<commit_message>
vyresen interface sebrano, roztrideny tridy DLL, invent hmotnost
</commit_message>
<xml_diff>
--- a/resersni cast/bakalarka.docx
+++ b/resersni cast/bakalarka.docx
@@ -5942,27 +5942,14 @@
       <w:r>
         <w:t xml:space="preserve">Obr. </w:t>
       </w:r>
-      <w:r>
-        <w:fldChar w:fldCharType="begin"/>
-      </w:r>
-      <w:r>
-        <w:instrText xml:space="preserve"> SEQ Obrázek \* ARABIC </w:instrText>
-      </w:r>
-      <w:r>
-        <w:fldChar w:fldCharType="separate"/>
-      </w:r>
-      <w:r>
-        <w:rPr>
-          <w:noProof/>
-        </w:rPr>
-        <w:t>2</w:t>
-      </w:r>
-      <w:r>
-        <w:rPr>
-          <w:noProof/>
-        </w:rPr>
-        <w:fldChar w:fldCharType="end"/>
-      </w:r>
+      <w:fldSimple w:instr=" SEQ Obrázek \* ARABIC ">
+        <w:r>
+          <w:rPr>
+            <w:noProof/>
+          </w:rPr>
+          <w:t>2</w:t>
+        </w:r>
+      </w:fldSimple>
       <w:bookmarkEnd w:id="7"/>
       <w:r>
         <w:t xml:space="preserve"> procedurální vs objektový </w:t>
@@ -9366,7 +9353,19 @@
         <w:rPr>
           <w:rFonts w:cstheme="minorHAnsi"/>
         </w:rPr>
-        <w:t xml:space="preserve"> MSIL, což umožňuje </w:t>
+        <w:t xml:space="preserve"> MSIL, </w:t>
+      </w:r>
+      <w:r>
+        <w:rPr>
+          <w:rFonts w:cstheme="minorHAnsi"/>
+        </w:rPr>
+        <w:t>který</w:t>
+      </w:r>
+      <w:r>
+        <w:rPr>
+          <w:rFonts w:cstheme="minorHAnsi"/>
+        </w:rPr>
+        <w:t xml:space="preserve"> umožňuje </w:t>
       </w:r>
       <w:r>
         <w:rPr>
@@ -11500,27 +11499,14 @@
       <w:r>
         <w:t xml:space="preserve">Tab. </w:t>
       </w:r>
-      <w:r>
-        <w:fldChar w:fldCharType="begin"/>
-      </w:r>
-      <w:r>
-        <w:instrText xml:space="preserve"> SEQ Tabulka \* ARABIC </w:instrText>
-      </w:r>
-      <w:r>
-        <w:fldChar w:fldCharType="separate"/>
-      </w:r>
-      <w:r>
-        <w:rPr>
-          <w:noProof/>
-        </w:rPr>
-        <w:t>2</w:t>
-      </w:r>
-      <w:r>
-        <w:rPr>
-          <w:noProof/>
-        </w:rPr>
-        <w:fldChar w:fldCharType="end"/>
-      </w:r>
+      <w:fldSimple w:instr=" SEQ Tabulka \* ARABIC ">
+        <w:r>
+          <w:rPr>
+            <w:noProof/>
+          </w:rPr>
+          <w:t>2</w:t>
+        </w:r>
+      </w:fldSimple>
       <w:bookmarkEnd w:id="19"/>
       <w:r>
         <w:t xml:space="preserve"> odlišné značení her</w:t>
@@ -13770,14 +13756,27 @@
       <w:r>
         <w:t xml:space="preserve">Obr. </w:t>
       </w:r>
-      <w:fldSimple w:instr=" SEQ Obrázek \* ARABIC ">
-        <w:r>
-          <w:rPr>
-            <w:noProof/>
-          </w:rPr>
-          <w:t>3</w:t>
-        </w:r>
-      </w:fldSimple>
+      <w:r>
+        <w:fldChar w:fldCharType="begin"/>
+      </w:r>
+      <w:r>
+        <w:instrText xml:space="preserve"> SEQ Obrázek \* ARABIC </w:instrText>
+      </w:r>
+      <w:r>
+        <w:fldChar w:fldCharType="separate"/>
+      </w:r>
+      <w:r>
+        <w:rPr>
+          <w:noProof/>
+        </w:rPr>
+        <w:t>3</w:t>
+      </w:r>
+      <w:r>
+        <w:rPr>
+          <w:noProof/>
+        </w:rPr>
+        <w:fldChar w:fldCharType="end"/>
+      </w:r>
       <w:bookmarkEnd w:id="30"/>
       <w:r>
         <w:t xml:space="preserve"> </w:t>
@@ -14448,27 +14447,14 @@
       <w:r>
         <w:t xml:space="preserve">Obr. </w:t>
       </w:r>
-      <w:r>
-        <w:fldChar w:fldCharType="begin"/>
-      </w:r>
-      <w:r>
-        <w:instrText xml:space="preserve"> SEQ Obrázek \* ARABIC </w:instrText>
-      </w:r>
-      <w:r>
-        <w:fldChar w:fldCharType="separate"/>
-      </w:r>
-      <w:r>
-        <w:rPr>
-          <w:noProof/>
-        </w:rPr>
-        <w:t>5</w:t>
-      </w:r>
-      <w:r>
-        <w:rPr>
-          <w:noProof/>
-        </w:rPr>
-        <w:fldChar w:fldCharType="end"/>
-      </w:r>
+      <w:fldSimple w:instr=" SEQ Obrázek \* ARABIC ">
+        <w:r>
+          <w:rPr>
+            <w:noProof/>
+          </w:rPr>
+          <w:t>5</w:t>
+        </w:r>
+      </w:fldSimple>
       <w:bookmarkEnd w:id="35"/>
       <w:r>
         <w:t xml:space="preserve"> příklad reprezentace XAML</w:t>
@@ -18517,27 +18503,14 @@
       <w:r>
         <w:t xml:space="preserve">Tab. </w:t>
       </w:r>
-      <w:r>
-        <w:fldChar w:fldCharType="begin"/>
-      </w:r>
-      <w:r>
-        <w:instrText xml:space="preserve"> SEQ Tabulka \* ARABIC </w:instrText>
-      </w:r>
-      <w:r>
-        <w:fldChar w:fldCharType="separate"/>
-      </w:r>
-      <w:r>
-        <w:rPr>
-          <w:noProof/>
-        </w:rPr>
-        <w:t>3</w:t>
-      </w:r>
-      <w:r>
-        <w:rPr>
-          <w:noProof/>
-        </w:rPr>
-        <w:fldChar w:fldCharType="end"/>
-      </w:r>
+      <w:fldSimple w:instr=" SEQ Tabulka \* ARABIC ">
+        <w:r>
+          <w:rPr>
+            <w:noProof/>
+          </w:rPr>
+          <w:t>3</w:t>
+        </w:r>
+      </w:fldSimple>
       <w:bookmarkEnd w:id="44"/>
       <w:r>
         <w:t xml:space="preserve"> srovnání </w:t>
@@ -36636,6 +36609,7 @@
     <w:rsid w:val="00353C4B"/>
     <w:rsid w:val="00375B91"/>
     <w:rsid w:val="00391B84"/>
+    <w:rsid w:val="003B337D"/>
     <w:rsid w:val="003F5194"/>
     <w:rsid w:val="00422AFC"/>
     <w:rsid w:val="00431671"/>
@@ -36643,6 +36617,7 @@
     <w:rsid w:val="005E468A"/>
     <w:rsid w:val="00621E86"/>
     <w:rsid w:val="00791AFE"/>
+    <w:rsid w:val="00800D7D"/>
     <w:rsid w:val="00853CD7"/>
     <w:rsid w:val="008F0E53"/>
     <w:rsid w:val="009E7DC5"/>

</xml_diff>

<commit_message>
uvod prakticke casti (1.odstavec kap6)
</commit_message>
<xml_diff>
--- a/resersni cast/bakalarka.docx
+++ b/resersni cast/bakalarka.docx
@@ -1373,6 +1373,12 @@
                 <w:rFonts w:cstheme="minorHAnsi"/>
               </w:rPr>
             </w:pPr>
+            <w:r>
+              <w:rPr>
+                <w:rFonts w:cstheme="minorHAnsi"/>
+              </w:rPr>
+              <w:t>-</w:t>
+            </w:r>
           </w:p>
         </w:tc>
       </w:tr>
@@ -1890,6 +1896,555 @@
                 <w:rFonts w:cstheme="minorHAnsi"/>
               </w:rPr>
               <w:t>Uživatelské rozhraní programu</w:t>
+            </w:r>
+          </w:p>
+        </w:tc>
+        <w:tc>
+          <w:tcPr>
+            <w:tcW w:w="1021" w:type="dxa"/>
+          </w:tcPr>
+          <w:p>
+            <w:pPr>
+              <w:rPr>
+                <w:rFonts w:cstheme="minorHAnsi"/>
+              </w:rPr>
+            </w:pPr>
+            <w:r>
+              <w:rPr>
+                <w:rFonts w:cstheme="minorHAnsi"/>
+              </w:rPr>
+              <w:t>-</w:t>
+            </w:r>
+          </w:p>
+        </w:tc>
+      </w:tr>
+      <w:tr>
+        <w:tc>
+          <w:tcPr>
+            <w:tcW w:w="1110" w:type="dxa"/>
+          </w:tcPr>
+          <w:p>
+            <w:pPr>
+              <w:rPr>
+                <w:rFonts w:cstheme="minorHAnsi"/>
+              </w:rPr>
+            </w:pPr>
+            <w:r>
+              <w:rPr>
+                <w:rFonts w:cstheme="minorHAnsi"/>
+              </w:rPr>
+              <w:t>GUI</w:t>
+            </w:r>
+          </w:p>
+        </w:tc>
+        <w:tc>
+          <w:tcPr>
+            <w:tcW w:w="3994" w:type="dxa"/>
+          </w:tcPr>
+          <w:p>
+            <w:pPr>
+              <w:rPr>
+                <w:rFonts w:cstheme="minorHAnsi"/>
+                <w:lang w:val="en-US"/>
+              </w:rPr>
+            </w:pPr>
+            <w:r>
+              <w:rPr>
+                <w:rFonts w:cstheme="minorHAnsi"/>
+                <w:lang w:val="en-US"/>
+              </w:rPr>
+              <w:t>Graphical User Interface</w:t>
+            </w:r>
+          </w:p>
+        </w:tc>
+        <w:tc>
+          <w:tcPr>
+            <w:tcW w:w="4507" w:type="dxa"/>
+          </w:tcPr>
+          <w:p>
+            <w:pPr>
+              <w:rPr>
+                <w:rFonts w:cstheme="minorHAnsi"/>
+              </w:rPr>
+            </w:pPr>
+            <w:r>
+              <w:rPr>
+                <w:rFonts w:cstheme="minorHAnsi"/>
+              </w:rPr>
+              <w:t>Grafické rozhraní programu (opak konzole)</w:t>
+            </w:r>
+          </w:p>
+        </w:tc>
+        <w:tc>
+          <w:tcPr>
+            <w:tcW w:w="1021" w:type="dxa"/>
+          </w:tcPr>
+          <w:p>
+            <w:pPr>
+              <w:rPr>
+                <w:rFonts w:cstheme="minorHAnsi"/>
+              </w:rPr>
+            </w:pPr>
+            <w:r>
+              <w:rPr>
+                <w:rFonts w:cstheme="minorHAnsi"/>
+              </w:rPr>
+              <w:t>-</w:t>
+            </w:r>
+          </w:p>
+        </w:tc>
+      </w:tr>
+      <w:tr>
+        <w:tc>
+          <w:tcPr>
+            <w:tcW w:w="1110" w:type="dxa"/>
+          </w:tcPr>
+          <w:p>
+            <w:pPr>
+              <w:rPr>
+                <w:rFonts w:cstheme="minorHAnsi"/>
+              </w:rPr>
+            </w:pPr>
+            <w:r>
+              <w:rPr>
+                <w:rFonts w:cstheme="minorHAnsi"/>
+              </w:rPr>
+              <w:t>CPU</w:t>
+            </w:r>
+          </w:p>
+        </w:tc>
+        <w:tc>
+          <w:tcPr>
+            <w:tcW w:w="3994" w:type="dxa"/>
+          </w:tcPr>
+          <w:p>
+            <w:pPr>
+              <w:rPr>
+                <w:rFonts w:cstheme="minorHAnsi"/>
+                <w:lang w:val="en-US"/>
+              </w:rPr>
+            </w:pPr>
+            <w:r>
+              <w:rPr>
+                <w:rFonts w:cstheme="minorHAnsi"/>
+                <w:lang w:val="en-US"/>
+              </w:rPr>
+              <w:t>Central Processing Unit</w:t>
+            </w:r>
+          </w:p>
+        </w:tc>
+        <w:tc>
+          <w:tcPr>
+            <w:tcW w:w="4507" w:type="dxa"/>
+          </w:tcPr>
+          <w:p>
+            <w:pPr>
+              <w:rPr>
+                <w:rFonts w:cstheme="minorHAnsi"/>
+              </w:rPr>
+            </w:pPr>
+            <w:r>
+              <w:rPr>
+                <w:rFonts w:cstheme="minorHAnsi"/>
+              </w:rPr>
+              <w:t>Procesor</w:t>
+            </w:r>
+          </w:p>
+        </w:tc>
+        <w:tc>
+          <w:tcPr>
+            <w:tcW w:w="1021" w:type="dxa"/>
+          </w:tcPr>
+          <w:p>
+            <w:pPr>
+              <w:rPr>
+                <w:rFonts w:cstheme="minorHAnsi"/>
+              </w:rPr>
+            </w:pPr>
+            <w:r>
+              <w:rPr>
+                <w:rFonts w:cstheme="minorHAnsi"/>
+              </w:rPr>
+              <w:t>-</w:t>
+            </w:r>
+          </w:p>
+        </w:tc>
+      </w:tr>
+      <w:tr>
+        <w:tc>
+          <w:tcPr>
+            <w:tcW w:w="1110" w:type="dxa"/>
+          </w:tcPr>
+          <w:p>
+            <w:pPr>
+              <w:rPr>
+                <w:rFonts w:cstheme="minorHAnsi"/>
+              </w:rPr>
+            </w:pPr>
+            <w:r>
+              <w:rPr>
+                <w:rFonts w:cstheme="minorHAnsi"/>
+              </w:rPr>
+              <w:t>GPU</w:t>
+            </w:r>
+          </w:p>
+        </w:tc>
+        <w:tc>
+          <w:tcPr>
+            <w:tcW w:w="3994" w:type="dxa"/>
+          </w:tcPr>
+          <w:p>
+            <w:pPr>
+              <w:rPr>
+                <w:rFonts w:cstheme="minorHAnsi"/>
+                <w:lang w:val="en-US"/>
+              </w:rPr>
+            </w:pPr>
+            <w:r>
+              <w:rPr>
+                <w:rFonts w:cstheme="minorHAnsi"/>
+                <w:lang w:val="en-US"/>
+              </w:rPr>
+              <w:t>Graphics Processing Unit</w:t>
+            </w:r>
+          </w:p>
+        </w:tc>
+        <w:tc>
+          <w:tcPr>
+            <w:tcW w:w="4507" w:type="dxa"/>
+          </w:tcPr>
+          <w:p>
+            <w:pPr>
+              <w:rPr>
+                <w:rFonts w:cstheme="minorHAnsi"/>
+              </w:rPr>
+            </w:pPr>
+            <w:r>
+              <w:rPr>
+                <w:rFonts w:cstheme="minorHAnsi"/>
+              </w:rPr>
+              <w:t>Grafický čip (externí i integrovaný)</w:t>
+            </w:r>
+          </w:p>
+        </w:tc>
+        <w:tc>
+          <w:tcPr>
+            <w:tcW w:w="1021" w:type="dxa"/>
+          </w:tcPr>
+          <w:p>
+            <w:pPr>
+              <w:rPr>
+                <w:rFonts w:cstheme="minorHAnsi"/>
+              </w:rPr>
+            </w:pPr>
+            <w:r>
+              <w:rPr>
+                <w:rFonts w:cstheme="minorHAnsi"/>
+              </w:rPr>
+              <w:t>-</w:t>
+            </w:r>
+          </w:p>
+        </w:tc>
+      </w:tr>
+      <w:tr>
+        <w:tc>
+          <w:tcPr>
+            <w:tcW w:w="1110" w:type="dxa"/>
+          </w:tcPr>
+          <w:p>
+            <w:pPr>
+              <w:rPr>
+                <w:rFonts w:cstheme="minorHAnsi"/>
+              </w:rPr>
+            </w:pPr>
+            <w:r>
+              <w:rPr>
+                <w:rFonts w:cstheme="minorHAnsi"/>
+              </w:rPr>
+              <w:t>WPF</w:t>
+            </w:r>
+          </w:p>
+        </w:tc>
+        <w:tc>
+          <w:tcPr>
+            <w:tcW w:w="3994" w:type="dxa"/>
+          </w:tcPr>
+          <w:p>
+            <w:pPr>
+              <w:rPr>
+                <w:rFonts w:cstheme="minorHAnsi"/>
+                <w:lang w:val="en-US"/>
+              </w:rPr>
+            </w:pPr>
+            <w:r>
+              <w:rPr>
+                <w:rFonts w:cstheme="minorHAnsi"/>
+                <w:lang w:val="en-US"/>
+              </w:rPr>
+              <w:t>Windows Presentation Foundation</w:t>
+            </w:r>
+          </w:p>
+        </w:tc>
+        <w:tc>
+          <w:tcPr>
+            <w:tcW w:w="4507" w:type="dxa"/>
+          </w:tcPr>
+          <w:p>
+            <w:pPr>
+              <w:rPr>
+                <w:rFonts w:cstheme="minorHAnsi"/>
+              </w:rPr>
+            </w:pPr>
+            <w:r>
+              <w:rPr>
+                <w:rFonts w:cstheme="minorHAnsi"/>
+              </w:rPr>
+              <w:t>Typ .NET okenní aplikace</w:t>
+            </w:r>
+          </w:p>
+        </w:tc>
+        <w:tc>
+          <w:tcPr>
+            <w:tcW w:w="1021" w:type="dxa"/>
+          </w:tcPr>
+          <w:p>
+            <w:pPr>
+              <w:rPr>
+                <w:rFonts w:cstheme="minorHAnsi"/>
+              </w:rPr>
+            </w:pPr>
+            <w:r>
+              <w:rPr>
+                <w:rFonts w:cstheme="minorHAnsi"/>
+              </w:rPr>
+              <w:t>5.2.2</w:t>
+            </w:r>
+          </w:p>
+        </w:tc>
+      </w:tr>
+      <w:tr>
+        <w:tc>
+          <w:tcPr>
+            <w:tcW w:w="1110" w:type="dxa"/>
+          </w:tcPr>
+          <w:p>
+            <w:pPr>
+              <w:rPr>
+                <w:rFonts w:cstheme="minorHAnsi"/>
+              </w:rPr>
+            </w:pPr>
+            <w:r>
+              <w:rPr>
+                <w:rFonts w:cstheme="minorHAnsi"/>
+              </w:rPr>
+              <w:t>UWP</w:t>
+            </w:r>
+          </w:p>
+        </w:tc>
+        <w:tc>
+          <w:tcPr>
+            <w:tcW w:w="3994" w:type="dxa"/>
+          </w:tcPr>
+          <w:p>
+            <w:pPr>
+              <w:rPr>
+                <w:rFonts w:cstheme="minorHAnsi"/>
+                <w:lang w:val="en-US"/>
+              </w:rPr>
+            </w:pPr>
+            <w:r>
+              <w:rPr>
+                <w:rFonts w:cstheme="minorHAnsi"/>
+                <w:lang w:val="en-US"/>
+              </w:rPr>
+              <w:t>Universal Windows Platform</w:t>
+            </w:r>
+          </w:p>
+        </w:tc>
+        <w:tc>
+          <w:tcPr>
+            <w:tcW w:w="4507" w:type="dxa"/>
+          </w:tcPr>
+          <w:p>
+            <w:pPr>
+              <w:rPr>
+                <w:rFonts w:cstheme="minorHAnsi"/>
+              </w:rPr>
+            </w:pPr>
+            <w:proofErr w:type="spellStart"/>
+            <w:r>
+              <w:rPr>
+                <w:rFonts w:cstheme="minorHAnsi"/>
+              </w:rPr>
+              <w:t>Cross-platform</w:t>
+            </w:r>
+            <w:proofErr w:type="spellEnd"/>
+            <w:r>
+              <w:rPr>
+                <w:rFonts w:cstheme="minorHAnsi"/>
+              </w:rPr>
+              <w:t xml:space="preserve"> aplikace pro Windows 10</w:t>
+            </w:r>
+          </w:p>
+        </w:tc>
+        <w:tc>
+          <w:tcPr>
+            <w:tcW w:w="1021" w:type="dxa"/>
+          </w:tcPr>
+          <w:p>
+            <w:pPr>
+              <w:rPr>
+                <w:rFonts w:cstheme="minorHAnsi"/>
+              </w:rPr>
+            </w:pPr>
+            <w:r>
+              <w:rPr>
+                <w:rFonts w:cstheme="minorHAnsi"/>
+              </w:rPr>
+              <w:t>5.3.1</w:t>
+            </w:r>
+          </w:p>
+        </w:tc>
+      </w:tr>
+      <w:tr>
+        <w:tc>
+          <w:tcPr>
+            <w:tcW w:w="1110" w:type="dxa"/>
+          </w:tcPr>
+          <w:p>
+            <w:pPr>
+              <w:rPr>
+                <w:rFonts w:cstheme="minorHAnsi"/>
+              </w:rPr>
+            </w:pPr>
+            <w:r>
+              <w:rPr>
+                <w:rFonts w:cstheme="minorHAnsi"/>
+              </w:rPr>
+              <w:t>XAML</w:t>
+            </w:r>
+          </w:p>
+        </w:tc>
+        <w:tc>
+          <w:tcPr>
+            <w:tcW w:w="3994" w:type="dxa"/>
+          </w:tcPr>
+          <w:p>
+            <w:pPr>
+              <w:rPr>
+                <w:rFonts w:cstheme="minorHAnsi"/>
+                <w:lang w:val="en-US"/>
+              </w:rPr>
+            </w:pPr>
+            <w:proofErr w:type="spellStart"/>
+            <w:r>
+              <w:rPr>
+                <w:rFonts w:cstheme="minorHAnsi"/>
+                <w:lang w:val="en-US"/>
+              </w:rPr>
+              <w:t>eXtensible</w:t>
+            </w:r>
+            <w:proofErr w:type="spellEnd"/>
+            <w:r>
+              <w:rPr>
+                <w:rFonts w:cstheme="minorHAnsi"/>
+                <w:lang w:val="en-US"/>
+              </w:rPr>
+              <w:t xml:space="preserve"> Application Markup Language</w:t>
+            </w:r>
+          </w:p>
+        </w:tc>
+        <w:tc>
+          <w:tcPr>
+            <w:tcW w:w="4507" w:type="dxa"/>
+          </w:tcPr>
+          <w:p>
+            <w:pPr>
+              <w:rPr>
+                <w:rFonts w:cstheme="minorHAnsi"/>
+              </w:rPr>
+            </w:pPr>
+            <w:r>
+              <w:rPr>
+                <w:rFonts w:cstheme="minorHAnsi"/>
+              </w:rPr>
+              <w:t>Značkovací jazyk pro definici GUI</w:t>
+            </w:r>
+          </w:p>
+        </w:tc>
+        <w:tc>
+          <w:tcPr>
+            <w:tcW w:w="1021" w:type="dxa"/>
+          </w:tcPr>
+          <w:p>
+            <w:pPr>
+              <w:rPr>
+                <w:rFonts w:cstheme="minorHAnsi"/>
+              </w:rPr>
+            </w:pPr>
+            <w:r>
+              <w:rPr>
+                <w:rFonts w:cstheme="minorHAnsi"/>
+              </w:rPr>
+              <w:t>5.2.2</w:t>
+            </w:r>
+          </w:p>
+        </w:tc>
+      </w:tr>
+      <w:tr>
+        <w:tc>
+          <w:tcPr>
+            <w:tcW w:w="1110" w:type="dxa"/>
+          </w:tcPr>
+          <w:p>
+            <w:pPr>
+              <w:rPr>
+                <w:rFonts w:cstheme="minorHAnsi"/>
+              </w:rPr>
+            </w:pPr>
+            <w:r>
+              <w:rPr>
+                <w:rFonts w:cstheme="minorHAnsi"/>
+              </w:rPr>
+              <w:t>DLL</w:t>
+            </w:r>
+          </w:p>
+        </w:tc>
+        <w:tc>
+          <w:tcPr>
+            <w:tcW w:w="3994" w:type="dxa"/>
+          </w:tcPr>
+          <w:p>
+            <w:pPr>
+              <w:rPr>
+                <w:rFonts w:cstheme="minorHAnsi"/>
+                <w:lang w:val="en-US"/>
+              </w:rPr>
+            </w:pPr>
+            <w:r>
+              <w:rPr>
+                <w:rFonts w:cstheme="minorHAnsi"/>
+                <w:lang w:val="en-US"/>
+              </w:rPr>
+              <w:t>Dynamic-link library</w:t>
+            </w:r>
+          </w:p>
+        </w:tc>
+        <w:tc>
+          <w:tcPr>
+            <w:tcW w:w="4507" w:type="dxa"/>
+          </w:tcPr>
+          <w:p>
+            <w:pPr>
+              <w:rPr>
+                <w:rFonts w:cstheme="minorHAnsi"/>
+              </w:rPr>
+            </w:pPr>
+            <w:r>
+              <w:rPr>
+                <w:rFonts w:cstheme="minorHAnsi"/>
+              </w:rPr>
+              <w:t>Knihovna obsahující již hotové třídy</w:t>
             </w:r>
           </w:p>
         </w:tc>
@@ -1921,7 +2476,7 @@
               <w:rPr>
                 <w:rFonts w:cstheme="minorHAnsi"/>
               </w:rPr>
-              <w:t>GUI</w:t>
+              <w:t>API</w:t>
             </w:r>
           </w:p>
         </w:tc>
@@ -1941,7 +2496,7 @@
                 <w:rFonts w:cstheme="minorHAnsi"/>
                 <w:lang w:val="en-US"/>
               </w:rPr>
-              <w:t>Graphical User Interface</w:t>
+              <w:t>Application Programming Interface</w:t>
             </w:r>
           </w:p>
         </w:tc>
@@ -1959,8 +2514,147 @@
               <w:rPr>
                 <w:rFonts w:cstheme="minorHAnsi"/>
               </w:rPr>
-              <w:t>Grafické rozhraní programu (opak konzole)</w:t>
-            </w:r>
+              <w:t>Rozhraní usnadňující komunikaci aplikací</w:t>
+            </w:r>
+            <w:r>
+              <w:rPr>
+                <w:rFonts w:cstheme="minorHAnsi"/>
+              </w:rPr>
+              <w:t xml:space="preserve"> a DLL</w:t>
+            </w:r>
+          </w:p>
+        </w:tc>
+        <w:tc>
+          <w:tcPr>
+            <w:tcW w:w="1021" w:type="dxa"/>
+          </w:tcPr>
+          <w:p>
+            <w:pPr>
+              <w:rPr>
+                <w:rFonts w:cstheme="minorHAnsi"/>
+              </w:rPr>
+            </w:pPr>
+            <w:r>
+              <w:rPr>
+                <w:rFonts w:cstheme="minorHAnsi"/>
+              </w:rPr>
+              <w:t>-</w:t>
+            </w:r>
+          </w:p>
+        </w:tc>
+      </w:tr>
+      <w:tr>
+        <w:tc>
+          <w:tcPr>
+            <w:tcW w:w="1110" w:type="dxa"/>
+          </w:tcPr>
+          <w:p>
+            <w:pPr>
+              <w:rPr>
+                <w:rFonts w:cstheme="minorHAnsi"/>
+              </w:rPr>
+            </w:pPr>
+            <w:r>
+              <w:rPr>
+                <w:rFonts w:cstheme="minorHAnsi"/>
+              </w:rPr>
+              <w:t>SDK</w:t>
+            </w:r>
+          </w:p>
+        </w:tc>
+        <w:tc>
+          <w:tcPr>
+            <w:tcW w:w="3994" w:type="dxa"/>
+          </w:tcPr>
+          <w:p>
+            <w:pPr>
+              <w:rPr>
+                <w:rFonts w:cstheme="minorHAnsi"/>
+                <w:lang w:val="en-US"/>
+              </w:rPr>
+            </w:pPr>
+            <w:r>
+              <w:rPr>
+                <w:rFonts w:cstheme="minorHAnsi"/>
+                <w:lang w:val="en-US"/>
+              </w:rPr>
+              <w:t>Software Development Kits</w:t>
+            </w:r>
+          </w:p>
+        </w:tc>
+        <w:tc>
+          <w:tcPr>
+            <w:tcW w:w="4507" w:type="dxa"/>
+          </w:tcPr>
+          <w:p>
+            <w:pPr>
+              <w:rPr>
+                <w:rFonts w:cstheme="minorHAnsi"/>
+              </w:rPr>
+            </w:pPr>
+            <w:r>
+              <w:rPr>
+                <w:rFonts w:cstheme="minorHAnsi"/>
+              </w:rPr>
+              <w:t>Sada nástrojů k vývoji pro určitou platformu</w:t>
+            </w:r>
+          </w:p>
+        </w:tc>
+        <w:tc>
+          <w:tcPr>
+            <w:tcW w:w="1021" w:type="dxa"/>
+          </w:tcPr>
+          <w:p>
+            <w:pPr>
+              <w:rPr>
+                <w:rFonts w:cstheme="minorHAnsi"/>
+              </w:rPr>
+            </w:pPr>
+            <w:r>
+              <w:rPr>
+                <w:rFonts w:cstheme="minorHAnsi"/>
+              </w:rPr>
+              <w:t>-</w:t>
+            </w:r>
+          </w:p>
+        </w:tc>
+      </w:tr>
+      <w:tr>
+        <w:tc>
+          <w:tcPr>
+            <w:tcW w:w="1110" w:type="dxa"/>
+          </w:tcPr>
+          <w:p>
+            <w:pPr>
+              <w:rPr>
+                <w:rFonts w:cstheme="minorHAnsi"/>
+              </w:rPr>
+            </w:pPr>
+          </w:p>
+        </w:tc>
+        <w:tc>
+          <w:tcPr>
+            <w:tcW w:w="3994" w:type="dxa"/>
+          </w:tcPr>
+          <w:p>
+            <w:pPr>
+              <w:rPr>
+                <w:rFonts w:cstheme="minorHAnsi"/>
+                <w:lang w:val="en-US"/>
+              </w:rPr>
+            </w:pPr>
+          </w:p>
+        </w:tc>
+        <w:tc>
+          <w:tcPr>
+            <w:tcW w:w="4507" w:type="dxa"/>
+          </w:tcPr>
+          <w:p>
+            <w:pPr>
+              <w:rPr>
+                <w:rFonts w:cstheme="minorHAnsi"/>
+              </w:rPr>
+            </w:pPr>
           </w:p>
         </w:tc>
         <w:tc>
@@ -1987,561 +2681,6 @@
                 <w:rFonts w:cstheme="minorHAnsi"/>
               </w:rPr>
             </w:pPr>
-            <w:r>
-              <w:rPr>
-                <w:rFonts w:cstheme="minorHAnsi"/>
-              </w:rPr>
-              <w:t>CPU</w:t>
-            </w:r>
-          </w:p>
-        </w:tc>
-        <w:tc>
-          <w:tcPr>
-            <w:tcW w:w="3994" w:type="dxa"/>
-          </w:tcPr>
-          <w:p>
-            <w:pPr>
-              <w:rPr>
-                <w:rFonts w:cstheme="minorHAnsi"/>
-                <w:lang w:val="en-US"/>
-              </w:rPr>
-            </w:pPr>
-            <w:r>
-              <w:rPr>
-                <w:rFonts w:cstheme="minorHAnsi"/>
-                <w:lang w:val="en-US"/>
-              </w:rPr>
-              <w:t>Central Processing Unit</w:t>
-            </w:r>
-          </w:p>
-        </w:tc>
-        <w:tc>
-          <w:tcPr>
-            <w:tcW w:w="4507" w:type="dxa"/>
-          </w:tcPr>
-          <w:p>
-            <w:pPr>
-              <w:rPr>
-                <w:rFonts w:cstheme="minorHAnsi"/>
-              </w:rPr>
-            </w:pPr>
-            <w:r>
-              <w:rPr>
-                <w:rFonts w:cstheme="minorHAnsi"/>
-              </w:rPr>
-              <w:t>Procesor</w:t>
-            </w:r>
-          </w:p>
-        </w:tc>
-        <w:tc>
-          <w:tcPr>
-            <w:tcW w:w="1021" w:type="dxa"/>
-          </w:tcPr>
-          <w:p>
-            <w:pPr>
-              <w:rPr>
-                <w:rFonts w:cstheme="minorHAnsi"/>
-              </w:rPr>
-            </w:pPr>
-            <w:r>
-              <w:rPr>
-                <w:rFonts w:cstheme="minorHAnsi"/>
-              </w:rPr>
-              <w:t>-</w:t>
-            </w:r>
-          </w:p>
-        </w:tc>
-      </w:tr>
-      <w:tr>
-        <w:tc>
-          <w:tcPr>
-            <w:tcW w:w="1110" w:type="dxa"/>
-          </w:tcPr>
-          <w:p>
-            <w:pPr>
-              <w:rPr>
-                <w:rFonts w:cstheme="minorHAnsi"/>
-              </w:rPr>
-            </w:pPr>
-            <w:r>
-              <w:rPr>
-                <w:rFonts w:cstheme="minorHAnsi"/>
-              </w:rPr>
-              <w:t>GPU</w:t>
-            </w:r>
-          </w:p>
-        </w:tc>
-        <w:tc>
-          <w:tcPr>
-            <w:tcW w:w="3994" w:type="dxa"/>
-          </w:tcPr>
-          <w:p>
-            <w:pPr>
-              <w:rPr>
-                <w:rFonts w:cstheme="minorHAnsi"/>
-                <w:lang w:val="en-US"/>
-              </w:rPr>
-            </w:pPr>
-            <w:r>
-              <w:rPr>
-                <w:rFonts w:cstheme="minorHAnsi"/>
-                <w:lang w:val="en-US"/>
-              </w:rPr>
-              <w:t>Graphics Processing Unit</w:t>
-            </w:r>
-          </w:p>
-        </w:tc>
-        <w:tc>
-          <w:tcPr>
-            <w:tcW w:w="4507" w:type="dxa"/>
-          </w:tcPr>
-          <w:p>
-            <w:pPr>
-              <w:rPr>
-                <w:rFonts w:cstheme="minorHAnsi"/>
-              </w:rPr>
-            </w:pPr>
-            <w:r>
-              <w:rPr>
-                <w:rFonts w:cstheme="minorHAnsi"/>
-              </w:rPr>
-              <w:t>Grafický čip (externí i integrovaný)</w:t>
-            </w:r>
-          </w:p>
-        </w:tc>
-        <w:tc>
-          <w:tcPr>
-            <w:tcW w:w="1021" w:type="dxa"/>
-          </w:tcPr>
-          <w:p>
-            <w:pPr>
-              <w:rPr>
-                <w:rFonts w:cstheme="minorHAnsi"/>
-              </w:rPr>
-            </w:pPr>
-            <w:r>
-              <w:rPr>
-                <w:rFonts w:cstheme="minorHAnsi"/>
-              </w:rPr>
-              <w:t>-</w:t>
-            </w:r>
-          </w:p>
-        </w:tc>
-      </w:tr>
-      <w:tr>
-        <w:tc>
-          <w:tcPr>
-            <w:tcW w:w="1110" w:type="dxa"/>
-          </w:tcPr>
-          <w:p>
-            <w:pPr>
-              <w:rPr>
-                <w:rFonts w:cstheme="minorHAnsi"/>
-              </w:rPr>
-            </w:pPr>
-            <w:r>
-              <w:rPr>
-                <w:rFonts w:cstheme="minorHAnsi"/>
-              </w:rPr>
-              <w:t>WPF</w:t>
-            </w:r>
-          </w:p>
-        </w:tc>
-        <w:tc>
-          <w:tcPr>
-            <w:tcW w:w="3994" w:type="dxa"/>
-          </w:tcPr>
-          <w:p>
-            <w:pPr>
-              <w:rPr>
-                <w:rFonts w:cstheme="minorHAnsi"/>
-                <w:lang w:val="en-US"/>
-              </w:rPr>
-            </w:pPr>
-            <w:r>
-              <w:rPr>
-                <w:rFonts w:cstheme="minorHAnsi"/>
-                <w:lang w:val="en-US"/>
-              </w:rPr>
-              <w:t>Windows Presentation Foundation</w:t>
-            </w:r>
-          </w:p>
-        </w:tc>
-        <w:tc>
-          <w:tcPr>
-            <w:tcW w:w="4507" w:type="dxa"/>
-          </w:tcPr>
-          <w:p>
-            <w:pPr>
-              <w:rPr>
-                <w:rFonts w:cstheme="minorHAnsi"/>
-              </w:rPr>
-            </w:pPr>
-            <w:r>
-              <w:rPr>
-                <w:rFonts w:cstheme="minorHAnsi"/>
-              </w:rPr>
-              <w:t>Typ .NET okenní aplikace</w:t>
-            </w:r>
-          </w:p>
-        </w:tc>
-        <w:tc>
-          <w:tcPr>
-            <w:tcW w:w="1021" w:type="dxa"/>
-          </w:tcPr>
-          <w:p>
-            <w:pPr>
-              <w:rPr>
-                <w:rFonts w:cstheme="minorHAnsi"/>
-              </w:rPr>
-            </w:pPr>
-            <w:r>
-              <w:rPr>
-                <w:rFonts w:cstheme="minorHAnsi"/>
-              </w:rPr>
-              <w:t>5.2.2</w:t>
-            </w:r>
-          </w:p>
-        </w:tc>
-      </w:tr>
-      <w:tr>
-        <w:tc>
-          <w:tcPr>
-            <w:tcW w:w="1110" w:type="dxa"/>
-          </w:tcPr>
-          <w:p>
-            <w:pPr>
-              <w:rPr>
-                <w:rFonts w:cstheme="minorHAnsi"/>
-              </w:rPr>
-            </w:pPr>
-            <w:r>
-              <w:rPr>
-                <w:rFonts w:cstheme="minorHAnsi"/>
-              </w:rPr>
-              <w:t>UWP</w:t>
-            </w:r>
-          </w:p>
-        </w:tc>
-        <w:tc>
-          <w:tcPr>
-            <w:tcW w:w="3994" w:type="dxa"/>
-          </w:tcPr>
-          <w:p>
-            <w:pPr>
-              <w:rPr>
-                <w:rFonts w:cstheme="minorHAnsi"/>
-                <w:lang w:val="en-US"/>
-              </w:rPr>
-            </w:pPr>
-            <w:r>
-              <w:rPr>
-                <w:rFonts w:cstheme="minorHAnsi"/>
-                <w:lang w:val="en-US"/>
-              </w:rPr>
-              <w:t>Universal Windows Platform</w:t>
-            </w:r>
-          </w:p>
-        </w:tc>
-        <w:tc>
-          <w:tcPr>
-            <w:tcW w:w="4507" w:type="dxa"/>
-          </w:tcPr>
-          <w:p>
-            <w:pPr>
-              <w:rPr>
-                <w:rFonts w:cstheme="minorHAnsi"/>
-              </w:rPr>
-            </w:pPr>
-            <w:proofErr w:type="spellStart"/>
-            <w:r>
-              <w:rPr>
-                <w:rFonts w:cstheme="minorHAnsi"/>
-              </w:rPr>
-              <w:t>Cross-platform</w:t>
-            </w:r>
-            <w:proofErr w:type="spellEnd"/>
-            <w:r>
-              <w:rPr>
-                <w:rFonts w:cstheme="minorHAnsi"/>
-              </w:rPr>
-              <w:t xml:space="preserve"> aplikace pro Windows 10</w:t>
-            </w:r>
-          </w:p>
-        </w:tc>
-        <w:tc>
-          <w:tcPr>
-            <w:tcW w:w="1021" w:type="dxa"/>
-          </w:tcPr>
-          <w:p>
-            <w:pPr>
-              <w:rPr>
-                <w:rFonts w:cstheme="minorHAnsi"/>
-              </w:rPr>
-            </w:pPr>
-            <w:r>
-              <w:rPr>
-                <w:rFonts w:cstheme="minorHAnsi"/>
-              </w:rPr>
-              <w:t>5.3.1</w:t>
-            </w:r>
-          </w:p>
-        </w:tc>
-      </w:tr>
-      <w:tr>
-        <w:tc>
-          <w:tcPr>
-            <w:tcW w:w="1110" w:type="dxa"/>
-          </w:tcPr>
-          <w:p>
-            <w:pPr>
-              <w:rPr>
-                <w:rFonts w:cstheme="minorHAnsi"/>
-              </w:rPr>
-            </w:pPr>
-            <w:r>
-              <w:rPr>
-                <w:rFonts w:cstheme="minorHAnsi"/>
-              </w:rPr>
-              <w:t>XAML</w:t>
-            </w:r>
-          </w:p>
-        </w:tc>
-        <w:tc>
-          <w:tcPr>
-            <w:tcW w:w="3994" w:type="dxa"/>
-          </w:tcPr>
-          <w:p>
-            <w:pPr>
-              <w:rPr>
-                <w:rFonts w:cstheme="minorHAnsi"/>
-                <w:lang w:val="en-US"/>
-              </w:rPr>
-            </w:pPr>
-            <w:proofErr w:type="spellStart"/>
-            <w:r>
-              <w:rPr>
-                <w:rFonts w:cstheme="minorHAnsi"/>
-                <w:lang w:val="en-US"/>
-              </w:rPr>
-              <w:t>eXtensible</w:t>
-            </w:r>
-            <w:proofErr w:type="spellEnd"/>
-            <w:r>
-              <w:rPr>
-                <w:rFonts w:cstheme="minorHAnsi"/>
-                <w:lang w:val="en-US"/>
-              </w:rPr>
-              <w:t xml:space="preserve"> Application Markup Language</w:t>
-            </w:r>
-          </w:p>
-        </w:tc>
-        <w:tc>
-          <w:tcPr>
-            <w:tcW w:w="4507" w:type="dxa"/>
-          </w:tcPr>
-          <w:p>
-            <w:pPr>
-              <w:rPr>
-                <w:rFonts w:cstheme="minorHAnsi"/>
-              </w:rPr>
-            </w:pPr>
-            <w:r>
-              <w:rPr>
-                <w:rFonts w:cstheme="minorHAnsi"/>
-              </w:rPr>
-              <w:t>Značkovací jazyk pro definici GUI</w:t>
-            </w:r>
-          </w:p>
-        </w:tc>
-        <w:tc>
-          <w:tcPr>
-            <w:tcW w:w="1021" w:type="dxa"/>
-          </w:tcPr>
-          <w:p>
-            <w:pPr>
-              <w:rPr>
-                <w:rFonts w:cstheme="minorHAnsi"/>
-              </w:rPr>
-            </w:pPr>
-            <w:r>
-              <w:rPr>
-                <w:rFonts w:cstheme="minorHAnsi"/>
-              </w:rPr>
-              <w:t>5.2.2</w:t>
-            </w:r>
-          </w:p>
-        </w:tc>
-      </w:tr>
-      <w:tr>
-        <w:tc>
-          <w:tcPr>
-            <w:tcW w:w="1110" w:type="dxa"/>
-          </w:tcPr>
-          <w:p>
-            <w:pPr>
-              <w:rPr>
-                <w:rFonts w:cstheme="minorHAnsi"/>
-              </w:rPr>
-            </w:pPr>
-            <w:r>
-              <w:rPr>
-                <w:rFonts w:cstheme="minorHAnsi"/>
-              </w:rPr>
-              <w:t>API</w:t>
-            </w:r>
-          </w:p>
-        </w:tc>
-        <w:tc>
-          <w:tcPr>
-            <w:tcW w:w="3994" w:type="dxa"/>
-          </w:tcPr>
-          <w:p>
-            <w:pPr>
-              <w:rPr>
-                <w:rFonts w:cstheme="minorHAnsi"/>
-                <w:lang w:val="en-US"/>
-              </w:rPr>
-            </w:pPr>
-            <w:r>
-              <w:rPr>
-                <w:rFonts w:cstheme="minorHAnsi"/>
-                <w:lang w:val="en-US"/>
-              </w:rPr>
-              <w:t>Application Programming Interface</w:t>
-            </w:r>
-          </w:p>
-        </w:tc>
-        <w:tc>
-          <w:tcPr>
-            <w:tcW w:w="4507" w:type="dxa"/>
-          </w:tcPr>
-          <w:p>
-            <w:pPr>
-              <w:rPr>
-                <w:rFonts w:cstheme="minorHAnsi"/>
-              </w:rPr>
-            </w:pPr>
-            <w:r>
-              <w:rPr>
-                <w:rFonts w:cstheme="minorHAnsi"/>
-              </w:rPr>
-              <w:t>Rozhraní usnadňující komunikaci aplikací</w:t>
-            </w:r>
-            <w:r>
-              <w:rPr>
-                <w:rFonts w:cstheme="minorHAnsi"/>
-              </w:rPr>
-              <w:t xml:space="preserve"> a DLL</w:t>
-            </w:r>
-          </w:p>
-        </w:tc>
-        <w:tc>
-          <w:tcPr>
-            <w:tcW w:w="1021" w:type="dxa"/>
-          </w:tcPr>
-          <w:p>
-            <w:pPr>
-              <w:rPr>
-                <w:rFonts w:cstheme="minorHAnsi"/>
-              </w:rPr>
-            </w:pPr>
-            <w:r>
-              <w:rPr>
-                <w:rFonts w:cstheme="minorHAnsi"/>
-              </w:rPr>
-              <w:t>-</w:t>
-            </w:r>
-          </w:p>
-        </w:tc>
-      </w:tr>
-      <w:tr>
-        <w:tc>
-          <w:tcPr>
-            <w:tcW w:w="1110" w:type="dxa"/>
-          </w:tcPr>
-          <w:p>
-            <w:pPr>
-              <w:rPr>
-                <w:rFonts w:cstheme="minorHAnsi"/>
-              </w:rPr>
-            </w:pPr>
-            <w:r>
-              <w:rPr>
-                <w:rFonts w:cstheme="minorHAnsi"/>
-              </w:rPr>
-              <w:t>SDK</w:t>
-            </w:r>
-          </w:p>
-        </w:tc>
-        <w:tc>
-          <w:tcPr>
-            <w:tcW w:w="3994" w:type="dxa"/>
-          </w:tcPr>
-          <w:p>
-            <w:pPr>
-              <w:rPr>
-                <w:rFonts w:cstheme="minorHAnsi"/>
-                <w:lang w:val="en-US"/>
-              </w:rPr>
-            </w:pPr>
-            <w:r>
-              <w:rPr>
-                <w:rFonts w:cstheme="minorHAnsi"/>
-                <w:lang w:val="en-US"/>
-              </w:rPr>
-              <w:t>Software Development Kits</w:t>
-            </w:r>
-          </w:p>
-        </w:tc>
-        <w:tc>
-          <w:tcPr>
-            <w:tcW w:w="4507" w:type="dxa"/>
-          </w:tcPr>
-          <w:p>
-            <w:pPr>
-              <w:rPr>
-                <w:rFonts w:cstheme="minorHAnsi"/>
-              </w:rPr>
-            </w:pPr>
-            <w:r>
-              <w:rPr>
-                <w:rFonts w:cstheme="minorHAnsi"/>
-              </w:rPr>
-              <w:t>Sada nástrojů k vývoji pro určitou platformu</w:t>
-            </w:r>
-          </w:p>
-        </w:tc>
-        <w:tc>
-          <w:tcPr>
-            <w:tcW w:w="1021" w:type="dxa"/>
-          </w:tcPr>
-          <w:p>
-            <w:pPr>
-              <w:rPr>
-                <w:rFonts w:cstheme="minorHAnsi"/>
-              </w:rPr>
-            </w:pPr>
-            <w:r>
-              <w:rPr>
-                <w:rFonts w:cstheme="minorHAnsi"/>
-              </w:rPr>
-              <w:t>-</w:t>
-            </w:r>
-          </w:p>
-        </w:tc>
-      </w:tr>
-      <w:tr>
-        <w:tc>
-          <w:tcPr>
-            <w:tcW w:w="1110" w:type="dxa"/>
-          </w:tcPr>
-          <w:p>
-            <w:pPr>
-              <w:rPr>
-                <w:rFonts w:cstheme="minorHAnsi"/>
-              </w:rPr>
-            </w:pPr>
           </w:p>
         </w:tc>
         <w:tc>
@@ -4677,7 +4816,23 @@
                 <w:rFonts w:cstheme="minorHAnsi"/>
                 <w:noProof/>
               </w:rPr>
-              <w:t>6. Návrh aplikačního modelu</w:t>
+              <w:t xml:space="preserve">6. Návrh </w:t>
+            </w:r>
+            <w:r>
+              <w:rPr>
+                <w:rStyle w:val="Hypertextovodkaz"/>
+                <w:rFonts w:cstheme="minorHAnsi"/>
+                <w:noProof/>
+              </w:rPr>
+              <w:t>a</w:t>
+            </w:r>
+            <w:r>
+              <w:rPr>
+                <w:rStyle w:val="Hypertextovodkaz"/>
+                <w:rFonts w:cstheme="minorHAnsi"/>
+                <w:noProof/>
+              </w:rPr>
+              <w:t>plikačního modelu</w:t>
             </w:r>
             <w:r>
               <w:rPr>
@@ -5047,14 +5202,8 @@
         <w:rPr>
           <w:rFonts w:cstheme="minorHAnsi"/>
         </w:rPr>
-        <w:t xml:space="preserve">V první části budou zhodnoceny programovací jazyky, které je možné k realizaci využít a následně vybrán nejvhodnější. Dále bude následovat stručné seznámení s herními žánry a typy </w:t>
-      </w:r>
-      <w:r>
-        <w:rPr>
-          <w:rFonts w:cstheme="minorHAnsi"/>
-        </w:rPr>
         <w:lastRenderedPageBreak/>
-        <w:t>aplikací. U žánrů bude posouzeno do jaké míry je možné</w:t>
+        <w:t>V první části budou zhodnoceny programovací jazyky, které je možné k realizaci využít a následně vybrán nejvhodnější. Dále bude následovat stručné seznámení s herními žánry a typy aplikací. U žánrů bude posouzeno do jaké míry je možné</w:t>
       </w:r>
       <w:r>
         <w:rPr>
@@ -5693,13 +5842,21 @@
           <w:rFonts w:cstheme="minorHAnsi"/>
           <w:color w:val="000000"/>
         </w:rPr>
-        <w:t xml:space="preserve"> (např. C) pracují s funkcemi přijímajícími data pouze z parametrů nebo globálních proměnných.</w:t>
+        <w:t xml:space="preserve"> (např. C) pracují s funkcemi přijímajícími data </w:t>
       </w:r>
       <w:r>
         <w:rPr>
           <w:rFonts w:cstheme="minorHAnsi"/>
           <w:color w:val="000000"/>
         </w:rPr>
+        <w:lastRenderedPageBreak/>
+        <w:t>pouze z parametrů nebo globálních proměnných.</w:t>
+      </w:r>
+      <w:r>
+        <w:rPr>
+          <w:rFonts w:cstheme="minorHAnsi"/>
+          <w:color w:val="000000"/>
+        </w:rPr>
         <w:t xml:space="preserve"> </w:t>
       </w:r>
       <w:r>
@@ -5707,15 +5864,7 @@
           <w:rFonts w:cstheme="minorHAnsi"/>
           <w:color w:val="000000"/>
         </w:rPr>
-        <w:t xml:space="preserve">Pro svázání více souvisejících hodnot je možné použít strukturu, která je jako pole umožňující ukládat různé datové typy. Objektové </w:t>
-      </w:r>
-      <w:r>
-        <w:rPr>
-          <w:rFonts w:cstheme="minorHAnsi"/>
-          <w:color w:val="000000"/>
-        </w:rPr>
-        <w:lastRenderedPageBreak/>
-        <w:t xml:space="preserve">(např. Java) mají třídy sloužící jako předlohy pro instance nazývané objekty, které stejně jako struktury mohou ukládat více hodnot různých typů, ale mají vlastní metody, a proto není potřeba všechna data předávat pomocí parametrů, protože si je může načíst z objektu kde se nachází. Objektově orientované programování (OOP) má 4 základní principy: zapouzdření, abstrakce, dědičnost a polymorfismus. Zapouzdření umožňuje omezit viditelnost proměnných </w:t>
+        <w:t xml:space="preserve">Pro svázání více souvisejících hodnot je možné použít strukturu, která je jako pole umožňující ukládat různé datové typy. Objektové (např. Java) mají třídy sloužící jako předlohy pro instance nazývané objekty, které stejně jako struktury mohou ukládat více hodnot různých typů, ale mají vlastní metody, a proto není potřeba všechna data předávat pomocí parametrů, protože si je může načíst z objektu kde se nachází. Objektově orientované programování (OOP) má 4 základní principy: zapouzdření, abstrakce, dědičnost a polymorfismus. Zapouzdření umožňuje omezit viditelnost proměnných </w:t>
       </w:r>
       <w:r>
         <w:rPr>
@@ -5942,14 +6091,27 @@
       <w:r>
         <w:t xml:space="preserve">Obr. </w:t>
       </w:r>
-      <w:fldSimple w:instr=" SEQ Obrázek \* ARABIC ">
-        <w:r>
-          <w:rPr>
-            <w:noProof/>
-          </w:rPr>
-          <w:t>2</w:t>
-        </w:r>
-      </w:fldSimple>
+      <w:r>
+        <w:fldChar w:fldCharType="begin"/>
+      </w:r>
+      <w:r>
+        <w:instrText xml:space="preserve"> SEQ Obrázek \* ARABIC </w:instrText>
+      </w:r>
+      <w:r>
+        <w:fldChar w:fldCharType="separate"/>
+      </w:r>
+      <w:r>
+        <w:rPr>
+          <w:noProof/>
+        </w:rPr>
+        <w:t>2</w:t>
+      </w:r>
+      <w:r>
+        <w:rPr>
+          <w:noProof/>
+        </w:rPr>
+        <w:fldChar w:fldCharType="end"/>
+      </w:r>
       <w:bookmarkEnd w:id="7"/>
       <w:r>
         <w:t xml:space="preserve"> procedurální vs objektový </w:t>
@@ -6344,7 +6506,16 @@
           <w:color w:val="000000"/>
           <w:shd w:val="clear" w:color="auto" w:fill="FFFFFF"/>
         </w:rPr>
-        <w:t xml:space="preserve">, což sebou ale nese i nevýhodu, že změny je nutno provádět na dvou místech. </w:t>
+        <w:t xml:space="preserve">, což sebou ale nese i nevýhodu, že změny je nutno provádět na dvou </w:t>
+      </w:r>
+      <w:r>
+        <w:rPr>
+          <w:rFonts w:cstheme="minorHAnsi"/>
+          <w:color w:val="000000"/>
+          <w:shd w:val="clear" w:color="auto" w:fill="FFFFFF"/>
+        </w:rPr>
+        <w:lastRenderedPageBreak/>
+        <w:t xml:space="preserve">místech. </w:t>
       </w:r>
       <w:r>
         <w:rPr>
@@ -6378,16 +6549,7 @@
           <w:color w:val="000000"/>
           <w:shd w:val="clear" w:color="auto" w:fill="FFFFFF"/>
         </w:rPr>
-        <w:t xml:space="preserve">, které umožňují kód organizovat do menších celků a je tak možné, aby se v projektu vyskytoval stejný </w:t>
-      </w:r>
-      <w:r>
-        <w:rPr>
-          <w:rFonts w:cstheme="minorHAnsi"/>
-          <w:color w:val="000000"/>
-          <w:shd w:val="clear" w:color="auto" w:fill="FFFFFF"/>
-        </w:rPr>
-        <w:lastRenderedPageBreak/>
-        <w:t>název vícekrát</w:t>
+        <w:t>, které umožňují kód organizovat do menších celků a je tak možné, aby se v projektu vyskytoval stejný název vícekrát</w:t>
       </w:r>
       <w:sdt>
         <w:sdtPr>
@@ -7842,6 +8004,7 @@
           <w:rFonts w:asciiTheme="minorHAnsi" w:hAnsiTheme="minorHAnsi" w:cstheme="minorHAnsi"/>
           <w:shd w:val="clear" w:color="auto" w:fill="FFFFFF"/>
         </w:rPr>
+        <w:lastRenderedPageBreak/>
         <w:t>3.3 C#</w:t>
       </w:r>
       <w:bookmarkEnd w:id="12"/>
@@ -7869,7 +8032,6 @@
         <w:rPr>
           <w:rFonts w:cstheme="minorHAnsi"/>
         </w:rPr>
-        <w:lastRenderedPageBreak/>
         <w:t xml:space="preserve">C# je objektový jazyk z rodiny Microsoft .NET, což umožňuje používat knihovny napsané například ve </w:t>
       </w:r>
       <w:r>
@@ -8956,7 +9118,14 @@
         <w:rPr>
           <w:rFonts w:cstheme="minorHAnsi"/>
         </w:rPr>
-        <w:t xml:space="preserve"> umožňující rozdělit definici třídy, struktury nebo interface na více částí, které mohou být i ve více souborech. Pomocí této funkce se dá zvýšit přehlednost velkých tříd rozdělením na menší logické celky a zjednodušuje tak práci u týmových projektů, kde každý programátor může pracovat na své části, aniž by omezoval kolegu. Dále se této možnosti využívá při generování časti třídy, aniž by ovlivnila programátorův soubor. Příkladem je Windows </w:t>
+        <w:t xml:space="preserve"> umožňující rozdělit definici třídy, struktury nebo interface na více částí, které mohou být i ve více souborech. Pomocí této funkce se dá zvýšit přehlednost velkých tříd rozdělením na menší logické celky a zjednodušuje tak </w:t>
+      </w:r>
+      <w:r>
+        <w:rPr>
+          <w:rFonts w:cstheme="minorHAnsi"/>
+        </w:rPr>
+        <w:lastRenderedPageBreak/>
+        <w:t xml:space="preserve">práci u týmových projektů, kde každý programátor může pracovat na své části, aniž by omezoval kolegu. Dále se této možnosti využívá při generování časti třídy, aniž by ovlivnila programátorův soubor. Příkladem je Windows </w:t>
       </w:r>
       <w:r>
         <w:rPr>
@@ -8969,14 +9138,7 @@
         <w:rPr>
           <w:rFonts w:cstheme="minorHAnsi"/>
         </w:rPr>
-        <w:t xml:space="preserve">, jehož grafická část je </w:t>
-      </w:r>
-      <w:r>
-        <w:rPr>
-          <w:rFonts w:cstheme="minorHAnsi"/>
-        </w:rPr>
-        <w:lastRenderedPageBreak/>
-        <w:t xml:space="preserve">generována </w:t>
+        <w:t xml:space="preserve">, jehož grafická část je generována </w:t>
       </w:r>
       <w:r>
         <w:rPr>
@@ -10135,6 +10297,7 @@
               <w:rPr>
                 <w:rFonts w:cstheme="minorHAnsi"/>
               </w:rPr>
+              <w:lastRenderedPageBreak/>
               <w:t>Maximální počet rodičovských tříd</w:t>
             </w:r>
           </w:p>
@@ -10294,7 +10457,6 @@
               <w:rPr>
                 <w:rFonts w:cstheme="minorHAnsi"/>
               </w:rPr>
-              <w:lastRenderedPageBreak/>
               <w:t>struct</w:t>
             </w:r>
             <w:proofErr w:type="spellEnd"/>
@@ -11499,14 +11661,27 @@
       <w:r>
         <w:t xml:space="preserve">Tab. </w:t>
       </w:r>
-      <w:fldSimple w:instr=" SEQ Tabulka \* ARABIC ">
-        <w:r>
-          <w:rPr>
-            <w:noProof/>
-          </w:rPr>
-          <w:t>2</w:t>
-        </w:r>
-      </w:fldSimple>
+      <w:r>
+        <w:fldChar w:fldCharType="begin"/>
+      </w:r>
+      <w:r>
+        <w:instrText xml:space="preserve"> SEQ Tabulka \* ARABIC </w:instrText>
+      </w:r>
+      <w:r>
+        <w:fldChar w:fldCharType="separate"/>
+      </w:r>
+      <w:r>
+        <w:rPr>
+          <w:noProof/>
+        </w:rPr>
+        <w:t>2</w:t>
+      </w:r>
+      <w:r>
+        <w:rPr>
+          <w:noProof/>
+        </w:rPr>
+        <w:fldChar w:fldCharType="end"/>
+      </w:r>
       <w:bookmarkEnd w:id="19"/>
       <w:r>
         <w:t xml:space="preserve"> odlišné značení her</w:t>
@@ -11946,7 +12121,15 @@
           <w:rFonts w:cstheme="minorHAnsi"/>
           <w:shd w:val="clear" w:color="auto" w:fill="FFFFFF"/>
         </w:rPr>
-        <w:t>), která je na tahy a hráč má čas promyslet si své další kroky. Původně byly pouze textové, kde hráč vybíral z možností a později se začaly objevovat i grafické verze. Druhá a dnes nejrozšířenější kategorie jsou akční RPG (ARPG) odehrávající se v reálném čase a hráč musí rychle reagovat na akce nepřátel</w:t>
+        <w:t xml:space="preserve">), která je na tahy a hráč má čas promyslet si své další kroky. Původně byly pouze textové, kde hráč vybíral z možností a později se začaly objevovat i grafické </w:t>
+      </w:r>
+      <w:r>
+        <w:rPr>
+          <w:rFonts w:cstheme="minorHAnsi"/>
+          <w:shd w:val="clear" w:color="auto" w:fill="FFFFFF"/>
+        </w:rPr>
+        <w:lastRenderedPageBreak/>
+        <w:t>verze. Druhá a dnes nejrozšířenější kategorie jsou akční RPG (ARPG) odehrávající se v reálném čase a hráč musí rychle reagovat na akce nepřátel</w:t>
       </w:r>
       <w:r>
         <w:rPr>
@@ -11978,7 +12161,6 @@
           <w:color w:val="FF0000"/>
           <w:shd w:val="clear" w:color="auto" w:fill="FFFFFF"/>
         </w:rPr>
-        <w:lastRenderedPageBreak/>
         <w:t>kontrolu (</w:t>
       </w:r>
       <w:r>
@@ -13201,6 +13383,7 @@
           <w:rFonts w:asciiTheme="minorHAnsi" w:hAnsiTheme="minorHAnsi" w:cstheme="minorHAnsi"/>
           <w:shd w:val="clear" w:color="auto" w:fill="FFFFFF"/>
         </w:rPr>
+        <w:lastRenderedPageBreak/>
         <w:tab/>
       </w:r>
       <w:r>
@@ -13252,15 +13435,7 @@
           <w:rFonts w:cstheme="minorHAnsi"/>
           <w:color w:val="FF0000"/>
         </w:rPr>
-        <w:t xml:space="preserve">Především u starších a dětských her si pouze vyberete vozidlo a všichni závodníci tak mají stejné podmínky, ale ve většině her za závod získáváte peníze, za </w:t>
-      </w:r>
-      <w:r>
-        <w:rPr>
-          <w:rFonts w:cstheme="minorHAnsi"/>
-          <w:color w:val="FF0000"/>
-        </w:rPr>
-        <w:lastRenderedPageBreak/>
-        <w:t xml:space="preserve">které si svůj vůz vylepšujete nebo kupujete lepší, čímž se postupem hrou stávají vozidla rychlejší a hra náročnější. Dále zde jsou hry jako série </w:t>
+        <w:t xml:space="preserve">Především u starších a dětských her si pouze vyberete vozidlo a všichni závodníci tak mají stejné podmínky, ale ve většině her za závod získáváte peníze, za které si svůj vůz vylepšujete nebo kupujete lepší, čímž se postupem hrou stávají vozidla rychlejší a hra náročnější. Dále zde jsou hry jako série </w:t>
       </w:r>
       <w:proofErr w:type="spellStart"/>
       <w:r>
@@ -13756,27 +13931,14 @@
       <w:r>
         <w:t xml:space="preserve">Obr. </w:t>
       </w:r>
-      <w:r>
-        <w:fldChar w:fldCharType="begin"/>
-      </w:r>
-      <w:r>
-        <w:instrText xml:space="preserve"> SEQ Obrázek \* ARABIC </w:instrText>
-      </w:r>
-      <w:r>
-        <w:fldChar w:fldCharType="separate"/>
-      </w:r>
-      <w:r>
-        <w:rPr>
-          <w:noProof/>
-        </w:rPr>
-        <w:t>3</w:t>
-      </w:r>
-      <w:r>
-        <w:rPr>
-          <w:noProof/>
-        </w:rPr>
-        <w:fldChar w:fldCharType="end"/>
-      </w:r>
+      <w:fldSimple w:instr=" SEQ Obrázek \* ARABIC ">
+        <w:r>
+          <w:rPr>
+            <w:noProof/>
+          </w:rPr>
+          <w:t>3</w:t>
+        </w:r>
+      </w:fldSimple>
       <w:bookmarkEnd w:id="30"/>
       <w:r>
         <w:t xml:space="preserve"> </w:t>
@@ -13829,6 +13991,7 @@
           <w:rFonts w:asciiTheme="minorHAnsi" w:hAnsiTheme="minorHAnsi" w:cstheme="minorHAnsi"/>
           <w:shd w:val="clear" w:color="auto" w:fill="FFFFFF"/>
         </w:rPr>
+        <w:lastRenderedPageBreak/>
         <w:t>5.1 konzolová aplikace</w:t>
       </w:r>
       <w:bookmarkEnd w:id="31"/>
@@ -13846,14 +14009,7 @@
         <w:rPr>
           <w:rFonts w:cstheme="minorHAnsi"/>
         </w:rPr>
-        <w:t xml:space="preserve">Nejjednodušší UI je konzole, která jako vstup a výstup používá příkazový řádek. Dnes se s ní běžný uživatel obvykle nesetká, protože kvůli textovým vstupům </w:t>
-      </w:r>
-      <w:r>
-        <w:rPr>
-          <w:rFonts w:cstheme="minorHAnsi"/>
-        </w:rPr>
-        <w:lastRenderedPageBreak/>
-        <w:t xml:space="preserve">není tak příjemná na ovládání jako GUI. Využívá se především pro automatizované úkoly. Je možné mít aplikaci s GUI, která </w:t>
+        <w:t xml:space="preserve">Nejjednodušší UI je konzole, která jako vstup a výstup používá příkazový řádek. Dnes se s ní běžný uživatel obvykle nesetká, protože kvůli textovým vstupům není tak příjemná na ovládání jako GUI. Využívá se především pro automatizované úkoly. Je možné mít aplikaci s GUI, která </w:t>
       </w:r>
       <w:r>
         <w:rPr>
@@ -13935,18 +14091,9 @@
           <w:rFonts w:asciiTheme="minorHAnsi" w:hAnsiTheme="minorHAnsi" w:cstheme="minorHAnsi"/>
           <w:shd w:val="clear" w:color="auto" w:fill="FFFFFF"/>
         </w:rPr>
-        <w:t xml:space="preserve">5.2.1 </w:t>
-      </w:r>
-      <w:proofErr w:type="spellStart"/>
-      <w:r>
-        <w:rPr>
-          <w:rFonts w:asciiTheme="minorHAnsi" w:hAnsiTheme="minorHAnsi" w:cstheme="minorHAnsi"/>
-          <w:shd w:val="clear" w:color="auto" w:fill="FFFFFF"/>
-        </w:rPr>
-        <w:t>WinForm</w:t>
+        <w:t>5.2.1 WinForm</w:t>
       </w:r>
       <w:bookmarkEnd w:id="33"/>
-      <w:proofErr w:type="spellEnd"/>
     </w:p>
     <w:p>
       <w:pPr>
@@ -13968,21 +14115,7 @@
         <w:rPr>
           <w:rFonts w:cstheme="minorHAnsi"/>
         </w:rPr>
-        <w:t xml:space="preserve"> neboli </w:t>
-      </w:r>
-      <w:proofErr w:type="spellStart"/>
-      <w:r>
-        <w:rPr>
-          <w:rFonts w:cstheme="minorHAnsi"/>
-        </w:rPr>
-        <w:t>WinForm</w:t>
-      </w:r>
-      <w:proofErr w:type="spellEnd"/>
-      <w:r>
-        <w:rPr>
-          <w:rFonts w:cstheme="minorHAnsi"/>
-        </w:rPr>
-        <w:t xml:space="preserve"> je původní .NET GUI, které je dostupné pouze na Windows. Ačkoliv se jedná o zastaralou technologii je stále využívána kvůli svému rychlému a jednoduchému vývoji. Vykreslování</w:t>
+        <w:t xml:space="preserve"> neboli WinForm je původní .NET GUI, které je dostupné pouze na Windows. Ačkoliv se jedná o zastaralou technologii je stále využívána kvůli svému rychlému a jednoduchému vývoji. Vykreslování</w:t>
       </w:r>
       <w:r>
         <w:rPr>
@@ -14447,14 +14580,27 @@
       <w:r>
         <w:t xml:space="preserve">Obr. </w:t>
       </w:r>
-      <w:fldSimple w:instr=" SEQ Obrázek \* ARABIC ">
-        <w:r>
-          <w:rPr>
-            <w:noProof/>
-          </w:rPr>
-          <w:t>5</w:t>
-        </w:r>
-      </w:fldSimple>
+      <w:r>
+        <w:fldChar w:fldCharType="begin"/>
+      </w:r>
+      <w:r>
+        <w:instrText xml:space="preserve"> SEQ Obrázek \* ARABIC </w:instrText>
+      </w:r>
+      <w:r>
+        <w:fldChar w:fldCharType="separate"/>
+      </w:r>
+      <w:r>
+        <w:rPr>
+          <w:noProof/>
+        </w:rPr>
+        <w:t>5</w:t>
+      </w:r>
+      <w:r>
+        <w:rPr>
+          <w:noProof/>
+        </w:rPr>
+        <w:fldChar w:fldCharType="end"/>
+      </w:r>
       <w:bookmarkEnd w:id="35"/>
       <w:r>
         <w:t xml:space="preserve"> příklad reprezentace XAML</w:t>
@@ -18503,14 +18649,27 @@
       <w:r>
         <w:t xml:space="preserve">Tab. </w:t>
       </w:r>
-      <w:fldSimple w:instr=" SEQ Tabulka \* ARABIC ">
-        <w:r>
-          <w:rPr>
-            <w:noProof/>
-          </w:rPr>
-          <w:t>3</w:t>
-        </w:r>
-      </w:fldSimple>
+      <w:r>
+        <w:fldChar w:fldCharType="begin"/>
+      </w:r>
+      <w:r>
+        <w:instrText xml:space="preserve"> SEQ Tabulka \* ARABIC </w:instrText>
+      </w:r>
+      <w:r>
+        <w:fldChar w:fldCharType="separate"/>
+      </w:r>
+      <w:r>
+        <w:rPr>
+          <w:noProof/>
+        </w:rPr>
+        <w:t>3</w:t>
+      </w:r>
+      <w:r>
+        <w:rPr>
+          <w:noProof/>
+        </w:rPr>
+        <w:fldChar w:fldCharType="end"/>
+      </w:r>
       <w:bookmarkEnd w:id="44"/>
       <w:r>
         <w:t xml:space="preserve"> srovnání </w:t>
@@ -18674,6 +18833,7 @@
           <w:color w:val="000000"/>
           <w:sz w:val="20"/>
           <w:szCs w:val="20"/>
+          <w:highlight w:val="yellow"/>
           <w:shd w:val="clear" w:color="auto" w:fill="FFFFFF"/>
         </w:rPr>
       </w:pPr>
@@ -18695,6 +18855,163 @@
         </w:rPr>
         <w:br/>
       </w:r>
+    </w:p>
+    <w:p>
+      <w:pPr>
+        <w:ind w:left="360" w:firstLine="348"/>
+        <w:jc w:val="both"/>
+        <w:rPr>
+          <w:rFonts w:cstheme="minorHAnsi"/>
+          <w:color w:val="000000"/>
+          <w:sz w:val="20"/>
+          <w:szCs w:val="20"/>
+          <w:shd w:val="clear" w:color="auto" w:fill="FFFFFF"/>
+        </w:rPr>
+      </w:pPr>
+      <w:r>
+        <w:rPr>
+          <w:rFonts w:cstheme="minorHAnsi"/>
+          <w:color w:val="000000"/>
+          <w:sz w:val="20"/>
+          <w:szCs w:val="20"/>
+          <w:highlight w:val="yellow"/>
+          <w:shd w:val="clear" w:color="auto" w:fill="FFFFFF"/>
+        </w:rPr>
+        <w:t xml:space="preserve">Aplikaci tvoří dva projekty. První je DLL knihovna </w:t>
+      </w:r>
+      <w:proofErr w:type="spellStart"/>
+      <w:r>
+        <w:rPr>
+          <w:rFonts w:cstheme="minorHAnsi"/>
+          <w:i/>
+          <w:iCs/>
+          <w:color w:val="000000"/>
+          <w:sz w:val="20"/>
+          <w:szCs w:val="20"/>
+          <w:highlight w:val="yellow"/>
+          <w:shd w:val="clear" w:color="auto" w:fill="FFFFFF"/>
+        </w:rPr>
+        <w:t>KnihovnaRPG</w:t>
+      </w:r>
+      <w:proofErr w:type="spellEnd"/>
+      <w:r>
+        <w:rPr>
+          <w:rFonts w:cstheme="minorHAnsi"/>
+          <w:color w:val="000000"/>
+          <w:sz w:val="20"/>
+          <w:szCs w:val="20"/>
+          <w:highlight w:val="yellow"/>
+          <w:shd w:val="clear" w:color="auto" w:fill="FFFFFF"/>
+        </w:rPr>
+        <w:t>, obsahující logiku a je výstupem praktické části</w:t>
+      </w:r>
+      <w:r>
+        <w:rPr>
+          <w:rFonts w:cstheme="minorHAnsi"/>
+          <w:color w:val="000000"/>
+          <w:sz w:val="20"/>
+          <w:szCs w:val="20"/>
+          <w:highlight w:val="yellow"/>
+          <w:shd w:val="clear" w:color="auto" w:fill="FFFFFF"/>
+        </w:rPr>
+        <w:t xml:space="preserve"> této</w:t>
+      </w:r>
+      <w:r>
+        <w:rPr>
+          <w:rFonts w:cstheme="minorHAnsi"/>
+          <w:color w:val="000000"/>
+          <w:sz w:val="20"/>
+          <w:szCs w:val="20"/>
+          <w:highlight w:val="yellow"/>
+          <w:shd w:val="clear" w:color="auto" w:fill="FFFFFF"/>
+        </w:rPr>
+        <w:t xml:space="preserve"> bakalářské práce. Druhý </w:t>
+      </w:r>
+      <w:r>
+        <w:rPr>
+          <w:rFonts w:cstheme="minorHAnsi"/>
+          <w:i/>
+          <w:iCs/>
+          <w:color w:val="000000"/>
+          <w:sz w:val="20"/>
+          <w:szCs w:val="20"/>
+          <w:highlight w:val="yellow"/>
+          <w:shd w:val="clear" w:color="auto" w:fill="FFFFFF"/>
+        </w:rPr>
+        <w:t xml:space="preserve">je WinForm </w:t>
+      </w:r>
+      <w:proofErr w:type="spellStart"/>
+      <w:r>
+        <w:rPr>
+          <w:rFonts w:cstheme="minorHAnsi"/>
+          <w:i/>
+          <w:iCs/>
+          <w:color w:val="000000"/>
+          <w:sz w:val="20"/>
+          <w:szCs w:val="20"/>
+          <w:highlight w:val="yellow"/>
+          <w:shd w:val="clear" w:color="auto" w:fill="FFFFFF"/>
+        </w:rPr>
+        <w:t>TestovaniCastiKnihovny</w:t>
+      </w:r>
+      <w:proofErr w:type="spellEnd"/>
+      <w:r>
+        <w:rPr>
+          <w:rFonts w:cstheme="minorHAnsi"/>
+          <w:color w:val="000000"/>
+          <w:sz w:val="20"/>
+          <w:szCs w:val="20"/>
+          <w:highlight w:val="yellow"/>
+          <w:shd w:val="clear" w:color="auto" w:fill="FFFFFF"/>
+        </w:rPr>
+        <w:t xml:space="preserve">, sloužící jako příklad implementace a testování základní funkčnosti jednotlivých tříd. Testovací projekt </w:t>
+      </w:r>
+      <w:r>
+        <w:rPr>
+          <w:rFonts w:cstheme="minorHAnsi"/>
+          <w:color w:val="000000"/>
+          <w:sz w:val="20"/>
+          <w:szCs w:val="20"/>
+          <w:highlight w:val="yellow"/>
+          <w:shd w:val="clear" w:color="auto" w:fill="FFFFFF"/>
+        </w:rPr>
+        <w:t xml:space="preserve">má pouze ověřit funkčnost částí </w:t>
+      </w:r>
+      <w:r>
+        <w:rPr>
+          <w:rFonts w:cstheme="minorHAnsi"/>
+          <w:color w:val="000000"/>
+          <w:sz w:val="20"/>
+          <w:szCs w:val="20"/>
+          <w:highlight w:val="yellow"/>
+          <w:shd w:val="clear" w:color="auto" w:fill="FFFFFF"/>
+        </w:rPr>
+        <w:t xml:space="preserve">knihovny a </w:t>
+      </w:r>
+      <w:r>
+        <w:rPr>
+          <w:rFonts w:cstheme="minorHAnsi"/>
+          <w:color w:val="000000"/>
+          <w:sz w:val="20"/>
+          <w:szCs w:val="20"/>
+          <w:highlight w:val="yellow"/>
+          <w:shd w:val="clear" w:color="auto" w:fill="FFFFFF"/>
+        </w:rPr>
+        <w:t>nejedná se o plnohodnotnou hru.</w:t>
+      </w:r>
+    </w:p>
+    <w:p>
+      <w:pPr>
+        <w:ind w:left="360" w:firstLine="348"/>
+        <w:jc w:val="both"/>
+        <w:rPr>
+          <w:rFonts w:cstheme="minorHAnsi"/>
+          <w:color w:val="000000"/>
+          <w:sz w:val="20"/>
+          <w:szCs w:val="20"/>
+          <w:shd w:val="clear" w:color="auto" w:fill="FFFFFF"/>
+        </w:rPr>
+      </w:pPr>
     </w:p>
     <w:p>
       <w:pPr>
@@ -18755,7 +19072,11 @@
         </w:rPr>
         <w:br/>
       </w:r>
-      <w:r>
+    </w:p>
+    <w:p>
+      <w:pPr>
+        <w:ind w:left="360"/>
+        <w:jc w:val="both"/>
         <w:rPr>
           <w:rFonts w:cstheme="minorHAnsi"/>
           <w:color w:val="000000"/>
@@ -18763,7 +19084,37 @@
           <w:szCs w:val="20"/>
           <w:shd w:val="clear" w:color="auto" w:fill="FFFFFF"/>
         </w:rPr>
+      </w:pPr>
+      <w:r>
+        <w:rPr>
+          <w:rFonts w:cstheme="minorHAnsi"/>
+          <w:color w:val="000000"/>
+          <w:sz w:val="20"/>
+          <w:szCs w:val="20"/>
+          <w:shd w:val="clear" w:color="auto" w:fill="FFFFFF"/>
+        </w:rPr>
         <w:t>Při odhadu času potřebného k vypracování práce jsem podcenil hledání zdrojů pro rešeršní část.</w:t>
+      </w:r>
+      <w:r>
+        <w:rPr>
+          <w:rFonts w:cstheme="minorHAnsi"/>
+          <w:color w:val="000000"/>
+          <w:sz w:val="20"/>
+          <w:szCs w:val="20"/>
+          <w:shd w:val="clear" w:color="auto" w:fill="FFFFFF"/>
+        </w:rPr>
+        <w:t xml:space="preserve"> </w:t>
+      </w:r>
+      <w:r>
+        <w:rPr>
+          <w:rFonts w:cstheme="minorHAnsi"/>
+          <w:color w:val="000000"/>
+          <w:sz w:val="20"/>
+          <w:szCs w:val="20"/>
+          <w:highlight w:val="yellow"/>
+          <w:shd w:val="clear" w:color="auto" w:fill="FFFFFF"/>
+        </w:rPr>
+        <w:t>Do budoucna je v plánu udělat plnohodnotnou implementaci do různých technologií a odhalit případné chyby návrhu.</w:t>
       </w:r>
     </w:p>
     <w:p>
@@ -19003,6 +19354,7 @@
             <w:rPr>
               <w:rFonts w:eastAsia="Times New Roman"/>
             </w:rPr>
+            <w:lastRenderedPageBreak/>
             <w:t xml:space="preserve">[3] </w:t>
           </w:r>
           <w:r>
@@ -19408,7 +19760,6 @@
             <w:rPr>
               <w:rFonts w:eastAsia="Times New Roman"/>
             </w:rPr>
-            <w:lastRenderedPageBreak/>
             <w:t xml:space="preserve">[6] </w:t>
           </w:r>
           <w:r>
@@ -21104,6 +21455,7 @@
             <w:rPr>
               <w:rFonts w:eastAsia="Times New Roman"/>
             </w:rPr>
+            <w:lastRenderedPageBreak/>
             <w:t xml:space="preserve">[20] </w:t>
           </w:r>
           <w:r>
@@ -21522,7 +21874,6 @@
             <w:rPr>
               <w:rFonts w:eastAsia="Times New Roman"/>
             </w:rPr>
-            <w:lastRenderedPageBreak/>
             <w:t xml:space="preserve">[23] </w:t>
           </w:r>
           <w:r>
@@ -22851,6 +23202,7 @@
             <w:rPr>
               <w:rFonts w:eastAsia="Times New Roman"/>
             </w:rPr>
+            <w:lastRenderedPageBreak/>
             <w:t xml:space="preserve">[34] </w:t>
           </w:r>
           <w:r>
@@ -23319,7 +23671,6 @@
             <w:rPr>
               <w:rFonts w:eastAsia="Times New Roman"/>
             </w:rPr>
-            <w:lastRenderedPageBreak/>
             <w:t xml:space="preserve">[38] </w:t>
           </w:r>
           <w:r>
@@ -24578,6 +24929,7 @@
             <w:rPr>
               <w:rFonts w:eastAsia="Times New Roman"/>
             </w:rPr>
+            <w:lastRenderedPageBreak/>
             <w:t xml:space="preserve">[48] </w:t>
           </w:r>
           <w:r>
@@ -24958,7 +25310,6 @@
             <w:rPr>
               <w:rFonts w:eastAsia="Times New Roman"/>
             </w:rPr>
-            <w:lastRenderedPageBreak/>
             <w:t xml:space="preserve">[52] </w:t>
           </w:r>
           <w:r>
@@ -26658,6 +27009,7 @@
             <w:rPr>
               <w:rFonts w:eastAsia="Times New Roman"/>
             </w:rPr>
+            <w:lastRenderedPageBreak/>
             <w:t xml:space="preserve">[63] </w:t>
           </w:r>
           <w:r>
@@ -27090,7 +27442,6 @@
             <w:rPr>
               <w:rFonts w:eastAsia="Times New Roman"/>
             </w:rPr>
-            <w:lastRenderedPageBreak/>
             <w:t xml:space="preserve">[68] </w:t>
           </w:r>
           <w:r>
@@ -29032,6 +29383,7 @@
             <w:rPr>
               <w:rFonts w:eastAsia="Times New Roman"/>
             </w:rPr>
+            <w:lastRenderedPageBreak/>
             <w:t xml:space="preserve">[82] </w:t>
           </w:r>
           <w:r>
@@ -29324,7 +29676,6 @@
             <w:rPr>
               <w:rFonts w:eastAsia="Times New Roman"/>
             </w:rPr>
-            <w:lastRenderedPageBreak/>
             <w:t xml:space="preserve">[85] </w:t>
           </w:r>
           <w:r>
@@ -29334,23 +29685,13 @@
             <w:tab/>
             <w:t xml:space="preserve">IAMTIMCOREY. </w:t>
           </w:r>
-          <w:proofErr w:type="spellStart"/>
-          <w:r>
-            <w:rPr>
-              <w:rFonts w:eastAsia="Times New Roman"/>
-              <w:i/>
-              <w:iCs/>
-            </w:rPr>
-            <w:t>WinForm</w:t>
-          </w:r>
-          <w:proofErr w:type="spellEnd"/>
-          <w:r>
-            <w:rPr>
-              <w:rFonts w:eastAsia="Times New Roman"/>
-              <w:i/>
-              <w:iCs/>
-            </w:rPr>
-            <w:t xml:space="preserve"> vs WPF vs UWP vs </w:t>
+          <w:r>
+            <w:rPr>
+              <w:rFonts w:eastAsia="Times New Roman"/>
+              <w:i/>
+              <w:iCs/>
+            </w:rPr>
+            <w:t xml:space="preserve">WinForm vs WPF vs UWP vs </w:t>
           </w:r>
           <w:proofErr w:type="spellStart"/>
           <w:r>
@@ -30964,6 +31305,7 @@
             <w:rPr>
               <w:rFonts w:eastAsia="Times New Roman"/>
             </w:rPr>
+            <w:lastRenderedPageBreak/>
             <w:t xml:space="preserve">[97] </w:t>
           </w:r>
           <w:r>
@@ -31526,7 +31868,6 @@
             <w:rPr>
               <w:rFonts w:eastAsia="Times New Roman"/>
             </w:rPr>
-            <w:lastRenderedPageBreak/>
             <w:t xml:space="preserve">[100] </w:t>
           </w:r>
           <w:r>
@@ -33456,6 +33797,7 @@
             <w:rPr>
               <w:rFonts w:eastAsia="Times New Roman"/>
             </w:rPr>
+            <w:lastRenderedPageBreak/>
             <w:t xml:space="preserve">[113] </w:t>
           </w:r>
           <w:r>
@@ -33954,7 +34296,6 @@
             <w:rPr>
               <w:rFonts w:eastAsia="Times New Roman"/>
             </w:rPr>
-            <w:lastRenderedPageBreak/>
             <w:t xml:space="preserve">[116] </w:t>
           </w:r>
           <w:r>
@@ -36602,6 +36943,7 @@
     <w:rsid w:val="00136C14"/>
     <w:rsid w:val="001603DE"/>
     <w:rsid w:val="00200610"/>
+    <w:rsid w:val="002237F3"/>
     <w:rsid w:val="00246577"/>
     <w:rsid w:val="00291291"/>
     <w:rsid w:val="002E1F88"/>
@@ -36620,6 +36962,7 @@
     <w:rsid w:val="00800D7D"/>
     <w:rsid w:val="00853CD7"/>
     <w:rsid w:val="008F0E53"/>
+    <w:rsid w:val="00911039"/>
     <w:rsid w:val="009E7DC5"/>
     <w:rsid w:val="00A06B29"/>
     <w:rsid w:val="00A179A3"/>

</xml_diff>

<commit_message>
GameManager staty a zaklad pro lokace
</commit_message>
<xml_diff>
--- a/resersni cast/bakalarka.docx
+++ b/resersni cast/bakalarka.docx
@@ -6075,14 +6075,27 @@
       <w:r>
         <w:t xml:space="preserve">Obr. </w:t>
       </w:r>
-      <w:fldSimple w:instr=" SEQ Obrázek \* ARABIC ">
-        <w:r>
-          <w:rPr>
-            <w:noProof/>
-          </w:rPr>
-          <w:t>2</w:t>
-        </w:r>
-      </w:fldSimple>
+      <w:r>
+        <w:fldChar w:fldCharType="begin"/>
+      </w:r>
+      <w:r>
+        <w:instrText xml:space="preserve"> SEQ Obrázek \* ARABIC </w:instrText>
+      </w:r>
+      <w:r>
+        <w:fldChar w:fldCharType="separate"/>
+      </w:r>
+      <w:r>
+        <w:rPr>
+          <w:noProof/>
+        </w:rPr>
+        <w:t>2</w:t>
+      </w:r>
+      <w:r>
+        <w:rPr>
+          <w:noProof/>
+        </w:rPr>
+        <w:fldChar w:fldCharType="end"/>
+      </w:r>
       <w:bookmarkEnd w:id="7"/>
       <w:r>
         <w:t xml:space="preserve"> procedurální vs objektový </w:t>
@@ -8563,7 +8576,21 @@
           <w:rFonts w:cstheme="minorHAnsi"/>
           <w:color w:val="FF0000"/>
         </w:rPr>
-        <w:t>ovšem s GUI se vývojáři museli spoléhat na třetí strany</w:t>
+        <w:t xml:space="preserve">ovšem s GUI </w:t>
+      </w:r>
+      <w:r>
+        <w:rPr>
+          <w:rFonts w:cstheme="minorHAnsi"/>
+          <w:color w:val="FF0000"/>
+        </w:rPr>
+        <w:t xml:space="preserve">pro ostatní systémy </w:t>
+      </w:r>
+      <w:r>
+        <w:rPr>
+          <w:rFonts w:cstheme="minorHAnsi"/>
+          <w:color w:val="FF0000"/>
+        </w:rPr>
+        <w:t>se vývojáři museli spoléhat na třetí strany</w:t>
       </w:r>
       <w:r>
         <w:rPr>
@@ -9089,14 +9116,14 @@
         <w:rPr>
           <w:rFonts w:cstheme="minorHAnsi"/>
         </w:rPr>
-        <w:t xml:space="preserve"> umožňující rozdělit definici třídy, struktury nebo interface na více částí, které mohou být i ve více souborech. Pomocí této funkce se dá zvýšit přehlednost velkých tříd rozdělením na menší logické celky a zjednodušuje tak </w:t>
+        <w:t xml:space="preserve"> umožňující rozdělit definici třídy, struktury nebo interface na více částí, které mohou být i ve více souborech. Pomocí této funkce se dá zvýšit přehlednost velkých tříd rozdělením na menší logické </w:t>
       </w:r>
       <w:r>
         <w:rPr>
           <w:rFonts w:cstheme="minorHAnsi"/>
         </w:rPr>
         <w:lastRenderedPageBreak/>
-        <w:t xml:space="preserve">práci u týmových projektů, kde každý programátor může pracovat na své části, aniž by omezoval kolegu. Dále se této možnosti využívá při generování časti třídy, aniž by ovlivnila programátorův soubor. Příkladem je Windows </w:t>
+        <w:t xml:space="preserve">celky a zjednodušuje tak práci u týmových projektů, kde každý programátor může pracovat na své části, aniž by omezoval kolegu. Dále se této možnosti využívá při generování časti třídy, aniž by ovlivnila programátorův soubor. Příkladem je Windows </w:t>
       </w:r>
       <w:r>
         <w:rPr>
@@ -11632,14 +11659,27 @@
       <w:r>
         <w:t xml:space="preserve">Tab. </w:t>
       </w:r>
-      <w:fldSimple w:instr=" SEQ Tabulka \* ARABIC ">
-        <w:r>
-          <w:rPr>
-            <w:noProof/>
-          </w:rPr>
-          <w:t>2</w:t>
-        </w:r>
-      </w:fldSimple>
+      <w:r>
+        <w:fldChar w:fldCharType="begin"/>
+      </w:r>
+      <w:r>
+        <w:instrText xml:space="preserve"> SEQ Tabulka \* ARABIC </w:instrText>
+      </w:r>
+      <w:r>
+        <w:fldChar w:fldCharType="separate"/>
+      </w:r>
+      <w:r>
+        <w:rPr>
+          <w:noProof/>
+        </w:rPr>
+        <w:t>2</w:t>
+      </w:r>
+      <w:r>
+        <w:rPr>
+          <w:noProof/>
+        </w:rPr>
+        <w:fldChar w:fldCharType="end"/>
+      </w:r>
       <w:bookmarkEnd w:id="19"/>
       <w:r>
         <w:t xml:space="preserve"> odlišné značení her</w:t>
@@ -13889,27 +13929,14 @@
       <w:r>
         <w:t xml:space="preserve">Obr. </w:t>
       </w:r>
-      <w:r>
-        <w:fldChar w:fldCharType="begin"/>
-      </w:r>
-      <w:r>
-        <w:instrText xml:space="preserve"> SEQ Obrázek \* ARABIC </w:instrText>
-      </w:r>
-      <w:r>
-        <w:fldChar w:fldCharType="separate"/>
-      </w:r>
-      <w:r>
-        <w:rPr>
-          <w:noProof/>
-        </w:rPr>
-        <w:t>3</w:t>
-      </w:r>
-      <w:r>
-        <w:rPr>
-          <w:noProof/>
-        </w:rPr>
-        <w:fldChar w:fldCharType="end"/>
-      </w:r>
+      <w:fldSimple w:instr=" SEQ Obrázek \* ARABIC ">
+        <w:r>
+          <w:rPr>
+            <w:noProof/>
+          </w:rPr>
+          <w:t>3</w:t>
+        </w:r>
+      </w:fldSimple>
       <w:bookmarkEnd w:id="30"/>
       <w:r>
         <w:t xml:space="preserve"> </w:t>
@@ -14551,14 +14578,27 @@
       <w:r>
         <w:t xml:space="preserve">Obr. </w:t>
       </w:r>
-      <w:fldSimple w:instr=" SEQ Obrázek \* ARABIC ">
-        <w:r>
-          <w:rPr>
-            <w:noProof/>
-          </w:rPr>
-          <w:t>5</w:t>
-        </w:r>
-      </w:fldSimple>
+      <w:r>
+        <w:fldChar w:fldCharType="begin"/>
+      </w:r>
+      <w:r>
+        <w:instrText xml:space="preserve"> SEQ Obrázek \* ARABIC </w:instrText>
+      </w:r>
+      <w:r>
+        <w:fldChar w:fldCharType="separate"/>
+      </w:r>
+      <w:r>
+        <w:rPr>
+          <w:noProof/>
+        </w:rPr>
+        <w:t>5</w:t>
+      </w:r>
+      <w:r>
+        <w:rPr>
+          <w:noProof/>
+        </w:rPr>
+        <w:fldChar w:fldCharType="end"/>
+      </w:r>
       <w:bookmarkEnd w:id="35"/>
       <w:r>
         <w:t xml:space="preserve"> příklad reprezentace XAML</w:t>
@@ -18695,14 +18735,27 @@
       <w:r>
         <w:t xml:space="preserve">Tab. </w:t>
       </w:r>
-      <w:fldSimple w:instr=" SEQ Tabulka \* ARABIC ">
-        <w:r>
-          <w:rPr>
-            <w:noProof/>
-          </w:rPr>
-          <w:t>3</w:t>
-        </w:r>
-      </w:fldSimple>
+      <w:r>
+        <w:fldChar w:fldCharType="begin"/>
+      </w:r>
+      <w:r>
+        <w:instrText xml:space="preserve"> SEQ Tabulka \* ARABIC </w:instrText>
+      </w:r>
+      <w:r>
+        <w:fldChar w:fldCharType="separate"/>
+      </w:r>
+      <w:r>
+        <w:rPr>
+          <w:noProof/>
+        </w:rPr>
+        <w:t>3</w:t>
+      </w:r>
+      <w:r>
+        <w:rPr>
+          <w:noProof/>
+        </w:rPr>
+        <w:fldChar w:fldCharType="end"/>
+      </w:r>
       <w:bookmarkEnd w:id="44"/>
       <w:r>
         <w:t xml:space="preserve"> srovnání </w:t>
@@ -37101,6 +37154,7 @@
     <w:rsid w:val="000A451C"/>
     <w:rsid w:val="000E6273"/>
     <w:rsid w:val="000F0D83"/>
+    <w:rsid w:val="000F679B"/>
     <w:rsid w:val="00101307"/>
     <w:rsid w:val="00136C14"/>
     <w:rsid w:val="001603DE"/>

</xml_diff>

<commit_message>
ta sablona ma debilni format
</commit_message>
<xml_diff>
--- a/resersni cast/bakalarka.docx
+++ b/resersni cast/bakalarka.docx
@@ -5187,7 +5187,21 @@
           <w:rFonts w:cstheme="minorHAnsi"/>
         </w:rPr>
         <w:lastRenderedPageBreak/>
-        <w:t>V první části budou zhodnoceny programovací jazyky, které je možné k realizaci využít a následně vybrán nejvhodnější. Dále bude následovat stručné seznámení s herními žánry a typy aplikací. U žánrů bude posouzeno do jaké míry je možné</w:t>
+        <w:t xml:space="preserve">V první části budou zhodnoceny programovací jazyky, které je možné k realizaci využít a následně vybrán nejvhodnější. Dále bude následovat stručné seznámení s herními žánry a typy aplikací. U žánrů bude </w:t>
+      </w:r>
+      <w:proofErr w:type="gramStart"/>
+      <w:r>
+        <w:rPr>
+          <w:rFonts w:cstheme="minorHAnsi"/>
+        </w:rPr>
+        <w:t>posouzeno</w:t>
+      </w:r>
+      <w:proofErr w:type="gramEnd"/>
+      <w:r>
+        <w:rPr>
+          <w:rFonts w:cstheme="minorHAnsi"/>
+        </w:rPr>
+        <w:t xml:space="preserve"> do jaké míry je možné</w:t>
       </w:r>
       <w:r>
         <w:rPr>
@@ -5443,7 +5457,7 @@
             <w:color w:val="000000"/>
             <w:highlight w:val="green"/>
           </w:rPr>
-          <w:tag w:val="MENDELEY_CITATION_v3_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"/>
+          <w:tag w:val="MENDELEY_CITATION_v3_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"/>
           <w:id w:val="646627921"/>
           <w:placeholder>
             <w:docPart w:val="DefaultPlaceholder_-1854013440"/>
@@ -5497,7 +5511,7 @@
             <w:color w:val="000000"/>
             <w:highlight w:val="green"/>
           </w:rPr>
-          <w:tag w:val="MENDELEY_CITATION_v3_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"/>
+          <w:tag w:val="MENDELEY_CITATION_v3_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"/>
           <w:id w:val="-232236770"/>
           <w:placeholder>
             <w:docPart w:val="DefaultPlaceholder_-1854013440"/>
@@ -5696,7 +5710,7 @@
             <w:color w:val="000000"/>
             <w:highlight w:val="green"/>
           </w:rPr>
-          <w:tag w:val="MENDELEY_CITATION_v3_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"/>
+          <w:tag w:val="MENDELEY_CITATION_v3_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"/>
           <w:id w:val="-1291281675"/>
           <w:placeholder>
             <w:docPart w:val="DefaultPlaceholder_-1854013440"/>
@@ -5772,36 +5786,25 @@
           <w:color w:val="000000"/>
           <w:sz w:val="20"/>
           <w:szCs w:val="20"/>
+          <w:highlight w:val="green"/>
         </w:rPr>
       </w:pPr>
       <w:r>
         <w:rPr>
           <w:rFonts w:cstheme="minorHAnsi"/>
           <w:color w:val="000000"/>
-        </w:rPr>
-        <w:t>Z popisu základních paradigmat je vidět</w:t>
-      </w:r>
-      <w:r>
-        <w:rPr>
-          <w:rFonts w:cstheme="minorHAnsi"/>
-          <w:color w:val="000000"/>
-        </w:rPr>
-        <w:t>, že jazyk bude vybírán z</w:t>
-      </w:r>
-      <w:r>
-        <w:rPr>
-          <w:rFonts w:cstheme="minorHAnsi"/>
-          <w:color w:val="000000"/>
-        </w:rPr>
-        <w:t> imperativních jazyků, které se dále dělí na 2 podskupiny. Procedurální</w:t>
+          <w:highlight w:val="green"/>
+        </w:rPr>
+        <w:t>Z popisu základních paradigmat je vidět, že jazyk bude vybírán z imperativních jazyků, které se dále dělí na 2 podskupiny. Procedurální</w:t>
       </w:r>
       <w:sdt>
         <w:sdtPr>
           <w:rPr>
             <w:rFonts w:cstheme="minorHAnsi"/>
             <w:color w:val="000000"/>
+            <w:highlight w:val="green"/>
           </w:rPr>
-          <w:tag w:val="MENDELEY_CITATION_v3_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"/>
+          <w:tag w:val="MENDELEY_CITATION_v3_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"/>
           <w:id w:val="1063071387"/>
           <w:placeholder>
             <w:docPart w:val="DefaultPlaceholder_-1854013440"/>
@@ -5816,6 +5819,7 @@
           <w:r>
             <w:rPr>
               <w:color w:val="000000"/>
+              <w:highlight w:val="green"/>
             </w:rPr>
             <w:t>[3]</w:t>
           </w:r>
@@ -5825,6 +5829,7 @@
         <w:rPr>
           <w:rFonts w:cstheme="minorHAnsi"/>
           <w:color w:val="000000"/>
+          <w:highlight w:val="green"/>
         </w:rPr>
         <w:t xml:space="preserve"> (např. C) pracují s funkcemi přijímajícími data </w:t>
       </w:r>
@@ -5832,87 +5837,35 @@
         <w:rPr>
           <w:rFonts w:cstheme="minorHAnsi"/>
           <w:color w:val="000000"/>
+          <w:highlight w:val="green"/>
         </w:rPr>
         <w:lastRenderedPageBreak/>
-        <w:t>pouze z parametrů nebo globálních proměnných.</w:t>
+        <w:t xml:space="preserve">pouze z parametrů nebo globálních proměnných. Pro svázání více souvisejících hodnot je možné použít strukturu, která je jako pole umožňující ukládat různé datové typy. Objektové (např. Java) mají třídy sloužící jako předlohy pro instance nazývané objekty, které stejně jako struktury mohou ukládat více hodnot různých typů, ale mají vlastní metody, a proto není potřeba všechna data předávat pomocí parametrů, protože si je může načíst z objektu kde se nachází. Objektově orientované programování (OOP) má 4 základní principy: zapouzdření, abstrakce, dědičnost a polymorfismus. Zapouzdření umožňuje omezit viditelnost proměnných </w:t>
       </w:r>
       <w:r>
         <w:rPr>
           <w:rFonts w:cstheme="minorHAnsi"/>
           <w:color w:val="000000"/>
-        </w:rPr>
-        <w:t xml:space="preserve"> </w:t>
+          <w:highlight w:val="green"/>
+        </w:rPr>
+        <w:t xml:space="preserve">a metod </w:t>
       </w:r>
       <w:r>
         <w:rPr>
           <w:rFonts w:cstheme="minorHAnsi"/>
           <w:color w:val="000000"/>
-        </w:rPr>
-        <w:t xml:space="preserve">Pro svázání více souvisejících hodnot je možné použít strukturu, která je jako pole umožňující ukládat různé datové typy. Objektové (např. Java) mají třídy sloužící jako předlohy pro instance nazývané objekty, které stejně jako struktury mohou ukládat více hodnot různých typů, ale mají vlastní metody, a proto není potřeba všechna data předávat pomocí parametrů, protože si je může načíst z objektu kde se nachází. Objektově orientované programování (OOP) má 4 základní principy: zapouzdření, abstrakce, dědičnost a polymorfismus. Zapouzdření umožňuje omezit viditelnost proměnných </w:t>
-      </w:r>
-      <w:r>
-        <w:rPr>
-          <w:rFonts w:cstheme="minorHAnsi"/>
-          <w:color w:val="000000"/>
-        </w:rPr>
-        <w:t>a metod</w:t>
-      </w:r>
-      <w:r>
-        <w:rPr>
-          <w:rFonts w:cstheme="minorHAnsi"/>
-          <w:color w:val="000000"/>
-        </w:rPr>
-        <w:t xml:space="preserve"> </w:t>
-      </w:r>
-      <w:r>
-        <w:rPr>
-          <w:rFonts w:cstheme="minorHAnsi"/>
-          <w:color w:val="000000"/>
-        </w:rPr>
-        <w:t>mimo třídu, kontrolovat přístup k jejich hodnotám a ověřit, zda je zapisována platná hodnota. Abstrakce znamená, že pro práci s objektem není nutné znát vnitřní funkci jeho metod a při práci v týmu kolegovi stačí znát název, parametry a výstup metody. Použitím dědičnost</w:t>
-      </w:r>
-      <w:r>
-        <w:rPr>
-          <w:rFonts w:cstheme="minorHAnsi"/>
-          <w:color w:val="000000"/>
-        </w:rPr>
-        <w:t>i</w:t>
-      </w:r>
-      <w:r>
-        <w:rPr>
-          <w:rFonts w:cstheme="minorHAnsi"/>
-          <w:color w:val="000000"/>
-        </w:rPr>
-        <w:t xml:space="preserve"> třída, která je potomek získá všechny proměnné a metody rodiče, ale je možné přidat nové</w:t>
-      </w:r>
-      <w:r>
-        <w:rPr>
-          <w:rFonts w:cstheme="minorHAnsi"/>
-          <w:color w:val="000000"/>
-        </w:rPr>
-        <w:t xml:space="preserve">, </w:t>
-      </w:r>
-      <w:r>
-        <w:rPr>
-          <w:rFonts w:cstheme="minorHAnsi"/>
-          <w:color w:val="000000"/>
-        </w:rPr>
-        <w:t>či změnit chování metody. Polymorfismus souvisí s dědičností, kde do proměnné typu rodič je možné vložit potomka, ale při volání metody se zavolá její přetížená verze,</w:t>
-      </w:r>
-      <w:r>
-        <w:rPr>
-          <w:rFonts w:cstheme="minorHAnsi"/>
-          <w:color w:val="000000"/>
-        </w:rPr>
-        <w:t xml:space="preserve"> která má stejné jméno, typ a parametry, ale jiné tělo. Dále je možné přetěžovat metody změnou parametrů nebo návratové typu.</w:t>
+          <w:highlight w:val="green"/>
+        </w:rPr>
+        <w:t>mimo třídu, kontrolovat přístup k jejich hodnotám a ověřit, zda je zapisována platná hodnota. Abstrakce znamená, že pro práci s objektem není nutné znát vnitřní funkci jeho metod a při práci v týmu kolegovi stačí znát název, parametry a výstup metody. Použitím dědičnosti třída, která je potomek získá všechny proměnné a metody rodiče, ale je možné přidat nové, či změnit chování metody. Polymorfismus souvisí s dědičností, kde do proměnné typu rodič je možné vložit potomka, ale při volání metody se zavolá její přetížená verze, která má stejné jméno, typ a parametry, ale jiné tělo. Dále je možné přetěžovat metody změnou parametrů nebo návratové typu.</w:t>
       </w:r>
       <w:sdt>
         <w:sdtPr>
           <w:rPr>
             <w:rFonts w:cstheme="minorHAnsi"/>
             <w:color w:val="000000"/>
+            <w:highlight w:val="green"/>
           </w:rPr>
-          <w:tag w:val="MENDELEY_CITATION_v3_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"/>
+          <w:tag w:val="MENDELEY_CITATION_v3_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"/>
           <w:id w:val="1460077980"/>
           <w:placeholder>
             <w:docPart w:val="DefaultPlaceholder_-1854013440"/>
@@ -5927,6 +5880,7 @@
           <w:r>
             <w:rPr>
               <w:color w:val="000000"/>
+              <w:highlight w:val="green"/>
             </w:rPr>
             <w:t>[4]</w:t>
           </w:r>
@@ -5936,6 +5890,7 @@
         <w:rPr>
           <w:rFonts w:cstheme="minorHAnsi"/>
           <w:color w:val="000000"/>
+          <w:highlight w:val="green"/>
         </w:rPr>
         <w:t xml:space="preserve"> Na </w:t>
       </w:r>
@@ -5943,6 +5898,7 @@
         <w:rPr>
           <w:rFonts w:cstheme="minorHAnsi"/>
           <w:color w:val="000000"/>
+          <w:highlight w:val="green"/>
         </w:rPr>
         <w:fldChar w:fldCharType="begin"/>
       </w:r>
@@ -5950,6 +5906,7 @@
         <w:rPr>
           <w:rFonts w:cstheme="minorHAnsi"/>
           <w:color w:val="000000"/>
+          <w:highlight w:val="green"/>
         </w:rPr>
         <w:instrText xml:space="preserve"> REF _Ref77498000 \h  \* MERGEFORMAT </w:instrText>
       </w:r>
@@ -5957,21 +5914,27 @@
         <w:rPr>
           <w:rFonts w:cstheme="minorHAnsi"/>
           <w:color w:val="000000"/>
+          <w:highlight w:val="green"/>
         </w:rPr>
       </w:r>
       <w:r>
         <w:rPr>
           <w:rFonts w:cstheme="minorHAnsi"/>
           <w:color w:val="000000"/>
+          <w:highlight w:val="green"/>
         </w:rPr>
         <w:fldChar w:fldCharType="separate"/>
       </w:r>
       <w:r>
+        <w:rPr>
+          <w:highlight w:val="green"/>
+        </w:rPr>
         <w:t xml:space="preserve">Obr. </w:t>
       </w:r>
       <w:r>
         <w:rPr>
           <w:noProof/>
+          <w:highlight w:val="green"/>
         </w:rPr>
         <w:t>2</w:t>
       </w:r>
@@ -5979,6 +5942,7 @@
         <w:rPr>
           <w:rFonts w:cstheme="minorHAnsi"/>
           <w:color w:val="000000"/>
+          <w:highlight w:val="green"/>
         </w:rPr>
         <w:fldChar w:fldCharType="end"/>
       </w:r>
@@ -5986,21 +5950,18 @@
         <w:rPr>
           <w:rFonts w:cstheme="minorHAnsi"/>
           <w:color w:val="000000"/>
-        </w:rPr>
-        <w:t xml:space="preserve"> je porovnání počítání obsahu čtverců a obdélníků napsané v procedurálním a objektovém jazyce (kvůli délce vynecháno zadávání hodnot). Je evidentní, že pro hry se nejvíce hodí objektové jazyky, a proto ty nejpoužívanější nyní </w:t>
-      </w:r>
-      <w:r>
-        <w:rPr>
-          <w:rFonts w:cstheme="minorHAnsi"/>
-          <w:color w:val="000000"/>
-        </w:rPr>
-        <w:t>budou probrány více do hloubky.</w:t>
+          <w:highlight w:val="green"/>
+        </w:rPr>
+        <w:t xml:space="preserve"> je porovnání počítání obsahu čtverců a obdélníků napsané v procedurálním a objektovém jazyce (kvůli délce vynecháno zadávání hodnot). Je evidentní, že pro hry se nejvíce hodí objektové jazyky, a proto ty nejpoužívanější nyní budou probrány více do hloubky.</w:t>
       </w:r>
     </w:p>
     <w:p>
       <w:pPr>
         <w:pStyle w:val="Odstavecseseznamem"/>
         <w:keepNext/>
+        <w:rPr>
+          <w:highlight w:val="green"/>
+        </w:rPr>
       </w:pPr>
       <w:r>
         <w:rPr>
@@ -6009,6 +5970,7 @@
           <w:color w:val="000000"/>
           <w:sz w:val="20"/>
           <w:szCs w:val="20"/>
+          <w:highlight w:val="green"/>
         </w:rPr>
         <w:drawing>
           <wp:inline distT="0" distB="0" distL="0" distR="0" wp14:anchorId="7FB1467F" wp14:editId="4EEA7AE9">
@@ -6073,35 +6035,49 @@
       </w:pPr>
       <w:bookmarkStart w:id="7" w:name="_Ref77498000"/>
       <w:r>
+        <w:rPr>
+          <w:highlight w:val="green"/>
+        </w:rPr>
         <w:t xml:space="preserve">Obr. </w:t>
       </w:r>
       <w:r>
+        <w:rPr>
+          <w:highlight w:val="green"/>
+        </w:rPr>
         <w:fldChar w:fldCharType="begin"/>
       </w:r>
       <w:r>
+        <w:rPr>
+          <w:highlight w:val="green"/>
+        </w:rPr>
         <w:instrText xml:space="preserve"> SEQ Obrázek \* ARABIC </w:instrText>
       </w:r>
       <w:r>
+        <w:rPr>
+          <w:highlight w:val="green"/>
+        </w:rPr>
         <w:fldChar w:fldCharType="separate"/>
       </w:r>
       <w:r>
         <w:rPr>
           <w:noProof/>
+          <w:highlight w:val="green"/>
         </w:rPr>
         <w:t>2</w:t>
       </w:r>
       <w:r>
         <w:rPr>
           <w:noProof/>
+          <w:highlight w:val="green"/>
         </w:rPr>
         <w:fldChar w:fldCharType="end"/>
       </w:r>
       <w:bookmarkEnd w:id="7"/>
       <w:r>
-        <w:t xml:space="preserve"> procedurální vs objektový </w:t>
-      </w:r>
-      <w:r>
-        <w:t>jazyk-vlastní</w:t>
+        <w:rPr>
+          <w:highlight w:val="green"/>
+        </w:rPr>
+        <w:t xml:space="preserve"> procedurální vs objektový jazyk-vlastní</w:t>
       </w:r>
     </w:p>
     <w:p>
@@ -6194,7 +6170,7 @@
             <w:color w:val="000000"/>
             <w:shd w:val="clear" w:color="auto" w:fill="FFFFFF"/>
           </w:rPr>
-          <w:tag w:val="MENDELEY_CITATION_v3_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"/>
+          <w:tag w:val="MENDELEY_CITATION_v3_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"/>
           <w:id w:val="12036512"/>
           <w:placeholder>
             <w:docPart w:val="DefaultPlaceholder_-1854013440"/>
@@ -6230,7 +6206,7 @@
             <w:color w:val="000000"/>
             <w:shd w:val="clear" w:color="auto" w:fill="FFFFFF"/>
           </w:rPr>
-          <w:tag w:val="MENDELEY_CITATION_v3_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"/>
+          <w:tag w:val="MENDELEY_CITATION_v3_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"/>
           <w:id w:val="-1168785013"/>
           <w:placeholder>
             <w:docPart w:val="DefaultPlaceholder_-1854013440"/>
@@ -6266,7 +6242,7 @@
             <w:color w:val="000000"/>
             <w:shd w:val="clear" w:color="auto" w:fill="FFFFFF"/>
           </w:rPr>
-          <w:tag w:val="MENDELEY_CITATION_v3_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"/>
+          <w:tag w:val="MENDELEY_CITATION_v3_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"/>
           <w:id w:val="1169908161"/>
           <w:placeholder>
             <w:docPart w:val="DefaultPlaceholder_-1854013440"/>
@@ -6309,7 +6285,7 @@
             <w:color w:val="000000"/>
             <w:shd w:val="clear" w:color="auto" w:fill="FFFFFF"/>
           </w:rPr>
-          <w:tag w:val="MENDELEY_CITATION_v3_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"/>
+          <w:tag w:val="MENDELEY_CITATION_v3_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"/>
           <w:id w:val="1389222347"/>
           <w:placeholder>
             <w:docPart w:val="DefaultPlaceholder_-1854013440"/>
@@ -6387,7 +6363,7 @@
             <w:color w:val="000000"/>
             <w:shd w:val="clear" w:color="auto" w:fill="FFFFFF"/>
           </w:rPr>
-          <w:tag w:val="MENDELEY_CITATION_v3_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"/>
+          <w:tag w:val="MENDELEY_CITATION_v3_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"/>
           <w:id w:val="1239290557"/>
           <w:placeholder>
             <w:docPart w:val="DefaultPlaceholder_-1854013440"/>
@@ -6463,7 +6439,7 @@
             <w:color w:val="000000"/>
             <w:shd w:val="clear" w:color="auto" w:fill="FFFFFF"/>
           </w:rPr>
-          <w:tag w:val="MENDELEY_CITATION_v3_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"/>
+          <w:tag w:val="MENDELEY_CITATION_v3_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"/>
           <w:id w:val="1122116412"/>
           <w:placeholder>
             <w:docPart w:val="F7D38288D54E47E3B4E23C5D5670F4E3"/>
@@ -6541,7 +6517,7 @@
             <w:color w:val="000000"/>
             <w:shd w:val="clear" w:color="auto" w:fill="FFFFFF"/>
           </w:rPr>
-          <w:tag w:val="MENDELEY_CITATION_v3_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"/>
+          <w:tag w:val="MENDELEY_CITATION_v3_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"/>
           <w:id w:val="-125396362"/>
           <w:placeholder>
             <w:docPart w:val="6D7E8E72092C4151A74D5CC692E19A96"/>
@@ -6584,7 +6560,7 @@
             <w:color w:val="000000"/>
             <w:shd w:val="clear" w:color="auto" w:fill="FFFFFF"/>
           </w:rPr>
-          <w:tag w:val="MENDELEY_CITATION_v3_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"/>
+          <w:tag w:val="MENDELEY_CITATION_v3_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"/>
           <w:id w:val="-1330132637"/>
           <w:placeholder>
             <w:docPart w:val="7B27D205AD9246879E9B84134C0EE36C"/>
@@ -6647,7 +6623,7 @@
             <w:color w:val="000000"/>
             <w:shd w:val="clear" w:color="auto" w:fill="FFFFFF"/>
           </w:rPr>
-          <w:tag w:val="MENDELEY_CITATION_v3_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"/>
+          <w:tag w:val="MENDELEY_CITATION_v3_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"/>
           <w:id w:val="-1291587543"/>
           <w:placeholder>
             <w:docPart w:val="2ED041843E7040679DF7608BD96AE0E1"/>
@@ -6715,7 +6691,7 @@
             <w:color w:val="000000"/>
             <w:shd w:val="clear" w:color="auto" w:fill="FFFFFF"/>
           </w:rPr>
-          <w:tag w:val="MENDELEY_CITATION_v3_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"/>
+          <w:tag w:val="MENDELEY_CITATION_v3_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"/>
           <w:id w:val="-649981469"/>
           <w:placeholder>
             <w:docPart w:val="DefaultPlaceholder_-1854013440"/>
@@ -6741,7 +6717,7 @@
           <w:rPr>
             <w:color w:val="000000"/>
           </w:rPr>
-          <w:tag w:val="MENDELEY_CITATION_v3_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"/>
+          <w:tag w:val="MENDELEY_CITATION_v3_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"/>
           <w:id w:val="967323755"/>
           <w:placeholder>
             <w:docPart w:val="DefaultPlaceholder_-1854013440"/>
@@ -6804,7 +6780,7 @@
             <w:color w:val="000000"/>
             <w:shd w:val="clear" w:color="auto" w:fill="FFFFFF"/>
           </w:rPr>
-          <w:tag w:val="MENDELEY_CITATION_v3_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"/>
+          <w:tag w:val="MENDELEY_CITATION_v3_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"/>
           <w:id w:val="110562602"/>
           <w:placeholder>
             <w:docPart w:val="DefaultPlaceholder_-1854013440"/>
@@ -6840,7 +6816,7 @@
             <w:color w:val="000000"/>
             <w:shd w:val="clear" w:color="auto" w:fill="FFFFFF"/>
           </w:rPr>
-          <w:tag w:val="MENDELEY_CITATION_v3_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"/>
+          <w:tag w:val="MENDELEY_CITATION_v3_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"/>
           <w:id w:val="1936787796"/>
           <w:placeholder>
             <w:docPart w:val="DefaultPlaceholder_-1854013440"/>
@@ -6946,7 +6922,7 @@
             <w:color w:val="000000"/>
             <w:shd w:val="clear" w:color="auto" w:fill="FFFFFF"/>
           </w:rPr>
-          <w:tag w:val="MENDELEY_CITATION_v3_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"/>
+          <w:tag w:val="MENDELEY_CITATION_v3_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"/>
           <w:id w:val="1073932716"/>
           <w:placeholder>
             <w:docPart w:val="DefaultPlaceholder_-1854013440"/>
@@ -7041,7 +7017,7 @@
             <w:color w:val="000000"/>
             <w:shd w:val="clear" w:color="auto" w:fill="FFFFFF"/>
           </w:rPr>
-          <w:tag w:val="MENDELEY_CITATION_v3_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"/>
+          <w:tag w:val="MENDELEY_CITATION_v3_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"/>
           <w:id w:val="-688218250"/>
           <w:placeholder>
             <w:docPart w:val="DefaultPlaceholder_-1854013440"/>
@@ -7195,7 +7171,7 @@
             <w:color w:val="000000"/>
             <w:shd w:val="clear" w:color="auto" w:fill="FFFFFF"/>
           </w:rPr>
-          <w:tag w:val="MENDELEY_CITATION_v3_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"/>
+          <w:tag w:val="MENDELEY_CITATION_v3_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"/>
           <w:id w:val="-1070726391"/>
           <w:placeholder>
             <w:docPart w:val="C701DA930CC04411AE26EEAAD43CA46C"/>
@@ -7265,7 +7241,7 @@
             <w:shd w:val="clear" w:color="auto" w:fill="FFFFFF"/>
             <w:lang w:val="en-US"/>
           </w:rPr>
-          <w:tag w:val="MENDELEY_CITATION_v3_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"/>
+          <w:tag w:val="MENDELEY_CITATION_v3_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"/>
           <w:id w:val="1963377174"/>
           <w:placeholder>
             <w:docPart w:val="8891B8D3E1CD4DED9A6987D2770BDDC2"/>
@@ -7318,7 +7294,7 @@
             <w:color w:val="000000"/>
             <w:shd w:val="clear" w:color="auto" w:fill="FFFFFF"/>
           </w:rPr>
-          <w:tag w:val="MENDELEY_CITATION_v3_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"/>
+          <w:tag w:val="MENDELEY_CITATION_v3_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"/>
           <w:id w:val="-1738237628"/>
           <w:placeholder>
             <w:docPart w:val="8891B8D3E1CD4DED9A6987D2770BDDC2"/>
@@ -7435,7 +7411,7 @@
             <w:color w:val="000000"/>
             <w:shd w:val="clear" w:color="auto" w:fill="FFFFFF"/>
           </w:rPr>
-          <w:tag w:val="MENDELEY_CITATION_v3_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"/>
+          <w:tag w:val="MENDELEY_CITATION_v3_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"/>
           <w:id w:val="1804189939"/>
           <w:placeholder>
             <w:docPart w:val="DefaultPlaceholder_-1854013440"/>
@@ -7488,7 +7464,7 @@
             <w:color w:val="000000"/>
             <w:shd w:val="clear" w:color="auto" w:fill="FFFFFF"/>
           </w:rPr>
-          <w:tag w:val="MENDELEY_CITATION_v3_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"/>
+          <w:tag w:val="MENDELEY_CITATION_v3_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"/>
           <w:id w:val="-547988249"/>
           <w:placeholder>
             <w:docPart w:val="DefaultPlaceholder_-1854013440"/>
@@ -7524,7 +7500,7 @@
             <w:color w:val="000000"/>
             <w:shd w:val="clear" w:color="auto" w:fill="FFFFFF"/>
           </w:rPr>
-          <w:tag w:val="MENDELEY_CITATION_v3_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"/>
+          <w:tag w:val="MENDELEY_CITATION_v3_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"/>
           <w:id w:val="1716153551"/>
           <w:placeholder>
             <w:docPart w:val="DefaultPlaceholder_-1854013440"/>
@@ -7560,7 +7536,7 @@
             <w:color w:val="000000"/>
             <w:shd w:val="clear" w:color="auto" w:fill="FFFFFF"/>
           </w:rPr>
-          <w:tag w:val="MENDELEY_CITATION_v3_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"/>
+          <w:tag w:val="MENDELEY_CITATION_v3_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"/>
           <w:id w:val="506950330"/>
           <w:placeholder>
             <w:docPart w:val="DefaultPlaceholder_-1854013440"/>
@@ -7597,6 +7573,7 @@
         </w:rPr>
         <w:t xml:space="preserve">Java má pro GUI 2 </w:t>
       </w:r>
+      <w:proofErr w:type="gramStart"/>
       <w:r>
         <w:rPr>
           <w:rFonts w:cstheme="minorHAnsi"/>
@@ -7606,6 +7583,7 @@
         </w:rPr>
         <w:t>namespace</w:t>
       </w:r>
+      <w:proofErr w:type="gramEnd"/>
       <w:r>
         <w:rPr>
           <w:rFonts w:cstheme="minorHAnsi"/>
@@ -7652,7 +7630,7 @@
             <w:color w:val="000000"/>
             <w:shd w:val="clear" w:color="auto" w:fill="FFFFFF"/>
           </w:rPr>
-          <w:tag w:val="MENDELEY_CITATION_v3_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"/>
+          <w:tag w:val="MENDELEY_CITATION_v3_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"/>
           <w:id w:val="-113136591"/>
           <w:placeholder>
             <w:docPart w:val="D0B4B459240246F6A1556F2B1B017B97"/>
@@ -7705,7 +7683,7 @@
             <w:color w:val="000000"/>
             <w:shd w:val="clear" w:color="auto" w:fill="FFFFFF"/>
           </w:rPr>
-          <w:tag w:val="MENDELEY_CITATION_v3_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"/>
+          <w:tag w:val="MENDELEY_CITATION_v3_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"/>
           <w:id w:val="-1496187294"/>
           <w:placeholder>
             <w:docPart w:val="F83B51A6AE5D49EAA4946298DCF0CBE2"/>
@@ -7813,7 +7791,7 @@
             <w:shd w:val="clear" w:color="auto" w:fill="FFFFFF"/>
             <w:lang w:val="en-US"/>
           </w:rPr>
-          <w:tag w:val="MENDELEY_CITATION_v3_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"/>
+          <w:tag w:val="MENDELEY_CITATION_v3_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"/>
           <w:id w:val="1220559178"/>
           <w:placeholder>
             <w:docPart w:val="5870262A554F4E1CB0F6282A72E93672"/>
@@ -7887,7 +7865,7 @@
             <w:color w:val="000000"/>
             <w:shd w:val="clear" w:color="auto" w:fill="FFFFFF"/>
           </w:rPr>
-          <w:tag w:val="MENDELEY_CITATION_v3_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"/>
+          <w:tag w:val="MENDELEY_CITATION_v3_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"/>
           <w:id w:val="893778430"/>
           <w:placeholder>
             <w:docPart w:val="DefaultPlaceholder_-1854013440"/>
@@ -8037,7 +8015,7 @@
             <w:rFonts w:cstheme="minorHAnsi"/>
             <w:color w:val="000000"/>
           </w:rPr>
-          <w:tag w:val="MENDELEY_CITATION_v3_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"/>
+          <w:tag w:val="MENDELEY_CITATION_v3_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"/>
           <w:id w:val="-1912064540"/>
           <w:placeholder>
             <w:docPart w:val="DefaultPlaceholder_-1854013440"/>
@@ -8069,7 +8047,7 @@
             <w:rFonts w:cstheme="minorHAnsi"/>
             <w:color w:val="000000"/>
           </w:rPr>
-          <w:tag w:val="MENDELEY_CITATION_v3_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"/>
+          <w:tag w:val="MENDELEY_CITATION_v3_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"/>
           <w:id w:val="1385375281"/>
           <w:placeholder>
             <w:docPart w:val="DefaultPlaceholder_-1854013440"/>
@@ -8128,7 +8106,7 @@
             <w:rFonts w:cstheme="minorHAnsi"/>
             <w:color w:val="000000"/>
           </w:rPr>
-          <w:tag w:val="MENDELEY_CITATION_v3_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"/>
+          <w:tag w:val="MENDELEY_CITATION_v3_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"/>
           <w:id w:val="-1206555584"/>
           <w:placeholder>
             <w:docPart w:val="DefaultPlaceholder_-1854013440"/>
@@ -8200,7 +8178,7 @@
             <w:color w:val="000000"/>
             <w:shd w:val="clear" w:color="auto" w:fill="FFFFFF"/>
           </w:rPr>
-          <w:tag w:val="MENDELEY_CITATION_v3_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"/>
+          <w:tag w:val="MENDELEY_CITATION_v3_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"/>
           <w:id w:val="851297876"/>
           <w:placeholder>
             <w:docPart w:val="85ACEDB18B2942AD93FF4CE3466EE1ED"/>
@@ -8235,7 +8213,7 @@
             <w:color w:val="000000"/>
             <w:shd w:val="clear" w:color="auto" w:fill="FFFFFF"/>
           </w:rPr>
-          <w:tag w:val="MENDELEY_CITATION_v3_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"/>
+          <w:tag w:val="MENDELEY_CITATION_v3_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"/>
           <w:id w:val="-341784934"/>
           <w:placeholder>
             <w:docPart w:val="85ACEDB18B2942AD93FF4CE3466EE1ED"/>
@@ -8290,7 +8268,7 @@
             <w:color w:val="000000"/>
             <w:shd w:val="clear" w:color="auto" w:fill="FFFFFF"/>
           </w:rPr>
-          <w:tag w:val="MENDELEY_CITATION_v3_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"/>
+          <w:tag w:val="MENDELEY_CITATION_v3_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"/>
           <w:id w:val="-391117184"/>
           <w:placeholder>
             <w:docPart w:val="85ACEDB18B2942AD93FF4CE3466EE1ED"/>
@@ -8353,7 +8331,7 @@
             <w:color w:val="000000"/>
             <w:shd w:val="clear" w:color="auto" w:fill="FFFFFF"/>
           </w:rPr>
-          <w:tag w:val="MENDELEY_CITATION_v3_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"/>
+          <w:tag w:val="MENDELEY_CITATION_v3_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"/>
           <w:id w:val="2129816195"/>
           <w:placeholder>
             <w:docPart w:val="8B1FBC89BD35431183D547994BF0BFF5"/>
@@ -8424,7 +8402,7 @@
             <w:rFonts w:cstheme="minorHAnsi"/>
             <w:color w:val="000000"/>
           </w:rPr>
-          <w:tag w:val="MENDELEY_CITATION_v3_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"/>
+          <w:tag w:val="MENDELEY_CITATION_v3_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"/>
           <w:id w:val="-156458570"/>
           <w:placeholder>
             <w:docPart w:val="DefaultPlaceholder_-1854013440"/>
@@ -8475,7 +8453,7 @@
             <w:color w:val="000000"/>
             <w:shd w:val="clear" w:color="auto" w:fill="FFFFFF"/>
           </w:rPr>
-          <w:tag w:val="MENDELEY_CITATION_v3_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"/>
+          <w:tag w:val="MENDELEY_CITATION_v3_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"/>
           <w:id w:val="2117399983"/>
           <w:placeholder>
             <w:docPart w:val="DefaultPlaceholder_-1854013440"/>
@@ -8501,7 +8479,7 @@
           <w:rPr>
             <w:color w:val="000000"/>
           </w:rPr>
-          <w:tag w:val="MENDELEY_CITATION_v3_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"/>
+          <w:tag w:val="MENDELEY_CITATION_v3_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"/>
           <w:id w:val="981506618"/>
           <w:placeholder>
             <w:docPart w:val="DefaultPlaceholder_-1854013440"/>
@@ -8545,7 +8523,7 @@
             <w:rFonts w:cstheme="minorHAnsi"/>
             <w:color w:val="000000"/>
           </w:rPr>
-          <w:tag w:val="MENDELEY_CITATION_v3_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"/>
+          <w:tag w:val="MENDELEY_CITATION_v3_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"/>
           <w:id w:val="-1919007180"/>
           <w:placeholder>
             <w:docPart w:val="49E02D6CC4B84E919EACD01F9F56C40D"/>
@@ -8604,7 +8582,7 @@
             <w:rFonts w:cstheme="minorHAnsi"/>
             <w:color w:val="000000"/>
           </w:rPr>
-          <w:tag w:val="MENDELEY_CITATION_v3_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"/>
+          <w:tag w:val="MENDELEY_CITATION_v3_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"/>
           <w:id w:val="2140984111"/>
           <w:placeholder>
             <w:docPart w:val="49E02D6CC4B84E919EACD01F9F56C40D"/>
@@ -8704,7 +8682,7 @@
             <w:color w:val="000000"/>
             <w:shd w:val="clear" w:color="auto" w:fill="FFFFFF"/>
           </w:rPr>
-          <w:tag w:val="MENDELEY_CITATION_v3_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"/>
+          <w:tag w:val="MENDELEY_CITATION_v3_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"/>
           <w:id w:val="732349416"/>
           <w:placeholder>
             <w:docPart w:val="DefaultPlaceholder_-1854013440"/>
@@ -8769,7 +8747,7 @@
             <w:rFonts w:cstheme="minorHAnsi"/>
             <w:color w:val="000000"/>
           </w:rPr>
-          <w:tag w:val="MENDELEY_CITATION_v3_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"/>
+          <w:tag w:val="MENDELEY_CITATION_v3_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"/>
           <w:id w:val="-1190910672"/>
           <w:placeholder>
             <w:docPart w:val="DefaultPlaceholder_-1854013440"/>
@@ -8832,7 +8810,7 @@
             <w:rFonts w:cstheme="minorHAnsi"/>
             <w:color w:val="000000"/>
           </w:rPr>
-          <w:tag w:val="MENDELEY_CITATION_v3_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"/>
+          <w:tag w:val="MENDELEY_CITATION_v3_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"/>
           <w:id w:val="-1696919232"/>
           <w:placeholder>
             <w:docPart w:val="DefaultPlaceholder_-1854013440"/>
@@ -8892,7 +8870,7 @@
             <w:color w:val="000000"/>
             <w:shd w:val="clear" w:color="auto" w:fill="FFFFFF"/>
           </w:rPr>
-          <w:tag w:val="MENDELEY_CITATION_v3_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"/>
+          <w:tag w:val="MENDELEY_CITATION_v3_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"/>
           <w:id w:val="2105993168"/>
           <w:placeholder>
             <w:docPart w:val="7E5915B5C5BD49DAB7B962D86EAAE837"/>
@@ -8990,7 +8968,7 @@
             <w:color w:val="000000"/>
             <w:shd w:val="clear" w:color="auto" w:fill="FFFFFF"/>
           </w:rPr>
-          <w:tag w:val="MENDELEY_CITATION_v3_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"/>
+          <w:tag w:val="MENDELEY_CITATION_v3_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"/>
           <w:id w:val="8571535"/>
           <w:placeholder>
             <w:docPart w:val="7E5915B5C5BD49DAB7B962D86EAAE837"/>
@@ -9077,7 +9055,7 @@
             <w:rFonts w:cstheme="minorHAnsi"/>
             <w:color w:val="000000"/>
           </w:rPr>
-          <w:tag w:val="MENDELEY_CITATION_v3_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"/>
+          <w:tag w:val="MENDELEY_CITATION_v3_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"/>
           <w:id w:val="-470372350"/>
           <w:placeholder>
             <w:docPart w:val="426D2C4FB0F34E8A8B51FEACB70B6536"/>
@@ -9157,7 +9135,7 @@
             <w:rFonts w:cstheme="minorHAnsi"/>
             <w:color w:val="000000"/>
           </w:rPr>
-          <w:tag w:val="MENDELEY_CITATION_v3_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"/>
+          <w:tag w:val="MENDELEY_CITATION_v3_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"/>
           <w:id w:val="836586382"/>
           <w:placeholder>
             <w:docPart w:val="40E80FB34A69412A902975FB5D6D2DF6"/>
@@ -9288,7 +9266,7 @@
             <w:rFonts w:cstheme="minorHAnsi"/>
             <w:color w:val="000000"/>
           </w:rPr>
-          <w:tag w:val="MENDELEY_CITATION_v3_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"/>
+          <w:tag w:val="MENDELEY_CITATION_v3_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"/>
           <w:id w:val="-1061172769"/>
           <w:placeholder>
             <w:docPart w:val="DefaultPlaceholder_-1854013440"/>
@@ -9425,7 +9403,21 @@
         <w:rPr>
           <w:rFonts w:cstheme="minorHAnsi"/>
         </w:rPr>
-        <w:t xml:space="preserve">, ale zajišťuje že program nebude v paměti nechávat data bez reference a spotřebovávat tak zbytečně více paměti, než potřebuje. Z porovnání je vidět, že C# umožňuje snazší implementaci knihovny, jelikož není potřeba importovat </w:t>
+        <w:t xml:space="preserve">, ale zajišťuje že program nebude v paměti nechávat data bez reference a spotřebovávat tak zbytečně více </w:t>
+      </w:r>
+      <w:proofErr w:type="gramStart"/>
+      <w:r>
+        <w:rPr>
+          <w:rFonts w:cstheme="minorHAnsi"/>
+        </w:rPr>
+        <w:t>paměti,</w:t>
+      </w:r>
+      <w:proofErr w:type="gramEnd"/>
+      <w:r>
+        <w:rPr>
+          <w:rFonts w:cstheme="minorHAnsi"/>
+        </w:rPr>
+        <w:t xml:space="preserve"> než potřebuje. Z porovnání je vidět, že C# umožňuje snazší implementaci knihovny, jelikož není potřeba importovat </w:t>
       </w:r>
       <w:r>
         <w:rPr>
@@ -9873,7 +9865,7 @@
                   <w:rFonts w:cstheme="minorHAnsi"/>
                   <w:color w:val="000000"/>
                 </w:rPr>
-                <w:tag w:val="MENDELEY_CITATION_v3_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"/>
+                <w:tag w:val="MENDELEY_CITATION_v3_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"/>
                 <w:id w:val="1161349017"/>
                 <w:placeholder>
                   <w:docPart w:val="DefaultPlaceholder_-1854013440"/>
@@ -10053,7 +10045,7 @@
                   <w:rFonts w:cstheme="minorHAnsi"/>
                   <w:color w:val="000000"/>
                 </w:rPr>
-                <w:tag w:val="MENDELEY_CITATION_v3_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"/>
+                <w:tag w:val="MENDELEY_CITATION_v3_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"/>
                 <w:id w:val="-241413060"/>
                 <w:placeholder>
                   <w:docPart w:val="DefaultPlaceholder_-1854013440"/>
@@ -10776,7 +10768,7 @@
                   <w:rFonts w:cstheme="minorHAnsi"/>
                   <w:color w:val="000000"/>
                 </w:rPr>
-                <w:tag w:val="MENDELEY_CITATION_v3_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"/>
+                <w:tag w:val="MENDELEY_CITATION_v3_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"/>
                 <w:id w:val="1162122215"/>
                 <w:placeholder>
                   <w:docPart w:val="DefaultPlaceholder_-1854013440"/>
@@ -10978,7 +10970,7 @@
             <w:rFonts w:cstheme="minorHAnsi"/>
             <w:color w:val="000000"/>
           </w:rPr>
-          <w:tag w:val="MENDELEY_CITATION_v3_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"/>
+          <w:tag w:val="MENDELEY_CITATION_v3_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"/>
           <w:id w:val="1295559010"/>
           <w:placeholder>
             <w:docPart w:val="DefaultPlaceholder_-1854013440"/>
@@ -11659,27 +11651,14 @@
       <w:r>
         <w:t xml:space="preserve">Tab. </w:t>
       </w:r>
-      <w:r>
-        <w:fldChar w:fldCharType="begin"/>
-      </w:r>
-      <w:r>
-        <w:instrText xml:space="preserve"> SEQ Tabulka \* ARABIC </w:instrText>
-      </w:r>
-      <w:r>
-        <w:fldChar w:fldCharType="separate"/>
-      </w:r>
-      <w:r>
-        <w:rPr>
-          <w:noProof/>
-        </w:rPr>
-        <w:t>2</w:t>
-      </w:r>
-      <w:r>
-        <w:rPr>
-          <w:noProof/>
-        </w:rPr>
-        <w:fldChar w:fldCharType="end"/>
-      </w:r>
+      <w:fldSimple w:instr=" SEQ Tabulka \* ARABIC ">
+        <w:r>
+          <w:rPr>
+            <w:noProof/>
+          </w:rPr>
+          <w:t>2</w:t>
+        </w:r>
+      </w:fldSimple>
       <w:bookmarkEnd w:id="19"/>
       <w:r>
         <w:t xml:space="preserve"> odlišné značení her</w:t>
@@ -11690,7 +11669,7 @@
             <w:i w:val="0"/>
             <w:color w:val="000000"/>
           </w:rPr>
-          <w:tag w:val="MENDELEY_CITATION_v3_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"/>
+          <w:tag w:val="MENDELEY_CITATION_v3_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"/>
           <w:id w:val="144172318"/>
           <w:placeholder>
             <w:docPart w:val="DefaultPlaceholder_-1854013440"/>
@@ -11713,7 +11692,7 @@
             <w:i w:val="0"/>
             <w:color w:val="000000"/>
           </w:rPr>
-          <w:tag w:val="MENDELEY_CITATION_v3_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"/>
+          <w:tag w:val="MENDELEY_CITATION_v3_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"/>
           <w:id w:val="-1508432273"/>
           <w:placeholder>
             <w:docPart w:val="DefaultPlaceholder_-1854013440"/>
@@ -11736,7 +11715,7 @@
             <w:i w:val="0"/>
             <w:color w:val="000000"/>
           </w:rPr>
-          <w:tag w:val="MENDELEY_CITATION_v3_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"/>
+          <w:tag w:val="MENDELEY_CITATION_v3_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"/>
           <w:id w:val="-778875097"/>
           <w:placeholder>
             <w:docPart w:val="DefaultPlaceholder_-1854013440"/>
@@ -11863,7 +11842,7 @@
             <w:shd w:val="clear" w:color="auto" w:fill="FFFFFF"/>
             <w:lang w:val="en-US"/>
           </w:rPr>
-          <w:tag w:val="MENDELEY_CITATION_v3_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"/>
+          <w:tag w:val="MENDELEY_CITATION_v3_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"/>
           <w:id w:val="-1710104937"/>
           <w:placeholder>
             <w:docPart w:val="DefaultPlaceholder_-1854013440"/>
@@ -12094,7 +12073,7 @@
             <w:shd w:val="clear" w:color="auto" w:fill="FFFFFF"/>
             <w:lang w:val="en-US"/>
           </w:rPr>
-          <w:tag w:val="MENDELEY_CITATION_v3_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"/>
+          <w:tag w:val="MENDELEY_CITATION_v3_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"/>
           <w:id w:val="-127467026"/>
           <w:placeholder>
             <w:docPart w:val="DefaultPlaceholder_-1854013440"/>
@@ -12186,7 +12165,7 @@
             <w:shd w:val="clear" w:color="auto" w:fill="FFFFFF"/>
             <w:lang w:val="en-US"/>
           </w:rPr>
-          <w:tag w:val="MENDELEY_CITATION_v3_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"/>
+          <w:tag w:val="MENDELEY_CITATION_v3_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"/>
           <w:id w:val="1763876902"/>
           <w:placeholder>
             <w:docPart w:val="DefaultPlaceholder_-1854013440"/>
@@ -12239,7 +12218,7 @@
             <w:shd w:val="clear" w:color="auto" w:fill="FFFFFF"/>
             <w:lang w:val="en-US"/>
           </w:rPr>
-          <w:tag w:val="MENDELEY_CITATION_v3_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"/>
+          <w:tag w:val="MENDELEY_CITATION_v3_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"/>
           <w:id w:val="857001647"/>
           <w:placeholder>
             <w:docPart w:val="DefaultPlaceholder_-1854013440"/>
@@ -12292,7 +12271,7 @@
             <w:shd w:val="clear" w:color="auto" w:fill="FFFFFF"/>
             <w:lang w:val="en-US"/>
           </w:rPr>
-          <w:tag w:val="MENDELEY_CITATION_v3_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"/>
+          <w:tag w:val="MENDELEY_CITATION_v3_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"/>
           <w:id w:val="-1630317120"/>
           <w:placeholder>
             <w:docPart w:val="DefaultPlaceholder_-1854013440"/>
@@ -12368,7 +12347,7 @@
             <w:shd w:val="clear" w:color="auto" w:fill="FFFFFF"/>
             <w:lang w:val="en-US"/>
           </w:rPr>
-          <w:tag w:val="MENDELEY_CITATION_v3_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"/>
+          <w:tag w:val="MENDELEY_CITATION_v3_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"/>
           <w:id w:val="-1345779699"/>
           <w:placeholder>
             <w:docPart w:val="DefaultPlaceholder_-1854013440"/>
@@ -12411,7 +12390,7 @@
             <w:highlight w:val="darkCyan"/>
             <w:shd w:val="clear" w:color="auto" w:fill="FFFFFF"/>
           </w:rPr>
-          <w:tag w:val="MENDELEY_CITATION_v3_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"/>
+          <w:tag w:val="MENDELEY_CITATION_v3_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"/>
           <w:id w:val="680246355"/>
           <w:placeholder>
             <w:docPart w:val="DefaultPlaceholder_-1854013440"/>
@@ -12485,7 +12464,7 @@
             <w:color w:val="000000"/>
             <w:shd w:val="clear" w:color="auto" w:fill="FFFFFF"/>
           </w:rPr>
-          <w:tag w:val="MENDELEY_CITATION_v3_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"/>
+          <w:tag w:val="MENDELEY_CITATION_v3_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"/>
           <w:id w:val="1361711275"/>
           <w:placeholder>
             <w:docPart w:val="DefaultPlaceholder_-1854013440"/>
@@ -12511,7 +12490,7 @@
           <w:rPr>
             <w:color w:val="000000"/>
           </w:rPr>
-          <w:tag w:val="MENDELEY_CITATION_v3_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"/>
+          <w:tag w:val="MENDELEY_CITATION_v3_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"/>
           <w:id w:val="2022513546"/>
           <w:placeholder>
             <w:docPart w:val="DefaultPlaceholder_-1854013440"/>
@@ -12547,7 +12526,23 @@
           <w:rFonts w:cstheme="minorHAnsi"/>
           <w:shd w:val="clear" w:color="auto" w:fill="FFFFFF"/>
         </w:rPr>
-        <w:t xml:space="preserve">kde hráč sbírá postavy s různými schopnostmi, které vylepšuje a následně v 5 členných týmech bojuje proti jiným týmům, kde jich je v kampani v rámci jedné úrovně více za sebou (např. </w:t>
+        <w:t>kde hráč sbírá postavy s různými schopnostmi, které vylepšuje a následně v </w:t>
+      </w:r>
+      <w:proofErr w:type="gramStart"/>
+      <w:r>
+        <w:rPr>
+          <w:rFonts w:cstheme="minorHAnsi"/>
+          <w:shd w:val="clear" w:color="auto" w:fill="FFFFFF"/>
+        </w:rPr>
+        <w:t>5 členných</w:t>
+      </w:r>
+      <w:proofErr w:type="gramEnd"/>
+      <w:r>
+        <w:rPr>
+          <w:rFonts w:cstheme="minorHAnsi"/>
+          <w:shd w:val="clear" w:color="auto" w:fill="FFFFFF"/>
+        </w:rPr>
+        <w:t xml:space="preserve"> týmech bojuje proti jiným týmům, kde jich je v kampani v rámci jedné úrovně více za sebou (např. </w:t>
       </w:r>
       <w:r>
         <w:rPr>
@@ -12593,7 +12588,7 @@
             <w:shd w:val="clear" w:color="auto" w:fill="FFFFFF"/>
             <w:lang w:val="en-US"/>
           </w:rPr>
-          <w:tag w:val="MENDELEY_CITATION_v3_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"/>
+          <w:tag w:val="MENDELEY_CITATION_v3_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"/>
           <w:id w:val="897240853"/>
           <w:placeholder>
             <w:docPart w:val="DefaultPlaceholder_-1854013440"/>
@@ -12696,7 +12691,7 @@
             <w:color w:val="000000"/>
             <w:shd w:val="clear" w:color="auto" w:fill="FFFFFF"/>
           </w:rPr>
-          <w:tag w:val="MENDELEY_CITATION_v3_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"/>
+          <w:tag w:val="MENDELEY_CITATION_v3_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"/>
           <w:id w:val="721402613"/>
           <w:placeholder>
             <w:docPart w:val="DefaultPlaceholder_-1854013440"/>
@@ -12744,7 +12739,7 @@
             <w:shd w:val="clear" w:color="auto" w:fill="FFFFFF"/>
             <w:lang w:val="en-US"/>
           </w:rPr>
-          <w:tag w:val="MENDELEY_CITATION_v3_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"/>
+          <w:tag w:val="MENDELEY_CITATION_v3_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"/>
           <w:id w:val="1204060633"/>
           <w:placeholder>
             <w:docPart w:val="DefaultPlaceholder_-1854013440"/>
@@ -12808,7 +12803,7 @@
             <w:shd w:val="clear" w:color="auto" w:fill="FFFFFF"/>
             <w:lang w:val="en-US"/>
           </w:rPr>
-          <w:tag w:val="MENDELEY_CITATION_v3_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"/>
+          <w:tag w:val="MENDELEY_CITATION_v3_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"/>
           <w:id w:val="-534272102"/>
           <w:placeholder>
             <w:docPart w:val="DefaultPlaceholder_-1854013440"/>
@@ -12870,7 +12865,7 @@
             <w:highlight w:val="darkCyan"/>
             <w:shd w:val="clear" w:color="auto" w:fill="FFFFFF"/>
           </w:rPr>
-          <w:tag w:val="MENDELEY_CITATION_v3_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"/>
+          <w:tag w:val="MENDELEY_CITATION_v3_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"/>
           <w:id w:val="1338112999"/>
           <w:placeholder>
             <w:docPart w:val="DefaultPlaceholder_-1854013440"/>
@@ -12932,7 +12927,7 @@
             <w:highlight w:val="darkCyan"/>
             <w:shd w:val="clear" w:color="auto" w:fill="FFFFFF"/>
           </w:rPr>
-          <w:tag w:val="MENDELEY_CITATION_v3_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"/>
+          <w:tag w:val="MENDELEY_CITATION_v3_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"/>
           <w:id w:val="-1410996891"/>
           <w:placeholder>
             <w:docPart w:val="DefaultPlaceholder_-1854013440"/>
@@ -13002,7 +12997,7 @@
             <w:highlight w:val="darkCyan"/>
             <w:shd w:val="clear" w:color="auto" w:fill="FFFFFF"/>
           </w:rPr>
-          <w:tag w:val="MENDELEY_CITATION_v3_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"/>
+          <w:tag w:val="MENDELEY_CITATION_v3_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"/>
           <w:id w:val="-658153697"/>
           <w:placeholder>
             <w:docPart w:val="DefaultPlaceholder_-1854013440"/>
@@ -13046,7 +13041,7 @@
             <w:shd w:val="clear" w:color="auto" w:fill="FFFFFF"/>
             <w:lang w:val="en-US"/>
           </w:rPr>
-          <w:tag w:val="MENDELEY_CITATION_v3_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"/>
+          <w:tag w:val="MENDELEY_CITATION_v3_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"/>
           <w:id w:val="-114209607"/>
           <w:placeholder>
             <w:docPart w:val="DefaultPlaceholder_-1854013440"/>
@@ -13080,6 +13075,7 @@
         </w:rPr>
         <w:t xml:space="preserve">e </w:t>
       </w:r>
+      <w:proofErr w:type="gramStart"/>
       <w:r>
         <w:rPr>
           <w:rFonts w:cstheme="minorHAnsi"/>
@@ -13101,6 +13097,7 @@
         </w:rPr>
         <w:t>.</w:t>
       </w:r>
+      <w:proofErr w:type="gramEnd"/>
       <w:sdt>
         <w:sdtPr>
           <w:rPr>
@@ -13108,7 +13105,7 @@
             <w:color w:val="000000"/>
             <w:shd w:val="clear" w:color="auto" w:fill="FFFFFF"/>
           </w:rPr>
-          <w:tag w:val="MENDELEY_CITATION_v3_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"/>
+          <w:tag w:val="MENDELEY_CITATION_v3_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"/>
           <w:id w:val="766974079"/>
           <w:placeholder>
             <w:docPart w:val="DefaultPlaceholder_-1854013440"/>
@@ -13217,7 +13214,7 @@
             <w:color w:val="000000"/>
             <w:highlight w:val="darkCyan"/>
           </w:rPr>
-          <w:tag w:val="MENDELEY_CITATION_v3_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"/>
+          <w:tag w:val="MENDELEY_CITATION_v3_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"/>
           <w:id w:val="1699117412"/>
           <w:placeholder>
             <w:docPart w:val="DefaultPlaceholder_-1854013440"/>
@@ -13278,7 +13275,7 @@
             <w:rFonts w:cstheme="minorHAnsi"/>
             <w:color w:val="000000"/>
           </w:rPr>
-          <w:tag w:val="MENDELEY_CITATION_v3_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"/>
+          <w:tag w:val="MENDELEY_CITATION_v3_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"/>
           <w:id w:val="-1389957324"/>
           <w:placeholder>
             <w:docPart w:val="DefaultPlaceholder_-1854013440"/>
@@ -13317,7 +13314,7 @@
             <w:rFonts w:cstheme="minorHAnsi"/>
             <w:color w:val="000000"/>
           </w:rPr>
-          <w:tag w:val="MENDELEY_CITATION_v3_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"/>
+          <w:tag w:val="MENDELEY_CITATION_v3_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"/>
           <w:id w:val="1083729346"/>
           <w:placeholder>
             <w:docPart w:val="DefaultPlaceholder_-1854013440"/>
@@ -13594,7 +13591,7 @@
             <w:highlight w:val="darkCyan"/>
             <w:shd w:val="clear" w:color="auto" w:fill="FFFFFF"/>
           </w:rPr>
-          <w:tag w:val="MENDELEY_CITATION_v3_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"/>
+          <w:tag w:val="MENDELEY_CITATION_v3_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"/>
           <w:id w:val="-68194738"/>
           <w:placeholder>
             <w:docPart w:val="DefaultPlaceholder_-1854013440"/>
@@ -13929,14 +13926,27 @@
       <w:r>
         <w:t xml:space="preserve">Obr. </w:t>
       </w:r>
-      <w:fldSimple w:instr=" SEQ Obrázek \* ARABIC ">
-        <w:r>
-          <w:rPr>
-            <w:noProof/>
-          </w:rPr>
-          <w:t>3</w:t>
-        </w:r>
-      </w:fldSimple>
+      <w:r>
+        <w:fldChar w:fldCharType="begin"/>
+      </w:r>
+      <w:r>
+        <w:instrText xml:space="preserve"> SEQ Obrázek \* ARABIC </w:instrText>
+      </w:r>
+      <w:r>
+        <w:fldChar w:fldCharType="separate"/>
+      </w:r>
+      <w:r>
+        <w:rPr>
+          <w:noProof/>
+        </w:rPr>
+        <w:t>3</w:t>
+      </w:r>
+      <w:r>
+        <w:rPr>
+          <w:noProof/>
+        </w:rPr>
+        <w:fldChar w:fldCharType="end"/>
+      </w:r>
       <w:bookmarkEnd w:id="30"/>
       <w:r>
         <w:t xml:space="preserve"> </w:t>
@@ -13956,7 +13966,7 @@
             <w:i w:val="0"/>
             <w:color w:val="000000"/>
           </w:rPr>
-          <w:tag w:val="MENDELEY_CITATION_v3_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"/>
+          <w:tag w:val="MENDELEY_CITATION_v3_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"/>
           <w:id w:val="645089753"/>
           <w:placeholder>
             <w:docPart w:val="DefaultPlaceholder_-1854013440"/>
@@ -14027,7 +14037,7 @@
             <w:rFonts w:cstheme="minorHAnsi"/>
             <w:color w:val="000000"/>
           </w:rPr>
-          <w:tag w:val="MENDELEY_CITATION_v3_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"/>
+          <w:tag w:val="MENDELEY_CITATION_v3_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"/>
           <w:id w:val="-516922609"/>
           <w:placeholder>
             <w:docPart w:val="DefaultPlaceholder_-1854013440"/>
@@ -14140,7 +14150,7 @@
             <w:rFonts w:cstheme="minorHAnsi"/>
             <w:color w:val="000000"/>
           </w:rPr>
-          <w:tag w:val="MENDELEY_CITATION_v3_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"/>
+          <w:tag w:val="MENDELEY_CITATION_v3_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"/>
           <w:id w:val="496225071"/>
           <w:placeholder>
             <w:docPart w:val="DefaultPlaceholder_-1854013440"/>
@@ -14221,7 +14231,7 @@
             <w:color w:val="000000"/>
             <w:highlight w:val="darkCyan"/>
           </w:rPr>
-          <w:tag w:val="MENDELEY_CITATION_v3_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"/>
+          <w:tag w:val="MENDELEY_CITATION_v3_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"/>
           <w:id w:val="101467167"/>
           <w:placeholder>
             <w:docPart w:val="DefaultPlaceholder_-1854013440"/>
@@ -14263,7 +14273,7 @@
             <w:rFonts w:cstheme="minorHAnsi"/>
             <w:color w:val="000000"/>
           </w:rPr>
-          <w:tag w:val="MENDELEY_CITATION_v3_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"/>
+          <w:tag w:val="MENDELEY_CITATION_v3_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"/>
           <w:id w:val="1912037968"/>
           <w:placeholder>
             <w:docPart w:val="DefaultPlaceholder_-1854013440"/>
@@ -14436,7 +14446,7 @@
             <w:rFonts w:cstheme="minorHAnsi"/>
             <w:color w:val="000000"/>
           </w:rPr>
-          <w:tag w:val="MENDELEY_CITATION_v3_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"/>
+          <w:tag w:val="MENDELEY_CITATION_v3_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"/>
           <w:id w:val="1242761590"/>
           <w:placeholder>
             <w:docPart w:val="DefaultPlaceholder_-1854013440"/>
@@ -14578,27 +14588,14 @@
       <w:r>
         <w:t xml:space="preserve">Obr. </w:t>
       </w:r>
-      <w:r>
-        <w:fldChar w:fldCharType="begin"/>
-      </w:r>
-      <w:r>
-        <w:instrText xml:space="preserve"> SEQ Obrázek \* ARABIC </w:instrText>
-      </w:r>
-      <w:r>
-        <w:fldChar w:fldCharType="separate"/>
-      </w:r>
-      <w:r>
-        <w:rPr>
-          <w:noProof/>
-        </w:rPr>
-        <w:t>5</w:t>
-      </w:r>
-      <w:r>
-        <w:rPr>
-          <w:noProof/>
-        </w:rPr>
-        <w:fldChar w:fldCharType="end"/>
-      </w:r>
+      <w:fldSimple w:instr=" SEQ Obrázek \* ARABIC ">
+        <w:r>
+          <w:rPr>
+            <w:noProof/>
+          </w:rPr>
+          <w:t>5</w:t>
+        </w:r>
+      </w:fldSimple>
       <w:bookmarkEnd w:id="35"/>
       <w:r>
         <w:t xml:space="preserve"> příklad reprezentace XAML</w:t>
@@ -14609,7 +14606,7 @@
             <w:i w:val="0"/>
             <w:color w:val="000000"/>
           </w:rPr>
-          <w:tag w:val="MENDELEY_CITATION_v3_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"/>
+          <w:tag w:val="MENDELEY_CITATION_v3_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"/>
           <w:id w:val="1643923835"/>
           <w:placeholder>
             <w:docPart w:val="DefaultPlaceholder_-1854013440"/>
@@ -14867,7 +14864,14 @@
         <w:rPr>
           <w:rFonts w:cstheme="minorHAnsi"/>
         </w:rPr>
-        <w:t xml:space="preserve"> od Apple</w:t>
+        <w:t xml:space="preserve"> od </w:t>
+      </w:r>
+      <w:proofErr w:type="gramStart"/>
+      <w:r>
+        <w:rPr>
+          <w:rFonts w:cstheme="minorHAnsi"/>
+        </w:rPr>
+        <w:t>Apple</w:t>
       </w:r>
       <w:r>
         <w:rPr>
@@ -14875,6 +14879,7 @@
         </w:rPr>
         <w:t>(</w:t>
       </w:r>
+      <w:proofErr w:type="gramEnd"/>
       <w:r>
         <w:rPr>
           <w:rFonts w:cstheme="minorHAnsi"/>
@@ -14911,7 +14916,7 @@
             <w:rFonts w:cstheme="minorHAnsi"/>
             <w:color w:val="000000"/>
           </w:rPr>
-          <w:tag w:val="MENDELEY_CITATION_v3_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"/>
+          <w:tag w:val="MENDELEY_CITATION_v3_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"/>
           <w:id w:val="-1606875278"/>
           <w:placeholder>
             <w:docPart w:val="DefaultPlaceholder_-1854013440"/>
@@ -14965,7 +14970,7 @@
             <w:iCs/>
             <w:color w:val="000000"/>
           </w:rPr>
-          <w:tag w:val="MENDELEY_CITATION_v3_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"/>
+          <w:tag w:val="MENDELEY_CITATION_v3_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"/>
           <w:id w:val="-925413406"/>
           <w:placeholder>
             <w:docPart w:val="DefaultPlaceholder_-1854013440"/>
@@ -15037,7 +15042,7 @@
             <w:rFonts w:cstheme="minorHAnsi"/>
             <w:color w:val="000000"/>
           </w:rPr>
-          <w:tag w:val="MENDELEY_CITATION_v3_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"/>
+          <w:tag w:val="MENDELEY_CITATION_v3_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"/>
           <w:id w:val="1734584569"/>
           <w:placeholder>
             <w:docPart w:val="DefaultPlaceholder_-1854013440"/>
@@ -15072,7 +15077,7 @@
             <w:rFonts w:cstheme="minorHAnsi"/>
             <w:color w:val="000000"/>
           </w:rPr>
-          <w:tag w:val="MENDELEY_CITATION_v3_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"/>
+          <w:tag w:val="MENDELEY_CITATION_v3_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"/>
           <w:id w:val="-1098015343"/>
           <w:placeholder>
             <w:docPart w:val="DefaultPlaceholder_-1854013440"/>
@@ -15213,7 +15218,7 @@
             <w:rFonts w:cstheme="minorHAnsi"/>
             <w:color w:val="000000"/>
           </w:rPr>
-          <w:tag w:val="MENDELEY_CITATION_v3_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"/>
+          <w:tag w:val="MENDELEY_CITATION_v3_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"/>
           <w:id w:val="-1601332962"/>
           <w:placeholder>
             <w:docPart w:val="DefaultPlaceholder_-1854013440"/>
@@ -15237,6 +15242,7 @@
         <w:t xml:space="preserve"> a </w:t>
       </w:r>
       <w:proofErr w:type="spellStart"/>
+      <w:proofErr w:type="gramStart"/>
       <w:r>
         <w:rPr>
           <w:rFonts w:cstheme="minorHAnsi"/>
@@ -15248,7 +15254,14 @@
         <w:rPr>
           <w:rFonts w:cstheme="minorHAnsi"/>
         </w:rPr>
-        <w:t xml:space="preserve">(dříve </w:t>
+        <w:t>(</w:t>
+      </w:r>
+      <w:proofErr w:type="gramEnd"/>
+      <w:r>
+        <w:rPr>
+          <w:rFonts w:cstheme="minorHAnsi"/>
+        </w:rPr>
+        <w:t xml:space="preserve">dříve </w:t>
       </w:r>
       <w:proofErr w:type="spellStart"/>
       <w:r>
@@ -15270,7 +15283,7 @@
             <w:rFonts w:cstheme="minorHAnsi"/>
             <w:color w:val="000000"/>
           </w:rPr>
-          <w:tag w:val="MENDELEY_CITATION_v3_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"/>
+          <w:tag w:val="MENDELEY_CITATION_v3_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"/>
           <w:id w:val="288103528"/>
           <w:placeholder>
             <w:docPart w:val="DefaultPlaceholder_-1854013440"/>
@@ -15325,7 +15338,7 @@
             <w:rFonts w:cstheme="minorHAnsi"/>
             <w:color w:val="000000"/>
           </w:rPr>
-          <w:tag w:val="MENDELEY_CITATION_v3_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"/>
+          <w:tag w:val="MENDELEY_CITATION_v3_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"/>
           <w:id w:val="-35739735"/>
           <w:placeholder>
             <w:docPart w:val="DefaultPlaceholder_-1854013440"/>
@@ -15435,7 +15448,7 @@
             <w:rFonts w:cstheme="minorHAnsi"/>
             <w:color w:val="000000"/>
           </w:rPr>
-          <w:tag w:val="MENDELEY_CITATION_v3_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"/>
+          <w:tag w:val="MENDELEY_CITATION_v3_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"/>
           <w:id w:val="430180163"/>
           <w:placeholder>
             <w:docPart w:val="DefaultPlaceholder_-1854013440"/>
@@ -15509,7 +15522,7 @@
             <w:rFonts w:cstheme="minorHAnsi"/>
             <w:color w:val="000000"/>
           </w:rPr>
-          <w:tag w:val="MENDELEY_CITATION_v3_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"/>
+          <w:tag w:val="MENDELEY_CITATION_v3_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"/>
           <w:id w:val="-81690751"/>
           <w:placeholder>
             <w:docPart w:val="DefaultPlaceholder_-1854013440"/>
@@ -15558,7 +15571,7 @@
             <w:rFonts w:cstheme="minorHAnsi"/>
             <w:color w:val="000000"/>
           </w:rPr>
-          <w:tag w:val="MENDELEY_CITATION_v3_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"/>
+          <w:tag w:val="MENDELEY_CITATION_v3_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"/>
           <w:id w:val="1514808226"/>
           <w:placeholder>
             <w:docPart w:val="DefaultPlaceholder_-1854013440"/>
@@ -15631,7 +15644,7 @@
             <w:rFonts w:cstheme="minorHAnsi"/>
             <w:color w:val="000000"/>
           </w:rPr>
-          <w:tag w:val="MENDELEY_CITATION_v3_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"/>
+          <w:tag w:val="MENDELEY_CITATION_v3_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"/>
           <w:id w:val="-647663893"/>
           <w:placeholder>
             <w:docPart w:val="DefaultPlaceholder_-1854013440"/>
@@ -15814,7 +15827,7 @@
             <w:rFonts w:cstheme="minorHAnsi"/>
             <w:color w:val="000000"/>
           </w:rPr>
-          <w:tag w:val="MENDELEY_CITATION_v3_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"/>
+          <w:tag w:val="MENDELEY_CITATION_v3_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"/>
           <w:id w:val="-878308802"/>
           <w:placeholder>
             <w:docPart w:val="DefaultPlaceholder_-1854013440"/>
@@ -15956,7 +15969,7 @@
             <w:rFonts w:cstheme="minorHAnsi"/>
             <w:color w:val="000000"/>
           </w:rPr>
-          <w:tag w:val="MENDELEY_CITATION_v3_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"/>
+          <w:tag w:val="MENDELEY_CITATION_v3_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"/>
           <w:id w:val="1030310381"/>
           <w:placeholder>
             <w:docPart w:val="DefaultPlaceholder_-1854013440"/>
@@ -16037,7 +16050,7 @@
             <w:rFonts w:cstheme="minorHAnsi"/>
             <w:color w:val="000000"/>
           </w:rPr>
-          <w:tag w:val="MENDELEY_CITATION_v3_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"/>
+          <w:tag w:val="MENDELEY_CITATION_v3_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"/>
           <w:id w:val="1174541223"/>
           <w:placeholder>
             <w:docPart w:val="DefaultPlaceholder_-1854013440"/>
@@ -16208,7 +16221,21 @@
         <w:rPr>
           <w:shd w:val="clear" w:color="auto" w:fill="FFFFFF"/>
         </w:rPr>
-        <w:t xml:space="preserve">Unity 3D později přejmenováno jen na Unity od společnosti Unity Technologies je jedním ze dvou největších herních </w:t>
+        <w:t xml:space="preserve">Unity </w:t>
+      </w:r>
+      <w:proofErr w:type="gramStart"/>
+      <w:r>
+        <w:rPr>
+          <w:shd w:val="clear" w:color="auto" w:fill="FFFFFF"/>
+        </w:rPr>
+        <w:t>3D</w:t>
+      </w:r>
+      <w:proofErr w:type="gramEnd"/>
+      <w:r>
+        <w:rPr>
+          <w:shd w:val="clear" w:color="auto" w:fill="FFFFFF"/>
+        </w:rPr>
+        <w:t xml:space="preserve"> později přejmenováno jen na Unity od společnosti Unity Technologies je jedním ze dvou největších herních </w:t>
       </w:r>
       <w:proofErr w:type="spellStart"/>
       <w:r>
@@ -16230,7 +16257,7 @@
             <w:color w:val="000000"/>
             <w:shd w:val="clear" w:color="auto" w:fill="FFFFFF"/>
           </w:rPr>
-          <w:tag w:val="MENDELEY_CITATION_v3_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"/>
+          <w:tag w:val="MENDELEY_CITATION_v3_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"/>
           <w:id w:val="310913851"/>
           <w:placeholder>
             <w:docPart w:val="DefaultPlaceholder_-1854013440"/>
@@ -16262,7 +16289,7 @@
             <w:color w:val="000000"/>
             <w:shd w:val="clear" w:color="auto" w:fill="FFFFFF"/>
           </w:rPr>
-          <w:tag w:val="MENDELEY_CITATION_v3_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"/>
+          <w:tag w:val="MENDELEY_CITATION_v3_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"/>
           <w:id w:val="-852571518"/>
           <w:placeholder>
             <w:docPart w:val="DefaultPlaceholder_-1854013440"/>
@@ -16294,7 +16321,7 @@
             <w:color w:val="000000"/>
             <w:shd w:val="clear" w:color="auto" w:fill="FFFFFF"/>
           </w:rPr>
-          <w:tag w:val="MENDELEY_CITATION_v3_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"/>
+          <w:tag w:val="MENDELEY_CITATION_v3_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"/>
           <w:id w:val="-508751107"/>
           <w:placeholder>
             <w:docPart w:val="DefaultPlaceholder_-1854013440"/>
@@ -16326,7 +16353,7 @@
             <w:color w:val="000000"/>
             <w:shd w:val="clear" w:color="auto" w:fill="FFFFFF"/>
           </w:rPr>
-          <w:tag w:val="MENDELEY_CITATION_v3_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"/>
+          <w:tag w:val="MENDELEY_CITATION_v3_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"/>
           <w:id w:val="1327246669"/>
           <w:placeholder>
             <w:docPart w:val="DefaultPlaceholder_-1854013440"/>
@@ -16358,7 +16385,7 @@
             <w:color w:val="000000"/>
             <w:shd w:val="clear" w:color="auto" w:fill="FFFFFF"/>
           </w:rPr>
-          <w:tag w:val="MENDELEY_CITATION_v3_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"/>
+          <w:tag w:val="MENDELEY_CITATION_v3_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"/>
           <w:id w:val="1005870734"/>
           <w:placeholder>
             <w:docPart w:val="DefaultPlaceholder_-1854013440"/>
@@ -16417,7 +16444,7 @@
             <w:color w:val="000000"/>
             <w:shd w:val="clear" w:color="auto" w:fill="FFFFFF"/>
           </w:rPr>
-          <w:tag w:val="MENDELEY_CITATION_v3_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"/>
+          <w:tag w:val="MENDELEY_CITATION_v3_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"/>
           <w:id w:val="-1419862400"/>
           <w:placeholder>
             <w:docPart w:val="DefaultPlaceholder_-1854013440"/>
@@ -16475,7 +16502,7 @@
             <w:color w:val="000000"/>
             <w:shd w:val="clear" w:color="auto" w:fill="FFFFFF"/>
           </w:rPr>
-          <w:tag w:val="MENDELEY_CITATION_v3_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"/>
+          <w:tag w:val="MENDELEY_CITATION_v3_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"/>
           <w:id w:val="1559816715"/>
           <w:placeholder>
             <w:docPart w:val="DefaultPlaceholder_-1854013440"/>
@@ -16528,7 +16555,7 @@
             <w:shd w:val="clear" w:color="auto" w:fill="FFFFFF"/>
             <w:lang w:val="en-US"/>
           </w:rPr>
-          <w:tag w:val="MENDELEY_CITATION_v3_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"/>
+          <w:tag w:val="MENDELEY_CITATION_v3_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"/>
           <w:id w:val="-1327660234"/>
           <w:placeholder>
             <w:docPart w:val="DefaultPlaceholder_-1854013440"/>
@@ -16561,7 +16588,7 @@
             <w:color w:val="000000"/>
             <w:shd w:val="clear" w:color="auto" w:fill="FFFFFF"/>
           </w:rPr>
-          <w:tag w:val="MENDELEY_CITATION_v3_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"/>
+          <w:tag w:val="MENDELEY_CITATION_v3_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"/>
           <w:id w:val="-1231606536"/>
           <w:placeholder>
             <w:docPart w:val="DefaultPlaceholder_-1854013440"/>
@@ -16801,7 +16828,7 @@
             <w:color w:val="000000"/>
             <w:shd w:val="clear" w:color="auto" w:fill="FFFFFF"/>
           </w:rPr>
-          <w:tag w:val="MENDELEY_CITATION_v3_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"/>
+          <w:tag w:val="MENDELEY_CITATION_v3_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"/>
           <w:id w:val="-721130353"/>
           <w:placeholder>
             <w:docPart w:val="DefaultPlaceholder_-1854013440"/>
@@ -16897,7 +16924,7 @@
             <w:color w:val="000000"/>
             <w:shd w:val="clear" w:color="auto" w:fill="FFFFFF"/>
           </w:rPr>
-          <w:tag w:val="MENDELEY_CITATION_v3_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"/>
+          <w:tag w:val="MENDELEY_CITATION_v3_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"/>
           <w:id w:val="-295840991"/>
           <w:placeholder>
             <w:docPart w:val="DefaultPlaceholder_-1854013440"/>
@@ -16922,7 +16949,7 @@
           <w:rPr>
             <w:color w:val="000000"/>
           </w:rPr>
-          <w:tag w:val="MENDELEY_CITATION_v3_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"/>
+          <w:tag w:val="MENDELEY_CITATION_v3_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"/>
           <w:id w:val="-304942443"/>
           <w:placeholder>
             <w:docPart w:val="DefaultPlaceholder_-1854013440"/>
@@ -16982,7 +17009,7 @@
             <w:color w:val="000000"/>
             <w:shd w:val="clear" w:color="auto" w:fill="FFFFFF"/>
           </w:rPr>
-          <w:tag w:val="MENDELEY_CITATION_v3_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"/>
+          <w:tag w:val="MENDELEY_CITATION_v3_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"/>
           <w:id w:val="1571999912"/>
           <w:placeholder>
             <w:docPart w:val="DefaultPlaceholder_-1854013440"/>
@@ -17067,7 +17094,7 @@
           <w:rPr>
             <w:color w:val="000000"/>
           </w:rPr>
-          <w:tag w:val="MENDELEY_CITATION_v3_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"/>
+          <w:tag w:val="MENDELEY_CITATION_v3_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"/>
           <w:id w:val="369190452"/>
           <w:placeholder>
             <w:docPart w:val="DefaultPlaceholder_-1854013440"/>
@@ -17213,7 +17240,7 @@
             <w:color w:val="000000"/>
             <w:lang w:val="en-US"/>
           </w:rPr>
-          <w:tag w:val="MENDELEY_CITATION_v3_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"/>
+          <w:tag w:val="MENDELEY_CITATION_v3_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"/>
           <w:id w:val="-955255352"/>
           <w:placeholder>
             <w:docPart w:val="DefaultPlaceholder_-1854013440"/>
@@ -17333,7 +17360,7 @@
             <w:color w:val="000000"/>
             <w:lang w:val="en-US"/>
           </w:rPr>
-          <w:tag w:val="MENDELEY_CITATION_v3_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"/>
+          <w:tag w:val="MENDELEY_CITATION_v3_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"/>
           <w:id w:val="506871761"/>
           <w:placeholder>
             <w:docPart w:val="DefaultPlaceholder_-1854013440"/>
@@ -17448,7 +17475,7 @@
             <w:rFonts w:cstheme="minorHAnsi"/>
             <w:color w:val="000000"/>
           </w:rPr>
-          <w:tag w:val="MENDELEY_CITATION_v3_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"/>
+          <w:tag w:val="MENDELEY_CITATION_v3_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"/>
           <w:id w:val="776833031"/>
           <w:placeholder>
             <w:docPart w:val="DefaultPlaceholder_-1854013440"/>
@@ -17526,10 +17553,12 @@
         <w:t xml:space="preserve">, kterou proslavila herní série </w:t>
       </w:r>
       <w:proofErr w:type="spellStart"/>
+      <w:proofErr w:type="gramStart"/>
       <w:r>
         <w:t>Crysis</w:t>
       </w:r>
       <w:proofErr w:type="spellEnd"/>
+      <w:proofErr w:type="gramEnd"/>
       <w:r>
         <w:t xml:space="preserve"> na níž předvádí schopnosti svého </w:t>
       </w:r>
@@ -17563,7 +17592,7 @@
           <w:rPr>
             <w:color w:val="000000"/>
           </w:rPr>
-          <w:tag w:val="MENDELEY_CITATION_v3_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"/>
+          <w:tag w:val="MENDELEY_CITATION_v3_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"/>
           <w:id w:val="1368718421"/>
           <w:placeholder>
             <w:docPart w:val="DefaultPlaceholder_-1854013440"/>
@@ -18435,11 +18464,19 @@
                 <w:rFonts w:cstheme="minorHAnsi"/>
               </w:rPr>
             </w:pPr>
-            <w:r>
-              <w:rPr>
-                <w:rFonts w:cstheme="minorHAnsi"/>
-              </w:rPr>
-              <w:t>5% ze zisku</w:t>
+            <w:proofErr w:type="gramStart"/>
+            <w:r>
+              <w:rPr>
+                <w:rFonts w:cstheme="minorHAnsi"/>
+              </w:rPr>
+              <w:t>5%</w:t>
+            </w:r>
+            <w:proofErr w:type="gramEnd"/>
+            <w:r>
+              <w:rPr>
+                <w:rFonts w:cstheme="minorHAnsi"/>
+              </w:rPr>
+              <w:t xml:space="preserve"> ze zisku</w:t>
             </w:r>
           </w:p>
         </w:tc>
@@ -18453,11 +18490,19 @@
                 <w:rFonts w:cstheme="minorHAnsi"/>
               </w:rPr>
             </w:pPr>
-            <w:r>
-              <w:rPr>
-                <w:rFonts w:cstheme="minorHAnsi"/>
-              </w:rPr>
-              <w:t>5% ze zisku</w:t>
+            <w:proofErr w:type="gramStart"/>
+            <w:r>
+              <w:rPr>
+                <w:rFonts w:cstheme="minorHAnsi"/>
+              </w:rPr>
+              <w:t>5%</w:t>
+            </w:r>
+            <w:proofErr w:type="gramEnd"/>
+            <w:r>
+              <w:rPr>
+                <w:rFonts w:cstheme="minorHAnsi"/>
+              </w:rPr>
+              <w:t xml:space="preserve"> ze zisku</w:t>
             </w:r>
           </w:p>
         </w:tc>
@@ -18735,27 +18780,14 @@
       <w:r>
         <w:t xml:space="preserve">Tab. </w:t>
       </w:r>
-      <w:r>
-        <w:fldChar w:fldCharType="begin"/>
-      </w:r>
-      <w:r>
-        <w:instrText xml:space="preserve"> SEQ Tabulka \* ARABIC </w:instrText>
-      </w:r>
-      <w:r>
-        <w:fldChar w:fldCharType="separate"/>
-      </w:r>
-      <w:r>
-        <w:rPr>
-          <w:noProof/>
-        </w:rPr>
-        <w:t>3</w:t>
-      </w:r>
-      <w:r>
-        <w:rPr>
-          <w:noProof/>
-        </w:rPr>
-        <w:fldChar w:fldCharType="end"/>
-      </w:r>
+      <w:fldSimple w:instr=" SEQ Tabulka \* ARABIC ">
+        <w:r>
+          <w:rPr>
+            <w:noProof/>
+          </w:rPr>
+          <w:t>3</w:t>
+        </w:r>
+      </w:fldSimple>
       <w:bookmarkEnd w:id="44"/>
       <w:r>
         <w:t xml:space="preserve"> srovnání </w:t>
@@ -18771,7 +18803,7 @@
             <w:i w:val="0"/>
             <w:color w:val="000000"/>
           </w:rPr>
-          <w:tag w:val="MENDELEY_CITATION_v3_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"/>
+          <w:tag w:val="MENDELEY_CITATION_v3_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"/>
           <w:id w:val="-1119372980"/>
           <w:placeholder>
             <w:docPart w:val="DefaultPlaceholder_-1854013440"/>
@@ -18794,7 +18826,7 @@
             <w:i w:val="0"/>
             <w:color w:val="000000"/>
           </w:rPr>
-          <w:tag w:val="MENDELEY_CITATION_v3_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"/>
+          <w:tag w:val="MENDELEY_CITATION_v3_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"/>
           <w:id w:val="-153602451"/>
           <w:placeholder>
             <w:docPart w:val="DefaultPlaceholder_-1854013440"/>
@@ -18817,7 +18849,7 @@
             <w:i w:val="0"/>
             <w:color w:val="000000"/>
           </w:rPr>
-          <w:tag w:val="MENDELEY_CITATION_v3_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"/>
+          <w:tag w:val="MENDELEY_CITATION_v3_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"/>
           <w:id w:val="1548866502"/>
           <w:placeholder>
             <w:docPart w:val="DefaultPlaceholder_-1854013440"/>
@@ -18840,7 +18872,7 @@
             <w:i w:val="0"/>
             <w:color w:val="000000"/>
           </w:rPr>
-          <w:tag w:val="MENDELEY_CITATION_v3_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"/>
+          <w:tag w:val="MENDELEY_CITATION_v3_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"/>
           <w:id w:val="-2092075497"/>
           <w:placeholder>
             <w:docPart w:val="DefaultPlaceholder_-1854013440"/>
@@ -18863,7 +18895,7 @@
             <w:i w:val="0"/>
             <w:color w:val="000000"/>
           </w:rPr>
-          <w:tag w:val="MENDELEY_CITATION_v3_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"/>
+          <w:tag w:val="MENDELEY_CITATION_v3_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"/>
           <w:id w:val="1328024354"/>
           <w:placeholder>
             <w:docPart w:val="DefaultPlaceholder_-1854013440"/>
@@ -18886,7 +18918,7 @@
             <w:i w:val="0"/>
             <w:color w:val="000000"/>
           </w:rPr>
-          <w:tag w:val="MENDELEY_CITATION_v3_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"/>
+          <w:tag w:val="MENDELEY_CITATION_v3_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"/>
           <w:id w:val="-86767263"/>
           <w:placeholder>
             <w:docPart w:val="DefaultPlaceholder_-1854013440"/>
@@ -19383,7 +19415,7 @@
             <w:autoSpaceDE w:val="0"/>
             <w:autoSpaceDN w:val="0"/>
             <w:ind w:hanging="640"/>
-            <w:divId w:val="1476220811"/>
+            <w:divId w:val="410737207"/>
             <w:rPr>
               <w:rFonts w:eastAsia="Times New Roman"/>
               <w:sz w:val="24"/>
@@ -19437,7 +19469,7 @@
             <w:autoSpaceDE w:val="0"/>
             <w:autoSpaceDN w:val="0"/>
             <w:ind w:hanging="640"/>
-            <w:divId w:val="421686492"/>
+            <w:divId w:val="522672268"/>
             <w:rPr>
               <w:rFonts w:eastAsia="Times New Roman"/>
             </w:rPr>
@@ -19474,6 +19506,7 @@
             <w:t xml:space="preserve"> </w:t>
           </w:r>
           <w:proofErr w:type="spellStart"/>
+          <w:proofErr w:type="gramStart"/>
           <w:r>
             <w:rPr>
               <w:rFonts w:eastAsia="Times New Roman"/>
@@ -19501,6 +19534,7 @@
             <w:t>Computerphile</w:t>
           </w:r>
           <w:proofErr w:type="spellEnd"/>
+          <w:proofErr w:type="gramEnd"/>
           <w:r>
             <w:rPr>
               <w:rFonts w:eastAsia="Times New Roman"/>
@@ -19555,7 +19589,7 @@
             <w:autoSpaceDE w:val="0"/>
             <w:autoSpaceDN w:val="0"/>
             <w:ind w:hanging="640"/>
-            <w:divId w:val="1554076672"/>
+            <w:divId w:val="292322649"/>
             <w:rPr>
               <w:rFonts w:eastAsia="Times New Roman"/>
             </w:rPr>
@@ -19676,7 +19710,7 @@
             <w:autoSpaceDE w:val="0"/>
             <w:autoSpaceDN w:val="0"/>
             <w:ind w:hanging="640"/>
-            <w:divId w:val="864056221"/>
+            <w:divId w:val="1545484143"/>
             <w:rPr>
               <w:rFonts w:eastAsia="Times New Roman"/>
             </w:rPr>
@@ -19739,6 +19773,7 @@
             <w:t xml:space="preserve"> </w:t>
           </w:r>
           <w:proofErr w:type="spellStart"/>
+          <w:proofErr w:type="gramStart"/>
           <w:r>
             <w:rPr>
               <w:rFonts w:eastAsia="Times New Roman"/>
@@ -19766,6 +19801,7 @@
             <w:t>Crash</w:t>
           </w:r>
           <w:proofErr w:type="spellEnd"/>
+          <w:proofErr w:type="gramEnd"/>
           <w:r>
             <w:rPr>
               <w:rFonts w:eastAsia="Times New Roman"/>
@@ -19846,7 +19882,7 @@
             <w:autoSpaceDE w:val="0"/>
             <w:autoSpaceDN w:val="0"/>
             <w:ind w:hanging="640"/>
-            <w:divId w:val="2132937136"/>
+            <w:divId w:val="1055280823"/>
             <w:rPr>
               <w:rFonts w:eastAsia="Times New Roman"/>
             </w:rPr>
@@ -19960,7 +19996,7 @@
             <w:autoSpaceDE w:val="0"/>
             <w:autoSpaceDN w:val="0"/>
             <w:ind w:hanging="640"/>
-            <w:divId w:val="856651931"/>
+            <w:divId w:val="1820921057"/>
             <w:rPr>
               <w:rFonts w:eastAsia="Times New Roman"/>
             </w:rPr>
@@ -20068,7 +20104,7 @@
             <w:autoSpaceDE w:val="0"/>
             <w:autoSpaceDN w:val="0"/>
             <w:ind w:hanging="640"/>
-            <w:divId w:val="1910532667"/>
+            <w:divId w:val="378019988"/>
             <w:rPr>
               <w:rFonts w:eastAsia="Times New Roman"/>
             </w:rPr>
@@ -20208,7 +20244,7 @@
             <w:autoSpaceDE w:val="0"/>
             <w:autoSpaceDN w:val="0"/>
             <w:ind w:hanging="640"/>
-            <w:divId w:val="75051839"/>
+            <w:divId w:val="1326475745"/>
             <w:rPr>
               <w:rFonts w:eastAsia="Times New Roman"/>
             </w:rPr>
@@ -20337,7 +20373,7 @@
             <w:autoSpaceDE w:val="0"/>
             <w:autoSpaceDN w:val="0"/>
             <w:ind w:hanging="640"/>
-            <w:divId w:val="487138597"/>
+            <w:divId w:val="132405391"/>
             <w:rPr>
               <w:rFonts w:eastAsia="Times New Roman"/>
             </w:rPr>
@@ -20556,7 +20592,7 @@
             <w:autoSpaceDE w:val="0"/>
             <w:autoSpaceDN w:val="0"/>
             <w:ind w:hanging="640"/>
-            <w:divId w:val="473448112"/>
+            <w:divId w:val="154886188"/>
             <w:rPr>
               <w:rFonts w:eastAsia="Times New Roman"/>
             </w:rPr>
@@ -20608,7 +20644,7 @@
             <w:autoSpaceDE w:val="0"/>
             <w:autoSpaceDN w:val="0"/>
             <w:ind w:hanging="640"/>
-            <w:divId w:val="42676802"/>
+            <w:divId w:val="551117408"/>
             <w:rPr>
               <w:rFonts w:eastAsia="Times New Roman"/>
             </w:rPr>
@@ -20688,7 +20724,7 @@
             <w:autoSpaceDE w:val="0"/>
             <w:autoSpaceDN w:val="0"/>
             <w:ind w:hanging="640"/>
-            <w:divId w:val="543374694"/>
+            <w:divId w:val="363795537"/>
             <w:rPr>
               <w:rFonts w:eastAsia="Times New Roman"/>
             </w:rPr>
@@ -20792,7 +20828,7 @@
             <w:autoSpaceDE w:val="0"/>
             <w:autoSpaceDN w:val="0"/>
             <w:ind w:hanging="640"/>
-            <w:divId w:val="128209060"/>
+            <w:divId w:val="1998070461"/>
             <w:rPr>
               <w:rFonts w:eastAsia="Times New Roman"/>
             </w:rPr>
@@ -20896,7 +20932,7 @@
             <w:autoSpaceDE w:val="0"/>
             <w:autoSpaceDN w:val="0"/>
             <w:ind w:hanging="640"/>
-            <w:divId w:val="1288781349"/>
+            <w:divId w:val="768744636"/>
             <w:rPr>
               <w:rFonts w:eastAsia="Times New Roman"/>
             </w:rPr>
@@ -21010,7 +21046,7 @@
             <w:autoSpaceDE w:val="0"/>
             <w:autoSpaceDN w:val="0"/>
             <w:ind w:hanging="640"/>
-            <w:divId w:val="927152036"/>
+            <w:divId w:val="1505628348"/>
             <w:rPr>
               <w:rFonts w:eastAsia="Times New Roman"/>
             </w:rPr>
@@ -21142,7 +21178,7 @@
             <w:autoSpaceDE w:val="0"/>
             <w:autoSpaceDN w:val="0"/>
             <w:ind w:hanging="640"/>
-            <w:divId w:val="455609016"/>
+            <w:divId w:val="55670377"/>
             <w:rPr>
               <w:rFonts w:eastAsia="Times New Roman"/>
             </w:rPr>
@@ -21246,7 +21282,7 @@
             <w:autoSpaceDE w:val="0"/>
             <w:autoSpaceDN w:val="0"/>
             <w:ind w:hanging="640"/>
-            <w:divId w:val="867181786"/>
+            <w:divId w:val="1236817730"/>
             <w:rPr>
               <w:rFonts w:eastAsia="Times New Roman"/>
             </w:rPr>
@@ -21439,7 +21475,7 @@
             <w:autoSpaceDE w:val="0"/>
             <w:autoSpaceDN w:val="0"/>
             <w:ind w:hanging="640"/>
-            <w:divId w:val="1244757545"/>
+            <w:divId w:val="396324227"/>
             <w:rPr>
               <w:rFonts w:eastAsia="Times New Roman"/>
             </w:rPr>
@@ -21533,7 +21569,7 @@
             <w:autoSpaceDE w:val="0"/>
             <w:autoSpaceDN w:val="0"/>
             <w:ind w:hanging="640"/>
-            <w:divId w:val="402291778"/>
+            <w:divId w:val="1658652906"/>
             <w:rPr>
               <w:rFonts w:eastAsia="Times New Roman"/>
             </w:rPr>
@@ -21656,7 +21692,7 @@
             <w:autoSpaceDE w:val="0"/>
             <w:autoSpaceDN w:val="0"/>
             <w:ind w:hanging="640"/>
-            <w:divId w:val="411394162"/>
+            <w:divId w:val="68311003"/>
             <w:rPr>
               <w:rFonts w:eastAsia="Times New Roman"/>
             </w:rPr>
@@ -21768,7 +21804,7 @@
             <w:autoSpaceDE w:val="0"/>
             <w:autoSpaceDN w:val="0"/>
             <w:ind w:hanging="640"/>
-            <w:divId w:val="760377228"/>
+            <w:divId w:val="2104495084"/>
             <w:rPr>
               <w:rFonts w:eastAsia="Times New Roman"/>
             </w:rPr>
@@ -21952,7 +21988,7 @@
             <w:autoSpaceDE w:val="0"/>
             <w:autoSpaceDN w:val="0"/>
             <w:ind w:hanging="640"/>
-            <w:divId w:val="1807770633"/>
+            <w:divId w:val="1775981909"/>
             <w:rPr>
               <w:rFonts w:eastAsia="Times New Roman"/>
             </w:rPr>
@@ -22022,7 +22058,25 @@
               <w:i/>
               <w:iCs/>
             </w:rPr>
-            <w:t xml:space="preserve"> to Java performance - IBM </w:t>
+            <w:t xml:space="preserve"> to Java </w:t>
+          </w:r>
+          <w:proofErr w:type="gramStart"/>
+          <w:r>
+            <w:rPr>
+              <w:rFonts w:eastAsia="Times New Roman"/>
+              <w:i/>
+              <w:iCs/>
+            </w:rPr>
+            <w:t>performance - IBM</w:t>
+          </w:r>
+          <w:proofErr w:type="gramEnd"/>
+          <w:r>
+            <w:rPr>
+              <w:rFonts w:eastAsia="Times New Roman"/>
+              <w:i/>
+              <w:iCs/>
+            </w:rPr>
+            <w:t xml:space="preserve"> </w:t>
           </w:r>
           <w:proofErr w:type="spellStart"/>
           <w:r>
@@ -22074,7 +22128,7 @@
             <w:autoSpaceDE w:val="0"/>
             <w:autoSpaceDN w:val="0"/>
             <w:ind w:hanging="640"/>
-            <w:divId w:val="1573076016"/>
+            <w:divId w:val="1254508991"/>
             <w:rPr>
               <w:rFonts w:eastAsia="Times New Roman"/>
             </w:rPr>
@@ -22258,7 +22312,7 @@
             <w:autoSpaceDE w:val="0"/>
             <w:autoSpaceDN w:val="0"/>
             <w:ind w:hanging="640"/>
-            <w:divId w:val="550120980"/>
+            <w:divId w:val="1413088760"/>
             <w:rPr>
               <w:rFonts w:eastAsia="Times New Roman"/>
             </w:rPr>
@@ -22310,8 +22364,18 @@
               <w:i/>
               <w:iCs/>
             </w:rPr>
-            <w:t xml:space="preserve"> SE 7 )</w:t>
-          </w:r>
+            <w:t xml:space="preserve"> SE </w:t>
+          </w:r>
+          <w:proofErr w:type="gramStart"/>
+          <w:r>
+            <w:rPr>
+              <w:rFonts w:eastAsia="Times New Roman"/>
+              <w:i/>
+              <w:iCs/>
+            </w:rPr>
+            <w:t>7 )</w:t>
+          </w:r>
+          <w:proofErr w:type="gramEnd"/>
           <w:r>
             <w:rPr>
               <w:rFonts w:eastAsia="Times New Roman"/>
@@ -22352,7 +22416,7 @@
             <w:autoSpaceDE w:val="0"/>
             <w:autoSpaceDN w:val="0"/>
             <w:ind w:hanging="640"/>
-            <w:divId w:val="1070234638"/>
+            <w:divId w:val="334890347"/>
             <w:rPr>
               <w:rFonts w:eastAsia="Times New Roman"/>
             </w:rPr>
@@ -22371,6 +22435,7 @@
             <w:t xml:space="preserve">DOCS.ORACLE.COM. </w:t>
           </w:r>
           <w:proofErr w:type="spellStart"/>
+          <w:proofErr w:type="gramStart"/>
           <w:r>
             <w:rPr>
               <w:rFonts w:eastAsia="Times New Roman"/>
@@ -22380,6 +22445,7 @@
             <w:t>javax.swing</w:t>
           </w:r>
           <w:proofErr w:type="spellEnd"/>
+          <w:proofErr w:type="gramEnd"/>
           <w:r>
             <w:rPr>
               <w:rFonts w:eastAsia="Times New Roman"/>
@@ -22446,7 +22512,7 @@
             <w:autoSpaceDE w:val="0"/>
             <w:autoSpaceDN w:val="0"/>
             <w:ind w:hanging="640"/>
-            <w:divId w:val="1237935486"/>
+            <w:divId w:val="1951694120"/>
             <w:rPr>
               <w:rFonts w:eastAsia="Times New Roman"/>
             </w:rPr>
@@ -22533,7 +22599,16 @@
               <w:i/>
               <w:iCs/>
             </w:rPr>
-            <w:t xml:space="preserve"> in JavaScript - </w:t>
+            <w:t xml:space="preserve"> in </w:t>
+          </w:r>
+          <w:proofErr w:type="gramStart"/>
+          <w:r>
+            <w:rPr>
+              <w:rFonts w:eastAsia="Times New Roman"/>
+              <w:i/>
+              <w:iCs/>
+            </w:rPr>
+            <w:t xml:space="preserve">JavaScript - </w:t>
           </w:r>
           <w:proofErr w:type="spellStart"/>
           <w:r>
@@ -22545,6 +22620,7 @@
             <w:t>GeeksforGeeks</w:t>
           </w:r>
           <w:proofErr w:type="spellEnd"/>
+          <w:proofErr w:type="gramEnd"/>
           <w:r>
             <w:rPr>
               <w:rFonts w:eastAsia="Times New Roman"/>
@@ -22585,7 +22661,7 @@
             <w:autoSpaceDE w:val="0"/>
             <w:autoSpaceDN w:val="0"/>
             <w:ind w:hanging="640"/>
-            <w:divId w:val="721247743"/>
+            <w:divId w:val="161051255"/>
             <w:rPr>
               <w:rFonts w:eastAsia="Times New Roman"/>
             </w:rPr>
@@ -22651,7 +22727,7 @@
             <w:autoSpaceDE w:val="0"/>
             <w:autoSpaceDN w:val="0"/>
             <w:ind w:hanging="640"/>
-            <w:divId w:val="463236189"/>
+            <w:divId w:val="1880432528"/>
             <w:rPr>
               <w:rFonts w:eastAsia="Times New Roman"/>
             </w:rPr>
@@ -22693,7 +22769,25 @@
               <w:i/>
               <w:iCs/>
             </w:rPr>
-            <w:t xml:space="preserve"> C# - C# </w:t>
+            <w:t xml:space="preserve"> </w:t>
+          </w:r>
+          <w:proofErr w:type="gramStart"/>
+          <w:r>
+            <w:rPr>
+              <w:rFonts w:eastAsia="Times New Roman"/>
+              <w:i/>
+              <w:iCs/>
+            </w:rPr>
+            <w:t>C# - C#</w:t>
+          </w:r>
+          <w:proofErr w:type="gramEnd"/>
+          <w:r>
+            <w:rPr>
+              <w:rFonts w:eastAsia="Times New Roman"/>
+              <w:i/>
+              <w:iCs/>
+            </w:rPr>
+            <w:t xml:space="preserve"> </w:t>
           </w:r>
           <w:proofErr w:type="spellStart"/>
           <w:r>
@@ -22763,7 +22857,7 @@
             <w:autoSpaceDE w:val="0"/>
             <w:autoSpaceDN w:val="0"/>
             <w:ind w:hanging="640"/>
-            <w:divId w:val="1117289028"/>
+            <w:divId w:val="1499955124"/>
             <w:rPr>
               <w:rFonts w:eastAsia="Times New Roman"/>
             </w:rPr>
@@ -22857,7 +22951,7 @@
             <w:autoSpaceDE w:val="0"/>
             <w:autoSpaceDN w:val="0"/>
             <w:ind w:hanging="640"/>
-            <w:divId w:val="865482720"/>
+            <w:divId w:val="1105612893"/>
             <w:rPr>
               <w:rFonts w:eastAsia="Times New Roman"/>
             </w:rPr>
@@ -22901,6 +22995,7 @@
             <w:t xml:space="preserve"> </w:t>
           </w:r>
           <w:proofErr w:type="spellStart"/>
+          <w:proofErr w:type="gramStart"/>
           <w:r>
             <w:rPr>
               <w:rFonts w:eastAsia="Times New Roman"/>
@@ -22928,6 +23023,7 @@
             <w:t>GeeksforGeeks</w:t>
           </w:r>
           <w:proofErr w:type="spellEnd"/>
+          <w:proofErr w:type="gramEnd"/>
           <w:r>
             <w:rPr>
               <w:rFonts w:eastAsia="Times New Roman"/>
@@ -22982,7 +23078,7 @@
             <w:autoSpaceDE w:val="0"/>
             <w:autoSpaceDN w:val="0"/>
             <w:ind w:hanging="640"/>
-            <w:divId w:val="932318721"/>
+            <w:divId w:val="707533435"/>
             <w:rPr>
               <w:rFonts w:eastAsia="Times New Roman"/>
             </w:rPr>
@@ -23140,7 +23236,7 @@
             <w:autoSpaceDE w:val="0"/>
             <w:autoSpaceDN w:val="0"/>
             <w:ind w:hanging="640"/>
-            <w:divId w:val="931352327"/>
+            <w:divId w:val="1783451038"/>
             <w:rPr>
               <w:rFonts w:eastAsia="Times New Roman"/>
             </w:rPr>
@@ -23158,6 +23254,7 @@
             <w:tab/>
           </w:r>
           <w:proofErr w:type="spellStart"/>
+          <w:proofErr w:type="gramStart"/>
           <w:r>
             <w:rPr>
               <w:rFonts w:eastAsia="Times New Roman"/>
@@ -23185,6 +23282,7 @@
             <w:t>Arduino</w:t>
           </w:r>
           <w:proofErr w:type="spellEnd"/>
+          <w:proofErr w:type="gramEnd"/>
           <w:r>
             <w:rPr>
               <w:rFonts w:eastAsia="Times New Roman"/>
@@ -23283,7 +23381,7 @@
             <w:autoSpaceDE w:val="0"/>
             <w:autoSpaceDN w:val="0"/>
             <w:ind w:hanging="640"/>
-            <w:divId w:val="1287850698"/>
+            <w:divId w:val="852575366"/>
             <w:rPr>
               <w:rFonts w:eastAsia="Times New Roman"/>
             </w:rPr>
@@ -23292,8 +23390,16 @@
             <w:rPr>
               <w:rFonts w:eastAsia="Times New Roman"/>
             </w:rPr>
-            <w:t>[33] .</w:t>
-          </w:r>
+            <w:t>[33</w:t>
+          </w:r>
+          <w:proofErr w:type="gramStart"/>
+          <w:r>
+            <w:rPr>
+              <w:rFonts w:eastAsia="Times New Roman"/>
+            </w:rPr>
+            <w:t>] .</w:t>
+          </w:r>
+          <w:proofErr w:type="gramEnd"/>
           <w:r>
             <w:rPr>
               <w:rFonts w:eastAsia="Times New Roman"/>
@@ -23327,6 +23433,7 @@
             <w:t xml:space="preserve"> VS2019 </w:t>
           </w:r>
           <w:proofErr w:type="spellStart"/>
+          <w:proofErr w:type="gramStart"/>
           <w:r>
             <w:rPr>
               <w:rFonts w:eastAsia="Times New Roman"/>
@@ -23354,6 +23461,7 @@
             <w:t>Visual</w:t>
           </w:r>
           <w:proofErr w:type="spellEnd"/>
+          <w:proofErr w:type="gramEnd"/>
           <w:r>
             <w:rPr>
               <w:rFonts w:eastAsia="Times New Roman"/>
@@ -23409,7 +23517,7 @@
             <w:autoSpaceDE w:val="0"/>
             <w:autoSpaceDN w:val="0"/>
             <w:ind w:hanging="640"/>
-            <w:divId w:val="2044789508"/>
+            <w:divId w:val="2005931300"/>
             <w:rPr>
               <w:rFonts w:eastAsia="Times New Roman"/>
             </w:rPr>
@@ -23539,7 +23647,7 @@
             <w:autoSpaceDE w:val="0"/>
             <w:autoSpaceDN w:val="0"/>
             <w:ind w:hanging="640"/>
-            <w:divId w:val="786003693"/>
+            <w:divId w:val="514000206"/>
             <w:rPr>
               <w:rFonts w:eastAsia="Times New Roman"/>
             </w:rPr>
@@ -23651,7 +23759,7 @@
             <w:autoSpaceDE w:val="0"/>
             <w:autoSpaceDN w:val="0"/>
             <w:ind w:hanging="640"/>
-            <w:divId w:val="2117552298"/>
+            <w:divId w:val="161748626"/>
             <w:rPr>
               <w:rFonts w:eastAsia="Times New Roman"/>
             </w:rPr>
@@ -23759,7 +23867,7 @@
             <w:autoSpaceDE w:val="0"/>
             <w:autoSpaceDN w:val="0"/>
             <w:ind w:hanging="640"/>
-            <w:divId w:val="967467185"/>
+            <w:divId w:val="1785925388"/>
             <w:rPr>
               <w:rFonts w:eastAsia="Times New Roman"/>
             </w:rPr>
@@ -23877,7 +23985,7 @@
             <w:autoSpaceDE w:val="0"/>
             <w:autoSpaceDN w:val="0"/>
             <w:ind w:hanging="640"/>
-            <w:divId w:val="28841976"/>
+            <w:divId w:val="1072001140"/>
             <w:rPr>
               <w:rFonts w:eastAsia="Times New Roman"/>
             </w:rPr>
@@ -23999,7 +24107,7 @@
             <w:autoSpaceDE w:val="0"/>
             <w:autoSpaceDN w:val="0"/>
             <w:ind w:hanging="640"/>
-            <w:divId w:val="237523393"/>
+            <w:divId w:val="870722996"/>
             <w:rPr>
               <w:rFonts w:eastAsia="Times New Roman"/>
             </w:rPr>
@@ -24065,7 +24173,7 @@
             <w:autoSpaceDE w:val="0"/>
             <w:autoSpaceDN w:val="0"/>
             <w:ind w:hanging="640"/>
-            <w:divId w:val="1867599321"/>
+            <w:divId w:val="1787776511"/>
             <w:rPr>
               <w:rFonts w:eastAsia="Times New Roman"/>
             </w:rPr>
@@ -24084,6 +24192,7 @@
             <w:t xml:space="preserve">DOCS.MICROSOFT.COM. </w:t>
           </w:r>
           <w:proofErr w:type="spellStart"/>
+          <w:proofErr w:type="gramStart"/>
           <w:r>
             <w:rPr>
               <w:rFonts w:eastAsia="Times New Roman"/>
@@ -24099,7 +24208,16 @@
               <w:i/>
               <w:iCs/>
             </w:rPr>
-            <w:t xml:space="preserve"> - C# </w:t>
+            <w:t xml:space="preserve"> - C#</w:t>
+          </w:r>
+          <w:proofErr w:type="gramEnd"/>
+          <w:r>
+            <w:rPr>
+              <w:rFonts w:eastAsia="Times New Roman"/>
+              <w:i/>
+              <w:iCs/>
+            </w:rPr>
+            <w:t xml:space="preserve"> </w:t>
           </w:r>
           <w:proofErr w:type="spellStart"/>
           <w:r>
@@ -24187,7 +24305,7 @@
             <w:autoSpaceDE w:val="0"/>
             <w:autoSpaceDN w:val="0"/>
             <w:ind w:hanging="640"/>
-            <w:divId w:val="566721487"/>
+            <w:divId w:val="1419139009"/>
             <w:rPr>
               <w:rFonts w:eastAsia="Times New Roman"/>
             </w:rPr>
@@ -24323,7 +24441,7 @@
             <w:autoSpaceDE w:val="0"/>
             <w:autoSpaceDN w:val="0"/>
             <w:ind w:hanging="640"/>
-            <w:divId w:val="1803034025"/>
+            <w:divId w:val="423111175"/>
             <w:rPr>
               <w:rFonts w:eastAsia="Times New Roman"/>
             </w:rPr>
@@ -24445,7 +24563,7 @@
             <w:autoSpaceDE w:val="0"/>
             <w:autoSpaceDN w:val="0"/>
             <w:ind w:hanging="640"/>
-            <w:divId w:val="1986280187"/>
+            <w:divId w:val="1477992217"/>
             <w:rPr>
               <w:rFonts w:eastAsia="Times New Roman"/>
             </w:rPr>
@@ -24490,6 +24608,7 @@
             <w:t xml:space="preserve"> </w:t>
           </w:r>
           <w:proofErr w:type="spellStart"/>
+          <w:proofErr w:type="gramStart"/>
           <w:r>
             <w:rPr>
               <w:rFonts w:eastAsia="Times New Roman"/>
@@ -24505,7 +24624,16 @@
               <w:i/>
               <w:iCs/>
             </w:rPr>
-            <w:t xml:space="preserve"> - C# Reference | Microsoft </w:t>
+            <w:t xml:space="preserve"> - C#</w:t>
+          </w:r>
+          <w:proofErr w:type="gramEnd"/>
+          <w:r>
+            <w:rPr>
+              <w:rFonts w:eastAsia="Times New Roman"/>
+              <w:i/>
+              <w:iCs/>
+            </w:rPr>
+            <w:t xml:space="preserve"> Reference | Microsoft </w:t>
           </w:r>
           <w:proofErr w:type="spellStart"/>
           <w:r>
@@ -24557,7 +24685,7 @@
             <w:autoSpaceDE w:val="0"/>
             <w:autoSpaceDN w:val="0"/>
             <w:ind w:hanging="640"/>
-            <w:divId w:val="1406411947"/>
+            <w:divId w:val="1490099633"/>
             <w:rPr>
               <w:rFonts w:eastAsia="Times New Roman"/>
             </w:rPr>
@@ -24576,6 +24704,7 @@
             <w:t xml:space="preserve">DOCS.MICROSOFT.COM. </w:t>
           </w:r>
           <w:proofErr w:type="spellStart"/>
+          <w:proofErr w:type="gramStart"/>
           <w:r>
             <w:rPr>
               <w:rFonts w:eastAsia="Times New Roman"/>
@@ -24591,7 +24720,16 @@
               <w:i/>
               <w:iCs/>
             </w:rPr>
-            <w:t xml:space="preserve"> - C# </w:t>
+            <w:t xml:space="preserve"> - C#</w:t>
+          </w:r>
+          <w:proofErr w:type="gramEnd"/>
+          <w:r>
+            <w:rPr>
+              <w:rFonts w:eastAsia="Times New Roman"/>
+              <w:i/>
+              <w:iCs/>
+            </w:rPr>
+            <w:t xml:space="preserve"> </w:t>
           </w:r>
           <w:proofErr w:type="spellStart"/>
           <w:r>
@@ -24679,7 +24817,7 @@
             <w:autoSpaceDE w:val="0"/>
             <w:autoSpaceDN w:val="0"/>
             <w:ind w:hanging="640"/>
-            <w:divId w:val="1158762302"/>
+            <w:divId w:val="814177652"/>
             <w:rPr>
               <w:rFonts w:eastAsia="Times New Roman"/>
             </w:rPr>
@@ -24734,6 +24872,7 @@
             <w:t xml:space="preserve"> and </w:t>
           </w:r>
           <w:proofErr w:type="spellStart"/>
+          <w:proofErr w:type="gramStart"/>
           <w:r>
             <w:rPr>
               <w:rFonts w:eastAsia="Times New Roman"/>
@@ -24749,7 +24888,16 @@
               <w:i/>
               <w:iCs/>
             </w:rPr>
-            <w:t xml:space="preserve"> - C# </w:t>
+            <w:t xml:space="preserve"> - C#</w:t>
+          </w:r>
+          <w:proofErr w:type="gramEnd"/>
+          <w:r>
+            <w:rPr>
+              <w:rFonts w:eastAsia="Times New Roman"/>
+              <w:i/>
+              <w:iCs/>
+            </w:rPr>
+            <w:t xml:space="preserve"> </w:t>
           </w:r>
           <w:proofErr w:type="spellStart"/>
           <w:r>
@@ -24837,7 +24985,7 @@
             <w:autoSpaceDE w:val="0"/>
             <w:autoSpaceDN w:val="0"/>
             <w:ind w:hanging="640"/>
-            <w:divId w:val="397635074"/>
+            <w:divId w:val="1427460423"/>
             <w:rPr>
               <w:rFonts w:eastAsia="Times New Roman"/>
             </w:rPr>
@@ -24949,7 +25097,7 @@
             <w:autoSpaceDE w:val="0"/>
             <w:autoSpaceDN w:val="0"/>
             <w:ind w:hanging="640"/>
-            <w:divId w:val="1942838078"/>
+            <w:divId w:val="962231495"/>
             <w:rPr>
               <w:rFonts w:eastAsia="Times New Roman"/>
             </w:rPr>
@@ -25072,7 +25220,21 @@
             <w:rPr>
               <w:rFonts w:eastAsia="Times New Roman"/>
             </w:rPr>
-            <w:t xml:space="preserve"> C%2B%2B  1,you use </w:t>
+            <w:t xml:space="preserve"> C%2B%2</w:t>
+          </w:r>
+          <w:proofErr w:type="gramStart"/>
+          <w:r>
+            <w:rPr>
+              <w:rFonts w:eastAsia="Times New Roman"/>
+            </w:rPr>
+            <w:t>B  1</w:t>
+          </w:r>
+          <w:proofErr w:type="gramEnd"/>
+          <w:r>
+            <w:rPr>
+              <w:rFonts w:eastAsia="Times New Roman"/>
+            </w:rPr>
+            <w:t xml:space="preserve">,you use </w:t>
           </w:r>
           <w:proofErr w:type="spellStart"/>
           <w:r>
@@ -25136,7 +25298,7 @@
             <w:autoSpaceDE w:val="0"/>
             <w:autoSpaceDN w:val="0"/>
             <w:ind w:hanging="640"/>
-            <w:divId w:val="2142258979"/>
+            <w:divId w:val="2090468103"/>
             <w:rPr>
               <w:rFonts w:eastAsia="Times New Roman"/>
             </w:rPr>
@@ -25236,7 +25398,7 @@
             <w:autoSpaceDE w:val="0"/>
             <w:autoSpaceDN w:val="0"/>
             <w:ind w:hanging="640"/>
-            <w:divId w:val="652107258"/>
+            <w:divId w:val="900211318"/>
             <w:rPr>
               <w:rFonts w:eastAsia="Times New Roman"/>
             </w:rPr>
@@ -25304,7 +25466,7 @@
             <w:autoSpaceDE w:val="0"/>
             <w:autoSpaceDN w:val="0"/>
             <w:ind w:hanging="640"/>
-            <w:divId w:val="1753163416"/>
+            <w:divId w:val="633681451"/>
             <w:rPr>
               <w:rFonts w:eastAsia="Times New Roman"/>
             </w:rPr>
@@ -25363,7 +25525,25 @@
               <w:i/>
               <w:iCs/>
             </w:rPr>
-            <w:t xml:space="preserve"> Odyssey - PC DIGITAL | Hra na PC na Alza.cz</w:t>
+            <w:t xml:space="preserve"> </w:t>
+          </w:r>
+          <w:proofErr w:type="gramStart"/>
+          <w:r>
+            <w:rPr>
+              <w:rFonts w:eastAsia="Times New Roman"/>
+              <w:i/>
+              <w:iCs/>
+            </w:rPr>
+            <w:t>Odyssey - PC</w:t>
+          </w:r>
+          <w:proofErr w:type="gramEnd"/>
+          <w:r>
+            <w:rPr>
+              <w:rFonts w:eastAsia="Times New Roman"/>
+              <w:i/>
+              <w:iCs/>
+            </w:rPr>
+            <w:t xml:space="preserve"> DIGITAL | Hra na PC na Alza.cz</w:t>
           </w:r>
           <w:r>
             <w:rPr>
@@ -25405,7 +25585,7 @@
             <w:autoSpaceDE w:val="0"/>
             <w:autoSpaceDN w:val="0"/>
             <w:ind w:hanging="640"/>
-            <w:divId w:val="757363627"/>
+            <w:divId w:val="536744695"/>
             <w:rPr>
               <w:rFonts w:eastAsia="Times New Roman"/>
             </w:rPr>
@@ -25428,7 +25608,25 @@
               <w:i/>
               <w:iCs/>
             </w:rPr>
-            <w:t xml:space="preserve">Ušetřete 75% na produktu </w:t>
+            <w:t xml:space="preserve">Ušetřete </w:t>
+          </w:r>
+          <w:proofErr w:type="gramStart"/>
+          <w:r>
+            <w:rPr>
+              <w:rFonts w:eastAsia="Times New Roman"/>
+              <w:i/>
+              <w:iCs/>
+            </w:rPr>
+            <w:t>75%</w:t>
+          </w:r>
+          <w:proofErr w:type="gramEnd"/>
+          <w:r>
+            <w:rPr>
+              <w:rFonts w:eastAsia="Times New Roman"/>
+              <w:i/>
+              <w:iCs/>
+            </w:rPr>
+            <w:t xml:space="preserve"> na produktu </w:t>
           </w:r>
           <w:proofErr w:type="spellStart"/>
           <w:r>
@@ -25516,7 +25714,7 @@
             <w:autoSpaceDE w:val="0"/>
             <w:autoSpaceDN w:val="0"/>
             <w:ind w:hanging="640"/>
-            <w:divId w:val="2145930309"/>
+            <w:divId w:val="337076983"/>
             <w:rPr>
               <w:rFonts w:eastAsia="Times New Roman"/>
             </w:rPr>
@@ -25588,6 +25786,7 @@
             <w:t xml:space="preserve"> and Buy </w:t>
           </w:r>
           <w:proofErr w:type="spellStart"/>
+          <w:proofErr w:type="gramStart"/>
           <w:r>
             <w:rPr>
               <w:rFonts w:eastAsia="Times New Roman"/>
@@ -25615,6 +25814,7 @@
             <w:t>Epic</w:t>
           </w:r>
           <w:proofErr w:type="spellEnd"/>
+          <w:proofErr w:type="gramEnd"/>
           <w:r>
             <w:rPr>
               <w:rFonts w:eastAsia="Times New Roman"/>
@@ -25691,7 +25891,7 @@
             <w:autoSpaceDE w:val="0"/>
             <w:autoSpaceDN w:val="0"/>
             <w:ind w:hanging="640"/>
-            <w:divId w:val="310141313"/>
+            <w:divId w:val="820735307"/>
             <w:rPr>
               <w:rFonts w:eastAsia="Times New Roman"/>
             </w:rPr>
@@ -25834,7 +26034,7 @@
             <w:autoSpaceDE w:val="0"/>
             <w:autoSpaceDN w:val="0"/>
             <w:ind w:hanging="640"/>
-            <w:divId w:val="706612423"/>
+            <w:divId w:val="2053653067"/>
             <w:rPr>
               <w:rFonts w:eastAsia="Times New Roman"/>
             </w:rPr>
@@ -25973,7 +26173,7 @@
             <w:autoSpaceDE w:val="0"/>
             <w:autoSpaceDN w:val="0"/>
             <w:ind w:hanging="640"/>
-            <w:divId w:val="1055859300"/>
+            <w:divId w:val="1130780773"/>
             <w:rPr>
               <w:rFonts w:eastAsia="Times New Roman"/>
             </w:rPr>
@@ -26053,6 +26253,7 @@
             <w:t xml:space="preserve"> </w:t>
           </w:r>
           <w:proofErr w:type="spellStart"/>
+          <w:proofErr w:type="gramStart"/>
           <w:r>
             <w:rPr>
               <w:rFonts w:eastAsia="Times New Roman"/>
@@ -26068,7 +26269,16 @@
               <w:i/>
               <w:iCs/>
             </w:rPr>
-            <w:t xml:space="preserve"> - PC DIGITAL | Hra na PC na Alza.cz</w:t>
+            <w:t xml:space="preserve"> - PC</w:t>
+          </w:r>
+          <w:proofErr w:type="gramEnd"/>
+          <w:r>
+            <w:rPr>
+              <w:rFonts w:eastAsia="Times New Roman"/>
+              <w:i/>
+              <w:iCs/>
+            </w:rPr>
+            <w:t xml:space="preserve"> DIGITAL | Hra na PC na Alza.cz</w:t>
           </w:r>
           <w:r>
             <w:rPr>
@@ -26110,7 +26320,7 @@
             <w:autoSpaceDE w:val="0"/>
             <w:autoSpaceDN w:val="0"/>
             <w:ind w:hanging="640"/>
-            <w:divId w:val="1553081348"/>
+            <w:divId w:val="735126973"/>
             <w:rPr>
               <w:rFonts w:eastAsia="Times New Roman"/>
             </w:rPr>
@@ -26205,7 +26415,25 @@
               <w:i/>
               <w:iCs/>
             </w:rPr>
-            <w:t xml:space="preserve"> III - HD </w:t>
+            <w:t xml:space="preserve"> </w:t>
+          </w:r>
+          <w:proofErr w:type="gramStart"/>
+          <w:r>
+            <w:rPr>
+              <w:rFonts w:eastAsia="Times New Roman"/>
+              <w:i/>
+              <w:iCs/>
+            </w:rPr>
+            <w:t>III - HD</w:t>
+          </w:r>
+          <w:proofErr w:type="gramEnd"/>
+          <w:r>
+            <w:rPr>
+              <w:rFonts w:eastAsia="Times New Roman"/>
+              <w:i/>
+              <w:iCs/>
+            </w:rPr>
+            <w:t xml:space="preserve"> </w:t>
           </w:r>
           <w:proofErr w:type="spellStart"/>
           <w:r>
@@ -26265,7 +26493,7 @@
             <w:autoSpaceDE w:val="0"/>
             <w:autoSpaceDN w:val="0"/>
             <w:ind w:hanging="640"/>
-            <w:divId w:val="761953146"/>
+            <w:divId w:val="1240099327"/>
             <w:rPr>
               <w:rFonts w:eastAsia="Times New Roman"/>
             </w:rPr>
@@ -26355,6 +26583,7 @@
             <w:t xml:space="preserve"> and Buy </w:t>
           </w:r>
           <w:proofErr w:type="spellStart"/>
+          <w:proofErr w:type="gramStart"/>
           <w:r>
             <w:rPr>
               <w:rFonts w:eastAsia="Times New Roman"/>
@@ -26382,6 +26611,7 @@
             <w:t>Epic</w:t>
           </w:r>
           <w:proofErr w:type="spellEnd"/>
+          <w:proofErr w:type="gramEnd"/>
           <w:r>
             <w:rPr>
               <w:rFonts w:eastAsia="Times New Roman"/>
@@ -26458,7 +26688,7 @@
             <w:autoSpaceDE w:val="0"/>
             <w:autoSpaceDN w:val="0"/>
             <w:ind w:hanging="640"/>
-            <w:divId w:val="616718183"/>
+            <w:divId w:val="4793948"/>
             <w:rPr>
               <w:rFonts w:eastAsia="Times New Roman"/>
             </w:rPr>
@@ -26545,7 +26775,25 @@
               <w:i/>
               <w:iCs/>
             </w:rPr>
-            <w:t xml:space="preserve">® III - HD </w:t>
+            <w:t xml:space="preserve">® </w:t>
+          </w:r>
+          <w:proofErr w:type="gramStart"/>
+          <w:r>
+            <w:rPr>
+              <w:rFonts w:eastAsia="Times New Roman"/>
+              <w:i/>
+              <w:iCs/>
+            </w:rPr>
+            <w:t>III - HD</w:t>
+          </w:r>
+          <w:proofErr w:type="gramEnd"/>
+          <w:r>
+            <w:rPr>
+              <w:rFonts w:eastAsia="Times New Roman"/>
+              <w:i/>
+              <w:iCs/>
+            </w:rPr>
+            <w:t xml:space="preserve"> </w:t>
           </w:r>
           <w:proofErr w:type="spellStart"/>
           <w:r>
@@ -26615,7 +26863,7 @@
             <w:autoSpaceDE w:val="0"/>
             <w:autoSpaceDN w:val="0"/>
             <w:ind w:hanging="640"/>
-            <w:divId w:val="553614859"/>
+            <w:divId w:val="452335434"/>
             <w:rPr>
               <w:rFonts w:eastAsia="Times New Roman"/>
             </w:rPr>
@@ -26802,7 +27050,7 @@
             <w:autoSpaceDE w:val="0"/>
             <w:autoSpaceDN w:val="0"/>
             <w:ind w:hanging="640"/>
-            <w:divId w:val="395856024"/>
+            <w:divId w:val="163011301"/>
             <w:rPr>
               <w:rFonts w:eastAsia="Times New Roman"/>
             </w:rPr>
@@ -26945,7 +27193,7 @@
             <w:autoSpaceDE w:val="0"/>
             <w:autoSpaceDN w:val="0"/>
             <w:ind w:hanging="640"/>
-            <w:divId w:val="276714353"/>
+            <w:divId w:val="788402497"/>
             <w:rPr>
               <w:rFonts w:eastAsia="Times New Roman"/>
             </w:rPr>
@@ -27081,7 +27329,7 @@
             <w:autoSpaceDE w:val="0"/>
             <w:autoSpaceDN w:val="0"/>
             <w:ind w:hanging="640"/>
-            <w:divId w:val="778454568"/>
+            <w:divId w:val="1848980825"/>
             <w:rPr>
               <w:rFonts w:eastAsia="Times New Roman"/>
             </w:rPr>
@@ -27216,7 +27464,7 @@
             <w:autoSpaceDE w:val="0"/>
             <w:autoSpaceDN w:val="0"/>
             <w:ind w:hanging="640"/>
-            <w:divId w:val="59450148"/>
+            <w:divId w:val="631791272"/>
             <w:rPr>
               <w:rFonts w:eastAsia="Times New Roman"/>
             </w:rPr>
@@ -27345,7 +27593,7 @@
             <w:autoSpaceDE w:val="0"/>
             <w:autoSpaceDN w:val="0"/>
             <w:ind w:hanging="640"/>
-            <w:divId w:val="687175032"/>
+            <w:divId w:val="159582101"/>
             <w:rPr>
               <w:rFonts w:eastAsia="Times New Roman"/>
             </w:rPr>
@@ -27424,7 +27672,7 @@
             <w:autoSpaceDE w:val="0"/>
             <w:autoSpaceDN w:val="0"/>
             <w:ind w:hanging="640"/>
-            <w:divId w:val="824933714"/>
+            <w:divId w:val="1828672601"/>
             <w:rPr>
               <w:rFonts w:eastAsia="Times New Roman"/>
             </w:rPr>
@@ -27531,7 +27779,7 @@
             <w:autoSpaceDE w:val="0"/>
             <w:autoSpaceDN w:val="0"/>
             <w:ind w:hanging="640"/>
-            <w:divId w:val="1615555598"/>
+            <w:divId w:val="1755663917"/>
             <w:rPr>
               <w:rFonts w:eastAsia="Times New Roman"/>
             </w:rPr>
@@ -27610,7 +27858,7 @@
             <w:autoSpaceDE w:val="0"/>
             <w:autoSpaceDN w:val="0"/>
             <w:ind w:hanging="640"/>
-            <w:divId w:val="2079472085"/>
+            <w:divId w:val="1033771854"/>
             <w:rPr>
               <w:rFonts w:eastAsia="Times New Roman"/>
             </w:rPr>
@@ -27648,7 +27896,7 @@
             <w:autoSpaceDE w:val="0"/>
             <w:autoSpaceDN w:val="0"/>
             <w:ind w:hanging="640"/>
-            <w:divId w:val="1049181636"/>
+            <w:divId w:val="28801520"/>
             <w:rPr>
               <w:rFonts w:eastAsia="Times New Roman"/>
             </w:rPr>
@@ -27890,7 +28138,7 @@
             <w:autoSpaceDE w:val="0"/>
             <w:autoSpaceDN w:val="0"/>
             <w:ind w:hanging="640"/>
-            <w:divId w:val="594172098"/>
+            <w:divId w:val="144709847"/>
             <w:rPr>
               <w:rFonts w:eastAsia="Times New Roman"/>
             </w:rPr>
@@ -27942,7 +28190,7 @@
             <w:autoSpaceDE w:val="0"/>
             <w:autoSpaceDN w:val="0"/>
             <w:ind w:hanging="640"/>
-            <w:divId w:val="931010975"/>
+            <w:divId w:val="1999839589"/>
             <w:rPr>
               <w:rFonts w:eastAsia="Times New Roman"/>
             </w:rPr>
@@ -28007,7 +28255,7 @@
             <w:autoSpaceDE w:val="0"/>
             <w:autoSpaceDN w:val="0"/>
             <w:ind w:hanging="640"/>
-            <w:divId w:val="1722244920"/>
+            <w:divId w:val="729113241"/>
             <w:rPr>
               <w:rFonts w:eastAsia="Times New Roman"/>
             </w:rPr>
@@ -28129,7 +28377,7 @@
             <w:autoSpaceDE w:val="0"/>
             <w:autoSpaceDN w:val="0"/>
             <w:ind w:hanging="640"/>
-            <w:divId w:val="2046559245"/>
+            <w:divId w:val="736051498"/>
             <w:rPr>
               <w:rFonts w:eastAsia="Times New Roman"/>
             </w:rPr>
@@ -28218,6 +28466,7 @@
             <w:t xml:space="preserve"> </w:t>
           </w:r>
           <w:proofErr w:type="spellStart"/>
+          <w:proofErr w:type="gramStart"/>
           <w:r>
             <w:rPr>
               <w:rFonts w:eastAsia="Times New Roman"/>
@@ -28233,7 +28482,16 @@
               <w:i/>
               <w:iCs/>
             </w:rPr>
-            <w:t xml:space="preserve"> - Free Mobile Game - EA </w:t>
+            <w:t xml:space="preserve"> - Free</w:t>
+          </w:r>
+          <w:proofErr w:type="gramEnd"/>
+          <w:r>
+            <w:rPr>
+              <w:rFonts w:eastAsia="Times New Roman"/>
+              <w:i/>
+              <w:iCs/>
+            </w:rPr>
+            <w:t xml:space="preserve"> Mobile Game - EA </w:t>
           </w:r>
           <w:proofErr w:type="spellStart"/>
           <w:r>
@@ -28317,7 +28575,7 @@
             <w:autoSpaceDE w:val="0"/>
             <w:autoSpaceDN w:val="0"/>
             <w:ind w:hanging="640"/>
-            <w:divId w:val="30304698"/>
+            <w:divId w:val="293370724"/>
             <w:rPr>
               <w:rFonts w:eastAsia="Times New Roman"/>
             </w:rPr>
@@ -28468,7 +28726,7 @@
             <w:autoSpaceDE w:val="0"/>
             <w:autoSpaceDN w:val="0"/>
             <w:ind w:hanging="640"/>
-            <w:divId w:val="503013712"/>
+            <w:divId w:val="1414280012"/>
             <w:rPr>
               <w:rFonts w:eastAsia="Times New Roman"/>
             </w:rPr>
@@ -28585,7 +28843,7 @@
             <w:autoSpaceDE w:val="0"/>
             <w:autoSpaceDN w:val="0"/>
             <w:ind w:hanging="640"/>
-            <w:divId w:val="1381319447"/>
+            <w:divId w:val="225997294"/>
             <w:rPr>
               <w:rFonts w:eastAsia="Times New Roman"/>
             </w:rPr>
@@ -28682,7 +28940,7 @@
             <w:autoSpaceDE w:val="0"/>
             <w:autoSpaceDN w:val="0"/>
             <w:ind w:hanging="640"/>
-            <w:divId w:val="1462262363"/>
+            <w:divId w:val="1661426276"/>
             <w:rPr>
               <w:rFonts w:eastAsia="Times New Roman"/>
             </w:rPr>
@@ -28708,6 +28966,7 @@
             <w:t xml:space="preserve">Mafia: </w:t>
           </w:r>
           <w:proofErr w:type="spellStart"/>
+          <w:proofErr w:type="gramStart"/>
           <w:r>
             <w:rPr>
               <w:rFonts w:eastAsia="Times New Roman"/>
@@ -28735,6 +28994,7 @@
             <w:t>Home</w:t>
           </w:r>
           <w:proofErr w:type="spellEnd"/>
+          <w:proofErr w:type="gramEnd"/>
           <w:r>
             <w:rPr>
               <w:rFonts w:eastAsia="Times New Roman"/>
@@ -28789,7 +29049,7 @@
             <w:autoSpaceDE w:val="0"/>
             <w:autoSpaceDN w:val="0"/>
             <w:ind w:hanging="640"/>
-            <w:divId w:val="1793666300"/>
+            <w:divId w:val="1095516089"/>
             <w:rPr>
               <w:rFonts w:eastAsia="Times New Roman"/>
             </w:rPr>
@@ -28969,7 +29229,7 @@
             <w:autoSpaceDE w:val="0"/>
             <w:autoSpaceDN w:val="0"/>
             <w:ind w:hanging="640"/>
-            <w:divId w:val="1108113678"/>
+            <w:divId w:val="1055546723"/>
             <w:rPr>
               <w:rFonts w:eastAsia="Times New Roman"/>
             </w:rPr>
@@ -29130,7 +29390,7 @@
             <w:autoSpaceDE w:val="0"/>
             <w:autoSpaceDN w:val="0"/>
             <w:ind w:hanging="640"/>
-            <w:divId w:val="805707865"/>
+            <w:divId w:val="1351488404"/>
             <w:rPr>
               <w:rFonts w:eastAsia="Times New Roman"/>
             </w:rPr>
@@ -29249,7 +29509,7 @@
             <w:autoSpaceDE w:val="0"/>
             <w:autoSpaceDN w:val="0"/>
             <w:ind w:hanging="640"/>
-            <w:divId w:val="332533594"/>
+            <w:divId w:val="649596236"/>
             <w:rPr>
               <w:rFonts w:eastAsia="Times New Roman"/>
             </w:rPr>
@@ -29444,7 +29704,7 @@
             <w:autoSpaceDE w:val="0"/>
             <w:autoSpaceDN w:val="0"/>
             <w:ind w:hanging="640"/>
-            <w:divId w:val="1858886751"/>
+            <w:divId w:val="964696629"/>
             <w:rPr>
               <w:rFonts w:eastAsia="Times New Roman"/>
             </w:rPr>
@@ -29590,7 +29850,7 @@
             <w:autoSpaceDE w:val="0"/>
             <w:autoSpaceDN w:val="0"/>
             <w:ind w:hanging="640"/>
-            <w:divId w:val="1075786684"/>
+            <w:divId w:val="1829250065"/>
             <w:rPr>
               <w:rFonts w:eastAsia="Times New Roman"/>
             </w:rPr>
@@ -29697,7 +29957,7 @@
             <w:autoSpaceDE w:val="0"/>
             <w:autoSpaceDN w:val="0"/>
             <w:ind w:hanging="640"/>
-            <w:divId w:val="1250851474"/>
+            <w:divId w:val="1051420430"/>
             <w:rPr>
               <w:rFonts w:eastAsia="Times New Roman"/>
             </w:rPr>
@@ -29713,7 +29973,21 @@
               <w:rFonts w:eastAsia="Times New Roman"/>
             </w:rPr>
             <w:tab/>
-            <w:t xml:space="preserve">KOŠŤÁL, Filip. Průvodce herními žánry - válečné strategie – Doupě.cz. </w:t>
+            <w:t xml:space="preserve">KOŠŤÁL, Filip. Průvodce herními </w:t>
+          </w:r>
+          <w:proofErr w:type="gramStart"/>
+          <w:r>
+            <w:rPr>
+              <w:rFonts w:eastAsia="Times New Roman"/>
+            </w:rPr>
+            <w:t>žánry - válečné</w:t>
+          </w:r>
+          <w:proofErr w:type="gramEnd"/>
+          <w:r>
+            <w:rPr>
+              <w:rFonts w:eastAsia="Times New Roman"/>
+            </w:rPr>
+            <w:t xml:space="preserve"> strategie – Doupě.cz. </w:t>
           </w:r>
           <w:proofErr w:type="spellStart"/>
           <w:r>
@@ -29793,7 +30067,7 @@
             <w:autoSpaceDE w:val="0"/>
             <w:autoSpaceDN w:val="0"/>
             <w:ind w:hanging="640"/>
-            <w:divId w:val="1874925999"/>
+            <w:divId w:val="397940493"/>
             <w:rPr>
               <w:rFonts w:eastAsia="Times New Roman"/>
             </w:rPr>
@@ -29816,7 +30090,25 @@
               <w:i/>
               <w:iCs/>
             </w:rPr>
-            <w:t xml:space="preserve">O HŘE | BLACKHOLE :: PC, MAC, LINUX :: 2D </w:t>
+            <w:t xml:space="preserve">O HŘE | </w:t>
+          </w:r>
+          <w:proofErr w:type="gramStart"/>
+          <w:r>
+            <w:rPr>
+              <w:rFonts w:eastAsia="Times New Roman"/>
+              <w:i/>
+              <w:iCs/>
+            </w:rPr>
+            <w:t>BLACKHOLE :</w:t>
+          </w:r>
+          <w:proofErr w:type="gramEnd"/>
+          <w:r>
+            <w:rPr>
+              <w:rFonts w:eastAsia="Times New Roman"/>
+              <w:i/>
+              <w:iCs/>
+            </w:rPr>
+            <w:t xml:space="preserve">: PC, MAC, LINUX :: 2D </w:t>
           </w:r>
           <w:proofErr w:type="spellStart"/>
           <w:r>
@@ -29882,7 +30174,7 @@
             <w:autoSpaceDE w:val="0"/>
             <w:autoSpaceDN w:val="0"/>
             <w:ind w:hanging="640"/>
-            <w:divId w:val="1532525174"/>
+            <w:divId w:val="1687637997"/>
             <w:rPr>
               <w:rFonts w:eastAsia="Times New Roman"/>
             </w:rPr>
@@ -29909,6 +30201,7 @@
             <w:t xml:space="preserve">WinForm vs WPF vs UWP vs </w:t>
           </w:r>
           <w:proofErr w:type="spellStart"/>
+          <w:proofErr w:type="gramStart"/>
           <w:r>
             <w:rPr>
               <w:rFonts w:eastAsia="Times New Roman"/>
@@ -29936,6 +30229,7 @@
             <w:t>The</w:t>
           </w:r>
           <w:proofErr w:type="spellEnd"/>
+          <w:proofErr w:type="gramEnd"/>
           <w:r>
             <w:rPr>
               <w:rFonts w:eastAsia="Times New Roman"/>
@@ -30070,7 +30364,7 @@
             <w:autoSpaceDE w:val="0"/>
             <w:autoSpaceDN w:val="0"/>
             <w:ind w:hanging="640"/>
-            <w:divId w:val="1042513594"/>
+            <w:divId w:val="1554197266"/>
             <w:rPr>
               <w:rFonts w:eastAsia="Times New Roman"/>
             </w:rPr>
@@ -30111,7 +30405,25 @@
               <w:i/>
               <w:iCs/>
             </w:rPr>
-            <w:t xml:space="preserve"> and gaming - Win32 </w:t>
+            <w:t xml:space="preserve"> and </w:t>
+          </w:r>
+          <w:proofErr w:type="gramStart"/>
+          <w:r>
+            <w:rPr>
+              <w:rFonts w:eastAsia="Times New Roman"/>
+              <w:i/>
+              <w:iCs/>
+            </w:rPr>
+            <w:t>gaming - Win32</w:t>
+          </w:r>
+          <w:proofErr w:type="gramEnd"/>
+          <w:r>
+            <w:rPr>
+              <w:rFonts w:eastAsia="Times New Roman"/>
+              <w:i/>
+              <w:iCs/>
+            </w:rPr>
+            <w:t xml:space="preserve"> </w:t>
           </w:r>
           <w:proofErr w:type="spellStart"/>
           <w:r>
@@ -30195,7 +30507,7 @@
             <w:autoSpaceDE w:val="0"/>
             <w:autoSpaceDN w:val="0"/>
             <w:ind w:hanging="640"/>
-            <w:divId w:val="1567565344"/>
+            <w:divId w:val="1564215000"/>
             <w:rPr>
               <w:rFonts w:eastAsia="Times New Roman"/>
             </w:rPr>
@@ -30450,7 +30762,7 @@
             <w:autoSpaceDE w:val="0"/>
             <w:autoSpaceDN w:val="0"/>
             <w:ind w:hanging="640"/>
-            <w:divId w:val="637881014"/>
+            <w:divId w:val="235676439"/>
             <w:rPr>
               <w:rFonts w:eastAsia="Times New Roman"/>
             </w:rPr>
@@ -30594,7 +30906,7 @@
             <w:autoSpaceDE w:val="0"/>
             <w:autoSpaceDN w:val="0"/>
             <w:ind w:hanging="640"/>
-            <w:divId w:val="1223171489"/>
+            <w:divId w:val="750659368"/>
             <w:rPr>
               <w:rFonts w:eastAsia="Times New Roman"/>
             </w:rPr>
@@ -30619,7 +30931,16 @@
               <w:i/>
               <w:iCs/>
             </w:rPr>
-            <w:t>Xamarin.Essentials</w:t>
+            <w:t>Xamarin.</w:t>
+          </w:r>
+          <w:proofErr w:type="gramStart"/>
+          <w:r>
+            <w:rPr>
+              <w:rFonts w:eastAsia="Times New Roman"/>
+              <w:i/>
+              <w:iCs/>
+            </w:rPr>
+            <w:t>Essentials</w:t>
           </w:r>
           <w:proofErr w:type="spellEnd"/>
           <w:r>
@@ -30640,6 +30961,7 @@
             <w:t>Xamarin</w:t>
           </w:r>
           <w:proofErr w:type="spellEnd"/>
+          <w:proofErr w:type="gramEnd"/>
           <w:r>
             <w:rPr>
               <w:rFonts w:eastAsia="Times New Roman"/>
@@ -30698,7 +31020,7 @@
             <w:autoSpaceDE w:val="0"/>
             <w:autoSpaceDN w:val="0"/>
             <w:ind w:hanging="640"/>
-            <w:divId w:val="1148353754"/>
+            <w:divId w:val="927928416"/>
             <w:rPr>
               <w:rFonts w:eastAsia="Times New Roman"/>
             </w:rPr>
@@ -30735,6 +31057,7 @@
             <w:t xml:space="preserve"> </w:t>
           </w:r>
           <w:proofErr w:type="spellStart"/>
+          <w:proofErr w:type="gramStart"/>
           <w:r>
             <w:rPr>
               <w:rFonts w:eastAsia="Times New Roman"/>
@@ -30762,6 +31085,7 @@
             <w:t>Xamarin</w:t>
           </w:r>
           <w:proofErr w:type="spellEnd"/>
+          <w:proofErr w:type="gramEnd"/>
           <w:r>
             <w:rPr>
               <w:rFonts w:eastAsia="Times New Roman"/>
@@ -30820,7 +31144,7 @@
             <w:autoSpaceDE w:val="0"/>
             <w:autoSpaceDN w:val="0"/>
             <w:ind w:hanging="640"/>
-            <w:divId w:val="1743135734"/>
+            <w:divId w:val="1109206246"/>
             <w:rPr>
               <w:rFonts w:eastAsia="Times New Roman"/>
             </w:rPr>
@@ -30920,7 +31244,7 @@
             <w:autoSpaceDE w:val="0"/>
             <w:autoSpaceDN w:val="0"/>
             <w:ind w:hanging="640"/>
-            <w:divId w:val="840697919"/>
+            <w:divId w:val="669674882"/>
             <w:rPr>
               <w:rFonts w:eastAsia="Times New Roman"/>
             </w:rPr>
@@ -31020,7 +31344,7 @@
             <w:autoSpaceDE w:val="0"/>
             <w:autoSpaceDN w:val="0"/>
             <w:ind w:hanging="640"/>
-            <w:divId w:val="1791393332"/>
+            <w:divId w:val="1207836617"/>
             <w:rPr>
               <w:rFonts w:eastAsia="Times New Roman"/>
             </w:rPr>
@@ -31160,7 +31484,7 @@
             <w:autoSpaceDE w:val="0"/>
             <w:autoSpaceDN w:val="0"/>
             <w:ind w:hanging="640"/>
-            <w:divId w:val="916354965"/>
+            <w:divId w:val="1696347869"/>
             <w:rPr>
               <w:rFonts w:eastAsia="Times New Roman"/>
             </w:rPr>
@@ -31299,7 +31623,7 @@
             <w:autoSpaceDE w:val="0"/>
             <w:autoSpaceDN w:val="0"/>
             <w:ind w:hanging="640"/>
-            <w:divId w:val="834495300"/>
+            <w:divId w:val="1107965640"/>
             <w:rPr>
               <w:rFonts w:eastAsia="Times New Roman"/>
             </w:rPr>
@@ -31324,7 +31648,25 @@
               <w:i/>
               <w:iCs/>
             </w:rPr>
-            <w:t xml:space="preserve">Meet Android Studio  |  Android </w:t>
+            <w:t xml:space="preserve">Meet Android </w:t>
+          </w:r>
+          <w:proofErr w:type="gramStart"/>
+          <w:r>
+            <w:rPr>
+              <w:rFonts w:eastAsia="Times New Roman"/>
+              <w:i/>
+              <w:iCs/>
+            </w:rPr>
+            <w:t>Studio  |</w:t>
+          </w:r>
+          <w:proofErr w:type="gramEnd"/>
+          <w:r>
+            <w:rPr>
+              <w:rFonts w:eastAsia="Times New Roman"/>
+              <w:i/>
+              <w:iCs/>
+            </w:rPr>
+            <w:t xml:space="preserve">  Android </w:t>
           </w:r>
           <w:proofErr w:type="spellStart"/>
           <w:r>
@@ -31390,7 +31732,7 @@
             <w:autoSpaceDE w:val="0"/>
             <w:autoSpaceDN w:val="0"/>
             <w:ind w:hanging="640"/>
-            <w:divId w:val="1514370303"/>
+            <w:divId w:val="885532696"/>
             <w:rPr>
               <w:rFonts w:eastAsia="Times New Roman"/>
             </w:rPr>
@@ -31445,6 +31787,7 @@
             <w:t xml:space="preserve"> Android </w:t>
           </w:r>
           <w:proofErr w:type="spellStart"/>
+          <w:proofErr w:type="gramStart"/>
           <w:r>
             <w:rPr>
               <w:rFonts w:eastAsia="Times New Roman"/>
@@ -31460,7 +31803,16 @@
               <w:i/>
               <w:iCs/>
             </w:rPr>
-            <w:t xml:space="preserve">  |  Android </w:t>
+            <w:t>  |</w:t>
+          </w:r>
+          <w:proofErr w:type="gramEnd"/>
+          <w:r>
+            <w:rPr>
+              <w:rFonts w:eastAsia="Times New Roman"/>
+              <w:i/>
+              <w:iCs/>
+            </w:rPr>
+            <w:t xml:space="preserve">  Android </w:t>
           </w:r>
           <w:proofErr w:type="spellStart"/>
           <w:r>
@@ -31512,7 +31864,7 @@
             <w:autoSpaceDE w:val="0"/>
             <w:autoSpaceDN w:val="0"/>
             <w:ind w:hanging="640"/>
-            <w:divId w:val="62534818"/>
+            <w:divId w:val="811366851"/>
             <w:rPr>
               <w:rFonts w:eastAsia="Times New Roman"/>
             </w:rPr>
@@ -31575,6 +31927,7 @@
             <w:t xml:space="preserve"> Android </w:t>
           </w:r>
           <w:proofErr w:type="spellStart"/>
+          <w:proofErr w:type="gramStart"/>
           <w:r>
             <w:rPr>
               <w:rFonts w:eastAsia="Times New Roman"/>
@@ -31590,7 +31943,16 @@
               <w:i/>
               <w:iCs/>
             </w:rPr>
-            <w:t xml:space="preserve">  |  Android </w:t>
+            <w:t>  |</w:t>
+          </w:r>
+          <w:proofErr w:type="gramEnd"/>
+          <w:r>
+            <w:rPr>
+              <w:rFonts w:eastAsia="Times New Roman"/>
+              <w:i/>
+              <w:iCs/>
+            </w:rPr>
+            <w:t xml:space="preserve">  Android </w:t>
           </w:r>
           <w:proofErr w:type="spellStart"/>
           <w:r>
@@ -31656,7 +32018,7 @@
             <w:autoSpaceDE w:val="0"/>
             <w:autoSpaceDN w:val="0"/>
             <w:ind w:hanging="640"/>
-            <w:divId w:val="970328689"/>
+            <w:divId w:val="1829396282"/>
             <w:rPr>
               <w:rFonts w:eastAsia="Times New Roman"/>
             </w:rPr>
@@ -31786,7 +32148,7 @@
             <w:autoSpaceDE w:val="0"/>
             <w:autoSpaceDN w:val="0"/>
             <w:ind w:hanging="640"/>
-            <w:divId w:val="745417624"/>
+            <w:divId w:val="1596862872"/>
             <w:rPr>
               <w:rFonts w:eastAsia="Times New Roman"/>
             </w:rPr>
@@ -32074,7 +32436,7 @@
             <w:autoSpaceDE w:val="0"/>
             <w:autoSpaceDN w:val="0"/>
             <w:ind w:hanging="640"/>
-            <w:divId w:val="2103259446"/>
+            <w:divId w:val="432093403"/>
             <w:rPr>
               <w:rFonts w:eastAsia="Times New Roman"/>
             </w:rPr>
@@ -32126,8 +32488,18 @@
               <w:i/>
               <w:iCs/>
             </w:rPr>
-            <w:t xml:space="preserve"> design and development - YouTube</w:t>
-          </w:r>
+            <w:t xml:space="preserve"> design and </w:t>
+          </w:r>
+          <w:proofErr w:type="gramStart"/>
+          <w:r>
+            <w:rPr>
+              <w:rFonts w:eastAsia="Times New Roman"/>
+              <w:i/>
+              <w:iCs/>
+            </w:rPr>
+            <w:t>development - YouTube</w:t>
+          </w:r>
+          <w:proofErr w:type="gramEnd"/>
           <w:r>
             <w:rPr>
               <w:rFonts w:eastAsia="Times New Roman"/>
@@ -32182,7 +32554,7 @@
             <w:autoSpaceDE w:val="0"/>
             <w:autoSpaceDN w:val="0"/>
             <w:ind w:hanging="640"/>
-            <w:divId w:val="2123760824"/>
+            <w:divId w:val="1378972705"/>
             <w:rPr>
               <w:rFonts w:eastAsia="Times New Roman"/>
             </w:rPr>
@@ -32342,8 +32714,18 @@
               <w:i/>
               <w:iCs/>
             </w:rPr>
-            <w:t xml:space="preserve"> | Unity - YouTube</w:t>
-          </w:r>
+            <w:t xml:space="preserve"> | </w:t>
+          </w:r>
+          <w:proofErr w:type="gramStart"/>
+          <w:r>
+            <w:rPr>
+              <w:rFonts w:eastAsia="Times New Roman"/>
+              <w:i/>
+              <w:iCs/>
+            </w:rPr>
+            <w:t>Unity - YouTube</w:t>
+          </w:r>
+          <w:proofErr w:type="gramEnd"/>
           <w:r>
             <w:rPr>
               <w:rFonts w:eastAsia="Times New Roman"/>
@@ -32398,7 +32780,7 @@
             <w:autoSpaceDE w:val="0"/>
             <w:autoSpaceDN w:val="0"/>
             <w:ind w:hanging="640"/>
-            <w:divId w:val="318314922"/>
+            <w:divId w:val="1363362178"/>
             <w:rPr>
               <w:rFonts w:eastAsia="Times New Roman"/>
             </w:rPr>
@@ -32476,8 +32858,18 @@
               <w:i/>
               <w:iCs/>
             </w:rPr>
-            <w:t xml:space="preserve"> Development - YouTube</w:t>
-          </w:r>
+            <w:t xml:space="preserve"> </w:t>
+          </w:r>
+          <w:proofErr w:type="gramStart"/>
+          <w:r>
+            <w:rPr>
+              <w:rFonts w:eastAsia="Times New Roman"/>
+              <w:i/>
+              <w:iCs/>
+            </w:rPr>
+            <w:t>Development - YouTube</w:t>
+          </w:r>
+          <w:proofErr w:type="gramEnd"/>
           <w:r>
             <w:rPr>
               <w:rFonts w:eastAsia="Times New Roman"/>
@@ -32532,7 +32924,7 @@
             <w:autoSpaceDE w:val="0"/>
             <w:autoSpaceDN w:val="0"/>
             <w:ind w:hanging="640"/>
-            <w:divId w:val="565183267"/>
+            <w:divId w:val="1187136274"/>
             <w:rPr>
               <w:rFonts w:eastAsia="Times New Roman"/>
             </w:rPr>
@@ -32638,7 +33030,25 @@
               <w:i/>
               <w:iCs/>
             </w:rPr>
-            <w:t xml:space="preserve"> 2D - 3D </w:t>
+            <w:t xml:space="preserve"> </w:t>
+          </w:r>
+          <w:proofErr w:type="gramStart"/>
+          <w:r>
+            <w:rPr>
+              <w:rFonts w:eastAsia="Times New Roman"/>
+              <w:i/>
+              <w:iCs/>
+            </w:rPr>
+            <w:t>2D - 3D</w:t>
+          </w:r>
+          <w:proofErr w:type="gramEnd"/>
+          <w:r>
+            <w:rPr>
+              <w:rFonts w:eastAsia="Times New Roman"/>
+              <w:i/>
+              <w:iCs/>
+            </w:rPr>
+            <w:t xml:space="preserve"> </w:t>
           </w:r>
           <w:proofErr w:type="spellStart"/>
           <w:r>
@@ -32776,7 +33186,7 @@
             <w:autoSpaceDE w:val="0"/>
             <w:autoSpaceDN w:val="0"/>
             <w:ind w:hanging="640"/>
-            <w:divId w:val="1702391350"/>
+            <w:divId w:val="723336085"/>
             <w:rPr>
               <w:rFonts w:eastAsia="Times New Roman"/>
             </w:rPr>
@@ -32995,7 +33405,7 @@
             <w:autoSpaceDE w:val="0"/>
             <w:autoSpaceDN w:val="0"/>
             <w:ind w:hanging="640"/>
-            <w:divId w:val="975836817"/>
+            <w:divId w:val="1567954374"/>
             <w:rPr>
               <w:rFonts w:eastAsia="Times New Roman"/>
             </w:rPr>
@@ -33029,8 +33439,18 @@
               <w:i/>
               <w:iCs/>
             </w:rPr>
-            <w:t xml:space="preserve"> to make a CUSTOM INSPECTOR in Unity - YouTube</w:t>
-          </w:r>
+            <w:t xml:space="preserve"> to make a CUSTOM INSPECTOR in </w:t>
+          </w:r>
+          <w:proofErr w:type="gramStart"/>
+          <w:r>
+            <w:rPr>
+              <w:rFonts w:eastAsia="Times New Roman"/>
+              <w:i/>
+              <w:iCs/>
+            </w:rPr>
+            <w:t>Unity - YouTube</w:t>
+          </w:r>
+          <w:proofErr w:type="gramEnd"/>
           <w:r>
             <w:rPr>
               <w:rFonts w:eastAsia="Times New Roman"/>
@@ -33085,7 +33505,7 @@
             <w:autoSpaceDE w:val="0"/>
             <w:autoSpaceDN w:val="0"/>
             <w:ind w:hanging="640"/>
-            <w:divId w:val="1336180197"/>
+            <w:divId w:val="1385717994"/>
             <w:rPr>
               <w:rFonts w:eastAsia="Times New Roman"/>
             </w:rPr>
@@ -33183,7 +33603,7 @@
             <w:autoSpaceDE w:val="0"/>
             <w:autoSpaceDN w:val="0"/>
             <w:ind w:hanging="640"/>
-            <w:divId w:val="1981761484"/>
+            <w:divId w:val="326977683"/>
             <w:rPr>
               <w:rFonts w:eastAsia="Times New Roman"/>
             </w:rPr>
@@ -33389,7 +33809,7 @@
             <w:autoSpaceDE w:val="0"/>
             <w:autoSpaceDN w:val="0"/>
             <w:ind w:hanging="640"/>
-            <w:divId w:val="1963655836"/>
+            <w:divId w:val="1342272559"/>
             <w:rPr>
               <w:rFonts w:eastAsia="Times New Roman"/>
             </w:rPr>
@@ -33407,6 +33827,7 @@
             <w:tab/>
             <w:t xml:space="preserve">DOCS.UNITY3D.COM. </w:t>
           </w:r>
+          <w:proofErr w:type="gramStart"/>
           <w:r>
             <w:rPr>
               <w:rFonts w:eastAsia="Times New Roman"/>
@@ -33425,6 +33846,7 @@
             <w:t>Scripting</w:t>
           </w:r>
           <w:proofErr w:type="spellEnd"/>
+          <w:proofErr w:type="gramEnd"/>
           <w:r>
             <w:rPr>
               <w:rFonts w:eastAsia="Times New Roman"/>
@@ -33491,7 +33913,7 @@
             <w:autoSpaceDE w:val="0"/>
             <w:autoSpaceDN w:val="0"/>
             <w:ind w:hanging="640"/>
-            <w:divId w:val="613220511"/>
+            <w:divId w:val="1265576745"/>
             <w:rPr>
               <w:rFonts w:eastAsia="Times New Roman"/>
             </w:rPr>
@@ -33509,6 +33931,7 @@
             <w:tab/>
             <w:t xml:space="preserve">DOCS.UNITY3D.COM. </w:t>
           </w:r>
+          <w:proofErr w:type="gramStart"/>
           <w:r>
             <w:rPr>
               <w:rFonts w:eastAsia="Times New Roman"/>
@@ -33527,6 +33950,7 @@
             <w:t>Scripting</w:t>
           </w:r>
           <w:proofErr w:type="spellEnd"/>
+          <w:proofErr w:type="gramEnd"/>
           <w:r>
             <w:rPr>
               <w:rFonts w:eastAsia="Times New Roman"/>
@@ -33599,7 +34023,7 @@
             <w:autoSpaceDE w:val="0"/>
             <w:autoSpaceDN w:val="0"/>
             <w:ind w:hanging="640"/>
-            <w:divId w:val="1803117146"/>
+            <w:divId w:val="1383408732"/>
             <w:rPr>
               <w:rFonts w:eastAsia="Times New Roman"/>
             </w:rPr>
@@ -33617,6 +34041,7 @@
             <w:tab/>
             <w:t xml:space="preserve">DOCS.UNITY3D.COM. </w:t>
           </w:r>
+          <w:proofErr w:type="gramStart"/>
           <w:r>
             <w:rPr>
               <w:rFonts w:eastAsia="Times New Roman"/>
@@ -33635,6 +34060,7 @@
             <w:t>Manual</w:t>
           </w:r>
           <w:proofErr w:type="spellEnd"/>
+          <w:proofErr w:type="gramEnd"/>
           <w:r>
             <w:rPr>
               <w:rFonts w:eastAsia="Times New Roman"/>
@@ -33707,7 +34133,7 @@
             <w:autoSpaceDE w:val="0"/>
             <w:autoSpaceDN w:val="0"/>
             <w:ind w:hanging="640"/>
-            <w:divId w:val="1187871378"/>
+            <w:divId w:val="53358680"/>
             <w:rPr>
               <w:rFonts w:eastAsia="Times New Roman"/>
             </w:rPr>
@@ -33771,6 +34197,7 @@
             <w:t xml:space="preserve"> </w:t>
           </w:r>
           <w:proofErr w:type="spellStart"/>
+          <w:proofErr w:type="gramStart"/>
           <w:r>
             <w:rPr>
               <w:rFonts w:eastAsia="Times New Roman"/>
@@ -33798,6 +34225,7 @@
             <w:t>Quaternions</w:t>
           </w:r>
           <w:proofErr w:type="spellEnd"/>
+          <w:proofErr w:type="gramEnd"/>
           <w:r>
             <w:rPr>
               <w:rFonts w:eastAsia="Times New Roman"/>
@@ -33860,7 +34288,7 @@
             <w:autoSpaceDE w:val="0"/>
             <w:autoSpaceDN w:val="0"/>
             <w:ind w:hanging="640"/>
-            <w:divId w:val="1748650218"/>
+            <w:divId w:val="593561282"/>
             <w:rPr>
               <w:rFonts w:eastAsia="Times New Roman"/>
             </w:rPr>
@@ -33894,7 +34322,25 @@
               <w:i/>
               <w:iCs/>
             </w:rPr>
-            <w:t xml:space="preserve"> and 3d </w:t>
+            <w:t xml:space="preserve"> and </w:t>
+          </w:r>
+          <w:proofErr w:type="gramStart"/>
+          <w:r>
+            <w:rPr>
+              <w:rFonts w:eastAsia="Times New Roman"/>
+              <w:i/>
+              <w:iCs/>
+            </w:rPr>
+            <w:t>3d</w:t>
+          </w:r>
+          <w:proofErr w:type="gramEnd"/>
+          <w:r>
+            <w:rPr>
+              <w:rFonts w:eastAsia="Times New Roman"/>
+              <w:i/>
+              <w:iCs/>
+            </w:rPr>
+            <w:t xml:space="preserve"> </w:t>
           </w:r>
           <w:proofErr w:type="spellStart"/>
           <w:r>
@@ -34004,7 +34450,7 @@
             <w:autoSpaceDE w:val="0"/>
             <w:autoSpaceDN w:val="0"/>
             <w:ind w:hanging="640"/>
-            <w:divId w:val="1476684336"/>
+            <w:divId w:val="953631989"/>
             <w:rPr>
               <w:rFonts w:eastAsia="Times New Roman"/>
             </w:rPr>
@@ -34096,8 +34542,18 @@
               <w:i/>
               <w:iCs/>
             </w:rPr>
-            <w:t xml:space="preserve"> Unity 3D</w:t>
-          </w:r>
+            <w:t xml:space="preserve"> Unity </w:t>
+          </w:r>
+          <w:proofErr w:type="gramStart"/>
+          <w:r>
+            <w:rPr>
+              <w:rFonts w:eastAsia="Times New Roman"/>
+              <w:i/>
+              <w:iCs/>
+            </w:rPr>
+            <w:t>3D</w:t>
+          </w:r>
+          <w:proofErr w:type="gramEnd"/>
           <w:r>
             <w:rPr>
               <w:rFonts w:eastAsia="Times New Roman"/>
@@ -34152,7 +34608,7 @@
             <w:autoSpaceDE w:val="0"/>
             <w:autoSpaceDN w:val="0"/>
             <w:ind w:hanging="640"/>
-            <w:divId w:val="1335689230"/>
+            <w:divId w:val="2114133260"/>
             <w:rPr>
               <w:rFonts w:eastAsia="Times New Roman"/>
             </w:rPr>
@@ -34268,7 +34724,7 @@
             <w:autoSpaceDE w:val="0"/>
             <w:autoSpaceDN w:val="0"/>
             <w:ind w:hanging="640"/>
-            <w:divId w:val="854079518"/>
+            <w:divId w:val="1504322733"/>
             <w:rPr>
               <w:rFonts w:eastAsia="Times New Roman"/>
             </w:rPr>
@@ -34446,8 +34902,18 @@
               <w:i/>
               <w:iCs/>
             </w:rPr>
-            <w:t xml:space="preserve"> Insider - YouTube</w:t>
-          </w:r>
+            <w:t xml:space="preserve"> </w:t>
+          </w:r>
+          <w:proofErr w:type="gramStart"/>
+          <w:r>
+            <w:rPr>
+              <w:rFonts w:eastAsia="Times New Roman"/>
+              <w:i/>
+              <w:iCs/>
+            </w:rPr>
+            <w:t>Insider - YouTube</w:t>
+          </w:r>
+          <w:proofErr w:type="gramEnd"/>
           <w:r>
             <w:rPr>
               <w:rFonts w:eastAsia="Times New Roman"/>
@@ -34502,7 +34968,7 @@
             <w:autoSpaceDE w:val="0"/>
             <w:autoSpaceDN w:val="0"/>
             <w:ind w:hanging="640"/>
-            <w:divId w:val="2118594467"/>
+            <w:divId w:val="104542786"/>
             <w:rPr>
               <w:rFonts w:eastAsia="Times New Roman"/>
             </w:rPr>
@@ -34637,6 +35103,7 @@
             <w:t xml:space="preserve"> </w:t>
           </w:r>
           <w:proofErr w:type="spellStart"/>
+          <w:proofErr w:type="gramStart"/>
           <w:r>
             <w:rPr>
               <w:rFonts w:eastAsia="Times New Roman"/>
@@ -34654,6 +35121,7 @@
             </w:rPr>
             <w:t xml:space="preserve"> - YouTube</w:t>
           </w:r>
+          <w:proofErr w:type="gramEnd"/>
           <w:r>
             <w:rPr>
               <w:rFonts w:eastAsia="Times New Roman"/>
@@ -34708,7 +35176,7 @@
             <w:autoSpaceDE w:val="0"/>
             <w:autoSpaceDN w:val="0"/>
             <w:ind w:hanging="640"/>
-            <w:divId w:val="181626915"/>
+            <w:divId w:val="469052533"/>
             <w:rPr>
               <w:rFonts w:eastAsia="Times New Roman"/>
             </w:rPr>
@@ -34941,7 +35409,7 @@
             <w:autoSpaceDE w:val="0"/>
             <w:autoSpaceDN w:val="0"/>
             <w:ind w:hanging="640"/>
-            <w:divId w:val="899637200"/>
+            <w:divId w:val="387923777"/>
             <w:rPr>
               <w:rFonts w:eastAsia="Times New Roman"/>
             </w:rPr>
@@ -35030,7 +35498,7 @@
             <w:autoSpaceDE w:val="0"/>
             <w:autoSpaceDN w:val="0"/>
             <w:ind w:hanging="640"/>
-            <w:divId w:val="1697733660"/>
+            <w:divId w:val="788401766"/>
             <w:rPr>
               <w:rFonts w:eastAsia="Times New Roman"/>
             </w:rPr>
@@ -35142,7 +35610,7 @@
             <w:autoSpaceDE w:val="0"/>
             <w:autoSpaceDN w:val="0"/>
             <w:ind w:hanging="640"/>
-            <w:divId w:val="834419776"/>
+            <w:divId w:val="1864321991"/>
             <w:rPr>
               <w:rFonts w:eastAsia="Times New Roman"/>
             </w:rPr>
@@ -35218,7 +35686,7 @@
             <w:autoSpaceDE w:val="0"/>
             <w:autoSpaceDN w:val="0"/>
             <w:ind w:hanging="640"/>
-            <w:divId w:val="1829781279"/>
+            <w:divId w:val="950671805"/>
             <w:rPr>
               <w:rFonts w:eastAsia="Times New Roman"/>
             </w:rPr>
@@ -35237,6 +35705,7 @@
             <w:t xml:space="preserve">EPIC GAMES. </w:t>
           </w:r>
           <w:proofErr w:type="spellStart"/>
+          <w:proofErr w:type="gramStart"/>
           <w:r>
             <w:rPr>
               <w:rFonts w:eastAsia="Times New Roman"/>
@@ -35264,6 +35733,7 @@
             <w:t>Unreal</w:t>
           </w:r>
           <w:proofErr w:type="spellEnd"/>
+          <w:proofErr w:type="gramEnd"/>
           <w:r>
             <w:rPr>
               <w:rFonts w:eastAsia="Times New Roman"/>
@@ -35336,7 +35806,7 @@
             <w:autoSpaceDE w:val="0"/>
             <w:autoSpaceDN w:val="0"/>
             <w:ind w:hanging="640"/>
-            <w:divId w:val="273245978"/>
+            <w:divId w:val="1743871700"/>
             <w:rPr>
               <w:rFonts w:eastAsia="Times New Roman"/>
             </w:rPr>
@@ -35902,16 +36372,16 @@
       </w:rPr>
     </w:lvl>
   </w:abstractNum>
-  <w:num w:numId="1">
+  <w:num w:numId="1" w16cid:durableId="400835119">
     <w:abstractNumId w:val="1"/>
   </w:num>
-  <w:num w:numId="2">
+  <w:num w:numId="2" w16cid:durableId="1515075094">
     <w:abstractNumId w:val="3"/>
   </w:num>
-  <w:num w:numId="3">
+  <w:num w:numId="3" w16cid:durableId="1714619022">
     <w:abstractNumId w:val="0"/>
   </w:num>
-  <w:num w:numId="4">
+  <w:num w:numId="4" w16cid:durableId="1655062704">
     <w:abstractNumId w:val="2"/>
   </w:num>
 </w:numbering>
@@ -37177,8 +37647,10 @@
     <w:rsid w:val="005E468A"/>
     <w:rsid w:val="00621E86"/>
     <w:rsid w:val="00673CF9"/>
+    <w:rsid w:val="00787E43"/>
     <w:rsid w:val="00791AFE"/>
     <w:rsid w:val="00800D7D"/>
+    <w:rsid w:val="00803E6F"/>
     <w:rsid w:val="00853CD7"/>
     <w:rsid w:val="008F0E53"/>
     <w:rsid w:val="00911039"/>
@@ -38029,7 +38501,7 @@
 
 <file path=word/webextensions/taskpanes.xml><?xml version="1.0" encoding="utf-8"?>
 <wetp:taskpanes xmlns:wetp="http://schemas.microsoft.com/office/webextensions/taskpanes/2010/11">
-  <wetp:taskpane dockstate="right" visibility="0" width="438" row="9">
+  <wetp:taskpane dockstate="right" visibility="0" width="438" row="1">
     <wetp:webextensionref xmlns:r="http://schemas.openxmlformats.org/officeDocument/2006/relationships" r:id="rId1"/>
   </wetp:taskpane>
 </wetp:taskpanes>
@@ -38042,8 +38514,8 @@
     <we:reference id="wa104382081" version="1.28.0.0" store="en-US" storeType="OMEX"/>
   </we:alternateReferences>
   <we:properties>
-    <we:property name="MENDELEY_CITATIONS" value="[{&quot;citationID&quot;:&quot;MENDELEY_CITATION_ff2b68b8-5c27-4adb-a016-980008cfd87d&quot;,&quot;citationItems&quot;:[{&quot;id&quot;:&quot;9bc72a8a-f52d-3b9d-aaf8-df11628805ee&quot;,&quot;itemData&quot;:{&quot;id&quot;:&quot;9bc72a8a-f52d-3b9d-aaf8-df11628805ee&quot;,&quot;issued&quot;:{&quot;date-parts&quot;:[[&quot;0&quot;]]},&quot;title&quot;:&quot;imperative programming&quot;,&quot;type&quot;:&quot;article-journal&quot;},&quot;uris&quot;:[&quot;http://www.mendeley.com/documents/?uuid=9bc72a8a-f52d-3b9d-aaf8-df11628805ee&quot;],&quot;isTemporary&quot;:false,&quot;legacyDesktopId&quot;:&quot;9bc72a8a-f52d-3b9d-aaf8-df11628805ee&quot;}],&quot;properties&quot;:{&quot;noteIndex&quot;:0},&quot;isEdited&quot;:false,&quot;manualOverride&quot;:{&quot;citeprocText&quot;:&quot;[1]&quot;,&quot;isManuallyOverridden&quot;:false,&quot;manualOverrideText&quot;:&quot;&quot;},&quot;citationTag&quot;:&quot;MENDELEY_CITATION_v3_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&quot;},{&quot;citationID&quot;:&quot;MENDELEY_CITATION_9f0a94ca-f2d0-4cbe-bb79-234a2433993d&quot;,&quot;citationItems&quot;:[{&quot;id&quot;:&quot;899ed896-3f46-313c-8dfd-90659b28159d&quot;,&quot;itemData&quot;:{&quot;URL&quot;:&quot;https://www.youtube.com/watch?v=sqV3pL5x8PI&quot;,&quot;accessed&quot;:{&quot;date-parts&quot;:[[&quot;2021&quot;,&quot;3&quot;,&quot;29&quot;]]},&quot;author&quot;:[{&quot;dropping-particle&quot;:&quot;&quot;,&quot;family&quot;:&quot;Computerphile&quot;,&quot;given&quot;:&quot;&quot;,&quot;non-dropping-particle&quot;:&quot;&quot;,&quot;parse-names&quot;:false,&quot;suffix&quot;:&quot;&quot;}],&quot;id&quot;:&quot;899ed896-3f46-313c-8dfd-90659b28159d&quot;,&quot;issued&quot;:{&quot;date-parts&quot;:[[&quot;2013&quot;]]},&quot;title&quot;:&quot;Programming Paradigms - Computerphile&quot;,&quot;type&quot;:&quot;webpage&quot;},&quot;uris&quot;:[&quot;http://www.mendeley.com/documents/?uuid=5968419c-fc46-4d6b-b065-8b30c3b3e809&quot;],&quot;isTemporary&quot;:false,&quot;legacyDesktopId&quot;:&quot;5968419c-fc46-4d6b-b065-8b30c3b3e809&quot;}],&quot;properties&quot;:{&quot;noteIndex&quot;:0},&quot;isEdited&quot;:false,&quot;manualOverride&quot;:{&quot;citeprocText&quot;:&quot;[2]&quot;,&quot;isManuallyOverridden&quot;:false,&quot;manualOverrideText&quot;:&quot;&quot;},&quot;citationTag&quot;:&quot;MENDELEY_CITATION_v3_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&quot;},{&quot;citationID&quot;:&quot;MENDELEY_CITATION_881e83fe-35f5-439f-b56d-40ad86b21648&quot;,&quot;citationItems&quot;:[{&quot;id&quot;:&quot;899ed896-3f46-313c-8dfd-90659b28159d&quot;,&quot;itemData&quot;:{&quot;URL&quot;:&quot;https://www.youtube.com/watch?v=sqV3pL5x8PI&quot;,&quot;accessed&quot;:{&quot;date-parts&quot;:[[&quot;2021&quot;,&quot;3&quot;,&quot;29&quot;]]},&quot;author&quot;:[{&quot;dropping-particle&quot;:&quot;&quot;,&quot;family&quot;:&quot;Computerphile&quot;,&quot;given&quot;:&quot;&quot;,&quot;non-dropping-particle&quot;:&quot;&quot;,&quot;parse-names&quot;:false,&quot;suffix&quot;:&quot;&quot;}],&quot;id&quot;:&quot;899ed896-3f46-313c-8dfd-90659b28159d&quot;,&quot;issued&quot;:{&quot;date-parts&quot;:[[&quot;2013&quot;]]},&quot;title&quot;:&quot;Programming Paradigms - Computerphile&quot;,&quot;type&quot;:&quot;webpage&quot;},&quot;uris&quot;:[&quot;http://www.mendeley.com/documents/?uuid=5968419c-fc46-4d6b-b065-8b30c3b3e809&quot;],&quot;isTemporary&quot;:false,&quot;legacyDesktopId&quot;:&quot;5968419c-fc46-4d6b-b065-8b30c3b3e809&quot;}],&quot;properties&quot;:{&quot;noteIndex&quot;:0},&quot;isEdited&quot;:false,&quot;manualOverride&quot;:{&quot;citeprocText&quot;:&quot;[2]&quot;,&quot;isManuallyOverridden&quot;:false,&quot;manualOverrideText&quot;:&quot;&quot;},&quot;citationTag&quot;:&quot;MENDELEY_CITATION_v3_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&quot;},{&quot;citationID&quot;:&quot;MENDELEY_CITATION_472b9e26-fcdb-4265-a1f4-2de5177fbc2d&quot;,&quot;citationItems&quot;:[{&quot;id&quot;:&quot;1bfe8c2c-9a3b-3557-bfe7-a1fff1597bed&quot;,&quot;itemData&quot;:{&quot;URL&quot;:&quot;https://www.geeksforgeeks.org/differences-between-procedural-and-object-oriented-programming/&quot;,&quot;accessed&quot;:{&quot;date-parts&quot;:[[&quot;2021&quot;,&quot;3&quot;,&quot;29&quot;]]},&quot;id&quot;:&quot;1bfe8c2c-9a3b-3557-bfe7-a1fff1597bed&quot;,&quot;issued&quot;:{&quot;date-parts&quot;:[[&quot;0&quot;]]},&quot;title&quot;:&quot;procedural and object oriented programming&quot;,&quot;type&quot;:&quot;webpage&quot;},&quot;uris&quot;:[&quot;http://www.mendeley.com/documents/?uuid=c183f9b3-f1d0-4781-b63c-4eced9d2780b&quot;],&quot;isTemporary&quot;:false,&quot;legacyDesktopId&quot;:&quot;c183f9b3-f1d0-4781-b63c-4eced9d2780b&quot;}],&quot;properties&quot;:{&quot;noteIndex&quot;:0},&quot;isEdited&quot;:false,&quot;manualOverride&quot;:{&quot;citeprocText&quot;:&quot;[3]&quot;,&quot;isManuallyOverridden&quot;:false,&quot;manualOverrideText&quot;:&quot;&quot;},&quot;citationTag&quot;:&quot;MENDELEY_CITATION_v3_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&quot;},{&quot;citationID&quot;:&quot;MENDELEY_CITATION_093488ec-2d6d-4823-bf42-f411562eafce&quot;,&quot;citationItems&quot;:[{&quot;id&quot;:&quot;b702f208-586e-301b-bc89-9517d16da062&quot;,&quot;itemData&quot;:{&quot;URL&quot;:&quot;https://www.youtube.com/watch?v=SiBw7os-_zI&quot;,&quot;accessed&quot;:{&quot;date-parts&quot;:[[&quot;2021&quot;,&quot;7&quot;,&quot;4&quot;]]},&quot;author&quot;:[{&quot;dropping-particle&quot;:&quot;&quot;,&quot;family&quot;:&quot;FreeCodeCamp.org&quot;,&quot;given&quot;:&quot;&quot;,&quot;non-dropping-particle&quot;:&quot;&quot;,&quot;parse-names&quot;:false,&quot;suffix&quot;:&quot;&quot;}],&quot;id&quot;:&quot;b702f208-586e-301b-bc89-9517d16da062&quot;,&quot;issued&quot;:{&quot;date-parts&quot;:[[&quot;2020&quot;]]},&quot;title&quot;:&quot;Intro to Object Oriented Programming - Crash Course - YouTube&quot;,&quot;type&quot;:&quot;webpage&quot;},&quot;uris&quot;:[&quot;http://www.mendeley.com/documents/?uuid=b702f208-586e-301b-bc89-9517d16da062&quot;],&quot;isTemporary&quot;:false,&quot;legacyDesktopId&quot;:&quot;b702f208-586e-301b-bc89-9517d16da062&quot;}],&quot;properties&quot;:{&quot;noteIndex&quot;:0},&quot;isEdited&quot;:false,&quot;manualOverride&quot;:{&quot;citeprocText&quot;:&quot;[4]&quot;,&quot;isManuallyOverridden&quot;:false,&quot;manualOverrideText&quot;:&quot;&quot;},&quot;citationTag&quot;:&quot;MENDELEY_CITATION_v3_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&quot;},{&quot;citationID&quot;:&quot;MENDELEY_CITATION_65784941-3cdd-4560-b0f3-4971458fe56a&quot;,&quot;citationItems&quot;:[{&quot;id&quot;:&quot;b2180e54-8970-37fa-9026-316cb007bc02&quot;,&quot;itemData&quot;:{&quot;URL&quot;:&quot;https://www.stroustrup.com/bs_faq.html#multiparadigm&quot;,&quot;accessed&quot;:{&quot;date-parts&quot;:[[&quot;2021&quot;,&quot;7&quot;,&quot;22&quot;]]},&quot;author&quot;:[{&quot;dropping-particle&quot;:&quot;&quot;,&quot;family&quot;:&quot;Stroustrup&quot;,&quot;given&quot;:&quot;Bjarne&quot;,&quot;non-dropping-particle&quot;:&quot;&quot;,&quot;parse-names&quot;:false,&quot;suffix&quot;:&quot;&quot;}],&quot;id&quot;:&quot;b2180e54-8970-37fa-9026-316cb007bc02&quot;,&quot;issued&quot;:{&quot;date-parts&quot;:[[&quot;0&quot;]]},&quot;title&quot;:&quot;Stroustrup: FAQ-multiparadigm&quot;,&quot;type&quot;:&quot;webpage&quot;},&quot;uris&quot;:[&quot;http://www.mendeley.com/documents/?uuid=b2180e54-8970-37fa-9026-316cb007bc02&quot;],&quot;isTemporary&quot;:false,&quot;legacyDesktopId&quot;:&quot;b2180e54-8970-37fa-9026-316cb007bc02&quot;}],&quot;properties&quot;:{&quot;noteIndex&quot;:0},&quot;isEdited&quot;:false,&quot;manualOverride&quot;:{&quot;citeprocText&quot;:&quot;[5]&quot;,&quot;isManuallyOverridden&quot;:false,&quot;manualOverrideText&quot;:&quot;&quot;},&quot;citationTag&quot;:&quot;MENDELEY_CITATION_v3_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&quot;},{&quot;citationID&quot;:&quot;MENDELEY_CITATION_01c4aee3-22d6-446b-918e-1e8fc67dcd0f&quot;,&quot;citationItems&quot;:[{&quot;id&quot;:&quot;5d36176a-bec4-37ba-ab11-7ae0b9e1f2f5&quot;,&quot;itemData&quot;:{&quot;ISBN&quot;:&quot;0849331358&quot;,&quot;abstract&quot;:&quot;This overview of C++ presents the key design, programming, and language-technical concepts using examples to give the reader a feel for the language. C++ is a general-purpose programming language with a bias towards systems programming that supports efficient low-level computation, data abstraction, object-oriented programming, and generic programming .&quot;,&quot;author&quot;:[{&quot;dropping-particle&quot;:&quot;&quot;,&quot;family&quot;:&quot;Stroustrup&quot;,&quot;given&quot;:&quot;Bjarne&quot;,&quot;non-dropping-particle&quot;:&quot;&quot;,&quot;parse-names&quot;:false,&quot;suffix&quot;:&quot;&quot;}],&quot;id&quot;:&quot;5d36176a-bec4-37ba-ab11-7ae0b9e1f2f5&quot;,&quot;issued&quot;:{&quot;date-parts&quot;:[[&quot;1999&quot;]]},&quot;publisher&quot;:&quot;CRC Press LLC&quot;,&quot;title&quot;:&quot;From The Handbook of Object Technology (Editor: Saba Zamir)&quot;,&quot;type&quot;:&quot;article-journal&quot;},&quot;uris&quot;:[&quot;http://www.mendeley.com/documents/?uuid=5d36176a-bec4-37ba-ab11-7ae0b9e1f2f5&quot;],&quot;isTemporary&quot;:false,&quot;legacyDesktopId&quot;:&quot;5d36176a-bec4-37ba-ab11-7ae0b9e1f2f5&quot;}],&quot;properties&quot;:{&quot;noteIndex&quot;:0},&quot;isEdited&quot;:false,&quot;manualOverride&quot;:{&quot;citeprocText&quot;:&quot;[6]&quot;,&quot;isManuallyOverridden&quot;:false,&quot;manualOverrideText&quot;:&quot;&quot;},&quot;citationTag&quot;:&quot;MENDELEY_CITATION_v3_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&quot;},{&quot;citationID&quot;:&quot;MENDELEY_CITATION_9d187f48-7e49-457e-aba1-8ca195636904&quot;,&quot;citationItems&quot;:[{&quot;id&quot;:&quot;38020bc6-992e-3426-a6e4-3cca61c136e0&quot;,&quot;itemData&quot;:{&quot;URL&quot;:&quot;https://www.stroustrup.com/bs_faq.html#C-is-subset&quot;,&quot;accessed&quot;:{&quot;date-parts&quot;:[[&quot;2021&quot;,&quot;7&quot;,&quot;20&quot;]]},&quot;author&quot;:[{&quot;dropping-particle&quot;:&quot;&quot;,&quot;family&quot;:&quot;Stroustrup&quot;,&quot;given&quot;:&quot;Bjarne&quot;,&quot;non-dropping-particle&quot;:&quot;&quot;,&quot;parse-names&quot;:false,&quot;suffix&quot;:&quot;&quot;}],&quot;id&quot;:&quot;38020bc6-992e-3426-a6e4-3cca61c136e0&quot;,&quot;issued&quot;:{&quot;date-parts&quot;:[[&quot;0&quot;]]},&quot;title&quot;:&quot;Stroustrup: FAQ-C subset of C++&quot;,&quot;type&quot;:&quot;webpage&quot;},&quot;uris&quot;:[&quot;http://www.mendeley.com/documents/?uuid=38020bc6-992e-3426-a6e4-3cca61c136e0&quot;],&quot;isTemporary&quot;:false,&quot;legacyDesktopId&quot;:&quot;38020bc6-992e-3426-a6e4-3cca61c136e0&quot;}],&quot;properties&quot;:{&quot;noteIndex&quot;:0},&quot;isEdited&quot;:false,&quot;manualOverride&quot;:{&quot;citeprocText&quot;:&quot;[7]&quot;,&quot;isManuallyOverridden&quot;:false,&quot;manualOverrideText&quot;:&quot;&quot;},&quot;citationTag&quot;:&quot;MENDELEY_CITATION_v3_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&quot;},{&quot;citationID&quot;:&quot;MENDELEY_CITATION_9611258f-a9cd-46aa-bbc4-543f2a45b496&quot;,&quot;citationItems&quot;:[{&quot;id&quot;:&quot;e480cfea-3688-30bf-9103-845f5adf89f9&quot;,&quot;itemData&quot;:{&quot;URL&quot;:&quot;https://medium.com/@neil.wilston123/why-java-is-platform-independent-1d82c2249a69&quot;,&quot;accessed&quot;:{&quot;date-parts&quot;:[[&quot;2021&quot;,&quot;7&quot;,&quot;21&quot;]]},&quot;id&quot;:&quot;e480cfea-3688-30bf-9103-845f5adf89f9&quot;,&quot;issued&quot;:{&quot;date-parts&quot;:[[&quot;0&quot;]]},&quot;title&quot;:&quot;Why Java is Platform Independent? | by Neil Wilston | Medium&quot;,&quot;type&quot;:&quot;webpage&quot;},&quot;uris&quot;:[&quot;http://www.mendeley.com/documents/?uuid=e480cfea-3688-30bf-9103-845f5adf89f9&quot;],&quot;isTemporary&quot;:false,&quot;legacyDesktopId&quot;:&quot;e480cfea-3688-30bf-9103-845f5adf89f9&quot;},{&quot;id&quot;:&quot;01933a2d-83a2-3776-b26f-fc3222f2b8d1&quot;,&quot;itemData&quot;:{&quot;URL&quot;:&quot;https://www.seeedstudio.com/blog/2020/02/24/what-is-x86-architecture-and-its-difference-between-x64/&quot;,&quot;accessed&quot;:{&quot;date-parts&quot;:[[&quot;2021&quot;,&quot;7&quot;,&quot;21&quot;]]},&quot;id&quot;:&quot;01933a2d-83a2-3776-b26f-fc3222f2b8d1&quot;,&quot;issued&quot;:{&quot;date-parts&quot;:[[&quot;0&quot;]]},&quot;title&quot;:&quot;What is x86 Architecture and its difference between x64? - Latest open tech from seeed studio&quot;,&quot;type&quot;:&quot;webpage&quot;},&quot;uris&quot;:[&quot;http://www.mendeley.com/documents/?uuid=01933a2d-83a2-3776-b26f-fc3222f2b8d1&quot;],&quot;isTemporary&quot;:false,&quot;legacyDesktopId&quot;:&quot;01933a2d-83a2-3776-b26f-fc3222f2b8d1&quot;}],&quot;properties&quot;:{&quot;noteIndex&quot;:0},&quot;isEdited&quot;:false,&quot;manualOverride&quot;:{&quot;citeprocText&quot;:&quot;[8, 9]&quot;,&quot;isManuallyOverridden&quot;:false,&quot;manualOverrideText&quot;:&quot;&quot;},&quot;citationTag&quot;:&quot;MENDELEY_CITATION_v3_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&quot;},{&quot;citationID&quot;:&quot;MENDELEY_CITATION_ecb96c03-4a9b-4656-a7e8-8d45078e6dd7&quot;,&quot;citationItems&quot;:[{&quot;id&quot;:&quot;3043a782-7037-334f-9024-886d3d4c38fb&quot;,&quot;itemData&quot;:{&quot;ISBN&quot;:&quot;978-80-87017-04-3&quot;,&quot;author&quot;:[{&quot;dropping-particle&quot;:&quot;&quot;,&quot;family&quot;:&quot;Hanák&quot;,&quot;given&quot;:&quot;Ján&quot;,&quot;non-dropping-particle&quot;:&quot;&quot;,&quot;parse-names&quot;:false,&quot;suffix&quot;:&quot;&quot;}],&quot;id&quot;:&quot;3043a782-7037-334f-9024-886d3d4c38fb&quot;,&quot;issued&quot;:{&quot;date-parts&quot;:[[&quot;2009&quot;]]},&quot;publisher&quot;:&quot;artax a.s.&quot;,&quot;publisher-place&quot;:&quot;Brno&quot;,&quot;title&quot;:&quot;C++/CLI začínáme programovat&quot;,&quot;type&quot;:&quot;book&quot;},&quot;uris&quot;:[&quot;http://www.mendeley.com/documents/?uuid=349622b4-73fa-41e8-8b5c-91e9093779a0&quot;],&quot;isTemporary&quot;:false,&quot;legacyDesktopId&quot;:&quot;349622b4-73fa-41e8-8b5c-91e9093779a0&quot;}],&quot;properties&quot;:{&quot;noteIndex&quot;:0},&quot;isEdited&quot;:false,&quot;manualOverride&quot;:{&quot;citeprocText&quot;:&quot;[10]&quot;,&quot;isManuallyOverridden&quot;:false,&quot;manualOverrideText&quot;:&quot;&quot;},&quot;citationTag&quot;:&quot;MENDELEY_CITATION_v3_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&quot;},{&quot;citationID&quot;:&quot;MENDELEY_CITATION_b67f283c-757a-42a3-aebf-68629c937c9f&quot;,&quot;citationItems&quot;:[{&quot;id&quot;:&quot;4bf7ffda-23c7-3709-8ed0-6c7e575874d7&quot;,&quot;itemData&quot;:{&quot;ISBN&quot;:&quot;80-7226-339-0&quot;,&quot;author&quot;:[{&quot;dropping-particle&quot;:&quot;&quot;,&quot;family&quot;:&quot;Prata&quot;,&quot;given&quot;:&quot;Stephen&quot;,&quot;non-dropping-particle&quot;:&quot;&quot;,&quot;parse-names&quot;:false,&quot;suffix&quot;:&quot;&quot;}],&quot;edition&quot;:&quot;1&quot;,&quot;id&quot;:&quot;4bf7ffda-23c7-3709-8ed0-6c7e575874d7&quot;,&quot;issued&quot;:{&quot;date-parts&quot;:[[&quot;2001&quot;]]},&quot;publisher&quot;:&quot;Computer Press&quot;,&quot;publisher-place&quot;:&quot;Praha&quot;,&quot;title&quot;:&quot;Mistrovství v C++&quot;,&quot;type&quot;:&quot;book&quot;},&quot;uris&quot;:[&quot;http://www.mendeley.com/documents/?uuid=b3a9a99a-b728-42c1-b3fd-2ad20ec43764&quot;],&quot;isTemporary&quot;:false,&quot;legacyDesktopId&quot;:&quot;b3a9a99a-b728-42c1-b3fd-2ad20ec43764&quot;}],&quot;properties&quot;:{&quot;noteIndex&quot;:0},&quot;isEdited&quot;:false,&quot;manualOverride&quot;:{&quot;citeprocText&quot;:&quot;[11]&quot;,&quot;isManuallyOverridden&quot;:false,&quot;manualOverrideText&quot;:&quot;&quot;},&quot;citationTag&quot;:&quot;MENDELEY_CITATION_v3_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&quot;},{&quot;citationID&quot;:&quot;MENDELEY_CITATION_547e19e2-b485-4c62-8123-fa26e1da39b3&quot;,&quot;citationItems&quot;:[{&quot;id&quot;:&quot;4bf7ffda-23c7-3709-8ed0-6c7e575874d7&quot;,&quot;itemData&quot;:{&quot;ISBN&quot;:&quot;80-7226-339-0&quot;,&quot;author&quot;:[{&quot;dropping-particle&quot;:&quot;&quot;,&quot;family&quot;:&quot;Prata&quot;,&quot;given&quot;:&quot;Stephen&quot;,&quot;non-dropping-particle&quot;:&quot;&quot;,&quot;parse-names&quot;:false,&quot;suffix&quot;:&quot;&quot;}],&quot;edition&quot;:&quot;1&quot;,&quot;id&quot;:&quot;4bf7ffda-23c7-3709-8ed0-6c7e575874d7&quot;,&quot;issued&quot;:{&quot;date-parts&quot;:[[&quot;2001&quot;]]},&quot;publisher&quot;:&quot;Computer Press&quot;,&quot;publisher-place&quot;:&quot;Praha&quot;,&quot;title&quot;:&quot;Mistrovství v C++&quot;,&quot;type&quot;:&quot;book&quot;},&quot;uris&quot;:[&quot;http://www.mendeley.com/documents/?uuid=b3a9a99a-b728-42c1-b3fd-2ad20ec43764&quot;],&quot;isTemporary&quot;:false,&quot;legacyDesktopId&quot;:&quot;b3a9a99a-b728-42c1-b3fd-2ad20ec43764&quot;}],&quot;properties&quot;:{&quot;noteIndex&quot;:0},&quot;isEdited&quot;:false,&quot;manualOverride&quot;:{&quot;citeprocText&quot;:&quot;[11]&quot;,&quot;isManuallyOverridden&quot;:false,&quot;manualOverrideText&quot;:&quot;&quot;},&quot;citationTag&quot;:&quot;MENDELEY_CITATION_v3_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&quot;},{&quot;citationID&quot;:&quot;MENDELEY_CITATION_4aceeb87-0b9f-4460-b4f4-96b63e74adcd&quot;,&quot;citationItems&quot;:[{&quot;id&quot;:&quot;4bf7ffda-23c7-3709-8ed0-6c7e575874d7&quot;,&quot;itemData&quot;:{&quot;ISBN&quot;:&quot;80-7226-339-0&quot;,&quot;author&quot;:[{&quot;dropping-particle&quot;:&quot;&quot;,&quot;family&quot;:&quot;Prata&quot;,&quot;given&quot;:&quot;Stephen&quot;,&quot;non-dropping-particle&quot;:&quot;&quot;,&quot;parse-names&quot;:false,&quot;suffix&quot;:&quot;&quot;}],&quot;edition&quot;:&quot;1&quot;,&quot;id&quot;:&quot;4bf7ffda-23c7-3709-8ed0-6c7e575874d7&quot;,&quot;issued&quot;:{&quot;date-parts&quot;:[[&quot;2001&quot;]]},&quot;publisher&quot;:&quot;Computer Press&quot;,&quot;publisher-place&quot;:&quot;Praha&quot;,&quot;title&quot;:&quot;Mistrovství v C++&quot;,&quot;type&quot;:&quot;book&quot;},&quot;uris&quot;:[&quot;http://www.mendeley.com/documents/?uuid=b3a9a99a-b728-42c1-b3fd-2ad20ec43764&quot;],&quot;isTemporary&quot;:false,&quot;legacyDesktopId&quot;:&quot;b3a9a99a-b728-42c1-b3fd-2ad20ec43764&quot;}],&quot;properties&quot;:{&quot;noteIndex&quot;:0},&quot;isEdited&quot;:false,&quot;manualOverride&quot;:{&quot;citeprocText&quot;:&quot;[11]&quot;,&quot;isManuallyOverridden&quot;:false,&quot;manualOverrideText&quot;:&quot;&quot;},&quot;citationTag&quot;:&quot;MENDELEY_CITATION_v3_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&quot;},{&quot;citationID&quot;:&quot;MENDELEY_CITATION_79cfbd89-adf4-41e9-bbb3-0442b5d74065&quot;,&quot;citationItems&quot;:[{&quot;id&quot;:&quot;4bf7ffda-23c7-3709-8ed0-6c7e575874d7&quot;,&quot;itemData&quot;:{&quot;ISBN&quot;:&quot;80-7226-339-0&quot;,&quot;author&quot;:[{&quot;dropping-particle&quot;:&quot;&quot;,&quot;family&quot;:&quot;Prata&quot;,&quot;given&quot;:&quot;Stephen&quot;,&quot;non-dropping-particle&quot;:&quot;&quot;,&quot;parse-names&quot;:false,&quot;suffix&quot;:&quot;&quot;}],&quot;edition&quot;:&quot;1&quot;,&quot;id&quot;:&quot;4bf7ffda-23c7-3709-8ed0-6c7e575874d7&quot;,&quot;issued&quot;:{&quot;date-parts&quot;:[[&quot;2001&quot;]]},&quot;publisher&quot;:&quot;Computer Press&quot;,&quot;publisher-place&quot;:&quot;Praha&quot;,&quot;title&quot;:&quot;Mistrovství v C++&quot;,&quot;type&quot;:&quot;book&quot;},&quot;uris&quot;:[&quot;http://www.mendeley.com/documents/?uuid=b3a9a99a-b728-42c1-b3fd-2ad20ec43764&quot;],&quot;isTemporary&quot;:false,&quot;legacyDesktopId&quot;:&quot;b3a9a99a-b728-42c1-b3fd-2ad20ec43764&quot;}],&quot;properties&quot;:{&quot;noteIndex&quot;:0},&quot;isEdited&quot;:false,&quot;manualOverride&quot;:{&quot;citeprocText&quot;:&quot;[11]&quot;,&quot;isManuallyOverridden&quot;:false,&quot;manualOverrideText&quot;:&quot;&quot;},&quot;citationTag&quot;:&quot;MENDELEY_CITATION_v3_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&quot;},{&quot;citationID&quot;:&quot;MENDELEY_CITATION_88d654a1-2db5-41f6-9059-7d7fc78e7258&quot;,&quot;citationItems&quot;:[{&quot;id&quot;:&quot;4950f2d2-760a-381b-a65d-3352624f0bed&quot;,&quot;itemData&quot;:{&quot;URL&quot;:&quot;https://www.stroustrup.com/applications.html&quot;,&quot;accessed&quot;:{&quot;date-parts&quot;:[[&quot;2021&quot;,&quot;7&quot;,&quot;20&quot;]]},&quot;author&quot;:[{&quot;dropping-particle&quot;:&quot;&quot;,&quot;family&quot;:&quot;Stroustrup&quot;,&quot;given&quot;:&quot;Bjarne&quot;,&quot;non-dropping-particle&quot;:&quot;&quot;,&quot;parse-names&quot;:false,&quot;suffix&quot;:&quot;&quot;}],&quot;id&quot;:&quot;4950f2d2-760a-381b-a65d-3352624f0bed&quot;,&quot;issued&quot;:{&quot;date-parts&quot;:[[&quot;0&quot;]]},&quot;title&quot;:&quot;C++ Applications&quot;,&quot;type&quot;:&quot;webpage&quot;},&quot;uris&quot;:[&quot;http://www.mendeley.com/documents/?uuid=4950f2d2-760a-381b-a65d-3352624f0bed&quot;],&quot;isTemporary&quot;:false,&quot;legacyDesktopId&quot;:&quot;4950f2d2-760a-381b-a65d-3352624f0bed&quot;},{&quot;id&quot;:&quot;526b4e25-a285-399e-b25e-989e913fd8c3&quot;,&quot;itemData&quot;:{&quot;URL&quot;:&quot;https://www.stroustrup.com/bs_faq.html#true&quot;,&quot;accessed&quot;:{&quot;date-parts&quot;:[[&quot;2021&quot;,&quot;7&quot;,&quot;20&quot;]]},&quot;author&quot;:[{&quot;dropping-particle&quot;:&quot;&quot;,&quot;family&quot;:&quot;Stroustrup&quot;,&quot;given&quot;:&quot;Bjarne&quot;,&quot;non-dropping-particle&quot;:&quot;&quot;,&quot;parse-names&quot;:false,&quot;suffix&quot;:&quot;&quot;}],&quot;id&quot;:&quot;526b4e25-a285-399e-b25e-989e913fd8c3&quot;,&quot;issued&quot;:{&quot;date-parts&quot;:[[&quot;0&quot;]]},&quot;title&quot;:&quot;Stroustrup: FAQ&quot;,&quot;type&quot;:&quot;webpage&quot;},&quot;uris&quot;:[&quot;http://www.mendeley.com/documents/?uuid=526b4e25-a285-399e-b25e-989e913fd8c3&quot;],&quot;isTemporary&quot;:false,&quot;legacyDesktopId&quot;:&quot;526b4e25-a285-399e-b25e-989e913fd8c3&quot;}],&quot;properties&quot;:{&quot;noteIndex&quot;:0},&quot;isEdited&quot;:false,&quot;manualOverride&quot;:{&quot;citeprocText&quot;:&quot;[12, 13]&quot;,&quot;isManuallyOverridden&quot;:false,&quot;manualOverrideText&quot;:&quot;&quot;},&quot;citationTag&quot;:&quot;MENDELEY_CITATION_v3_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&quot;},{&quot;citationID&quot;:&quot;MENDELEY_CITATION_38b50fdf-8e35-456a-bf8f-ee3ef45abdfd&quot;,&quot;citationItems&quot;:[{&quot;id&quot;:&quot;d5b470d5-0c9d-3cf7-8073-10c9fc3b097e&quot;,&quot;itemData&quot;:{&quot;URL&quot;:&quot;https://www.stroustrup.com/bs_faq.html#unsafe&quot;,&quot;accessed&quot;:{&quot;date-parts&quot;:[[&quot;2021&quot;,&quot;7&quot;,&quot;20&quot;]]},&quot;author&quot;:[{&quot;dropping-particle&quot;:&quot;&quot;,&quot;family&quot;:&quot;Stroustrup&quot;,&quot;given&quot;:&quot;Bjarne&quot;,&quot;non-dropping-particle&quot;:&quot;&quot;,&quot;parse-names&quot;:false,&quot;suffix&quot;:&quot;&quot;}],&quot;id&quot;:&quot;d5b470d5-0c9d-3cf7-8073-10c9fc3b097e&quot;,&quot;issued&quot;:{&quot;date-parts&quot;:[[&quot;0&quot;]]},&quot;title&quot;:&quot;Stroustrup: FAQ-unsafe&quot;,&quot;type&quot;:&quot;webpage&quot;},&quot;uris&quot;:[&quot;http://www.mendeley.com/documents/?uuid=d5b470d5-0c9d-3cf7-8073-10c9fc3b097e&quot;],&quot;isTemporary&quot;:false,&quot;legacyDesktopId&quot;:&quot;d5b470d5-0c9d-3cf7-8073-10c9fc3b097e&quot;}],&quot;properties&quot;:{&quot;noteIndex&quot;:0},&quot;isEdited&quot;:false,&quot;manualOverride&quot;:{&quot;citeprocText&quot;:&quot;[14]&quot;,&quot;isManuallyOverridden&quot;:false,&quot;manualOverrideText&quot;:&quot;&quot;},&quot;citationTag&quot;:&quot;MENDELEY_CITATION_v3_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&quot;},{&quot;citationID&quot;:&quot;MENDELEY_CITATION_7835d886-1106-4b9e-9a96-e69dcad37103&quot;,&quot;citationItems&quot;:[{&quot;id&quot;:&quot;a4845a32-a560-3c9e-a6d7-00dc3b8d256d&quot;,&quot;itemData&quot;:{&quot;URL&quot;:&quot;https://www.stroustrup.com/bs_faq.html#garbage-collection&quot;,&quot;accessed&quot;:{&quot;date-parts&quot;:[[&quot;2021&quot;,&quot;7&quot;,&quot;20&quot;]]},&quot;author&quot;:[{&quot;dropping-particle&quot;:&quot;&quot;,&quot;family&quot;:&quot;Stroustrup&quot;,&quot;given&quot;:&quot;Bjarne&quot;,&quot;non-dropping-particle&quot;:&quot;&quot;,&quot;parse-names&quot;:false,&quot;suffix&quot;:&quot;&quot;}],&quot;id&quot;:&quot;a4845a32-a560-3c9e-a6d7-00dc3b8d256d&quot;,&quot;issued&quot;:{&quot;date-parts&quot;:[[&quot;0&quot;]]},&quot;title&quot;:&quot;Stroustrup: FAQ-garbage-collection&quot;,&quot;type&quot;:&quot;webpage&quot;},&quot;uris&quot;:[&quot;http://www.mendeley.com/documents/?uuid=a4845a32-a560-3c9e-a6d7-00dc3b8d256d&quot;],&quot;isTemporary&quot;:false,&quot;legacyDesktopId&quot;:&quot;a4845a32-a560-3c9e-a6d7-00dc3b8d256d&quot;}],&quot;properties&quot;:{&quot;noteIndex&quot;:0},&quot;isEdited&quot;:false,&quot;manualOverride&quot;:{&quot;citeprocText&quot;:&quot;[15]&quot;,&quot;isManuallyOverridden&quot;:false,&quot;manualOverrideText&quot;:&quot;&quot;},&quot;citationTag&quot;:&quot;MENDELEY_CITATION_v3_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&quot;},{&quot;citationID&quot;:&quot;MENDELEY_CITATION_b92dc402-721f-4f43-a289-1ac2cb7de01c&quot;,&quot;citationItems&quot;:[{&quot;id&quot;:&quot;247ca98f-6b01-3bc8-8232-092a9f458907&quot;,&quot;itemData&quot;:{&quot;URL&quot;:&quot;https://www.stroustrup.com/bs_faq.html#gui&quot;,&quot;accessed&quot;:{&quot;date-parts&quot;:[[&quot;2021&quot;,&quot;7&quot;,&quot;20&quot;]]},&quot;author&quot;:[{&quot;dropping-particle&quot;:&quot;&quot;,&quot;family&quot;:&quot;Stroustrup&quot;,&quot;given&quot;:&quot;Bjarne&quot;,&quot;non-dropping-particle&quot;:&quot;&quot;,&quot;parse-names&quot;:false,&quot;suffix&quot;:&quot;&quot;}],&quot;id&quot;:&quot;247ca98f-6b01-3bc8-8232-092a9f458907&quot;,&quot;issued&quot;:{&quot;date-parts&quot;:[[&quot;0&quot;]]},&quot;title&quot;:&quot;Stroustrup: FAQ-GUI&quot;,&quot;type&quot;:&quot;webpage&quot;},&quot;uris&quot;:[&quot;http://www.mendeley.com/documents/?uuid=247ca98f-6b01-3bc8-8232-092a9f458907&quot;],&quot;isTemporary&quot;:false,&quot;legacyDesktopId&quot;:&quot;247ca98f-6b01-3bc8-8232-092a9f458907&quot;}],&quot;properties&quot;:{&quot;noteIndex&quot;:0},&quot;isEdited&quot;:false,&quot;manualOverride&quot;:{&quot;citeprocText&quot;:&quot;[16]&quot;,&quot;isManuallyOverridden&quot;:false,&quot;manualOverrideText&quot;:&quot;&quot;},&quot;citationTag&quot;:&quot;MENDELEY_CITATION_v3_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&quot;},{&quot;citationID&quot;:&quot;MENDELEY_CITATION_a8fb2745-cc97-40c6-a8e3-9e7c5d9ec604&quot;,&quot;citationItems&quot;:[{&quot;id&quot;:&quot;e480cfea-3688-30bf-9103-845f5adf89f9&quot;,&quot;itemData&quot;:{&quot;URL&quot;:&quot;https://medium.com/@neil.wilston123/why-java-is-platform-independent-1d82c2249a69&quot;,&quot;accessed&quot;:{&quot;date-parts&quot;:[[&quot;2021&quot;,&quot;7&quot;,&quot;21&quot;]]},&quot;id&quot;:&quot;e480cfea-3688-30bf-9103-845f5adf89f9&quot;,&quot;issued&quot;:{&quot;date-parts&quot;:[[&quot;0&quot;]]},&quot;title&quot;:&quot;Why Java is Platform Independent? | by Neil Wilston | Medium&quot;,&quot;type&quot;:&quot;webpage&quot;},&quot;uris&quot;:[&quot;http://www.mendeley.com/documents/?uuid=e480cfea-3688-30bf-9103-845f5adf89f9&quot;],&quot;isTemporary&quot;:false,&quot;legacyDesktopId&quot;:&quot;e480cfea-3688-30bf-9103-845f5adf89f9&quot;}],&quot;properties&quot;:{&quot;noteIndex&quot;:0},&quot;isEdited&quot;:false,&quot;manualOverride&quot;:{&quot;citeprocText&quot;:&quot;[8]&quot;,&quot;isManuallyOverridden&quot;:false,&quot;manualOverrideText&quot;:&quot;&quot;},&quot;citationTag&quot;:&quot;MENDELEY_CITATION_v3_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&quot;},{&quot;citationID&quot;:&quot;MENDELEY_CITATION_c6e1a657-2c92-4782-8233-b9b92459fad2&quot;,&quot;citationItems&quot;:[{&quot;id&quot;:&quot;10fb55ee-fe40-3194-a07d-c1430c94d1f3&quot;,&quot;itemData&quot;:{&quot;URL&quot;:&quot;https://www.theserverside.com/opinion/Is-Java-slow-Compared-to-C-its-faster-than-you-think&quot;,&quot;accessed&quot;:{&quot;date-parts&quot;:[[&quot;2021&quot;,&quot;7&quot;,&quot;22&quot;]]},&quot;id&quot;:&quot;10fb55ee-fe40-3194-a07d-c1430c94d1f3&quot;,&quot;issued&quot;:{&quot;date-parts&quot;:[[&quot;0&quot;]]},&quot;title&quot;:&quot;Is Java slow? Compared to C++, it's faster than you think&quot;,&quot;type&quot;:&quot;webpage&quot;},&quot;uris&quot;:[&quot;http://www.mendeley.com/documents/?uuid=10fb55ee-fe40-3194-a07d-c1430c94d1f3&quot;],&quot;isTemporary&quot;:false,&quot;legacyDesktopId&quot;:&quot;10fb55ee-fe40-3194-a07d-c1430c94d1f3&quot;}],&quot;properties&quot;:{&quot;noteIndex&quot;:0},&quot;isEdited&quot;:false,&quot;manualOverride&quot;:{&quot;citeprocText&quot;:&quot;[17]&quot;,&quot;isManuallyOverridden&quot;:false,&quot;manualOverrideText&quot;:&quot;&quot;},&quot;citationTag&quot;:&quot;MENDELEY_CITATION_v3_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&quot;},{&quot;citationID&quot;:&quot;MENDELEY_CITATION_a387e31b-b2ba-4725-a425-3aabc2928530&quot;,&quot;citationItems&quot;:[{&quot;id&quot;:&quot;b782222f-46a8-32de-928d-6a8c6a58fa67&quot;,&quot;itemData&quot;:{&quot;URL&quot;:&quot;https://www.oracle.com/java/technologies/simple-familiar.html&quot;,&quot;accessed&quot;:{&quot;date-parts&quot;:[[&quot;2021&quot;,&quot;7&quot;,&quot;22&quot;]]},&quot;author&quot;:[{&quot;dropping-particle&quot;:&quot;&quot;,&quot;family&quot;:&quot;Oracle&quot;,&quot;given&quot;:&quot;&quot;,&quot;non-dropping-particle&quot;:&quot;&quot;,&quot;parse-names&quot;:false,&quot;suffix&quot;:&quot;&quot;}],&quot;id&quot;:&quot;b782222f-46a8-32de-928d-6a8c6a58fa67&quot;,&quot;issued&quot;:{&quot;date-parts&quot;:[[&quot;0&quot;]]},&quot;title&quot;:&quot;The Java Language Environment&quot;,&quot;type&quot;:&quot;webpage&quot;},&quot;uris&quot;:[&quot;http://www.mendeley.com/documents/?uuid=b782222f-46a8-32de-928d-6a8c6a58fa67&quot;],&quot;isTemporary&quot;:false,&quot;legacyDesktopId&quot;:&quot;b782222f-46a8-32de-928d-6a8c6a58fa67&quot;}],&quot;properties&quot;:{&quot;noteIndex&quot;:0},&quot;isEdited&quot;:false,&quot;manualOverride&quot;:{&quot;citeprocText&quot;:&quot;[18]&quot;,&quot;isManuallyOverridden&quot;:false,&quot;manualOverrideText&quot;:&quot;&quot;},&quot;citationTag&quot;:&quot;MENDELEY_CITATION_v3_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&quot;},{&quot;citationID&quot;:&quot;MENDELEY_CITATION_900372b8-998f-4d60-91b3-56ce0bde0053&quot;,&quot;citationItems&quot;:[{&quot;id&quot;:&quot;b782222f-46a8-32de-928d-6a8c6a58fa67&quot;,&quot;itemData&quot;:{&quot;URL&quot;:&quot;https://www.oracle.com/java/technologies/simple-familiar.html&quot;,&quot;accessed&quot;:{&quot;date-parts&quot;:[[&quot;2021&quot;,&quot;7&quot;,&quot;22&quot;]]},&quot;author&quot;:[{&quot;dropping-particle&quot;:&quot;&quot;,&quot;family&quot;:&quot;Oracle&quot;,&quot;given&quot;:&quot;&quot;,&quot;non-dropping-particle&quot;:&quot;&quot;,&quot;parse-names&quot;:false,&quot;suffix&quot;:&quot;&quot;}],&quot;id&quot;:&quot;b782222f-46a8-32de-928d-6a8c6a58fa67&quot;,&quot;issued&quot;:{&quot;date-parts&quot;:[[&quot;0&quot;]]},&quot;title&quot;:&quot;The Java Language Environment&quot;,&quot;type&quot;:&quot;webpage&quot;},&quot;uris&quot;:[&quot;http://www.mendeley.com/documents/?uuid=b782222f-46a8-32de-928d-6a8c6a58fa67&quot;],&quot;isTemporary&quot;:false,&quot;legacyDesktopId&quot;:&quot;b782222f-46a8-32de-928d-6a8c6a58fa67&quot;}],&quot;properties&quot;:{&quot;noteIndex&quot;:0},&quot;isEdited&quot;:false,&quot;manualOverride&quot;:{&quot;citeprocText&quot;:&quot;[18]&quot;,&quot;isManuallyOverridden&quot;:false,&quot;manualOverrideText&quot;:&quot;&quot;},&quot;citationTag&quot;:&quot;MENDELEY_CITATION_v3_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&quot;},{&quot;citationID&quot;:&quot;MENDELEY_CITATION_7185ed7e-5904-4cf8-ac59-7f52d7d5cdf5&quot;,&quot;citationItems&quot;:[{&quot;id&quot;:&quot;dfa0075c-b413-3437-b2be-070cb6555033&quot;,&quot;itemData&quot;:{&quot;DOI&quot;:&quot;10.1007/978-3-642-36580-5&quot;,&quot;ISBN&quot;:&quot;3642365795&quot;,&quot;abstract&quot;:&quot;C# is the language of choice for learning how to program. It is a very well structured object-oriented language and avoids some of the problems of Java. An excellent free programming environment is available for C#, as well as a game programming framework. And (if necessary) moving from C# to C++ is easy. Developing computer games is a perfect way to learn how to program in modern programming languages. This book teaches how to program in C# through the creation of computer games – and without requiring any previous programming experience. Contrary to most programming books, Egges, Fokker and Overmars do not organize the presentation according to programming language constructs, but instead use the structure and elements of computer games as a framework. For instance, there are chapters on dealing with player input, game objects, game worlds, game states, levels, animation, physics, and intelligence. The reader will be guided through the development of four games showing the various aspects of game development. Starting with a simple shooting game, the authors move on to puzzle games consisting of multiple levels, and conclude the book by developing a full-fledged platform game with animation, game physics, and intelligent enemies. They show a number of commonly used techniques in games, such as drawing layers of sprites, rotating, scaling and animating sprites, showing a heads-up display, dealing with physics, handling interaction between game objects, and creating pleasing visual effects such as snow or glitter. At the same time, they provide a thorough introduction to C# and object-oriented programming, introducing step by step important aspects of programming in general, including many programming constructs and idioms, syntax diagrams, collections, and exception handling. The book is also designed to be used as a basis for a game-oriented programming course. For each part, there are concluding exercises and challenges, which are generally more complex programming endeavors. Lots of supplementary materials for organizing such a course are available on the accompanying web site http://www.csharpprogramminggames.com, including installation instructions, solutions to the exercises, software installation instructions, game sprites and sounds.&quot;,&quot;author&quot;:[{&quot;dropping-particle&quot;:&quot;&quot;,&quot;family&quot;:&quot;Egges&quot;,&quot;given&quot;:&quot;Arjan&quot;,&quot;non-dropping-particle&quot;:&quot;&quot;,&quot;parse-names&quot;:false,&quot;suffix&quot;:&quot;&quot;},{&quot;dropping-particle&quot;:&quot;&quot;,&quot;family&quot;:&quot;Fokker&quot;,&quot;given&quot;:&quot;Jeroen D.&quot;,&quot;non-dropping-particle&quot;:&quot;&quot;,&quot;parse-names&quot;:false,&quot;suffix&quot;:&quot;&quot;},{&quot;dropping-particle&quot;:&quot;&quot;,&quot;family&quot;:&quot;Overmars&quot;,&quot;given&quot;:&quot;Mark H.&quot;,&quot;non-dropping-particle&quot;:&quot;&quot;,&quot;parse-names&quot;:false,&quot;suffix&quot;:&quot;&quot;}],&quot;container-title&quot;:&quot;Learning C# by Programming Games&quot;,&quot;id&quot;:&quot;dfa0075c-b413-3437-b2be-070cb6555033&quot;,&quot;issued&quot;:{&quot;date-parts&quot;:[[&quot;2013&quot;]]},&quot;title&quot;:&quot;Learning C# by Programming Games&quot;,&quot;type&quot;:&quot;book&quot;},&quot;uris&quot;:[&quot;http://www.mendeley.com/documents/?uuid=dfa0075c-b413-3437-b2be-070cb6555033&quot;],&quot;isTemporary&quot;:false,&quot;legacyDesktopId&quot;:&quot;dfa0075c-b413-3437-b2be-070cb6555033&quot;}],&quot;properties&quot;:{&quot;noteIndex&quot;:0},&quot;isEdited&quot;:false,&quot;manualOverride&quot;:{&quot;citeprocText&quot;:&quot;[19]&quot;,&quot;isManuallyOverridden&quot;:false,&quot;manualOverrideText&quot;:&quot;&quot;},&quot;citationTag&quot;:&quot;MENDELEY_CITATION_v3_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&quot;},{&quot;citationID&quot;:&quot;MENDELEY_CITATION_dd266f3c-5b4e-4cf7-af0c-d538abafe6d3&quot;,&quot;citationItems&quot;:[{&quot;id&quot;:&quot;fc26adbb-6535-3b14-81f6-af7905eab7ae&quot;,&quot;itemData&quot;:{&quot;URL&quot;:&quot;https://www.oracle.com/java/technologies/javame-embedded/javame-embedded-getstarted.html&quot;,&quot;accessed&quot;:{&quot;date-parts&quot;:[[&quot;2021&quot;,&quot;7&quot;,&quot;22&quot;]]},&quot;author&quot;:[{&quot;dropping-particle&quot;:&quot;&quot;,&quot;family&quot;:&quot;Oracle&quot;,&quot;given&quot;:&quot;&quot;,&quot;non-dropping-particle&quot;:&quot;&quot;,&quot;parse-names&quot;:false,&quot;suffix&quot;:&quot;&quot;}],&quot;id&quot;:&quot;fc26adbb-6535-3b14-81f6-af7905eab7ae&quot;,&quot;issued&quot;:{&quot;date-parts&quot;:[[&quot;0&quot;]]},&quot;title&quot;:&quot;Oracle Java ME Embedded Getting Started&quot;,&quot;type&quot;:&quot;webpage&quot;},&quot;uris&quot;:[&quot;http://www.mendeley.com/documents/?uuid=fc26adbb-6535-3b14-81f6-af7905eab7ae&quot;],&quot;isTemporary&quot;:false,&quot;legacyDesktopId&quot;:&quot;fc26adbb-6535-3b14-81f6-af7905eab7ae&quot;}],&quot;properties&quot;:{&quot;noteIndex&quot;:0},&quot;isEdited&quot;:false,&quot;manualOverride&quot;:{&quot;citeprocText&quot;:&quot;[20]&quot;,&quot;isManuallyOverridden&quot;:false,&quot;manualOverrideText&quot;:&quot;&quot;},&quot;citationTag&quot;:&quot;MENDELEY_CITATION_v3_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&quot;},{&quot;citationID&quot;:&quot;MENDELEY_CITATION_97594dc3-7244-4e99-abda-42976b87dcd4&quot;,&quot;citationItems&quot;:[{&quot;id&quot;:&quot;2c3f21bd-0913-32d1-b010-7326c82d6090&quot;,&quot;itemData&quot;:{&quot;URL&quot;:&quot;https://www.freecodecamp.org/news/garbage-collection-in-java-what-is-gc-and-how-it-works-in-the-jvm/&quot;,&quot;accessed&quot;:{&quot;date-parts&quot;:[[&quot;2021&quot;,&quot;7&quot;,&quot;21&quot;]]},&quot;author&quot;:[{&quot;dropping-particle&quot;:&quot;&quot;,&quot;family&quot;:&quot;FreeCodeCamp.org&quot;,&quot;given&quot;:&quot;&quot;,&quot;non-dropping-particle&quot;:&quot;&quot;,&quot;parse-names&quot;:false,&quot;suffix&quot;:&quot;&quot;}],&quot;id&quot;:&quot;2c3f21bd-0913-32d1-b010-7326c82d6090&quot;,&quot;issued&quot;:{&quot;date-parts&quot;:[[&quot;0&quot;]]},&quot;title&quot;:&quot;Garbage Collection in Java – What is GC and How it Works in the JVM&quot;,&quot;type&quot;:&quot;webpage&quot;},&quot;uris&quot;:[&quot;http://www.mendeley.com/documents/?uuid=2c3f21bd-0913-32d1-b010-7326c82d6090&quot;],&quot;isTemporary&quot;:false,&quot;legacyDesktopId&quot;:&quot;2c3f21bd-0913-32d1-b010-7326c82d6090&quot;}],&quot;properties&quot;:{&quot;noteIndex&quot;:0},&quot;isEdited&quot;:false,&quot;manualOverride&quot;:{&quot;citeprocText&quot;:&quot;[21]&quot;,&quot;isManuallyOverridden&quot;:false,&quot;manualOverrideText&quot;:&quot;&quot;},&quot;citationTag&quot;:&quot;MENDELEY_CITATION_v3_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&quot;},{&quot;citationID&quot;:&quot;MENDELEY_CITATION_c4545092-0629-47c7-8de5-5f219bf3a3d5&quot;,&quot;citationItems&quot;:[{&quot;id&quot;:&quot;2c3f21bd-0913-32d1-b010-7326c82d6090&quot;,&quot;itemData&quot;:{&quot;URL&quot;:&quot;https://www.freecodecamp.org/news/garbage-collection-in-java-what-is-gc-and-how-it-works-in-the-jvm/&quot;,&quot;accessed&quot;:{&quot;date-parts&quot;:[[&quot;2021&quot;,&quot;7&quot;,&quot;21&quot;]]},&quot;author&quot;:[{&quot;dropping-particle&quot;:&quot;&quot;,&quot;family&quot;:&quot;FreeCodeCamp.org&quot;,&quot;given&quot;:&quot;&quot;,&quot;non-dropping-particle&quot;:&quot;&quot;,&quot;parse-names&quot;:false,&quot;suffix&quot;:&quot;&quot;}],&quot;id&quot;:&quot;2c3f21bd-0913-32d1-b010-7326c82d6090&quot;,&quot;issued&quot;:{&quot;date-parts&quot;:[[&quot;0&quot;]]},&quot;title&quot;:&quot;Garbage Collection in Java – What is GC and How it Works in the JVM&quot;,&quot;type&quot;:&quot;webpage&quot;},&quot;uris&quot;:[&quot;http://www.mendeley.com/documents/?uuid=2c3f21bd-0913-32d1-b010-7326c82d6090&quot;],&quot;isTemporary&quot;:false,&quot;legacyDesktopId&quot;:&quot;2c3f21bd-0913-32d1-b010-7326c82d6090&quot;}],&quot;properties&quot;:{&quot;noteIndex&quot;:0},&quot;isEdited&quot;:false,&quot;manualOverride&quot;:{&quot;citeprocText&quot;:&quot;[21]&quot;,&quot;isManuallyOverridden&quot;:false,&quot;manualOverrideText&quot;:&quot;&quot;},&quot;citationTag&quot;:&quot;MENDELEY_CITATION_v3_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&quot;},{&quot;citationID&quot;:&quot;MENDELEY_CITATION_152f0154-a875-4157-8345-40e26913c84d&quot;,&quot;citationItems&quot;:[{&quot;id&quot;:&quot;5b23a06a-d818-3e1b-895c-d3a17d0a0ae5&quot;,&quot;itemData&quot;:{&quot;URL&quot;:&quot;https://www.ibm.com/docs/en/aix/7.1?topic=monitoring-garbage-collection-impacts-java-performance&quot;,&quot;accessed&quot;:{&quot;date-parts&quot;:[[&quot;2021&quot;,&quot;7&quot;,&quot;21&quot;]]},&quot;author&quot;:[{&quot;dropping-particle&quot;:&quot;&quot;,&quot;family&quot;:&quot;IBM&quot;,&quot;given&quot;:&quot;&quot;,&quot;non-dropping-particle&quot;:&quot;&quot;,&quot;parse-names&quot;:false,&quot;suffix&quot;:&quot;&quot;}],&quot;id&quot;:&quot;5b23a06a-d818-3e1b-895c-d3a17d0a0ae5&quot;,&quot;issued&quot;:{&quot;date-parts&quot;:[[&quot;0&quot;]]},&quot;title&quot;:&quot;Garbage collection impacts to Java performance - IBM Documentation&quot;,&quot;type&quot;:&quot;webpage&quot;},&quot;uris&quot;:[&quot;http://www.mendeley.com/documents/?uuid=5b23a06a-d818-3e1b-895c-d3a17d0a0ae5&quot;],&quot;isTemporary&quot;:false,&quot;legacyDesktopId&quot;:&quot;5b23a06a-d818-3e1b-895c-d3a17d0a0ae5&quot;},{&quot;id&quot;:&quot;7c11b1df-bbba-3af7-89b4-814aca5b6528&quot;,&quot;itemData&quot;:{&quot;URL&quot;:&quot;https://www.oracle.com/java/technologies/javase/gc-tuning-6.html&quot;,&quot;accessed&quot;:{&quot;date-parts&quot;:[[&quot;2021&quot;,&quot;7&quot;,&quot;22&quot;]]},&quot;author&quot;:[{&quot;dropping-particle&quot;:&quot;&quot;,&quot;family&quot;:&quot;Oracle&quot;,&quot;given&quot;:&quot;&quot;,&quot;non-dropping-particle&quot;:&quot;&quot;,&quot;parse-names&quot;:false,&quot;suffix&quot;:&quot;&quot;}],&quot;id&quot;:&quot;7c11b1df-bbba-3af7-89b4-814aca5b6528&quot;,&quot;issued&quot;:{&quot;date-parts&quot;:[[&quot;0&quot;]]},&quot;title&quot;:&quot;Java SE 6 HotSpot[tm] Virtual Machine Garbage Collection Tuning&quot;,&quot;type&quot;:&quot;webpage&quot;},&quot;uris&quot;:[&quot;http://www.mendeley.com/documents/?uuid=7c11b1df-bbba-3af7-89b4-814aca5b6528&quot;],&quot;isTemporary&quot;:false,&quot;legacyDesktopId&quot;:&quot;7c11b1df-bbba-3af7-89b4-814aca5b6528&quot;}],&quot;properties&quot;:{&quot;noteIndex&quot;:0},&quot;isEdited&quot;:false,&quot;manualOverride&quot;:{&quot;citeprocText&quot;:&quot;[22, 23]&quot;,&quot;isManuallyOverridden&quot;:false,&quot;manualOverrideText&quot;:&quot;&quot;},&quot;citationTag&quot;:&quot;MENDELEY_CITATION_v3_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&quot;},{&quot;citationID&quot;:&quot;MENDELEY_CITATION_3c7b40bd-fced-425f-9c3f-310067c4036a&quot;,&quot;citationItems&quot;:[{&quot;id&quot;:&quot;75d4062a-b685-3e5e-b7ae-848011580d09&quot;,&quot;itemData&quot;:{&quot;URL&quot;:&quot;https://docs.oracle.com/javase/7/docs/api/java/awt/package-summary.html&quot;,&quot;accessed&quot;:{&quot;date-parts&quot;:[[&quot;2021&quot;,&quot;7&quot;,&quot;26&quot;]]},&quot;author&quot;:[{&quot;dropping-particle&quot;:&quot;&quot;,&quot;family&quot;:&quot;Docs.oracle.com&quot;,&quot;given&quot;:&quot;&quot;,&quot;non-dropping-particle&quot;:&quot;&quot;,&quot;parse-names&quot;:false,&quot;suffix&quot;:&quot;&quot;}],&quot;id&quot;:&quot;75d4062a-b685-3e5e-b7ae-848011580d09&quot;,&quot;issued&quot;:{&quot;date-parts&quot;:[[&quot;0&quot;]]},&quot;title&quot;:&quot;java.awt (Java Platform SE 7 )&quot;,&quot;type&quot;:&quot;webpage&quot;},&quot;uris&quot;:[&quot;http://www.mendeley.com/documents/?uuid=75d4062a-b685-3e5e-b7ae-848011580d09&quot;],&quot;isTemporary&quot;:false,&quot;legacyDesktopId&quot;:&quot;75d4062a-b685-3e5e-b7ae-848011580d09&quot;},{&quot;id&quot;:&quot;46887a22-91d0-377b-ac21-2f9ce26ede68&quot;,&quot;itemData&quot;:{&quot;URL&quot;:&quot;https://docs.oracle.com/javase/7/docs/api/javax/swing/package-summary.html&quot;,&quot;accessed&quot;:{&quot;date-parts&quot;:[[&quot;2021&quot;,&quot;7&quot;,&quot;26&quot;]]},&quot;author&quot;:[{&quot;dropping-particle&quot;:&quot;&quot;,&quot;family&quot;:&quot;Docs.oracle.com&quot;,&quot;given&quot;:&quot;&quot;,&quot;non-dropping-particle&quot;:&quot;&quot;,&quot;parse-names&quot;:false,&quot;suffix&quot;:&quot;&quot;}],&quot;id&quot;:&quot;46887a22-91d0-377b-ac21-2f9ce26ede68&quot;,&quot;issued&quot;:{&quot;date-parts&quot;:[[&quot;0&quot;]]},&quot;title&quot;:&quot;javax.swing (Java Platform SE 7 )&quot;,&quot;type&quot;:&quot;webpage&quot;},&quot;uris&quot;:[&quot;http://www.mendeley.com/documents/?uuid=46887a22-91d0-377b-ac21-2f9ce26ede68&quot;],&quot;isTemporary&quot;:false,&quot;legacyDesktopId&quot;:&quot;46887a22-91d0-377b-ac21-2f9ce26ede68&quot;}],&quot;properties&quot;:{&quot;noteIndex&quot;:0},&quot;isEdited&quot;:false,&quot;manualOverride&quot;:{&quot;citeprocText&quot;:&quot;[24, 25]&quot;,&quot;isManuallyOverridden&quot;:false,&quot;manualOverrideText&quot;:&quot;&quot;},&quot;citationTag&quot;:&quot;MENDELEY_CITATION_v3_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&quot;},{&quot;citationID&quot;:&quot;MENDELEY_CITATION_bea066dc-0212-4e0a-9f44-c8676800d7e9&quot;,&quot;citationItems&quot;:[{&quot;id&quot;:&quot;d00cef95-d1d6-349d-ae9f-7d2abd96bf8f&quot;,&quot;itemData&quot;:{&quot;URL&quot;:&quot;https://www.geeksforgeeks.org/difference-between-methods-and-functions-in-javascript/&quot;,&quot;accessed&quot;:{&quot;date-parts&quot;:[[&quot;2021&quot;,&quot;7&quot;,&quot;22&quot;]]},&quot;id&quot;:&quot;d00cef95-d1d6-349d-ae9f-7d2abd96bf8f&quot;,&quot;issued&quot;:{&quot;date-parts&quot;:[[&quot;0&quot;]]},&quot;title&quot;:&quot;Difference between Methods and Functions in JavaScript - GeeksforGeeks&quot;,&quot;type&quot;:&quot;webpage&quot;},&quot;uris&quot;:[&quot;http://www.mendeley.com/documents/?uuid=d00cef95-d1d6-349d-ae9f-7d2abd96bf8f&quot;],&quot;isTemporary&quot;:false,&quot;legacyDesktopId&quot;:&quot;d00cef95-d1d6-349d-ae9f-7d2abd96bf8f&quot;},{&quot;id&quot;:&quot;b782222f-46a8-32de-928d-6a8c6a58fa67&quot;,&quot;itemData&quot;:{&quot;URL&quot;:&quot;https://www.oracle.com/java/technologies/simple-familiar.html&quot;,&quot;accessed&quot;:{&quot;date-parts&quot;:[[&quot;2021&quot;,&quot;7&quot;,&quot;22&quot;]]},&quot;author&quot;:[{&quot;dropping-particle&quot;:&quot;&quot;,&quot;family&quot;:&quot;Oracle&quot;,&quot;given&quot;:&quot;&quot;,&quot;non-dropping-particle&quot;:&quot;&quot;,&quot;parse-names&quot;:false,&quot;suffix&quot;:&quot;&quot;}],&quot;id&quot;:&quot;b782222f-46a8-32de-928d-6a8c6a58fa67&quot;,&quot;issued&quot;:{&quot;date-parts&quot;:[[&quot;0&quot;]]},&quot;title&quot;:&quot;The Java Language Environment&quot;,&quot;type&quot;:&quot;webpage&quot;},&quot;uris&quot;:[&quot;http://www.mendeley.com/documents/?uuid=b782222f-46a8-32de-928d-6a8c6a58fa67&quot;],&quot;isTemporary&quot;:false,&quot;legacyDesktopId&quot;:&quot;b782222f-46a8-32de-928d-6a8c6a58fa67&quot;}],&quot;properties&quot;:{&quot;noteIndex&quot;:0},&quot;isEdited&quot;:false,&quot;manualOverride&quot;:{&quot;citeprocText&quot;:&quot;[18, 26]&quot;,&quot;isManuallyOverridden&quot;:false,&quot;manualOverrideText&quot;:&quot;&quot;},&quot;citationTag&quot;:&quot;MENDELEY_CITATION_v3_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&quot;},{&quot;citationID&quot;:&quot;MENDELEY_CITATION_b1ddfc88-a1c4-49cd-9865-93f2902efabd&quot;,&quot;citationItems&quot;:[{&quot;id&quot;:&quot;c6a783f4-014c-3a35-aa8a-2ecc03fd9e0c&quot;,&quot;itemData&quot;:{&quot;URL&quot;:&quot;https://www.itnetwork.cz/java/kolekce-a-proudy/java-tutorial-seznamy-kolekce-list&quot;,&quot;accessed&quot;:{&quot;date-parts&quot;:[[&quot;2021&quot;,&quot;7&quot;,&quot;22&quot;]]},&quot;author&quot;:[{&quot;dropping-particle&quot;:&quot;&quot;,&quot;family&quot;:&quot;Itnetwork.cz&quot;,&quot;given&quot;:&quot;&quot;,&quot;non-dropping-particle&quot;:&quot;&quot;,&quot;parse-names&quot;:false,&quot;suffix&quot;:&quot;&quot;}],&quot;id&quot;:&quot;c6a783f4-014c-3a35-aa8a-2ecc03fd9e0c&quot;,&quot;issued&quot;:{&quot;date-parts&quot;:[[&quot;0&quot;]]},&quot;title&quot;:&quot;Lekce 3 - Seznam (List) pomocí pole v Javě&quot;,&quot;type&quot;:&quot;webpage&quot;},&quot;uris&quot;:[&quot;http://www.mendeley.com/documents/?uuid=c6a783f4-014c-3a35-aa8a-2ecc03fd9e0c&quot;],&quot;isTemporary&quot;:false,&quot;legacyDesktopId&quot;:&quot;c6a783f4-014c-3a35-aa8a-2ecc03fd9e0c&quot;}],&quot;properties&quot;:{&quot;noteIndex&quot;:0},&quot;isEdited&quot;:false,&quot;manualOverride&quot;:{&quot;citeprocText&quot;:&quot;[27]&quot;,&quot;isManuallyOverridden&quot;:false,&quot;manualOverrideText&quot;:&quot;&quot;},&quot;citationTag&quot;:&quot;MENDELEY_CITATION_v3_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&quot;},{&quot;citationID&quot;:&quot;MENDELEY_CITATION_a952f968-f1fd-45dd-a4b4-5a9dd6ddeb5b&quot;,&quot;citationItems&quot;:[{&quot;id&quot;:&quot;b782222f-46a8-32de-928d-6a8c6a58fa67&quot;,&quot;itemData&quot;:{&quot;URL&quot;:&quot;https://www.oracle.com/java/technologies/simple-familiar.html&quot;,&quot;accessed&quot;:{&quot;date-parts&quot;:[[&quot;2021&quot;,&quot;7&quot;,&quot;22&quot;]]},&quot;author&quot;:[{&quot;dropping-particle&quot;:&quot;&quot;,&quot;family&quot;:&quot;Oracle&quot;,&quot;given&quot;:&quot;&quot;,&quot;non-dropping-particle&quot;:&quot;&quot;,&quot;parse-names&quot;:false,&quot;suffix&quot;:&quot;&quot;}],&quot;id&quot;:&quot;b782222f-46a8-32de-928d-6a8c6a58fa67&quot;,&quot;issued&quot;:{&quot;date-parts&quot;:[[&quot;0&quot;]]},&quot;title&quot;:&quot;The Java Language Environment&quot;,&quot;type&quot;:&quot;webpage&quot;},&quot;uris&quot;:[&quot;http://www.mendeley.com/documents/?uuid=b782222f-46a8-32de-928d-6a8c6a58fa67&quot;],&quot;isTemporary&quot;:false,&quot;legacyDesktopId&quot;:&quot;b782222f-46a8-32de-928d-6a8c6a58fa67&quot;}],&quot;properties&quot;:{&quot;noteIndex&quot;:0},&quot;isEdited&quot;:false,&quot;manualOverride&quot;:{&quot;citeprocText&quot;:&quot;[18]&quot;,&quot;isManuallyOverridden&quot;:false,&quot;manualOverrideText&quot;:&quot;&quot;},&quot;citationTag&quot;:&quot;MENDELEY_CITATION_v3_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&quot;},{&quot;citationID&quot;:&quot;MENDELEY_CITATION_79d9f2d4-15a7-44c7-8e28-fa4101bfcb4a&quot;,&quot;citationItems&quot;:[{&quot;id&quot;:&quot;3d76c6a7-b286-3952-8c42-1cec13403ba2&quot;,&quot;itemData&quot;:{&quot;URL&quot;:&quot;https://docs.microsoft.com/en-us/dotnet/csharp/tour-of-csharp/&quot;,&quot;accessed&quot;:{&quot;date-parts&quot;:[[&quot;2021&quot;,&quot;7&quot;,&quot;23&quot;]]},&quot;author&quot;:[{&quot;dropping-particle&quot;:&quot;&quot;,&quot;family&quot;:&quot;Docs.microsoft.com&quot;,&quot;given&quot;:&quot;&quot;,&quot;non-dropping-particle&quot;:&quot;&quot;,&quot;parse-names&quot;:false,&quot;suffix&quot;:&quot;&quot;}],&quot;id&quot;:&quot;3d76c6a7-b286-3952-8c42-1cec13403ba2&quot;,&quot;issued&quot;:{&quot;date-parts&quot;:[[&quot;0&quot;]]},&quot;title&quot;:&quot;A Tour of C# - C# Guide | Microsoft Docs&quot;,&quot;type&quot;:&quot;webpage&quot;},&quot;uris&quot;:[&quot;http://www.mendeley.com/documents/?uuid=3d76c6a7-b286-3952-8c42-1cec13403ba2&quot;],&quot;isTemporary&quot;:false,&quot;legacyDesktopId&quot;:&quot;3d76c6a7-b286-3952-8c42-1cec13403ba2&quot;}],&quot;properties&quot;:{&quot;noteIndex&quot;:0},&quot;isEdited&quot;:false,&quot;manualOverride&quot;:{&quot;citeprocText&quot;:&quot;[28]&quot;,&quot;isManuallyOverridden&quot;:false,&quot;manualOverrideText&quot;:&quot;&quot;},&quot;citationTag&quot;:&quot;MENDELEY_CITATION_v3_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&quot;},{&quot;citationID&quot;:&quot;MENDELEY_CITATION_1dc39661-b1e5-43c8-bff7-20ff9ce72cb8&quot;,&quot;citationItems&quot;:[{&quot;id&quot;:&quot;810f54cd-034e-3516-bd22-b6fbace18baf&quot;,&quot;itemData&quot;:{&quot;URL&quot;:&quot;https://docs.microsoft.com/en-us/dotnet/framework/migration-guide/versions-and-dependencies?redirectedfrom=MSDN#net-framework-30&quot;,&quot;accessed&quot;:{&quot;date-parts&quot;:[[&quot;2021&quot;,&quot;6&quot;,&quot;5&quot;]]},&quot;author&quot;:[{&quot;dropping-particle&quot;:&quot;&quot;,&quot;family&quot;:&quot;Docs.microsoft.com&quot;,&quot;given&quot;:&quot;&quot;,&quot;non-dropping-particle&quot;:&quot;&quot;,&quot;parse-names&quot;:false,&quot;suffix&quot;:&quot;&quot;}],&quot;id&quot;:&quot;810f54cd-034e-3516-bd22-b6fbace18baf&quot;,&quot;issued&quot;:{&quot;date-parts&quot;:[[&quot;0&quot;]]},&quot;title&quot;:&quot;.NET Framework versions and dependencies&quot;,&quot;type&quot;:&quot;webpage&quot;},&quot;uris&quot;:[&quot;http://www.mendeley.com/documents/?uuid=3c08f669-8f35-4eb0-9c68-b118e804af8d&quot;],&quot;isTemporary&quot;:false,&quot;legacyDesktopId&quot;:&quot;3c08f669-8f35-4eb0-9c68-b118e804af8d&quot;}],&quot;properties&quot;:{&quot;noteIndex&quot;:0},&quot;isEdited&quot;:false,&quot;manualOverride&quot;:{&quot;citeprocText&quot;:&quot;[29]&quot;,&quot;isManuallyOverridden&quot;:false,&quot;manualOverrideText&quot;:&quot;&quot;},&quot;citationTag&quot;:&quot;MENDELEY_CITATION_v3_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&quot;},{&quot;citationID&quot;:&quot;MENDELEY_CITATION_d242ca25-aca3-4d00-8c81-05e7e5eadcc9&quot;,&quot;citationItems&quot;:[{&quot;id&quot;:&quot;3043a782-7037-334f-9024-886d3d4c38fb&quot;,&quot;itemData&quot;:{&quot;ISBN&quot;:&quot;978-80-87017-04-3&quot;,&quot;author&quot;:[{&quot;dropping-particle&quot;:&quot;&quot;,&quot;family&quot;:&quot;Hanák&quot;,&quot;given&quot;:&quot;Ján&quot;,&quot;non-dropping-particle&quot;:&quot;&quot;,&quot;parse-names&quot;:false,&quot;suffix&quot;:&quot;&quot;}],&quot;id&quot;:&quot;3043a782-7037-334f-9024-886d3d4c38fb&quot;,&quot;issued&quot;:{&quot;date-parts&quot;:[[&quot;2009&quot;]]},&quot;publisher&quot;:&quot;artax a.s.&quot;,&quot;publisher-place&quot;:&quot;Brno&quot;,&quot;title&quot;:&quot;C++/CLI začínáme programovat&quot;,&quot;type&quot;:&quot;book&quot;},&quot;uris&quot;:[&quot;http://www.mendeley.com/documents/?uuid=349622b4-73fa-41e8-8b5c-91e9093779a0&quot;],&quot;isTemporary&quot;:false,&quot;legacyDesktopId&quot;:&quot;349622b4-73fa-41e8-8b5c-91e9093779a0&quot;}],&quot;properties&quot;:{&quot;noteIndex&quot;:0},&quot;isEdited&quot;:false,&quot;manualOverride&quot;:{&quot;citeprocText&quot;:&quot;[10]&quot;,&quot;isManuallyOverridden&quot;:false,&quot;manualOverrideText&quot;:&quot;&quot;},&quot;citationTag&quot;:&quot;MENDELEY_CITATION_v3_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&quot;},{&quot;citationID&quot;:&quot;MENDELEY_CITATION_e062ee81-2fa5-4b0a-aadd-6654a912a141&quot;,&quot;citationItems&quot;:[{&quot;id&quot;:&quot;f56705d8-6fe5-37c0-b4ab-df9879019cae&quot;,&quot;itemData&quot;:{&quot;URL&quot;:&quot;https://www.geeksforgeeks.org/c-sharp-method-overloading/&quot;,&quot;accessed&quot;:{&quot;date-parts&quot;:[[&quot;2021&quot;,&quot;7&quot;,&quot;23&quot;]]},&quot;id&quot;:&quot;f56705d8-6fe5-37c0-b4ab-df9879019cae&quot;,&quot;issued&quot;:{&quot;date-parts&quot;:[[&quot;0&quot;]]},&quot;title&quot;:&quot;C# | Method Overloading - GeeksforGeeks&quot;,&quot;type&quot;:&quot;webpage&quot;},&quot;uris&quot;:[&quot;http://www.mendeley.com/documents/?uuid=f56705d8-6fe5-37c0-b4ab-df9879019cae&quot;],&quot;isTemporary&quot;:false,&quot;legacyDesktopId&quot;:&quot;f56705d8-6fe5-37c0-b4ab-df9879019cae&quot;}],&quot;properties&quot;:{&quot;noteIndex&quot;:0},&quot;isEdited&quot;:false,&quot;manualOverride&quot;:{&quot;citeprocText&quot;:&quot;[30]&quot;,&quot;isManuallyOverridden&quot;:false,&quot;manualOverrideText&quot;:&quot;&quot;},&quot;citationTag&quot;:&quot;MENDELEY_CITATION_v3_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&quot;},{&quot;citationID&quot;:&quot;MENDELEY_CITATION_06dfc085-3268-406a-9e9a-682413c6778b&quot;,&quot;citationItems&quot;:[{&quot;id&quot;:&quot;f56705d8-6fe5-37c0-b4ab-df9879019cae&quot;,&quot;itemData&quot;:{&quot;URL&quot;:&quot;https://www.geeksforgeeks.org/c-sharp-method-overloading/&quot;,&quot;accessed&quot;:{&quot;date-parts&quot;:[[&quot;2021&quot;,&quot;7&quot;,&quot;23&quot;]]},&quot;id&quot;:&quot;f56705d8-6fe5-37c0-b4ab-df9879019cae&quot;,&quot;issued&quot;:{&quot;date-parts&quot;:[[&quot;0&quot;]]},&quot;title&quot;:&quot;C# | Method Overloading - GeeksforGeeks&quot;,&quot;type&quot;:&quot;webpage&quot;},&quot;uris&quot;:[&quot;http://www.mendeley.com/documents/?uuid=f56705d8-6fe5-37c0-b4ab-df9879019cae&quot;],&quot;isTemporary&quot;:false,&quot;legacyDesktopId&quot;:&quot;f56705d8-6fe5-37c0-b4ab-df9879019cae&quot;}],&quot;properties&quot;:{&quot;noteIndex&quot;:0},&quot;isEdited&quot;:false,&quot;manualOverride&quot;:{&quot;citeprocText&quot;:&quot;[30]&quot;,&quot;isManuallyOverridden&quot;:false,&quot;manualOverrideText&quot;:&quot;&quot;},&quot;citationTag&quot;:&quot;MENDELEY_CITATION_v3_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&quot;},{&quot;citationID&quot;:&quot;MENDELEY_CITATION_60a2928c-50e5-4d75-89e6-7f950147b493&quot;,&quot;citationItems&quot;:[{&quot;id&quot;:&quot;3d76c6a7-b286-3952-8c42-1cec13403ba2&quot;,&quot;itemData&quot;:{&quot;URL&quot;:&quot;https://docs.microsoft.com/en-us/dotnet/csharp/tour-of-csharp/&quot;,&quot;accessed&quot;:{&quot;date-parts&quot;:[[&quot;2021&quot;,&quot;7&quot;,&quot;23&quot;]]},&quot;author&quot;:[{&quot;dropping-particle&quot;:&quot;&quot;,&quot;family&quot;:&quot;Docs.microsoft.com&quot;,&quot;given&quot;:&quot;&quot;,&quot;non-dropping-particle&quot;:&quot;&quot;,&quot;parse-names&quot;:false,&quot;suffix&quot;:&quot;&quot;}],&quot;id&quot;:&quot;3d76c6a7-b286-3952-8c42-1cec13403ba2&quot;,&quot;issued&quot;:{&quot;date-parts&quot;:[[&quot;0&quot;]]},&quot;title&quot;:&quot;A Tour of C# - C# Guide | Microsoft Docs&quot;,&quot;type&quot;:&quot;webpage&quot;},&quot;uris&quot;:[&quot;http://www.mendeley.com/documents/?uuid=3d76c6a7-b286-3952-8c42-1cec13403ba2&quot;],&quot;isTemporary&quot;:false,&quot;legacyDesktopId&quot;:&quot;3d76c6a7-b286-3952-8c42-1cec13403ba2&quot;}],&quot;properties&quot;:{&quot;noteIndex&quot;:0},&quot;isEdited&quot;:false,&quot;manualOverride&quot;:{&quot;citeprocText&quot;:&quot;[28]&quot;,&quot;isManuallyOverridden&quot;:false,&quot;manualOverrideText&quot;:&quot;&quot;},&quot;citationTag&quot;:&quot;MENDELEY_CITATION_v3_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&quot;},{&quot;citationID&quot;:&quot;MENDELEY_CITATION_8bb4eb06-38e1-4acb-bd40-30a027fa81ac&quot;,&quot;citationItems&quot;:[{&quot;id&quot;:&quot;4c5bee4a-f998-30e3-b57f-e81efa541a08&quot;,&quot;itemData&quot;:{&quot;URL&quot;:&quot;https://docs.microsoft.com/en-us/dotnet/csharp/language-reference/unsafe-code&quot;,&quot;accessed&quot;:{&quot;date-parts&quot;:[[&quot;2021&quot;,&quot;7&quot;,&quot;23&quot;]]},&quot;author&quot;:[{&quot;dropping-particle&quot;:&quot;&quot;,&quot;family&quot;:&quot;Docs.microsoft.com&quot;,&quot;given&quot;:&quot;&quot;,&quot;non-dropping-particle&quot;:&quot;&quot;,&quot;parse-names&quot;:false,&quot;suffix&quot;:&quot;&quot;}],&quot;id&quot;:&quot;4c5bee4a-f998-30e3-b57f-e81efa541a08&quot;,&quot;issued&quot;:{&quot;date-parts&quot;:[[&quot;0&quot;]]},&quot;title&quot;:&quot;Unsafe code, pointers to data, and function pointers | Microsoft Docs&quot;,&quot;type&quot;:&quot;webpage&quot;},&quot;uris&quot;:[&quot;http://www.mendeley.com/documents/?uuid=4c5bee4a-f998-30e3-b57f-e81efa541a08&quot;],&quot;isTemporary&quot;:false,&quot;legacyDesktopId&quot;:&quot;4c5bee4a-f998-30e3-b57f-e81efa541a08&quot;}],&quot;properties&quot;:{&quot;noteIndex&quot;:0},&quot;isEdited&quot;:false,&quot;manualOverride&quot;:{&quot;citeprocText&quot;:&quot;[31]&quot;,&quot;isManuallyOverridden&quot;:false,&quot;manualOverrideText&quot;:&quot;&quot;},&quot;citationTag&quot;:&quot;MENDELEY_CITATION_v3_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&quot;},{&quot;citationID&quot;:&quot;MENDELEY_CITATION_675f424b-7627-4482-b840-7bf1785f67a2&quot;,&quot;citationItems&quot;:[{&quot;id&quot;:&quot;57e91eac-33d9-39f1-bca3-d180c5608bac&quot;,&quot;itemData&quot;:{&quot;URL&quot;:&quot;https://www.visualmicro.com/#&quot;,&quot;accessed&quot;:{&quot;date-parts&quot;:[[&quot;2021&quot;,&quot;7&quot;,&quot;23&quot;]]},&quot;id&quot;:&quot;57e91eac-33d9-39f1-bca3-d180c5608bac&quot;,&quot;issued&quot;:{&quot;date-parts&quot;:[[&quot;0&quot;]]},&quot;title&quot;:&quot;VisualMicro - Arduino IDE For Visual Studio&quot;,&quot;type&quot;:&quot;webpage&quot;},&quot;uris&quot;:[&quot;http://www.mendeley.com/documents/?uuid=57e91eac-33d9-39f1-bca3-d180c5608bac&quot;],&quot;isTemporary&quot;:false,&quot;legacyDesktopId&quot;:&quot;57e91eac-33d9-39f1-bca3-d180c5608bac&quot;},{&quot;id&quot;:&quot;1be39d0c-c5ef-38ec-b37a-8752e6393a36&quot;,&quot;itemData&quot;:{&quot;URL&quot;:&quot;https://marketplace.visualstudio.com/items?itemName=nanoframework.nanoFramework-VS2019-Extension&quot;,&quot;accessed&quot;:{&quot;date-parts&quot;:[[&quot;2021&quot;,&quot;7&quot;,&quot;23&quot;]]},&quot;id&quot;:&quot;1be39d0c-c5ef-38ec-b37a-8752e6393a36&quot;,&quot;issued&quot;:{&quot;date-parts&quot;:[[&quot;0&quot;]]},&quot;title&quot;:&quot;.NET nanoFramework VS2019 Extension - Visual Studio Marketplace&quot;,&quot;type&quot;:&quot;webpage&quot;},&quot;uris&quot;:[&quot;http://www.mendeley.com/documents/?uuid=1be39d0c-c5ef-38ec-b37a-8752e6393a36&quot;],&quot;isTemporary&quot;:false,&quot;legacyDesktopId&quot;:&quot;1be39d0c-c5ef-38ec-b37a-8752e6393a36&quot;}],&quot;properties&quot;:{&quot;noteIndex&quot;:0},&quot;isEdited&quot;:false,&quot;manualOverride&quot;:{&quot;citeprocText&quot;:&quot;[32, 33]&quot;,&quot;isManuallyOverridden&quot;:false,&quot;manualOverrideText&quot;:&quot;&quot;},&quot;citationTag&quot;:&quot;MENDELEY_CITATION_v3_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&quot;},{&quot;citationID&quot;:&quot;MENDELEY_CITATION_323d7a8f-69de-4434-ac81-2e48f757b7d9&quot;,&quot;citationItems&quot;:[{&quot;id&quot;:&quot;5b9266c1-2f72-35fc-9851-720cdfcaa919&quot;,&quot;itemData&quot;:{&quot;URL&quot;:&quot;https://docs.microsoft.com/en-us/dotnet/standard/garbage-collection/fundamentals&quot;,&quot;accessed&quot;:{&quot;date-parts&quot;:[[&quot;2021&quot;,&quot;7&quot;,&quot;23&quot;]]},&quot;author&quot;:[{&quot;dropping-particle&quot;:&quot;&quot;,&quot;family&quot;:&quot;Docs.microsoft.com&quot;,&quot;given&quot;:&quot;&quot;,&quot;non-dropping-particle&quot;:&quot;&quot;,&quot;parse-names&quot;:false,&quot;suffix&quot;:&quot;&quot;}],&quot;id&quot;:&quot;5b9266c1-2f72-35fc-9851-720cdfcaa919&quot;,&quot;issued&quot;:{&quot;date-parts&quot;:[[&quot;0&quot;]]},&quot;title&quot;:&quot;Fundamentals of garbage collection | Microsoft Docs&quot;,&quot;type&quot;:&quot;webpage&quot;},&quot;uris&quot;:[&quot;http://www.mendeley.com/documents/?uuid=5b9266c1-2f72-35fc-9851-720cdfcaa919&quot;],&quot;isTemporary&quot;:false,&quot;legacyDesktopId&quot;:&quot;5b9266c1-2f72-35fc-9851-720cdfcaa919&quot;}],&quot;properties&quot;:{&quot;noteIndex&quot;:0},&quot;isEdited&quot;:false,&quot;manualOverride&quot;:{&quot;citeprocText&quot;:&quot;[34]&quot;,&quot;isManuallyOverridden&quot;:false,&quot;manualOverrideText&quot;:&quot;&quot;},&quot;citationTag&quot;:&quot;MENDELEY_CITATION_v3_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&quot;},{&quot;citationID&quot;:&quot;MENDELEY_CITATION_1eca67e0-6ae5-44cd-a93f-7651845439dd&quot;,&quot;citationItems&quot;:[{&quot;id&quot;:&quot;c8113ab5-5492-3977-b2d5-a65a4829960e&quot;,&quot;itemData&quot;:{&quot;URL&quot;:&quot;https://docs.microsoft.com/en-us/dotnet/standard/garbage-collection/&quot;,&quot;accessed&quot;:{&quot;date-parts&quot;:[[&quot;2021&quot;,&quot;7&quot;,&quot;23&quot;]]},&quot;author&quot;:[{&quot;dropping-particle&quot;:&quot;&quot;,&quot;family&quot;:&quot;Docs.microsoft.com&quot;,&quot;given&quot;:&quot;&quot;,&quot;non-dropping-particle&quot;:&quot;&quot;,&quot;parse-names&quot;:false,&quot;suffix&quot;:&quot;&quot;}],&quot;id&quot;:&quot;c8113ab5-5492-3977-b2d5-a65a4829960e&quot;,&quot;issued&quot;:{&quot;date-parts&quot;:[[&quot;0&quot;]]},&quot;title&quot;:&quot;.NET garbage collection | Microsoft Docs&quot;,&quot;type&quot;:&quot;webpage&quot;},&quot;uris&quot;:[&quot;http://www.mendeley.com/documents/?uuid=c8113ab5-5492-3977-b2d5-a65a4829960e&quot;],&quot;isTemporary&quot;:false,&quot;legacyDesktopId&quot;:&quot;c8113ab5-5492-3977-b2d5-a65a4829960e&quot;}],&quot;properties&quot;:{&quot;noteIndex&quot;:0},&quot;isEdited&quot;:false,&quot;manualOverride&quot;:{&quot;citeprocText&quot;:&quot;[35]&quot;,&quot;isManuallyOverridden&quot;:false,&quot;manualOverrideText&quot;:&quot;&quot;},&quot;citationTag&quot;:&quot;MENDELEY_CITATION_v3_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&quot;},{&quot;citationID&quot;:&quot;MENDELEY_CITATION_f2e98b9c-f43e-4804-86ba-5967437c1651&quot;,&quot;citationItems&quot;:[{&quot;id&quot;:&quot;5bc05a14-b5bf-37c8-8c7e-549c4238a0dd&quot;,&quot;itemData&quot;:{&quot;URL&quot;:&quot;https://dotnet.microsoft.com/download/dotnet/1.0&quot;,&quot;accessed&quot;:{&quot;date-parts&quot;:[[&quot;2021&quot;,&quot;9&quot;,&quot;23&quot;]]},&quot;id&quot;:&quot;5bc05a14-b5bf-37c8-8c7e-549c4238a0dd&quot;,&quot;issued&quot;:{&quot;date-parts&quot;:[[&quot;0&quot;]]},&quot;title&quot;:&quot;Download .NET Core 1.0 (Linux, macOS, and Windows)&quot;,&quot;type&quot;:&quot;webpage&quot;},&quot;uris&quot;:[&quot;http://www.mendeley.com/documents/?uuid=5bc05a14-b5bf-37c8-8c7e-549c4238a0dd&quot;],&quot;isTemporary&quot;:false,&quot;legacyDesktopId&quot;:&quot;5bc05a14-b5bf-37c8-8c7e-549c4238a0dd&quot;}],&quot;properties&quot;:{&quot;noteIndex&quot;:0},&quot;isEdited&quot;:false,&quot;manualOverride&quot;:{&quot;citeprocText&quot;:&quot;[36]&quot;,&quot;isManuallyOverridden&quot;:false,&quot;manualOverrideText&quot;:&quot;&quot;},&quot;citationTag&quot;:&quot;MENDELEY_CITATION_v3_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&quot;},{&quot;citationID&quot;:&quot;MENDELEY_CITATION_815590c0-d760-4b3c-abfd-d4b1e79b2971&quot;,&quot;citationItems&quot;:[{&quot;id&quot;:&quot;079dc684-7886-3796-8fe5-63db7fc3e2db&quot;,&quot;itemData&quot;:{&quot;URL&quot;:&quot;https://docs.microsoft.com/cs-cz/dotnet/maui/what-is-maui&quot;,&quot;accessed&quot;:{&quot;date-parts&quot;:[[&quot;2021&quot;,&quot;9&quot;,&quot;23&quot;]]},&quot;id&quot;:&quot;079dc684-7886-3796-8fe5-63db7fc3e2db&quot;,&quot;issued&quot;:{&quot;date-parts&quot;:[[&quot;0&quot;]]},&quot;title&quot;:&quot;What is .NET MAUI? - .NET MAUI | Microsoft Docs&quot;,&quot;type&quot;:&quot;webpage&quot;},&quot;uris&quot;:[&quot;http://www.mendeley.com/documents/?uuid=079dc684-7886-3796-8fe5-63db7fc3e2db&quot;],&quot;isTemporary&quot;:false,&quot;legacyDesktopId&quot;:&quot;079dc684-7886-3796-8fe5-63db7fc3e2db&quot;}],&quot;properties&quot;:{&quot;noteIndex&quot;:0},&quot;isEdited&quot;:false,&quot;manualOverride&quot;:{&quot;citeprocText&quot;:&quot;[37]&quot;,&quot;isManuallyOverridden&quot;:false,&quot;manualOverrideText&quot;:&quot;&quot;},&quot;citationTag&quot;:&quot;MENDELEY_CITATION_v3_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&quot;},{&quot;citationID&quot;:&quot;MENDELEY_CITATION_caf4c9b4-7284-4cd5-ad49-0f5e534c4cb1&quot;,&quot;citationItems&quot;:[{&quot;id&quot;:&quot;4c5bee4a-f998-30e3-b57f-e81efa541a08&quot;,&quot;itemData&quot;:{&quot;URL&quot;:&quot;https://docs.microsoft.com/en-us/dotnet/csharp/language-reference/unsafe-code&quot;,&quot;accessed&quot;:{&quot;date-parts&quot;:[[&quot;2021&quot;,&quot;7&quot;,&quot;23&quot;]]},&quot;author&quot;:[{&quot;dropping-particle&quot;:&quot;&quot;,&quot;family&quot;:&quot;Docs.microsoft.com&quot;,&quot;given&quot;:&quot;&quot;,&quot;non-dropping-particle&quot;:&quot;&quot;,&quot;parse-names&quot;:false,&quot;suffix&quot;:&quot;&quot;}],&quot;id&quot;:&quot;4c5bee4a-f998-30e3-b57f-e81efa541a08&quot;,&quot;issued&quot;:{&quot;date-parts&quot;:[[&quot;0&quot;]]},&quot;title&quot;:&quot;Unsafe code, pointers to data, and function pointers | Microsoft Docs&quot;,&quot;type&quot;:&quot;webpage&quot;},&quot;uris&quot;:[&quot;http://www.mendeley.com/documents/?uuid=4c5bee4a-f998-30e3-b57f-e81efa541a08&quot;],&quot;isTemporary&quot;:false,&quot;legacyDesktopId&quot;:&quot;4c5bee4a-f998-30e3-b57f-e81efa541a08&quot;}],&quot;properties&quot;:{&quot;noteIndex&quot;:0},&quot;isEdited&quot;:false,&quot;manualOverride&quot;:{&quot;citeprocText&quot;:&quot;[31]&quot;,&quot;isManuallyOverridden&quot;:false,&quot;manualOverrideText&quot;:&quot;&quot;},&quot;citationTag&quot;:&quot;MENDELEY_CITATION_v3_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&quot;},{&quot;citationID&quot;:&quot;MENDELEY_CITATION_aa85827e-ad38-48f0-ab69-283e365b5c22&quot;,&quot;citationItems&quot;:[{&quot;id&quot;:&quot;1d7d20b3-1ae4-3af4-a8ba-708af334a28c&quot;,&quot;itemData&quot;:{&quot;URL&quot;:&quot;https://docs.microsoft.com/en-us/dotnet/api/system.multicastdelegate?view=net-5.0#code-try-3&quot;,&quot;accessed&quot;:{&quot;date-parts&quot;:[[&quot;2021&quot;,&quot;7&quot;,&quot;25&quot;]]},&quot;author&quot;:[{&quot;dropping-particle&quot;:&quot;&quot;,&quot;family&quot;:&quot;Docs.microsoft.com&quot;,&quot;given&quot;:&quot;&quot;,&quot;non-dropping-particle&quot;:&quot;&quot;,&quot;parse-names&quot;:false,&quot;suffix&quot;:&quot;&quot;}],&quot;id&quot;:&quot;1d7d20b3-1ae4-3af4-a8ba-708af334a28c&quot;,&quot;issued&quot;:{&quot;date-parts&quot;:[[&quot;0&quot;]]},&quot;title&quot;:&quot;MulticastDelegate Class (System) | Microsoft Docs&quot;,&quot;type&quot;:&quot;webpage&quot;},&quot;uris&quot;:[&quot;http://www.mendeley.com/documents/?uuid=1d7d20b3-1ae4-3af4-a8ba-708af334a28c&quot;],&quot;isTemporary&quot;:false,&quot;legacyDesktopId&quot;:&quot;1d7d20b3-1ae4-3af4-a8ba-708af334a28c&quot;},{&quot;id&quot;:&quot;04c09fb7-2cd1-35bc-a5b0-018c33294b4e&quot;,&quot;itemData&quot;:{&quot;URL&quot;:&quot;https://www.zive.cz/clanky/poznavame-c-a-microsoftnet-15-dil--delegaty/sc-3-a-123479/default.aspx&quot;,&quot;accessed&quot;:{&quot;date-parts&quot;:[[&quot;2021&quot;,&quot;7&quot;,&quot;25&quot;]]},&quot;author&quot;:[{&quot;dropping-particle&quot;:&quot;&quot;,&quot;family&quot;:&quot;Živě.cz&quot;,&quot;given&quot;:&quot;&quot;,&quot;non-dropping-particle&quot;:&quot;&quot;,&quot;parse-names&quot;:false,&quot;suffix&quot;:&quot;&quot;}],&quot;id&quot;:&quot;04c09fb7-2cd1-35bc-a5b0-018c33294b4e&quot;,&quot;issued&quot;:{&quot;date-parts&quot;:[[&quot;0&quot;]]},&quot;title&quot;:&quot;Poznáváme C# a Microsoft.NET 15. díl – delegáty – Živě.cz&quot;,&quot;type&quot;:&quot;webpage&quot;},&quot;uris&quot;:[&quot;http://www.mendeley.com/documents/?uuid=04c09fb7-2cd1-35bc-a5b0-018c33294b4e&quot;],&quot;isTemporary&quot;:false,&quot;legacyDesktopId&quot;:&quot;04c09fb7-2cd1-35bc-a5b0-018c33294b4e&quot;},{&quot;id&quot;:&quot;ef59fcac-6885-3b65-8abe-560a67285f82&quot;,&quot;itemData&quot;:{&quot;URL&quot;:&quot;https://docs.microsoft.com/en-us/dotnet/csharp/programming-guide/delegates/&quot;,&quot;accessed&quot;:{&quot;date-parts&quot;:[[&quot;2021&quot;,&quot;7&quot;,&quot;25&quot;]]},&quot;author&quot;:[{&quot;dropping-particle&quot;:&quot;&quot;,&quot;family&quot;:&quot;Docs.microsoft.com&quot;,&quot;given&quot;:&quot;&quot;,&quot;non-dropping-particle&quot;:&quot;&quot;,&quot;parse-names&quot;:false,&quot;suffix&quot;:&quot;&quot;}],&quot;id&quot;:&quot;ef59fcac-6885-3b65-8abe-560a67285f82&quot;,&quot;issued&quot;:{&quot;date-parts&quot;:[[&quot;0&quot;]]},&quot;title&quot;:&quot;Delegates - C# Programming Guide | Microsoft Docs&quot;,&quot;type&quot;:&quot;webpage&quot;},&quot;uris&quot;:[&quot;http://www.mendeley.com/documents/?uuid=ef59fcac-6885-3b65-8abe-560a67285f82&quot;],&quot;isTemporary&quot;:false,&quot;legacyDesktopId&quot;:&quot;ef59fcac-6885-3b65-8abe-560a67285f82&quot;}],&quot;properties&quot;:{&quot;noteIndex&quot;:0},&quot;isEdited&quot;:false,&quot;manualOverride&quot;:{&quot;citeprocText&quot;:&quot;[38–40]&quot;,&quot;isManuallyOverridden&quot;:false,&quot;manualOverrideText&quot;:&quot;&quot;},&quot;citationTag&quot;:&quot;MENDELEY_CITATION_v3_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&quot;},{&quot;citationID&quot;:&quot;MENDELEY_CITATION_013c494d-62ac-41d0-8265-370e73db11b7&quot;,&quot;citationItems&quot;:[{&quot;id&quot;:&quot;75a0eec7-eb07-3965-832e-78d38f76fec5&quot;,&quot;itemData&quot;:{&quot;URL&quot;:&quot;https://docs.microsoft.com/en-us/dotnet/standard/events/&quot;,&quot;accessed&quot;:{&quot;date-parts&quot;:[[&quot;2021&quot;,&quot;7&quot;,&quot;25&quot;]]},&quot;author&quot;:[{&quot;dropping-particle&quot;:&quot;&quot;,&quot;family&quot;:&quot;Docs.microsoft.com&quot;,&quot;given&quot;:&quot;&quot;,&quot;non-dropping-particle&quot;:&quot;&quot;,&quot;parse-names&quot;:false,&quot;suffix&quot;:&quot;&quot;}],&quot;id&quot;:&quot;75a0eec7-eb07-3965-832e-78d38f76fec5&quot;,&quot;issued&quot;:{&quot;date-parts&quot;:[[&quot;0&quot;]]},&quot;title&quot;:&quot;Handling and Raising Events | Microsoft Docs&quot;,&quot;type&quot;:&quot;webpage&quot;},&quot;uris&quot;:[&quot;http://www.mendeley.com/documents/?uuid=75a0eec7-eb07-3965-832e-78d38f76fec5&quot;],&quot;isTemporary&quot;:false,&quot;legacyDesktopId&quot;:&quot;75a0eec7-eb07-3965-832e-78d38f76fec5&quot;},{&quot;id&quot;:&quot;c071f232-426c-3ee3-b5eb-7e37efbf69a5&quot;,&quot;itemData&quot;:{&quot;URL&quot;:&quot;https://docs.microsoft.com/en-us/dotnet/api/system.eventhandler?view=net-5.0&quot;,&quot;accessed&quot;:{&quot;date-parts&quot;:[[&quot;2021&quot;,&quot;7&quot;,&quot;25&quot;]]},&quot;author&quot;:[{&quot;dropping-particle&quot;:&quot;&quot;,&quot;family&quot;:&quot;Docs.microsoft.com&quot;,&quot;given&quot;:&quot;&quot;,&quot;non-dropping-particle&quot;:&quot;&quot;,&quot;parse-names&quot;:false,&quot;suffix&quot;:&quot;&quot;}],&quot;id&quot;:&quot;c071f232-426c-3ee3-b5eb-7e37efbf69a5&quot;,&quot;issued&quot;:{&quot;date-parts&quot;:[[&quot;0&quot;]]},&quot;title&quot;:&quot;EventHandler Delegate (System) | Microsoft Docs&quot;,&quot;type&quot;:&quot;webpage&quot;},&quot;uris&quot;:[&quot;http://www.mendeley.com/documents/?uuid=c071f232-426c-3ee3-b5eb-7e37efbf69a5&quot;],&quot;isTemporary&quot;:false,&quot;legacyDesktopId&quot;:&quot;c071f232-426c-3ee3-b5eb-7e37efbf69a5&quot;}],&quot;properties&quot;:{&quot;noteIndex&quot;:0},&quot;isEdited&quot;:false,&quot;manualOverride&quot;:{&quot;citeprocText&quot;:&quot;[41, 42]&quot;,&quot;isManuallyOverridden&quot;:false,&quot;manualOverrideText&quot;:&quot;&quot;},&quot;citationTag&quot;:&quot;MENDELEY_CITATION_v3_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&quot;},{&quot;citationID&quot;:&quot;MENDELEY_CITATION_bb465ea7-6296-4ffc-8b22-4324560f362e&quot;,&quot;citationItems&quot;:[{&quot;id&quot;:&quot;b7107970-b700-3131-87bc-3b0fed11c072&quot;,&quot;itemData&quot;:{&quot;URL&quot;:&quot;https://docs.microsoft.com/en-us/dotnet/csharp/language-reference/keywords/out-parameter-modifier&quot;,&quot;accessed&quot;:{&quot;date-parts&quot;:[[&quot;2021&quot;,&quot;7&quot;,&quot;23&quot;]]},&quot;author&quot;:[{&quot;dropping-particle&quot;:&quot;&quot;,&quot;family&quot;:&quot;Docs.microsoft.com&quot;,&quot;given&quot;:&quot;&quot;,&quot;non-dropping-particle&quot;:&quot;&quot;,&quot;parse-names&quot;:false,&quot;suffix&quot;:&quot;&quot;}],&quot;id&quot;:&quot;b7107970-b700-3131-87bc-3b0fed11c072&quot;,&quot;issued&quot;:{&quot;date-parts&quot;:[[&quot;0&quot;]]},&quot;title&quot;:&quot;out parameter modifier - C# Reference | Microsoft Docs&quot;,&quot;type&quot;:&quot;webpage&quot;},&quot;uris&quot;:[&quot;http://www.mendeley.com/documents/?uuid=b7107970-b700-3131-87bc-3b0fed11c072&quot;],&quot;isTemporary&quot;:false,&quot;legacyDesktopId&quot;:&quot;b7107970-b700-3131-87bc-3b0fed11c072&quot;}],&quot;properties&quot;:{&quot;noteIndex&quot;:0},&quot;isEdited&quot;:false,&quot;manualOverride&quot;:{&quot;citeprocText&quot;:&quot;[43]&quot;,&quot;isManuallyOverridden&quot;:false,&quot;manualOverrideText&quot;:&quot;&quot;},&quot;citationTag&quot;:&quot;MENDELEY_CITATION_v3_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&quot;},{&quot;citationID&quot;:&quot;MENDELEY_CITATION_9cecee7e-2174-41bc-9cb5-5340eea3db11&quot;,&quot;citationItems&quot;:[{&quot;id&quot;:&quot;b7107970-b700-3131-87bc-3b0fed11c072&quot;,&quot;itemData&quot;:{&quot;URL&quot;:&quot;https://docs.microsoft.com/en-us/dotnet/csharp/language-reference/keywords/out-parameter-modifier&quot;,&quot;accessed&quot;:{&quot;date-parts&quot;:[[&quot;2021&quot;,&quot;7&quot;,&quot;23&quot;]]},&quot;author&quot;:[{&quot;dropping-particle&quot;:&quot;&quot;,&quot;family&quot;:&quot;Docs.microsoft.com&quot;,&quot;given&quot;:&quot;&quot;,&quot;non-dropping-particle&quot;:&quot;&quot;,&quot;parse-names&quot;:false,&quot;suffix&quot;:&quot;&quot;}],&quot;id&quot;:&quot;b7107970-b700-3131-87bc-3b0fed11c072&quot;,&quot;issued&quot;:{&quot;date-parts&quot;:[[&quot;0&quot;]]},&quot;title&quot;:&quot;out parameter modifier - C# Reference | Microsoft Docs&quot;,&quot;type&quot;:&quot;webpage&quot;},&quot;uris&quot;:[&quot;http://www.mendeley.com/documents/?uuid=b7107970-b700-3131-87bc-3b0fed11c072&quot;],&quot;isTemporary&quot;:false,&quot;legacyDesktopId&quot;:&quot;b7107970-b700-3131-87bc-3b0fed11c072&quot;}],&quot;properties&quot;:{&quot;noteIndex&quot;:0},&quot;isEdited&quot;:false,&quot;manualOverride&quot;:{&quot;citeprocText&quot;:&quot;[43]&quot;,&quot;isManuallyOverridden&quot;:false,&quot;manualOverrideText&quot;:&quot;&quot;},&quot;citationTag&quot;:&quot;MENDELEY_CITATION_v3_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&quot;},{&quot;citationID&quot;:&quot;MENDELEY_CITATION_259ae50b-131b-4073-9085-b943a23d945d&quot;,&quot;citationItems&quot;:[{&quot;id&quot;:&quot;662f62d3-f848-31fd-974b-77d86b4a6447&quot;,&quot;itemData&quot;:{&quot;URL&quot;:&quot;https://docs.microsoft.com/en-us/dotnet/csharp/programming-guide/classes-and-structs/properties&quot;,&quot;accessed&quot;:{&quot;date-parts&quot;:[[&quot;2021&quot;,&quot;7&quot;,&quot;23&quot;]]},&quot;author&quot;:[{&quot;dropping-particle&quot;:&quot;&quot;,&quot;family&quot;:&quot;Docs.microsoft.com&quot;,&quot;given&quot;:&quot;&quot;,&quot;non-dropping-particle&quot;:&quot;&quot;,&quot;parse-names&quot;:false,&quot;suffix&quot;:&quot;&quot;}],&quot;id&quot;:&quot;662f62d3-f848-31fd-974b-77d86b4a6447&quot;,&quot;issued&quot;:{&quot;date-parts&quot;:[[&quot;0&quot;]]},&quot;title&quot;:&quot;Properties - C# Programming Guide | Microsoft Docs&quot;,&quot;type&quot;:&quot;webpage&quot;},&quot;uris&quot;:[&quot;http://www.mendeley.com/documents/?uuid=662f62d3-f848-31fd-974b-77d86b4a6447&quot;],&quot;isTemporary&quot;:false,&quot;legacyDesktopId&quot;:&quot;662f62d3-f848-31fd-974b-77d86b4a6447&quot;}],&quot;properties&quot;:{&quot;noteIndex&quot;:0},&quot;isEdited&quot;:false,&quot;manualOverride&quot;:{&quot;citeprocText&quot;:&quot;[44]&quot;,&quot;isManuallyOverridden&quot;:false,&quot;manualOverrideText&quot;:&quot;&quot;},&quot;citationTag&quot;:&quot;MENDELEY_CITATION_v3_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&quot;},{&quot;citationID&quot;:&quot;MENDELEY_CITATION_8273c5d7-a381-426c-91aa-c30093a138c0&quot;,&quot;citationItems&quot;:[{&quot;id&quot;:&quot;fe670c12-948e-331f-b7a1-248a96ae7f8d&quot;,&quot;itemData&quot;:{&quot;URL&quot;:&quot;https://docs.microsoft.com/en-us/dotnet/csharp/programming-guide/classes-and-structs/partial-classes-and-methods&quot;,&quot;accessed&quot;:{&quot;date-parts&quot;:[[&quot;2021&quot;,&quot;7&quot;,&quot;24&quot;]]},&quot;author&quot;:[{&quot;dropping-particle&quot;:&quot;&quot;,&quot;family&quot;:&quot;Docs.microsoft.com&quot;,&quot;given&quot;:&quot;&quot;,&quot;non-dropping-particle&quot;:&quot;&quot;,&quot;parse-names&quot;:false,&quot;suffix&quot;:&quot;&quot;}],&quot;id&quot;:&quot;fe670c12-948e-331f-b7a1-248a96ae7f8d&quot;,&quot;issued&quot;:{&quot;date-parts&quot;:[[&quot;0&quot;]]},&quot;title&quot;:&quot;Partial Classes and Methods - C# Programming Guide | Microsoft Docs&quot;,&quot;type&quot;:&quot;webpage&quot;},&quot;uris&quot;:[&quot;http://www.mendeley.com/documents/?uuid=fe670c12-948e-331f-b7a1-248a96ae7f8d&quot;],&quot;isTemporary&quot;:false,&quot;legacyDesktopId&quot;:&quot;fe670c12-948e-331f-b7a1-248a96ae7f8d&quot;}],&quot;properties&quot;:{&quot;noteIndex&quot;:0},&quot;isEdited&quot;:false,&quot;manualOverride&quot;:{&quot;citeprocText&quot;:&quot;[45]&quot;,&quot;isManuallyOverridden&quot;:false,&quot;manualOverrideText&quot;:&quot;&quot;},&quot;citationTag&quot;:&quot;MENDELEY_CITATION_v3_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&quot;},{&quot;citationID&quot;:&quot;MENDELEY_CITATION_268dc388-0b48-4032-8d1a-62f2b626bf21&quot;,&quot;citationItems&quot;:[{&quot;id&quot;:&quot;3043a782-7037-334f-9024-886d3d4c38fb&quot;,&quot;itemData&quot;:{&quot;ISBN&quot;:&quot;978-80-87017-04-3&quot;,&quot;author&quot;:[{&quot;dropping-particle&quot;:&quot;&quot;,&quot;family&quot;:&quot;Hanák&quot;,&quot;given&quot;:&quot;Ján&quot;,&quot;non-dropping-particle&quot;:&quot;&quot;,&quot;parse-names&quot;:false,&quot;suffix&quot;:&quot;&quot;}],&quot;id&quot;:&quot;3043a782-7037-334f-9024-886d3d4c38fb&quot;,&quot;issued&quot;:{&quot;date-parts&quot;:[[&quot;2009&quot;]]},&quot;publisher&quot;:&quot;artax a.s.&quot;,&quot;publisher-place&quot;:&quot;Brno&quot;,&quot;title&quot;:&quot;C++/CLI začínáme programovat&quot;,&quot;type&quot;:&quot;book&quot;},&quot;uris&quot;:[&quot;http://www.mendeley.com/documents/?uuid=349622b4-73fa-41e8-8b5c-91e9093779a0&quot;],&quot;isTemporary&quot;:false,&quot;legacyDesktopId&quot;:&quot;349622b4-73fa-41e8-8b5c-91e9093779a0&quot;},{&quot;id&quot;:&quot;514d5021-3fa5-3c00-ad80-394fddacc28c&quot;,&quot;itemData&quot;:{&quot;URL&quot;:&quot;https://docs.microsoft.com/en-us/dotnet/framework/tools/ngen-exe-native-image-generator&quot;,&quot;accessed&quot;:{&quot;date-parts&quot;:[[&quot;2021&quot;,&quot;8&quot;,&quot;6&quot;]]},&quot;author&quot;:[{&quot;dropping-particle&quot;:&quot;&quot;,&quot;family&quot;:&quot;Docs.microsoft.com&quot;,&quot;given&quot;:&quot;&quot;,&quot;non-dropping-particle&quot;:&quot;&quot;,&quot;parse-names&quot;:false,&quot;suffix&quot;:&quot;&quot;}],&quot;id&quot;:&quot;514d5021-3fa5-3c00-ad80-394fddacc28c&quot;,&quot;issued&quot;:{&quot;date-parts&quot;:[[&quot;0&quot;]]},&quot;title&quot;:&quot;Ngen.exe (Native Image Generator) | Microsoft Docs&quot;,&quot;type&quot;:&quot;webpage&quot;},&quot;uris&quot;:[&quot;http://www.mendeley.com/documents/?uuid=514d5021-3fa5-3c00-ad80-394fddacc28c&quot;],&quot;isTemporary&quot;:false,&quot;legacyDesktopId&quot;:&quot;514d5021-3fa5-3c00-ad80-394fddacc28c&quot;}],&quot;properties&quot;:{&quot;noteIndex&quot;:0},&quot;isEdited&quot;:false,&quot;manualOverride&quot;:{&quot;citeprocText&quot;:&quot;[10, 46]&quot;,&quot;isManuallyOverridden&quot;:false,&quot;manualOverrideText&quot;:&quot;&quot;},&quot;citationTag&quot;:&quot;MENDELEY_CITATION_v3_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&quot;},{&quot;citationID&quot;:&quot;MENDELEY_CITATION_33529279-430f-454d-aa2e-822e0f158463&quot;,&quot;citationItems&quot;:[{&quot;id&quot;:&quot;a4845a32-a560-3c9e-a6d7-00dc3b8d256d&quot;,&quot;itemData&quot;:{&quot;URL&quot;:&quot;https://www.stroustrup.com/bs_faq.html#garbage-collection&quot;,&quot;accessed&quot;:{&quot;date-parts&quot;:[[&quot;2021&quot;,&quot;7&quot;,&quot;20&quot;]]},&quot;author&quot;:[{&quot;dropping-particle&quot;:&quot;&quot;,&quot;family&quot;:&quot;Stroustrup&quot;,&quot;given&quot;:&quot;Bjarne&quot;,&quot;non-dropping-particle&quot;:&quot;&quot;,&quot;parse-names&quot;:false,&quot;suffix&quot;:&quot;&quot;}],&quot;id&quot;:&quot;a4845a32-a560-3c9e-a6d7-00dc3b8d256d&quot;,&quot;issued&quot;:{&quot;date-parts&quot;:[[&quot;0&quot;]]},&quot;title&quot;:&quot;Stroustrup: FAQ-garbage-collection&quot;,&quot;type&quot;:&quot;webpage&quot;},&quot;uris&quot;:[&quot;http://www.mendeley.com/documents/?uuid=a4845a32-a560-3c9e-a6d7-00dc3b8d256d&quot;],&quot;isTemporary&quot;:false,&quot;legacyDesktopId&quot;:&quot;a4845a32-a560-3c9e-a6d7-00dc3b8d256d&quot;}],&quot;properties&quot;:{&quot;noteIndex&quot;:0},&quot;isEdited&quot;:false,&quot;manualOverride&quot;:{&quot;citeprocText&quot;:&quot;[15]&quot;,&quot;isManuallyOverridden&quot;:false,&quot;manualOverrideText&quot;:&quot;&quot;},&quot;citationTag&quot;:&quot;MENDELEY_CITATION_v3_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&quot;},{&quot;citationID&quot;:&quot;MENDELEY_CITATION_cb727f94-379c-44c5-89c8-11be1ae50263&quot;,&quot;citationItems&quot;:[{&quot;id&quot;:&quot;e5b65990-aeb2-3a45-b2de-6c904bd861ca&quot;,&quot;itemData&quot;:{&quot;URL&quot;:&quot;https://docs.microsoft.com/en-us/cpp/cpp/event-handling-in-native-cpp?view=msvc-160#:~:text= Event handling in native C%2B%2B  1,you use the intrinsic function __hook... More&quot;,&quot;accessed&quot;:{&quot;date-parts&quot;:[[&quot;2021&quot;,&quot;6&quot;,&quot;6&quot;]]},&quot;author&quot;:[{&quot;dropping-particle&quot;:&quot;&quot;,&quot;family&quot;:&quot;Docs.microsoft.com&quot;,&quot;given&quot;:&quot;&quot;,&quot;non-dropping-particle&quot;:&quot;&quot;,&quot;parse-names&quot;:false,&quot;suffix&quot;:&quot;&quot;}],&quot;id&quot;:&quot;e5b65990-aeb2-3a45-b2de-6c904bd861ca&quot;,&quot;issued&quot;:{&quot;date-parts&quot;:[[&quot;0&quot;]]},&quot;title&quot;:&quot;Event handling in native C++&quot;,&quot;type&quot;:&quot;webpage&quot;},&quot;uris&quot;:[&quot;http://www.mendeley.com/documents/?uuid=b7926761-5688-45a9-b1c5-ada78e3ca9bc&quot;],&quot;isTemporary&quot;:false,&quot;legacyDesktopId&quot;:&quot;b7926761-5688-45a9-b1c5-ada78e3ca9bc&quot;}],&quot;properties&quot;:{&quot;noteIndex&quot;:0},&quot;isEdited&quot;:false,&quot;manualOverride&quot;:{&quot;citeprocText&quot;:&quot;[47]&quot;,&quot;isManuallyOverridden&quot;:false,&quot;manualOverrideText&quot;:&quot;&quot;},&quot;citationTag&quot;:&quot;MENDELEY_CITATION_v3_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&quot;},{&quot;citationID&quot;:&quot;MENDELEY_CITATION_3b17ef0c-2deb-4114-8e92-c53691d4c0bf&quot;,&quot;citationItems&quot;:[{&quot;id&quot;:&quot;fb4333a1-4688-37d3-aef8-9510ba7d1fe0&quot;,&quot;itemData&quot;:{&quot;URL&quot;:&quot;https://libgdx.com/features/&quot;,&quot;accessed&quot;:{&quot;date-parts&quot;:[[&quot;2021&quot;,&quot;6&quot;,&quot;5&quot;]]},&quot;author&quot;:[{&quot;dropping-particle&quot;:&quot;&quot;,&quot;family&quot;:&quot;LibGDX&quot;,&quot;given&quot;:&quot;&quot;,&quot;non-dropping-particle&quot;:&quot;&quot;,&quot;parse-names&quot;:false,&quot;suffix&quot;:&quot;&quot;}],&quot;id&quot;:&quot;fb4333a1-4688-37d3-aef8-9510ba7d1fe0&quot;,&quot;issued&quot;:{&quot;date-parts&quot;:[[&quot;0&quot;]]},&quot;title&quot;:&quot;libGDX features&quot;,&quot;type&quot;:&quot;webpage&quot;},&quot;uris&quot;:[&quot;http://www.mendeley.com/documents/?uuid=e7490b6e-caa9-492c-bf16-8d864efa6464&quot;],&quot;isTemporary&quot;:false,&quot;legacyDesktopId&quot;:&quot;e7490b6e-caa9-492c-bf16-8d864efa6464&quot;}],&quot;properties&quot;:{&quot;noteIndex&quot;:0},&quot;isEdited&quot;:false,&quot;manualOverride&quot;:{&quot;citeprocText&quot;:&quot;[48]&quot;,&quot;isManuallyOverridden&quot;:false,&quot;manualOverrideText&quot;:&quot;&quot;},&quot;citationTag&quot;:&quot;MENDELEY_CITATION_v3_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&quot;},{&quot;citationID&quot;:&quot;MENDELEY_CITATION_32967e21-84c9-46a9-98fd-52dea83ebcd9&quot;,&quot;citationItems&quot;:[{&quot;id&quot;:&quot;d3eedc5d-527a-3e09-9964-d7e1a238da20&quot;,&quot;itemData&quot;:{&quot;author&quot;:[{&quot;dropping-particle&quot;:&quot;&quot;,&quot;family&quot;:&quot;Sláma&quot;,&quot;given&quot;:&quot;David&quot;,&quot;non-dropping-particle&quot;:&quot;&quot;,&quot;parse-names&quot;:false,&quot;suffix&quot;:&quot;&quot;}],&quot;container-title&quot;:&quot;Computer&quot;,&quot;id&quot;:&quot;d3eedc5d-527a-3e09-9964-d7e1a238da20&quot;,&quot;issued&quot;:{&quot;date-parts&quot;:[[&quot;2010&quot;]]},&quot;title&quot;:&quot;Průvodce herními žánry – dungeony a rpg – Doupě.cz&quot;,&quot;type&quot;:&quot;article-magazine&quot;},&quot;uris&quot;:[&quot;http://www.mendeley.com/documents/?uuid=d3eedc5d-527a-3e09-9964-d7e1a238da20&quot;],&quot;isTemporary&quot;:false,&quot;legacyDesktopId&quot;:&quot;d3eedc5d-527a-3e09-9964-d7e1a238da20&quot;}],&quot;properties&quot;:{&quot;noteIndex&quot;:0},&quot;isEdited&quot;:false,&quot;manualOverride&quot;:{&quot;citeprocText&quot;:&quot;[49]&quot;,&quot;isManuallyOverridden&quot;:false,&quot;manualOverrideText&quot;:&quot;&quot;},&quot;citationTag&quot;:&quot;MENDELEY_CITATION_v3_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&quot;},{&quot;citationID&quot;:&quot;MENDELEY_CITATION_f819e2fa-3b16-427e-a27a-ac1e0f77cddc&quot;,&quot;citationItems&quot;:[{&quot;id&quot;:&quot;2df03420-f6a8-3f2e-9492-9979012a923a&quot;,&quot;itemData&quot;:{&quot;URL&quot;:&quot;https://www.alza.cz/media/assassins-creed-odyssey-pc-digital-d6222907.htm?o=3&quot;,&quot;accessed&quot;:{&quot;date-parts&quot;:[[&quot;2021&quot;,&quot;8&quot;,&quot;24&quot;]]},&quot;id&quot;:&quot;2df03420-f6a8-3f2e-9492-9979012a923a&quot;,&quot;issued&quot;:{&quot;date-parts&quot;:[[&quot;0&quot;]]},&quot;title&quot;:&quot;Hra na PC Assassins Creed Odyssey - PC DIGITAL | Hra na PC na Alza.cz&quot;,&quot;type&quot;:&quot;webpage&quot;},&quot;uris&quot;:[&quot;http://www.mendeley.com/documents/?uuid=2df03420-f6a8-3f2e-9492-9979012a923a&quot;],&quot;isTemporary&quot;:false,&quot;legacyDesktopId&quot;:&quot;2df03420-f6a8-3f2e-9492-9979012a923a&quot;},{&quot;id&quot;:&quot;e866d85c-44cc-36ab-a335-b2bb13e94e23&quot;,&quot;itemData&quot;:{&quot;URL&quot;:&quot;https://store.steampowered.com/app/812140/Assassins_Creed_Odyssey/&quot;,&quot;accessed&quot;:{&quot;date-parts&quot;:[[&quot;2021&quot;,&quot;8&quot;,&quot;24&quot;]]},&quot;id&quot;:&quot;e866d85c-44cc-36ab-a335-b2bb13e94e23&quot;,&quot;issued&quot;:{&quot;date-parts&quot;:[[&quot;0&quot;]]},&quot;title&quot;:&quot;Ušetřete 75% na produktu Assassin's Creed® Odyssey ve službě Steam&quot;,&quot;type&quot;:&quot;webpage&quot;},&quot;uris&quot;:[&quot;http://www.mendeley.com/documents/?uuid=e866d85c-44cc-36ab-a335-b2bb13e94e23&quot;],&quot;isTemporary&quot;:false,&quot;legacyDesktopId&quot;:&quot;e866d85c-44cc-36ab-a335-b2bb13e94e23&quot;},{&quot;id&quot;:&quot;35162994-418d-386f-a62e-257cbdfb4f4a&quot;,&quot;itemData&quot;:{&quot;URL&quot;:&quot;https://www.epicgames.com/store/en-US/p/assassins-creed-odyssey&quot;,&quot;accessed&quot;:{&quot;date-parts&quot;:[[&quot;2021&quot;,&quot;8&quot;,&quot;24&quot;]]},&quot;id&quot;:&quot;35162994-418d-386f-a62e-257cbdfb4f4a&quot;,&quot;issued&quot;:{&quot;date-parts&quot;:[[&quot;0&quot;]]},&quot;title&quot;:&quot;Assassin's Creed Odyssey | Download and Buy Today - Epic Games Store&quot;,&quot;type&quot;:&quot;webpage&quot;},&quot;uris&quot;:[&quot;http://www.mendeley.com/documents/?uuid=35162994-418d-386f-a62e-257cbdfb4f4a&quot;],&quot;isTemporary&quot;:false,&quot;legacyDesktopId&quot;:&quot;35162994-418d-386f-a62e-257cbdfb4f4a&quot;},{&quot;id&quot;:&quot;3a7cdf6c-a735-3a0d-95f0-dee54be734ca&quot;,&quot;itemData&quot;:{&quot;URL&quot;:&quot;https://www.ubisoft.com/en-gb/game/assassins-creed/odyssey&quot;,&quot;accessed&quot;:{&quot;date-parts&quot;:[[&quot;2021&quot;,&quot;8&quot;,&quot;24&quot;]]},&quot;id&quot;:&quot;3a7cdf6c-a735-3a0d-95f0-dee54be734ca&quot;,&quot;issued&quot;:{&quot;date-parts&quot;:[[&quot;0&quot;]]},&quot;title&quot;:&quot;Assassin's Creed Odyssey on PS4, Xbox One, PC | Ubisoft (UK)&quot;,&quot;type&quot;:&quot;webpage&quot;},&quot;uris&quot;:[&quot;http://www.mendeley.com/documents/?uuid=3a7cdf6c-a735-3a0d-95f0-dee54be734ca&quot;],&quot;isTemporary&quot;:false,&quot;legacyDesktopId&quot;:&quot;3a7cdf6c-a735-3a0d-95f0-dee54be734ca&quot;}],&quot;properties&quot;:{&quot;noteIndex&quot;:0},&quot;isEdited&quot;:false,&quot;manualOverride&quot;:{&quot;citeprocText&quot;:&quot;[50–53]&quot;,&quot;isManuallyOverridden&quot;:false,&quot;manualOverrideText&quot;:&quot;&quot;},&quot;citationTag&quot;:&quot;MENDELEY_CITATION_v3_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&quot;},{&quot;citationID&quot;:&quot;MENDELEY_CITATION_4b945903-3bf5-40b7-95b2-00d55b2127bc&quot;,&quot;citationItems&quot;:[{&quot;id&quot;:&quot;8d2e722f-87ec-359f-baa7-136f65235c37&quot;,&quot;itemData&quot;:{&quot;URL&quot;:&quot;https://store.steampowered.com/app/257350/Baldurs_Gate_II_Enhanced_Edition/&quot;,&quot;accessed&quot;:{&quot;date-parts&quot;:[[&quot;2021&quot;,&quot;8&quot;,&quot;26&quot;]]},&quot;id&quot;:&quot;8d2e722f-87ec-359f-baa7-136f65235c37&quot;,&quot;issued&quot;:{&quot;date-parts&quot;:[[&quot;0&quot;]]},&quot;title&quot;:&quot;Baldur's Gate II: Enhanced Edition ve službě Steam&quot;,&quot;type&quot;:&quot;webpage&quot;},&quot;uris&quot;:[&quot;http://www.mendeley.com/documents/?uuid=8d2e722f-87ec-359f-baa7-136f65235c37&quot;],&quot;isTemporary&quot;:false,&quot;legacyDesktopId&quot;:&quot;8d2e722f-87ec-359f-baa7-136f65235c37&quot;},{&quot;id&quot;:&quot;7cec52ec-2c79-3b42-812c-10c6748b0311&quot;,&quot;itemData&quot;:{&quot;URL&quot;:&quot;https://www.alza.cz/media/baldurs-gate-ii-enhanced-edition-pc-digital-d5866684.htm&quot;,&quot;accessed&quot;:{&quot;date-parts&quot;:[[&quot;2021&quot;,&quot;8&quot;,&quot;26&quot;]]},&quot;id&quot;:&quot;7cec52ec-2c79-3b42-812c-10c6748b0311&quot;,&quot;issued&quot;:{&quot;date-parts&quot;:[[&quot;0&quot;]]},&quot;title&quot;:&quot;Hra na PC Baldur's Gate II Enhanced Edition - PC DIGITAL | Hra na PC na Alza.cz&quot;,&quot;type&quot;:&quot;webpage&quot;},&quot;uris&quot;:[&quot;http://www.mendeley.com/documents/?uuid=7cec52ec-2c79-3b42-812c-10c6748b0311&quot;],&quot;isTemporary&quot;:false,&quot;legacyDesktopId&quot;:&quot;7cec52ec-2c79-3b42-812c-10c6748b0311&quot;}],&quot;properties&quot;:{&quot;noteIndex&quot;:0},&quot;isEdited&quot;:false,&quot;manualOverride&quot;:{&quot;citeprocText&quot;:&quot;[54, 55]&quot;,&quot;isManuallyOverridden&quot;:false,&quot;manualOverrideText&quot;:&quot;&quot;},&quot;citationTag&quot;:&quot;MENDELEY_CITATION_v3_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&quot;},{&quot;citationID&quot;:&quot;MENDELEY_CITATION_a7575cca-4863-4313-baa2-d67d44ebe388&quot;,&quot;citationItems&quot;:[{&quot;id&quot;:&quot;9b7ccfc6-42bc-37ec-996f-516cdd21bd6d&quot;,&quot;itemData&quot;:{&quot;URL&quot;:&quot;https://www.alza.cz/media/heroes-of-might-magic-iii-hd-edtion-pc-digital-d5346604.htm&quot;,&quot;accessed&quot;:{&quot;date-parts&quot;:[[&quot;2021&quot;,&quot;8&quot;,&quot;26&quot;]]},&quot;id&quot;:&quot;9b7ccfc6-42bc-37ec-996f-516cdd21bd6d&quot;,&quot;issued&quot;:{&quot;date-parts&quot;:[[&quot;0&quot;]]},&quot;title&quot;:&quot;Hra na PC Heroes of Might &amp; Magic III - HD Edtion (PC) DIGITAL | Hra na PC na Alza.cz&quot;,&quot;type&quot;:&quot;webpage&quot;},&quot;uris&quot;:[&quot;http://www.mendeley.com/documents/?uuid=9b7ccfc6-42bc-37ec-996f-516cdd21bd6d&quot;],&quot;isTemporary&quot;:false,&quot;legacyDesktopId&quot;:&quot;9b7ccfc6-42bc-37ec-996f-516cdd21bd6d&quot;},{&quot;id&quot;:&quot;b971ecb4-62d0-3d17-8997-a653a22e0e33&quot;,&quot;itemData&quot;:{&quot;URL&quot;:&quot;https://www.epicgames.com/store/en-US/p/might-and-magic-heroes-3&quot;,&quot;accessed&quot;:{&quot;date-parts&quot;:[[&quot;2021&quot;,&quot;8&quot;,&quot;26&quot;]]},&quot;id&quot;:&quot;b971ecb4-62d0-3d17-8997-a653a22e0e33&quot;,&quot;issued&quot;:{&quot;date-parts&quot;:[[&quot;0&quot;]]},&quot;title&quot;:&quot;Might &amp; Magic Heroes 3 | Download and Buy Today - Epic Games Store&quot;,&quot;type&quot;:&quot;webpage&quot;},&quot;uris&quot;:[&quot;http://www.mendeley.com/documents/?uuid=b971ecb4-62d0-3d17-8997-a653a22e0e33&quot;],&quot;isTemporary&quot;:false,&quot;legacyDesktopId&quot;:&quot;b971ecb4-62d0-3d17-8997-a653a22e0e33&quot;},{&quot;id&quot;:&quot;3eb3bb88-3bed-33b7-961b-f5c51cabaf37&quot;,&quot;itemData&quot;:{&quot;URL&quot;:&quot;https://store.steampowered.com/app/297000/Heroes_of_Might__Magic_III__HD_Edition/&quot;,&quot;accessed&quot;:{&quot;date-parts&quot;:[[&quot;2021&quot;,&quot;8&quot;,&quot;26&quot;]]},&quot;id&quot;:&quot;3eb3bb88-3bed-33b7-961b-f5c51cabaf37&quot;,&quot;issued&quot;:{&quot;date-parts&quot;:[[&quot;0&quot;]]},&quot;title&quot;:&quot;Heroes® of Might &amp; Magic® III - HD Edition ve službě Steam&quot;,&quot;type&quot;:&quot;webpage&quot;},&quot;uris&quot;:[&quot;http://www.mendeley.com/documents/?uuid=3eb3bb88-3bed-33b7-961b-f5c51cabaf37&quot;],&quot;isTemporary&quot;:false,&quot;legacyDesktopId&quot;:&quot;3eb3bb88-3bed-33b7-961b-f5c51cabaf37&quot;},{&quot;id&quot;:&quot;0189465b-81d4-3ecc-bb85-353b5fe7d45f&quot;,&quot;itemData&quot;:{&quot;URL&quot;:&quot;https://store.ubi.com/uk/game?pid=575ffd9ba3be1633568b4d8c&amp;dwvar_575ffd9ba3be1633568b4d8c_Platform=pcdl&amp;edition=Complete Edition&amp;source=detail&quot;,&quot;accessed&quot;:{&quot;date-parts&quot;:[[&quot;2021&quot;,&quot;8&quot;,&quot;26&quot;]]},&quot;id&quot;:&quot;0189465b-81d4-3ecc-bb85-353b5fe7d45f&quot;,&quot;issued&quot;:{&quot;date-parts&quot;:[[&quot;0&quot;]]},&quot;title&quot;:&quot;Buy Heroes of Might and Magic III: Complete PC (Download)&quot;,&quot;type&quot;:&quot;webpage&quot;},&quot;uris&quot;:[&quot;http://www.mendeley.com/documents/?uuid=0189465b-81d4-3ecc-bb85-353b5fe7d45f&quot;],&quot;isTemporary&quot;:false,&quot;legacyDesktopId&quot;:&quot;0189465b-81d4-3ecc-bb85-353b5fe7d45f&quot;}],&quot;properties&quot;:{&quot;noteIndex&quot;:0},&quot;isEdited&quot;:false,&quot;manualOverride&quot;:{&quot;citeprocText&quot;:&quot;[56–59]&quot;,&quot;isManuallyOverridden&quot;:false,&quot;manualOverrideText&quot;:&quot;&quot;},&quot;citationTag&quot;:&quot;MENDELEY_CITATION_v3_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&quot;},{&quot;citationID&quot;:&quot;MENDELEY_CITATION_235f05a9-8d50-4652-9759-19398f9e3b30&quot;,&quot;citationItems&quot;:[{&quot;id&quot;:&quot;7b0e8c35-5644-3a4d-8e05-4dd0a93b5fba&quot;,&quot;itemData&quot;:{&quot;type&quot;:&quot;webpage&quot;,&quot;id&quot;:&quot;7b0e8c35-5644-3a4d-8e05-4dd0a93b5fba&quot;,&quot;title&quot;:&quot;D&amp;D Official Homepage | Dungeons &amp; Dragons&quot;,&quot;accessed&quot;:{&quot;date-parts&quot;:[[2021,11,12]]},&quot;URL&quot;:&quot;https://dnd.wizards.com/&quot;},&quot;isTemporary&quot;:false}],&quot;properties&quot;:{&quot;noteIndex&quot;:0},&quot;isEdited&quot;:false,&quot;manualOverride&quot;:{&quot;isManuallyOverridden&quot;:false,&quot;citeprocText&quot;:&quot;[60]&quot;,&quot;manualOverrideText&quot;:&quot;&quot;},&quot;citationTag&quot;:&quot;MENDELEY_CITATION_v3_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&quot;},{&quot;citationID&quot;:&quot;MENDELEY_CITATION_da4e02e8-d483-4ce0-aa7a-e78346ee4713&quot;,&quot;citationItems&quot;:[{&quot;id&quot;:&quot;1738ee41-c947-342a-a8e3-fc3fa6227757&quot;,&quot;itemData&quot;:{&quot;type&quot;:&quot;webpage&quot;,&quot;id&quot;:&quot;1738ee41-c947-342a-a8e3-fc3fa6227757&quot;,&quot;title&quot;:&quot;Baldur's Gate: Enhanced Edition&quot;,&quot;accessed&quot;:{&quot;date-parts&quot;:[[2021,11,12]]},&quot;URL&quot;:&quot;https://www.baldursgate.com/&quot;},&quot;isTemporary&quot;:false}],&quot;properties&quot;:{&quot;noteIndex&quot;:0},&quot;isEdited&quot;:false,&quot;manualOverride&quot;:{&quot;isManuallyOverridden&quot;:false,&quot;citeprocText&quot;:&quot;[61]&quot;,&quot;manualOverrideText&quot;:&quot;&quot;},&quot;citationTag&quot;:&quot;MENDELEY_CITATION_v3_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&quot;},{&quot;citationID&quot;:&quot;MENDELEY_CITATION_4650b188-9920-4899-9f5d-4c3afe41494d&quot;,&quot;citationItems&quot;:[{&quot;id&quot;:&quot;be541214-791f-33d8-9df6-2a2b83d1cbe4&quot;,&quot;itemData&quot;:{&quot;type&quot;:&quot;webpage&quot;,&quot;id&quot;:&quot;be541214-791f-33d8-9df6-2a2b83d1cbe4&quot;,&quot;title&quot;:&quot;The Elder Scrolls | Skyrim&quot;,&quot;accessed&quot;:{&quot;date-parts&quot;:[[2021,11,12]]},&quot;URL&quot;:&quot;https://elderscrolls.bethesda.net/en/skyrim&quot;},&quot;isTemporary&quot;:false}],&quot;properties&quot;:{&quot;noteIndex&quot;:0},&quot;isEdited&quot;:false,&quot;manualOverride&quot;:{&quot;isManuallyOverridden&quot;:false,&quot;citeprocText&quot;:&quot;[62]&quot;,&quot;manualOverrideText&quot;:&quot;&quot;},&quot;citationTag&quot;:&quot;MENDELEY_CITATION_v3_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&quot;},{&quot;citationID&quot;:&quot;MENDELEY_CITATION_1386a0ab-61d8-43af-87c0-5d74bffdb8e2&quot;,&quot;citationItems&quot;:[{&quot;id&quot;:&quot;3471b765-fa20-3acb-be67-6997c41c245a&quot;,&quot;itemData&quot;:{&quot;type&quot;:&quot;webpage&quot;,&quot;id&quot;:&quot;3471b765-fa20-3acb-be67-6997c41c245a&quot;,&quot;title&quot;:&quot;Knights of the Old Republic | StarWars.com&quot;,&quot;accessed&quot;:{&quot;date-parts&quot;:[[2021,12,20]]},&quot;URL&quot;:&quot;https://www.starwars.com/games-apps/knights-of-the-old-republic&quot;},&quot;isTemporary&quot;:false}],&quot;properties&quot;:{&quot;noteIndex&quot;:0},&quot;isEdited&quot;:false,&quot;manualOverride&quot;:{&quot;isManuallyOverridden&quot;:false,&quot;citeprocText&quot;:&quot;[63]&quot;,&quot;manualOverrideText&quot;:&quot;&quot;},&quot;citationTag&quot;:&quot;MENDELEY_CITATION_v3_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&quot;},{&quot;citationID&quot;:&quot;MENDELEY_CITATION_a6525a5b-7e8c-431b-8795-e230bfd159b8&quot;,&quot;citationItems&quot;:[{&quot;id&quot;:&quot;9db4dbb3-103b-399f-af03-e4464d14d7c2&quot;,&quot;itemData&quot;:{&quot;type&quot;:&quot;webpage&quot;,&quot;id&quot;:&quot;9db4dbb3-103b-399f-af03-e4464d14d7c2&quot;,&quot;title&quot;:&quot;FINAL FANTASY PORTAL SITE | SQUARE ENIX&quot;,&quot;accessed&quot;:{&quot;date-parts&quot;:[[2021,11,12]]},&quot;URL&quot;:&quot;https://na.finalfantasy.com/&quot;},&quot;isTemporary&quot;:false}],&quot;properties&quot;:{&quot;noteIndex&quot;:0},&quot;isEdited&quot;:false,&quot;manualOverride&quot;:{&quot;isManuallyOverridden&quot;:false,&quot;citeprocText&quot;:&quot;[64]&quot;,&quot;manualOverrideText&quot;:&quot;&quot;},&quot;citationTag&quot;:&quot;MENDELEY_CITATION_v3_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&quot;},{&quot;citationID&quot;:&quot;MENDELEY_CITATION_e309bb05-26ae-4645-9bb9-2d7e2dcdd8ea&quot;,&quot;citationItems&quot;:[{&quot;id&quot;:&quot;85329ea7-97c1-36a5-917a-4fe06242026e&quot;,&quot;itemData&quot;:{&quot;type&quot;:&quot;webpage&quot;,&quot;id&quot;:&quot;85329ea7-97c1-36a5-917a-4fe06242026e&quot;,&quot;title&quot;:&quot;World of Warcraft&quot;,&quot;accessed&quot;:{&quot;date-parts&quot;:[[2021,11,12]]},&quot;URL&quot;:&quot;https://worldofwarcraft.com/en-gb/&quot;},&quot;isTemporary&quot;:false}],&quot;properties&quot;:{&quot;noteIndex&quot;:0},&quot;isEdited&quot;:false,&quot;manualOverride&quot;:{&quot;isManuallyOverridden&quot;:false,&quot;citeprocText&quot;:&quot;[65]&quot;,&quot;manualOverrideText&quot;:&quot;&quot;},&quot;citationTag&quot;:&quot;MENDELEY_CITATION_v3_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&quot;},{&quot;citationID&quot;:&quot;MENDELEY_CITATION_873dc06f-993b-4b8a-bc0d-6f134d4b1bf9&quot;,&quot;citationItems&quot;:[{&quot;id&quot;:&quot;f287caaf-65b2-3884-80a7-cfd43def0552&quot;,&quot;itemData&quot;:{&quot;type&quot;:&quot;webpage&quot;,&quot;id&quot;:&quot;f287caaf-65b2-3884-80a7-cfd43def0552&quot;,&quot;title&quot;:&quot;XCOM 2&quot;,&quot;accessed&quot;:{&quot;date-parts&quot;:[[2021,12,20]]},&quot;URL&quot;:&quot;https://xcom.com/&quot;},&quot;isTemporary&quot;:false}],&quot;properties&quot;:{&quot;noteIndex&quot;:0},&quot;isEdited&quot;:false,&quot;manualOverride&quot;:{&quot;isManuallyOverridden&quot;:false,&quot;citeprocText&quot;:&quot;[66]&quot;,&quot;manualOverrideText&quot;:&quot;&quot;},&quot;citationTag&quot;:&quot;MENDELEY_CITATION_v3_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&quot;},{&quot;citationID&quot;:&quot;MENDELEY_CITATION_edb9d5cf-21d7-409e-adf8-73626c8c80c0&quot;,&quot;citationItems&quot;:[{&quot;id&quot;:&quot;203858f7-1162-39c9-b0a2-a9087f671192&quot;,&quot;itemData&quot;:{&quot;container-title&quot;:&quot;Fantasymag.cz&quot;,&quot;id&quot;:&quot;203858f7-1162-39c9-b0a2-a9087f671192&quot;,&quot;issued&quot;:{&quot;date-parts&quot;:[[&quot;2017&quot;]]},&quot;title&quot;:&quot;Fantasy světy – historie počítačových her na hrdiny díl I.&quot;,&quot;type&quot;:&quot;article-magazine&quot;},&quot;uris&quot;:[&quot;http://www.mendeley.com/documents/?uuid=bc95f3a5-252f-4eeb-a716-2b02ad2dfbd5&quot;],&quot;isTemporary&quot;:false,&quot;legacyDesktopId&quot;:&quot;bc95f3a5-252f-4eeb-a716-2b02ad2dfbd5&quot;},{&quot;id&quot;:&quot;4a2820fa-9fc7-3d7f-ba2b-b216f750fd10&quot;,&quot;itemData&quot;:{&quot;URL&quot;:&quot;https://www.gamedesigning.org/gaming/video-game-genres/&quot;,&quot;accessed&quot;:{&quot;date-parts&quot;:[[&quot;2021&quot;,&quot;7&quot;,&quot;27&quot;]]},&quot;id&quot;:&quot;4a2820fa-9fc7-3d7f-ba2b-b216f750fd10&quot;,&quot;issued&quot;:{&quot;date-parts&quot;:[[&quot;0&quot;]]},&quot;title&quot;:&quot;34 Popular Types of Video Games, Explained (With Examples and Fun Graphics)&quot;,&quot;type&quot;:&quot;webpage&quot;},&quot;uris&quot;:[&quot;http://www.mendeley.com/documents/?uuid=4a2820fa-9fc7-3d7f-ba2b-b216f750fd10&quot;],&quot;isTemporary&quot;:false,&quot;legacyDesktopId&quot;:&quot;4a2820fa-9fc7-3d7f-ba2b-b216f750fd10&quot;},{&quot;id&quot;:&quot;0c5e3dc8-af27-3d5a-9927-e93da9576dd9&quot;,&quot;itemData&quot;:{&quot;container-title&quot;:&quot;Fantasymag.cz&quot;,&quot;id&quot;:&quot;0c5e3dc8-af27-3d5a-9927-e93da9576dd9&quot;,&quot;issued&quot;:{&quot;date-parts&quot;:[[&quot;2018&quot;]]},&quot;title&quot;:&quot;Fantasy světy díl II. - čtverečkové dungeony na PC | Fantasymag.cz&quot;,&quot;type&quot;:&quot;article-magazine&quot;},&quot;uris&quot;:[&quot;http://www.mendeley.com/documents/?uuid=0c5e3dc8-af27-3d5a-9927-e93da9576dd9&quot;],&quot;isTemporary&quot;:false,&quot;legacyDesktopId&quot;:&quot;0c5e3dc8-af27-3d5a-9927-e93da9576dd9&quot;},{&quot;id&quot;:&quot;fa6ad4c9-e440-346c-97a2-709c71a392e9&quot;,&quot;itemData&quot;:{&quot;URL&quot;:&quot;https://www.databaze-her.cz/napoveda/herni-zanry-na-databazi-her/&quot;,&quot;accessed&quot;:{&quot;date-parts&quot;:[[&quot;2021&quot;,&quot;8&quot;,&quot;14&quot;]]},&quot;id&quot;:&quot;fa6ad4c9-e440-346c-97a2-709c71a392e9&quot;,&quot;issued&quot;:{&quot;date-parts&quot;:[[&quot;0&quot;]]},&quot;title&quot;:&quot;Herní žánry na Databázi her – Nápověda – Databáze-her.cz&quot;,&quot;type&quot;:&quot;webpage&quot;},&quot;uris&quot;:[&quot;http://www.mendeley.com/documents/?uuid=fa6ad4c9-e440-346c-97a2-709c71a392e9&quot;],&quot;isTemporary&quot;:false,&quot;legacyDesktopId&quot;:&quot;fa6ad4c9-e440-346c-97a2-709c71a392e9&quot;},{&quot;id&quot;:&quot;d3eedc5d-527a-3e09-9964-d7e1a238da20&quot;,&quot;itemData&quot;:{&quot;author&quot;:[{&quot;dropping-particle&quot;:&quot;&quot;,&quot;family&quot;:&quot;Sláma&quot;,&quot;given&quot;:&quot;David&quot;,&quot;non-dropping-particle&quot;:&quot;&quot;,&quot;parse-names&quot;:false,&quot;suffix&quot;:&quot;&quot;}],&quot;container-title&quot;:&quot;Computer&quot;,&quot;id&quot;:&quot;d3eedc5d-527a-3e09-9964-d7e1a238da20&quot;,&quot;issued&quot;:{&quot;date-parts&quot;:[[&quot;2010&quot;]]},&quot;title&quot;:&quot;Průvodce herními žánry – dungeony a rpg – Doupě.cz&quot;,&quot;type&quot;:&quot;article-magazine&quot;},&quot;uris&quot;:[&quot;http://www.mendeley.com/documents/?uuid=d3eedc5d-527a-3e09-9964-d7e1a238da20&quot;],&quot;isTemporary&quot;:false,&quot;legacyDesktopId&quot;:&quot;d3eedc5d-527a-3e09-9964-d7e1a238da20&quot;}],&quot;properties&quot;:{&quot;noteIndex&quot;:0},&quot;isEdited&quot;:false,&quot;manualOverride&quot;:{&quot;citeprocText&quot;:&quot;[49, 67–70]&quot;,&quot;isManuallyOverridden&quot;:false,&quot;manualOverrideText&quot;:&quot;&quot;},&quot;citationTag&quot;:&quot;MENDELEY_CITATION_v3_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&quot;},{&quot;citationID&quot;:&quot;MENDELEY_CITATION_ee6a8fa2-379f-42f4-a80c-4f4bc86f09f3&quot;,&quot;citationItems&quot;:[{&quot;id&quot;:&quot;d1512dcf-e3e8-3b44-b1cb-d93b77a0e25d&quot;,&quot;itemData&quot;:{&quot;URL&quot;:&quot;https://techraptor.net/originals/playing-roles-on-tactical-rpgs&quot;,&quot;accessed&quot;:{&quot;date-parts&quot;:[[&quot;2021&quot;,&quot;8&quot;,&quot;16&quot;]]},&quot;id&quot;:&quot;d1512dcf-e3e8-3b44-b1cb-d93b77a0e25d&quot;,&quot;issued&quot;:{&quot;date-parts&quot;:[[&quot;0&quot;]]},&quot;title&quot;:&quot;Playing Roles: On Tactical-RPGs | TechRaptor&quot;,&quot;type&quot;:&quot;webpage&quot;},&quot;uris&quot;:[&quot;http://www.mendeley.com/documents/?uuid=d1512dcf-e3e8-3b44-b1cb-d93b77a0e25d&quot;],&quot;isTemporary&quot;:false,&quot;legacyDesktopId&quot;:&quot;d1512dcf-e3e8-3b44-b1cb-d93b77a0e25d&quot;}],&quot;properties&quot;:{&quot;noteIndex&quot;:0},&quot;isEdited&quot;:false,&quot;manualOverride&quot;:{&quot;citeprocText&quot;:&quot;[71]&quot;,&quot;isManuallyOverridden&quot;:false,&quot;manualOverrideText&quot;:&quot;&quot;},&quot;citationTag&quot;:&quot;MENDELEY_CITATION_v3_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&quot;},{&quot;citationID&quot;:&quot;MENDELEY_CITATION_679fc421-fdab-4d27-8043-bd5ca9e3f98c&quot;,&quot;citationItems&quot;:[{&quot;id&quot;:&quot;311ba09b-70ac-3c0e-b53e-28a4cfc66435&quot;,&quot;itemData&quot;:{&quot;type&quot;:&quot;webpage&quot;,&quot;id&quot;:&quot;311ba09b-70ac-3c0e-b53e-28a4cfc66435&quot;,&quot;title&quot;:&quot;Star Wars™ Galaxy of Heroes - Free Mobile Game - EA Official Site&quot;,&quot;accessed&quot;:{&quot;date-parts&quot;:[[2021,11,12]]},&quot;URL&quot;:&quot;https://www.ea.com/games/starwars/galaxy-of-heroes&quot;},&quot;isTemporary&quot;:false}],&quot;properties&quot;:{&quot;noteIndex&quot;:0},&quot;isEdited&quot;:false,&quot;manualOverride&quot;:{&quot;isManuallyOverridden&quot;:false,&quot;citeprocText&quot;:&quot;[72]&quot;,&quot;manualOverrideText&quot;:&quot;&quot;},&quot;citationTag&quot;:&quot;MENDELEY_CITATION_v3_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&quot;},{&quot;citationID&quot;:&quot;MENDELEY_CITATION_a11e9d94-0068-4d48-978e-3be8afb5d6fa&quot;,&quot;citationItems&quot;:[{&quot;id&quot;:&quot;71c1005f-d775-3eb8-a7b1-c68ca998b72f&quot;,&quot;itemData&quot;:{&quot;URL&quot;:&quot;https://gameranx.com/features/id/3350/article/what-is-an-action-adventure-game/&quot;,&quot;accessed&quot;:{&quot;date-parts&quot;:[[&quot;2021&quot;,&quot;8&quot;,&quot;30&quot;]]},&quot;id&quot;:&quot;71c1005f-d775-3eb8-a7b1-c68ca998b72f&quot;,&quot;issued&quot;:{&quot;date-parts&quot;:[[&quot;0&quot;]]},&quot;title&quot;:&quot;What is an Action/Adventure Game? - Gameranx&quot;,&quot;type&quot;:&quot;webpage&quot;},&quot;uris&quot;:[&quot;http://www.mendeley.com/documents/?uuid=71c1005f-d775-3eb8-a7b1-c68ca998b72f&quot;],&quot;isTemporary&quot;:false,&quot;legacyDesktopId&quot;:&quot;71c1005f-d775-3eb8-a7b1-c68ca998b72f&quot;}],&quot;properties&quot;:{&quot;noteIndex&quot;:0},&quot;isEdited&quot;:false,&quot;manualOverride&quot;:{&quot;citeprocText&quot;:&quot;[73]&quot;,&quot;isManuallyOverridden&quot;:false,&quot;manualOverrideText&quot;:&quot;&quot;},&quot;citationTag&quot;:&quot;MENDELEY_CITATION_v3_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&quot;},{&quot;citationID&quot;:&quot;MENDELEY_CITATION_8c796139-547a-4a41-8584-5c5bb97398d0&quot;,&quot;citationItems&quot;:[{&quot;id&quot;:&quot;c0ce9fd2-471f-36a5-b51f-4999fab3ae7c&quot;,&quot;itemData&quot;:{&quot;type&quot;:&quot;webpage&quot;,&quot;id&quot;:&quot;c0ce9fd2-471f-36a5-b51f-4999fab3ae7c&quot;,&quot;title&quot;:&quot;Mortal Kombat 11 Ultimate&quot;,&quot;accessed&quot;:{&quot;date-parts&quot;:[[2021,11,12]]},&quot;URL&quot;:&quot;https://www.mortalkombat.com/&quot;},&quot;isTemporary&quot;:false}],&quot;properties&quot;:{&quot;noteIndex&quot;:0},&quot;isEdited&quot;:false,&quot;manualOverride&quot;:{&quot;isManuallyOverridden&quot;:false,&quot;citeprocText&quot;:&quot;[74]&quot;,&quot;manualOverrideText&quot;:&quot;&quot;},&quot;citationTag&quot;:&quot;MENDELEY_CITATION_v3_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&quot;},{&quot;citationID&quot;:&quot;MENDELEY_CITATION_20b5360b-3db2-4adb-88a9-4583f50da0b2&quot;,&quot;citationItems&quot;:[{&quot;id&quot;:&quot;812f494a-bb5c-3e9d-91f8-64351b589503&quot;,&quot;itemData&quot;:{&quot;type&quot;:&quot;webpage&quot;,&quot;id&quot;:&quot;812f494a-bb5c-3e9d-91f8-64351b589503&quot;,&quot;title&quot;:&quot;DOOM Eternal | Bethesda.net&quot;,&quot;accessed&quot;:{&quot;date-parts&quot;:[[2021,11,12]]},&quot;URL&quot;:&quot;https://bethesda.net/en/game/doom&quot;},&quot;isTemporary&quot;:false}],&quot;properties&quot;:{&quot;noteIndex&quot;:0},&quot;isEdited&quot;:false,&quot;manualOverride&quot;:{&quot;isManuallyOverridden&quot;:false,&quot;citeprocText&quot;:&quot;[75]&quot;,&quot;manualOverrideText&quot;:&quot;&quot;},&quot;citationTag&quot;:&quot;MENDELEY_CITATION_v3_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&quot;},{&quot;citationID&quot;:&quot;MENDELEY_CITATION_63e269e2-de78-4c41-add9-091e6727e52d&quot;,&quot;citationItems&quot;:[{&quot;id&quot;:&quot;dfba203e-c5ea-350a-8fa3-8a8a19eba096&quot;,&quot;itemData&quot;:{&quot;type&quot;:&quot;webpage&quot;,&quot;id&quot;:&quot;dfba203e-c5ea-350a-8fa3-8a8a19eba096&quot;,&quot;title&quot;:&quot;Mafia: Trilogy - Home&quot;,&quot;accessed&quot;:{&quot;date-parts&quot;:[[2021,12,20]]},&quot;URL&quot;:&quot;https://mafiagame.com/cs-CZ/&quot;},&quot;isTemporary&quot;:false}],&quot;properties&quot;:{&quot;noteIndex&quot;:0},&quot;isEdited&quot;:false,&quot;manualOverride&quot;:{&quot;isManuallyOverridden&quot;:false,&quot;citeprocText&quot;:&quot;[76]&quot;,&quot;manualOverrideText&quot;:&quot;&quot;},&quot;citationTag&quot;:&quot;MENDELEY_CITATION_v3_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&quot;},{&quot;citationID&quot;:&quot;MENDELEY_CITATION_1b7404f7-9745-44ac-9327-a3b6795efb56&quot;,&quot;citationItems&quot;:[{&quot;id&quot;:&quot;7d826b33-d778-3565-a748-735e07cd39e2&quot;,&quot;itemData&quot;:{&quot;type&quot;:&quot;webpage&quot;,&quot;id&quot;:&quot;7d826b33-d778-3565-a748-735e07cd39e2&quot;,&quot;title&quot;:&quot;The official home of Super Mario™ – History&quot;,&quot;accessed&quot;:{&quot;date-parts&quot;:[[2021,12,20]]},&quot;URL&quot;:&quot;https://mario.nintendo.com/history/&quot;},&quot;isTemporary&quot;:false}],&quot;properties&quot;:{&quot;noteIndex&quot;:0},&quot;isEdited&quot;:false,&quot;manualOverride&quot;:{&quot;isManuallyOverridden&quot;:false,&quot;citeprocText&quot;:&quot;[77]&quot;,&quot;manualOverrideText&quot;:&quot;&quot;},&quot;citationTag&quot;:&quot;MENDELEY_CITATION_v3_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&quot;},{&quot;citationID&quot;:&quot;MENDELEY_CITATION_e83f9413-3069-4409-b7bb-40233a012279&quot;,&quot;citationItems&quot;:[{&quot;id&quot;:&quot;59ad0964-b567-34b0-98e3-5f5867cf065c&quot;,&quot;itemData&quot;:{&quot;type&quot;:&quot;webpage&quot;,&quot;id&quot;:&quot;59ad0964-b567-34b0-98e3-5f5867cf065c&quot;,&quot;title&quot;:&quot;Shadow Of The Tomb Raider | SQUARE ENIX&quot;,&quot;accessed&quot;:{&quot;date-parts&quot;:[[2021,12,20]]},&quot;URL&quot;:&quot;https://tombraider.square-enix-games.com/en-us&quot;},&quot;isTemporary&quot;:false}],&quot;properties&quot;:{&quot;noteIndex&quot;:0},&quot;isEdited&quot;:false,&quot;manualOverride&quot;:{&quot;isManuallyOverridden&quot;:false,&quot;citeprocText&quot;:&quot;[78]&quot;,&quot;manualOverrideText&quot;:&quot;&quot;},&quot;citationTag&quot;:&quot;MENDELEY_CITATION_v3_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&quot;},{&quot;citationID&quot;:&quot;MENDELEY_CITATION_94e18085-be7a-4e0e-bcd0-68495f5cfabc&quot;,&quot;citationItems&quot;:[{&quot;id&quot;:&quot;f5bcba50-aec7-3a21-9c3b-0c0d093719b2&quot;,&quot;itemData&quot;:{&quot;type&quot;:&quot;webpage&quot;,&quot;id&quot;:&quot;f5bcba50-aec7-3a21-9c3b-0c0d093719b2&quot;,&quot;title&quot;:&quot;Prince of Persia | Ubisoft (US)&quot;,&quot;accessed&quot;:{&quot;date-parts&quot;:[[2021,12,20]]},&quot;URL&quot;:&quot;https://www.ubisoft.com/en-us/game/prince-of-persia/prince-of-persia&quot;},&quot;isTemporary&quot;:false}],&quot;properties&quot;:{&quot;noteIndex&quot;:0},&quot;isEdited&quot;:false,&quot;manualOverride&quot;:{&quot;isManuallyOverridden&quot;:false,&quot;citeprocText&quot;:&quot;[79]&quot;,&quot;manualOverrideText&quot;:&quot;&quot;},&quot;citationTag&quot;:&quot;MENDELEY_CITATION_v3_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&quot;},{&quot;citationID&quot;:&quot;MENDELEY_CITATION_bf016797-1202-4ad6-924b-04c66e3b8290&quot;,&quot;citationItems&quot;:[{&quot;id&quot;:&quot;ec404a6d-2782-3762-95aa-3b75e86eefd8&quot;,&quot;itemData&quot;:{&quot;URL&quot;:&quot;https://www.idtech.com/blog/different-types-of-video-game-genres&quot;,&quot;accessed&quot;:{&quot;date-parts&quot;:[[&quot;2021&quot;,&quot;8&quot;,&quot;31&quot;]]},&quot;id&quot;:&quot;ec404a6d-2782-3762-95aa-3b75e86eefd8&quot;,&quot;issued&quot;:{&quot;date-parts&quot;:[[&quot;0&quot;]]},&quot;title&quot;:&quot;Ultimate List of Different Types of Video Games | 49 Genres &amp; Subcategories&quot;,&quot;type&quot;:&quot;webpage&quot;},&quot;uris&quot;:[&quot;http://www.mendeley.com/documents/?uuid=ec404a6d-2782-3762-95aa-3b75e86eefd8&quot;],&quot;isTemporary&quot;:false,&quot;legacyDesktopId&quot;:&quot;ec404a6d-2782-3762-95aa-3b75e86eefd8&quot;},{&quot;id&quot;:&quot;6ac1b55c-9fd4-3ce2-9247-6342bfff246f&quot;,&quot;itemData&quot;:{&quot;type&quot;:&quot;book&quot;,&quot;id&quot;:&quot;6ac1b55c-9fd4-3ce2-9247-6342bfff246f&quot;,&quot;title&quot;:&quot;Writing for Video Game Genres&quot;,&quot;author&quot;:[{&quot;family&quot;:&quot;Despain&quot;,&quot;given&quot;:&quot;Wendy.&quot;,&quot;parse-names&quot;:false,&quot;dropping-particle&quot;:&quot;&quot;,&quot;non-dropping-particle&quot;:&quot;&quot;}],&quot;editor&quot;:[{&quot;family&quot;:&quot;Despain&quot;,&quot;given&quot;:&quot;Wendy&quot;,&quot;parse-names&quot;:false,&quot;dropping-particle&quot;:&quot;&quot;,&quot;non-dropping-particle&quot;:&quot;&quot;}],&quot;DOI&quot;:&quot;10.1201/b10641&quot;,&quot;ISBN&quot;:&quot;9780429063343&quot;,&quot;URL&quot;:&quot;https://www.taylorfrancis.com/books/9781439875391&quot;,&quot;issued&quot;:{&quot;date-parts&quot;:[[2009,2,26]]},&quot;number-of-pages&quot;:&quot;288&quot;,&quot;abstract&quot;:&quot;\&quot;This book, written and edited by members of the International Game Developers Association (IGDA) Game Writing Special Interest Group, follows the acclaimed Professional Techniques for Video Game Writing to deliver practical advice from seasoned veterans on the special challenges of writing for first-person shooter games (FPS), role-playing games (RPG), and everything in between, including massively multiplayer online games, real-time strategy games, sports games, horror games, serious games, casual games, handheld games, and more. Game writing samples are included with the book, and more are available online.\&quot;--Publisher's website. Writing for massively multiplayer online games / Steve Danuser and Tracy A. Seamster -- Writing for role-playing games / Daniel Erickson -- Writing for adventure games / Lee Sheldon -- Writing for action-adventure games / John Feil -- Writing for platform games / Andrew S. Walsh -- Writing for first-person shooters / Lucien Soulban and Haris Orkin -- Writing for real-time strategy games / Stephen Dinehart -- Writing for sports games / Maurice Suckling -- Writing for simulator games / David Wessman -- Writing for driving games / Maurice Suckling -- Writing for horror games / Richard Dansky -- Writing for science-fiction and fantasy games / Chris Klug -- Writing for sandbox games / Ahmad Saad -- Writing for alternate reality games / Wendy Despain -- Writing for serious games / Sande Chen and Anne Toole -- Writing for casual games / Chris Pasley -- Writing for handheld games / Evan Skolnick -- Writing for mobile phone games / Graeme Davis -- Writing for interactive fiction / J. Robinson Wheeler.&quot;,&quot;publisher&quot;:&quot;A K Peters/CRC Press&quot;},&quot;isTemporary&quot;:false}],&quot;properties&quot;:{&quot;noteIndex&quot;:0},&quot;isEdited&quot;:false,&quot;manualOverride&quot;:{&quot;citeprocText&quot;:&quot;[80, 81]&quot;,&quot;isManuallyOverridden&quot;:false,&quot;manualOverrideText&quot;:&quot;&quot;},&quot;citationTag&quot;:&quot;MENDELEY_CITATION_v3_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&quot;},{&quot;citationID&quot;:&quot;MENDELEY_CITATION_04ff8390-5892-4741-a9bc-d819aaaa713f&quot;,&quot;citationItems&quot;:[{&quot;id&quot;:&quot;173baa1a-7b19-3239-8a6f-04f189a39327&quot;,&quot;itemData&quot;:{&quot;type&quot;:&quot;webpage&quot;,&quot;id&quot;:&quot;173baa1a-7b19-3239-8a6f-04f189a39327&quot;,&quot;title&quot;:&quot;Warhammer 40,000 - Warhammer 40,000&quot;,&quot;accessed&quot;:{&quot;date-parts&quot;:[[2021,11,12]]},&quot;URL&quot;:&quot;https://warhammer40000.com/&quot;},&quot;isTemporary&quot;:false}],&quot;properties&quot;:{&quot;noteIndex&quot;:0},&quot;isEdited&quot;:false,&quot;manualOverride&quot;:{&quot;isManuallyOverridden&quot;:false,&quot;citeprocText&quot;:&quot;[82]&quot;,&quot;manualOverrideText&quot;:&quot;&quot;},&quot;citationTag&quot;:&quot;MENDELEY_CITATION_v3_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&quot;},{&quot;citationID&quot;:&quot;MENDELEY_CITATION_65b48ca3-c358-4442-9969-35c8d83630d0&quot;,&quot;citationItems&quot;:[{&quot;id&quot;:&quot;c468089a-c287-317b-8de6-51926db85fa3&quot;,&quot;itemData&quot;:{&quot;URL&quot;:&quot;https://doupe.zive.cz/clanek/pruvodce-hernimi-zanry---valecne-strategie&quot;,&quot;accessed&quot;:{&quot;date-parts&quot;:[[&quot;2021&quot;,&quot;8&quot;,&quot;23&quot;]]},&quot;author&quot;:[{&quot;dropping-particle&quot;:&quot;&quot;,&quot;family&quot;:&quot;Košťál&quot;,&quot;given&quot;:&quot;Filip&quot;,&quot;non-dropping-particle&quot;:&quot;&quot;,&quot;parse-names&quot;:false,&quot;suffix&quot;:&quot;&quot;}],&quot;container-title&quot;:&quot;Computer&quot;,&quot;id&quot;:&quot;c468089a-c287-317b-8de6-51926db85fa3&quot;,&quot;issued&quot;:{&quot;date-parts&quot;:[[&quot;2011&quot;]]},&quot;title&quot;:&quot;Průvodce herními žánry - válečné strategie – Doupě.cz&quot;,&quot;type&quot;:&quot;webpage&quot;},&quot;uris&quot;:[&quot;http://www.mendeley.com/documents/?uuid=c468089a-c287-317b-8de6-51926db85fa3&quot;],&quot;isTemporary&quot;:false,&quot;legacyDesktopId&quot;:&quot;c468089a-c287-317b-8de6-51926db85fa3&quot;}],&quot;properties&quot;:{&quot;noteIndex&quot;:0},&quot;isEdited&quot;:false,&quot;manualOverride&quot;:{&quot;citeprocText&quot;:&quot;[83]&quot;,&quot;isManuallyOverridden&quot;:false,&quot;manualOverrideText&quot;:&quot;&quot;},&quot;citationTag&quot;:&quot;MENDELEY_CITATION_v3_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&quot;},{&quot;citationID&quot;:&quot;MENDELEY_CITATION_3591e6f5-e219-4b36-bb2b-30cb2016fd0a&quot;,&quot;citationItems&quot;:[{&quot;id&quot;:&quot;4a2820fa-9fc7-3d7f-ba2b-b216f750fd10&quot;,&quot;itemData&quot;:{&quot;URL&quot;:&quot;https://www.gamedesigning.org/gaming/video-game-genres/&quot;,&quot;accessed&quot;:{&quot;date-parts&quot;:[[&quot;2021&quot;,&quot;7&quot;,&quot;27&quot;]]},&quot;id&quot;:&quot;4a2820fa-9fc7-3d7f-ba2b-b216f750fd10&quot;,&quot;issued&quot;:{&quot;date-parts&quot;:[[&quot;0&quot;]]},&quot;title&quot;:&quot;34 Popular Types of Video Games, Explained (With Examples and Fun Graphics)&quot;,&quot;type&quot;:&quot;webpage&quot;},&quot;uris&quot;:[&quot;http://www.mendeley.com/documents/?uuid=4a2820fa-9fc7-3d7f-ba2b-b216f750fd10&quot;],&quot;isTemporary&quot;:false,&quot;legacyDesktopId&quot;:&quot;4a2820fa-9fc7-3d7f-ba2b-b216f750fd10&quot;}],&quot;properties&quot;:{&quot;noteIndex&quot;:0},&quot;isEdited&quot;:false,&quot;manualOverride&quot;:{&quot;citeprocText&quot;:&quot;[68]&quot;,&quot;isManuallyOverridden&quot;:false,&quot;manualOverrideText&quot;:&quot;&quot;},&quot;citationTag&quot;:&quot;MENDELEY_CITATION_v3_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&quot;},{&quot;citationID&quot;:&quot;MENDELEY_CITATION_19d458a1-e474-4360-8725-7ae7e219735b&quot;,&quot;citationItems&quot;:[{&quot;id&quot;:&quot;46b65a89-5df8-3924-9cc0-f605183c537c&quot;,&quot;itemData&quot;:{&quot;type&quot;:&quot;webpage&quot;,&quot;id&quot;:&quot;46b65a89-5df8-3924-9cc0-f605183c537c&quot;,&quot;title&quot;:&quot;O HŘE | BLACKHOLE :: PC, MAC, LINUX :: 2D Platfomer&quot;,&quot;accessed&quot;:{&quot;date-parts&quot;:[[2021,12,3]]},&quot;URL&quot;:&quot;https://blackhole-game.com/cs/o-hre&quot;},&quot;isTemporary&quot;:false}],&quot;properties&quot;:{&quot;noteIndex&quot;:0},&quot;isEdited&quot;:false,&quot;manualOverride&quot;:{&quot;isManuallyOverridden&quot;:false,&quot;citeprocText&quot;:&quot;[84]&quot;,&quot;manualOverrideText&quot;:&quot;&quot;},&quot;citationTag&quot;:&quot;MENDELEY_CITATION_v3_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&quot;},{&quot;citationID&quot;:&quot;MENDELEY_CITATION_b230c8cc-362d-4632-8d73-47a04bde74df&quot;,&quot;citationItems&quot;:[{&quot;id&quot;:&quot;a86d3a41-00ab-3c97-9c06-22e30705aed0&quot;,&quot;itemData&quot;:{&quot;type&quot;:&quot;webpage&quot;,&quot;id&quot;:&quot;a86d3a41-00ab-3c97-9c06-22e30705aed0&quot;,&quot;title&quot;:&quot;WinForm vs WPF vs UWP vs Console - The C# Desktop UI Showdown (and the future with .NET 5)&quot;,&quot;author&quot;:[{&quot;family&quot;:&quot;IAmTimCorey&quot;,&quot;given&quot;:&quot;&quot;,&quot;parse-names&quot;:false,&quot;dropping-particle&quot;:&quot;&quot;,&quot;non-dropping-particle&quot;:&quot;&quot;}],&quot;accessed&quot;:{&quot;date-parts&quot;:[[2021,5,3]]},&quot;URL&quot;:&quot;https://www.youtube.com/watch?v=yq0dSkA1vpM&quot;,&quot;issued&quot;:{&quot;date-parts&quot;:[[2019]]}},&quot;isTemporary&quot;:false}],&quot;properties&quot;:{&quot;noteIndex&quot;:0},&quot;isEdited&quot;:false,&quot;manualOverride&quot;:{&quot;isManuallyOverridden&quot;:false,&quot;citeprocText&quot;:&quot;[85]&quot;,&quot;manualOverrideText&quot;:&quot;&quot;},&quot;citationTag&quot;:&quot;MENDELEY_CITATION_v3_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&quot;},{&quot;citationID&quot;:&quot;MENDELEY_CITATION_6ab28ab9-d955-4025-acf1-d4d9d8124fd5&quot;,&quot;citationItems&quot;:[{&quot;id&quot;:&quot;a86d3a41-00ab-3c97-9c06-22e30705aed0&quot;,&quot;itemData&quot;:{&quot;URL&quot;:&quot;https://www.youtube.com/watch?v=yq0dSkA1vpM&quot;,&quot;accessed&quot;:{&quot;date-parts&quot;:[[&quot;2021&quot;,&quot;5&quot;,&quot;3&quot;]]},&quot;author&quot;:[{&quot;dropping-particle&quot;:&quot;&quot;,&quot;family&quot;:&quot;IAmTimCorey&quot;,&quot;given&quot;:&quot;&quot;,&quot;non-dropping-particle&quot;:&quot;&quot;,&quot;parse-names&quot;:false,&quot;suffix&quot;:&quot;&quot;}],&quot;id&quot;:&quot;a86d3a41-00ab-3c97-9c06-22e30705aed0&quot;,&quot;issued&quot;:{&quot;date-parts&quot;:[[&quot;2019&quot;]]},&quot;title&quot;:&quot;WinForm vs WPF vs UWP vs Console - The C# Desktop UI Showdown (and the future with .NET 5)&quot;,&quot;type&quot;:&quot;webpage&quot;},&quot;uris&quot;:[&quot;http://www.mendeley.com/documents/?uuid=0035ef2d-b519-44ea-9758-8f22d67479d5&quot;],&quot;isTemporary&quot;:false,&quot;legacyDesktopId&quot;:&quot;0035ef2d-b519-44ea-9758-8f22d67479d5&quot;}],&quot;properties&quot;:{&quot;noteIndex&quot;:0},&quot;isEdited&quot;:false,&quot;manualOverride&quot;:{&quot;citeprocText&quot;:&quot;[85]&quot;,&quot;isManuallyOverridden&quot;:false,&quot;manualOverrideText&quot;:&quot;&quot;},&quot;citationTag&quot;:&quot;MENDELEY_CITATION_v3_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&quot;},{&quot;citationID&quot;:&quot;MENDELEY_CITATION_b2efd879-ec9d-4dff-a18c-b6c6de38ec91&quot;,&quot;citationItems&quot;:[{&quot;id&quot;:&quot;a86d3a41-00ab-3c97-9c06-22e30705aed0&quot;,&quot;itemData&quot;:{&quot;URL&quot;:&quot;https://www.youtube.com/watch?v=yq0dSkA1vpM&quot;,&quot;accessed&quot;:{&quot;date-parts&quot;:[[&quot;2021&quot;,&quot;5&quot;,&quot;3&quot;]]},&quot;author&quot;:[{&quot;dropping-particle&quot;:&quot;&quot;,&quot;family&quot;:&quot;IAmTimCorey&quot;,&quot;given&quot;:&quot;&quot;,&quot;non-dropping-particle&quot;:&quot;&quot;,&quot;parse-names&quot;:false,&quot;suffix&quot;:&quot;&quot;}],&quot;id&quot;:&quot;a86d3a41-00ab-3c97-9c06-22e30705aed0&quot;,&quot;issued&quot;:{&quot;date-parts&quot;:[[&quot;2019&quot;]]},&quot;title&quot;:&quot;WinForm vs WPF vs UWP vs Console - The C# Desktop UI Showdown (and the future with .NET 5)&quot;,&quot;type&quot;:&quot;webpage&quot;},&quot;uris&quot;:[&quot;http://www.mendeley.com/documents/?uuid=0035ef2d-b519-44ea-9758-8f22d67479d5&quot;],&quot;isTemporary&quot;:false,&quot;legacyDesktopId&quot;:&quot;0035ef2d-b519-44ea-9758-8f22d67479d5&quot;}],&quot;properties&quot;:{&quot;noteIndex&quot;:0},&quot;isEdited&quot;:false,&quot;manualOverride&quot;:{&quot;citeprocText&quot;:&quot;[85]&quot;,&quot;isManuallyOverridden&quot;:false,&quot;manualOverrideText&quot;:&quot;&quot;},&quot;citationTag&quot;:&quot;MENDELEY_CITATION_v3_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&quot;},{&quot;citationID&quot;:&quot;MENDELEY_CITATION_01526ff5-31be-4f0b-955e-73e43a43b54c&quot;,&quot;citationItems&quot;:[{&quot;id&quot;:&quot;8a4044cc-4f11-387f-a35b-64ef6f114987&quot;,&quot;itemData&quot;:{&quot;type&quot;:&quot;webpage&quot;,&quot;id&quot;:&quot;8a4044cc-4f11-387f-a35b-64ef6f114987&quot;,&quot;title&quot;:&quot;DirectX graphics and gaming - Win32 apps | Microsoft Docs&quot;,&quot;accessed&quot;:{&quot;date-parts&quot;:[[2021,11,12]]},&quot;URL&quot;:&quot;https://docs.microsoft.com/en-us/windows/win32/directx&quot;},&quot;isTemporary&quot;:false}],&quot;properties&quot;:{&quot;noteIndex&quot;:0},&quot;isEdited&quot;:false,&quot;manualOverride&quot;:{&quot;isManuallyOverridden&quot;:false,&quot;citeprocText&quot;:&quot;[86]&quot;,&quot;manualOverrideText&quot;:&quot;&quot;},&quot;citationTag&quot;:&quot;MENDELEY_CITATION_v3_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&quot;},{&quot;citationID&quot;:&quot;MENDELEY_CITATION_3261f16c-1eba-4611-8f9a-5b6dccba503b&quot;,&quot;citationItems&quot;:[{&quot;id&quot;:&quot;a86d3a41-00ab-3c97-9c06-22e30705aed0&quot;,&quot;itemData&quot;:{&quot;URL&quot;:&quot;https://www.youtube.com/watch?v=yq0dSkA1vpM&quot;,&quot;accessed&quot;:{&quot;date-parts&quot;:[[&quot;2021&quot;,&quot;5&quot;,&quot;3&quot;]]},&quot;author&quot;:[{&quot;dropping-particle&quot;:&quot;&quot;,&quot;family&quot;:&quot;IAmTimCorey&quot;,&quot;given&quot;:&quot;&quot;,&quot;non-dropping-particle&quot;:&quot;&quot;,&quot;parse-names&quot;:false,&quot;suffix&quot;:&quot;&quot;}],&quot;id&quot;:&quot;a86d3a41-00ab-3c97-9c06-22e30705aed0&quot;,&quot;issued&quot;:{&quot;date-parts&quot;:[[&quot;2019&quot;]]},&quot;title&quot;:&quot;WinForm vs WPF vs UWP vs Console - The C# Desktop UI Showdown (and the future with .NET 5)&quot;,&quot;type&quot;:&quot;webpage&quot;},&quot;uris&quot;:[&quot;http://www.mendeley.com/documents/?uuid=0035ef2d-b519-44ea-9758-8f22d67479d5&quot;],&quot;isTemporary&quot;:false,&quot;legacyDesktopId&quot;:&quot;0035ef2d-b519-44ea-9758-8f22d67479d5&quot;}],&quot;properties&quot;:{&quot;noteIndex&quot;:0},&quot;isEdited&quot;:false,&quot;manualOverride&quot;:{&quot;citeprocText&quot;:&quot;[85]&quot;,&quot;isManuallyOverridden&quot;:false,&quot;manualOverrideText&quot;:&quot;&quot;},&quot;citationTag&quot;:&quot;MENDELEY_CITATION_v3_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&quot;},{&quot;citationID&quot;:&quot;MENDELEY_CITATION_be248e0b-79be-46ec-b872-603c3c0b07c3&quot;,&quot;citationItems&quot;:[{&quot;id&quot;:&quot;24a97c8e-1cfc-3f0b-91d9-a88afb371c8a&quot;,&quot;itemData&quot;:{&quot;type&quot;:&quot;report&quot;,&quot;id&quot;:&quot;24a97c8e-1cfc-3f0b-91d9-a88afb371c8a&quot;,&quot;title&quot;:&quot;[MS-XAML]: Xaml Object Mapping Specification 2006 Intellectual Property Rights Notice for Open Specifications Documentation&quot;,&quot;accessed&quot;:{&quot;date-parts&quot;:[[2021,10,16]]},&quot;URL&quot;:&quot;http://download.microsoft.com/download/0/A/6/0A6F7755-9AF5-448B-907D-13985ACCF53E/%5BMS-XAML%5D.pdf&quot;,&quot;issued&quot;:{&quot;date-parts&quot;:[[2008]]}},&quot;isTemporary&quot;:false}],&quot;properties&quot;:{&quot;noteIndex&quot;:0},&quot;isEdited&quot;:false,&quot;manualOverride&quot;:{&quot;isManuallyOverridden&quot;:false,&quot;citeprocText&quot;:&quot;[87]&quot;,&quot;manualOverrideText&quot;:&quot;&quot;},&quot;citationTag&quot;:&quot;MENDELEY_CITATION_v3_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&quot;},{&quot;citationID&quot;:&quot;MENDELEY_CITATION_2d702466-46c3-4e68-97d2-91f2cdb7275e&quot;,&quot;citationItems&quot;:[{&quot;id&quot;:&quot;24a97c8e-1cfc-3f0b-91d9-a88afb371c8a&quot;,&quot;itemData&quot;:{&quot;type&quot;:&quot;report&quot;,&quot;id&quot;:&quot;24a97c8e-1cfc-3f0b-91d9-a88afb371c8a&quot;,&quot;title&quot;:&quot;[MS-XAML]: Xaml Object Mapping Specification 2006 Intellectual Property Rights Notice for Open Specifications Documentation&quot;,&quot;accessed&quot;:{&quot;date-parts&quot;:[[2021,10,16]]},&quot;URL&quot;:&quot;http://download.microsoft.com/download/0/A/6/0A6F7755-9AF5-448B-907D-13985ACCF53E/%5BMS-XAML%5D.pdf&quot;,&quot;issued&quot;:{&quot;date-parts&quot;:[[2008]]}},&quot;isTemporary&quot;:false}],&quot;properties&quot;:{&quot;noteIndex&quot;:0},&quot;isEdited&quot;:false,&quot;manualOverride&quot;:{&quot;isManuallyOverridden&quot;:false,&quot;citeprocText&quot;:&quot;[87]&quot;,&quot;manualOverrideText&quot;:&quot;&quot;},&quot;citationTag&quot;:&quot;MENDELEY_CITATION_v3_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&quot;},{&quot;citationID&quot;:&quot;MENDELEY_CITATION_73a1df84-7321-449d-bd3e-9fb6e9575ec5&quot;,&quot;citationItems&quot;:[{&quot;id&quot;:&quot;21b80329-74bc-37f6-8e9c-571d08aa9a13&quot;,&quot;itemData&quot;:{&quot;type&quot;:&quot;webpage&quot;,&quot;id&quot;:&quot;21b80329-74bc-37f6-8e9c-571d08aa9a13&quot;,&quot;title&quot;:&quot;Xamarin | Open-source mobile app platform for .NET&quot;,&quot;accessed&quot;:{&quot;date-parts&quot;:[[2021,10,3]]},&quot;URL&quot;:&quot;https://dotnet.microsoft.com/apps/xamarin&quot;},&quot;isTemporary&quot;:false}],&quot;properties&quot;:{&quot;noteIndex&quot;:0},&quot;isEdited&quot;:false,&quot;manualOverride&quot;:{&quot;isManuallyOverridden&quot;:false,&quot;citeprocText&quot;:&quot;[88]&quot;,&quot;manualOverrideText&quot;:&quot;&quot;},&quot;citationTag&quot;:&quot;MENDELEY_CITATION_v3_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&quot;},{&quot;citationID&quot;:&quot;MENDELEY_CITATION_f9779c02-1612-4e68-a0ff-499a7c78c94a&quot;,&quot;citationItems&quot;:[{&quot;id&quot;:&quot;21b80329-74bc-37f6-8e9c-571d08aa9a13&quot;,&quot;itemData&quot;:{&quot;type&quot;:&quot;webpage&quot;,&quot;id&quot;:&quot;21b80329-74bc-37f6-8e9c-571d08aa9a13&quot;,&quot;title&quot;:&quot;Xamarin | Open-source mobile app platform for .NET&quot;,&quot;accessed&quot;:{&quot;date-parts&quot;:[[2021,10,3]]},&quot;URL&quot;:&quot;https://dotnet.microsoft.com/apps/xamarin&quot;},&quot;isTemporary&quot;:false}],&quot;properties&quot;:{&quot;noteIndex&quot;:0},&quot;isEdited&quot;:false,&quot;manualOverride&quot;:{&quot;isManuallyOverridden&quot;:false,&quot;citeprocText&quot;:&quot;[88]&quot;,&quot;manualOverrideText&quot;:&quot;&quot;},&quot;citationTag&quot;:&quot;MENDELEY_CITATION_v3_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&quot;},{&quot;citationID&quot;:&quot;MENDELEY_CITATION_53e3acd3-e61a-4cf2-acb9-50e84b8df50f&quot;,&quot;citationItems&quot;:[{&quot;id&quot;:&quot;c823ba11-5936-3a90-b8cf-03f9924ab565&quot;,&quot;itemData&quot;:{&quot;type&quot;:&quot;webpage&quot;,&quot;id&quot;:&quot;c823ba11-5936-3a90-b8cf-03f9924ab565&quot;,&quot;title&quot;:&quot;Xamarin.Essentials - Xamarin | Microsoft Docs&quot;,&quot;accessed&quot;:{&quot;date-parts&quot;:[[2021,10,5]]},&quot;URL&quot;:&quot;https://docs.microsoft.com/en-us/xamarin/essentials/?WT.mc_id=dotnet-35129-website&quot;},&quot;isTemporary&quot;:false}],&quot;properties&quot;:{&quot;noteIndex&quot;:0},&quot;isEdited&quot;:false,&quot;manualOverride&quot;:{&quot;isManuallyOverridden&quot;:false,&quot;citeprocText&quot;:&quot;[89]&quot;,&quot;manualOverrideText&quot;:&quot;&quot;},&quot;citationTag&quot;:&quot;MENDELEY_CITATION_v3_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&quot;},{&quot;citationID&quot;:&quot;MENDELEY_CITATION_bdba2795-4114-4aeb-90e2-6a923251b372&quot;,&quot;citationItems&quot;:[{&quot;id&quot;:&quot;6b6ad1a8-ce0d-3b76-8320-fcead0e39b29&quot;,&quot;itemData&quot;:{&quot;type&quot;:&quot;webpage&quot;,&quot;id&quot;:&quot;6b6ad1a8-ce0d-3b76-8320-fcead0e39b29&quot;,&quot;title&quot;:&quot;Xamarin.Forms Views - Xamarin | Microsoft Docs&quot;,&quot;author&quot;:[{&quot;family&quot;:&quot;docs.microsoft.com&quot;,&quot;given&quot;:&quot;&quot;,&quot;parse-names&quot;:false,&quot;dropping-particle&quot;:&quot;&quot;,&quot;non-dropping-particle&quot;:&quot;&quot;}],&quot;accessed&quot;:{&quot;date-parts&quot;:[[2021,10,4]]},&quot;URL&quot;:&quot;https://docs.microsoft.com/en-us/xamarin/xamarin-forms/user-interface/controls/views?WT.mc_id=dotnet-35129-website&quot;},&quot;isTemporary&quot;:false}],&quot;properties&quot;:{&quot;noteIndex&quot;:0},&quot;isEdited&quot;:false,&quot;manualOverride&quot;:{&quot;isManuallyOverridden&quot;:false,&quot;citeprocText&quot;:&quot;[90]&quot;,&quot;manualOverrideText&quot;:&quot;&quot;},&quot;citationTag&quot;:&quot;MENDELEY_CITATION_v3_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&quot;},{&quot;citationID&quot;:&quot;MENDELEY_CITATION_3a8764e3-8cda-49f2-a97c-d6d6c9f14d6a&quot;,&quot;citationItems&quot;:[{&quot;id&quot;:&quot;8c8b3e7d-488c-3009-9cff-e9a9682c19d3&quot;,&quot;itemData&quot;:{&quot;type&quot;:&quot;webpage&quot;,&quot;id&quot;:&quot;8c8b3e7d-488c-3009-9cff-e9a9682c19d3&quot;,&quot;title&quot;:&quot;About | MonoGame&quot;,&quot;author&quot;:[{&quot;family&quot;:&quot;MonoGames&quot;,&quot;given&quot;:&quot;&quot;,&quot;parse-names&quot;:false,&quot;dropping-particle&quot;:&quot;&quot;,&quot;non-dropping-particle&quot;:&quot;&quot;}],&quot;accessed&quot;:{&quot;date-parts&quot;:[[2021,10,5]]},&quot;URL&quot;:&quot;https://www.monogame.net/about/&quot;},&quot;isTemporary&quot;:false}],&quot;properties&quot;:{&quot;noteIndex&quot;:0},&quot;isEdited&quot;:false,&quot;manualOverride&quot;:{&quot;isManuallyOverridden&quot;:false,&quot;citeprocText&quot;:&quot;[91]&quot;,&quot;manualOverrideText&quot;:&quot;&quot;},&quot;citationTag&quot;:&quot;MENDELEY_CITATION_v3_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&quot;},{&quot;citationID&quot;:&quot;MENDELEY_CITATION_b0a21600-46f7-4142-b98e-dd34cef59ab1&quot;,&quot;citationItems&quot;:[{&quot;id&quot;:&quot;9578424c-62e9-35dd-a71f-662ef8f67540&quot;,&quot;itemData&quot;:{&quot;type&quot;:&quot;webpage&quot;,&quot;id&quot;:&quot;9578424c-62e9-35dd-a71f-662ef8f67540&quot;,&quot;title&quot;:&quot;Stride Game Engine&quot;,&quot;accessed&quot;:{&quot;date-parts&quot;:[[2021,10,8]]},&quot;URL&quot;:&quot;https://www.stride3d.net/&quot;},&quot;isTemporary&quot;:false}],&quot;properties&quot;:{&quot;noteIndex&quot;:0},&quot;isEdited&quot;:false,&quot;manualOverride&quot;:{&quot;isManuallyOverridden&quot;:false,&quot;citeprocText&quot;:&quot;[92]&quot;,&quot;manualOverrideText&quot;:&quot;&quot;},&quot;citationTag&quot;:&quot;MENDELEY_CITATION_v3_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&quot;},{&quot;citationID&quot;:&quot;MENDELEY_CITATION_eba788af-3e3e-4368-8cc0-6f25cb36b5b1&quot;,&quot;citationItems&quot;:[{&quot;id&quot;:&quot;bab03039-86e3-34df-bd94-987fb6d44d8a&quot;,&quot;itemData&quot;:{&quot;type&quot;:&quot;webpage&quot;,&quot;id&quot;:&quot;bab03039-86e3-34df-bd94-987fb6d44d8a&quot;,&quot;title&quot;:&quot;What is Xamarin? - Xamarin | Microsoft Docs&quot;,&quot;author&quot;:[{&quot;family&quot;:&quot;docs.microsoft.com&quot;,&quot;given&quot;:&quot;&quot;,&quot;parse-names&quot;:false,&quot;dropping-particle&quot;:&quot;&quot;,&quot;non-dropping-particle&quot;:&quot;&quot;}],&quot;accessed&quot;:{&quot;date-parts&quot;:[[2021,10,7]]},&quot;URL&quot;:&quot;https://docs.microsoft.com/en-us/xamarin/get-started/what-is-xamarin&quot;},&quot;isTemporary&quot;:false}],&quot;properties&quot;:{&quot;noteIndex&quot;:0},&quot;isEdited&quot;:false,&quot;manualOverride&quot;:{&quot;isManuallyOverridden&quot;:false,&quot;citeprocText&quot;:&quot;[93]&quot;,&quot;manualOverrideText&quot;:&quot;&quot;},&quot;citationTag&quot;:&quot;MENDELEY_CITATION_v3_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&quot;},{&quot;citationID&quot;:&quot;MENDELEY_CITATION_6646eedb-883c-4db1-8622-170fd7e02388&quot;,&quot;citationItems&quot;:[{&quot;id&quot;:&quot;2bfc6dc9-3cef-3d90-a86e-512ba943e724&quot;,&quot;itemData&quot;:{&quot;type&quot;:&quot;webpage&quot;,&quot;id&quot;:&quot;2bfc6dc9-3cef-3d90-a86e-512ba943e724&quot;,&quot;title&quot;:&quot;What's a Universal Windows Platform (UWP) app? - UWP applications | Microsoft Docs&quot;,&quot;accessed&quot;:{&quot;date-parts&quot;:[[2021,12,3]]},&quot;URL&quot;:&quot;https://docs.microsoft.com/en-us/windows/uwp/get-started/universal-application-platform-guide&quot;},&quot;isTemporary&quot;:false}],&quot;properties&quot;:{&quot;noteIndex&quot;:0},&quot;isEdited&quot;:false,&quot;manualOverride&quot;:{&quot;isManuallyOverridden&quot;:false,&quot;citeprocText&quot;:&quot;[94]&quot;,&quot;manualOverrideText&quot;:&quot;&quot;},&quot;citationTag&quot;:&quot;MENDELEY_CITATION_v3_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&quot;},{&quot;citationID&quot;:&quot;MENDELEY_CITATION_ef93dc79-e6c5-451f-b5fe-48359f1379be&quot;,&quot;citationItems&quot;:[{&quot;id&quot;:&quot;5e617e1b-f4e5-32ed-8d07-d4f050a8c76c&quot;,&quot;itemData&quot;:{&quot;type&quot;:&quot;webpage&quot;,&quot;id&quot;:&quot;5e617e1b-f4e5-32ed-8d07-d4f050a8c76c&quot;,&quot;title&quot;:&quot;Meet Android Studio  |  Android Developers&quot;,&quot;author&quot;:[{&quot;family&quot;:&quot;developer.android.com&quot;,&quot;given&quot;:&quot;&quot;,&quot;parse-names&quot;:false,&quot;dropping-particle&quot;:&quot;&quot;,&quot;non-dropping-particle&quot;:&quot;&quot;}],&quot;accessed&quot;:{&quot;date-parts&quot;:[[2021,10,16]]},&quot;URL&quot;:&quot;https://developer.android.com/studio/intro&quot;},&quot;isTemporary&quot;:false}],&quot;properties&quot;:{&quot;noteIndex&quot;:0},&quot;isEdited&quot;:false,&quot;manualOverride&quot;:{&quot;isManuallyOverridden&quot;:false,&quot;citeprocText&quot;:&quot;[95]&quot;,&quot;manualOverrideText&quot;:&quot;&quot;},&quot;citationTag&quot;:&quot;MENDELEY_CITATION_v3_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&quot;},{&quot;citationID&quot;:&quot;MENDELEY_CITATION_eeaa8632-e876-4471-9c3a-e828815cc30e&quot;,&quot;citationItems&quot;:[{&quot;id&quot;:&quot;74f35863-7ffe-3744-8010-33af60ffd213&quot;,&quot;itemData&quot;:{&quot;type&quot;:&quot;webpage&quot;,&quot;id&quot;:&quot;74f35863-7ffe-3744-8010-33af60ffd213&quot;,&quot;title&quot;:&quot;Create an Android project  |  Android Developers&quot;,&quot;accessed&quot;:{&quot;date-parts&quot;:[[2021,10,16]]},&quot;URL&quot;:&quot;https://developer.android.com/training/basics/firstapp/creating-project&quot;},&quot;isTemporary&quot;:false}],&quot;properties&quot;:{&quot;noteIndex&quot;:0},&quot;isEdited&quot;:false,&quot;manualOverride&quot;:{&quot;isManuallyOverridden&quot;:false,&quot;citeprocText&quot;:&quot;[96]&quot;,&quot;manualOverrideText&quot;:&quot;&quot;},&quot;citationTag&quot;:&quot;MENDELEY_CITATION_v3_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&quot;},{&quot;citationID&quot;:&quot;MENDELEY_CITATION_c31125cd-c608-43ce-848c-67474424a5a6&quot;,&quot;citationItems&quot;:[{&quot;id&quot;:&quot;7abfd914-cbe9-36ab-95dc-3bb58589dd39&quot;,&quot;itemData&quot;:{&quot;type&quot;:&quot;webpage&quot;,&quot;id&quot;:&quot;7abfd914-cbe9-36ab-95dc-3bb58589dd39&quot;,&quot;title&quot;:&quot;Run apps on the Android Emulator  |  Android Developers&quot;,&quot;accessed&quot;:{&quot;date-parts&quot;:[[2021,10,16]]},&quot;URL&quot;:&quot;https://developer.android.com/studio/run/emulator&quot;},&quot;isTemporary&quot;:false}],&quot;properties&quot;:{&quot;noteIndex&quot;:0},&quot;isEdited&quot;:false,&quot;manualOverride&quot;:{&quot;isManuallyOverridden&quot;:false,&quot;citeprocText&quot;:&quot;[97]&quot;,&quot;manualOverrideText&quot;:&quot;&quot;},&quot;citationTag&quot;:&quot;MENDELEY_CITATION_v3_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&quot;},{&quot;citationID&quot;:&quot;MENDELEY_CITATION_b6718476-01a9-4d9b-b723-d28f284b2e00&quot;,&quot;citationItems&quot;:[{&quot;id&quot;:&quot;528f1739-38c1-3209-98fa-45dd690ab346&quot;,&quot;itemData&quot;:{&quot;type&quot;:&quot;book&quot;,&quot;id&quot;:&quot;528f1739-38c1-3209-98fa-45dd690ab346&quot;,&quot;title&quot;:&quot;Game Engine Architecture, Third Edition&quot;,&quot;author&quot;:[{&quot;family&quot;:&quot;Gregory&quot;,&quot;given&quot;:&quot;Jason&quot;,&quot;parse-names&quot;:false,&quot;dropping-particle&quot;:&quot;&quot;,&quot;non-dropping-particle&quot;:&quot;&quot;}],&quot;container-title&quot;:&quot;Game Engine Architecture, Third Edition&quot;,&quot;DOI&quot;:&quot;10.1201/9781315267845&quot;,&quot;ISBN&quot;:&quot;9781138035454&quot;,&quot;issued&quot;:{&quot;date-parts&quot;:[[2018]]}},&quot;isTemporary&quot;:false}],&quot;properties&quot;:{&quot;noteIndex&quot;:0},&quot;isEdited&quot;:false,&quot;manualOverride&quot;:{&quot;isManuallyOverridden&quot;:false,&quot;citeprocText&quot;:&quot;[98]&quot;,&quot;manualOverrideText&quot;:&quot;&quot;},&quot;citationTag&quot;:&quot;MENDELEY_CITATION_v3_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&quot;},{&quot;citationID&quot;:&quot;MENDELEY_CITATION_8a78beda-f90c-47f0-83c6-01b9fe0f5ea5&quot;,&quot;citationItems&quot;:[{&quot;id&quot;:&quot;528f1739-38c1-3209-98fa-45dd690ab346&quot;,&quot;itemData&quot;:{&quot;type&quot;:&quot;book&quot;,&quot;id&quot;:&quot;528f1739-38c1-3209-98fa-45dd690ab346&quot;,&quot;title&quot;:&quot;Game Engine Architecture, Third Edition&quot;,&quot;author&quot;:[{&quot;family&quot;:&quot;Gregory&quot;,&quot;given&quot;:&quot;Jason&quot;,&quot;parse-names&quot;:false,&quot;dropping-particle&quot;:&quot;&quot;,&quot;non-dropping-particle&quot;:&quot;&quot;}],&quot;container-title&quot;:&quot;Game Engine Architecture, Third Edition&quot;,&quot;DOI&quot;:&quot;10.1201/9781315267845&quot;,&quot;ISBN&quot;:&quot;9781138035454&quot;,&quot;issued&quot;:{&quot;date-parts&quot;:[[2018]]}},&quot;isTemporary&quot;:false}],&quot;properties&quot;:{&quot;noteIndex&quot;:0},&quot;isEdited&quot;:false,&quot;manualOverride&quot;:{&quot;isManuallyOverridden&quot;:false,&quot;citeprocText&quot;:&quot;[98]&quot;,&quot;manualOverrideText&quot;:&quot;&quot;},&quot;citationTag&quot;:&quot;MENDELEY_CITATION_v3_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&quot;},{&quot;citationID&quot;:&quot;MENDELEY_CITATION_5f75a1c7-8161-4968-b3ff-172d26d48a52&quot;,&quot;citationItems&quot;:[{&quot;id&quot;:&quot;528f1739-38c1-3209-98fa-45dd690ab346&quot;,&quot;itemData&quot;:{&quot;type&quot;:&quot;book&quot;,&quot;id&quot;:&quot;528f1739-38c1-3209-98fa-45dd690ab346&quot;,&quot;title&quot;:&quot;Game Engine Architecture, Third Edition&quot;,&quot;author&quot;:[{&quot;family&quot;:&quot;Gregory&quot;,&quot;given&quot;:&quot;Jason&quot;,&quot;parse-names&quot;:false,&quot;dropping-particle&quot;:&quot;&quot;,&quot;non-dropping-particle&quot;:&quot;&quot;}],&quot;container-title&quot;:&quot;Game Engine Architecture, Third Edition&quot;,&quot;DOI&quot;:&quot;10.1201/9781315267845&quot;,&quot;ISBN&quot;:&quot;9781138035454&quot;,&quot;issued&quot;:{&quot;date-parts&quot;:[[2018]]}},&quot;isTemporary&quot;:false}],&quot;properties&quot;:{&quot;noteIndex&quot;:0},&quot;isEdited&quot;:false,&quot;manualOverride&quot;:{&quot;isManuallyOverridden&quot;:false,&quot;citeprocText&quot;:&quot;[98]&quot;,&quot;manualOverrideText&quot;:&quot;&quot;},&quot;citationTag&quot;:&quot;MENDELEY_CITATION_v3_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&quot;},{&quot;citationID&quot;:&quot;MENDELEY_CITATION_16b3958b-d2d7-46f9-a7ef-a44554c7ed1d&quot;,&quot;citationItems&quot;:[{&quot;id&quot;:&quot;064fc506-3297-3650-be2f-b9d4694a374c&quot;,&quot;itemData&quot;:{&quot;URL&quot;:&quot;https://unity.com/our-company&quot;,&quot;accessed&quot;:{&quot;date-parts&quot;:[[&quot;2021&quot;,&quot;6&quot;,&quot;21&quot;]]},&quot;author&quot;:[{&quot;dropping-particle&quot;:&quot;&quot;,&quot;family&quot;:&quot;Unity Technologies&quot;,&quot;given&quot;:&quot;&quot;,&quot;non-dropping-particle&quot;:&quot;&quot;,&quot;parse-names&quot;:false,&quot;suffix&quot;:&quot;&quot;}],&quot;id&quot;:&quot;064fc506-3297-3650-be2f-b9d4694a374c&quot;,&quot;issued&quot;:{&quot;date-parts&quot;:[[&quot;0&quot;]]},&quot;title&quot;:&quot;Wondering what Unity is? Find out who we are, where we've been and where we're going | Unity&quot;,&quot;type&quot;:&quot;webpage&quot;},&quot;uris&quot;:[&quot;http://www.mendeley.com/documents/?uuid=064fc506-3297-3650-be2f-b9d4694a374c&quot;],&quot;isTemporary&quot;:false,&quot;legacyDesktopId&quot;:&quot;064fc506-3297-3650-be2f-b9d4694a374c&quot;}],&quot;properties&quot;:{&quot;noteIndex&quot;:0},&quot;isEdited&quot;:false,&quot;manualOverride&quot;:{&quot;citeprocText&quot;:&quot;[99]&quot;,&quot;isManuallyOverridden&quot;:false,&quot;manualOverrideText&quot;:&quot;&quot;},&quot;citationTag&quot;:&quot;MENDELEY_CITATION_v3_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&quot;},{&quot;citationID&quot;:&quot;MENDELEY_CITATION_ed2f5d9d-3f6b-4500-bc95-522b579015c7&quot;,&quot;citationItems&quot;:[{&quot;id&quot;:&quot;04f6a72d-a96b-3836-9640-661585120332&quot;,&quot;itemData&quot;:{&quot;URL&quot;:&quot;https://www.youtube.com/watch?v=j_bQf0InYHM&quot;,&quot;accessed&quot;:{&quot;date-parts&quot;:[[&quot;2021&quot;,&quot;6&quot;,&quot;21&quot;]]},&quot;author&quot;:[{&quot;dropping-particle&quot;:&quot;&quot;,&quot;family&quot;:&quot;Unity Technologies&quot;,&quot;given&quot;:&quot;&quot;,&quot;non-dropping-particle&quot;:&quot;&quot;,&quot;parse-names&quot;:false,&quot;suffix&quot;:&quot;&quot;}],&quot;id&quot;:&quot;04f6a72d-a96b-3836-9640-661585120332&quot;,&quot;issued&quot;:{&quot;date-parts&quot;:[[&quot;0&quot;]]},&quot;title&quot;:&quot;Reimagine product design and development - YouTube&quot;,&quot;type&quot;:&quot;webpage&quot;},&quot;uris&quot;:[&quot;http://www.mendeley.com/documents/?uuid=04f6a72d-a96b-3836-9640-661585120332&quot;],&quot;isTemporary&quot;:false,&quot;legacyDesktopId&quot;:&quot;04f6a72d-a96b-3836-9640-661585120332&quot;}],&quot;properties&quot;:{&quot;noteIndex&quot;:0},&quot;isEdited&quot;:false,&quot;manualOverride&quot;:{&quot;citeprocText&quot;:&quot;[100]&quot;,&quot;isManuallyOverridden&quot;:false,&quot;manualOverrideText&quot;:&quot;&quot;},&quot;citationTag&quot;:&quot;MENDELEY_CITATION_v3_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&quot;},{&quot;citationID&quot;:&quot;MENDELEY_CITATION_039111d0-be04-475d-9e59-f582825021bc&quot;,&quot;citationItems&quot;:[{&quot;id&quot;:&quot;5e2e64e5-db6b-39d4-ae92-b6f3ba866be8&quot;,&quot;itemData&quot;:{&quot;URL&quot;:&quot;https://www.youtube.com/watch?v=5VRxVVOIoJs&quot;,&quot;accessed&quot;:{&quot;date-parts&quot;:[[&quot;2021&quot;,&quot;6&quot;,&quot;21&quot;]]},&quot;author&quot;:[{&quot;dropping-particle&quot;:&quot;&quot;,&quot;family&quot;:&quot;Unity Technologies&quot;,&quot;given&quot;:&quot;&quot;,&quot;non-dropping-particle&quot;:&quot;&quot;,&quot;parse-names&quot;:false,&quot;suffix&quot;:&quot;&quot;}],&quot;id&quot;:&quot;5e2e64e5-db6b-39d4-ae92-b6f3ba866be8&quot;,&quot;issued&quot;:{&quot;date-parts&quot;:[[&quot;0&quot;]]},&quot;title&quot;:&quot;Create immersive experiences for real-world applications at scale | Unity - YouTube&quot;,&quot;type&quot;:&quot;webpage&quot;},&quot;uris&quot;:[&quot;http://www.mendeley.com/documents/?uuid=5e2e64e5-db6b-39d4-ae92-b6f3ba866be8&quot;],&quot;isTemporary&quot;:false,&quot;legacyDesktopId&quot;:&quot;5e2e64e5-db6b-39d4-ae92-b6f3ba866be8&quot;}],&quot;properties&quot;:{&quot;noteIndex&quot;:0},&quot;isEdited&quot;:false,&quot;manualOverride&quot;:{&quot;citeprocText&quot;:&quot;[101]&quot;,&quot;isManuallyOverridden&quot;:false,&quot;manualOverrideText&quot;:&quot;&quot;},&quot;citationTag&quot;:&quot;MENDELEY_CITATION_v3_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&quot;},{&quot;citationID&quot;:&quot;MENDELEY_CITATION_ec98249d-2ad6-4938-947c-0755ca4277e1&quot;,&quot;citationItems&quot;:[{&quot;id&quot;:&quot;a313d584-afd8-3c08-a967-df610be889e3&quot;,&quot;itemData&quot;:{&quot;URL&quot;:&quot;https://www.youtube.com/watch?v=urew479-Wlw&quot;,&quot;accessed&quot;:{&quot;date-parts&quot;:[[&quot;2021&quot;,&quot;6&quot;,&quot;21&quot;]]},&quot;author&quot;:[{&quot;dropping-particle&quot;:&quot;&quot;,&quot;family&quot;:&quot;Unity Technologies&quot;,&quot;given&quot;:&quot;&quot;,&quot;non-dropping-particle&quot;:&quot;&quot;,&quot;parse-names&quot;:false,&quot;suffix&quot;:&quot;&quot;}],&quot;id&quot;:&quot;a313d584-afd8-3c08-a967-df610be889e3&quot;,&quot;issued&quot;:{&quot;date-parts&quot;:[[&quot;0&quot;]]},&quot;title&quot;:&quot;Real Time Animation: Unity for Look Development - YouTube&quot;,&quot;type&quot;:&quot;webpage&quot;},&quot;uris&quot;:[&quot;http://www.mendeley.com/documents/?uuid=a313d584-afd8-3c08-a967-df610be889e3&quot;],&quot;isTemporary&quot;:false,&quot;legacyDesktopId&quot;:&quot;a313d584-afd8-3c08-a967-df610be889e3&quot;}],&quot;properties&quot;:{&quot;noteIndex&quot;:0},&quot;isEdited&quot;:false,&quot;manualOverride&quot;:{&quot;citeprocText&quot;:&quot;[102]&quot;,&quot;isManuallyOverridden&quot;:false,&quot;manualOverrideText&quot;:&quot;&quot;},&quot;citationTag&quot;:&quot;MENDELEY_CITATION_v3_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&quot;},{&quot;citationID&quot;:&quot;MENDELEY_CITATION_f2a9a487-bb38-48b4-935c-3fe5b438ab36&quot;,&quot;citationItems&quot;:[{&quot;id&quot;:&quot;573f93b5-939a-3a50-88f7-9cb8be2445d9&quot;,&quot;itemData&quot;:{&quot;URL&quot;:&quot;https://store.unity.com/compare-plans?currency=USD&quot;,&quot;accessed&quot;:{&quot;date-parts&quot;:[[&quot;2021&quot;,&quot;6&quot;,&quot;23&quot;]]},&quot;author&quot;:[{&quot;dropping-particle&quot;:&quot;&quot;,&quot;family&quot;:&quot;Unity Technologie&quot;,&quot;given&quot;:&quot;&quot;,&quot;non-dropping-particle&quot;:&quot;&quot;,&quot;parse-names&quot;:false,&quot;suffix&quot;:&quot;&quot;}],&quot;id&quot;:&quot;573f93b5-939a-3a50-88f7-9cb8be2445d9&quot;,&quot;issued&quot;:{&quot;date-parts&quot;:[[&quot;0&quot;]]},&quot;title&quot;:&quot;Compare Unity plans: Pro vs Plus vs Free. Choose the best 2D - 3D engine for your project! - Unity Store&quot;,&quot;type&quot;:&quot;webpage&quot;},&quot;uris&quot;:[&quot;http://www.mendeley.com/documents/?uuid=573f93b5-939a-3a50-88f7-9cb8be2445d9&quot;],&quot;isTemporary&quot;:false,&quot;legacyDesktopId&quot;:&quot;573f93b5-939a-3a50-88f7-9cb8be2445d9&quot;}],&quot;properties&quot;:{&quot;noteIndex&quot;:0},&quot;isEdited&quot;:false,&quot;manualOverride&quot;:{&quot;citeprocText&quot;:&quot;[103]&quot;,&quot;isManuallyOverridden&quot;:false,&quot;manualOverrideText&quot;:&quot;&quot;},&quot;citationTag&quot;:&quot;MENDELEY_CITATION_v3_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&quot;},{&quot;citationID&quot;:&quot;MENDELEY_CITATION_1065a426-40af-471a-9256-462a940f11f1&quot;,&quot;citationItems&quot;:[{&quot;id&quot;:&quot;bb2e5d02-0db3-3e27-a1ba-340e41b25631&quot;,&quot;itemData&quot;:{&quot;URL&quot;:&quot;https://www.gamesindustry.biz/articles/2020-01-16-what-is-the-best-game-engine-is-unity-the-right-game-engine-for-you&quot;,&quot;accessed&quot;:{&quot;date-parts&quot;:[[&quot;2021&quot;,&quot;6&quot;,&quot;20&quot;]]},&quot;id&quot;:&quot;bb2e5d02-0db3-3e27-a1ba-340e41b25631&quot;,&quot;issued&quot;:{&quot;date-parts&quot;:[[&quot;0&quot;]]},&quot;title&quot;:&quot;What is the best game engine: is Unity right for you? | GamesIndustry.biz&quot;,&quot;type&quot;:&quot;webpage&quot;},&quot;uris&quot;:[&quot;http://www.mendeley.com/documents/?uuid=bb2e5d02-0db3-3e27-a1ba-340e41b25631&quot;],&quot;isTemporary&quot;:false,&quot;legacyDesktopId&quot;:&quot;bb2e5d02-0db3-3e27-a1ba-340e41b25631&quot;}],&quot;properties&quot;:{&quot;noteIndex&quot;:0},&quot;isEdited&quot;:false,&quot;manualOverride&quot;:{&quot;citeprocText&quot;:&quot;[104]&quot;,&quot;isManuallyOverridden&quot;:false,&quot;manualOverrideText&quot;:&quot;&quot;},&quot;citationTag&quot;:&quot;MENDELEY_CITATION_v3_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&quot;},{&quot;citationID&quot;:&quot;MENDELEY_CITATION_4a3bd0ae-448f-4f0a-b8d3-f5c6014a8528&quot;,&quot;citationItems&quot;:[{&quot;id&quot;:&quot;51802f52-7b95-34c0-baa0-9c1d1872823e&quot;,&quot;itemData&quot;:{&quot;URL&quot;:&quot;https://www.youtube.com/watch?v=RInUu1_8aGw&quot;,&quot;accessed&quot;:{&quot;date-parts&quot;:[[&quot;2021&quot;,&quot;6&quot;,&quot;21&quot;]]},&quot;author&quot;:[{&quot;dropping-particle&quot;:&quot;&quot;,&quot;family&quot;:&quot;Brackeys&quot;,&quot;given&quot;:&quot;&quot;,&quot;non-dropping-particle&quot;:&quot;&quot;,&quot;parse-names&quot;:false,&quot;suffix&quot;:&quot;&quot;}],&quot;id&quot;:&quot;51802f52-7b95-34c0-baa0-9c1d1872823e&quot;,&quot;issued&quot;:{&quot;date-parts&quot;:[[&quot;0&quot;]]},&quot;title&quot;:&quot;How to make a CUSTOM INSPECTOR in Unity - YouTube&quot;,&quot;type&quot;:&quot;webpage&quot;},&quot;uris&quot;:[&quot;http://www.mendeley.com/documents/?uuid=51802f52-7b95-34c0-baa0-9c1d1872823e&quot;],&quot;isTemporary&quot;:false,&quot;legacyDesktopId&quot;:&quot;51802f52-7b95-34c0-baa0-9c1d1872823e&quot;}],&quot;properties&quot;:{&quot;noteIndex&quot;:0},&quot;isEdited&quot;:false,&quot;manualOverride&quot;:{&quot;citeprocText&quot;:&quot;[105]&quot;,&quot;isManuallyOverridden&quot;:false,&quot;manualOverrideText&quot;:&quot;&quot;},&quot;citationTag&quot;:&quot;MENDELEY_CITATION_v3_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&quot;},{&quot;citationID&quot;:&quot;MENDELEY_CITATION_1a4129cc-3ecd-46be-9cfc-89e53fd107dc&quot;,&quot;citationItems&quot;:[{&quot;id&quot;:&quot;a8363dba-aace-3913-a92b-d597cd56b563&quot;,&quot;itemData&quot;:{&quot;URL&quot;:&quot;https://unity.com/madewith&quot;,&quot;accessed&quot;:{&quot;date-parts&quot;:[[&quot;2021&quot;,&quot;6&quot;,&quot;21&quot;]]},&quot;author&quot;:[{&quot;dropping-particle&quot;:&quot;&quot;,&quot;family&quot;:&quot;Unity Technologies&quot;,&quot;given&quot;:&quot;&quot;,&quot;non-dropping-particle&quot;:&quot;&quot;,&quot;parse-names&quot;:false,&quot;suffix&quot;:&quot;&quot;}],&quot;id&quot;:&quot;a8363dba-aace-3913-a92b-d597cd56b563&quot;,&quot;issued&quot;:{&quot;date-parts&quot;:[[&quot;0&quot;]]},&quot;title&quot;:&quot;Made With Unity | Unity&quot;,&quot;type&quot;:&quot;webpage&quot;},&quot;uris&quot;:[&quot;http://www.mendeley.com/documents/?uuid=a8363dba-aace-3913-a92b-d597cd56b563&quot;],&quot;isTemporary&quot;:false,&quot;legacyDesktopId&quot;:&quot;a8363dba-aace-3913-a92b-d597cd56b563&quot;}],&quot;properties&quot;:{&quot;noteIndex&quot;:0},&quot;isEdited&quot;:false,&quot;manualOverride&quot;:{&quot;citeprocText&quot;:&quot;[106]&quot;,&quot;isManuallyOverridden&quot;:false,&quot;manualOverrideText&quot;:&quot;&quot;},&quot;citationTag&quot;:&quot;MENDELEY_CITATION_v3_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&quot;},{&quot;citationID&quot;:&quot;MENDELEY_CITATION_8ce11651-b882-4bd0-8a92-0c6e2f2b25df&quot;,&quot;citationItems&quot;:[{&quot;id&quot;:&quot;25af8f52-7160-3474-bd11-50bce7e038de&quot;,&quot;itemData&quot;:{&quot;URL&quot;:&quot;https://www.youtube.com/watch?v=jjUsSL4T3ig&quot;,&quot;author&quot;:[{&quot;dropping-particle&quot;:&quot;&quot;,&quot;family&quot;:&quot;Dickinson&quot;,&quot;given&quot;:&quot;Brendan&quot;,&quot;non-dropping-particle&quot;:&quot;&quot;,&quot;parse-names&quot;:false,&quot;suffix&quot;:&quot;&quot;}],&quot;id&quot;:&quot;25af8f52-7160-3474-bd11-50bce7e038de&quot;,&quot;issued&quot;:{&quot;date-parts&quot;:[[&quot;2021&quot;]]},&quot;title&quot;:&quot;Unity VS Unreal Engine in 2021 | What is the best Game Engine?&quot;,&quot;type&quot;:&quot;webpage&quot;},&quot;uris&quot;:[&quot;http://www.mendeley.com/documents/?uuid=b5f36eaa-21f9-40c3-adf6-ab4a109a5816&quot;],&quot;isTemporary&quot;:false,&quot;legacyDesktopId&quot;:&quot;b5f36eaa-21f9-40c3-adf6-ab4a109a5816&quot;}],&quot;properties&quot;:{&quot;noteIndex&quot;:0},&quot;isEdited&quot;:false,&quot;manualOverride&quot;:{&quot;citeprocText&quot;:&quot;[107]&quot;,&quot;isManuallyOverridden&quot;:false,&quot;manualOverrideText&quot;:&quot;&quot;},&quot;citationTag&quot;:&quot;MENDELEY_CITATION_v3_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&quot;},{&quot;citationID&quot;:&quot;MENDELEY_CITATION_3fead0d3-2d6d-4fa3-bc86-a9fc8fc732f7&quot;,&quot;citationItems&quot;:[{&quot;id&quot;:&quot;b41e61f1-af93-3df6-a5b1-f343d867d342&quot;,&quot;itemData&quot;:{&quot;URL&quot;:&quot;https://docs.unity3d.com/ScriptReference/MonoBehaviour.FixedUpdate.html&quot;,&quot;accessed&quot;:{&quot;date-parts&quot;:[[&quot;2021&quot;,&quot;9&quot;,&quot;4&quot;]]},&quot;id&quot;:&quot;b41e61f1-af93-3df6-a5b1-f343d867d342&quot;,&quot;issued&quot;:{&quot;date-parts&quot;:[[&quot;0&quot;]]},&quot;title&quot;:&quot;Unity - Scripting API: MonoBehaviour.FixedUpdate()&quot;,&quot;type&quot;:&quot;webpage&quot;},&quot;uris&quot;:[&quot;http://www.mendeley.com/documents/?uuid=b41e61f1-af93-3df6-a5b1-f343d867d342&quot;],&quot;isTemporary&quot;:false,&quot;legacyDesktopId&quot;:&quot;b41e61f1-af93-3df6-a5b1-f343d867d342&quot;}],&quot;properties&quot;:{&quot;noteIndex&quot;:0},&quot;isEdited&quot;:false,&quot;manualOverride&quot;:{&quot;citeprocText&quot;:&quot;[108]&quot;,&quot;isManuallyOverridden&quot;:false,&quot;manualOverrideText&quot;:&quot;&quot;},&quot;citationTag&quot;:&quot;MENDELEY_CITATION_v3_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&quot;},{&quot;citationID&quot;:&quot;MENDELEY_CITATION_0d290f8a-d77a-4e92-ba18-46c907ff7f69&quot;,&quot;citationItems&quot;:[{&quot;id&quot;:&quot;2735260e-be90-3057-900b-85c30bd3a45b&quot;,&quot;itemData&quot;:{&quot;URL&quot;:&quot;https://docs.unity3d.com/ScriptReference/Debug.html&quot;,&quot;accessed&quot;:{&quot;date-parts&quot;:[[&quot;2021&quot;,&quot;9&quot;,&quot;19&quot;]]},&quot;id&quot;:&quot;2735260e-be90-3057-900b-85c30bd3a45b&quot;,&quot;issued&quot;:{&quot;date-parts&quot;:[[&quot;0&quot;]]},&quot;title&quot;:&quot;Unity - Scripting API: Debug&quot;,&quot;type&quot;:&quot;webpage&quot;},&quot;uris&quot;:[&quot;http://www.mendeley.com/documents/?uuid=2735260e-be90-3057-900b-85c30bd3a45b&quot;],&quot;isTemporary&quot;:false,&quot;legacyDesktopId&quot;:&quot;2735260e-be90-3057-900b-85c30bd3a45b&quot;}],&quot;properties&quot;:{&quot;noteIndex&quot;:0},&quot;isEdited&quot;:false,&quot;manualOverride&quot;:{&quot;citeprocText&quot;:&quot;[109]&quot;,&quot;isManuallyOverridden&quot;:false,&quot;manualOverrideText&quot;:&quot;&quot;},&quot;citationTag&quot;:&quot;MENDELEY_CITATION_v3_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&quot;},{&quot;citationID&quot;:&quot;MENDELEY_CITATION_833ff8fe-b65e-473e-806c-af6f3ba3c080&quot;,&quot;citationItems&quot;:[{&quot;id&quot;:&quot;3307c3b2-e7cf-35e5-acd1-561f30f365a2&quot;,&quot;itemData&quot;:{&quot;URL&quot;:&quot;https://docs.unity3d.com/Manual/Prefabs.html&quot;,&quot;accessed&quot;:{&quot;date-parts&quot;:[[&quot;2021&quot;,&quot;9&quot;,&quot;4&quot;]]},&quot;id&quot;:&quot;3307c3b2-e7cf-35e5-acd1-561f30f365a2&quot;,&quot;issued&quot;:{&quot;date-parts&quot;:[[&quot;0&quot;]]},&quot;title&quot;:&quot;Unity - Manual: Prefabs&quot;,&quot;type&quot;:&quot;webpage&quot;},&quot;uris&quot;:[&quot;http://www.mendeley.com/documents/?uuid=3307c3b2-e7cf-35e5-acd1-561f30f365a2&quot;],&quot;isTemporary&quot;:false,&quot;legacyDesktopId&quot;:&quot;3307c3b2-e7cf-35e5-acd1-561f30f365a2&quot;}],&quot;properties&quot;:{&quot;noteIndex&quot;:0},&quot;isEdited&quot;:false,&quot;manualOverride&quot;:{&quot;citeprocText&quot;:&quot;[110]&quot;,&quot;isManuallyOverridden&quot;:false,&quot;manualOverrideText&quot;:&quot;&quot;},&quot;citationTag&quot;:&quot;MENDELEY_CITATION_v3_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&quot;},{&quot;citationID&quot;:&quot;MENDELEY_CITATION_2b52ce5f-ee18-403f-aad0-34b09cad0559&quot;,&quot;citationItems&quot;:[{&quot;id&quot;:&quot;e71879d6-56d5-3f84-83f0-a0025e908cf4&quot;,&quot;itemData&quot;:{&quot;URL&quot;:&quot;https://www.youtube.com/watch?v=1yoFjjJRnLY&quot;,&quot;accessed&quot;:{&quot;date-parts&quot;:[[&quot;2021&quot;,&quot;9&quot;,&quot;20&quot;]]},&quot;author&quot;:[{&quot;dropping-particle&quot;:&quot;&quot;,&quot;family&quot;:&quot;sociamix&quot;,&quot;given&quot;:&quot;&quot;,&quot;non-dropping-particle&quot;:&quot;&quot;,&quot;parse-names&quot;:false,&quot;suffix&quot;:&quot;&quot;}],&quot;id&quot;:&quot;e71879d6-56d5-3f84-83f0-a0025e908cf4&quot;,&quot;issued&quot;:{&quot;date-parts&quot;:[[&quot;0&quot;]]},&quot;title&quot;:&quot;10 mins GameDev tips - Quaternions - YouTube&quot;,&quot;type&quot;:&quot;webpage&quot;},&quot;uris&quot;:[&quot;http://www.mendeley.com/documents/?uuid=e71879d6-56d5-3f84-83f0-a0025e908cf4&quot;],&quot;isTemporary&quot;:false,&quot;legacyDesktopId&quot;:&quot;e71879d6-56d5-3f84-83f0-a0025e908cf4&quot;},{&quot;id&quot;:&quot;e01b0ccc-456b-36d4-b451-64a20fc951de&quot;,&quot;itemData&quot;:{&quot;URL&quot;:&quot;https://www.youtube.com/watch?v=zjMuIxRvygQ&quot;,&quot;accessed&quot;:{&quot;date-parts&quot;:[[&quot;2021&quot;,&quot;9&quot;,&quot;20&quot;]]},&quot;author&quot;:[{&quot;dropping-particle&quot;:&quot;&quot;,&quot;family&quot;:&quot;3Blue1Brown&quot;,&quot;given&quot;:&quot;&quot;,&quot;non-dropping-particle&quot;:&quot;&quot;,&quot;parse-names&quot;:false,&quot;suffix&quot;:&quot;&quot;}],&quot;id&quot;:&quot;e01b0ccc-456b-36d4-b451-64a20fc951de&quot;,&quot;issued&quot;:{&quot;date-parts&quot;:[[&quot;2018&quot;]]},&quot;title&quot;:&quot;Quaternions and 3d rotation, explained interactively - YouTube&quot;,&quot;type&quot;:&quot;webpage&quot;},&quot;uris&quot;:[&quot;http://www.mendeley.com/documents/?uuid=e01b0ccc-456b-36d4-b451-64a20fc951de&quot;],&quot;isTemporary&quot;:false,&quot;legacyDesktopId&quot;:&quot;e01b0ccc-456b-36d4-b451-64a20fc951de&quot;}],&quot;properties&quot;:{&quot;noteIndex&quot;:0},&quot;isEdited&quot;:false,&quot;manualOverride&quot;:{&quot;citeprocText&quot;:&quot;[111, 112]&quot;,&quot;isManuallyOverridden&quot;:false,&quot;manualOverrideText&quot;:&quot;&quot;},&quot;citationTag&quot;:&quot;MENDELEY_CITATION_v3_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&quot;},{&quot;citationID&quot;:&quot;MENDELEY_CITATION_3a4075fd-dac7-4329-ae18-456dcf6d3f13&quot;,&quot;citationItems&quot;:[{&quot;id&quot;:&quot;2f0103d4-af19-3068-b203-92f264ff6d08&quot;,&quot;itemData&quot;:{&quot;DOI&quot;:&quot;10.1201/b17100&quot;,&quot;ISBN&quot;:&quot;9781466581401&quot;,&quot;abstract&quot;:&quot;An Accessible, Modular Style of Game Building—Easily Start Making Games with Unity 3D C# Game Programming Cookbook for Unity 3D presents a highly flexible core framework to create just about any type of game by plugging in different script components. Most scripts function within the game framework or in your own structures. The techniques and concepts discussed in the book give you a solid foundation in game development. The first ten chapters set up the flexible, reusable framework based in C# and suitable for all game types. The book also explains scripting of generic, reusable, and common functionality. The remainder of the text adds game-specific code to the framework to create four example games: a top-down arena shooter, a futuristic racing combat game, a tank arena deathmatch game, and a classic arcade-style vertical scrolling shoot ’em up. The games encompass artificial intelligence (path following, target chasing, and line-of-sight patrolling behaviors), game state control, wheel colliders, and weapon inventory management. The example files are available for download on the book’s CRC Press web page. Reducing your recoding, repurposing, or adaptation time, this book provides script-based components that you can use to jump start your own projects. The book’s modular components can be mixed and matched to build various kinds of video games for the Unity game engine.&quot;,&quot;author&quot;:[{&quot;dropping-particle&quot;:&quot;&quot;,&quot;family&quot;:&quot;Murray&quot;,&quot;given&quot;:&quot;Jeff W.&quot;,&quot;non-dropping-particle&quot;:&quot;&quot;,&quot;parse-names&quot;:false,&quot;suffix&quot;:&quot;&quot;}],&quot;container-title&quot;:&quot;C# Game Programming Cookbook for Unity 3D&quot;,&quot;edition&quot;:&quot;2&quot;,&quot;id&quot;:&quot;2f0103d4-af19-3068-b203-92f264ff6d08&quot;,&quot;issued&quot;:{&quot;date-parts&quot;:[[&quot;2014&quot;]]},&quot;title&quot;:&quot;C# Game Programming Cookbook for Unity 3D&quot;,&quot;type&quot;:&quot;book&quot;},&quot;uris&quot;:[&quot;http://www.mendeley.com/documents/?uuid=2f0103d4-af19-3068-b203-92f264ff6d08&quot;],&quot;isTemporary&quot;:false,&quot;legacyDesktopId&quot;:&quot;2f0103d4-af19-3068-b203-92f264ff6d08&quot;},{&quot;id&quot;:&quot;ec366a0a-55a9-36b8-8dac-a2d2b1b06583&quot;,&quot;itemData&quot;:{&quot;DOI&quot;:&quot;10.1007/978-1-4842-5656-5&quot;,&quot;ISBN&quot;:&quot;1484256557&quot;,&quot;author&quot;:[{&quot;dropping-particle&quot;:&quot;&quot;,&quot;family&quot;:&quot;Hardman&quot;,&quot;given&quot;:&quot;Casey&quot;,&quot;non-dropping-particle&quot;:&quot;&quot;,&quot;parse-names&quot;:false,&quot;suffix&quot;:&quot;&quot;}],&quot;container-title&quot;:&quot;Game Programming with Unity and C#&quot;,&quot;id&quot;:&quot;ec366a0a-55a9-36b8-8dac-a2d2b1b06583&quot;,&quot;issued&quot;:{&quot;date-parts&quot;:[[&quot;2020&quot;]]},&quot;title&quot;:&quot;Game Programming with Unity and C#&quot;,&quot;type&quot;:&quot;book&quot;},&quot;uris&quot;:[&quot;http://www.mendeley.com/documents/?uuid=ec366a0a-55a9-36b8-8dac-a2d2b1b06583&quot;],&quot;isTemporary&quot;:false,&quot;legacyDesktopId&quot;:&quot;ec366a0a-55a9-36b8-8dac-a2d2b1b06583&quot;}],&quot;properties&quot;:{&quot;noteIndex&quot;:0},&quot;isEdited&quot;:false,&quot;manualOverride&quot;:{&quot;citeprocText&quot;:&quot;[113, 114]&quot;,&quot;isManuallyOverridden&quot;:false,&quot;manualOverrideText&quot;:&quot;&quot;},&quot;citationTag&quot;:&quot;MENDELEY_CITATION_v3_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&quot;},{&quot;citationID&quot;:&quot;MENDELEY_CITATION_ac1e0e74-3aaf-4bad-96d6-fcd8b7703c4a&quot;,&quot;citationItems&quot;:[{&quot;id&quot;:&quot;894d60c7-10d1-3e7c-aad0-3e44aada9283&quot;,&quot;itemData&quot;:{&quot;URL&quot;:&quot;https://www.youtube.com/watch?v=Ufp8weYYDE8&quot;,&quot;accessed&quot;:{&quot;date-parts&quot;:[[&quot;2021&quot;,&quot;6&quot;,&quot;24&quot;]]},&quot;author&quot;:[{&quot;dropping-particle&quot;:&quot;&quot;,&quot;family&quot;:&quot;Insider&quot;,&quot;given&quot;:&quot;&quot;,&quot;non-dropping-particle&quot;:&quot;&quot;,&quot;parse-names&quot;:false,&quot;suffix&quot;:&quot;&quot;}],&quot;id&quot;:&quot;894d60c7-10d1-3e7c-aad0-3e44aada9283&quot;,&quot;issued&quot;:{&quot;date-parts&quot;:[[&quot;0&quot;]]},&quot;title&quot;:&quot;Why 'The Mandalorian' Uses Virtual Sets Over Green Screen | Movies Insider - YouTube&quot;,&quot;type&quot;:&quot;webpage&quot;},&quot;uris&quot;:[&quot;http://www.mendeley.com/documents/?uuid=894d60c7-10d1-3e7c-aad0-3e44aada9283&quot;],&quot;isTemporary&quot;:false,&quot;legacyDesktopId&quot;:&quot;894d60c7-10d1-3e7c-aad0-3e44aada9283&quot;},{&quot;id&quot;:&quot;fa00ea42-96e6-3960-bed4-1402aba2c2a5&quot;,&quot;itemData&quot;:{&quot;URL&quot;:&quot;https://www.youtube.com/watch?v=bErPsq5kPzE&quot;,&quot;accessed&quot;:{&quot;date-parts&quot;:[[&quot;2021&quot;,&quot;6&quot;,&quot;24&quot;]]},&quot;author&quot;:[{&quot;dropping-particle&quot;:&quot;&quot;,&quot;family&quot;:&quot;Epic Games&quot;,&quot;given&quot;:&quot;&quot;,&quot;non-dropping-particle&quot;:&quot;&quot;,&quot;parse-names&quot;:false,&quot;suffix&quot;:&quot;&quot;}],&quot;id&quot;:&quot;fa00ea42-96e6-3960-bed4-1402aba2c2a5&quot;,&quot;issued&quot;:{&quot;date-parts&quot;:[[&quot;0&quot;]]},&quot;title&quot;:&quot;Real-Time In-Camera VFX for Next-Gen Filmmaking | Project Spotlight | Unreal Engine - YouTube&quot;,&quot;type&quot;:&quot;webpage&quot;},&quot;uris&quot;:[&quot;http://www.mendeley.com/documents/?uuid=fa00ea42-96e6-3960-bed4-1402aba2c2a5&quot;],&quot;isTemporary&quot;:false,&quot;legacyDesktopId&quot;:&quot;fa00ea42-96e6-3960-bed4-1402aba2c2a5&quot;}],&quot;properties&quot;:{&quot;noteIndex&quot;:0},&quot;isEdited&quot;:false,&quot;manualOverride&quot;:{&quot;citeprocText&quot;:&quot;[115, 116]&quot;,&quot;isManuallyOverridden&quot;:false,&quot;manualOverrideText&quot;:&quot;&quot;},&quot;citationTag&quot;:&quot;MENDELEY_CITATION_v3_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&quot;},{&quot;citationID&quot;:&quot;MENDELEY_CITATION_55962c8e-d891-469b-a9e7-03ac04f394e3&quot;,&quot;citationItems&quot;:[{&quot;id&quot;:&quot;f9d68e3f-60fe-3a1e-9cbd-c22990a5aa18&quot;,&quot;itemData&quot;:{&quot;URL&quot;:&quot;https://www.unrealengine.com/en-US/blog/borderlands&quot;,&quot;accessed&quot;:{&quot;date-parts&quot;:[[&quot;2021&quot;,&quot;7&quot;,&quot;1&quot;]]},&quot;id&quot;:&quot;f9d68e3f-60fe-3a1e-9cbd-c22990a5aa18&quot;,&quot;issued&quot;:{&quot;date-parts&quot;:[[&quot;0&quot;]]},&quot;title&quot;:&quot;Gearbox Software’s Borderlands More Awesome Than Ever with Unreal Engine 3&quot;,&quot;type&quot;:&quot;webpage&quot;},&quot;uris&quot;:[&quot;http://www.mendeley.com/documents/?uuid=f9d68e3f-60fe-3a1e-9cbd-c22990a5aa18&quot;],&quot;isTemporary&quot;:false,&quot;legacyDesktopId&quot;:&quot;f9d68e3f-60fe-3a1e-9cbd-c22990a5aa18&quot;}],&quot;properties&quot;:{&quot;noteIndex&quot;:0},&quot;isEdited&quot;:false,&quot;manualOverride&quot;:{&quot;citeprocText&quot;:&quot;[117]&quot;,&quot;isManuallyOverridden&quot;:false,&quot;manualOverrideText&quot;:&quot;&quot;},&quot;citationTag&quot;:&quot;MENDELEY_CITATION_v3_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&quot;},{&quot;citationID&quot;:&quot;MENDELEY_CITATION_435883bc-6fed-4efc-8c41-c0a3940b497b&quot;,&quot;citationItems&quot;:[{&quot;id&quot;:&quot;528f1739-38c1-3209-98fa-45dd690ab346&quot;,&quot;itemData&quot;:{&quot;type&quot;:&quot;book&quot;,&quot;id&quot;:&quot;528f1739-38c1-3209-98fa-45dd690ab346&quot;,&quot;title&quot;:&quot;Game Engine Architecture, Third Edition&quot;,&quot;author&quot;:[{&quot;family&quot;:&quot;Gregory&quot;,&quot;given&quot;:&quot;Jason&quot;,&quot;parse-names&quot;:false,&quot;dropping-particle&quot;:&quot;&quot;,&quot;non-dropping-particle&quot;:&quot;&quot;}],&quot;container-title&quot;:&quot;Game Engine Architecture, Third Edition&quot;,&quot;DOI&quot;:&quot;10.1201/9781315267845&quot;,&quot;ISBN&quot;:&quot;9781138035454&quot;,&quot;issued&quot;:{&quot;date-parts&quot;:[[2018]]}},&quot;isTemporary&quot;:false}],&quot;properties&quot;:{&quot;noteIndex&quot;:0},&quot;isEdited&quot;:false,&quot;manualOverride&quot;:{&quot;isManuallyOverridden&quot;:false,&quot;citeprocText&quot;:&quot;[98]&quot;,&quot;manualOverrideText&quot;:&quot;&quot;},&quot;citationTag&quot;:&quot;MENDELEY_CITATION_v3_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&quot;},{&quot;citationID&quot;:&quot;MENDELEY_CITATION_54a6400b-2d51-4799-a3f0-cf81b8924d7b&quot;,&quot;citationItems&quot;:[{&quot;id&quot;:&quot;e41f482e-c35c-3dcb-ab52-22cb5edf3a99&quot;,&quot;itemData&quot;:{&quot;URL&quot;:&quot;https://www.cryengine.com/support/view/licensing&quot;,&quot;accessed&quot;:{&quot;date-parts&quot;:[[&quot;2021&quot;,&quot;6&quot;,&quot;24&quot;]]},&quot;id&quot;:&quot;e41f482e-c35c-3dcb-ab52-22cb5edf3a99&quot;,&quot;issued&quot;:{&quot;date-parts&quot;:[[&quot;0&quot;]]},&quot;title&quot;:&quot;CRYENGINE | Support: Licensing&quot;,&quot;type&quot;:&quot;webpage&quot;},&quot;uris&quot;:[&quot;http://www.mendeley.com/documents/?uuid=e41f482e-c35c-3dcb-ab52-22cb5edf3a99&quot;],&quot;isTemporary&quot;:false,&quot;legacyDesktopId&quot;:&quot;e41f482e-c35c-3dcb-ab52-22cb5edf3a99&quot;}],&quot;properties&quot;:{&quot;noteIndex&quot;:0},&quot;isEdited&quot;:false,&quot;manualOverride&quot;:{&quot;citeprocText&quot;:&quot;[118]&quot;,&quot;isManuallyOverridden&quot;:false,&quot;manualOverrideText&quot;:&quot;&quot;},&quot;citationTag&quot;:&quot;MENDELEY_CITATION_v3_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&quot;},{&quot;citationID&quot;:&quot;MENDELEY_CITATION_d2c9c370-5ff8-4051-bd67-4dd931cb1281&quot;,&quot;citationItems&quot;:[{&quot;id&quot;:&quot;034df2bc-df2a-37e3-acf2-940116524155&quot;,&quot;itemData&quot;:{&quot;URL&quot;:&quot;https://support.unity.com/hc/en-us/articles/206336795-What-platforms-are-supported-by-Unity-&quot;,&quot;accessed&quot;:{&quot;date-parts&quot;:[[&quot;2021&quot;,&quot;6&quot;,&quot;23&quot;]]},&quot;author&quot;:[{&quot;dropping-particle&quot;:&quot;&quot;,&quot;family&quot;:&quot;Technologies&quot;,&quot;given&quot;:&quot;Unity&quot;,&quot;non-dropping-particle&quot;:&quot;&quot;,&quot;parse-names&quot;:false,&quot;suffix&quot;:&quot;&quot;}],&quot;id&quot;:&quot;034df2bc-df2a-37e3-acf2-940116524155&quot;,&quot;issued&quot;:{&quot;date-parts&quot;:[[&quot;0&quot;]]},&quot;title&quot;:&quot;What platforms are supported by Unity? – Unity&quot;,&quot;type&quot;:&quot;webpage&quot;},&quot;uris&quot;:[&quot;http://www.mendeley.com/documents/?uuid=034df2bc-df2a-37e3-acf2-940116524155&quot;],&quot;isTemporary&quot;:false,&quot;legacyDesktopId&quot;:&quot;034df2bc-df2a-37e3-acf2-940116524155&quot;},{&quot;id&quot;:&quot;3d389df6-db55-3e47-b980-41263f553713&quot;,&quot;itemData&quot;:{&quot;URL&quot;:&quot;https://www.unrealengine.com/en-US/features/multi-platform-development&quot;,&quot;accessed&quot;:{&quot;date-parts&quot;:[[&quot;2021&quot;,&quot;6&quot;,&quot;23&quot;]]},&quot;author&quot;:[{&quot;dropping-particle&quot;:&quot;&quot;,&quot;family&quot;:&quot;Epic Games&quot;,&quot;given&quot;:&quot;&quot;,&quot;non-dropping-particle&quot;:&quot;&quot;,&quot;parse-names&quot;:false,&quot;suffix&quot;:&quot;&quot;}],&quot;id&quot;:&quot;3d389df6-db55-3e47-b980-41263f553713&quot;,&quot;issued&quot;:{&quot;date-parts&quot;:[[&quot;0&quot;]]},&quot;title&quot;:&quot;Multi-platform development&quot;,&quot;type&quot;:&quot;webpage&quot;},&quot;uris&quot;:[&quot;http://www.mendeley.com/documents/?uuid=3d389df6-db55-3e47-b980-41263f553713&quot;],&quot;isTemporary&quot;:false,&quot;legacyDesktopId&quot;:&quot;3d389df6-db55-3e47-b980-41263f553713&quot;}],&quot;properties&quot;:{&quot;noteIndex&quot;:0},&quot;isEdited&quot;:false,&quot;manualOverride&quot;:{&quot;citeprocText&quot;:&quot;[119, 120]&quot;,&quot;isManuallyOverridden&quot;:false,&quot;manualOverrideText&quot;:&quot;&quot;},&quot;citationTag&quot;:&quot;MENDELEY_CITATION_v3_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&quot;},{&quot;citationID&quot;:&quot;MENDELEY_CITATION_e06e2a1f-5152-4d53-aaf2-f0d482a870ef&quot;,&quot;citationItems&quot;:[{&quot;id&quot;:&quot;8807654b-b7ba-3f70-862a-1ce462d16a3f&quot;,&quot;itemData&quot;:{&quot;URL&quot;:&quot;https://www.unrealengine.com/en-US/download&quot;,&quot;accessed&quot;:{&quot;date-parts&quot;:[[&quot;2021&quot;,&quot;6&quot;,&quot;22&quot;]]},&quot;author&quot;:[{&quot;dropping-particle&quot;:&quot;&quot;,&quot;family&quot;:&quot;Epic Games&quot;,&quot;given&quot;:&quot;&quot;,&quot;non-dropping-particle&quot;:&quot;&quot;,&quot;parse-names&quot;:false,&quot;suffix&quot;:&quot;&quot;}],&quot;id&quot;:&quot;8807654b-b7ba-3f70-862a-1ce462d16a3f&quot;,&quot;issued&quot;:{&quot;date-parts&quot;:[[&quot;0&quot;]]},&quot;title&quot;:&quot;Download - Unreal Engine&quot;,&quot;type&quot;:&quot;webpage&quot;},&quot;uris&quot;:[&quot;http://www.mendeley.com/documents/?uuid=8807654b-b7ba-3f70-862a-1ce462d16a3f&quot;],&quot;isTemporary&quot;:false,&quot;legacyDesktopId&quot;:&quot;8807654b-b7ba-3f70-862a-1ce462d16a3f&quot;},{&quot;id&quot;:&quot;573f93b5-939a-3a50-88f7-9cb8be2445d9&quot;,&quot;itemData&quot;:{&quot;URL&quot;:&quot;https://store.unity.com/compare-plans?currency=USD&quot;,&quot;accessed&quot;:{&quot;date-parts&quot;:[[&quot;2021&quot;,&quot;6&quot;,&quot;23&quot;]]},&quot;author&quot;:[{&quot;dropping-particle&quot;:&quot;&quot;,&quot;family&quot;:&quot;Unity Technologie&quot;,&quot;given&quot;:&quot;&quot;,&quot;non-dropping-particle&quot;:&quot;&quot;,&quot;parse-names&quot;:false,&quot;suffix&quot;:&quot;&quot;}],&quot;id&quot;:&quot;573f93b5-939a-3a50-88f7-9cb8be2445d9&quot;,&quot;issued&quot;:{&quot;date-parts&quot;:[[&quot;0&quot;]]},&quot;title&quot;:&quot;Compare Unity plans: Pro vs Plus vs Free. Choose the best 2D - 3D engine for your project! - Unity Store&quot;,&quot;type&quot;:&quot;webpage&quot;},&quot;uris&quot;:[&quot;http://www.mendeley.com/documents/?uuid=573f93b5-939a-3a50-88f7-9cb8be2445d9&quot;],&quot;isTemporary&quot;:false,&quot;legacyDesktopId&quot;:&quot;573f93b5-939a-3a50-88f7-9cb8be2445d9&quot;}],&quot;properties&quot;:{&quot;noteIndex&quot;:0},&quot;isEdited&quot;:false,&quot;manualOverride&quot;:{&quot;citeprocText&quot;:&quot;[103, 121]&quot;,&quot;isManuallyOverridden&quot;:false,&quot;manualOverrideText&quot;:&quot;&quot;},&quot;citationTag&quot;:&quot;MENDELEY_CITATION_v3_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&quot;},{&quot;citationID&quot;:&quot;MENDELEY_CITATION_14b12b1b-977e-4bc6-8f16-50b2c17200f6&quot;,&quot;citationItems&quot;:[{&quot;id&quot;:&quot;e41f482e-c35c-3dcb-ab52-22cb5edf3a99&quot;,&quot;itemData&quot;:{&quot;URL&quot;:&quot;https://www.cryengine.com/support/view/licensing&quot;,&quot;accessed&quot;:{&quot;date-parts&quot;:[[&quot;2021&quot;,&quot;6&quot;,&quot;24&quot;]]},&quot;id&quot;:&quot;e41f482e-c35c-3dcb-ab52-22cb5edf3a99&quot;,&quot;issued&quot;:{&quot;date-parts&quot;:[[&quot;0&quot;]]},&quot;title&quot;:&quot;CRYENGINE | Support: Licensing&quot;,&quot;type&quot;:&quot;webpage&quot;},&quot;uris&quot;:[&quot;http://www.mendeley.com/documents/?uuid=e41f482e-c35c-3dcb-ab52-22cb5edf3a99&quot;],&quot;isTemporary&quot;:false,&quot;legacyDesktopId&quot;:&quot;e41f482e-c35c-3dcb-ab52-22cb5edf3a99&quot;}],&quot;properties&quot;:{&quot;noteIndex&quot;:0},&quot;isEdited&quot;:false,&quot;manualOverride&quot;:{&quot;citeprocText&quot;:&quot;[118]&quot;,&quot;isManuallyOverridden&quot;:false,&quot;manualOverrideText&quot;:&quot;&quot;},&quot;citationTag&quot;:&quot;MENDELEY_CITATION_v3_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&quot;},{&quot;citationID&quot;:&quot;MENDELEY_CITATION_2a0593f9-fcab-496d-84a1-3599534373fb&quot;,&quot;citationItems&quot;:[{&quot;id&quot;:&quot;573f93b5-939a-3a50-88f7-9cb8be2445d9&quot;,&quot;itemData&quot;:{&quot;URL&quot;:&quot;https://store.unity.com/compare-plans?currency=USD&quot;,&quot;accessed&quot;:{&quot;date-parts&quot;:[[&quot;2021&quot;,&quot;6&quot;,&quot;23&quot;]]},&quot;author&quot;:[{&quot;dropping-particle&quot;:&quot;&quot;,&quot;family&quot;:&quot;Unity Technologie&quot;,&quot;given&quot;:&quot;&quot;,&quot;non-dropping-particle&quot;:&quot;&quot;,&quot;parse-names&quot;:false,&quot;suffix&quot;:&quot;&quot;}],&quot;id&quot;:&quot;573f93b5-939a-3a50-88f7-9cb8be2445d9&quot;,&quot;issued&quot;:{&quot;date-parts&quot;:[[&quot;0&quot;]]},&quot;title&quot;:&quot;Compare Unity plans: Pro vs Plus vs Free. Choose the best 2D - 3D engine for your project! - Unity Store&quot;,&quot;type&quot;:&quot;webpage&quot;},&quot;uris&quot;:[&quot;http://www.mendeley.com/documents/?uuid=573f93b5-939a-3a50-88f7-9cb8be2445d9&quot;],&quot;isTemporary&quot;:false,&quot;legacyDesktopId&quot;:&quot;573f93b5-939a-3a50-88f7-9cb8be2445d9&quot;}],&quot;properties&quot;:{&quot;noteIndex&quot;:0},&quot;isEdited&quot;:false,&quot;manualOverride&quot;:{&quot;citeprocText&quot;:&quot;[103]&quot;,&quot;isManuallyOverridden&quot;:false,&quot;manualOverrideText&quot;:&quot;&quot;},&quot;citationTag&quot;:&quot;MENDELEY_CITATION_v3_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&quot;},{&quot;citationID&quot;:&quot;MENDELEY_CITATION_25c66187-7702-41e7-a180-792a3e1c26a9&quot;,&quot;citationItems&quot;:[{&quot;id&quot;:&quot;0f7196f5-5857-357e-a354-5bba658a4c3e&quot;,&quot;itemData&quot;:{&quot;URL&quot;:&quot;https://www.cryengine.com/support/view/general#platform-support&quot;,&quot;accessed&quot;:{&quot;date-parts&quot;:[[&quot;2021&quot;,&quot;6&quot;,&quot;24&quot;]]},&quot;id&quot;:&quot;0f7196f5-5857-357e-a354-5bba658a4c3e&quot;,&quot;issued&quot;:{&quot;date-parts&quot;:[[&quot;0&quot;]]},&quot;title&quot;:&quot;CRYENGINE | Support: General&quot;,&quot;type&quot;:&quot;webpage&quot;},&quot;uris&quot;:[&quot;http://www.mendeley.com/documents/?uuid=0f7196f5-5857-357e-a354-5bba658a4c3e&quot;],&quot;isTemporary&quot;:false,&quot;legacyDesktopId&quot;:&quot;0f7196f5-5857-357e-a354-5bba658a4c3e&quot;}],&quot;properties&quot;:{&quot;noteIndex&quot;:0},&quot;isEdited&quot;:false,&quot;manualOverride&quot;:{&quot;citeprocText&quot;:&quot;[122]&quot;,&quot;isManuallyOverridden&quot;:false,&quot;manualOverrideText&quot;:&quot;&quot;},&quot;citationTag&quot;:&quot;MENDELEY_CITATION_v3_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&quot;},{&quot;citationID&quot;:&quot;MENDELEY_CITATION_ccd65012-f0fd-4499-8db1-f7e677d7b50e&quot;,&quot;citationItems&quot;:[{&quot;id&quot;:&quot;f9d68e3f-60fe-3a1e-9cbd-c22990a5aa18&quot;,&quot;itemData&quot;:{&quot;URL&quot;:&quot;https://www.unrealengine.com/en-US/blog/borderlands&quot;,&quot;accessed&quot;:{&quot;date-parts&quot;:[[&quot;2021&quot;,&quot;7&quot;,&quot;1&quot;]]},&quot;id&quot;:&quot;f9d68e3f-60fe-3a1e-9cbd-c22990a5aa18&quot;,&quot;issued&quot;:{&quot;date-parts&quot;:[[&quot;0&quot;]]},&quot;title&quot;:&quot;Gearbox Software’s Borderlands More Awesome Than Ever with Unreal Engine 3&quot;,&quot;type&quot;:&quot;webpage&quot;},&quot;uris&quot;:[&quot;http://www.mendeley.com/documents/?uuid=f9d68e3f-60fe-3a1e-9cbd-c22990a5aa18&quot;],&quot;isTemporary&quot;:false,&quot;legacyDesktopId&quot;:&quot;f9d68e3f-60fe-3a1e-9cbd-c22990a5aa18&quot;}],&quot;properties&quot;:{&quot;noteIndex&quot;:0},&quot;isEdited&quot;:false,&quot;manualOverride&quot;:{&quot;citeprocText&quot;:&quot;[117]&quot;,&quot;isManuallyOverridden&quot;:false,&quot;manualOverrideText&quot;:&quot;&quot;},&quot;citationTag&quot;:&quot;MENDELEY_CITATION_v3_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&quot;}]"/>
-    <we:property name="MENDELEY_CITATIONS_STYLE" value="&quot;https://www.zotero.org/styles/iso690-numeric-brackets-cs&quot;"/>
+    <we:property name="MENDELEY_CITATIONS" value="[{&quot;citationID&quot;:&quot;MENDELEY_CITATION_ff2b68b8-5c27-4adb-a016-980008cfd87d&quot;,&quot;properties&quot;:{&quot;noteIndex&quot;:0},&quot;isEdited&quot;:false,&quot;manualOverride&quot;:{&quot;citeprocText&quot;:&quot;[1]&quot;,&quot;isManuallyOverridden&quot;:false,&quot;manualOverrideText&quot;:&quot;&quot;},&quot;citationTag&quot;:&quot;MENDELEY_CITATION_v3_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&quot;,&quot;citationItems&quot;:[{&quot;id&quot;:&quot;9bc72a8a-f52d-3b9d-aaf8-df11628805ee&quot;,&quot;itemData&quot;:{&quot;id&quot;:&quot;9bc72a8a-f52d-3b9d-aaf8-df11628805ee&quot;,&quot;issued&quot;:{&quot;date-parts&quot;:[[&quot;0&quot;]]},&quot;title&quot;:&quot;imperative programming&quot;,&quot;type&quot;:&quot;article-journal&quot;,&quot;container-title-short&quot;:&quot;&quot;},&quot;uris&quot;:[&quot;http://www.mendeley.com/documents/?uuid=9bc72a8a-f52d-3b9d-aaf8-df11628805ee&quot;],&quot;isTemporary&quot;:false,&quot;legacyDesktopId&quot;:&quot;9bc72a8a-f52d-3b9d-aaf8-df11628805ee&quot;}]},{&quot;citationID&quot;:&quot;MENDELEY_CITATION_9f0a94ca-f2d0-4cbe-bb79-234a2433993d&quot;,&quot;properties&quot;:{&quot;noteIndex&quot;:0},&quot;isEdited&quot;:false,&quot;manualOverride&quot;:{&quot;citeprocText&quot;:&quot;[2]&quot;,&quot;isManuallyOverridden&quot;:false,&quot;manualOverrideText&quot;:&quot;&quot;},&quot;citationTag&quot;:&quot;MENDELEY_CITATION_v3_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&quot;,&quot;citationItems&quot;:[{&quot;id&quot;:&quot;899ed896-3f46-313c-8dfd-90659b28159d&quot;,&quot;itemData&quot;:{&quot;URL&quot;:&quot;https://www.youtube.com/watch?v=sqV3pL5x8PI&quot;,&quot;accessed&quot;:{&quot;date-parts&quot;:[[&quot;2021&quot;,&quot;3&quot;,&quot;29&quot;]]},&quot;author&quot;:[{&quot;dropping-particle&quot;:&quot;&quot;,&quot;family&quot;:&quot;Computerphile&quot;,&quot;given&quot;:&quot;&quot;,&quot;non-dropping-particle&quot;:&quot;&quot;,&quot;parse-names&quot;:false,&quot;suffix&quot;:&quot;&quot;}],&quot;id&quot;:&quot;899ed896-3f46-313c-8dfd-90659b28159d&quot;,&quot;issued&quot;:{&quot;date-parts&quot;:[[&quot;2013&quot;]]},&quot;title&quot;:&quot;Programming Paradigms - Computerphile&quot;,&quot;type&quot;:&quot;webpage&quot;,&quot;container-title-short&quot;:&quot;&quot;},&quot;uris&quot;:[&quot;http://www.mendeley.com/documents/?uuid=5968419c-fc46-4d6b-b065-8b30c3b3e809&quot;],&quot;isTemporary&quot;:false,&quot;legacyDesktopId&quot;:&quot;5968419c-fc46-4d6b-b065-8b30c3b3e809&quot;}]},{&quot;citationID&quot;:&quot;MENDELEY_CITATION_881e83fe-35f5-439f-b56d-40ad86b21648&quot;,&quot;properties&quot;:{&quot;noteIndex&quot;:0},&quot;isEdited&quot;:false,&quot;manualOverride&quot;:{&quot;citeprocText&quot;:&quot;[2]&quot;,&quot;isManuallyOverridden&quot;:false,&quot;manualOverrideText&quot;:&quot;&quot;},&quot;citationTag&quot;:&quot;MENDELEY_CITATION_v3_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&quot;,&quot;citationItems&quot;:[{&quot;id&quot;:&quot;899ed896-3f46-313c-8dfd-90659b28159d&quot;,&quot;itemData&quot;:{&quot;URL&quot;:&quot;https://www.youtube.com/watch?v=sqV3pL5x8PI&quot;,&quot;accessed&quot;:{&quot;date-parts&quot;:[[&quot;2021&quot;,&quot;3&quot;,&quot;29&quot;]]},&quot;author&quot;:[{&quot;dropping-particle&quot;:&quot;&quot;,&quot;family&quot;:&quot;Computerphile&quot;,&quot;given&quot;:&quot;&quot;,&quot;non-dropping-particle&quot;:&quot;&quot;,&quot;parse-names&quot;:false,&quot;suffix&quot;:&quot;&quot;}],&quot;id&quot;:&quot;899ed896-3f46-313c-8dfd-90659b28159d&quot;,&quot;issued&quot;:{&quot;date-parts&quot;:[[&quot;2013&quot;]]},&quot;title&quot;:&quot;Programming Paradigms - Computerphile&quot;,&quot;type&quot;:&quot;webpage&quot;,&quot;container-title-short&quot;:&quot;&quot;},&quot;uris&quot;:[&quot;http://www.mendeley.com/documents/?uuid=5968419c-fc46-4d6b-b065-8b30c3b3e809&quot;],&quot;isTemporary&quot;:false,&quot;legacyDesktopId&quot;:&quot;5968419c-fc46-4d6b-b065-8b30c3b3e809&quot;}]},{&quot;citationID&quot;:&quot;MENDELEY_CITATION_472b9e26-fcdb-4265-a1f4-2de5177fbc2d&quot;,&quot;properties&quot;:{&quot;noteIndex&quot;:0},&quot;isEdited&quot;:false,&quot;manualOverride&quot;:{&quot;citeprocText&quot;:&quot;[3]&quot;,&quot;isManuallyOverridden&quot;:false,&quot;manualOverrideText&quot;:&quot;&quot;},&quot;citationTag&quot;:&quot;MENDELEY_CITATION_v3_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&quot;,&quot;citationItems&quot;:[{&quot;id&quot;:&quot;1bfe8c2c-9a3b-3557-bfe7-a1fff1597bed&quot;,&quot;itemData&quot;:{&quot;URL&quot;:&quot;https://www.geeksforgeeks.org/differences-between-procedural-and-object-oriented-programming/&quot;,&quot;accessed&quot;:{&quot;date-parts&quot;:[[&quot;2021&quot;,&quot;3&quot;,&quot;29&quot;]]},&quot;id&quot;:&quot;1bfe8c2c-9a3b-3557-bfe7-a1fff1597bed&quot;,&quot;issued&quot;:{&quot;date-parts&quot;:[[&quot;0&quot;]]},&quot;title&quot;:&quot;procedural and object oriented programming&quot;,&quot;type&quot;:&quot;webpage&quot;,&quot;container-title-short&quot;:&quot;&quot;},&quot;uris&quot;:[&quot;http://www.mendeley.com/documents/?uuid=c183f9b3-f1d0-4781-b63c-4eced9d2780b&quot;],&quot;isTemporary&quot;:false,&quot;legacyDesktopId&quot;:&quot;c183f9b3-f1d0-4781-b63c-4eced9d2780b&quot;}]},{&quot;citationID&quot;:&quot;MENDELEY_CITATION_093488ec-2d6d-4823-bf42-f411562eafce&quot;,&quot;properties&quot;:{&quot;noteIndex&quot;:0},&quot;isEdited&quot;:false,&quot;manualOverride&quot;:{&quot;citeprocText&quot;:&quot;[4]&quot;,&quot;isManuallyOverridden&quot;:false,&quot;manualOverrideText&quot;:&quot;&quot;},&quot;citationTag&quot;:&quot;MENDELEY_CITATION_v3_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&quot;,&quot;citationItems&quot;:[{&quot;id&quot;:&quot;b702f208-586e-301b-bc89-9517d16da062&quot;,&quot;itemData&quot;:{&quot;URL&quot;:&quot;https://www.youtube.com/watch?v=SiBw7os-_zI&quot;,&quot;accessed&quot;:{&quot;date-parts&quot;:[[&quot;2021&quot;,&quot;7&quot;,&quot;4&quot;]]},&quot;author&quot;:[{&quot;dropping-particle&quot;:&quot;&quot;,&quot;family&quot;:&quot;FreeCodeCamp.org&quot;,&quot;given&quot;:&quot;&quot;,&quot;non-dropping-particle&quot;:&quot;&quot;,&quot;parse-names&quot;:false,&quot;suffix&quot;:&quot;&quot;}],&quot;id&quot;:&quot;b702f208-586e-301b-bc89-9517d16da062&quot;,&quot;issued&quot;:{&quot;date-parts&quot;:[[&quot;2020&quot;]]},&quot;title&quot;:&quot;Intro to Object Oriented Programming - Crash Course - YouTube&quot;,&quot;type&quot;:&quot;webpage&quot;,&quot;container-title-short&quot;:&quot;&quot;},&quot;uris&quot;:[&quot;http://www.mendeley.com/documents/?uuid=b702f208-586e-301b-bc89-9517d16da062&quot;],&quot;isTemporary&quot;:false,&quot;legacyDesktopId&quot;:&quot;b702f208-586e-301b-bc89-9517d16da062&quot;}]},{&quot;citationID&quot;:&quot;MENDELEY_CITATION_65784941-3cdd-4560-b0f3-4971458fe56a&quot;,&quot;properties&quot;:{&quot;noteIndex&quot;:0},&quot;isEdited&quot;:false,&quot;manualOverride&quot;:{&quot;citeprocText&quot;:&quot;[5]&quot;,&quot;isManuallyOverridden&quot;:false,&quot;manualOverrideText&quot;:&quot;&quot;},&quot;citationTag&quot;:&quot;MENDELEY_CITATION_v3_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&quot;,&quot;citationItems&quot;:[{&quot;id&quot;:&quot;b2180e54-8970-37fa-9026-316cb007bc02&quot;,&quot;itemData&quot;:{&quot;URL&quot;:&quot;https://www.stroustrup.com/bs_faq.html#multiparadigm&quot;,&quot;accessed&quot;:{&quot;date-parts&quot;:[[&quot;2021&quot;,&quot;7&quot;,&quot;22&quot;]]},&quot;author&quot;:[{&quot;dropping-particle&quot;:&quot;&quot;,&quot;family&quot;:&quot;Stroustrup&quot;,&quot;given&quot;:&quot;Bjarne&quot;,&quot;non-dropping-particle&quot;:&quot;&quot;,&quot;parse-names&quot;:false,&quot;suffix&quot;:&quot;&quot;}],&quot;id&quot;:&quot;b2180e54-8970-37fa-9026-316cb007bc02&quot;,&quot;issued&quot;:{&quot;date-parts&quot;:[[&quot;0&quot;]]},&quot;title&quot;:&quot;Stroustrup: FAQ-multiparadigm&quot;,&quot;type&quot;:&quot;webpage&quot;,&quot;container-title-short&quot;:&quot;&quot;},&quot;uris&quot;:[&quot;http://www.mendeley.com/documents/?uuid=b2180e54-8970-37fa-9026-316cb007bc02&quot;],&quot;isTemporary&quot;:false,&quot;legacyDesktopId&quot;:&quot;b2180e54-8970-37fa-9026-316cb007bc02&quot;}]},{&quot;citationID&quot;:&quot;MENDELEY_CITATION_01c4aee3-22d6-446b-918e-1e8fc67dcd0f&quot;,&quot;properties&quot;:{&quot;noteIndex&quot;:0},&quot;isEdited&quot;:false,&quot;manualOverride&quot;:{&quot;citeprocText&quot;:&quot;[6]&quot;,&quot;isManuallyOverridden&quot;:false,&quot;manualOverrideText&quot;:&quot;&quot;},&quot;citationTag&quot;:&quot;MENDELEY_CITATION_v3_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&quot;,&quot;citationItems&quot;:[{&quot;id&quot;:&quot;5d36176a-bec4-37ba-ab11-7ae0b9e1f2f5&quot;,&quot;itemData&quot;:{&quot;ISBN&quot;:&quot;0849331358&quot;,&quot;abstract&quot;:&quot;This overview of C++ presents the key design, programming, and language-technical concepts using examples to give the reader a feel for the language. C++ is a general-purpose programming language with a bias towards systems programming that supports efficient low-level computation, data abstraction, object-oriented programming, and generic programming .&quot;,&quot;author&quot;:[{&quot;dropping-particle&quot;:&quot;&quot;,&quot;family&quot;:&quot;Stroustrup&quot;,&quot;given&quot;:&quot;Bjarne&quot;,&quot;non-dropping-particle&quot;:&quot;&quot;,&quot;parse-names&quot;:false,&quot;suffix&quot;:&quot;&quot;}],&quot;id&quot;:&quot;5d36176a-bec4-37ba-ab11-7ae0b9e1f2f5&quot;,&quot;issued&quot;:{&quot;date-parts&quot;:[[&quot;1999&quot;]]},&quot;publisher&quot;:&quot;CRC Press LLC&quot;,&quot;title&quot;:&quot;From The Handbook of Object Technology (Editor: Saba Zamir)&quot;,&quot;type&quot;:&quot;article-journal&quot;,&quot;container-title-short&quot;:&quot;&quot;},&quot;uris&quot;:[&quot;http://www.mendeley.com/documents/?uuid=5d36176a-bec4-37ba-ab11-7ae0b9e1f2f5&quot;],&quot;isTemporary&quot;:false,&quot;legacyDesktopId&quot;:&quot;5d36176a-bec4-37ba-ab11-7ae0b9e1f2f5&quot;}]},{&quot;citationID&quot;:&quot;MENDELEY_CITATION_9d187f48-7e49-457e-aba1-8ca195636904&quot;,&quot;properties&quot;:{&quot;noteIndex&quot;:0},&quot;isEdited&quot;:false,&quot;manualOverride&quot;:{&quot;citeprocText&quot;:&quot;[7]&quot;,&quot;isManuallyOverridden&quot;:false,&quot;manualOverrideText&quot;:&quot;&quot;},&quot;citationTag&quot;:&quot;MENDELEY_CITATION_v3_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&quot;,&quot;citationItems&quot;:[{&quot;id&quot;:&quot;38020bc6-992e-3426-a6e4-3cca61c136e0&quot;,&quot;itemData&quot;:{&quot;URL&quot;:&quot;https://www.stroustrup.com/bs_faq.html#C-is-subset&quot;,&quot;accessed&quot;:{&quot;date-parts&quot;:[[&quot;2021&quot;,&quot;7&quot;,&quot;20&quot;]]},&quot;author&quot;:[{&quot;dropping-particle&quot;:&quot;&quot;,&quot;family&quot;:&quot;Stroustrup&quot;,&quot;given&quot;:&quot;Bjarne&quot;,&quot;non-dropping-particle&quot;:&quot;&quot;,&quot;parse-names&quot;:false,&quot;suffix&quot;:&quot;&quot;}],&quot;id&quot;:&quot;38020bc6-992e-3426-a6e4-3cca61c136e0&quot;,&quot;issued&quot;:{&quot;date-parts&quot;:[[&quot;0&quot;]]},&quot;title&quot;:&quot;Stroustrup: FAQ-C subset of C++&quot;,&quot;type&quot;:&quot;webpage&quot;,&quot;container-title-short&quot;:&quot;&quot;},&quot;uris&quot;:[&quot;http://www.mendeley.com/documents/?uuid=38020bc6-992e-3426-a6e4-3cca61c136e0&quot;],&quot;isTemporary&quot;:false,&quot;legacyDesktopId&quot;:&quot;38020bc6-992e-3426-a6e4-3cca61c136e0&quot;}]},{&quot;citationID&quot;:&quot;MENDELEY_CITATION_9611258f-a9cd-46aa-bbc4-543f2a45b496&quot;,&quot;properties&quot;:{&quot;noteIndex&quot;:0},&quot;isEdited&quot;:false,&quot;manualOverride&quot;:{&quot;citeprocText&quot;:&quot;[8, 9]&quot;,&quot;isManuallyOverridden&quot;:false,&quot;manualOverrideText&quot;:&quot;&quot;},&quot;citationTag&quot;:&quot;MENDELEY_CITATION_v3_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&quot;,&quot;citationItems&quot;:[{&quot;id&quot;:&quot;e480cfea-3688-30bf-9103-845f5adf89f9&quot;,&quot;itemData&quot;:{&quot;URL&quot;:&quot;https://medium.com/@neil.wilston123/why-java-is-platform-independent-1d82c2249a69&quot;,&quot;accessed&quot;:{&quot;date-parts&quot;:[[&quot;2021&quot;,&quot;7&quot;,&quot;21&quot;]]},&quot;id&quot;:&quot;e480cfea-3688-30bf-9103-845f5adf89f9&quot;,&quot;issued&quot;:{&quot;date-parts&quot;:[[&quot;0&quot;]]},&quot;title&quot;:&quot;Why Java is Platform Independent? | by Neil Wilston | Medium&quot;,&quot;type&quot;:&quot;webpage&quot;,&quot;container-title-short&quot;:&quot;&quot;},&quot;uris&quot;:[&quot;http://www.mendeley.com/documents/?uuid=e480cfea-3688-30bf-9103-845f5adf89f9&quot;],&quot;isTemporary&quot;:false,&quot;legacyDesktopId&quot;:&quot;e480cfea-3688-30bf-9103-845f5adf89f9&quot;},{&quot;id&quot;:&quot;01933a2d-83a2-3776-b26f-fc3222f2b8d1&quot;,&quot;itemData&quot;:{&quot;URL&quot;:&quot;https://www.seeedstudio.com/blog/2020/02/24/what-is-x86-architecture-and-its-difference-between-x64/&quot;,&quot;accessed&quot;:{&quot;date-parts&quot;:[[&quot;2021&quot;,&quot;7&quot;,&quot;21&quot;]]},&quot;id&quot;:&quot;01933a2d-83a2-3776-b26f-fc3222f2b8d1&quot;,&quot;issued&quot;:{&quot;date-parts&quot;:[[&quot;0&quot;]]},&quot;title&quot;:&quot;What is x86 Architecture and its difference between x64? - Latest open tech from seeed studio&quot;,&quot;type&quot;:&quot;webpage&quot;,&quot;container-title-short&quot;:&quot;&quot;},&quot;uris&quot;:[&quot;http://www.mendeley.com/documents/?uuid=01933a2d-83a2-3776-b26f-fc3222f2b8d1&quot;],&quot;isTemporary&quot;:false,&quot;legacyDesktopId&quot;:&quot;01933a2d-83a2-3776-b26f-fc3222f2b8d1&quot;}]},{&quot;citationID&quot;:&quot;MENDELEY_CITATION_ecb96c03-4a9b-4656-a7e8-8d45078e6dd7&quot;,&quot;properties&quot;:{&quot;noteIndex&quot;:0},&quot;isEdited&quot;:false,&quot;manualOverride&quot;:{&quot;citeprocText&quot;:&quot;[10]&quot;,&quot;isManuallyOverridden&quot;:false,&quot;manualOverrideText&quot;:&quot;&quot;},&quot;citationTag&quot;:&quot;MENDELEY_CITATION_v3_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&quot;,&quot;citationItems&quot;:[{&quot;id&quot;:&quot;3043a782-7037-334f-9024-886d3d4c38fb&quot;,&quot;itemData&quot;:{&quot;ISBN&quot;:&quot;978-80-87017-04-3&quot;,&quot;author&quot;:[{&quot;dropping-particle&quot;:&quot;&quot;,&quot;family&quot;:&quot;Hanák&quot;,&quot;given&quot;:&quot;Ján&quot;,&quot;non-dropping-particle&quot;:&quot;&quot;,&quot;parse-names&quot;:false,&quot;suffix&quot;:&quot;&quot;}],&quot;id&quot;:&quot;3043a782-7037-334f-9024-886d3d4c38fb&quot;,&quot;issued&quot;:{&quot;date-parts&quot;:[[&quot;2009&quot;]]},&quot;publisher&quot;:&quot;artax a.s.&quot;,&quot;publisher-place&quot;:&quot;Brno&quot;,&quot;title&quot;:&quot;C++/CLI začínáme programovat&quot;,&quot;type&quot;:&quot;book&quot;,&quot;container-title-short&quot;:&quot;&quot;},&quot;uris&quot;:[&quot;http://www.mendeley.com/documents/?uuid=349622b4-73fa-41e8-8b5c-91e9093779a0&quot;],&quot;isTemporary&quot;:false,&quot;legacyDesktopId&quot;:&quot;349622b4-73fa-41e8-8b5c-91e9093779a0&quot;}]},{&quot;citationID&quot;:&quot;MENDELEY_CITATION_b67f283c-757a-42a3-aebf-68629c937c9f&quot;,&quot;properties&quot;:{&quot;noteIndex&quot;:0},&quot;isEdited&quot;:false,&quot;manualOverride&quot;:{&quot;citeprocText&quot;:&quot;[11]&quot;,&quot;isManuallyOverridden&quot;:false,&quot;manualOverrideText&quot;:&quot;&quot;},&quot;citationTag&quot;:&quot;MENDELEY_CITATION_v3_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&quot;,&quot;citationItems&quot;:[{&quot;id&quot;:&quot;4bf7ffda-23c7-3709-8ed0-6c7e575874d7&quot;,&quot;itemData&quot;:{&quot;ISBN&quot;:&quot;80-7226-339-0&quot;,&quot;author&quot;:[{&quot;dropping-particle&quot;:&quot;&quot;,&quot;family&quot;:&quot;Prata&quot;,&quot;given&quot;:&quot;Stephen&quot;,&quot;non-dropping-particle&quot;:&quot;&quot;,&quot;parse-names&quot;:false,&quot;suffix&quot;:&quot;&quot;}],&quot;edition&quot;:&quot;1&quot;,&quot;id&quot;:&quot;4bf7ffda-23c7-3709-8ed0-6c7e575874d7&quot;,&quot;issued&quot;:{&quot;date-parts&quot;:[[&quot;2001&quot;]]},&quot;publisher&quot;:&quot;Computer Press&quot;,&quot;publisher-place&quot;:&quot;Praha&quot;,&quot;title&quot;:&quot;Mistrovství v C++&quot;,&quot;type&quot;:&quot;book&quot;,&quot;container-title-short&quot;:&quot;&quot;},&quot;uris&quot;:[&quot;http://www.mendeley.com/documents/?uuid=b3a9a99a-b728-42c1-b3fd-2ad20ec43764&quot;],&quot;isTemporary&quot;:false,&quot;legacyDesktopId&quot;:&quot;b3a9a99a-b728-42c1-b3fd-2ad20ec43764&quot;}]},{&quot;citationID&quot;:&quot;MENDELEY_CITATION_547e19e2-b485-4c62-8123-fa26e1da39b3&quot;,&quot;properties&quot;:{&quot;noteIndex&quot;:0},&quot;isEdited&quot;:false,&quot;manualOverride&quot;:{&quot;citeprocText&quot;:&quot;[11]&quot;,&quot;isManuallyOverridden&quot;:false,&quot;manualOverrideText&quot;:&quot;&quot;},&quot;citationTag&quot;:&quot;MENDELEY_CITATION_v3_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&quot;,&quot;citationItems&quot;:[{&quot;id&quot;:&quot;4bf7ffda-23c7-3709-8ed0-6c7e575874d7&quot;,&quot;itemData&quot;:{&quot;ISBN&quot;:&quot;80-7226-339-0&quot;,&quot;author&quot;:[{&quot;dropping-particle&quot;:&quot;&quot;,&quot;family&quot;:&quot;Prata&quot;,&quot;given&quot;:&quot;Stephen&quot;,&quot;non-dropping-particle&quot;:&quot;&quot;,&quot;parse-names&quot;:false,&quot;suffix&quot;:&quot;&quot;}],&quot;edition&quot;:&quot;1&quot;,&quot;id&quot;:&quot;4bf7ffda-23c7-3709-8ed0-6c7e575874d7&quot;,&quot;issued&quot;:{&quot;date-parts&quot;:[[&quot;2001&quot;]]},&quot;publisher&quot;:&quot;Computer Press&quot;,&quot;publisher-place&quot;:&quot;Praha&quot;,&quot;title&quot;:&quot;Mistrovství v C++&quot;,&quot;type&quot;:&quot;book&quot;,&quot;container-title-short&quot;:&quot;&quot;},&quot;uris&quot;:[&quot;http://www.mendeley.com/documents/?uuid=b3a9a99a-b728-42c1-b3fd-2ad20ec43764&quot;],&quot;isTemporary&quot;:false,&quot;legacyDesktopId&quot;:&quot;b3a9a99a-b728-42c1-b3fd-2ad20ec43764&quot;}]},{&quot;citationID&quot;:&quot;MENDELEY_CITATION_4aceeb87-0b9f-4460-b4f4-96b63e74adcd&quot;,&quot;properties&quot;:{&quot;noteIndex&quot;:0},&quot;isEdited&quot;:false,&quot;manualOverride&quot;:{&quot;citeprocText&quot;:&quot;[11]&quot;,&quot;isManuallyOverridden&quot;:false,&quot;manualOverrideText&quot;:&quot;&quot;},&quot;citationTag&quot;:&quot;MENDELEY_CITATION_v3_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&quot;,&quot;citationItems&quot;:[{&quot;id&quot;:&quot;4bf7ffda-23c7-3709-8ed0-6c7e575874d7&quot;,&quot;itemData&quot;:{&quot;ISBN&quot;:&quot;80-7226-339-0&quot;,&quot;author&quot;:[{&quot;dropping-particle&quot;:&quot;&quot;,&quot;family&quot;:&quot;Prata&quot;,&quot;given&quot;:&quot;Stephen&quot;,&quot;non-dropping-particle&quot;:&quot;&quot;,&quot;parse-names&quot;:false,&quot;suffix&quot;:&quot;&quot;}],&quot;edition&quot;:&quot;1&quot;,&quot;id&quot;:&quot;4bf7ffda-23c7-3709-8ed0-6c7e575874d7&quot;,&quot;issued&quot;:{&quot;date-parts&quot;:[[&quot;2001&quot;]]},&quot;publisher&quot;:&quot;Computer Press&quot;,&quot;publisher-place&quot;:&quot;Praha&quot;,&quot;title&quot;:&quot;Mistrovství v C++&quot;,&quot;type&quot;:&quot;book&quot;,&quot;container-title-short&quot;:&quot;&quot;},&quot;uris&quot;:[&quot;http://www.mendeley.com/documents/?uuid=b3a9a99a-b728-42c1-b3fd-2ad20ec43764&quot;],&quot;isTemporary&quot;:false,&quot;legacyDesktopId&quot;:&quot;b3a9a99a-b728-42c1-b3fd-2ad20ec43764&quot;}]},{&quot;citationID&quot;:&quot;MENDELEY_CITATION_79cfbd89-adf4-41e9-bbb3-0442b5d74065&quot;,&quot;properties&quot;:{&quot;noteIndex&quot;:0},&quot;isEdited&quot;:false,&quot;manualOverride&quot;:{&quot;citeprocText&quot;:&quot;[11]&quot;,&quot;isManuallyOverridden&quot;:false,&quot;manualOverrideText&quot;:&quot;&quot;},&quot;citationTag&quot;:&quot;MENDELEY_CITATION_v3_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&quot;,&quot;citationItems&quot;:[{&quot;id&quot;:&quot;4bf7ffda-23c7-3709-8ed0-6c7e575874d7&quot;,&quot;itemData&quot;:{&quot;ISBN&quot;:&quot;80-7226-339-0&quot;,&quot;author&quot;:[{&quot;dropping-particle&quot;:&quot;&quot;,&quot;family&quot;:&quot;Prata&quot;,&quot;given&quot;:&quot;Stephen&quot;,&quot;non-dropping-particle&quot;:&quot;&quot;,&quot;parse-names&quot;:false,&quot;suffix&quot;:&quot;&quot;}],&quot;edition&quot;:&quot;1&quot;,&quot;id&quot;:&quot;4bf7ffda-23c7-3709-8ed0-6c7e575874d7&quot;,&quot;issued&quot;:{&quot;date-parts&quot;:[[&quot;2001&quot;]]},&quot;publisher&quot;:&quot;Computer Press&quot;,&quot;publisher-place&quot;:&quot;Praha&quot;,&quot;title&quot;:&quot;Mistrovství v C++&quot;,&quot;type&quot;:&quot;book&quot;,&quot;container-title-short&quot;:&quot;&quot;},&quot;uris&quot;:[&quot;http://www.mendeley.com/documents/?uuid=b3a9a99a-b728-42c1-b3fd-2ad20ec43764&quot;],&quot;isTemporary&quot;:false,&quot;legacyDesktopId&quot;:&quot;b3a9a99a-b728-42c1-b3fd-2ad20ec43764&quot;}]},{&quot;citationID&quot;:&quot;MENDELEY_CITATION_88d654a1-2db5-41f6-9059-7d7fc78e7258&quot;,&quot;properties&quot;:{&quot;noteIndex&quot;:0},&quot;isEdited&quot;:false,&quot;manualOverride&quot;:{&quot;citeprocText&quot;:&quot;[12, 13]&quot;,&quot;isManuallyOverridden&quot;:false,&quot;manualOverrideText&quot;:&quot;&quot;},&quot;citationTag&quot;:&quot;MENDELEY_CITATION_v3_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&quot;,&quot;citationItems&quot;:[{&quot;id&quot;:&quot;4950f2d2-760a-381b-a65d-3352624f0bed&quot;,&quot;itemData&quot;:{&quot;URL&quot;:&quot;https://www.stroustrup.com/applications.html&quot;,&quot;accessed&quot;:{&quot;date-parts&quot;:[[&quot;2021&quot;,&quot;7&quot;,&quot;20&quot;]]},&quot;author&quot;:[{&quot;dropping-particle&quot;:&quot;&quot;,&quot;family&quot;:&quot;Stroustrup&quot;,&quot;given&quot;:&quot;Bjarne&quot;,&quot;non-dropping-particle&quot;:&quot;&quot;,&quot;parse-names&quot;:false,&quot;suffix&quot;:&quot;&quot;}],&quot;id&quot;:&quot;4950f2d2-760a-381b-a65d-3352624f0bed&quot;,&quot;issued&quot;:{&quot;date-parts&quot;:[[&quot;0&quot;]]},&quot;title&quot;:&quot;C++ Applications&quot;,&quot;type&quot;:&quot;webpage&quot;,&quot;container-title-short&quot;:&quot;&quot;},&quot;uris&quot;:[&quot;http://www.mendeley.com/documents/?uuid=4950f2d2-760a-381b-a65d-3352624f0bed&quot;],&quot;isTemporary&quot;:false,&quot;legacyDesktopId&quot;:&quot;4950f2d2-760a-381b-a65d-3352624f0bed&quot;},{&quot;id&quot;:&quot;526b4e25-a285-399e-b25e-989e913fd8c3&quot;,&quot;itemData&quot;:{&quot;URL&quot;:&quot;https://www.stroustrup.com/bs_faq.html#true&quot;,&quot;accessed&quot;:{&quot;date-parts&quot;:[[&quot;2021&quot;,&quot;7&quot;,&quot;20&quot;]]},&quot;author&quot;:[{&quot;dropping-particle&quot;:&quot;&quot;,&quot;family&quot;:&quot;Stroustrup&quot;,&quot;given&quot;:&quot;Bjarne&quot;,&quot;non-dropping-particle&quot;:&quot;&quot;,&quot;parse-names&quot;:false,&quot;suffix&quot;:&quot;&quot;}],&quot;id&quot;:&quot;526b4e25-a285-399e-b25e-989e913fd8c3&quot;,&quot;issued&quot;:{&quot;date-parts&quot;:[[&quot;0&quot;]]},&quot;title&quot;:&quot;Stroustrup: FAQ&quot;,&quot;type&quot;:&quot;webpage&quot;,&quot;container-title-short&quot;:&quot;&quot;},&quot;uris&quot;:[&quot;http://www.mendeley.com/documents/?uuid=526b4e25-a285-399e-b25e-989e913fd8c3&quot;],&quot;isTemporary&quot;:false,&quot;legacyDesktopId&quot;:&quot;526b4e25-a285-399e-b25e-989e913fd8c3&quot;}]},{&quot;citationID&quot;:&quot;MENDELEY_CITATION_38b50fdf-8e35-456a-bf8f-ee3ef45abdfd&quot;,&quot;properties&quot;:{&quot;noteIndex&quot;:0},&quot;isEdited&quot;:false,&quot;manualOverride&quot;:{&quot;citeprocText&quot;:&quot;[14]&quot;,&quot;isManuallyOverridden&quot;:false,&quot;manualOverrideText&quot;:&quot;&quot;},&quot;citationTag&quot;:&quot;MENDELEY_CITATION_v3_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&quot;,&quot;citationItems&quot;:[{&quot;id&quot;:&quot;d5b470d5-0c9d-3cf7-8073-10c9fc3b097e&quot;,&quot;itemData&quot;:{&quot;URL&quot;:&quot;https://www.stroustrup.com/bs_faq.html#unsafe&quot;,&quot;accessed&quot;:{&quot;date-parts&quot;:[[&quot;2021&quot;,&quot;7&quot;,&quot;20&quot;]]},&quot;author&quot;:[{&quot;dropping-particle&quot;:&quot;&quot;,&quot;family&quot;:&quot;Stroustrup&quot;,&quot;given&quot;:&quot;Bjarne&quot;,&quot;non-dropping-particle&quot;:&quot;&quot;,&quot;parse-names&quot;:false,&quot;suffix&quot;:&quot;&quot;}],&quot;id&quot;:&quot;d5b470d5-0c9d-3cf7-8073-10c9fc3b097e&quot;,&quot;issued&quot;:{&quot;date-parts&quot;:[[&quot;0&quot;]]},&quot;title&quot;:&quot;Stroustrup: FAQ-unsafe&quot;,&quot;type&quot;:&quot;webpage&quot;,&quot;container-title-short&quot;:&quot;&quot;},&quot;uris&quot;:[&quot;http://www.mendeley.com/documents/?uuid=d5b470d5-0c9d-3cf7-8073-10c9fc3b097e&quot;],&quot;isTemporary&quot;:false,&quot;legacyDesktopId&quot;:&quot;d5b470d5-0c9d-3cf7-8073-10c9fc3b097e&quot;}]},{&quot;citationID&quot;:&quot;MENDELEY_CITATION_7835d886-1106-4b9e-9a96-e69dcad37103&quot;,&quot;properties&quot;:{&quot;noteIndex&quot;:0},&quot;isEdited&quot;:false,&quot;manualOverride&quot;:{&quot;citeprocText&quot;:&quot;[15]&quot;,&quot;isManuallyOverridden&quot;:false,&quot;manualOverrideText&quot;:&quot;&quot;},&quot;citationTag&quot;:&quot;MENDELEY_CITATION_v3_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&quot;,&quot;citationItems&quot;:[{&quot;id&quot;:&quot;a4845a32-a560-3c9e-a6d7-00dc3b8d256d&quot;,&quot;itemData&quot;:{&quot;URL&quot;:&quot;https://www.stroustrup.com/bs_faq.html#garbage-collection&quot;,&quot;accessed&quot;:{&quot;date-parts&quot;:[[&quot;2021&quot;,&quot;7&quot;,&quot;20&quot;]]},&quot;author&quot;:[{&quot;dropping-particle&quot;:&quot;&quot;,&quot;family&quot;:&quot;Stroustrup&quot;,&quot;given&quot;:&quot;Bjarne&quot;,&quot;non-dropping-particle&quot;:&quot;&quot;,&quot;parse-names&quot;:false,&quot;suffix&quot;:&quot;&quot;}],&quot;id&quot;:&quot;a4845a32-a560-3c9e-a6d7-00dc3b8d256d&quot;,&quot;issued&quot;:{&quot;date-parts&quot;:[[&quot;0&quot;]]},&quot;title&quot;:&quot;Stroustrup: FAQ-garbage-collection&quot;,&quot;type&quot;:&quot;webpage&quot;,&quot;container-title-short&quot;:&quot;&quot;},&quot;uris&quot;:[&quot;http://www.mendeley.com/documents/?uuid=a4845a32-a560-3c9e-a6d7-00dc3b8d256d&quot;],&quot;isTemporary&quot;:false,&quot;legacyDesktopId&quot;:&quot;a4845a32-a560-3c9e-a6d7-00dc3b8d256d&quot;}]},{&quot;citationID&quot;:&quot;MENDELEY_CITATION_b92dc402-721f-4f43-a289-1ac2cb7de01c&quot;,&quot;properties&quot;:{&quot;noteIndex&quot;:0},&quot;isEdited&quot;:false,&quot;manualOverride&quot;:{&quot;citeprocText&quot;:&quot;[16]&quot;,&quot;isManuallyOverridden&quot;:false,&quot;manualOverrideText&quot;:&quot;&quot;},&quot;citationTag&quot;:&quot;MENDELEY_CITATION_v3_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&quot;,&quot;citationItems&quot;:[{&quot;id&quot;:&quot;247ca98f-6b01-3bc8-8232-092a9f458907&quot;,&quot;itemData&quot;:{&quot;URL&quot;:&quot;https://www.stroustrup.com/bs_faq.html#gui&quot;,&quot;accessed&quot;:{&quot;date-parts&quot;:[[&quot;2021&quot;,&quot;7&quot;,&quot;20&quot;]]},&quot;author&quot;:[{&quot;dropping-particle&quot;:&quot;&quot;,&quot;family&quot;:&quot;Stroustrup&quot;,&quot;given&quot;:&quot;Bjarne&quot;,&quot;non-dropping-particle&quot;:&quot;&quot;,&quot;parse-names&quot;:false,&quot;suffix&quot;:&quot;&quot;}],&quot;id&quot;:&quot;247ca98f-6b01-3bc8-8232-092a9f458907&quot;,&quot;issued&quot;:{&quot;date-parts&quot;:[[&quot;0&quot;]]},&quot;title&quot;:&quot;Stroustrup: FAQ-GUI&quot;,&quot;type&quot;:&quot;webpage&quot;,&quot;container-title-short&quot;:&quot;&quot;},&quot;uris&quot;:[&quot;http://www.mendeley.com/documents/?uuid=247ca98f-6b01-3bc8-8232-092a9f458907&quot;],&quot;isTemporary&quot;:false,&quot;legacyDesktopId&quot;:&quot;247ca98f-6b01-3bc8-8232-092a9f458907&quot;}]},{&quot;citationID&quot;:&quot;MENDELEY_CITATION_a8fb2745-cc97-40c6-a8e3-9e7c5d9ec604&quot;,&quot;properties&quot;:{&quot;noteIndex&quot;:0},&quot;isEdited&quot;:false,&quot;manualOverride&quot;:{&quot;citeprocText&quot;:&quot;[8]&quot;,&quot;isManuallyOverridden&quot;:false,&quot;manualOverrideText&quot;:&quot;&quot;},&quot;citationTag&quot;:&quot;MENDELEY_CITATION_v3_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&quot;,&quot;citationItems&quot;:[{&quot;id&quot;:&quot;e480cfea-3688-30bf-9103-845f5adf89f9&quot;,&quot;itemData&quot;:{&quot;URL&quot;:&quot;https://medium.com/@neil.wilston123/why-java-is-platform-independent-1d82c2249a69&quot;,&quot;accessed&quot;:{&quot;date-parts&quot;:[[&quot;2021&quot;,&quot;7&quot;,&quot;21&quot;]]},&quot;id&quot;:&quot;e480cfea-3688-30bf-9103-845f5adf89f9&quot;,&quot;issued&quot;:{&quot;date-parts&quot;:[[&quot;0&quot;]]},&quot;title&quot;:&quot;Why Java is Platform Independent? | by Neil Wilston | Medium&quot;,&quot;type&quot;:&quot;webpage&quot;,&quot;container-title-short&quot;:&quot;&quot;},&quot;uris&quot;:[&quot;http://www.mendeley.com/documents/?uuid=e480cfea-3688-30bf-9103-845f5adf89f9&quot;],&quot;isTemporary&quot;:false,&quot;legacyDesktopId&quot;:&quot;e480cfea-3688-30bf-9103-845f5adf89f9&quot;}]},{&quot;citationID&quot;:&quot;MENDELEY_CITATION_c6e1a657-2c92-4782-8233-b9b92459fad2&quot;,&quot;properties&quot;:{&quot;noteIndex&quot;:0},&quot;isEdited&quot;:false,&quot;manualOverride&quot;:{&quot;citeprocText&quot;:&quot;[17]&quot;,&quot;isManuallyOverridden&quot;:false,&quot;manualOverrideText&quot;:&quot;&quot;},&quot;citationTag&quot;:&quot;MENDELEY_CITATION_v3_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&quot;,&quot;citationItems&quot;:[{&quot;id&quot;:&quot;10fb55ee-fe40-3194-a07d-c1430c94d1f3&quot;,&quot;itemData&quot;:{&quot;URL&quot;:&quot;https://www.theserverside.com/opinion/Is-Java-slow-Compared-to-C-its-faster-than-you-think&quot;,&quot;accessed&quot;:{&quot;date-parts&quot;:[[&quot;2021&quot;,&quot;7&quot;,&quot;22&quot;]]},&quot;id&quot;:&quot;10fb55ee-fe40-3194-a07d-c1430c94d1f3&quot;,&quot;issued&quot;:{&quot;date-parts&quot;:[[&quot;0&quot;]]},&quot;title&quot;:&quot;Is Java slow? Compared to C++, it's faster than you think&quot;,&quot;type&quot;:&quot;webpage&quot;,&quot;container-title-short&quot;:&quot;&quot;},&quot;uris&quot;:[&quot;http://www.mendeley.com/documents/?uuid=10fb55ee-fe40-3194-a07d-c1430c94d1f3&quot;],&quot;isTemporary&quot;:false,&quot;legacyDesktopId&quot;:&quot;10fb55ee-fe40-3194-a07d-c1430c94d1f3&quot;}]},{&quot;citationID&quot;:&quot;MENDELEY_CITATION_a387e31b-b2ba-4725-a425-3aabc2928530&quot;,&quot;properties&quot;:{&quot;noteIndex&quot;:0},&quot;isEdited&quot;:false,&quot;manualOverride&quot;:{&quot;citeprocText&quot;:&quot;[18]&quot;,&quot;isManuallyOverridden&quot;:false,&quot;manualOverrideText&quot;:&quot;&quot;},&quot;citationTag&quot;:&quot;MENDELEY_CITATION_v3_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&quot;,&quot;citationItems&quot;:[{&quot;id&quot;:&quot;b782222f-46a8-32de-928d-6a8c6a58fa67&quot;,&quot;itemData&quot;:{&quot;URL&quot;:&quot;https://www.oracle.com/java/technologies/simple-familiar.html&quot;,&quot;accessed&quot;:{&quot;date-parts&quot;:[[&quot;2021&quot;,&quot;7&quot;,&quot;22&quot;]]},&quot;author&quot;:[{&quot;dropping-particle&quot;:&quot;&quot;,&quot;family&quot;:&quot;Oracle&quot;,&quot;given&quot;:&quot;&quot;,&quot;non-dropping-particle&quot;:&quot;&quot;,&quot;parse-names&quot;:false,&quot;suffix&quot;:&quot;&quot;}],&quot;id&quot;:&quot;b782222f-46a8-32de-928d-6a8c6a58fa67&quot;,&quot;issued&quot;:{&quot;date-parts&quot;:[[&quot;0&quot;]]},&quot;title&quot;:&quot;The Java Language Environment&quot;,&quot;type&quot;:&quot;webpage&quot;,&quot;container-title-short&quot;:&quot;&quot;},&quot;uris&quot;:[&quot;http://www.mendeley.com/documents/?uuid=b782222f-46a8-32de-928d-6a8c6a58fa67&quot;],&quot;isTemporary&quot;:false,&quot;legacyDesktopId&quot;:&quot;b782222f-46a8-32de-928d-6a8c6a58fa67&quot;}]},{&quot;citationID&quot;:&quot;MENDELEY_CITATION_900372b8-998f-4d60-91b3-56ce0bde0053&quot;,&quot;properties&quot;:{&quot;noteIndex&quot;:0},&quot;isEdited&quot;:false,&quot;manualOverride&quot;:{&quot;citeprocText&quot;:&quot;[18]&quot;,&quot;isManuallyOverridden&quot;:false,&quot;manualOverrideText&quot;:&quot;&quot;},&quot;citationTag&quot;:&quot;MENDELEY_CITATION_v3_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&quot;,&quot;citationItems&quot;:[{&quot;id&quot;:&quot;b782222f-46a8-32de-928d-6a8c6a58fa67&quot;,&quot;itemData&quot;:{&quot;URL&quot;:&quot;https://www.oracle.com/java/technologies/simple-familiar.html&quot;,&quot;accessed&quot;:{&quot;date-parts&quot;:[[&quot;2021&quot;,&quot;7&quot;,&quot;22&quot;]]},&quot;author&quot;:[{&quot;dropping-particle&quot;:&quot;&quot;,&quot;family&quot;:&quot;Oracle&quot;,&quot;given&quot;:&quot;&quot;,&quot;non-dropping-particle&quot;:&quot;&quot;,&quot;parse-names&quot;:false,&quot;suffix&quot;:&quot;&quot;}],&quot;id&quot;:&quot;b782222f-46a8-32de-928d-6a8c6a58fa67&quot;,&quot;issued&quot;:{&quot;date-parts&quot;:[[&quot;0&quot;]]},&quot;title&quot;:&quot;The Java Language Environment&quot;,&quot;type&quot;:&quot;webpage&quot;,&quot;container-title-short&quot;:&quot;&quot;},&quot;uris&quot;:[&quot;http://www.mendeley.com/documents/?uuid=b782222f-46a8-32de-928d-6a8c6a58fa67&quot;],&quot;isTemporary&quot;:false,&quot;legacyDesktopId&quot;:&quot;b782222f-46a8-32de-928d-6a8c6a58fa67&quot;}]},{&quot;citationID&quot;:&quot;MENDELEY_CITATION_7185ed7e-5904-4cf8-ac59-7f52d7d5cdf5&quot;,&quot;properties&quot;:{&quot;noteIndex&quot;:0},&quot;isEdited&quot;:false,&quot;manualOverride&quot;:{&quot;citeprocText&quot;:&quot;[19]&quot;,&quot;isManuallyOverridden&quot;:false,&quot;manualOverrideText&quot;:&quot;&quot;},&quot;citationTag&quot;:&quot;MENDELEY_CITATION_v3_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&quot;,&quot;citationItems&quot;:[{&quot;id&quot;:&quot;dfa0075c-b413-3437-b2be-070cb6555033&quot;,&quot;itemData&quot;:{&quot;DOI&quot;:&quot;10.1007/978-3-642-36580-5&quot;,&quot;ISBN&quot;:&quot;3642365795&quot;,&quot;abstract&quot;:&quot;C# is the language of choice for learning how to program. It is a very well structured object-oriented language and avoids some of the problems of Java. An excellent free programming environment is available for C#, as well as a game programming framework. And (if necessary) moving from C# to C++ is easy. Developing computer games is a perfect way to learn how to program in modern programming languages. This book teaches how to program in C# through the creation of computer games – and without requiring any previous programming experience. Contrary to most programming books, Egges, Fokker and Overmars do not organize the presentation according to programming language constructs, but instead use the structure and elements of computer games as a framework. For instance, there are chapters on dealing with player input, game objects, game worlds, game states, levels, animation, physics, and intelligence. The reader will be guided through the development of four games showing the various aspects of game development. Starting with a simple shooting game, the authors move on to puzzle games consisting of multiple levels, and conclude the book by developing a full-fledged platform game with animation, game physics, and intelligent enemies. They show a number of commonly used techniques in games, such as drawing layers of sprites, rotating, scaling and animating sprites, showing a heads-up display, dealing with physics, handling interaction between game objects, and creating pleasing visual effects such as snow or glitter. At the same time, they provide a thorough introduction to C# and object-oriented programming, introducing step by step important aspects of programming in general, including many programming constructs and idioms, syntax diagrams, collections, and exception handling. The book is also designed to be used as a basis for a game-oriented programming course. For each part, there are concluding exercises and challenges, which are generally more complex programming endeavors. Lots of supplementary materials for organizing such a course are available on the accompanying web site http://www.csharpprogramminggames.com, including installation instructions, solutions to the exercises, software installation instructions, game sprites and sounds.&quot;,&quot;author&quot;:[{&quot;dropping-particle&quot;:&quot;&quot;,&quot;family&quot;:&quot;Egges&quot;,&quot;given&quot;:&quot;Arjan&quot;,&quot;non-dropping-particle&quot;:&quot;&quot;,&quot;parse-names&quot;:false,&quot;suffix&quot;:&quot;&quot;},{&quot;dropping-particle&quot;:&quot;&quot;,&quot;family&quot;:&quot;Fokker&quot;,&quot;given&quot;:&quot;Jeroen D.&quot;,&quot;non-dropping-particle&quot;:&quot;&quot;,&quot;parse-names&quot;:false,&quot;suffix&quot;:&quot;&quot;},{&quot;dropping-particle&quot;:&quot;&quot;,&quot;family&quot;:&quot;Overmars&quot;,&quot;given&quot;:&quot;Mark H.&quot;,&quot;non-dropping-particle&quot;:&quot;&quot;,&quot;parse-names&quot;:false,&quot;suffix&quot;:&quot;&quot;}],&quot;container-title&quot;:&quot;Learning C# by Programming Games&quot;,&quot;id&quot;:&quot;dfa0075c-b413-3437-b2be-070cb6555033&quot;,&quot;issued&quot;:{&quot;date-parts&quot;:[[&quot;2013&quot;]]},&quot;title&quot;:&quot;Learning C# by Programming Games&quot;,&quot;type&quot;:&quot;book&quot;,&quot;container-title-short&quot;:&quot;&quot;},&quot;uris&quot;:[&quot;http://www.mendeley.com/documents/?uuid=dfa0075c-b413-3437-b2be-070cb6555033&quot;],&quot;isTemporary&quot;:false,&quot;legacyDesktopId&quot;:&quot;dfa0075c-b413-3437-b2be-070cb6555033&quot;}]},{&quot;citationID&quot;:&quot;MENDELEY_CITATION_dd266f3c-5b4e-4cf7-af0c-d538abafe6d3&quot;,&quot;properties&quot;:{&quot;noteIndex&quot;:0},&quot;isEdited&quot;:false,&quot;manualOverride&quot;:{&quot;citeprocText&quot;:&quot;[20]&quot;,&quot;isManuallyOverridden&quot;:false,&quot;manualOverrideText&quot;:&quot;&quot;},&quot;citationTag&quot;:&quot;MENDELEY_CITATION_v3_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&quot;,&quot;citationItems&quot;:[{&quot;id&quot;:&quot;fc26adbb-6535-3b14-81f6-af7905eab7ae&quot;,&quot;itemData&quot;:{&quot;URL&quot;:&quot;https://www.oracle.com/java/technologies/javame-embedded/javame-embedded-getstarted.html&quot;,&quot;accessed&quot;:{&quot;date-parts&quot;:[[&quot;2021&quot;,&quot;7&quot;,&quot;22&quot;]]},&quot;author&quot;:[{&quot;dropping-particle&quot;:&quot;&quot;,&quot;family&quot;:&quot;Oracle&quot;,&quot;given&quot;:&quot;&quot;,&quot;non-dropping-particle&quot;:&quot;&quot;,&quot;parse-names&quot;:false,&quot;suffix&quot;:&quot;&quot;}],&quot;id&quot;:&quot;fc26adbb-6535-3b14-81f6-af7905eab7ae&quot;,&quot;issued&quot;:{&quot;date-parts&quot;:[[&quot;0&quot;]]},&quot;title&quot;:&quot;Oracle Java ME Embedded Getting Started&quot;,&quot;type&quot;:&quot;webpage&quot;,&quot;container-title-short&quot;:&quot;&quot;},&quot;uris&quot;:[&quot;http://www.mendeley.com/documents/?uuid=fc26adbb-6535-3b14-81f6-af7905eab7ae&quot;],&quot;isTemporary&quot;:false,&quot;legacyDesktopId&quot;:&quot;fc26adbb-6535-3b14-81f6-af7905eab7ae&quot;}]},{&quot;citationID&quot;:&quot;MENDELEY_CITATION_97594dc3-7244-4e99-abda-42976b87dcd4&quot;,&quot;properties&quot;:{&quot;noteIndex&quot;:0},&quot;isEdited&quot;:false,&quot;manualOverride&quot;:{&quot;citeprocText&quot;:&quot;[21]&quot;,&quot;isManuallyOverridden&quot;:false,&quot;manualOverrideText&quot;:&quot;&quot;},&quot;citationTag&quot;:&quot;MENDELEY_CITATION_v3_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&quot;,&quot;citationItems&quot;:[{&quot;id&quot;:&quot;2c3f21bd-0913-32d1-b010-7326c82d6090&quot;,&quot;itemData&quot;:{&quot;URL&quot;:&quot;https://www.freecodecamp.org/news/garbage-collection-in-java-what-is-gc-and-how-it-works-in-the-jvm/&quot;,&quot;accessed&quot;:{&quot;date-parts&quot;:[[&quot;2021&quot;,&quot;7&quot;,&quot;21&quot;]]},&quot;author&quot;:[{&quot;dropping-particle&quot;:&quot;&quot;,&quot;family&quot;:&quot;FreeCodeCamp.org&quot;,&quot;given&quot;:&quot;&quot;,&quot;non-dropping-particle&quot;:&quot;&quot;,&quot;parse-names&quot;:false,&quot;suffix&quot;:&quot;&quot;}],&quot;id&quot;:&quot;2c3f21bd-0913-32d1-b010-7326c82d6090&quot;,&quot;issued&quot;:{&quot;date-parts&quot;:[[&quot;0&quot;]]},&quot;title&quot;:&quot;Garbage Collection in Java – What is GC and How it Works in the JVM&quot;,&quot;type&quot;:&quot;webpage&quot;,&quot;container-title-short&quot;:&quot;&quot;},&quot;uris&quot;:[&quot;http://www.mendeley.com/documents/?uuid=2c3f21bd-0913-32d1-b010-7326c82d6090&quot;],&quot;isTemporary&quot;:false,&quot;legacyDesktopId&quot;:&quot;2c3f21bd-0913-32d1-b010-7326c82d6090&quot;}]},{&quot;citationID&quot;:&quot;MENDELEY_CITATION_c4545092-0629-47c7-8de5-5f219bf3a3d5&quot;,&quot;properties&quot;:{&quot;noteIndex&quot;:0},&quot;isEdited&quot;:false,&quot;manualOverride&quot;:{&quot;citeprocText&quot;:&quot;[21]&quot;,&quot;isManuallyOverridden&quot;:false,&quot;manualOverrideText&quot;:&quot;&quot;},&quot;citationTag&quot;:&quot;MENDELEY_CITATION_v3_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&quot;,&quot;citationItems&quot;:[{&quot;id&quot;:&quot;2c3f21bd-0913-32d1-b010-7326c82d6090&quot;,&quot;itemData&quot;:{&quot;URL&quot;:&quot;https://www.freecodecamp.org/news/garbage-collection-in-java-what-is-gc-and-how-it-works-in-the-jvm/&quot;,&quot;accessed&quot;:{&quot;date-parts&quot;:[[&quot;2021&quot;,&quot;7&quot;,&quot;21&quot;]]},&quot;author&quot;:[{&quot;dropping-particle&quot;:&quot;&quot;,&quot;family&quot;:&quot;FreeCodeCamp.org&quot;,&quot;given&quot;:&quot;&quot;,&quot;non-dropping-particle&quot;:&quot;&quot;,&quot;parse-names&quot;:false,&quot;suffix&quot;:&quot;&quot;}],&quot;id&quot;:&quot;2c3f21bd-0913-32d1-b010-7326c82d6090&quot;,&quot;issued&quot;:{&quot;date-parts&quot;:[[&quot;0&quot;]]},&quot;title&quot;:&quot;Garbage Collection in Java – What is GC and How it Works in the JVM&quot;,&quot;type&quot;:&quot;webpage&quot;,&quot;container-title-short&quot;:&quot;&quot;},&quot;uris&quot;:[&quot;http://www.mendeley.com/documents/?uuid=2c3f21bd-0913-32d1-b010-7326c82d6090&quot;],&quot;isTemporary&quot;:false,&quot;legacyDesktopId&quot;:&quot;2c3f21bd-0913-32d1-b010-7326c82d6090&quot;}]},{&quot;citationID&quot;:&quot;MENDELEY_CITATION_152f0154-a875-4157-8345-40e26913c84d&quot;,&quot;properties&quot;:{&quot;noteIndex&quot;:0},&quot;isEdited&quot;:false,&quot;manualOverride&quot;:{&quot;citeprocText&quot;:&quot;[22, 23]&quot;,&quot;isManuallyOverridden&quot;:false,&quot;manualOverrideText&quot;:&quot;&quot;},&quot;citationTag&quot;:&quot;MENDELEY_CITATION_v3_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&quot;,&quot;citationItems&quot;:[{&quot;id&quot;:&quot;5b23a06a-d818-3e1b-895c-d3a17d0a0ae5&quot;,&quot;itemData&quot;:{&quot;URL&quot;:&quot;https://www.ibm.com/docs/en/aix/7.1?topic=monitoring-garbage-collection-impacts-java-performance&quot;,&quot;accessed&quot;:{&quot;date-parts&quot;:[[&quot;2021&quot;,&quot;7&quot;,&quot;21&quot;]]},&quot;author&quot;:[{&quot;dropping-particle&quot;:&quot;&quot;,&quot;family&quot;:&quot;IBM&quot;,&quot;given&quot;:&quot;&quot;,&quot;non-dropping-particle&quot;:&quot;&quot;,&quot;parse-names&quot;:false,&quot;suffix&quot;:&quot;&quot;}],&quot;id&quot;:&quot;5b23a06a-d818-3e1b-895c-d3a17d0a0ae5&quot;,&quot;issued&quot;:{&quot;date-parts&quot;:[[&quot;0&quot;]]},&quot;title&quot;:&quot;Garbage collection impacts to Java performance - IBM Documentation&quot;,&quot;type&quot;:&quot;webpage&quot;,&quot;container-title-short&quot;:&quot;&quot;},&quot;uris&quot;:[&quot;http://www.mendeley.com/documents/?uuid=5b23a06a-d818-3e1b-895c-d3a17d0a0ae5&quot;],&quot;isTemporary&quot;:false,&quot;legacyDesktopId&quot;:&quot;5b23a06a-d818-3e1b-895c-d3a17d0a0ae5&quot;},{&quot;id&quot;:&quot;7c11b1df-bbba-3af7-89b4-814aca5b6528&quot;,&quot;itemData&quot;:{&quot;URL&quot;:&quot;https://www.oracle.com/java/technologies/javase/gc-tuning-6.html&quot;,&quot;accessed&quot;:{&quot;date-parts&quot;:[[&quot;2021&quot;,&quot;7&quot;,&quot;22&quot;]]},&quot;author&quot;:[{&quot;dropping-particle&quot;:&quot;&quot;,&quot;family&quot;:&quot;Oracle&quot;,&quot;given&quot;:&quot;&quot;,&quot;non-dropping-particle&quot;:&quot;&quot;,&quot;parse-names&quot;:false,&quot;suffix&quot;:&quot;&quot;}],&quot;id&quot;:&quot;7c11b1df-bbba-3af7-89b4-814aca5b6528&quot;,&quot;issued&quot;:{&quot;date-parts&quot;:[[&quot;0&quot;]]},&quot;title&quot;:&quot;Java SE 6 HotSpot[tm] Virtual Machine Garbage Collection Tuning&quot;,&quot;type&quot;:&quot;webpage&quot;,&quot;container-title-short&quot;:&quot;&quot;},&quot;uris&quot;:[&quot;http://www.mendeley.com/documents/?uuid=7c11b1df-bbba-3af7-89b4-814aca5b6528&quot;],&quot;isTemporary&quot;:false,&quot;legacyDesktopId&quot;:&quot;7c11b1df-bbba-3af7-89b4-814aca5b6528&quot;}]},{&quot;citationID&quot;:&quot;MENDELEY_CITATION_3c7b40bd-fced-425f-9c3f-310067c4036a&quot;,&quot;properties&quot;:{&quot;noteIndex&quot;:0},&quot;isEdited&quot;:false,&quot;manualOverride&quot;:{&quot;citeprocText&quot;:&quot;[24, 25]&quot;,&quot;isManuallyOverridden&quot;:false,&quot;manualOverrideText&quot;:&quot;&quot;},&quot;citationTag&quot;:&quot;MENDELEY_CITATION_v3_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&quot;,&quot;citationItems&quot;:[{&quot;id&quot;:&quot;75d4062a-b685-3e5e-b7ae-848011580d09&quot;,&quot;itemData&quot;:{&quot;URL&quot;:&quot;https://docs.oracle.com/javase/7/docs/api/java/awt/package-summary.html&quot;,&quot;accessed&quot;:{&quot;date-parts&quot;:[[&quot;2021&quot;,&quot;7&quot;,&quot;26&quot;]]},&quot;author&quot;:[{&quot;dropping-particle&quot;:&quot;&quot;,&quot;family&quot;:&quot;Docs.oracle.com&quot;,&quot;given&quot;:&quot;&quot;,&quot;non-dropping-particle&quot;:&quot;&quot;,&quot;parse-names&quot;:false,&quot;suffix&quot;:&quot;&quot;}],&quot;id&quot;:&quot;75d4062a-b685-3e5e-b7ae-848011580d09&quot;,&quot;issued&quot;:{&quot;date-parts&quot;:[[&quot;0&quot;]]},&quot;title&quot;:&quot;java.awt (Java Platform SE 7 )&quot;,&quot;type&quot;:&quot;webpage&quot;,&quot;container-title-short&quot;:&quot;&quot;},&quot;uris&quot;:[&quot;http://www.mendeley.com/documents/?uuid=75d4062a-b685-3e5e-b7ae-848011580d09&quot;],&quot;isTemporary&quot;:false,&quot;legacyDesktopId&quot;:&quot;75d4062a-b685-3e5e-b7ae-848011580d09&quot;},{&quot;id&quot;:&quot;46887a22-91d0-377b-ac21-2f9ce26ede68&quot;,&quot;itemData&quot;:{&quot;URL&quot;:&quot;https://docs.oracle.com/javase/7/docs/api/javax/swing/package-summary.html&quot;,&quot;accessed&quot;:{&quot;date-parts&quot;:[[&quot;2021&quot;,&quot;7&quot;,&quot;26&quot;]]},&quot;author&quot;:[{&quot;dropping-particle&quot;:&quot;&quot;,&quot;family&quot;:&quot;Docs.oracle.com&quot;,&quot;given&quot;:&quot;&quot;,&quot;non-dropping-particle&quot;:&quot;&quot;,&quot;parse-names&quot;:false,&quot;suffix&quot;:&quot;&quot;}],&quot;id&quot;:&quot;46887a22-91d0-377b-ac21-2f9ce26ede68&quot;,&quot;issued&quot;:{&quot;date-parts&quot;:[[&quot;0&quot;]]},&quot;title&quot;:&quot;javax.swing (Java Platform SE 7 )&quot;,&quot;type&quot;:&quot;webpage&quot;,&quot;container-title-short&quot;:&quot;&quot;},&quot;uris&quot;:[&quot;http://www.mendeley.com/documents/?uuid=46887a22-91d0-377b-ac21-2f9ce26ede68&quot;],&quot;isTemporary&quot;:false,&quot;legacyDesktopId&quot;:&quot;46887a22-91d0-377b-ac21-2f9ce26ede68&quot;}]},{&quot;citationID&quot;:&quot;MENDELEY_CITATION_bea066dc-0212-4e0a-9f44-c8676800d7e9&quot;,&quot;properties&quot;:{&quot;noteIndex&quot;:0},&quot;isEdited&quot;:false,&quot;manualOverride&quot;:{&quot;citeprocText&quot;:&quot;[18, 26]&quot;,&quot;isManuallyOverridden&quot;:false,&quot;manualOverrideText&quot;:&quot;&quot;},&quot;citationTag&quot;:&quot;MENDELEY_CITATION_v3_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&quot;,&quot;citationItems&quot;:[{&quot;id&quot;:&quot;d00cef95-d1d6-349d-ae9f-7d2abd96bf8f&quot;,&quot;itemData&quot;:{&quot;URL&quot;:&quot;https://www.geeksforgeeks.org/difference-between-methods-and-functions-in-javascript/&quot;,&quot;accessed&quot;:{&quot;date-parts&quot;:[[&quot;2021&quot;,&quot;7&quot;,&quot;22&quot;]]},&quot;id&quot;:&quot;d00cef95-d1d6-349d-ae9f-7d2abd96bf8f&quot;,&quot;issued&quot;:{&quot;date-parts&quot;:[[&quot;0&quot;]]},&quot;title&quot;:&quot;Difference between Methods and Functions in JavaScript - GeeksforGeeks&quot;,&quot;type&quot;:&quot;webpage&quot;,&quot;container-title-short&quot;:&quot;&quot;},&quot;uris&quot;:[&quot;http://www.mendeley.com/documents/?uuid=d00cef95-d1d6-349d-ae9f-7d2abd96bf8f&quot;],&quot;isTemporary&quot;:false,&quot;legacyDesktopId&quot;:&quot;d00cef95-d1d6-349d-ae9f-7d2abd96bf8f&quot;},{&quot;id&quot;:&quot;b782222f-46a8-32de-928d-6a8c6a58fa67&quot;,&quot;itemData&quot;:{&quot;URL&quot;:&quot;https://www.oracle.com/java/technologies/simple-familiar.html&quot;,&quot;accessed&quot;:{&quot;date-parts&quot;:[[&quot;2021&quot;,&quot;7&quot;,&quot;22&quot;]]},&quot;author&quot;:[{&quot;dropping-particle&quot;:&quot;&quot;,&quot;family&quot;:&quot;Oracle&quot;,&quot;given&quot;:&quot;&quot;,&quot;non-dropping-particle&quot;:&quot;&quot;,&quot;parse-names&quot;:false,&quot;suffix&quot;:&quot;&quot;}],&quot;id&quot;:&quot;b782222f-46a8-32de-928d-6a8c6a58fa67&quot;,&quot;issued&quot;:{&quot;date-parts&quot;:[[&quot;0&quot;]]},&quot;title&quot;:&quot;The Java Language Environment&quot;,&quot;type&quot;:&quot;webpage&quot;,&quot;container-title-short&quot;:&quot;&quot;},&quot;uris&quot;:[&quot;http://www.mendeley.com/documents/?uuid=b782222f-46a8-32de-928d-6a8c6a58fa67&quot;],&quot;isTemporary&quot;:false,&quot;legacyDesktopId&quot;:&quot;b782222f-46a8-32de-928d-6a8c6a58fa67&quot;}]},{&quot;citationID&quot;:&quot;MENDELEY_CITATION_b1ddfc88-a1c4-49cd-9865-93f2902efabd&quot;,&quot;properties&quot;:{&quot;noteIndex&quot;:0},&quot;isEdited&quot;:false,&quot;manualOverride&quot;:{&quot;citeprocText&quot;:&quot;[27]&quot;,&quot;isManuallyOverridden&quot;:false,&quot;manualOverrideText&quot;:&quot;&quot;},&quot;citationTag&quot;:&quot;MENDELEY_CITATION_v3_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&quot;,&quot;citationItems&quot;:[{&quot;id&quot;:&quot;c6a783f4-014c-3a35-aa8a-2ecc03fd9e0c&quot;,&quot;itemData&quot;:{&quot;URL&quot;:&quot;https://www.itnetwork.cz/java/kolekce-a-proudy/java-tutorial-seznamy-kolekce-list&quot;,&quot;accessed&quot;:{&quot;date-parts&quot;:[[&quot;2021&quot;,&quot;7&quot;,&quot;22&quot;]]},&quot;author&quot;:[{&quot;dropping-particle&quot;:&quot;&quot;,&quot;family&quot;:&quot;Itnetwork.cz&quot;,&quot;given&quot;:&quot;&quot;,&quot;non-dropping-particle&quot;:&quot;&quot;,&quot;parse-names&quot;:false,&quot;suffix&quot;:&quot;&quot;}],&quot;id&quot;:&quot;c6a783f4-014c-3a35-aa8a-2ecc03fd9e0c&quot;,&quot;issued&quot;:{&quot;date-parts&quot;:[[&quot;0&quot;]]},&quot;title&quot;:&quot;Lekce 3 - Seznam (List) pomocí pole v Javě&quot;,&quot;type&quot;:&quot;webpage&quot;,&quot;container-title-short&quot;:&quot;&quot;},&quot;uris&quot;:[&quot;http://www.mendeley.com/documents/?uuid=c6a783f4-014c-3a35-aa8a-2ecc03fd9e0c&quot;],&quot;isTemporary&quot;:false,&quot;legacyDesktopId&quot;:&quot;c6a783f4-014c-3a35-aa8a-2ecc03fd9e0c&quot;}]},{&quot;citationID&quot;:&quot;MENDELEY_CITATION_a952f968-f1fd-45dd-a4b4-5a9dd6ddeb5b&quot;,&quot;properties&quot;:{&quot;noteIndex&quot;:0},&quot;isEdited&quot;:false,&quot;manualOverride&quot;:{&quot;citeprocText&quot;:&quot;[18]&quot;,&quot;isManuallyOverridden&quot;:false,&quot;manualOverrideText&quot;:&quot;&quot;},&quot;citationTag&quot;:&quot;MENDELEY_CITATION_v3_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&quot;,&quot;citationItems&quot;:[{&quot;id&quot;:&quot;b782222f-46a8-32de-928d-6a8c6a58fa67&quot;,&quot;itemData&quot;:{&quot;URL&quot;:&quot;https://www.oracle.com/java/technologies/simple-familiar.html&quot;,&quot;accessed&quot;:{&quot;date-parts&quot;:[[&quot;2021&quot;,&quot;7&quot;,&quot;22&quot;]]},&quot;author&quot;:[{&quot;dropping-particle&quot;:&quot;&quot;,&quot;family&quot;:&quot;Oracle&quot;,&quot;given&quot;:&quot;&quot;,&quot;non-dropping-particle&quot;:&quot;&quot;,&quot;parse-names&quot;:false,&quot;suffix&quot;:&quot;&quot;}],&quot;id&quot;:&quot;b782222f-46a8-32de-928d-6a8c6a58fa67&quot;,&quot;issued&quot;:{&quot;date-parts&quot;:[[&quot;0&quot;]]},&quot;title&quot;:&quot;The Java Language Environment&quot;,&quot;type&quot;:&quot;webpage&quot;,&quot;container-title-short&quot;:&quot;&quot;},&quot;uris&quot;:[&quot;http://www.mendeley.com/documents/?uuid=b782222f-46a8-32de-928d-6a8c6a58fa67&quot;],&quot;isTemporary&quot;:false,&quot;legacyDesktopId&quot;:&quot;b782222f-46a8-32de-928d-6a8c6a58fa67&quot;}]},{&quot;citationID&quot;:&quot;MENDELEY_CITATION_79d9f2d4-15a7-44c7-8e28-fa4101bfcb4a&quot;,&quot;properties&quot;:{&quot;noteIndex&quot;:0},&quot;isEdited&quot;:false,&quot;manualOverride&quot;:{&quot;citeprocText&quot;:&quot;[28]&quot;,&quot;isManuallyOverridden&quot;:false,&quot;manualOverrideText&quot;:&quot;&quot;},&quot;citationTag&quot;:&quot;MENDELEY_CITATION_v3_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&quot;,&quot;citationItems&quot;:[{&quot;id&quot;:&quot;3d76c6a7-b286-3952-8c42-1cec13403ba2&quot;,&quot;itemData&quot;:{&quot;URL&quot;:&quot;https://docs.microsoft.com/en-us/dotnet/csharp/tour-of-csharp/&quot;,&quot;accessed&quot;:{&quot;date-parts&quot;:[[&quot;2021&quot;,&quot;7&quot;,&quot;23&quot;]]},&quot;author&quot;:[{&quot;dropping-particle&quot;:&quot;&quot;,&quot;family&quot;:&quot;Docs.microsoft.com&quot;,&quot;given&quot;:&quot;&quot;,&quot;non-dropping-particle&quot;:&quot;&quot;,&quot;parse-names&quot;:false,&quot;suffix&quot;:&quot;&quot;}],&quot;id&quot;:&quot;3d76c6a7-b286-3952-8c42-1cec13403ba2&quot;,&quot;issued&quot;:{&quot;date-parts&quot;:[[&quot;0&quot;]]},&quot;title&quot;:&quot;A Tour of C# - C# Guide | Microsoft Docs&quot;,&quot;type&quot;:&quot;webpage&quot;,&quot;container-title-short&quot;:&quot;&quot;},&quot;uris&quot;:[&quot;http://www.mendeley.com/documents/?uuid=3d76c6a7-b286-3952-8c42-1cec13403ba2&quot;],&quot;isTemporary&quot;:false,&quot;legacyDesktopId&quot;:&quot;3d76c6a7-b286-3952-8c42-1cec13403ba2&quot;}]},{&quot;citationID&quot;:&quot;MENDELEY_CITATION_1dc39661-b1e5-43c8-bff7-20ff9ce72cb8&quot;,&quot;properties&quot;:{&quot;noteIndex&quot;:0},&quot;isEdited&quot;:false,&quot;manualOverride&quot;:{&quot;citeprocText&quot;:&quot;[29]&quot;,&quot;isManuallyOverridden&quot;:false,&quot;manualOverrideText&quot;:&quot;&quot;},&quot;citationTag&quot;:&quot;MENDELEY_CITATION_v3_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&quot;,&quot;citationItems&quot;:[{&quot;id&quot;:&quot;810f54cd-034e-3516-bd22-b6fbace18baf&quot;,&quot;itemData&quot;:{&quot;URL&quot;:&quot;https://docs.microsoft.com/en-us/dotnet/framework/migration-guide/versions-and-dependencies?redirectedfrom=MSDN#net-framework-30&quot;,&quot;accessed&quot;:{&quot;date-parts&quot;:[[&quot;2021&quot;,&quot;6&quot;,&quot;5&quot;]]},&quot;author&quot;:[{&quot;dropping-particle&quot;:&quot;&quot;,&quot;family&quot;:&quot;Docs.microsoft.com&quot;,&quot;given&quot;:&quot;&quot;,&quot;non-dropping-particle&quot;:&quot;&quot;,&quot;parse-names&quot;:false,&quot;suffix&quot;:&quot;&quot;}],&quot;id&quot;:&quot;810f54cd-034e-3516-bd22-b6fbace18baf&quot;,&quot;issued&quot;:{&quot;date-parts&quot;:[[&quot;0&quot;]]},&quot;title&quot;:&quot;.NET Framework versions and dependencies&quot;,&quot;type&quot;:&quot;webpage&quot;,&quot;container-title-short&quot;:&quot;&quot;},&quot;uris&quot;:[&quot;http://www.mendeley.com/documents/?uuid=3c08f669-8f35-4eb0-9c68-b118e804af8d&quot;],&quot;isTemporary&quot;:false,&quot;legacyDesktopId&quot;:&quot;3c08f669-8f35-4eb0-9c68-b118e804af8d&quot;}]},{&quot;citationID&quot;:&quot;MENDELEY_CITATION_d242ca25-aca3-4d00-8c81-05e7e5eadcc9&quot;,&quot;properties&quot;:{&quot;noteIndex&quot;:0},&quot;isEdited&quot;:false,&quot;manualOverride&quot;:{&quot;citeprocText&quot;:&quot;[10]&quot;,&quot;isManuallyOverridden&quot;:false,&quot;manualOverrideText&quot;:&quot;&quot;},&quot;citationTag&quot;:&quot;MENDELEY_CITATION_v3_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&quot;,&quot;citationItems&quot;:[{&quot;id&quot;:&quot;3043a782-7037-334f-9024-886d3d4c38fb&quot;,&quot;itemData&quot;:{&quot;ISBN&quot;:&quot;978-80-87017-04-3&quot;,&quot;author&quot;:[{&quot;dropping-particle&quot;:&quot;&quot;,&quot;family&quot;:&quot;Hanák&quot;,&quot;given&quot;:&quot;Ján&quot;,&quot;non-dropping-particle&quot;:&quot;&quot;,&quot;parse-names&quot;:false,&quot;suffix&quot;:&quot;&quot;}],&quot;id&quot;:&quot;3043a782-7037-334f-9024-886d3d4c38fb&quot;,&quot;issued&quot;:{&quot;date-parts&quot;:[[&quot;2009&quot;]]},&quot;publisher&quot;:&quot;artax a.s.&quot;,&quot;publisher-place&quot;:&quot;Brno&quot;,&quot;title&quot;:&quot;C++/CLI začínáme programovat&quot;,&quot;type&quot;:&quot;book&quot;,&quot;container-title-short&quot;:&quot;&quot;},&quot;uris&quot;:[&quot;http://www.mendeley.com/documents/?uuid=349622b4-73fa-41e8-8b5c-91e9093779a0&quot;],&quot;isTemporary&quot;:false,&quot;legacyDesktopId&quot;:&quot;349622b4-73fa-41e8-8b5c-91e9093779a0&quot;}]},{&quot;citationID&quot;:&quot;MENDELEY_CITATION_e062ee81-2fa5-4b0a-aadd-6654a912a141&quot;,&quot;properties&quot;:{&quot;noteIndex&quot;:0},&quot;isEdited&quot;:false,&quot;manualOverride&quot;:{&quot;citeprocText&quot;:&quot;[30]&quot;,&quot;isManuallyOverridden&quot;:false,&quot;manualOverrideText&quot;:&quot;&quot;},&quot;citationTag&quot;:&quot;MENDELEY_CITATION_v3_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&quot;,&quot;citationItems&quot;:[{&quot;id&quot;:&quot;f56705d8-6fe5-37c0-b4ab-df9879019cae&quot;,&quot;itemData&quot;:{&quot;URL&quot;:&quot;https://www.geeksforgeeks.org/c-sharp-method-overloading/&quot;,&quot;accessed&quot;:{&quot;date-parts&quot;:[[&quot;2021&quot;,&quot;7&quot;,&quot;23&quot;]]},&quot;id&quot;:&quot;f56705d8-6fe5-37c0-b4ab-df9879019cae&quot;,&quot;issued&quot;:{&quot;date-parts&quot;:[[&quot;0&quot;]]},&quot;title&quot;:&quot;C# | Method Overloading - GeeksforGeeks&quot;,&quot;type&quot;:&quot;webpage&quot;,&quot;container-title-short&quot;:&quot;&quot;},&quot;uris&quot;:[&quot;http://www.mendeley.com/documents/?uuid=f56705d8-6fe5-37c0-b4ab-df9879019cae&quot;],&quot;isTemporary&quot;:false,&quot;legacyDesktopId&quot;:&quot;f56705d8-6fe5-37c0-b4ab-df9879019cae&quot;}]},{&quot;citationID&quot;:&quot;MENDELEY_CITATION_06dfc085-3268-406a-9e9a-682413c6778b&quot;,&quot;properties&quot;:{&quot;noteIndex&quot;:0},&quot;isEdited&quot;:false,&quot;manualOverride&quot;:{&quot;citeprocText&quot;:&quot;[30]&quot;,&quot;isManuallyOverridden&quot;:false,&quot;manualOverrideText&quot;:&quot;&quot;},&quot;citationTag&quot;:&quot;MENDELEY_CITATION_v3_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&quot;,&quot;citationItems&quot;:[{&quot;id&quot;:&quot;f56705d8-6fe5-37c0-b4ab-df9879019cae&quot;,&quot;itemData&quot;:{&quot;URL&quot;:&quot;https://www.geeksforgeeks.org/c-sharp-method-overloading/&quot;,&quot;accessed&quot;:{&quot;date-parts&quot;:[[&quot;2021&quot;,&quot;7&quot;,&quot;23&quot;]]},&quot;id&quot;:&quot;f56705d8-6fe5-37c0-b4ab-df9879019cae&quot;,&quot;issued&quot;:{&quot;date-parts&quot;:[[&quot;0&quot;]]},&quot;title&quot;:&quot;C# | Method Overloading - GeeksforGeeks&quot;,&quot;type&quot;:&quot;webpage&quot;,&quot;container-title-short&quot;:&quot;&quot;},&quot;uris&quot;:[&quot;http://www.mendeley.com/documents/?uuid=f56705d8-6fe5-37c0-b4ab-df9879019cae&quot;],&quot;isTemporary&quot;:false,&quot;legacyDesktopId&quot;:&quot;f56705d8-6fe5-37c0-b4ab-df9879019cae&quot;}]},{&quot;citationID&quot;:&quot;MENDELEY_CITATION_60a2928c-50e5-4d75-89e6-7f950147b493&quot;,&quot;properties&quot;:{&quot;noteIndex&quot;:0},&quot;isEdited&quot;:false,&quot;manualOverride&quot;:{&quot;citeprocText&quot;:&quot;[28]&quot;,&quot;isManuallyOverridden&quot;:false,&quot;manualOverrideText&quot;:&quot;&quot;},&quot;citationTag&quot;:&quot;MENDELEY_CITATION_v3_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&quot;,&quot;citationItems&quot;:[{&quot;id&quot;:&quot;3d76c6a7-b286-3952-8c42-1cec13403ba2&quot;,&quot;itemData&quot;:{&quot;URL&quot;:&quot;https://docs.microsoft.com/en-us/dotnet/csharp/tour-of-csharp/&quot;,&quot;accessed&quot;:{&quot;date-parts&quot;:[[&quot;2021&quot;,&quot;7&quot;,&quot;23&quot;]]},&quot;author&quot;:[{&quot;dropping-particle&quot;:&quot;&quot;,&quot;family&quot;:&quot;Docs.microsoft.com&quot;,&quot;given&quot;:&quot;&quot;,&quot;non-dropping-particle&quot;:&quot;&quot;,&quot;parse-names&quot;:false,&quot;suffix&quot;:&quot;&quot;}],&quot;id&quot;:&quot;3d76c6a7-b286-3952-8c42-1cec13403ba2&quot;,&quot;issued&quot;:{&quot;date-parts&quot;:[[&quot;0&quot;]]},&quot;title&quot;:&quot;A Tour of C# - C# Guide | Microsoft Docs&quot;,&quot;type&quot;:&quot;webpage&quot;,&quot;container-title-short&quot;:&quot;&quot;},&quot;uris&quot;:[&quot;http://www.mendeley.com/documents/?uuid=3d76c6a7-b286-3952-8c42-1cec13403ba2&quot;],&quot;isTemporary&quot;:false,&quot;legacyDesktopId&quot;:&quot;3d76c6a7-b286-3952-8c42-1cec13403ba2&quot;}]},{&quot;citationID&quot;:&quot;MENDELEY_CITATION_8bb4eb06-38e1-4acb-bd40-30a027fa81ac&quot;,&quot;properties&quot;:{&quot;noteIndex&quot;:0},&quot;isEdited&quot;:false,&quot;manualOverride&quot;:{&quot;citeprocText&quot;:&quot;[31]&quot;,&quot;isManuallyOverridden&quot;:false,&quot;manualOverrideText&quot;:&quot;&quot;},&quot;citationTag&quot;:&quot;MENDELEY_CITATION_v3_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&quot;,&quot;citationItems&quot;:[{&quot;id&quot;:&quot;4c5bee4a-f998-30e3-b57f-e81efa541a08&quot;,&quot;itemData&quot;:{&quot;URL&quot;:&quot;https://docs.microsoft.com/en-us/dotnet/csharp/language-reference/unsafe-code&quot;,&quot;accessed&quot;:{&quot;date-parts&quot;:[[&quot;2021&quot;,&quot;7&quot;,&quot;23&quot;]]},&quot;author&quot;:[{&quot;dropping-particle&quot;:&quot;&quot;,&quot;family&quot;:&quot;Docs.microsoft.com&quot;,&quot;given&quot;:&quot;&quot;,&quot;non-dropping-particle&quot;:&quot;&quot;,&quot;parse-names&quot;:false,&quot;suffix&quot;:&quot;&quot;}],&quot;id&quot;:&quot;4c5bee4a-f998-30e3-b57f-e81efa541a08&quot;,&quot;issued&quot;:{&quot;date-parts&quot;:[[&quot;0&quot;]]},&quot;title&quot;:&quot;Unsafe code, pointers to data, and function pointers | Microsoft Docs&quot;,&quot;type&quot;:&quot;webpage&quot;,&quot;container-title-short&quot;:&quot;&quot;},&quot;uris&quot;:[&quot;http://www.mendeley.com/documents/?uuid=4c5bee4a-f998-30e3-b57f-e81efa541a08&quot;],&quot;isTemporary&quot;:false,&quot;legacyDesktopId&quot;:&quot;4c5bee4a-f998-30e3-b57f-e81efa541a08&quot;}]},{&quot;citationID&quot;:&quot;MENDELEY_CITATION_675f424b-7627-4482-b840-7bf1785f67a2&quot;,&quot;properties&quot;:{&quot;noteIndex&quot;:0},&quot;isEdited&quot;:false,&quot;manualOverride&quot;:{&quot;citeprocText&quot;:&quot;[32, 33]&quot;,&quot;isManuallyOverridden&quot;:false,&quot;manualOverrideText&quot;:&quot;&quot;},&quot;citationTag&quot;:&quot;MENDELEY_CITATION_v3_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&quot;,&quot;citationItems&quot;:[{&quot;id&quot;:&quot;57e91eac-33d9-39f1-bca3-d180c5608bac&quot;,&quot;itemData&quot;:{&quot;URL&quot;:&quot;https://www.visualmicro.com/#&quot;,&quot;accessed&quot;:{&quot;date-parts&quot;:[[&quot;2021&quot;,&quot;7&quot;,&quot;23&quot;]]},&quot;id&quot;:&quot;57e91eac-33d9-39f1-bca3-d180c5608bac&quot;,&quot;issued&quot;:{&quot;date-parts&quot;:[[&quot;0&quot;]]},&quot;title&quot;:&quot;VisualMicro - Arduino IDE For Visual Studio&quot;,&quot;type&quot;:&quot;webpage&quot;,&quot;container-title-short&quot;:&quot;&quot;},&quot;uris&quot;:[&quot;http://www.mendeley.com/documents/?uuid=57e91eac-33d9-39f1-bca3-d180c5608bac&quot;],&quot;isTemporary&quot;:false,&quot;legacyDesktopId&quot;:&quot;57e91eac-33d9-39f1-bca3-d180c5608bac&quot;},{&quot;id&quot;:&quot;1be39d0c-c5ef-38ec-b37a-8752e6393a36&quot;,&quot;itemData&quot;:{&quot;URL&quot;:&quot;https://marketplace.visualstudio.com/items?itemName=nanoframework.nanoFramework-VS2019-Extension&quot;,&quot;accessed&quot;:{&quot;date-parts&quot;:[[&quot;2021&quot;,&quot;7&quot;,&quot;23&quot;]]},&quot;id&quot;:&quot;1be39d0c-c5ef-38ec-b37a-8752e6393a36&quot;,&quot;issued&quot;:{&quot;date-parts&quot;:[[&quot;0&quot;]]},&quot;title&quot;:&quot;.NET nanoFramework VS2019 Extension - Visual Studio Marketplace&quot;,&quot;type&quot;:&quot;webpage&quot;,&quot;container-title-short&quot;:&quot;&quot;},&quot;uris&quot;:[&quot;http://www.mendeley.com/documents/?uuid=1be39d0c-c5ef-38ec-b37a-8752e6393a36&quot;],&quot;isTemporary&quot;:false,&quot;legacyDesktopId&quot;:&quot;1be39d0c-c5ef-38ec-b37a-8752e6393a36&quot;}]},{&quot;citationID&quot;:&quot;MENDELEY_CITATION_323d7a8f-69de-4434-ac81-2e48f757b7d9&quot;,&quot;properties&quot;:{&quot;noteIndex&quot;:0},&quot;isEdited&quot;:false,&quot;manualOverride&quot;:{&quot;citeprocText&quot;:&quot;[34]&quot;,&quot;isManuallyOverridden&quot;:false,&quot;manualOverrideText&quot;:&quot;&quot;},&quot;citationTag&quot;:&quot;MENDELEY_CITATION_v3_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&quot;,&quot;citationItems&quot;:[{&quot;id&quot;:&quot;5b9266c1-2f72-35fc-9851-720cdfcaa919&quot;,&quot;itemData&quot;:{&quot;URL&quot;:&quot;https://docs.microsoft.com/en-us/dotnet/standard/garbage-collection/fundamentals&quot;,&quot;accessed&quot;:{&quot;date-parts&quot;:[[&quot;2021&quot;,&quot;7&quot;,&quot;23&quot;]]},&quot;author&quot;:[{&quot;dropping-particle&quot;:&quot;&quot;,&quot;family&quot;:&quot;Docs.microsoft.com&quot;,&quot;given&quot;:&quot;&quot;,&quot;non-dropping-particle&quot;:&quot;&quot;,&quot;parse-names&quot;:false,&quot;suffix&quot;:&quot;&quot;}],&quot;id&quot;:&quot;5b9266c1-2f72-35fc-9851-720cdfcaa919&quot;,&quot;issued&quot;:{&quot;date-parts&quot;:[[&quot;0&quot;]]},&quot;title&quot;:&quot;Fundamentals of garbage collection | Microsoft Docs&quot;,&quot;type&quot;:&quot;webpage&quot;,&quot;container-title-short&quot;:&quot;&quot;},&quot;uris&quot;:[&quot;http://www.mendeley.com/documents/?uuid=5b9266c1-2f72-35fc-9851-720cdfcaa919&quot;],&quot;isTemporary&quot;:false,&quot;legacyDesktopId&quot;:&quot;5b9266c1-2f72-35fc-9851-720cdfcaa919&quot;}]},{&quot;citationID&quot;:&quot;MENDELEY_CITATION_1eca67e0-6ae5-44cd-a93f-7651845439dd&quot;,&quot;properties&quot;:{&quot;noteIndex&quot;:0},&quot;isEdited&quot;:false,&quot;manualOverride&quot;:{&quot;citeprocText&quot;:&quot;[35]&quot;,&quot;isManuallyOverridden&quot;:false,&quot;manualOverrideText&quot;:&quot;&quot;},&quot;citationTag&quot;:&quot;MENDELEY_CITATION_v3_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&quot;,&quot;citationItems&quot;:[{&quot;id&quot;:&quot;c8113ab5-5492-3977-b2d5-a65a4829960e&quot;,&quot;itemData&quot;:{&quot;URL&quot;:&quot;https://docs.microsoft.com/en-us/dotnet/standard/garbage-collection/&quot;,&quot;accessed&quot;:{&quot;date-parts&quot;:[[&quot;2021&quot;,&quot;7&quot;,&quot;23&quot;]]},&quot;author&quot;:[{&quot;dropping-particle&quot;:&quot;&quot;,&quot;family&quot;:&quot;Docs.microsoft.com&quot;,&quot;given&quot;:&quot;&quot;,&quot;non-dropping-particle&quot;:&quot;&quot;,&quot;parse-names&quot;:false,&quot;suffix&quot;:&quot;&quot;}],&quot;id&quot;:&quot;c8113ab5-5492-3977-b2d5-a65a4829960e&quot;,&quot;issued&quot;:{&quot;date-parts&quot;:[[&quot;0&quot;]]},&quot;title&quot;:&quot;.NET garbage collection | Microsoft Docs&quot;,&quot;type&quot;:&quot;webpage&quot;,&quot;container-title-short&quot;:&quot;&quot;},&quot;uris&quot;:[&quot;http://www.mendeley.com/documents/?uuid=c8113ab5-5492-3977-b2d5-a65a4829960e&quot;],&quot;isTemporary&quot;:false,&quot;legacyDesktopId&quot;:&quot;c8113ab5-5492-3977-b2d5-a65a4829960e&quot;}]},{&quot;citationID&quot;:&quot;MENDELEY_CITATION_f2e98b9c-f43e-4804-86ba-5967437c1651&quot;,&quot;properties&quot;:{&quot;noteIndex&quot;:0},&quot;isEdited&quot;:false,&quot;manualOverride&quot;:{&quot;citeprocText&quot;:&quot;[36]&quot;,&quot;isManuallyOverridden&quot;:false,&quot;manualOverrideText&quot;:&quot;&quot;},&quot;citationTag&quot;:&quot;MENDELEY_CITATION_v3_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&quot;,&quot;citationItems&quot;:[{&quot;id&quot;:&quot;5bc05a14-b5bf-37c8-8c7e-549c4238a0dd&quot;,&quot;itemData&quot;:{&quot;URL&quot;:&quot;https://dotnet.microsoft.com/download/dotnet/1.0&quot;,&quot;accessed&quot;:{&quot;date-parts&quot;:[[&quot;2021&quot;,&quot;9&quot;,&quot;23&quot;]]},&quot;id&quot;:&quot;5bc05a14-b5bf-37c8-8c7e-549c4238a0dd&quot;,&quot;issued&quot;:{&quot;date-parts&quot;:[[&quot;0&quot;]]},&quot;title&quot;:&quot;Download .NET Core 1.0 (Linux, macOS, and Windows)&quot;,&quot;type&quot;:&quot;webpage&quot;,&quot;container-title-short&quot;:&quot;&quot;},&quot;uris&quot;:[&quot;http://www.mendeley.com/documents/?uuid=5bc05a14-b5bf-37c8-8c7e-549c4238a0dd&quot;],&quot;isTemporary&quot;:false,&quot;legacyDesktopId&quot;:&quot;5bc05a14-b5bf-37c8-8c7e-549c4238a0dd&quot;}]},{&quot;citationID&quot;:&quot;MENDELEY_CITATION_815590c0-d760-4b3c-abfd-d4b1e79b2971&quot;,&quot;properties&quot;:{&quot;noteIndex&quot;:0},&quot;isEdited&quot;:false,&quot;manualOverride&quot;:{&quot;citeprocText&quot;:&quot;[37]&quot;,&quot;isManuallyOverridden&quot;:false,&quot;manualOverrideText&quot;:&quot;&quot;},&quot;citationTag&quot;:&quot;MENDELEY_CITATION_v3_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&quot;,&quot;citationItems&quot;:[{&quot;id&quot;:&quot;079dc684-7886-3796-8fe5-63db7fc3e2db&quot;,&quot;itemData&quot;:{&quot;URL&quot;:&quot;https://docs.microsoft.com/cs-cz/dotnet/maui/what-is-maui&quot;,&quot;accessed&quot;:{&quot;date-parts&quot;:[[&quot;2021&quot;,&quot;9&quot;,&quot;23&quot;]]},&quot;id&quot;:&quot;079dc684-7886-3796-8fe5-63db7fc3e2db&quot;,&quot;issued&quot;:{&quot;date-parts&quot;:[[&quot;0&quot;]]},&quot;title&quot;:&quot;What is .NET MAUI? - .NET MAUI | Microsoft Docs&quot;,&quot;type&quot;:&quot;webpage&quot;,&quot;container-title-short&quot;:&quot;&quot;},&quot;uris&quot;:[&quot;http://www.mendeley.com/documents/?uuid=079dc684-7886-3796-8fe5-63db7fc3e2db&quot;],&quot;isTemporary&quot;:false,&quot;legacyDesktopId&quot;:&quot;079dc684-7886-3796-8fe5-63db7fc3e2db&quot;}]},{&quot;citationID&quot;:&quot;MENDELEY_CITATION_caf4c9b4-7284-4cd5-ad49-0f5e534c4cb1&quot;,&quot;properties&quot;:{&quot;noteIndex&quot;:0},&quot;isEdited&quot;:false,&quot;manualOverride&quot;:{&quot;citeprocText&quot;:&quot;[31]&quot;,&quot;isManuallyOverridden&quot;:false,&quot;manualOverrideText&quot;:&quot;&quot;},&quot;citationTag&quot;:&quot;MENDELEY_CITATION_v3_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&quot;,&quot;citationItems&quot;:[{&quot;id&quot;:&quot;4c5bee4a-f998-30e3-b57f-e81efa541a08&quot;,&quot;itemData&quot;:{&quot;URL&quot;:&quot;https://docs.microsoft.com/en-us/dotnet/csharp/language-reference/unsafe-code&quot;,&quot;accessed&quot;:{&quot;date-parts&quot;:[[&quot;2021&quot;,&quot;7&quot;,&quot;23&quot;]]},&quot;author&quot;:[{&quot;dropping-particle&quot;:&quot;&quot;,&quot;family&quot;:&quot;Docs.microsoft.com&quot;,&quot;given&quot;:&quot;&quot;,&quot;non-dropping-particle&quot;:&quot;&quot;,&quot;parse-names&quot;:false,&quot;suffix&quot;:&quot;&quot;}],&quot;id&quot;:&quot;4c5bee4a-f998-30e3-b57f-e81efa541a08&quot;,&quot;issued&quot;:{&quot;date-parts&quot;:[[&quot;0&quot;]]},&quot;title&quot;:&quot;Unsafe code, pointers to data, and function pointers | Microsoft Docs&quot;,&quot;type&quot;:&quot;webpage&quot;,&quot;container-title-short&quot;:&quot;&quot;},&quot;uris&quot;:[&quot;http://www.mendeley.com/documents/?uuid=4c5bee4a-f998-30e3-b57f-e81efa541a08&quot;],&quot;isTemporary&quot;:false,&quot;legacyDesktopId&quot;:&quot;4c5bee4a-f998-30e3-b57f-e81efa541a08&quot;}]},{&quot;citationID&quot;:&quot;MENDELEY_CITATION_aa85827e-ad38-48f0-ab69-283e365b5c22&quot;,&quot;properties&quot;:{&quot;noteIndex&quot;:0},&quot;isEdited&quot;:false,&quot;manualOverride&quot;:{&quot;citeprocText&quot;:&quot;[38–40]&quot;,&quot;isManuallyOverridden&quot;:false,&quot;manualOverrideText&quot;:&quot;&quot;},&quot;citationTag&quot;:&quot;MENDELEY_CITATION_v3_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&quot;,&quot;citationItems&quot;:[{&quot;id&quot;:&quot;1d7d20b3-1ae4-3af4-a8ba-708af334a28c&quot;,&quot;itemData&quot;:{&quot;URL&quot;:&quot;https://docs.microsoft.com/en-us/dotnet/api/system.multicastdelegate?view=net-5.0#code-try-3&quot;,&quot;accessed&quot;:{&quot;date-parts&quot;:[[&quot;2021&quot;,&quot;7&quot;,&quot;25&quot;]]},&quot;author&quot;:[{&quot;dropping-particle&quot;:&quot;&quot;,&quot;family&quot;:&quot;Docs.microsoft.com&quot;,&quot;given&quot;:&quot;&quot;,&quot;non-dropping-particle&quot;:&quot;&quot;,&quot;parse-names&quot;:false,&quot;suffix&quot;:&quot;&quot;}],&quot;id&quot;:&quot;1d7d20b3-1ae4-3af4-a8ba-708af334a28c&quot;,&quot;issued&quot;:{&quot;date-parts&quot;:[[&quot;0&quot;]]},&quot;title&quot;:&quot;MulticastDelegate Class (System) | Microsoft Docs&quot;,&quot;type&quot;:&quot;webpage&quot;,&quot;container-title-short&quot;:&quot;&quot;},&quot;uris&quot;:[&quot;http://www.mendeley.com/documents/?uuid=1d7d20b3-1ae4-3af4-a8ba-708af334a28c&quot;],&quot;isTemporary&quot;:false,&quot;legacyDesktopId&quot;:&quot;1d7d20b3-1ae4-3af4-a8ba-708af334a28c&quot;},{&quot;id&quot;:&quot;04c09fb7-2cd1-35bc-a5b0-018c33294b4e&quot;,&quot;itemData&quot;:{&quot;URL&quot;:&quot;https://www.zive.cz/clanky/poznavame-c-a-microsoftnet-15-dil--delegaty/sc-3-a-123479/default.aspx&quot;,&quot;accessed&quot;:{&quot;date-parts&quot;:[[&quot;2021&quot;,&quot;7&quot;,&quot;25&quot;]]},&quot;author&quot;:[{&quot;dropping-particle&quot;:&quot;&quot;,&quot;family&quot;:&quot;Živě.cz&quot;,&quot;given&quot;:&quot;&quot;,&quot;non-dropping-particle&quot;:&quot;&quot;,&quot;parse-names&quot;:false,&quot;suffix&quot;:&quot;&quot;}],&quot;id&quot;:&quot;04c09fb7-2cd1-35bc-a5b0-018c33294b4e&quot;,&quot;issued&quot;:{&quot;date-parts&quot;:[[&quot;0&quot;]]},&quot;title&quot;:&quot;Poznáváme C# a Microsoft.NET 15. díl – delegáty – Živě.cz&quot;,&quot;type&quot;:&quot;webpage&quot;,&quot;container-title-short&quot;:&quot;&quot;},&quot;uris&quot;:[&quot;http://www.mendeley.com/documents/?uuid=04c09fb7-2cd1-35bc-a5b0-018c33294b4e&quot;],&quot;isTemporary&quot;:false,&quot;legacyDesktopId&quot;:&quot;04c09fb7-2cd1-35bc-a5b0-018c33294b4e&quot;},{&quot;id&quot;:&quot;ef59fcac-6885-3b65-8abe-560a67285f82&quot;,&quot;itemData&quot;:{&quot;URL&quot;:&quot;https://docs.microsoft.com/en-us/dotnet/csharp/programming-guide/delegates/&quot;,&quot;accessed&quot;:{&quot;date-parts&quot;:[[&quot;2021&quot;,&quot;7&quot;,&quot;25&quot;]]},&quot;author&quot;:[{&quot;dropping-particle&quot;:&quot;&quot;,&quot;family&quot;:&quot;Docs.microsoft.com&quot;,&quot;given&quot;:&quot;&quot;,&quot;non-dropping-particle&quot;:&quot;&quot;,&quot;parse-names&quot;:false,&quot;suffix&quot;:&quot;&quot;}],&quot;id&quot;:&quot;ef59fcac-6885-3b65-8abe-560a67285f82&quot;,&quot;issued&quot;:{&quot;date-parts&quot;:[[&quot;0&quot;]]},&quot;title&quot;:&quot;Delegates - C# Programming Guide | Microsoft Docs&quot;,&quot;type&quot;:&quot;webpage&quot;,&quot;container-title-short&quot;:&quot;&quot;},&quot;uris&quot;:[&quot;http://www.mendeley.com/documents/?uuid=ef59fcac-6885-3b65-8abe-560a67285f82&quot;],&quot;isTemporary&quot;:false,&quot;legacyDesktopId&quot;:&quot;ef59fcac-6885-3b65-8abe-560a67285f82&quot;}]},{&quot;citationID&quot;:&quot;MENDELEY_CITATION_013c494d-62ac-41d0-8265-370e73db11b7&quot;,&quot;properties&quot;:{&quot;noteIndex&quot;:0},&quot;isEdited&quot;:false,&quot;manualOverride&quot;:{&quot;citeprocText&quot;:&quot;[41, 42]&quot;,&quot;isManuallyOverridden&quot;:false,&quot;manualOverrideText&quot;:&quot;&quot;},&quot;citationTag&quot;:&quot;MENDELEY_CITATION_v3_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&quot;,&quot;citationItems&quot;:[{&quot;id&quot;:&quot;75a0eec7-eb07-3965-832e-78d38f76fec5&quot;,&quot;itemData&quot;:{&quot;URL&quot;:&quot;https://docs.microsoft.com/en-us/dotnet/standard/events/&quot;,&quot;accessed&quot;:{&quot;date-parts&quot;:[[&quot;2021&quot;,&quot;7&quot;,&quot;25&quot;]]},&quot;author&quot;:[{&quot;dropping-particle&quot;:&quot;&quot;,&quot;family&quot;:&quot;Docs.microsoft.com&quot;,&quot;given&quot;:&quot;&quot;,&quot;non-dropping-particle&quot;:&quot;&quot;,&quot;parse-names&quot;:false,&quot;suffix&quot;:&quot;&quot;}],&quot;id&quot;:&quot;75a0eec7-eb07-3965-832e-78d38f76fec5&quot;,&quot;issued&quot;:{&quot;date-parts&quot;:[[&quot;0&quot;]]},&quot;title&quot;:&quot;Handling and Raising Events | Microsoft Docs&quot;,&quot;type&quot;:&quot;webpage&quot;,&quot;container-title-short&quot;:&quot;&quot;},&quot;uris&quot;:[&quot;http://www.mendeley.com/documents/?uuid=75a0eec7-eb07-3965-832e-78d38f76fec5&quot;],&quot;isTemporary&quot;:false,&quot;legacyDesktopId&quot;:&quot;75a0eec7-eb07-3965-832e-78d38f76fec5&quot;},{&quot;id&quot;:&quot;c071f232-426c-3ee3-b5eb-7e37efbf69a5&quot;,&quot;itemData&quot;:{&quot;URL&quot;:&quot;https://docs.microsoft.com/en-us/dotnet/api/system.eventhandler?view=net-5.0&quot;,&quot;accessed&quot;:{&quot;date-parts&quot;:[[&quot;2021&quot;,&quot;7&quot;,&quot;25&quot;]]},&quot;author&quot;:[{&quot;dropping-particle&quot;:&quot;&quot;,&quot;family&quot;:&quot;Docs.microsoft.com&quot;,&quot;given&quot;:&quot;&quot;,&quot;non-dropping-particle&quot;:&quot;&quot;,&quot;parse-names&quot;:false,&quot;suffix&quot;:&quot;&quot;}],&quot;id&quot;:&quot;c071f232-426c-3ee3-b5eb-7e37efbf69a5&quot;,&quot;issued&quot;:{&quot;date-parts&quot;:[[&quot;0&quot;]]},&quot;title&quot;:&quot;EventHandler Delegate (System) | Microsoft Docs&quot;,&quot;type&quot;:&quot;webpage&quot;,&quot;container-title-short&quot;:&quot;&quot;},&quot;uris&quot;:[&quot;http://www.mendeley.com/documents/?uuid=c071f232-426c-3ee3-b5eb-7e37efbf69a5&quot;],&quot;isTemporary&quot;:false,&quot;legacyDesktopId&quot;:&quot;c071f232-426c-3ee3-b5eb-7e37efbf69a5&quot;}]},{&quot;citationID&quot;:&quot;MENDELEY_CITATION_bb465ea7-6296-4ffc-8b22-4324560f362e&quot;,&quot;properties&quot;:{&quot;noteIndex&quot;:0},&quot;isEdited&quot;:false,&quot;manualOverride&quot;:{&quot;citeprocText&quot;:&quot;[43]&quot;,&quot;isManuallyOverridden&quot;:false,&quot;manualOverrideText&quot;:&quot;&quot;},&quot;citationTag&quot;:&quot;MENDELEY_CITATION_v3_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&quot;,&quot;citationItems&quot;:[{&quot;id&quot;:&quot;b7107970-b700-3131-87bc-3b0fed11c072&quot;,&quot;itemData&quot;:{&quot;URL&quot;:&quot;https://docs.microsoft.com/en-us/dotnet/csharp/language-reference/keywords/out-parameter-modifier&quot;,&quot;accessed&quot;:{&quot;date-parts&quot;:[[&quot;2021&quot;,&quot;7&quot;,&quot;23&quot;]]},&quot;author&quot;:[{&quot;dropping-particle&quot;:&quot;&quot;,&quot;family&quot;:&quot;Docs.microsoft.com&quot;,&quot;given&quot;:&quot;&quot;,&quot;non-dropping-particle&quot;:&quot;&quot;,&quot;parse-names&quot;:false,&quot;suffix&quot;:&quot;&quot;}],&quot;id&quot;:&quot;b7107970-b700-3131-87bc-3b0fed11c072&quot;,&quot;issued&quot;:{&quot;date-parts&quot;:[[&quot;0&quot;]]},&quot;title&quot;:&quot;out parameter modifier - C# Reference | Microsoft Docs&quot;,&quot;type&quot;:&quot;webpage&quot;,&quot;container-title-short&quot;:&quot;&quot;},&quot;uris&quot;:[&quot;http://www.mendeley.com/documents/?uuid=b7107970-b700-3131-87bc-3b0fed11c072&quot;],&quot;isTemporary&quot;:false,&quot;legacyDesktopId&quot;:&quot;b7107970-b700-3131-87bc-3b0fed11c072&quot;}]},{&quot;citationID&quot;:&quot;MENDELEY_CITATION_9cecee7e-2174-41bc-9cb5-5340eea3db11&quot;,&quot;properties&quot;:{&quot;noteIndex&quot;:0},&quot;isEdited&quot;:false,&quot;manualOverride&quot;:{&quot;citeprocText&quot;:&quot;[43]&quot;,&quot;isManuallyOverridden&quot;:false,&quot;manualOverrideText&quot;:&quot;&quot;},&quot;citationTag&quot;:&quot;MENDELEY_CITATION_v3_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&quot;,&quot;citationItems&quot;:[{&quot;id&quot;:&quot;b7107970-b700-3131-87bc-3b0fed11c072&quot;,&quot;itemData&quot;:{&quot;URL&quot;:&quot;https://docs.microsoft.com/en-us/dotnet/csharp/language-reference/keywords/out-parameter-modifier&quot;,&quot;accessed&quot;:{&quot;date-parts&quot;:[[&quot;2021&quot;,&quot;7&quot;,&quot;23&quot;]]},&quot;author&quot;:[{&quot;dropping-particle&quot;:&quot;&quot;,&quot;family&quot;:&quot;Docs.microsoft.com&quot;,&quot;given&quot;:&quot;&quot;,&quot;non-dropping-particle&quot;:&quot;&quot;,&quot;parse-names&quot;:false,&quot;suffix&quot;:&quot;&quot;}],&quot;id&quot;:&quot;b7107970-b700-3131-87bc-3b0fed11c072&quot;,&quot;issued&quot;:{&quot;date-parts&quot;:[[&quot;0&quot;]]},&quot;title&quot;:&quot;out parameter modifier - C# Reference | Microsoft Docs&quot;,&quot;type&quot;:&quot;webpage&quot;,&quot;container-title-short&quot;:&quot;&quot;},&quot;uris&quot;:[&quot;http://www.mendeley.com/documents/?uuid=b7107970-b700-3131-87bc-3b0fed11c072&quot;],&quot;isTemporary&quot;:false,&quot;legacyDesktopId&quot;:&quot;b7107970-b700-3131-87bc-3b0fed11c072&quot;}]},{&quot;citationID&quot;:&quot;MENDELEY_CITATION_259ae50b-131b-4073-9085-b943a23d945d&quot;,&quot;properties&quot;:{&quot;noteIndex&quot;:0},&quot;isEdited&quot;:false,&quot;manualOverride&quot;:{&quot;citeprocText&quot;:&quot;[44]&quot;,&quot;isManuallyOverridden&quot;:false,&quot;manualOverrideText&quot;:&quot;&quot;},&quot;citationTag&quot;:&quot;MENDELEY_CITATION_v3_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&quot;,&quot;citationItems&quot;:[{&quot;id&quot;:&quot;662f62d3-f848-31fd-974b-77d86b4a6447&quot;,&quot;itemData&quot;:{&quot;URL&quot;:&quot;https://docs.microsoft.com/en-us/dotnet/csharp/programming-guide/classes-and-structs/properties&quot;,&quot;accessed&quot;:{&quot;date-parts&quot;:[[&quot;2021&quot;,&quot;7&quot;,&quot;23&quot;]]},&quot;author&quot;:[{&quot;dropping-particle&quot;:&quot;&quot;,&quot;family&quot;:&quot;Docs.microsoft.com&quot;,&quot;given&quot;:&quot;&quot;,&quot;non-dropping-particle&quot;:&quot;&quot;,&quot;parse-names&quot;:false,&quot;suffix&quot;:&quot;&quot;}],&quot;id&quot;:&quot;662f62d3-f848-31fd-974b-77d86b4a6447&quot;,&quot;issued&quot;:{&quot;date-parts&quot;:[[&quot;0&quot;]]},&quot;title&quot;:&quot;Properties - C# Programming Guide | Microsoft Docs&quot;,&quot;type&quot;:&quot;webpage&quot;,&quot;container-title-short&quot;:&quot;&quot;},&quot;uris&quot;:[&quot;http://www.mendeley.com/documents/?uuid=662f62d3-f848-31fd-974b-77d86b4a6447&quot;],&quot;isTemporary&quot;:false,&quot;legacyDesktopId&quot;:&quot;662f62d3-f848-31fd-974b-77d86b4a6447&quot;}]},{&quot;citationID&quot;:&quot;MENDELEY_CITATION_8273c5d7-a381-426c-91aa-c30093a138c0&quot;,&quot;properties&quot;:{&quot;noteIndex&quot;:0},&quot;isEdited&quot;:false,&quot;manualOverride&quot;:{&quot;citeprocText&quot;:&quot;[45]&quot;,&quot;isManuallyOverridden&quot;:false,&quot;manualOverrideText&quot;:&quot;&quot;},&quot;citationTag&quot;:&quot;MENDELEY_CITATION_v3_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&quot;,&quot;citationItems&quot;:[{&quot;id&quot;:&quot;fe670c12-948e-331f-b7a1-248a96ae7f8d&quot;,&quot;itemData&quot;:{&quot;URL&quot;:&quot;https://docs.microsoft.com/en-us/dotnet/csharp/programming-guide/classes-and-structs/partial-classes-and-methods&quot;,&quot;accessed&quot;:{&quot;date-parts&quot;:[[&quot;2021&quot;,&quot;7&quot;,&quot;24&quot;]]},&quot;author&quot;:[{&quot;dropping-particle&quot;:&quot;&quot;,&quot;family&quot;:&quot;Docs.microsoft.com&quot;,&quot;given&quot;:&quot;&quot;,&quot;non-dropping-particle&quot;:&quot;&quot;,&quot;parse-names&quot;:false,&quot;suffix&quot;:&quot;&quot;}],&quot;id&quot;:&quot;fe670c12-948e-331f-b7a1-248a96ae7f8d&quot;,&quot;issued&quot;:{&quot;date-parts&quot;:[[&quot;0&quot;]]},&quot;title&quot;:&quot;Partial Classes and Methods - C# Programming Guide | Microsoft Docs&quot;,&quot;type&quot;:&quot;webpage&quot;,&quot;container-title-short&quot;:&quot;&quot;},&quot;uris&quot;:[&quot;http://www.mendeley.com/documents/?uuid=fe670c12-948e-331f-b7a1-248a96ae7f8d&quot;],&quot;isTemporary&quot;:false,&quot;legacyDesktopId&quot;:&quot;fe670c12-948e-331f-b7a1-248a96ae7f8d&quot;}]},{&quot;citationID&quot;:&quot;MENDELEY_CITATION_268dc388-0b48-4032-8d1a-62f2b626bf21&quot;,&quot;properties&quot;:{&quot;noteIndex&quot;:0},&quot;isEdited&quot;:false,&quot;manualOverride&quot;:{&quot;citeprocText&quot;:&quot;[10, 46]&quot;,&quot;isManuallyOverridden&quot;:false,&quot;manualOverrideText&quot;:&quot;&quot;},&quot;citationTag&quot;:&quot;MENDELEY_CITATION_v3_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&quot;,&quot;citationItems&quot;:[{&quot;id&quot;:&quot;3043a782-7037-334f-9024-886d3d4c38fb&quot;,&quot;itemData&quot;:{&quot;ISBN&quot;:&quot;978-80-87017-04-3&quot;,&quot;author&quot;:[{&quot;dropping-particle&quot;:&quot;&quot;,&quot;family&quot;:&quot;Hanák&quot;,&quot;given&quot;:&quot;Ján&quot;,&quot;non-dropping-particle&quot;:&quot;&quot;,&quot;parse-names&quot;:false,&quot;suffix&quot;:&quot;&quot;}],&quot;id&quot;:&quot;3043a782-7037-334f-9024-886d3d4c38fb&quot;,&quot;issued&quot;:{&quot;date-parts&quot;:[[&quot;2009&quot;]]},&quot;publisher&quot;:&quot;artax a.s.&quot;,&quot;publisher-place&quot;:&quot;Brno&quot;,&quot;title&quot;:&quot;C++/CLI začínáme programovat&quot;,&quot;type&quot;:&quot;book&quot;,&quot;container-title-short&quot;:&quot;&quot;},&quot;uris&quot;:[&quot;http://www.mendeley.com/documents/?uuid=349622b4-73fa-41e8-8b5c-91e9093779a0&quot;],&quot;isTemporary&quot;:false,&quot;legacyDesktopId&quot;:&quot;349622b4-73fa-41e8-8b5c-91e9093779a0&quot;},{&quot;id&quot;:&quot;514d5021-3fa5-3c00-ad80-394fddacc28c&quot;,&quot;itemData&quot;:{&quot;URL&quot;:&quot;https://docs.microsoft.com/en-us/dotnet/framework/tools/ngen-exe-native-image-generator&quot;,&quot;accessed&quot;:{&quot;date-parts&quot;:[[&quot;2021&quot;,&quot;8&quot;,&quot;6&quot;]]},&quot;author&quot;:[{&quot;dropping-particle&quot;:&quot;&quot;,&quot;family&quot;:&quot;Docs.microsoft.com&quot;,&quot;given&quot;:&quot;&quot;,&quot;non-dropping-particle&quot;:&quot;&quot;,&quot;parse-names&quot;:false,&quot;suffix&quot;:&quot;&quot;}],&quot;id&quot;:&quot;514d5021-3fa5-3c00-ad80-394fddacc28c&quot;,&quot;issued&quot;:{&quot;date-parts&quot;:[[&quot;0&quot;]]},&quot;title&quot;:&quot;Ngen.exe (Native Image Generator) | Microsoft Docs&quot;,&quot;type&quot;:&quot;webpage&quot;,&quot;container-title-short&quot;:&quot;&quot;},&quot;uris&quot;:[&quot;http://www.mendeley.com/documents/?uuid=514d5021-3fa5-3c00-ad80-394fddacc28c&quot;],&quot;isTemporary&quot;:false,&quot;legacyDesktopId&quot;:&quot;514d5021-3fa5-3c00-ad80-394fddacc28c&quot;}]},{&quot;citationID&quot;:&quot;MENDELEY_CITATION_33529279-430f-454d-aa2e-822e0f158463&quot;,&quot;properties&quot;:{&quot;noteIndex&quot;:0},&quot;isEdited&quot;:false,&quot;manualOverride&quot;:{&quot;citeprocText&quot;:&quot;[15]&quot;,&quot;isManuallyOverridden&quot;:false,&quot;manualOverrideText&quot;:&quot;&quot;},&quot;citationTag&quot;:&quot;MENDELEY_CITATION_v3_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&quot;,&quot;citationItems&quot;:[{&quot;id&quot;:&quot;a4845a32-a560-3c9e-a6d7-00dc3b8d256d&quot;,&quot;itemData&quot;:{&quot;URL&quot;:&quot;https://www.stroustrup.com/bs_faq.html#garbage-collection&quot;,&quot;accessed&quot;:{&quot;date-parts&quot;:[[&quot;2021&quot;,&quot;7&quot;,&quot;20&quot;]]},&quot;author&quot;:[{&quot;dropping-particle&quot;:&quot;&quot;,&quot;family&quot;:&quot;Stroustrup&quot;,&quot;given&quot;:&quot;Bjarne&quot;,&quot;non-dropping-particle&quot;:&quot;&quot;,&quot;parse-names&quot;:false,&quot;suffix&quot;:&quot;&quot;}],&quot;id&quot;:&quot;a4845a32-a560-3c9e-a6d7-00dc3b8d256d&quot;,&quot;issued&quot;:{&quot;date-parts&quot;:[[&quot;0&quot;]]},&quot;title&quot;:&quot;Stroustrup: FAQ-garbage-collection&quot;,&quot;type&quot;:&quot;webpage&quot;,&quot;container-title-short&quot;:&quot;&quot;},&quot;uris&quot;:[&quot;http://www.mendeley.com/documents/?uuid=a4845a32-a560-3c9e-a6d7-00dc3b8d256d&quot;],&quot;isTemporary&quot;:false,&quot;legacyDesktopId&quot;:&quot;a4845a32-a560-3c9e-a6d7-00dc3b8d256d&quot;}]},{&quot;citationID&quot;:&quot;MENDELEY_CITATION_cb727f94-379c-44c5-89c8-11be1ae50263&quot;,&quot;properties&quot;:{&quot;noteIndex&quot;:0},&quot;isEdited&quot;:false,&quot;manualOverride&quot;:{&quot;citeprocText&quot;:&quot;[47]&quot;,&quot;isManuallyOverridden&quot;:false,&quot;manualOverrideText&quot;:&quot;&quot;},&quot;citationTag&quot;:&quot;MENDELEY_CITATION_v3_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&quot;,&quot;citationItems&quot;:[{&quot;id&quot;:&quot;e5b65990-aeb2-3a45-b2de-6c904bd861ca&quot;,&quot;itemData&quot;:{&quot;URL&quot;:&quot;https://docs.microsoft.com/en-us/cpp/cpp/event-handling-in-native-cpp?view=msvc-160#:~:text= Event handling in native C%2B%2B  1,you use the intrinsic function __hook... More&quot;,&quot;accessed&quot;:{&quot;date-parts&quot;:[[&quot;2021&quot;,&quot;6&quot;,&quot;6&quot;]]},&quot;author&quot;:[{&quot;dropping-particle&quot;:&quot;&quot;,&quot;family&quot;:&quot;Docs.microsoft.com&quot;,&quot;given&quot;:&quot;&quot;,&quot;non-dropping-particle&quot;:&quot;&quot;,&quot;parse-names&quot;:false,&quot;suffix&quot;:&quot;&quot;}],&quot;id&quot;:&quot;e5b65990-aeb2-3a45-b2de-6c904bd861ca&quot;,&quot;issued&quot;:{&quot;date-parts&quot;:[[&quot;0&quot;]]},&quot;title&quot;:&quot;Event handling in native C++&quot;,&quot;type&quot;:&quot;webpage&quot;,&quot;container-title-short&quot;:&quot;&quot;},&quot;uris&quot;:[&quot;http://www.mendeley.com/documents/?uuid=b7926761-5688-45a9-b1c5-ada78e3ca9bc&quot;],&quot;isTemporary&quot;:false,&quot;legacyDesktopId&quot;:&quot;b7926761-5688-45a9-b1c5-ada78e3ca9bc&quot;}]},{&quot;citationID&quot;:&quot;MENDELEY_CITATION_3b17ef0c-2deb-4114-8e92-c53691d4c0bf&quot;,&quot;properties&quot;:{&quot;noteIndex&quot;:0},&quot;isEdited&quot;:false,&quot;manualOverride&quot;:{&quot;citeprocText&quot;:&quot;[48]&quot;,&quot;isManuallyOverridden&quot;:false,&quot;manualOverrideText&quot;:&quot;&quot;},&quot;citationTag&quot;:&quot;MENDELEY_CITATION_v3_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&quot;,&quot;citationItems&quot;:[{&quot;id&quot;:&quot;fb4333a1-4688-37d3-aef8-9510ba7d1fe0&quot;,&quot;itemData&quot;:{&quot;URL&quot;:&quot;https://libgdx.com/features/&quot;,&quot;accessed&quot;:{&quot;date-parts&quot;:[[&quot;2021&quot;,&quot;6&quot;,&quot;5&quot;]]},&quot;author&quot;:[{&quot;dropping-particle&quot;:&quot;&quot;,&quot;family&quot;:&quot;LibGDX&quot;,&quot;given&quot;:&quot;&quot;,&quot;non-dropping-particle&quot;:&quot;&quot;,&quot;parse-names&quot;:false,&quot;suffix&quot;:&quot;&quot;}],&quot;id&quot;:&quot;fb4333a1-4688-37d3-aef8-9510ba7d1fe0&quot;,&quot;issued&quot;:{&quot;date-parts&quot;:[[&quot;0&quot;]]},&quot;title&quot;:&quot;libGDX features&quot;,&quot;type&quot;:&quot;webpage&quot;,&quot;container-title-short&quot;:&quot;&quot;},&quot;uris&quot;:[&quot;http://www.mendeley.com/documents/?uuid=e7490b6e-caa9-492c-bf16-8d864efa6464&quot;],&quot;isTemporary&quot;:false,&quot;legacyDesktopId&quot;:&quot;e7490b6e-caa9-492c-bf16-8d864efa6464&quot;}]},{&quot;citationID&quot;:&quot;MENDELEY_CITATION_32967e21-84c9-46a9-98fd-52dea83ebcd9&quot;,&quot;properties&quot;:{&quot;noteIndex&quot;:0},&quot;isEdited&quot;:false,&quot;manualOverride&quot;:{&quot;citeprocText&quot;:&quot;[49]&quot;,&quot;isManuallyOverridden&quot;:false,&quot;manualOverrideText&quot;:&quot;&quot;},&quot;citationTag&quot;:&quot;MENDELEY_CITATION_v3_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&quot;,&quot;citationItems&quot;:[{&quot;id&quot;:&quot;d3eedc5d-527a-3e09-9964-d7e1a238da20&quot;,&quot;itemData&quot;:{&quot;author&quot;:[{&quot;dropping-particle&quot;:&quot;&quot;,&quot;family&quot;:&quot;Sláma&quot;,&quot;given&quot;:&quot;David&quot;,&quot;non-dropping-particle&quot;:&quot;&quot;,&quot;parse-names&quot;:false,&quot;suffix&quot;:&quot;&quot;}],&quot;container-title&quot;:&quot;Computer&quot;,&quot;id&quot;:&quot;d3eedc5d-527a-3e09-9964-d7e1a238da20&quot;,&quot;issued&quot;:{&quot;date-parts&quot;:[[&quot;2010&quot;]]},&quot;title&quot;:&quot;Průvodce herními žánry – dungeony a rpg – Doupě.cz&quot;,&quot;type&quot;:&quot;article-magazine&quot;,&quot;container-title-short&quot;:&quot;Computer (Long Beach Calif)&quot;},&quot;uris&quot;:[&quot;http://www.mendeley.com/documents/?uuid=d3eedc5d-527a-3e09-9964-d7e1a238da20&quot;],&quot;isTemporary&quot;:false,&quot;legacyDesktopId&quot;:&quot;d3eedc5d-527a-3e09-9964-d7e1a238da20&quot;}]},{&quot;citationID&quot;:&quot;MENDELEY_CITATION_f819e2fa-3b16-427e-a27a-ac1e0f77cddc&quot;,&quot;properties&quot;:{&quot;noteIndex&quot;:0},&quot;isEdited&quot;:false,&quot;manualOverride&quot;:{&quot;citeprocText&quot;:&quot;[50–53]&quot;,&quot;isManuallyOverridden&quot;:false,&quot;manualOverrideText&quot;:&quot;&quot;},&quot;citationTag&quot;:&quot;MENDELEY_CITATION_v3_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&quot;,&quot;citationItems&quot;:[{&quot;id&quot;:&quot;2df03420-f6a8-3f2e-9492-9979012a923a&quot;,&quot;itemData&quot;:{&quot;URL&quot;:&quot;https://www.alza.cz/media/assassins-creed-odyssey-pc-digital-d6222907.htm?o=3&quot;,&quot;accessed&quot;:{&quot;date-parts&quot;:[[&quot;2021&quot;,&quot;8&quot;,&quot;24&quot;]]},&quot;id&quot;:&quot;2df03420-f6a8-3f2e-9492-9979012a923a&quot;,&quot;issued&quot;:{&quot;date-parts&quot;:[[&quot;0&quot;]]},&quot;title&quot;:&quot;Hra na PC Assassins Creed Odyssey - PC DIGITAL | Hra na PC na Alza.cz&quot;,&quot;type&quot;:&quot;webpage&quot;,&quot;container-title-short&quot;:&quot;&quot;},&quot;uris&quot;:[&quot;http://www.mendeley.com/documents/?uuid=2df03420-f6a8-3f2e-9492-9979012a923a&quot;],&quot;isTemporary&quot;:false,&quot;legacyDesktopId&quot;:&quot;2df03420-f6a8-3f2e-9492-9979012a923a&quot;},{&quot;id&quot;:&quot;e866d85c-44cc-36ab-a335-b2bb13e94e23&quot;,&quot;itemData&quot;:{&quot;URL&quot;:&quot;https://store.steampowered.com/app/812140/Assassins_Creed_Odyssey/&quot;,&quot;accessed&quot;:{&quot;date-parts&quot;:[[&quot;2021&quot;,&quot;8&quot;,&quot;24&quot;]]},&quot;id&quot;:&quot;e866d85c-44cc-36ab-a335-b2bb13e94e23&quot;,&quot;issued&quot;:{&quot;date-parts&quot;:[[&quot;0&quot;]]},&quot;title&quot;:&quot;Ušetřete 75% na produktu Assassin's Creed® Odyssey ve službě Steam&quot;,&quot;type&quot;:&quot;webpage&quot;,&quot;container-title-short&quot;:&quot;&quot;},&quot;uris&quot;:[&quot;http://www.mendeley.com/documents/?uuid=e866d85c-44cc-36ab-a335-b2bb13e94e23&quot;],&quot;isTemporary&quot;:false,&quot;legacyDesktopId&quot;:&quot;e866d85c-44cc-36ab-a335-b2bb13e94e23&quot;},{&quot;id&quot;:&quot;35162994-418d-386f-a62e-257cbdfb4f4a&quot;,&quot;itemData&quot;:{&quot;URL&quot;:&quot;https://www.epicgames.com/store/en-US/p/assassins-creed-odyssey&quot;,&quot;accessed&quot;:{&quot;date-parts&quot;:[[&quot;2021&quot;,&quot;8&quot;,&quot;24&quot;]]},&quot;id&quot;:&quot;35162994-418d-386f-a62e-257cbdfb4f4a&quot;,&quot;issued&quot;:{&quot;date-parts&quot;:[[&quot;0&quot;]]},&quot;title&quot;:&quot;Assassin's Creed Odyssey | Download and Buy Today - Epic Games Store&quot;,&quot;type&quot;:&quot;webpage&quot;,&quot;container-title-short&quot;:&quot;&quot;},&quot;uris&quot;:[&quot;http://www.mendeley.com/documents/?uuid=35162994-418d-386f-a62e-257cbdfb4f4a&quot;],&quot;isTemporary&quot;:false,&quot;legacyDesktopId&quot;:&quot;35162994-418d-386f-a62e-257cbdfb4f4a&quot;},{&quot;id&quot;:&quot;3a7cdf6c-a735-3a0d-95f0-dee54be734ca&quot;,&quot;itemData&quot;:{&quot;URL&quot;:&quot;https://www.ubisoft.com/en-gb/game/assassins-creed/odyssey&quot;,&quot;accessed&quot;:{&quot;date-parts&quot;:[[&quot;2021&quot;,&quot;8&quot;,&quot;24&quot;]]},&quot;id&quot;:&quot;3a7cdf6c-a735-3a0d-95f0-dee54be734ca&quot;,&quot;issued&quot;:{&quot;date-parts&quot;:[[&quot;0&quot;]]},&quot;title&quot;:&quot;Assassin's Creed Odyssey on PS4, Xbox One, PC | Ubisoft (UK)&quot;,&quot;type&quot;:&quot;webpage&quot;,&quot;container-title-short&quot;:&quot;&quot;},&quot;uris&quot;:[&quot;http://www.mendeley.com/documents/?uuid=3a7cdf6c-a735-3a0d-95f0-dee54be734ca&quot;],&quot;isTemporary&quot;:false,&quot;legacyDesktopId&quot;:&quot;3a7cdf6c-a735-3a0d-95f0-dee54be734ca&quot;}]},{&quot;citationID&quot;:&quot;MENDELEY_CITATION_4b945903-3bf5-40b7-95b2-00d55b2127bc&quot;,&quot;properties&quot;:{&quot;noteIndex&quot;:0},&quot;isEdited&quot;:false,&quot;manualOverride&quot;:{&quot;citeprocText&quot;:&quot;[54, 55]&quot;,&quot;isManuallyOverridden&quot;:false,&quot;manualOverrideText&quot;:&quot;&quot;},&quot;citationTag&quot;:&quot;MENDELEY_CITATION_v3_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&quot;,&quot;citationItems&quot;:[{&quot;id&quot;:&quot;8d2e722f-87ec-359f-baa7-136f65235c37&quot;,&quot;itemData&quot;:{&quot;URL&quot;:&quot;https://store.steampowered.com/app/257350/Baldurs_Gate_II_Enhanced_Edition/&quot;,&quot;accessed&quot;:{&quot;date-parts&quot;:[[&quot;2021&quot;,&quot;8&quot;,&quot;26&quot;]]},&quot;id&quot;:&quot;8d2e722f-87ec-359f-baa7-136f65235c37&quot;,&quot;issued&quot;:{&quot;date-parts&quot;:[[&quot;0&quot;]]},&quot;title&quot;:&quot;Baldur's Gate II: Enhanced Edition ve službě Steam&quot;,&quot;type&quot;:&quot;webpage&quot;,&quot;container-title-short&quot;:&quot;&quot;},&quot;uris&quot;:[&quot;http://www.mendeley.com/documents/?uuid=8d2e722f-87ec-359f-baa7-136f65235c37&quot;],&quot;isTemporary&quot;:false,&quot;legacyDesktopId&quot;:&quot;8d2e722f-87ec-359f-baa7-136f65235c37&quot;},{&quot;id&quot;:&quot;7cec52ec-2c79-3b42-812c-10c6748b0311&quot;,&quot;itemData&quot;:{&quot;URL&quot;:&quot;https://www.alza.cz/media/baldurs-gate-ii-enhanced-edition-pc-digital-d5866684.htm&quot;,&quot;accessed&quot;:{&quot;date-parts&quot;:[[&quot;2021&quot;,&quot;8&quot;,&quot;26&quot;]]},&quot;id&quot;:&quot;7cec52ec-2c79-3b42-812c-10c6748b0311&quot;,&quot;issued&quot;:{&quot;date-parts&quot;:[[&quot;0&quot;]]},&quot;title&quot;:&quot;Hra na PC Baldur's Gate II Enhanced Edition - PC DIGITAL | Hra na PC na Alza.cz&quot;,&quot;type&quot;:&quot;webpage&quot;,&quot;container-title-short&quot;:&quot;&quot;},&quot;uris&quot;:[&quot;http://www.mendeley.com/documents/?uuid=7cec52ec-2c79-3b42-812c-10c6748b0311&quot;],&quot;isTemporary&quot;:false,&quot;legacyDesktopId&quot;:&quot;7cec52ec-2c79-3b42-812c-10c6748b0311&quot;}]},{&quot;citationID&quot;:&quot;MENDELEY_CITATION_a7575cca-4863-4313-baa2-d67d44ebe388&quot;,&quot;properties&quot;:{&quot;noteIndex&quot;:0},&quot;isEdited&quot;:false,&quot;manualOverride&quot;:{&quot;citeprocText&quot;:&quot;[56–59]&quot;,&quot;isManuallyOverridden&quot;:false,&quot;manualOverrideText&quot;:&quot;&quot;},&quot;citationTag&quot;:&quot;MENDELEY_CITATION_v3_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&quot;,&quot;citationItems&quot;:[{&quot;id&quot;:&quot;9b7ccfc6-42bc-37ec-996f-516cdd21bd6d&quot;,&quot;itemData&quot;:{&quot;URL&quot;:&quot;https://www.alza.cz/media/heroes-of-might-magic-iii-hd-edtion-pc-digital-d5346604.htm&quot;,&quot;accessed&quot;:{&quot;date-parts&quot;:[[&quot;2021&quot;,&quot;8&quot;,&quot;26&quot;]]},&quot;id&quot;:&quot;9b7ccfc6-42bc-37ec-996f-516cdd21bd6d&quot;,&quot;issued&quot;:{&quot;date-parts&quot;:[[&quot;0&quot;]]},&quot;title&quot;:&quot;Hra na PC Heroes of Might &amp; Magic III - HD Edtion (PC) DIGITAL | Hra na PC na Alza.cz&quot;,&quot;type&quot;:&quot;webpage&quot;,&quot;container-title-short&quot;:&quot;&quot;},&quot;uris&quot;:[&quot;http://www.mendeley.com/documents/?uuid=9b7ccfc6-42bc-37ec-996f-516cdd21bd6d&quot;],&quot;isTemporary&quot;:false,&quot;legacyDesktopId&quot;:&quot;9b7ccfc6-42bc-37ec-996f-516cdd21bd6d&quot;},{&quot;id&quot;:&quot;b971ecb4-62d0-3d17-8997-a653a22e0e33&quot;,&quot;itemData&quot;:{&quot;URL&quot;:&quot;https://www.epicgames.com/store/en-US/p/might-and-magic-heroes-3&quot;,&quot;accessed&quot;:{&quot;date-parts&quot;:[[&quot;2021&quot;,&quot;8&quot;,&quot;26&quot;]]},&quot;id&quot;:&quot;b971ecb4-62d0-3d17-8997-a653a22e0e33&quot;,&quot;issued&quot;:{&quot;date-parts&quot;:[[&quot;0&quot;]]},&quot;title&quot;:&quot;Might &amp; Magic Heroes 3 | Download and Buy Today - Epic Games Store&quot;,&quot;type&quot;:&quot;webpage&quot;,&quot;container-title-short&quot;:&quot;&quot;},&quot;uris&quot;:[&quot;http://www.mendeley.com/documents/?uuid=b971ecb4-62d0-3d17-8997-a653a22e0e33&quot;],&quot;isTemporary&quot;:false,&quot;legacyDesktopId&quot;:&quot;b971ecb4-62d0-3d17-8997-a653a22e0e33&quot;},{&quot;id&quot;:&quot;3eb3bb88-3bed-33b7-961b-f5c51cabaf37&quot;,&quot;itemData&quot;:{&quot;URL&quot;:&quot;https://store.steampowered.com/app/297000/Heroes_of_Might__Magic_III__HD_Edition/&quot;,&quot;accessed&quot;:{&quot;date-parts&quot;:[[&quot;2021&quot;,&quot;8&quot;,&quot;26&quot;]]},&quot;id&quot;:&quot;3eb3bb88-3bed-33b7-961b-f5c51cabaf37&quot;,&quot;issued&quot;:{&quot;date-parts&quot;:[[&quot;0&quot;]]},&quot;title&quot;:&quot;Heroes® of Might &amp; Magic® III - HD Edition ve službě Steam&quot;,&quot;type&quot;:&quot;webpage&quot;,&quot;container-title-short&quot;:&quot;&quot;},&quot;uris&quot;:[&quot;http://www.mendeley.com/documents/?uuid=3eb3bb88-3bed-33b7-961b-f5c51cabaf37&quot;],&quot;isTemporary&quot;:false,&quot;legacyDesktopId&quot;:&quot;3eb3bb88-3bed-33b7-961b-f5c51cabaf37&quot;},{&quot;id&quot;:&quot;0189465b-81d4-3ecc-bb85-353b5fe7d45f&quot;,&quot;itemData&quot;:{&quot;URL&quot;:&quot;https://store.ubi.com/uk/game?pid=575ffd9ba3be1633568b4d8c&amp;dwvar_575ffd9ba3be1633568b4d8c_Platform=pcdl&amp;edition=Complete Edition&amp;source=detail&quot;,&quot;accessed&quot;:{&quot;date-parts&quot;:[[&quot;2021&quot;,&quot;8&quot;,&quot;26&quot;]]},&quot;id&quot;:&quot;0189465b-81d4-3ecc-bb85-353b5fe7d45f&quot;,&quot;issued&quot;:{&quot;date-parts&quot;:[[&quot;0&quot;]]},&quot;title&quot;:&quot;Buy Heroes of Might and Magic III: Complete PC (Download)&quot;,&quot;type&quot;:&quot;webpage&quot;,&quot;container-title-short&quot;:&quot;&quot;},&quot;uris&quot;:[&quot;http://www.mendeley.com/documents/?uuid=0189465b-81d4-3ecc-bb85-353b5fe7d45f&quot;],&quot;isTemporary&quot;:false,&quot;legacyDesktopId&quot;:&quot;0189465b-81d4-3ecc-bb85-353b5fe7d45f&quot;}]},{&quot;citationID&quot;:&quot;MENDELEY_CITATION_235f05a9-8d50-4652-9759-19398f9e3b30&quot;,&quot;properties&quot;:{&quot;noteIndex&quot;:0},&quot;isEdited&quot;:false,&quot;manualOverride&quot;:{&quot;isManuallyOverridden&quot;:false,&quot;citeprocText&quot;:&quot;[60]&quot;,&quot;manualOverrideText&quot;:&quot;&quot;},&quot;citationTag&quot;:&quot;MENDELEY_CITATION_v3_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&quot;,&quot;citationItems&quot;:[{&quot;id&quot;:&quot;7b0e8c35-5644-3a4d-8e05-4dd0a93b5fba&quot;,&quot;itemData&quot;:{&quot;type&quot;:&quot;webpage&quot;,&quot;id&quot;:&quot;7b0e8c35-5644-3a4d-8e05-4dd0a93b5fba&quot;,&quot;title&quot;:&quot;D&amp;D Official Homepage | Dungeons &amp; Dragons&quot;,&quot;accessed&quot;:{&quot;date-parts&quot;:[[2021,11,12]]},&quot;URL&quot;:&quot;https://dnd.wizards.com/&quot;,&quot;container-title-short&quot;:&quot;&quot;},&quot;isTemporary&quot;:false}]},{&quot;citationID&quot;:&quot;MENDELEY_CITATION_da4e02e8-d483-4ce0-aa7a-e78346ee4713&quot;,&quot;properties&quot;:{&quot;noteIndex&quot;:0},&quot;isEdited&quot;:false,&quot;manualOverride&quot;:{&quot;isManuallyOverridden&quot;:false,&quot;citeprocText&quot;:&quot;[61]&quot;,&quot;manualOverrideText&quot;:&quot;&quot;},&quot;citationTag&quot;:&quot;MENDELEY_CITATION_v3_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&quot;,&quot;citationItems&quot;:[{&quot;id&quot;:&quot;1738ee41-c947-342a-a8e3-fc3fa6227757&quot;,&quot;itemData&quot;:{&quot;type&quot;:&quot;webpage&quot;,&quot;id&quot;:&quot;1738ee41-c947-342a-a8e3-fc3fa6227757&quot;,&quot;title&quot;:&quot;Baldur's Gate: Enhanced Edition&quot;,&quot;accessed&quot;:{&quot;date-parts&quot;:[[2021,11,12]]},&quot;URL&quot;:&quot;https://www.baldursgate.com/&quot;,&quot;container-title-short&quot;:&quot;&quot;},&quot;isTemporary&quot;:false}]},{&quot;citationID&quot;:&quot;MENDELEY_CITATION_4650b188-9920-4899-9f5d-4c3afe41494d&quot;,&quot;properties&quot;:{&quot;noteIndex&quot;:0},&quot;isEdited&quot;:false,&quot;manualOverride&quot;:{&quot;isManuallyOverridden&quot;:false,&quot;citeprocText&quot;:&quot;[62]&quot;,&quot;manualOverrideText&quot;:&quot;&quot;},&quot;citationTag&quot;:&quot;MENDELEY_CITATION_v3_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&quot;,&quot;citationItems&quot;:[{&quot;id&quot;:&quot;be541214-791f-33d8-9df6-2a2b83d1cbe4&quot;,&quot;itemData&quot;:{&quot;type&quot;:&quot;webpage&quot;,&quot;id&quot;:&quot;be541214-791f-33d8-9df6-2a2b83d1cbe4&quot;,&quot;title&quot;:&quot;The Elder Scrolls | Skyrim&quot;,&quot;accessed&quot;:{&quot;date-parts&quot;:[[2021,11,12]]},&quot;URL&quot;:&quot;https://elderscrolls.bethesda.net/en/skyrim&quot;,&quot;container-title-short&quot;:&quot;&quot;},&quot;isTemporary&quot;:false}]},{&quot;citationID&quot;:&quot;MENDELEY_CITATION_1386a0ab-61d8-43af-87c0-5d74bffdb8e2&quot;,&quot;properties&quot;:{&quot;noteIndex&quot;:0},&quot;isEdited&quot;:false,&quot;manualOverride&quot;:{&quot;isManuallyOverridden&quot;:false,&quot;citeprocText&quot;:&quot;[63]&quot;,&quot;manualOverrideText&quot;:&quot;&quot;},&quot;citationTag&quot;:&quot;MENDELEY_CITATION_v3_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&quot;,&quot;citationItems&quot;:[{&quot;id&quot;:&quot;3471b765-fa20-3acb-be67-6997c41c245a&quot;,&quot;itemData&quot;:{&quot;type&quot;:&quot;webpage&quot;,&quot;id&quot;:&quot;3471b765-fa20-3acb-be67-6997c41c245a&quot;,&quot;title&quot;:&quot;Knights of the Old Republic | StarWars.com&quot;,&quot;accessed&quot;:{&quot;date-parts&quot;:[[2021,12,20]]},&quot;URL&quot;:&quot;https://www.starwars.com/games-apps/knights-of-the-old-republic&quot;,&quot;container-title-short&quot;:&quot;&quot;},&quot;isTemporary&quot;:false}]},{&quot;citationID&quot;:&quot;MENDELEY_CITATION_a6525a5b-7e8c-431b-8795-e230bfd159b8&quot;,&quot;properties&quot;:{&quot;noteIndex&quot;:0},&quot;isEdited&quot;:false,&quot;manualOverride&quot;:{&quot;isManuallyOverridden&quot;:false,&quot;citeprocText&quot;:&quot;[64]&quot;,&quot;manualOverrideText&quot;:&quot;&quot;},&quot;citationTag&quot;:&quot;MENDELEY_CITATION_v3_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&quot;,&quot;citationItems&quot;:[{&quot;id&quot;:&quot;9db4dbb3-103b-399f-af03-e4464d14d7c2&quot;,&quot;itemData&quot;:{&quot;type&quot;:&quot;webpage&quot;,&quot;id&quot;:&quot;9db4dbb3-103b-399f-af03-e4464d14d7c2&quot;,&quot;title&quot;:&quot;FINAL FANTASY PORTAL SITE | SQUARE ENIX&quot;,&quot;accessed&quot;:{&quot;date-parts&quot;:[[2021,11,12]]},&quot;URL&quot;:&quot;https://na.finalfantasy.com/&quot;,&quot;container-title-short&quot;:&quot;&quot;},&quot;isTemporary&quot;:false}]},{&quot;citationID&quot;:&quot;MENDELEY_CITATION_e309bb05-26ae-4645-9bb9-2d7e2dcdd8ea&quot;,&quot;properties&quot;:{&quot;noteIndex&quot;:0},&quot;isEdited&quot;:false,&quot;manualOverride&quot;:{&quot;isManuallyOverridden&quot;:false,&quot;citeprocText&quot;:&quot;[65]&quot;,&quot;manualOverrideText&quot;:&quot;&quot;},&quot;citationTag&quot;:&quot;MENDELEY_CITATION_v3_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&quot;,&quot;citationItems&quot;:[{&quot;id&quot;:&quot;85329ea7-97c1-36a5-917a-4fe06242026e&quot;,&quot;itemData&quot;:{&quot;type&quot;:&quot;webpage&quot;,&quot;id&quot;:&quot;85329ea7-97c1-36a5-917a-4fe06242026e&quot;,&quot;title&quot;:&quot;World of Warcraft&quot;,&quot;accessed&quot;:{&quot;date-parts&quot;:[[2021,11,12]]},&quot;URL&quot;:&quot;https://worldofwarcraft.com/en-gb/&quot;,&quot;container-title-short&quot;:&quot;&quot;},&quot;isTemporary&quot;:false}]},{&quot;citationID&quot;:&quot;MENDELEY_CITATION_873dc06f-993b-4b8a-bc0d-6f134d4b1bf9&quot;,&quot;properties&quot;:{&quot;noteIndex&quot;:0},&quot;isEdited&quot;:false,&quot;manualOverride&quot;:{&quot;isManuallyOverridden&quot;:false,&quot;citeprocText&quot;:&quot;[66]&quot;,&quot;manualOverrideText&quot;:&quot;&quot;},&quot;citationTag&quot;:&quot;MENDELEY_CITATION_v3_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&quot;,&quot;citationItems&quot;:[{&quot;id&quot;:&quot;f287caaf-65b2-3884-80a7-cfd43def0552&quot;,&quot;itemData&quot;:{&quot;type&quot;:&quot;webpage&quot;,&quot;id&quot;:&quot;f287caaf-65b2-3884-80a7-cfd43def0552&quot;,&quot;title&quot;:&quot;XCOM 2&quot;,&quot;accessed&quot;:{&quot;date-parts&quot;:[[2021,12,20]]},&quot;URL&quot;:&quot;https://xcom.com/&quot;,&quot;container-title-short&quot;:&quot;&quot;},&quot;isTemporary&quot;:false}]},{&quot;citationID&quot;:&quot;MENDELEY_CITATION_edb9d5cf-21d7-409e-adf8-73626c8c80c0&quot;,&quot;properties&quot;:{&quot;noteIndex&quot;:0},&quot;isEdited&quot;:false,&quot;manualOverride&quot;:{&quot;citeprocText&quot;:&quot;[49, 67–70]&quot;,&quot;isManuallyOverridden&quot;:false,&quot;manualOverrideText&quot;:&quot;&quot;},&quot;citationTag&quot;:&quot;MENDELEY_CITATION_v3_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&quot;,&quot;citationItems&quot;:[{&quot;id&quot;:&quot;203858f7-1162-39c9-b0a2-a9087f671192&quot;,&quot;itemData&quot;:{&quot;container-title&quot;:&quot;Fantasymag.cz&quot;,&quot;id&quot;:&quot;203858f7-1162-39c9-b0a2-a9087f671192&quot;,&quot;issued&quot;:{&quot;date-parts&quot;:[[&quot;2017&quot;]]},&quot;title&quot;:&quot;Fantasy světy – historie počítačových her na hrdiny díl I.&quot;,&quot;type&quot;:&quot;article-magazine&quot;,&quot;container-title-short&quot;:&quot;&quot;},&quot;uris&quot;:[&quot;http://www.mendeley.com/documents/?uuid=bc95f3a5-252f-4eeb-a716-2b02ad2dfbd5&quot;],&quot;isTemporary&quot;:false,&quot;legacyDesktopId&quot;:&quot;bc95f3a5-252f-4eeb-a716-2b02ad2dfbd5&quot;},{&quot;id&quot;:&quot;4a2820fa-9fc7-3d7f-ba2b-b216f750fd10&quot;,&quot;itemData&quot;:{&quot;URL&quot;:&quot;https://www.gamedesigning.org/gaming/video-game-genres/&quot;,&quot;accessed&quot;:{&quot;date-parts&quot;:[[&quot;2021&quot;,&quot;7&quot;,&quot;27&quot;]]},&quot;id&quot;:&quot;4a2820fa-9fc7-3d7f-ba2b-b216f750fd10&quot;,&quot;issued&quot;:{&quot;date-parts&quot;:[[&quot;0&quot;]]},&quot;title&quot;:&quot;34 Popular Types of Video Games, Explained (With Examples and Fun Graphics)&quot;,&quot;type&quot;:&quot;webpage&quot;,&quot;container-title-short&quot;:&quot;&quot;},&quot;uris&quot;:[&quot;http://www.mendeley.com/documents/?uuid=4a2820fa-9fc7-3d7f-ba2b-b216f750fd10&quot;],&quot;isTemporary&quot;:false,&quot;legacyDesktopId&quot;:&quot;4a2820fa-9fc7-3d7f-ba2b-b216f750fd10&quot;},{&quot;id&quot;:&quot;0c5e3dc8-af27-3d5a-9927-e93da9576dd9&quot;,&quot;itemData&quot;:{&quot;container-title&quot;:&quot;Fantasymag.cz&quot;,&quot;id&quot;:&quot;0c5e3dc8-af27-3d5a-9927-e93da9576dd9&quot;,&quot;issued&quot;:{&quot;date-parts&quot;:[[&quot;2018&quot;]]},&quot;title&quot;:&quot;Fantasy světy díl II. - čtverečkové dungeony na PC | Fantasymag.cz&quot;,&quot;type&quot;:&quot;article-magazine&quot;,&quot;container-title-short&quot;:&quot;&quot;},&quot;uris&quot;:[&quot;http://www.mendeley.com/documents/?uuid=0c5e3dc8-af27-3d5a-9927-e93da9576dd9&quot;],&quot;isTemporary&quot;:false,&quot;legacyDesktopId&quot;:&quot;0c5e3dc8-af27-3d5a-9927-e93da9576dd9&quot;},{&quot;id&quot;:&quot;fa6ad4c9-e440-346c-97a2-709c71a392e9&quot;,&quot;itemData&quot;:{&quot;URL&quot;:&quot;https://www.databaze-her.cz/napoveda/herni-zanry-na-databazi-her/&quot;,&quot;accessed&quot;:{&quot;date-parts&quot;:[[&quot;2021&quot;,&quot;8&quot;,&quot;14&quot;]]},&quot;id&quot;:&quot;fa6ad4c9-e440-346c-97a2-709c71a392e9&quot;,&quot;issued&quot;:{&quot;date-parts&quot;:[[&quot;0&quot;]]},&quot;title&quot;:&quot;Herní žánry na Databázi her – Nápověda – Databáze-her.cz&quot;,&quot;type&quot;:&quot;webpage&quot;,&quot;container-title-short&quot;:&quot;&quot;},&quot;uris&quot;:[&quot;http://www.mendeley.com/documents/?uuid=fa6ad4c9-e440-346c-97a2-709c71a392e9&quot;],&quot;isTemporary&quot;:false,&quot;legacyDesktopId&quot;:&quot;fa6ad4c9-e440-346c-97a2-709c71a392e9&quot;},{&quot;id&quot;:&quot;d3eedc5d-527a-3e09-9964-d7e1a238da20&quot;,&quot;itemData&quot;:{&quot;author&quot;:[{&quot;dropping-particle&quot;:&quot;&quot;,&quot;family&quot;:&quot;Sláma&quot;,&quot;given&quot;:&quot;David&quot;,&quot;non-dropping-particle&quot;:&quot;&quot;,&quot;parse-names&quot;:false,&quot;suffix&quot;:&quot;&quot;}],&quot;container-title&quot;:&quot;Computer&quot;,&quot;id&quot;:&quot;d3eedc5d-527a-3e09-9964-d7e1a238da20&quot;,&quot;issued&quot;:{&quot;date-parts&quot;:[[&quot;2010&quot;]]},&quot;title&quot;:&quot;Průvodce herními žánry – dungeony a rpg – Doupě.cz&quot;,&quot;type&quot;:&quot;article-magazine&quot;,&quot;container-title-short&quot;:&quot;Computer (Long Beach Calif)&quot;},&quot;uris&quot;:[&quot;http://www.mendeley.com/documents/?uuid=d3eedc5d-527a-3e09-9964-d7e1a238da20&quot;],&quot;isTemporary&quot;:false,&quot;legacyDesktopId&quot;:&quot;d3eedc5d-527a-3e09-9964-d7e1a238da20&quot;}]},{&quot;citationID&quot;:&quot;MENDELEY_CITATION_ee6a8fa2-379f-42f4-a80c-4f4bc86f09f3&quot;,&quot;properties&quot;:{&quot;noteIndex&quot;:0},&quot;isEdited&quot;:false,&quot;manualOverride&quot;:{&quot;citeprocText&quot;:&quot;[71]&quot;,&quot;isManuallyOverridden&quot;:false,&quot;manualOverrideText&quot;:&quot;&quot;},&quot;citationTag&quot;:&quot;MENDELEY_CITATION_v3_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&quot;,&quot;citationItems&quot;:[{&quot;id&quot;:&quot;d1512dcf-e3e8-3b44-b1cb-d93b77a0e25d&quot;,&quot;itemData&quot;:{&quot;URL&quot;:&quot;https://techraptor.net/originals/playing-roles-on-tactical-rpgs&quot;,&quot;accessed&quot;:{&quot;date-parts&quot;:[[&quot;2021&quot;,&quot;8&quot;,&quot;16&quot;]]},&quot;id&quot;:&quot;d1512dcf-e3e8-3b44-b1cb-d93b77a0e25d&quot;,&quot;issued&quot;:{&quot;date-parts&quot;:[[&quot;0&quot;]]},&quot;title&quot;:&quot;Playing Roles: On Tactical-RPGs | TechRaptor&quot;,&quot;type&quot;:&quot;webpage&quot;,&quot;container-title-short&quot;:&quot;&quot;},&quot;uris&quot;:[&quot;http://www.mendeley.com/documents/?uuid=d1512dcf-e3e8-3b44-b1cb-d93b77a0e25d&quot;],&quot;isTemporary&quot;:false,&quot;legacyDesktopId&quot;:&quot;d1512dcf-e3e8-3b44-b1cb-d93b77a0e25d&quot;}]},{&quot;citationID&quot;:&quot;MENDELEY_CITATION_679fc421-fdab-4d27-8043-bd5ca9e3f98c&quot;,&quot;properties&quot;:{&quot;noteIndex&quot;:0},&quot;isEdited&quot;:false,&quot;manualOverride&quot;:{&quot;isManuallyOverridden&quot;:false,&quot;citeprocText&quot;:&quot;[72]&quot;,&quot;manualOverrideText&quot;:&quot;&quot;},&quot;citationTag&quot;:&quot;MENDELEY_CITATION_v3_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&quot;,&quot;citationItems&quot;:[{&quot;id&quot;:&quot;311ba09b-70ac-3c0e-b53e-28a4cfc66435&quot;,&quot;itemData&quot;:{&quot;type&quot;:&quot;webpage&quot;,&quot;id&quot;:&quot;311ba09b-70ac-3c0e-b53e-28a4cfc66435&quot;,&quot;title&quot;:&quot;Star Wars™ Galaxy of Heroes - Free Mobile Game - EA Official Site&quot;,&quot;accessed&quot;:{&quot;date-parts&quot;:[[2021,11,12]]},&quot;URL&quot;:&quot;https://www.ea.com/games/starwars/galaxy-of-heroes&quot;,&quot;container-title-short&quot;:&quot;&quot;},&quot;isTemporary&quot;:false}]},{&quot;citationID&quot;:&quot;MENDELEY_CITATION_a11e9d94-0068-4d48-978e-3be8afb5d6fa&quot;,&quot;properties&quot;:{&quot;noteIndex&quot;:0},&quot;isEdited&quot;:false,&quot;manualOverride&quot;:{&quot;citeprocText&quot;:&quot;[73]&quot;,&quot;isManuallyOverridden&quot;:false,&quot;manualOverrideText&quot;:&quot;&quot;},&quot;citationTag&quot;:&quot;MENDELEY_CITATION_v3_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&quot;,&quot;citationItems&quot;:[{&quot;id&quot;:&quot;71c1005f-d775-3eb8-a7b1-c68ca998b72f&quot;,&quot;itemData&quot;:{&quot;URL&quot;:&quot;https://gameranx.com/features/id/3350/article/what-is-an-action-adventure-game/&quot;,&quot;accessed&quot;:{&quot;date-parts&quot;:[[&quot;2021&quot;,&quot;8&quot;,&quot;30&quot;]]},&quot;id&quot;:&quot;71c1005f-d775-3eb8-a7b1-c68ca998b72f&quot;,&quot;issued&quot;:{&quot;date-parts&quot;:[[&quot;0&quot;]]},&quot;title&quot;:&quot;What is an Action/Adventure Game? - Gameranx&quot;,&quot;type&quot;:&quot;webpage&quot;,&quot;container-title-short&quot;:&quot;&quot;},&quot;uris&quot;:[&quot;http://www.mendeley.com/documents/?uuid=71c1005f-d775-3eb8-a7b1-c68ca998b72f&quot;],&quot;isTemporary&quot;:false,&quot;legacyDesktopId&quot;:&quot;71c1005f-d775-3eb8-a7b1-c68ca998b72f&quot;}]},{&quot;citationID&quot;:&quot;MENDELEY_CITATION_8c796139-547a-4a41-8584-5c5bb97398d0&quot;,&quot;properties&quot;:{&quot;noteIndex&quot;:0},&quot;isEdited&quot;:false,&quot;manualOverride&quot;:{&quot;isManuallyOverridden&quot;:false,&quot;citeprocText&quot;:&quot;[74]&quot;,&quot;manualOverrideText&quot;:&quot;&quot;},&quot;citationTag&quot;:&quot;MENDELEY_CITATION_v3_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&quot;,&quot;citationItems&quot;:[{&quot;id&quot;:&quot;c0ce9fd2-471f-36a5-b51f-4999fab3ae7c&quot;,&quot;itemData&quot;:{&quot;type&quot;:&quot;webpage&quot;,&quot;id&quot;:&quot;c0ce9fd2-471f-36a5-b51f-4999fab3ae7c&quot;,&quot;title&quot;:&quot;Mortal Kombat 11 Ultimate&quot;,&quot;accessed&quot;:{&quot;date-parts&quot;:[[2021,11,12]]},&quot;URL&quot;:&quot;https://www.mortalkombat.com/&quot;,&quot;container-title-short&quot;:&quot;&quot;},&quot;isTemporary&quot;:false}]},{&quot;citationID&quot;:&quot;MENDELEY_CITATION_20b5360b-3db2-4adb-88a9-4583f50da0b2&quot;,&quot;properties&quot;:{&quot;noteIndex&quot;:0},&quot;isEdited&quot;:false,&quot;manualOverride&quot;:{&quot;isManuallyOverridden&quot;:false,&quot;citeprocText&quot;:&quot;[75]&quot;,&quot;manualOverrideText&quot;:&quot;&quot;},&quot;citationTag&quot;:&quot;MENDELEY_CITATION_v3_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&quot;,&quot;citationItems&quot;:[{&quot;id&quot;:&quot;812f494a-bb5c-3e9d-91f8-64351b589503&quot;,&quot;itemData&quot;:{&quot;type&quot;:&quot;webpage&quot;,&quot;id&quot;:&quot;812f494a-bb5c-3e9d-91f8-64351b589503&quot;,&quot;title&quot;:&quot;DOOM Eternal | Bethesda.net&quot;,&quot;accessed&quot;:{&quot;date-parts&quot;:[[2021,11,12]]},&quot;URL&quot;:&quot;https://bethesda.net/en/game/doom&quot;,&quot;container-title-short&quot;:&quot;&quot;},&quot;isTemporary&quot;:false}]},{&quot;citationID&quot;:&quot;MENDELEY_CITATION_63e269e2-de78-4c41-add9-091e6727e52d&quot;,&quot;properties&quot;:{&quot;noteIndex&quot;:0},&quot;isEdited&quot;:false,&quot;manualOverride&quot;:{&quot;isManuallyOverridden&quot;:false,&quot;citeprocText&quot;:&quot;[76]&quot;,&quot;manualOverrideText&quot;:&quot;&quot;},&quot;citationTag&quot;:&quot;MENDELEY_CITATION_v3_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&quot;,&quot;citationItems&quot;:[{&quot;id&quot;:&quot;dfba203e-c5ea-350a-8fa3-8a8a19eba096&quot;,&quot;itemData&quot;:{&quot;type&quot;:&quot;webpage&quot;,&quot;id&quot;:&quot;dfba203e-c5ea-350a-8fa3-8a8a19eba096&quot;,&quot;title&quot;:&quot;Mafia: Trilogy - Home&quot;,&quot;accessed&quot;:{&quot;date-parts&quot;:[[2021,12,20]]},&quot;URL&quot;:&quot;https://mafiagame.com/cs-CZ/&quot;,&quot;container-title-short&quot;:&quot;&quot;},&quot;isTemporary&quot;:false}]},{&quot;citationID&quot;:&quot;MENDELEY_CITATION_1b7404f7-9745-44ac-9327-a3b6795efb56&quot;,&quot;properties&quot;:{&quot;noteIndex&quot;:0},&quot;isEdited&quot;:false,&quot;manualOverride&quot;:{&quot;isManuallyOverridden&quot;:false,&quot;citeprocText&quot;:&quot;[77]&quot;,&quot;manualOverrideText&quot;:&quot;&quot;},&quot;citationTag&quot;:&quot;MENDELEY_CITATION_v3_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&quot;,&quot;citationItems&quot;:[{&quot;id&quot;:&quot;7d826b33-d778-3565-a748-735e07cd39e2&quot;,&quot;itemData&quot;:{&quot;type&quot;:&quot;webpage&quot;,&quot;id&quot;:&quot;7d826b33-d778-3565-a748-735e07cd39e2&quot;,&quot;title&quot;:&quot;The official home of Super Mario™ – History&quot;,&quot;accessed&quot;:{&quot;date-parts&quot;:[[2021,12,20]]},&quot;URL&quot;:&quot;https://mario.nintendo.com/history/&quot;,&quot;container-title-short&quot;:&quot;&quot;},&quot;isTemporary&quot;:false}]},{&quot;citationID&quot;:&quot;MENDELEY_CITATION_e83f9413-3069-4409-b7bb-40233a012279&quot;,&quot;properties&quot;:{&quot;noteIndex&quot;:0},&quot;isEdited&quot;:false,&quot;manualOverride&quot;:{&quot;isManuallyOverridden&quot;:false,&quot;citeprocText&quot;:&quot;[78]&quot;,&quot;manualOverrideText&quot;:&quot;&quot;},&quot;citationTag&quot;:&quot;MENDELEY_CITATION_v3_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&quot;,&quot;citationItems&quot;:[{&quot;id&quot;:&quot;59ad0964-b567-34b0-98e3-5f5867cf065c&quot;,&quot;itemData&quot;:{&quot;type&quot;:&quot;webpage&quot;,&quot;id&quot;:&quot;59ad0964-b567-34b0-98e3-5f5867cf065c&quot;,&quot;title&quot;:&quot;Shadow Of The Tomb Raider | SQUARE ENIX&quot;,&quot;accessed&quot;:{&quot;date-parts&quot;:[[2021,12,20]]},&quot;URL&quot;:&quot;https://tombraider.square-enix-games.com/en-us&quot;,&quot;container-title-short&quot;:&quot;&quot;},&quot;isTemporary&quot;:false}]},{&quot;citationID&quot;:&quot;MENDELEY_CITATION_94e18085-be7a-4e0e-bcd0-68495f5cfabc&quot;,&quot;properties&quot;:{&quot;noteIndex&quot;:0},&quot;isEdited&quot;:false,&quot;manualOverride&quot;:{&quot;isManuallyOverridden&quot;:false,&quot;citeprocText&quot;:&quot;[79]&quot;,&quot;manualOverrideText&quot;:&quot;&quot;},&quot;citationTag&quot;:&quot;MENDELEY_CITATION_v3_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&quot;,&quot;citationItems&quot;:[{&quot;id&quot;:&quot;f5bcba50-aec7-3a21-9c3b-0c0d093719b2&quot;,&quot;itemData&quot;:{&quot;type&quot;:&quot;webpage&quot;,&quot;id&quot;:&quot;f5bcba50-aec7-3a21-9c3b-0c0d093719b2&quot;,&quot;title&quot;:&quot;Prince of Persia | Ubisoft (US)&quot;,&quot;accessed&quot;:{&quot;date-parts&quot;:[[2021,12,20]]},&quot;URL&quot;:&quot;https://www.ubisoft.com/en-us/game/prince-of-persia/prince-of-persia&quot;,&quot;container-title-short&quot;:&quot;&quot;},&quot;isTemporary&quot;:false}]},{&quot;citationID&quot;:&quot;MENDELEY_CITATION_bf016797-1202-4ad6-924b-04c66e3b8290&quot;,&quot;properties&quot;:{&quot;noteIndex&quot;:0},&quot;isEdited&quot;:false,&quot;manualOverride&quot;:{&quot;citeprocText&quot;:&quot;[80, 81]&quot;,&quot;isManuallyOverridden&quot;:false,&quot;manualOverrideText&quot;:&quot;&quot;},&quot;citationTag&quot;:&quot;MENDELEY_CITATION_v3_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&quot;,&quot;citationItems&quot;:[{&quot;id&quot;:&quot;ec404a6d-2782-3762-95aa-3b75e86eefd8&quot;,&quot;itemData&quot;:{&quot;URL&quot;:&quot;https://www.idtech.com/blog/different-types-of-video-game-genres&quot;,&quot;accessed&quot;:{&quot;date-parts&quot;:[[&quot;2021&quot;,&quot;8&quot;,&quot;31&quot;]]},&quot;id&quot;:&quot;ec404a6d-2782-3762-95aa-3b75e86eefd8&quot;,&quot;issued&quot;:{&quot;date-parts&quot;:[[&quot;0&quot;]]},&quot;title&quot;:&quot;Ultimate List of Different Types of Video Games | 49 Genres &amp; Subcategories&quot;,&quot;type&quot;:&quot;webpage&quot;,&quot;container-title-short&quot;:&quot;&quot;},&quot;uris&quot;:[&quot;http://www.mendeley.com/documents/?uuid=ec404a6d-2782-3762-95aa-3b75e86eefd8&quot;],&quot;isTemporary&quot;:false,&quot;legacyDesktopId&quot;:&quot;ec404a6d-2782-3762-95aa-3b75e86eefd8&quot;},{&quot;id&quot;:&quot;6ac1b55c-9fd4-3ce2-9247-6342bfff246f&quot;,&quot;itemData&quot;:{&quot;type&quot;:&quot;book&quot;,&quot;id&quot;:&quot;6ac1b55c-9fd4-3ce2-9247-6342bfff246f&quot;,&quot;title&quot;:&quot;Writing for Video Game Genres&quot;,&quot;author&quot;:[{&quot;family&quot;:&quot;Despain&quot;,&quot;given&quot;:&quot;Wendy.&quot;,&quot;parse-names&quot;:false,&quot;dropping-particle&quot;:&quot;&quot;,&quot;non-dropping-particle&quot;:&quot;&quot;}],&quot;editor&quot;:[{&quot;family&quot;:&quot;Despain&quot;,&quot;given&quot;:&quot;Wendy&quot;,&quot;parse-names&quot;:false,&quot;dropping-particle&quot;:&quot;&quot;,&quot;non-dropping-particle&quot;:&quot;&quot;}],&quot;DOI&quot;:&quot;10.1201/b10641&quot;,&quot;ISBN&quot;:&quot;9780429063343&quot;,&quot;URL&quot;:&quot;https://www.taylorfrancis.com/books/9781439875391&quot;,&quot;issued&quot;:{&quot;date-parts&quot;:[[2009,2,26]]},&quot;number-of-pages&quot;:&quot;288&quot;,&quot;abstract&quot;:&quot;\&quot;This book, written and edited by members of the International Game Developers Association (IGDA) Game Writing Special Interest Group, follows the acclaimed Professional Techniques for Video Game Writing to deliver practical advice from seasoned veterans on the special challenges of writing for first-person shooter games (FPS), role-playing games (RPG), and everything in between, including massively multiplayer online games, real-time strategy games, sports games, horror games, serious games, casual games, handheld games, and more. Game writing samples are included with the book, and more are available online.\&quot;--Publisher's website. Writing for massively multiplayer online games / Steve Danuser and Tracy A. Seamster -- Writing for role-playing games / Daniel Erickson -- Writing for adventure games / Lee Sheldon -- Writing for action-adventure games / John Feil -- Writing for platform games / Andrew S. Walsh -- Writing for first-person shooters / Lucien Soulban and Haris Orkin -- Writing for real-time strategy games / Stephen Dinehart -- Writing for sports games / Maurice Suckling -- Writing for simulator games / David Wessman -- Writing for driving games / Maurice Suckling -- Writing for horror games / Richard Dansky -- Writing for science-fiction and fantasy games / Chris Klug -- Writing for sandbox games / Ahmad Saad -- Writing for alternate reality games / Wendy Despain -- Writing for serious games / Sande Chen and Anne Toole -- Writing for casual games / Chris Pasley -- Writing for handheld games / Evan Skolnick -- Writing for mobile phone games / Graeme Davis -- Writing for interactive fiction / J. Robinson Wheeler.&quot;,&quot;publisher&quot;:&quot;A K Peters/CRC Press&quot;,&quot;container-title-short&quot;:&quot;&quot;},&quot;isTemporary&quot;:false}]},{&quot;citationID&quot;:&quot;MENDELEY_CITATION_04ff8390-5892-4741-a9bc-d819aaaa713f&quot;,&quot;properties&quot;:{&quot;noteIndex&quot;:0},&quot;isEdited&quot;:false,&quot;manualOverride&quot;:{&quot;isManuallyOverridden&quot;:false,&quot;citeprocText&quot;:&quot;[82]&quot;,&quot;manualOverrideText&quot;:&quot;&quot;},&quot;citationTag&quot;:&quot;MENDELEY_CITATION_v3_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&quot;,&quot;citationItems&quot;:[{&quot;id&quot;:&quot;173baa1a-7b19-3239-8a6f-04f189a39327&quot;,&quot;itemData&quot;:{&quot;type&quot;:&quot;webpage&quot;,&quot;id&quot;:&quot;173baa1a-7b19-3239-8a6f-04f189a39327&quot;,&quot;title&quot;:&quot;Warhammer 40,000 - Warhammer 40,000&quot;,&quot;accessed&quot;:{&quot;date-parts&quot;:[[2021,11,12]]},&quot;URL&quot;:&quot;https://warhammer40000.com/&quot;,&quot;container-title-short&quot;:&quot;&quot;},&quot;isTemporary&quot;:false}]},{&quot;citationID&quot;:&quot;MENDELEY_CITATION_65b48ca3-c358-4442-9969-35c8d83630d0&quot;,&quot;properties&quot;:{&quot;noteIndex&quot;:0},&quot;isEdited&quot;:false,&quot;manualOverride&quot;:{&quot;citeprocText&quot;:&quot;[83]&quot;,&quot;isManuallyOverridden&quot;:false,&quot;manualOverrideText&quot;:&quot;&quot;},&quot;citationTag&quot;:&quot;MENDELEY_CITATION_v3_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&quot;,&quot;citationItems&quot;:[{&quot;id&quot;:&quot;c468089a-c287-317b-8de6-51926db85fa3&quot;,&quot;itemData&quot;:{&quot;URL&quot;:&quot;https://doupe.zive.cz/clanek/pruvodce-hernimi-zanry---valecne-strategie&quot;,&quot;accessed&quot;:{&quot;date-parts&quot;:[[&quot;2021&quot;,&quot;8&quot;,&quot;23&quot;]]},&quot;author&quot;:[{&quot;dropping-particle&quot;:&quot;&quot;,&quot;family&quot;:&quot;Košťál&quot;,&quot;given&quot;:&quot;Filip&quot;,&quot;non-dropping-particle&quot;:&quot;&quot;,&quot;parse-names&quot;:false,&quot;suffix&quot;:&quot;&quot;}],&quot;container-title&quot;:&quot;Computer&quot;,&quot;id&quot;:&quot;c468089a-c287-317b-8de6-51926db85fa3&quot;,&quot;issued&quot;:{&quot;date-parts&quot;:[[&quot;2011&quot;]]},&quot;title&quot;:&quot;Průvodce herními žánry - válečné strategie – Doupě.cz&quot;,&quot;type&quot;:&quot;webpage&quot;,&quot;container-title-short&quot;:&quot;Computer (Long Beach Calif)&quot;},&quot;uris&quot;:[&quot;http://www.mendeley.com/documents/?uuid=c468089a-c287-317b-8de6-51926db85fa3&quot;],&quot;isTemporary&quot;:false,&quot;legacyDesktopId&quot;:&quot;c468089a-c287-317b-8de6-51926db85fa3&quot;}]},{&quot;citationID&quot;:&quot;MENDELEY_CITATION_3591e6f5-e219-4b36-bb2b-30cb2016fd0a&quot;,&quot;properties&quot;:{&quot;noteIndex&quot;:0},&quot;isEdited&quot;:false,&quot;manualOverride&quot;:{&quot;citeprocText&quot;:&quot;[68]&quot;,&quot;isManuallyOverridden&quot;:false,&quot;manualOverrideText&quot;:&quot;&quot;},&quot;citationTag&quot;:&quot;MENDELEY_CITATION_v3_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&quot;,&quot;citationItems&quot;:[{&quot;id&quot;:&quot;4a2820fa-9fc7-3d7f-ba2b-b216f750fd10&quot;,&quot;itemData&quot;:{&quot;URL&quot;:&quot;https://www.gamedesigning.org/gaming/video-game-genres/&quot;,&quot;accessed&quot;:{&quot;date-parts&quot;:[[&quot;2021&quot;,&quot;7&quot;,&quot;27&quot;]]},&quot;id&quot;:&quot;4a2820fa-9fc7-3d7f-ba2b-b216f750fd10&quot;,&quot;issued&quot;:{&quot;date-parts&quot;:[[&quot;0&quot;]]},&quot;title&quot;:&quot;34 Popular Types of Video Games, Explained (With Examples and Fun Graphics)&quot;,&quot;type&quot;:&quot;webpage&quot;,&quot;container-title-short&quot;:&quot;&quot;},&quot;uris&quot;:[&quot;http://www.mendeley.com/documents/?uuid=4a2820fa-9fc7-3d7f-ba2b-b216f750fd10&quot;],&quot;isTemporary&quot;:false,&quot;legacyDesktopId&quot;:&quot;4a2820fa-9fc7-3d7f-ba2b-b216f750fd10&quot;}]},{&quot;citationID&quot;:&quot;MENDELEY_CITATION_19d458a1-e474-4360-8725-7ae7e219735b&quot;,&quot;properties&quot;:{&quot;noteIndex&quot;:0},&quot;isEdited&quot;:false,&quot;manualOverride&quot;:{&quot;isManuallyOverridden&quot;:false,&quot;citeprocText&quot;:&quot;[84]&quot;,&quot;manualOverrideText&quot;:&quot;&quot;},&quot;citationTag&quot;:&quot;MENDELEY_CITATION_v3_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&quot;,&quot;citationItems&quot;:[{&quot;id&quot;:&quot;46b65a89-5df8-3924-9cc0-f605183c537c&quot;,&quot;itemData&quot;:{&quot;type&quot;:&quot;webpage&quot;,&quot;id&quot;:&quot;46b65a89-5df8-3924-9cc0-f605183c537c&quot;,&quot;title&quot;:&quot;O HŘE | BLACKHOLE :: PC, MAC, LINUX :: 2D Platfomer&quot;,&quot;accessed&quot;:{&quot;date-parts&quot;:[[2021,12,3]]},&quot;URL&quot;:&quot;https://blackhole-game.com/cs/o-hre&quot;,&quot;container-title-short&quot;:&quot;&quot;},&quot;isTemporary&quot;:false}]},{&quot;citationID&quot;:&quot;MENDELEY_CITATION_b230c8cc-362d-4632-8d73-47a04bde74df&quot;,&quot;properties&quot;:{&quot;noteIndex&quot;:0},&quot;isEdited&quot;:false,&quot;manualOverride&quot;:{&quot;isManuallyOverridden&quot;:false,&quot;citeprocText&quot;:&quot;[85]&quot;,&quot;manualOverrideText&quot;:&quot;&quot;},&quot;citationTag&quot;:&quot;MENDELEY_CITATION_v3_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&quot;,&quot;citationItems&quot;:[{&quot;id&quot;:&quot;a86d3a41-00ab-3c97-9c06-22e30705aed0&quot;,&quot;itemData&quot;:{&quot;type&quot;:&quot;webpage&quot;,&quot;id&quot;:&quot;a86d3a41-00ab-3c97-9c06-22e30705aed0&quot;,&quot;title&quot;:&quot;WinForm vs WPF vs UWP vs Console - The C# Desktop UI Showdown (and the future with .NET 5)&quot;,&quot;author&quot;:[{&quot;family&quot;:&quot;IAmTimCorey&quot;,&quot;given&quot;:&quot;&quot;,&quot;parse-names&quot;:false,&quot;dropping-particle&quot;:&quot;&quot;,&quot;non-dropping-particle&quot;:&quot;&quot;}],&quot;accessed&quot;:{&quot;date-parts&quot;:[[2021,5,3]]},&quot;URL&quot;:&quot;https://www.youtube.com/watch?v=yq0dSkA1vpM&quot;,&quot;issued&quot;:{&quot;date-parts&quot;:[[2019]]},&quot;container-title-short&quot;:&quot;&quot;},&quot;isTemporary&quot;:false}]},{&quot;citationID&quot;:&quot;MENDELEY_CITATION_6ab28ab9-d955-4025-acf1-d4d9d8124fd5&quot;,&quot;properties&quot;:{&quot;noteIndex&quot;:0},&quot;isEdited&quot;:false,&quot;manualOverride&quot;:{&quot;citeprocText&quot;:&quot;[85]&quot;,&quot;isManuallyOverridden&quot;:false,&quot;manualOverrideText&quot;:&quot;&quot;},&quot;citationTag&quot;:&quot;MENDELEY_CITATION_v3_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&quot;,&quot;citationItems&quot;:[{&quot;id&quot;:&quot;a86d3a41-00ab-3c97-9c06-22e30705aed0&quot;,&quot;itemData&quot;:{&quot;URL&quot;:&quot;https://www.youtube.com/watch?v=yq0dSkA1vpM&quot;,&quot;accessed&quot;:{&quot;date-parts&quot;:[[&quot;2021&quot;,&quot;5&quot;,&quot;3&quot;]]},&quot;author&quot;:[{&quot;dropping-particle&quot;:&quot;&quot;,&quot;family&quot;:&quot;IAmTimCorey&quot;,&quot;given&quot;:&quot;&quot;,&quot;non-dropping-particle&quot;:&quot;&quot;,&quot;parse-names&quot;:false,&quot;suffix&quot;:&quot;&quot;}],&quot;id&quot;:&quot;a86d3a41-00ab-3c97-9c06-22e30705aed0&quot;,&quot;issued&quot;:{&quot;date-parts&quot;:[[&quot;2019&quot;]]},&quot;title&quot;:&quot;WinForm vs WPF vs UWP vs Console - The C# Desktop UI Showdown (and the future with .NET 5)&quot;,&quot;type&quot;:&quot;webpage&quot;,&quot;container-title-short&quot;:&quot;&quot;},&quot;uris&quot;:[&quot;http://www.mendeley.com/documents/?uuid=0035ef2d-b519-44ea-9758-8f22d67479d5&quot;],&quot;isTemporary&quot;:false,&quot;legacyDesktopId&quot;:&quot;0035ef2d-b519-44ea-9758-8f22d67479d5&quot;}]},{&quot;citationID&quot;:&quot;MENDELEY_CITATION_b2efd879-ec9d-4dff-a18c-b6c6de38ec91&quot;,&quot;properties&quot;:{&quot;noteIndex&quot;:0},&quot;isEdited&quot;:false,&quot;manualOverride&quot;:{&quot;citeprocText&quot;:&quot;[85]&quot;,&quot;isManuallyOverridden&quot;:false,&quot;manualOverrideText&quot;:&quot;&quot;},&quot;citationTag&quot;:&quot;MENDELEY_CITATION_v3_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&quot;,&quot;citationItems&quot;:[{&quot;id&quot;:&quot;a86d3a41-00ab-3c97-9c06-22e30705aed0&quot;,&quot;itemData&quot;:{&quot;URL&quot;:&quot;https://www.youtube.com/watch?v=yq0dSkA1vpM&quot;,&quot;accessed&quot;:{&quot;date-parts&quot;:[[&quot;2021&quot;,&quot;5&quot;,&quot;3&quot;]]},&quot;author&quot;:[{&quot;dropping-particle&quot;:&quot;&quot;,&quot;family&quot;:&quot;IAmTimCorey&quot;,&quot;given&quot;:&quot;&quot;,&quot;non-dropping-particle&quot;:&quot;&quot;,&quot;parse-names&quot;:false,&quot;suffix&quot;:&quot;&quot;}],&quot;id&quot;:&quot;a86d3a41-00ab-3c97-9c06-22e30705aed0&quot;,&quot;issued&quot;:{&quot;date-parts&quot;:[[&quot;2019&quot;]]},&quot;title&quot;:&quot;WinForm vs WPF vs UWP vs Console - The C# Desktop UI Showdown (and the future with .NET 5)&quot;,&quot;type&quot;:&quot;webpage&quot;,&quot;container-title-short&quot;:&quot;&quot;},&quot;uris&quot;:[&quot;http://www.mendeley.com/documents/?uuid=0035ef2d-b519-44ea-9758-8f22d67479d5&quot;],&quot;isTemporary&quot;:false,&quot;legacyDesktopId&quot;:&quot;0035ef2d-b519-44ea-9758-8f22d67479d5&quot;}]},{&quot;citationID&quot;:&quot;MENDELEY_CITATION_01526ff5-31be-4f0b-955e-73e43a43b54c&quot;,&quot;properties&quot;:{&quot;noteIndex&quot;:0},&quot;isEdited&quot;:false,&quot;manualOverride&quot;:{&quot;isManuallyOverridden&quot;:false,&quot;citeprocText&quot;:&quot;[86]&quot;,&quot;manualOverrideText&quot;:&quot;&quot;},&quot;citationTag&quot;:&quot;MENDELEY_CITATION_v3_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&quot;,&quot;citationItems&quot;:[{&quot;id&quot;:&quot;8a4044cc-4f11-387f-a35b-64ef6f114987&quot;,&quot;itemData&quot;:{&quot;type&quot;:&quot;webpage&quot;,&quot;id&quot;:&quot;8a4044cc-4f11-387f-a35b-64ef6f114987&quot;,&quot;title&quot;:&quot;DirectX graphics and gaming - Win32 apps | Microsoft Docs&quot;,&quot;accessed&quot;:{&quot;date-parts&quot;:[[2021,11,12]]},&quot;URL&quot;:&quot;https://docs.microsoft.com/en-us/windows/win32/directx&quot;,&quot;container-title-short&quot;:&quot;&quot;},&quot;isTemporary&quot;:false}]},{&quot;citationID&quot;:&quot;MENDELEY_CITATION_3261f16c-1eba-4611-8f9a-5b6dccba503b&quot;,&quot;properties&quot;:{&quot;noteIndex&quot;:0},&quot;isEdited&quot;:false,&quot;manualOverride&quot;:{&quot;citeprocText&quot;:&quot;[85]&quot;,&quot;isManuallyOverridden&quot;:false,&quot;manualOverrideText&quot;:&quot;&quot;},&quot;citationTag&quot;:&quot;MENDELEY_CITATION_v3_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&quot;,&quot;citationItems&quot;:[{&quot;id&quot;:&quot;a86d3a41-00ab-3c97-9c06-22e30705aed0&quot;,&quot;itemData&quot;:{&quot;URL&quot;:&quot;https://www.youtube.com/watch?v=yq0dSkA1vpM&quot;,&quot;accessed&quot;:{&quot;date-parts&quot;:[[&quot;2021&quot;,&quot;5&quot;,&quot;3&quot;]]},&quot;author&quot;:[{&quot;dropping-particle&quot;:&quot;&quot;,&quot;family&quot;:&quot;IAmTimCorey&quot;,&quot;given&quot;:&quot;&quot;,&quot;non-dropping-particle&quot;:&quot;&quot;,&quot;parse-names&quot;:false,&quot;suffix&quot;:&quot;&quot;}],&quot;id&quot;:&quot;a86d3a41-00ab-3c97-9c06-22e30705aed0&quot;,&quot;issued&quot;:{&quot;date-parts&quot;:[[&quot;2019&quot;]]},&quot;title&quot;:&quot;WinForm vs WPF vs UWP vs Console - The C# Desktop UI Showdown (and the future with .NET 5)&quot;,&quot;type&quot;:&quot;webpage&quot;,&quot;container-title-short&quot;:&quot;&quot;},&quot;uris&quot;:[&quot;http://www.mendeley.com/documents/?uuid=0035ef2d-b519-44ea-9758-8f22d67479d5&quot;],&quot;isTemporary&quot;:false,&quot;legacyDesktopId&quot;:&quot;0035ef2d-b519-44ea-9758-8f22d67479d5&quot;}]},{&quot;citationID&quot;:&quot;MENDELEY_CITATION_be248e0b-79be-46ec-b872-603c3c0b07c3&quot;,&quot;properties&quot;:{&quot;noteIndex&quot;:0},&quot;isEdited&quot;:false,&quot;manualOverride&quot;:{&quot;isManuallyOverridden&quot;:false,&quot;citeprocText&quot;:&quot;[87]&quot;,&quot;manualOverrideText&quot;:&quot;&quot;},&quot;citationTag&quot;:&quot;MENDELEY_CITATION_v3_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&quot;,&quot;citationItems&quot;:[{&quot;id&quot;:&quot;24a97c8e-1cfc-3f0b-91d9-a88afb371c8a&quot;,&quot;itemData&quot;:{&quot;type&quot;:&quot;report&quot;,&quot;id&quot;:&quot;24a97c8e-1cfc-3f0b-91d9-a88afb371c8a&quot;,&quot;title&quot;:&quot;[MS-XAML]: Xaml Object Mapping Specification 2006 Intellectual Property Rights Notice for Open Specifications Documentation&quot;,&quot;accessed&quot;:{&quot;date-parts&quot;:[[2021,10,16]]},&quot;URL&quot;:&quot;http://download.microsoft.com/download/0/A/6/0A6F7755-9AF5-448B-907D-13985ACCF53E/%5BMS-XAML%5D.pdf&quot;,&quot;issued&quot;:{&quot;date-parts&quot;:[[2008]]},&quot;container-title-short&quot;:&quot;&quot;},&quot;isTemporary&quot;:false}]},{&quot;citationID&quot;:&quot;MENDELEY_CITATION_2d702466-46c3-4e68-97d2-91f2cdb7275e&quot;,&quot;properties&quot;:{&quot;noteIndex&quot;:0},&quot;isEdited&quot;:false,&quot;manualOverride&quot;:{&quot;isManuallyOverridden&quot;:false,&quot;citeprocText&quot;:&quot;[87]&quot;,&quot;manualOverrideText&quot;:&quot;&quot;},&quot;citationTag&quot;:&quot;MENDELEY_CITATION_v3_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&quot;,&quot;citationItems&quot;:[{&quot;id&quot;:&quot;24a97c8e-1cfc-3f0b-91d9-a88afb371c8a&quot;,&quot;itemData&quot;:{&quot;type&quot;:&quot;report&quot;,&quot;id&quot;:&quot;24a97c8e-1cfc-3f0b-91d9-a88afb371c8a&quot;,&quot;title&quot;:&quot;[MS-XAML]: Xaml Object Mapping Specification 2006 Intellectual Property Rights Notice for Open Specifications Documentation&quot;,&quot;accessed&quot;:{&quot;date-parts&quot;:[[2021,10,16]]},&quot;URL&quot;:&quot;http://download.microsoft.com/download/0/A/6/0A6F7755-9AF5-448B-907D-13985ACCF53E/%5BMS-XAML%5D.pdf&quot;,&quot;issued&quot;:{&quot;date-parts&quot;:[[2008]]},&quot;container-title-short&quot;:&quot;&quot;},&quot;isTemporary&quot;:false}]},{&quot;citationID&quot;:&quot;MENDELEY_CITATION_73a1df84-7321-449d-bd3e-9fb6e9575ec5&quot;,&quot;properties&quot;:{&quot;noteIndex&quot;:0},&quot;isEdited&quot;:false,&quot;manualOverride&quot;:{&quot;isManuallyOverridden&quot;:false,&quot;citeprocText&quot;:&quot;[88]&quot;,&quot;manualOverrideText&quot;:&quot;&quot;},&quot;citationTag&quot;:&quot;MENDELEY_CITATION_v3_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&quot;,&quot;citationItems&quot;:[{&quot;id&quot;:&quot;21b80329-74bc-37f6-8e9c-571d08aa9a13&quot;,&quot;itemData&quot;:{&quot;type&quot;:&quot;webpage&quot;,&quot;id&quot;:&quot;21b80329-74bc-37f6-8e9c-571d08aa9a13&quot;,&quot;title&quot;:&quot;Xamarin | Open-source mobile app platform for .NET&quot;,&quot;accessed&quot;:{&quot;date-parts&quot;:[[2021,10,3]]},&quot;URL&quot;:&quot;https://dotnet.microsoft.com/apps/xamarin&quot;,&quot;container-title-short&quot;:&quot;&quot;},&quot;isTemporary&quot;:false}]},{&quot;citationID&quot;:&quot;MENDELEY_CITATION_f9779c02-1612-4e68-a0ff-499a7c78c94a&quot;,&quot;properties&quot;:{&quot;noteIndex&quot;:0},&quot;isEdited&quot;:false,&quot;manualOverride&quot;:{&quot;isManuallyOverridden&quot;:false,&quot;citeprocText&quot;:&quot;[88]&quot;,&quot;manualOverrideText&quot;:&quot;&quot;},&quot;citationTag&quot;:&quot;MENDELEY_CITATION_v3_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&quot;,&quot;citationItems&quot;:[{&quot;id&quot;:&quot;21b80329-74bc-37f6-8e9c-571d08aa9a13&quot;,&quot;itemData&quot;:{&quot;type&quot;:&quot;webpage&quot;,&quot;id&quot;:&quot;21b80329-74bc-37f6-8e9c-571d08aa9a13&quot;,&quot;title&quot;:&quot;Xamarin | Open-source mobile app platform for .NET&quot;,&quot;accessed&quot;:{&quot;date-parts&quot;:[[2021,10,3]]},&quot;URL&quot;:&quot;https://dotnet.microsoft.com/apps/xamarin&quot;,&quot;container-title-short&quot;:&quot;&quot;},&quot;isTemporary&quot;:false}]},{&quot;citationID&quot;:&quot;MENDELEY_CITATION_53e3acd3-e61a-4cf2-acb9-50e84b8df50f&quot;,&quot;properties&quot;:{&quot;noteIndex&quot;:0},&quot;isEdited&quot;:false,&quot;manualOverride&quot;:{&quot;isManuallyOverridden&quot;:false,&quot;citeprocText&quot;:&quot;[89]&quot;,&quot;manualOverrideText&quot;:&quot;&quot;},&quot;citationTag&quot;:&quot;MENDELEY_CITATION_v3_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&quot;,&quot;citationItems&quot;:[{&quot;id&quot;:&quot;c823ba11-5936-3a90-b8cf-03f9924ab565&quot;,&quot;itemData&quot;:{&quot;type&quot;:&quot;webpage&quot;,&quot;id&quot;:&quot;c823ba11-5936-3a90-b8cf-03f9924ab565&quot;,&quot;title&quot;:&quot;Xamarin.Essentials - Xamarin | Microsoft Docs&quot;,&quot;accessed&quot;:{&quot;date-parts&quot;:[[2021,10,5]]},&quot;URL&quot;:&quot;https://docs.microsoft.com/en-us/xamarin/essentials/?WT.mc_id=dotnet-35129-website&quot;,&quot;container-title-short&quot;:&quot;&quot;},&quot;isTemporary&quot;:false}]},{&quot;citationID&quot;:&quot;MENDELEY_CITATION_bdba2795-4114-4aeb-90e2-6a923251b372&quot;,&quot;properties&quot;:{&quot;noteIndex&quot;:0},&quot;isEdited&quot;:false,&quot;manualOverride&quot;:{&quot;isManuallyOverridden&quot;:false,&quot;citeprocText&quot;:&quot;[90]&quot;,&quot;manualOverrideText&quot;:&quot;&quot;},&quot;citationTag&quot;:&quot;MENDELEY_CITATION_v3_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&quot;,&quot;citationItems&quot;:[{&quot;id&quot;:&quot;6b6ad1a8-ce0d-3b76-8320-fcead0e39b29&quot;,&quot;itemData&quot;:{&quot;type&quot;:&quot;webpage&quot;,&quot;id&quot;:&quot;6b6ad1a8-ce0d-3b76-8320-fcead0e39b29&quot;,&quot;title&quot;:&quot;Xamarin.Forms Views - Xamarin | Microsoft Docs&quot;,&quot;author&quot;:[{&quot;family&quot;:&quot;docs.microsoft.com&quot;,&quot;given&quot;:&quot;&quot;,&quot;parse-names&quot;:false,&quot;dropping-particle&quot;:&quot;&quot;,&quot;non-dropping-particle&quot;:&quot;&quot;}],&quot;accessed&quot;:{&quot;date-parts&quot;:[[2021,10,4]]},&quot;URL&quot;:&quot;https://docs.microsoft.com/en-us/xamarin/xamarin-forms/user-interface/controls/views?WT.mc_id=dotnet-35129-website&quot;,&quot;container-title-short&quot;:&quot;&quot;},&quot;isTemporary&quot;:false}]},{&quot;citationID&quot;:&quot;MENDELEY_CITATION_3a8764e3-8cda-49f2-a97c-d6d6c9f14d6a&quot;,&quot;properties&quot;:{&quot;noteIndex&quot;:0},&quot;isEdited&quot;:false,&quot;manualOverride&quot;:{&quot;isManuallyOverridden&quot;:false,&quot;citeprocText&quot;:&quot;[91]&quot;,&quot;manualOverrideText&quot;:&quot;&quot;},&quot;citationTag&quot;:&quot;MENDELEY_CITATION_v3_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&quot;,&quot;citationItems&quot;:[{&quot;id&quot;:&quot;8c8b3e7d-488c-3009-9cff-e9a9682c19d3&quot;,&quot;itemData&quot;:{&quot;type&quot;:&quot;webpage&quot;,&quot;id&quot;:&quot;8c8b3e7d-488c-3009-9cff-e9a9682c19d3&quot;,&quot;title&quot;:&quot;About | MonoGame&quot;,&quot;author&quot;:[{&quot;family&quot;:&quot;MonoGames&quot;,&quot;given&quot;:&quot;&quot;,&quot;parse-names&quot;:false,&quot;dropping-particle&quot;:&quot;&quot;,&quot;non-dropping-particle&quot;:&quot;&quot;}],&quot;accessed&quot;:{&quot;date-parts&quot;:[[2021,10,5]]},&quot;URL&quot;:&quot;https://www.monogame.net/about/&quot;,&quot;container-title-short&quot;:&quot;&quot;},&quot;isTemporary&quot;:false}]},{&quot;citationID&quot;:&quot;MENDELEY_CITATION_b0a21600-46f7-4142-b98e-dd34cef59ab1&quot;,&quot;properties&quot;:{&quot;noteIndex&quot;:0},&quot;isEdited&quot;:false,&quot;manualOverride&quot;:{&quot;isManuallyOverridden&quot;:false,&quot;citeprocText&quot;:&quot;[92]&quot;,&quot;manualOverrideText&quot;:&quot;&quot;},&quot;citationTag&quot;:&quot;MENDELEY_CITATION_v3_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&quot;,&quot;citationItems&quot;:[{&quot;id&quot;:&quot;9578424c-62e9-35dd-a71f-662ef8f67540&quot;,&quot;itemData&quot;:{&quot;type&quot;:&quot;webpage&quot;,&quot;id&quot;:&quot;9578424c-62e9-35dd-a71f-662ef8f67540&quot;,&quot;title&quot;:&quot;Stride Game Engine&quot;,&quot;accessed&quot;:{&quot;date-parts&quot;:[[2021,10,8]]},&quot;URL&quot;:&quot;https://www.stride3d.net/&quot;,&quot;container-title-short&quot;:&quot;&quot;},&quot;isTemporary&quot;:false}]},{&quot;citationID&quot;:&quot;MENDELEY_CITATION_eba788af-3e3e-4368-8cc0-6f25cb36b5b1&quot;,&quot;properties&quot;:{&quot;noteIndex&quot;:0},&quot;isEdited&quot;:false,&quot;manualOverride&quot;:{&quot;isManuallyOverridden&quot;:false,&quot;citeprocText&quot;:&quot;[93]&quot;,&quot;manualOverrideText&quot;:&quot;&quot;},&quot;citationTag&quot;:&quot;MENDELEY_CITATION_v3_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&quot;,&quot;citationItems&quot;:[{&quot;id&quot;:&quot;bab03039-86e3-34df-bd94-987fb6d44d8a&quot;,&quot;itemData&quot;:{&quot;type&quot;:&quot;webpage&quot;,&quot;id&quot;:&quot;bab03039-86e3-34df-bd94-987fb6d44d8a&quot;,&quot;title&quot;:&quot;What is Xamarin? - Xamarin | Microsoft Docs&quot;,&quot;author&quot;:[{&quot;family&quot;:&quot;docs.microsoft.com&quot;,&quot;given&quot;:&quot;&quot;,&quot;parse-names&quot;:false,&quot;dropping-particle&quot;:&quot;&quot;,&quot;non-dropping-particle&quot;:&quot;&quot;}],&quot;accessed&quot;:{&quot;date-parts&quot;:[[2021,10,7]]},&quot;URL&quot;:&quot;https://docs.microsoft.com/en-us/xamarin/get-started/what-is-xamarin&quot;,&quot;container-title-short&quot;:&quot;&quot;},&quot;isTemporary&quot;:false}]},{&quot;citationID&quot;:&quot;MENDELEY_CITATION_6646eedb-883c-4db1-8622-170fd7e02388&quot;,&quot;properties&quot;:{&quot;noteIndex&quot;:0},&quot;isEdited&quot;:false,&quot;manualOverride&quot;:{&quot;isManuallyOverridden&quot;:false,&quot;citeprocText&quot;:&quot;[94]&quot;,&quot;manualOverrideText&quot;:&quot;&quot;},&quot;citationTag&quot;:&quot;MENDELEY_CITATION_v3_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&quot;,&quot;citationItems&quot;:[{&quot;id&quot;:&quot;2bfc6dc9-3cef-3d90-a86e-512ba943e724&quot;,&quot;itemData&quot;:{&quot;type&quot;:&quot;webpage&quot;,&quot;id&quot;:&quot;2bfc6dc9-3cef-3d90-a86e-512ba943e724&quot;,&quot;title&quot;:&quot;What's a Universal Windows Platform (UWP) app? - UWP applications | Microsoft Docs&quot;,&quot;accessed&quot;:{&quot;date-parts&quot;:[[2021,12,3]]},&quot;URL&quot;:&quot;https://docs.microsoft.com/en-us/windows/uwp/get-started/universal-application-platform-guide&quot;,&quot;container-title-short&quot;:&quot;&quot;},&quot;isTemporary&quot;:false}]},{&quot;citationID&quot;:&quot;MENDELEY_CITATION_ef93dc79-e6c5-451f-b5fe-48359f1379be&quot;,&quot;properties&quot;:{&quot;noteIndex&quot;:0},&quot;isEdited&quot;:false,&quot;manualOverride&quot;:{&quot;isManuallyOverridden&quot;:false,&quot;citeprocText&quot;:&quot;[95]&quot;,&quot;manualOverrideText&quot;:&quot;&quot;},&quot;citationTag&quot;:&quot;MENDELEY_CITATION_v3_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&quot;,&quot;citationItems&quot;:[{&quot;id&quot;:&quot;5e617e1b-f4e5-32ed-8d07-d4f050a8c76c&quot;,&quot;itemData&quot;:{&quot;type&quot;:&quot;webpage&quot;,&quot;id&quot;:&quot;5e617e1b-f4e5-32ed-8d07-d4f050a8c76c&quot;,&quot;title&quot;:&quot;Meet Android Studio  |  Android Developers&quot;,&quot;author&quot;:[{&quot;family&quot;:&quot;developer.android.com&quot;,&quot;given&quot;:&quot;&quot;,&quot;parse-names&quot;:false,&quot;dropping-particle&quot;:&quot;&quot;,&quot;non-dropping-particle&quot;:&quot;&quot;}],&quot;accessed&quot;:{&quot;date-parts&quot;:[[2021,10,16]]},&quot;URL&quot;:&quot;https://developer.android.com/studio/intro&quot;,&quot;container-title-short&quot;:&quot;&quot;},&quot;isTemporary&quot;:false}]},{&quot;citationID&quot;:&quot;MENDELEY_CITATION_eeaa8632-e876-4471-9c3a-e828815cc30e&quot;,&quot;properties&quot;:{&quot;noteIndex&quot;:0},&quot;isEdited&quot;:false,&quot;manualOverride&quot;:{&quot;isManuallyOverridden&quot;:false,&quot;citeprocText&quot;:&quot;[96]&quot;,&quot;manualOverrideText&quot;:&quot;&quot;},&quot;citationTag&quot;:&quot;MENDELEY_CITATION_v3_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&quot;,&quot;citationItems&quot;:[{&quot;id&quot;:&quot;74f35863-7ffe-3744-8010-33af60ffd213&quot;,&quot;itemData&quot;:{&quot;type&quot;:&quot;webpage&quot;,&quot;id&quot;:&quot;74f35863-7ffe-3744-8010-33af60ffd213&quot;,&quot;title&quot;:&quot;Create an Android project  |  Android Developers&quot;,&quot;accessed&quot;:{&quot;date-parts&quot;:[[2021,10,16]]},&quot;URL&quot;:&quot;https://developer.android.com/training/basics/firstapp/creating-project&quot;,&quot;container-title-short&quot;:&quot;&quot;},&quot;isTemporary&quot;:false}]},{&quot;citationID&quot;:&quot;MENDELEY_CITATION_c31125cd-c608-43ce-848c-67474424a5a6&quot;,&quot;properties&quot;:{&quot;noteIndex&quot;:0},&quot;isEdited&quot;:false,&quot;manualOverride&quot;:{&quot;isManuallyOverridden&quot;:false,&quot;citeprocText&quot;:&quot;[97]&quot;,&quot;manualOverrideText&quot;:&quot;&quot;},&quot;citationTag&quot;:&quot;MENDELEY_CITATION_v3_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&quot;,&quot;citationItems&quot;:[{&quot;id&quot;:&quot;7abfd914-cbe9-36ab-95dc-3bb58589dd39&quot;,&quot;itemData&quot;:{&quot;type&quot;:&quot;webpage&quot;,&quot;id&quot;:&quot;7abfd914-cbe9-36ab-95dc-3bb58589dd39&quot;,&quot;title&quot;:&quot;Run apps on the Android Emulator  |  Android Developers&quot;,&quot;accessed&quot;:{&quot;date-parts&quot;:[[2021,10,16]]},&quot;URL&quot;:&quot;https://developer.android.com/studio/run/emulator&quot;,&quot;container-title-short&quot;:&quot;&quot;},&quot;isTemporary&quot;:false}]},{&quot;citationID&quot;:&quot;MENDELEY_CITATION_b6718476-01a9-4d9b-b723-d28f284b2e00&quot;,&quot;properties&quot;:{&quot;noteIndex&quot;:0},&quot;isEdited&quot;:false,&quot;manualOverride&quot;:{&quot;isManuallyOverridden&quot;:false,&quot;citeprocText&quot;:&quot;[98]&quot;,&quot;manualOverrideText&quot;:&quot;&quot;},&quot;citationTag&quot;:&quot;MENDELEY_CITATION_v3_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&quot;,&quot;citationItems&quot;:[{&quot;id&quot;:&quot;528f1739-38c1-3209-98fa-45dd690ab346&quot;,&quot;itemData&quot;:{&quot;type&quot;:&quot;book&quot;,&quot;id&quot;:&quot;528f1739-38c1-3209-98fa-45dd690ab346&quot;,&quot;title&quot;:&quot;Game Engine Architecture, Third Edition&quot;,&quot;author&quot;:[{&quot;family&quot;:&quot;Gregory&quot;,&quot;given&quot;:&quot;Jason&quot;,&quot;parse-names&quot;:false,&quot;dropping-particle&quot;:&quot;&quot;,&quot;non-dropping-particle&quot;:&quot;&quot;}],&quot;container-title&quot;:&quot;Game Engine Architecture, Third Edition&quot;,&quot;DOI&quot;:&quot;10.1201/9781315267845&quot;,&quot;ISBN&quot;:&quot;9781138035454&quot;,&quot;issued&quot;:{&quot;date-parts&quot;:[[2018]]},&quot;container-title-short&quot;:&quot;&quot;},&quot;isTemporary&quot;:false}]},{&quot;citationID&quot;:&quot;MENDELEY_CITATION_8a78beda-f90c-47f0-83c6-01b9fe0f5ea5&quot;,&quot;properties&quot;:{&quot;noteIndex&quot;:0},&quot;isEdited&quot;:false,&quot;manualOverride&quot;:{&quot;isManuallyOverridden&quot;:false,&quot;citeprocText&quot;:&quot;[98]&quot;,&quot;manualOverrideText&quot;:&quot;&quot;},&quot;citationTag&quot;:&quot;MENDELEY_CITATION_v3_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&quot;,&quot;citationItems&quot;:[{&quot;id&quot;:&quot;528f1739-38c1-3209-98fa-45dd690ab346&quot;,&quot;itemData&quot;:{&quot;type&quot;:&quot;book&quot;,&quot;id&quot;:&quot;528f1739-38c1-3209-98fa-45dd690ab346&quot;,&quot;title&quot;:&quot;Game Engine Architecture, Third Edition&quot;,&quot;author&quot;:[{&quot;family&quot;:&quot;Gregory&quot;,&quot;given&quot;:&quot;Jason&quot;,&quot;parse-names&quot;:false,&quot;dropping-particle&quot;:&quot;&quot;,&quot;non-dropping-particle&quot;:&quot;&quot;}],&quot;container-title&quot;:&quot;Game Engine Architecture, Third Edition&quot;,&quot;DOI&quot;:&quot;10.1201/9781315267845&quot;,&quot;ISBN&quot;:&quot;9781138035454&quot;,&quot;issued&quot;:{&quot;date-parts&quot;:[[2018]]},&quot;container-title-short&quot;:&quot;&quot;},&quot;isTemporary&quot;:false}]},{&quot;citationID&quot;:&quot;MENDELEY_CITATION_5f75a1c7-8161-4968-b3ff-172d26d48a52&quot;,&quot;properties&quot;:{&quot;noteIndex&quot;:0},&quot;isEdited&quot;:false,&quot;manualOverride&quot;:{&quot;isManuallyOverridden&quot;:false,&quot;citeprocText&quot;:&quot;[98]&quot;,&quot;manualOverrideText&quot;:&quot;&quot;},&quot;citationTag&quot;:&quot;MENDELEY_CITATION_v3_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&quot;,&quot;citationItems&quot;:[{&quot;id&quot;:&quot;528f1739-38c1-3209-98fa-45dd690ab346&quot;,&quot;itemData&quot;:{&quot;type&quot;:&quot;book&quot;,&quot;id&quot;:&quot;528f1739-38c1-3209-98fa-45dd690ab346&quot;,&quot;title&quot;:&quot;Game Engine Architecture, Third Edition&quot;,&quot;author&quot;:[{&quot;family&quot;:&quot;Gregory&quot;,&quot;given&quot;:&quot;Jason&quot;,&quot;parse-names&quot;:false,&quot;dropping-particle&quot;:&quot;&quot;,&quot;non-dropping-particle&quot;:&quot;&quot;}],&quot;container-title&quot;:&quot;Game Engine Architecture, Third Edition&quot;,&quot;DOI&quot;:&quot;10.1201/9781315267845&quot;,&quot;ISBN&quot;:&quot;9781138035454&quot;,&quot;issued&quot;:{&quot;date-parts&quot;:[[2018]]},&quot;container-title-short&quot;:&quot;&quot;},&quot;isTemporary&quot;:false}]},{&quot;citationID&quot;:&quot;MENDELEY_CITATION_16b3958b-d2d7-46f9-a7ef-a44554c7ed1d&quot;,&quot;properties&quot;:{&quot;noteIndex&quot;:0},&quot;isEdited&quot;:false,&quot;manualOverride&quot;:{&quot;citeprocText&quot;:&quot;[99]&quot;,&quot;isManuallyOverridden&quot;:false,&quot;manualOverrideText&quot;:&quot;&quot;},&quot;citationTag&quot;:&quot;MENDELEY_CITATION_v3_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&quot;,&quot;citationItems&quot;:[{&quot;id&quot;:&quot;064fc506-3297-3650-be2f-b9d4694a374c&quot;,&quot;itemData&quot;:{&quot;URL&quot;:&quot;https://unity.com/our-company&quot;,&quot;accessed&quot;:{&quot;date-parts&quot;:[[&quot;2021&quot;,&quot;6&quot;,&quot;21&quot;]]},&quot;author&quot;:[{&quot;dropping-particle&quot;:&quot;&quot;,&quot;family&quot;:&quot;Unity Technologies&quot;,&quot;given&quot;:&quot;&quot;,&quot;non-dropping-particle&quot;:&quot;&quot;,&quot;parse-names&quot;:false,&quot;suffix&quot;:&quot;&quot;}],&quot;id&quot;:&quot;064fc506-3297-3650-be2f-b9d4694a374c&quot;,&quot;issued&quot;:{&quot;date-parts&quot;:[[&quot;0&quot;]]},&quot;title&quot;:&quot;Wondering what Unity is? Find out who we are, where we've been and where we're going | Unity&quot;,&quot;type&quot;:&quot;webpage&quot;,&quot;container-title-short&quot;:&quot;&quot;},&quot;uris&quot;:[&quot;http://www.mendeley.com/documents/?uuid=064fc506-3297-3650-be2f-b9d4694a374c&quot;],&quot;isTemporary&quot;:false,&quot;legacyDesktopId&quot;:&quot;064fc506-3297-3650-be2f-b9d4694a374c&quot;}]},{&quot;citationID&quot;:&quot;MENDELEY_CITATION_ed2f5d9d-3f6b-4500-bc95-522b579015c7&quot;,&quot;properties&quot;:{&quot;noteIndex&quot;:0},&quot;isEdited&quot;:false,&quot;manualOverride&quot;:{&quot;citeprocText&quot;:&quot;[100]&quot;,&quot;isManuallyOverridden&quot;:false,&quot;manualOverrideText&quot;:&quot;&quot;},&quot;citationTag&quot;:&quot;MENDELEY_CITATION_v3_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&quot;,&quot;citationItems&quot;:[{&quot;id&quot;:&quot;04f6a72d-a96b-3836-9640-661585120332&quot;,&quot;itemData&quot;:{&quot;URL&quot;:&quot;https://www.youtube.com/watch?v=j_bQf0InYHM&quot;,&quot;accessed&quot;:{&quot;date-parts&quot;:[[&quot;2021&quot;,&quot;6&quot;,&quot;21&quot;]]},&quot;author&quot;:[{&quot;dropping-particle&quot;:&quot;&quot;,&quot;family&quot;:&quot;Unity Technologies&quot;,&quot;given&quot;:&quot;&quot;,&quot;non-dropping-particle&quot;:&quot;&quot;,&quot;parse-names&quot;:false,&quot;suffix&quot;:&quot;&quot;}],&quot;id&quot;:&quot;04f6a72d-a96b-3836-9640-661585120332&quot;,&quot;issued&quot;:{&quot;date-parts&quot;:[[&quot;0&quot;]]},&quot;title&quot;:&quot;Reimagine product design and development - YouTube&quot;,&quot;type&quot;:&quot;webpage&quot;,&quot;container-title-short&quot;:&quot;&quot;},&quot;uris&quot;:[&quot;http://www.mendeley.com/documents/?uuid=04f6a72d-a96b-3836-9640-661585120332&quot;],&quot;isTemporary&quot;:false,&quot;legacyDesktopId&quot;:&quot;04f6a72d-a96b-3836-9640-661585120332&quot;}]},{&quot;citationID&quot;:&quot;MENDELEY_CITATION_039111d0-be04-475d-9e59-f582825021bc&quot;,&quot;properties&quot;:{&quot;noteIndex&quot;:0},&quot;isEdited&quot;:false,&quot;manualOverride&quot;:{&quot;citeprocText&quot;:&quot;[101]&quot;,&quot;isManuallyOverridden&quot;:false,&quot;manualOverrideText&quot;:&quot;&quot;},&quot;citationTag&quot;:&quot;MENDELEY_CITATION_v3_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&quot;,&quot;citationItems&quot;:[{&quot;id&quot;:&quot;5e2e64e5-db6b-39d4-ae92-b6f3ba866be8&quot;,&quot;itemData&quot;:{&quot;URL&quot;:&quot;https://www.youtube.com/watch?v=5VRxVVOIoJs&quot;,&quot;accessed&quot;:{&quot;date-parts&quot;:[[&quot;2021&quot;,&quot;6&quot;,&quot;21&quot;]]},&quot;author&quot;:[{&quot;dropping-particle&quot;:&quot;&quot;,&quot;family&quot;:&quot;Unity Technologies&quot;,&quot;given&quot;:&quot;&quot;,&quot;non-dropping-particle&quot;:&quot;&quot;,&quot;parse-names&quot;:false,&quot;suffix&quot;:&quot;&quot;}],&quot;id&quot;:&quot;5e2e64e5-db6b-39d4-ae92-b6f3ba866be8&quot;,&quot;issued&quot;:{&quot;date-parts&quot;:[[&quot;0&quot;]]},&quot;title&quot;:&quot;Create immersive experiences for real-world applications at scale | Unity - YouTube&quot;,&quot;type&quot;:&quot;webpage&quot;,&quot;container-title-short&quot;:&quot;&quot;},&quot;uris&quot;:[&quot;http://www.mendeley.com/documents/?uuid=5e2e64e5-db6b-39d4-ae92-b6f3ba866be8&quot;],&quot;isTemporary&quot;:false,&quot;legacyDesktopId&quot;:&quot;5e2e64e5-db6b-39d4-ae92-b6f3ba866be8&quot;}]},{&quot;citationID&quot;:&quot;MENDELEY_CITATION_ec98249d-2ad6-4938-947c-0755ca4277e1&quot;,&quot;properties&quot;:{&quot;noteIndex&quot;:0},&quot;isEdited&quot;:false,&quot;manualOverride&quot;:{&quot;citeprocText&quot;:&quot;[102]&quot;,&quot;isManuallyOverridden&quot;:false,&quot;manualOverrideText&quot;:&quot;&quot;},&quot;citationTag&quot;:&quot;MENDELEY_CITATION_v3_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&quot;,&quot;citationItems&quot;:[{&quot;id&quot;:&quot;a313d584-afd8-3c08-a967-df610be889e3&quot;,&quot;itemData&quot;:{&quot;URL&quot;:&quot;https://www.youtube.com/watch?v=urew479-Wlw&quot;,&quot;accessed&quot;:{&quot;date-parts&quot;:[[&quot;2021&quot;,&quot;6&quot;,&quot;21&quot;]]},&quot;author&quot;:[{&quot;dropping-particle&quot;:&quot;&quot;,&quot;family&quot;:&quot;Unity Technologies&quot;,&quot;given&quot;:&quot;&quot;,&quot;non-dropping-particle&quot;:&quot;&quot;,&quot;parse-names&quot;:false,&quot;suffix&quot;:&quot;&quot;}],&quot;id&quot;:&quot;a313d584-afd8-3c08-a967-df610be889e3&quot;,&quot;issued&quot;:{&quot;date-parts&quot;:[[&quot;0&quot;]]},&quot;title&quot;:&quot;Real Time Animation: Unity for Look Development - YouTube&quot;,&quot;type&quot;:&quot;webpage&quot;,&quot;container-title-short&quot;:&quot;&quot;},&quot;uris&quot;:[&quot;http://www.mendeley.com/documents/?uuid=a313d584-afd8-3c08-a967-df610be889e3&quot;],&quot;isTemporary&quot;:false,&quot;legacyDesktopId&quot;:&quot;a313d584-afd8-3c08-a967-df610be889e3&quot;}]},{&quot;citationID&quot;:&quot;MENDELEY_CITATION_f2a9a487-bb38-48b4-935c-3fe5b438ab36&quot;,&quot;properties&quot;:{&quot;noteIndex&quot;:0},&quot;isEdited&quot;:false,&quot;manualOverride&quot;:{&quot;citeprocText&quot;:&quot;[103]&quot;,&quot;isManuallyOverridden&quot;:false,&quot;manualOverrideText&quot;:&quot;&quot;},&quot;citationTag&quot;:&quot;MENDELEY_CITATION_v3_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&quot;,&quot;citationItems&quot;:[{&quot;id&quot;:&quot;573f93b5-939a-3a50-88f7-9cb8be2445d9&quot;,&quot;itemData&quot;:{&quot;URL&quot;:&quot;https://store.unity.com/compare-plans?currency=USD&quot;,&quot;accessed&quot;:{&quot;date-parts&quot;:[[&quot;2021&quot;,&quot;6&quot;,&quot;23&quot;]]},&quot;author&quot;:[{&quot;dropping-particle&quot;:&quot;&quot;,&quot;family&quot;:&quot;Unity Technologie&quot;,&quot;given&quot;:&quot;&quot;,&quot;non-dropping-particle&quot;:&quot;&quot;,&quot;parse-names&quot;:false,&quot;suffix&quot;:&quot;&quot;}],&quot;id&quot;:&quot;573f93b5-939a-3a50-88f7-9cb8be2445d9&quot;,&quot;issued&quot;:{&quot;date-parts&quot;:[[&quot;0&quot;]]},&quot;title&quot;:&quot;Compare Unity plans: Pro vs Plus vs Free. Choose the best 2D - 3D engine for your project! - Unity Store&quot;,&quot;type&quot;:&quot;webpage&quot;,&quot;container-title-short&quot;:&quot;&quot;},&quot;uris&quot;:[&quot;http://www.mendeley.com/documents/?uuid=573f93b5-939a-3a50-88f7-9cb8be2445d9&quot;],&quot;isTemporary&quot;:false,&quot;legacyDesktopId&quot;:&quot;573f93b5-939a-3a50-88f7-9cb8be2445d9&quot;}]},{&quot;citationID&quot;:&quot;MENDELEY_CITATION_1065a426-40af-471a-9256-462a940f11f1&quot;,&quot;properties&quot;:{&quot;noteIndex&quot;:0},&quot;isEdited&quot;:false,&quot;manualOverride&quot;:{&quot;citeprocText&quot;:&quot;[104]&quot;,&quot;isManuallyOverridden&quot;:false,&quot;manualOverrideText&quot;:&quot;&quot;},&quot;citationTag&quot;:&quot;MENDELEY_CITATION_v3_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&quot;,&quot;citationItems&quot;:[{&quot;id&quot;:&quot;bb2e5d02-0db3-3e27-a1ba-340e41b25631&quot;,&quot;itemData&quot;:{&quot;URL&quot;:&quot;https://www.gamesindustry.biz/articles/2020-01-16-what-is-the-best-game-engine-is-unity-the-right-game-engine-for-you&quot;,&quot;accessed&quot;:{&quot;date-parts&quot;:[[&quot;2021&quot;,&quot;6&quot;,&quot;20&quot;]]},&quot;id&quot;:&quot;bb2e5d02-0db3-3e27-a1ba-340e41b25631&quot;,&quot;issued&quot;:{&quot;date-parts&quot;:[[&quot;0&quot;]]},&quot;title&quot;:&quot;What is the best game engine: is Unity right for you? | GamesIndustry.biz&quot;,&quot;type&quot;:&quot;webpage&quot;,&quot;container-title-short&quot;:&quot;&quot;},&quot;uris&quot;:[&quot;http://www.mendeley.com/documents/?uuid=bb2e5d02-0db3-3e27-a1ba-340e41b25631&quot;],&quot;isTemporary&quot;:false,&quot;legacyDesktopId&quot;:&quot;bb2e5d02-0db3-3e27-a1ba-340e41b25631&quot;}]},{&quot;citationID&quot;:&quot;MENDELEY_CITATION_4a3bd0ae-448f-4f0a-b8d3-f5c6014a8528&quot;,&quot;properties&quot;:{&quot;noteIndex&quot;:0},&quot;isEdited&quot;:false,&quot;manualOverride&quot;:{&quot;citeprocText&quot;:&quot;[105]&quot;,&quot;isManuallyOverridden&quot;:false,&quot;manualOverrideText&quot;:&quot;&quot;},&quot;citationTag&quot;:&quot;MENDELEY_CITATION_v3_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&quot;,&quot;citationItems&quot;:[{&quot;id&quot;:&quot;51802f52-7b95-34c0-baa0-9c1d1872823e&quot;,&quot;itemData&quot;:{&quot;URL&quot;:&quot;https://www.youtube.com/watch?v=RInUu1_8aGw&quot;,&quot;accessed&quot;:{&quot;date-parts&quot;:[[&quot;2021&quot;,&quot;6&quot;,&quot;21&quot;]]},&quot;author&quot;:[{&quot;dropping-particle&quot;:&quot;&quot;,&quot;family&quot;:&quot;Brackeys&quot;,&quot;given&quot;:&quot;&quot;,&quot;non-dropping-particle&quot;:&quot;&quot;,&quot;parse-names&quot;:false,&quot;suffix&quot;:&quot;&quot;}],&quot;id&quot;:&quot;51802f52-7b95-34c0-baa0-9c1d1872823e&quot;,&quot;issued&quot;:{&quot;date-parts&quot;:[[&quot;0&quot;]]},&quot;title&quot;:&quot;How to make a CUSTOM INSPECTOR in Unity - YouTube&quot;,&quot;type&quot;:&quot;webpage&quot;,&quot;container-title-short&quot;:&quot;&quot;},&quot;uris&quot;:[&quot;http://www.mendeley.com/documents/?uuid=51802f52-7b95-34c0-baa0-9c1d1872823e&quot;],&quot;isTemporary&quot;:false,&quot;legacyDesktopId&quot;:&quot;51802f52-7b95-34c0-baa0-9c1d1872823e&quot;}]},{&quot;citationID&quot;:&quot;MENDELEY_CITATION_1a4129cc-3ecd-46be-9cfc-89e53fd107dc&quot;,&quot;properties&quot;:{&quot;noteIndex&quot;:0},&quot;isEdited&quot;:false,&quot;manualOverride&quot;:{&quot;citeprocText&quot;:&quot;[106]&quot;,&quot;isManuallyOverridden&quot;:false,&quot;manualOverrideText&quot;:&quot;&quot;},&quot;citationTag&quot;:&quot;MENDELEY_CITATION_v3_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&quot;,&quot;citationItems&quot;:[{&quot;id&quot;:&quot;a8363dba-aace-3913-a92b-d597cd56b563&quot;,&quot;itemData&quot;:{&quot;URL&quot;:&quot;https://unity.com/madewith&quot;,&quot;accessed&quot;:{&quot;date-parts&quot;:[[&quot;2021&quot;,&quot;6&quot;,&quot;21&quot;]]},&quot;author&quot;:[{&quot;dropping-particle&quot;:&quot;&quot;,&quot;family&quot;:&quot;Unity Technologies&quot;,&quot;given&quot;:&quot;&quot;,&quot;non-dropping-particle&quot;:&quot;&quot;,&quot;parse-names&quot;:false,&quot;suffix&quot;:&quot;&quot;}],&quot;id&quot;:&quot;a8363dba-aace-3913-a92b-d597cd56b563&quot;,&quot;issued&quot;:{&quot;date-parts&quot;:[[&quot;0&quot;]]},&quot;title&quot;:&quot;Made With Unity | Unity&quot;,&quot;type&quot;:&quot;webpage&quot;,&quot;container-title-short&quot;:&quot;&quot;},&quot;uris&quot;:[&quot;http://www.mendeley.com/documents/?uuid=a8363dba-aace-3913-a92b-d597cd56b563&quot;],&quot;isTemporary&quot;:false,&quot;legacyDesktopId&quot;:&quot;a8363dba-aace-3913-a92b-d597cd56b563&quot;}]},{&quot;citationID&quot;:&quot;MENDELEY_CITATION_8ce11651-b882-4bd0-8a92-0c6e2f2b25df&quot;,&quot;properties&quot;:{&quot;noteIndex&quot;:0},&quot;isEdited&quot;:false,&quot;manualOverride&quot;:{&quot;citeprocText&quot;:&quot;[107]&quot;,&quot;isManuallyOverridden&quot;:false,&quot;manualOverrideText&quot;:&quot;&quot;},&quot;citationTag&quot;:&quot;MENDELEY_CITATION_v3_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&quot;,&quot;citationItems&quot;:[{&quot;id&quot;:&quot;25af8f52-7160-3474-bd11-50bce7e038de&quot;,&quot;itemData&quot;:{&quot;URL&quot;:&quot;https://www.youtube.com/watch?v=jjUsSL4T3ig&quot;,&quot;author&quot;:[{&quot;dropping-particle&quot;:&quot;&quot;,&quot;family&quot;:&quot;Dickinson&quot;,&quot;given&quot;:&quot;Brendan&quot;,&quot;non-dropping-particle&quot;:&quot;&quot;,&quot;parse-names&quot;:false,&quot;suffix&quot;:&quot;&quot;}],&quot;id&quot;:&quot;25af8f52-7160-3474-bd11-50bce7e038de&quot;,&quot;issued&quot;:{&quot;date-parts&quot;:[[&quot;2021&quot;]]},&quot;title&quot;:&quot;Unity VS Unreal Engine in 2021 | What is the best Game Engine?&quot;,&quot;type&quot;:&quot;webpage&quot;,&quot;container-title-short&quot;:&quot;&quot;},&quot;uris&quot;:[&quot;http://www.mendeley.com/documents/?uuid=b5f36eaa-21f9-40c3-adf6-ab4a109a5816&quot;],&quot;isTemporary&quot;:false,&quot;legacyDesktopId&quot;:&quot;b5f36eaa-21f9-40c3-adf6-ab4a109a5816&quot;}]},{&quot;citationID&quot;:&quot;MENDELEY_CITATION_3fead0d3-2d6d-4fa3-bc86-a9fc8fc732f7&quot;,&quot;properties&quot;:{&quot;noteIndex&quot;:0},&quot;isEdited&quot;:false,&quot;manualOverride&quot;:{&quot;citeprocText&quot;:&quot;[108]&quot;,&quot;isManuallyOverridden&quot;:false,&quot;manualOverrideText&quot;:&quot;&quot;},&quot;citationTag&quot;:&quot;MENDELEY_CITATION_v3_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&quot;,&quot;citationItems&quot;:[{&quot;id&quot;:&quot;b41e61f1-af93-3df6-a5b1-f343d867d342&quot;,&quot;itemData&quot;:{&quot;URL&quot;:&quot;https://docs.unity3d.com/ScriptReference/MonoBehaviour.FixedUpdate.html&quot;,&quot;accessed&quot;:{&quot;date-parts&quot;:[[&quot;2021&quot;,&quot;9&quot;,&quot;4&quot;]]},&quot;id&quot;:&quot;b41e61f1-af93-3df6-a5b1-f343d867d342&quot;,&quot;issued&quot;:{&quot;date-parts&quot;:[[&quot;0&quot;]]},&quot;title&quot;:&quot;Unity - Scripting API: MonoBehaviour.FixedUpdate()&quot;,&quot;type&quot;:&quot;webpage&quot;,&quot;container-title-short&quot;:&quot;&quot;},&quot;uris&quot;:[&quot;http://www.mendeley.com/documents/?uuid=b41e61f1-af93-3df6-a5b1-f343d867d342&quot;],&quot;isTemporary&quot;:false,&quot;legacyDesktopId&quot;:&quot;b41e61f1-af93-3df6-a5b1-f343d867d342&quot;}]},{&quot;citationID&quot;:&quot;MENDELEY_CITATION_0d290f8a-d77a-4e92-ba18-46c907ff7f69&quot;,&quot;properties&quot;:{&quot;noteIndex&quot;:0},&quot;isEdited&quot;:false,&quot;manualOverride&quot;:{&quot;citeprocText&quot;:&quot;[109]&quot;,&quot;isManuallyOverridden&quot;:false,&quot;manualOverrideText&quot;:&quot;&quot;},&quot;citationTag&quot;:&quot;MENDELEY_CITATION_v3_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&quot;,&quot;citationItems&quot;:[{&quot;id&quot;:&quot;2735260e-be90-3057-900b-85c30bd3a45b&quot;,&quot;itemData&quot;:{&quot;URL&quot;:&quot;https://docs.unity3d.com/ScriptReference/Debug.html&quot;,&quot;accessed&quot;:{&quot;date-parts&quot;:[[&quot;2021&quot;,&quot;9&quot;,&quot;19&quot;]]},&quot;id&quot;:&quot;2735260e-be90-3057-900b-85c30bd3a45b&quot;,&quot;issued&quot;:{&quot;date-parts&quot;:[[&quot;0&quot;]]},&quot;title&quot;:&quot;Unity - Scripting API: Debug&quot;,&quot;type&quot;:&quot;webpage&quot;,&quot;container-title-short&quot;:&quot;&quot;},&quot;uris&quot;:[&quot;http://www.mendeley.com/documents/?uuid=2735260e-be90-3057-900b-85c30bd3a45b&quot;],&quot;isTemporary&quot;:false,&quot;legacyDesktopId&quot;:&quot;2735260e-be90-3057-900b-85c30bd3a45b&quot;}]},{&quot;citationID&quot;:&quot;MENDELEY_CITATION_833ff8fe-b65e-473e-806c-af6f3ba3c080&quot;,&quot;properties&quot;:{&quot;noteIndex&quot;:0},&quot;isEdited&quot;:false,&quot;manualOverride&quot;:{&quot;citeprocText&quot;:&quot;[110]&quot;,&quot;isManuallyOverridden&quot;:false,&quot;manualOverrideText&quot;:&quot;&quot;},&quot;citationTag&quot;:&quot;MENDELEY_CITATION_v3_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&quot;,&quot;citationItems&quot;:[{&quot;id&quot;:&quot;3307c3b2-e7cf-35e5-acd1-561f30f365a2&quot;,&quot;itemData&quot;:{&quot;URL&quot;:&quot;https://docs.unity3d.com/Manual/Prefabs.html&quot;,&quot;accessed&quot;:{&quot;date-parts&quot;:[[&quot;2021&quot;,&quot;9&quot;,&quot;4&quot;]]},&quot;id&quot;:&quot;3307c3b2-e7cf-35e5-acd1-561f30f365a2&quot;,&quot;issued&quot;:{&quot;date-parts&quot;:[[&quot;0&quot;]]},&quot;title&quot;:&quot;Unity - Manual: Prefabs&quot;,&quot;type&quot;:&quot;webpage&quot;,&quot;container-title-short&quot;:&quot;&quot;},&quot;uris&quot;:[&quot;http://www.mendeley.com/documents/?uuid=3307c3b2-e7cf-35e5-acd1-561f30f365a2&quot;],&quot;isTemporary&quot;:false,&quot;legacyDesktopId&quot;:&quot;3307c3b2-e7cf-35e5-acd1-561f30f365a2&quot;}]},{&quot;citationID&quot;:&quot;MENDELEY_CITATION_2b52ce5f-ee18-403f-aad0-34b09cad0559&quot;,&quot;properties&quot;:{&quot;noteIndex&quot;:0},&quot;isEdited&quot;:false,&quot;manualOverride&quot;:{&quot;citeprocText&quot;:&quot;[111, 112]&quot;,&quot;isManuallyOverridden&quot;:false,&quot;manualOverrideText&quot;:&quot;&quot;},&quot;citationTag&quot;:&quot;MENDELEY_CITATION_v3_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&quot;,&quot;citationItems&quot;:[{&quot;id&quot;:&quot;e71879d6-56d5-3f84-83f0-a0025e908cf4&quot;,&quot;itemData&quot;:{&quot;URL&quot;:&quot;https://www.youtube.com/watch?v=1yoFjjJRnLY&quot;,&quot;accessed&quot;:{&quot;date-parts&quot;:[[&quot;2021&quot;,&quot;9&quot;,&quot;20&quot;]]},&quot;author&quot;:[{&quot;dropping-particle&quot;:&quot;&quot;,&quot;family&quot;:&quot;sociamix&quot;,&quot;given&quot;:&quot;&quot;,&quot;non-dropping-particle&quot;:&quot;&quot;,&quot;parse-names&quot;:false,&quot;suffix&quot;:&quot;&quot;}],&quot;id&quot;:&quot;e71879d6-56d5-3f84-83f0-a0025e908cf4&quot;,&quot;issued&quot;:{&quot;date-parts&quot;:[[&quot;0&quot;]]},&quot;title&quot;:&quot;10 mins GameDev tips - Quaternions - YouTube&quot;,&quot;type&quot;:&quot;webpage&quot;,&quot;container-title-short&quot;:&quot;&quot;},&quot;uris&quot;:[&quot;http://www.mendeley.com/documents/?uuid=e71879d6-56d5-3f84-83f0-a0025e908cf4&quot;],&quot;isTemporary&quot;:false,&quot;legacyDesktopId&quot;:&quot;e71879d6-56d5-3f84-83f0-a0025e908cf4&quot;},{&quot;id&quot;:&quot;e01b0ccc-456b-36d4-b451-64a20fc951de&quot;,&quot;itemData&quot;:{&quot;URL&quot;:&quot;https://www.youtube.com/watch?v=zjMuIxRvygQ&quot;,&quot;accessed&quot;:{&quot;date-parts&quot;:[[&quot;2021&quot;,&quot;9&quot;,&quot;20&quot;]]},&quot;author&quot;:[{&quot;dropping-particle&quot;:&quot;&quot;,&quot;family&quot;:&quot;3Blue1Brown&quot;,&quot;given&quot;:&quot;&quot;,&quot;non-dropping-particle&quot;:&quot;&quot;,&quot;parse-names&quot;:false,&quot;suffix&quot;:&quot;&quot;}],&quot;id&quot;:&quot;e01b0ccc-456b-36d4-b451-64a20fc951de&quot;,&quot;issued&quot;:{&quot;date-parts&quot;:[[&quot;2018&quot;]]},&quot;title&quot;:&quot;Quaternions and 3d rotation, explained interactively - YouTube&quot;,&quot;type&quot;:&quot;webpage&quot;,&quot;container-title-short&quot;:&quot;&quot;},&quot;uris&quot;:[&quot;http://www.mendeley.com/documents/?uuid=e01b0ccc-456b-36d4-b451-64a20fc951de&quot;],&quot;isTemporary&quot;:false,&quot;legacyDesktopId&quot;:&quot;e01b0ccc-456b-36d4-b451-64a20fc951de&quot;}]},{&quot;citationID&quot;:&quot;MENDELEY_CITATION_3a4075fd-dac7-4329-ae18-456dcf6d3f13&quot;,&quot;properties&quot;:{&quot;noteIndex&quot;:0},&quot;isEdited&quot;:false,&quot;manualOverride&quot;:{&quot;citeprocText&quot;:&quot;[113, 114]&quot;,&quot;isManuallyOverridden&quot;:false,&quot;manualOverrideText&quot;:&quot;&quot;},&quot;citationTag&quot;:&quot;MENDELEY_CITATION_v3_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&quot;,&quot;citationItems&quot;:[{&quot;id&quot;:&quot;2f0103d4-af19-3068-b203-92f264ff6d08&quot;,&quot;itemData&quot;:{&quot;DOI&quot;:&quot;10.1201/b17100&quot;,&quot;ISBN&quot;:&quot;9781466581401&quot;,&quot;abstract&quot;:&quot;An Accessible, Modular Style of Game Building—Easily Start Making Games with Unity 3D C# Game Programming Cookbook for Unity 3D presents a highly flexible core framework to create just about any type of game by plugging in different script components. Most scripts function within the game framework or in your own structures. The techniques and concepts discussed in the book give you a solid foundation in game development. The first ten chapters set up the flexible, reusable framework based in C# and suitable for all game types. The book also explains scripting of generic, reusable, and common functionality. The remainder of the text adds game-specific code to the framework to create four example games: a top-down arena shooter, a futuristic racing combat game, a tank arena deathmatch game, and a classic arcade-style vertical scrolling shoot ’em up. The games encompass artificial intelligence (path following, target chasing, and line-of-sight patrolling behaviors), game state control, wheel colliders, and weapon inventory management. The example files are available for download on the book’s CRC Press web page. Reducing your recoding, repurposing, or adaptation time, this book provides script-based components that you can use to jump start your own projects. The book’s modular components can be mixed and matched to build various kinds of video games for the Unity game engine.&quot;,&quot;author&quot;:[{&quot;dropping-particle&quot;:&quot;&quot;,&quot;family&quot;:&quot;Murray&quot;,&quot;given&quot;:&quot;Jeff W.&quot;,&quot;non-dropping-particle&quot;:&quot;&quot;,&quot;parse-names&quot;:false,&quot;suffix&quot;:&quot;&quot;}],&quot;container-title&quot;:&quot;C# Game Programming Cookbook for Unity 3D&quot;,&quot;edition&quot;:&quot;2&quot;,&quot;id&quot;:&quot;2f0103d4-af19-3068-b203-92f264ff6d08&quot;,&quot;issued&quot;:{&quot;date-parts&quot;:[[&quot;2014&quot;]]},&quot;title&quot;:&quot;C# Game Programming Cookbook for Unity 3D&quot;,&quot;type&quot;:&quot;book&quot;,&quot;container-title-short&quot;:&quot;&quot;},&quot;uris&quot;:[&quot;http://www.mendeley.com/documents/?uuid=2f0103d4-af19-3068-b203-92f264ff6d08&quot;],&quot;isTemporary&quot;:false,&quot;legacyDesktopId&quot;:&quot;2f0103d4-af19-3068-b203-92f264ff6d08&quot;},{&quot;id&quot;:&quot;ec366a0a-55a9-36b8-8dac-a2d2b1b06583&quot;,&quot;itemData&quot;:{&quot;DOI&quot;:&quot;10.1007/978-1-4842-5656-5&quot;,&quot;ISBN&quot;:&quot;1484256557&quot;,&quot;author&quot;:[{&quot;dropping-particle&quot;:&quot;&quot;,&quot;family&quot;:&quot;Hardman&quot;,&quot;given&quot;:&quot;Casey&quot;,&quot;non-dropping-particle&quot;:&quot;&quot;,&quot;parse-names&quot;:false,&quot;suffix&quot;:&quot;&quot;}],&quot;container-title&quot;:&quot;Game Programming with Unity and C#&quot;,&quot;id&quot;:&quot;ec366a0a-55a9-36b8-8dac-a2d2b1b06583&quot;,&quot;issued&quot;:{&quot;date-parts&quot;:[[&quot;2020&quot;]]},&quot;title&quot;:&quot;Game Programming with Unity and C#&quot;,&quot;type&quot;:&quot;book&quot;,&quot;container-title-short&quot;:&quot;&quot;},&quot;uris&quot;:[&quot;http://www.mendeley.com/documents/?uuid=ec366a0a-55a9-36b8-8dac-a2d2b1b06583&quot;],&quot;isTemporary&quot;:false,&quot;legacyDesktopId&quot;:&quot;ec366a0a-55a9-36b8-8dac-a2d2b1b06583&quot;}]},{&quot;citationID&quot;:&quot;MENDELEY_CITATION_ac1e0e74-3aaf-4bad-96d6-fcd8b7703c4a&quot;,&quot;properties&quot;:{&quot;noteIndex&quot;:0},&quot;isEdited&quot;:false,&quot;manualOverride&quot;:{&quot;citeprocText&quot;:&quot;[115, 116]&quot;,&quot;isManuallyOverridden&quot;:false,&quot;manualOverrideText&quot;:&quot;&quot;},&quot;citationTag&quot;:&quot;MENDELEY_CITATION_v3_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&quot;,&quot;citationItems&quot;:[{&quot;id&quot;:&quot;894d60c7-10d1-3e7c-aad0-3e44aada9283&quot;,&quot;itemData&quot;:{&quot;URL&quot;:&quot;https://www.youtube.com/watch?v=Ufp8weYYDE8&quot;,&quot;accessed&quot;:{&quot;date-parts&quot;:[[&quot;2021&quot;,&quot;6&quot;,&quot;24&quot;]]},&quot;author&quot;:[{&quot;dropping-particle&quot;:&quot;&quot;,&quot;family&quot;:&quot;Insider&quot;,&quot;given&quot;:&quot;&quot;,&quot;non-dropping-particle&quot;:&quot;&quot;,&quot;parse-names&quot;:false,&quot;suffix&quot;:&quot;&quot;}],&quot;id&quot;:&quot;894d60c7-10d1-3e7c-aad0-3e44aada9283&quot;,&quot;issued&quot;:{&quot;date-parts&quot;:[[&quot;0&quot;]]},&quot;title&quot;:&quot;Why 'The Mandalorian' Uses Virtual Sets Over Green Screen | Movies Insider - YouTube&quot;,&quot;type&quot;:&quot;webpage&quot;,&quot;container-title-short&quot;:&quot;&quot;},&quot;uris&quot;:[&quot;http://www.mendeley.com/documents/?uuid=894d60c7-10d1-3e7c-aad0-3e44aada9283&quot;],&quot;isTemporary&quot;:false,&quot;legacyDesktopId&quot;:&quot;894d60c7-10d1-3e7c-aad0-3e44aada9283&quot;},{&quot;id&quot;:&quot;fa00ea42-96e6-3960-bed4-1402aba2c2a5&quot;,&quot;itemData&quot;:{&quot;URL&quot;:&quot;https://www.youtube.com/watch?v=bErPsq5kPzE&quot;,&quot;accessed&quot;:{&quot;date-parts&quot;:[[&quot;2021&quot;,&quot;6&quot;,&quot;24&quot;]]},&quot;author&quot;:[{&quot;dropping-particle&quot;:&quot;&quot;,&quot;family&quot;:&quot;Epic Games&quot;,&quot;given&quot;:&quot;&quot;,&quot;non-dropping-particle&quot;:&quot;&quot;,&quot;parse-names&quot;:false,&quot;suffix&quot;:&quot;&quot;}],&quot;id&quot;:&quot;fa00ea42-96e6-3960-bed4-1402aba2c2a5&quot;,&quot;issued&quot;:{&quot;date-parts&quot;:[[&quot;0&quot;]]},&quot;title&quot;:&quot;Real-Time In-Camera VFX for Next-Gen Filmmaking | Project Spotlight | Unreal Engine - YouTube&quot;,&quot;type&quot;:&quot;webpage&quot;,&quot;container-title-short&quot;:&quot;&quot;},&quot;uris&quot;:[&quot;http://www.mendeley.com/documents/?uuid=fa00ea42-96e6-3960-bed4-1402aba2c2a5&quot;],&quot;isTemporary&quot;:false,&quot;legacyDesktopId&quot;:&quot;fa00ea42-96e6-3960-bed4-1402aba2c2a5&quot;}]},{&quot;citationID&quot;:&quot;MENDELEY_CITATION_55962c8e-d891-469b-a9e7-03ac04f394e3&quot;,&quot;properties&quot;:{&quot;noteIndex&quot;:0},&quot;isEdited&quot;:false,&quot;manualOverride&quot;:{&quot;citeprocText&quot;:&quot;[117]&quot;,&quot;isManuallyOverridden&quot;:false,&quot;manualOverrideText&quot;:&quot;&quot;},&quot;citationTag&quot;:&quot;MENDELEY_CITATION_v3_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&quot;,&quot;citationItems&quot;:[{&quot;id&quot;:&quot;f9d68e3f-60fe-3a1e-9cbd-c22990a5aa18&quot;,&quot;itemData&quot;:{&quot;URL&quot;:&quot;https://www.unrealengine.com/en-US/blog/borderlands&quot;,&quot;accessed&quot;:{&quot;date-parts&quot;:[[&quot;2021&quot;,&quot;7&quot;,&quot;1&quot;]]},&quot;id&quot;:&quot;f9d68e3f-60fe-3a1e-9cbd-c22990a5aa18&quot;,&quot;issued&quot;:{&quot;date-parts&quot;:[[&quot;0&quot;]]},&quot;title&quot;:&quot;Gearbox Software’s Borderlands More Awesome Than Ever with Unreal Engine 3&quot;,&quot;type&quot;:&quot;webpage&quot;,&quot;container-title-short&quot;:&quot;&quot;},&quot;uris&quot;:[&quot;http://www.mendeley.com/documents/?uuid=f9d68e3f-60fe-3a1e-9cbd-c22990a5aa18&quot;],&quot;isTemporary&quot;:false,&quot;legacyDesktopId&quot;:&quot;f9d68e3f-60fe-3a1e-9cbd-c22990a5aa18&quot;}]},{&quot;citationID&quot;:&quot;MENDELEY_CITATION_435883bc-6fed-4efc-8c41-c0a3940b497b&quot;,&quot;properties&quot;:{&quot;noteIndex&quot;:0},&quot;isEdited&quot;:false,&quot;manualOverride&quot;:{&quot;isManuallyOverridden&quot;:false,&quot;citeprocText&quot;:&quot;[98]&quot;,&quot;manualOverrideText&quot;:&quot;&quot;},&quot;citationTag&quot;:&quot;MENDELEY_CITATION_v3_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&quot;,&quot;citationItems&quot;:[{&quot;id&quot;:&quot;528f1739-38c1-3209-98fa-45dd690ab346&quot;,&quot;itemData&quot;:{&quot;type&quot;:&quot;book&quot;,&quot;id&quot;:&quot;528f1739-38c1-3209-98fa-45dd690ab346&quot;,&quot;title&quot;:&quot;Game Engine Architecture, Third Edition&quot;,&quot;author&quot;:[{&quot;family&quot;:&quot;Gregory&quot;,&quot;given&quot;:&quot;Jason&quot;,&quot;parse-names&quot;:false,&quot;dropping-particle&quot;:&quot;&quot;,&quot;non-dropping-particle&quot;:&quot;&quot;}],&quot;container-title&quot;:&quot;Game Engine Architecture, Third Edition&quot;,&quot;DOI&quot;:&quot;10.1201/9781315267845&quot;,&quot;ISBN&quot;:&quot;9781138035454&quot;,&quot;issued&quot;:{&quot;date-parts&quot;:[[2018]]},&quot;container-title-short&quot;:&quot;&quot;},&quot;isTemporary&quot;:false}]},{&quot;citationID&quot;:&quot;MENDELEY_CITATION_54a6400b-2d51-4799-a3f0-cf81b8924d7b&quot;,&quot;properties&quot;:{&quot;noteIndex&quot;:0},&quot;isEdited&quot;:false,&quot;manualOverride&quot;:{&quot;citeprocText&quot;:&quot;[118]&quot;,&quot;isManuallyOverridden&quot;:false,&quot;manualOverrideText&quot;:&quot;&quot;},&quot;citationTag&quot;:&quot;MENDELEY_CITATION_v3_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&quot;,&quot;citationItems&quot;:[{&quot;id&quot;:&quot;e41f482e-c35c-3dcb-ab52-22cb5edf3a99&quot;,&quot;itemData&quot;:{&quot;URL&quot;:&quot;https://www.cryengine.com/support/view/licensing&quot;,&quot;accessed&quot;:{&quot;date-parts&quot;:[[&quot;2021&quot;,&quot;6&quot;,&quot;24&quot;]]},&quot;id&quot;:&quot;e41f482e-c35c-3dcb-ab52-22cb5edf3a99&quot;,&quot;issued&quot;:{&quot;date-parts&quot;:[[&quot;0&quot;]]},&quot;title&quot;:&quot;CRYENGINE | Support: Licensing&quot;,&quot;type&quot;:&quot;webpage&quot;,&quot;container-title-short&quot;:&quot;&quot;},&quot;uris&quot;:[&quot;http://www.mendeley.com/documents/?uuid=e41f482e-c35c-3dcb-ab52-22cb5edf3a99&quot;],&quot;isTemporary&quot;:false,&quot;legacyDesktopId&quot;:&quot;e41f482e-c35c-3dcb-ab52-22cb5edf3a99&quot;}]},{&quot;citationID&quot;:&quot;MENDELEY_CITATION_d2c9c370-5ff8-4051-bd67-4dd931cb1281&quot;,&quot;properties&quot;:{&quot;noteIndex&quot;:0},&quot;isEdited&quot;:false,&quot;manualOverride&quot;:{&quot;citeprocText&quot;:&quot;[119, 120]&quot;,&quot;isManuallyOverridden&quot;:false,&quot;manualOverrideText&quot;:&quot;&quot;},&quot;citationTag&quot;:&quot;MENDELEY_CITATION_v3_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&quot;,&quot;citationItems&quot;:[{&quot;id&quot;:&quot;034df2bc-df2a-37e3-acf2-940116524155&quot;,&quot;itemData&quot;:{&quot;URL&quot;:&quot;https://support.unity.com/hc/en-us/articles/206336795-What-platforms-are-supported-by-Unity-&quot;,&quot;accessed&quot;:{&quot;date-parts&quot;:[[&quot;2021&quot;,&quot;6&quot;,&quot;23&quot;]]},&quot;author&quot;:[{&quot;dropping-particle&quot;:&quot;&quot;,&quot;family&quot;:&quot;Technologies&quot;,&quot;given&quot;:&quot;Unity&quot;,&quot;non-dropping-particle&quot;:&quot;&quot;,&quot;parse-names&quot;:false,&quot;suffix&quot;:&quot;&quot;}],&quot;id&quot;:&quot;034df2bc-df2a-37e3-acf2-940116524155&quot;,&quot;issued&quot;:{&quot;date-parts&quot;:[[&quot;0&quot;]]},&quot;title&quot;:&quot;What platforms are supported by Unity? – Unity&quot;,&quot;type&quot;:&quot;webpage&quot;,&quot;container-title-short&quot;:&quot;&quot;},&quot;uris&quot;:[&quot;http://www.mendeley.com/documents/?uuid=034df2bc-df2a-37e3-acf2-940116524155&quot;],&quot;isTemporary&quot;:false,&quot;legacyDesktopId&quot;:&quot;034df2bc-df2a-37e3-acf2-940116524155&quot;},{&quot;id&quot;:&quot;3d389df6-db55-3e47-b980-41263f553713&quot;,&quot;itemData&quot;:{&quot;URL&quot;:&quot;https://www.unrealengine.com/en-US/features/multi-platform-development&quot;,&quot;accessed&quot;:{&quot;date-parts&quot;:[[&quot;2021&quot;,&quot;6&quot;,&quot;23&quot;]]},&quot;author&quot;:[{&quot;dropping-particle&quot;:&quot;&quot;,&quot;family&quot;:&quot;Epic Games&quot;,&quot;given&quot;:&quot;&quot;,&quot;non-dropping-particle&quot;:&quot;&quot;,&quot;parse-names&quot;:false,&quot;suffix&quot;:&quot;&quot;}],&quot;id&quot;:&quot;3d389df6-db55-3e47-b980-41263f553713&quot;,&quot;issued&quot;:{&quot;date-parts&quot;:[[&quot;0&quot;]]},&quot;title&quot;:&quot;Multi-platform development&quot;,&quot;type&quot;:&quot;webpage&quot;,&quot;container-title-short&quot;:&quot;&quot;},&quot;uris&quot;:[&quot;http://www.mendeley.com/documents/?uuid=3d389df6-db55-3e47-b980-41263f553713&quot;],&quot;isTemporary&quot;:false,&quot;legacyDesktopId&quot;:&quot;3d389df6-db55-3e47-b980-41263f553713&quot;}]},{&quot;citationID&quot;:&quot;MENDELEY_CITATION_e06e2a1f-5152-4d53-aaf2-f0d482a870ef&quot;,&quot;properties&quot;:{&quot;noteIndex&quot;:0},&quot;isEdited&quot;:false,&quot;manualOverride&quot;:{&quot;citeprocText&quot;:&quot;[103, 121]&quot;,&quot;isManuallyOverridden&quot;:false,&quot;manualOverrideText&quot;:&quot;&quot;},&quot;citationTag&quot;:&quot;MENDELEY_CITATION_v3_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&quot;,&quot;citationItems&quot;:[{&quot;id&quot;:&quot;8807654b-b7ba-3f70-862a-1ce462d16a3f&quot;,&quot;itemData&quot;:{&quot;URL&quot;:&quot;https://www.unrealengine.com/en-US/download&quot;,&quot;accessed&quot;:{&quot;date-parts&quot;:[[&quot;2021&quot;,&quot;6&quot;,&quot;22&quot;]]},&quot;author&quot;:[{&quot;dropping-particle&quot;:&quot;&quot;,&quot;family&quot;:&quot;Epic Games&quot;,&quot;given&quot;:&quot;&quot;,&quot;non-dropping-particle&quot;:&quot;&quot;,&quot;parse-names&quot;:false,&quot;suffix&quot;:&quot;&quot;}],&quot;id&quot;:&quot;8807654b-b7ba-3f70-862a-1ce462d16a3f&quot;,&quot;issued&quot;:{&quot;date-parts&quot;:[[&quot;0&quot;]]},&quot;title&quot;:&quot;Download - Unreal Engine&quot;,&quot;type&quot;:&quot;webpage&quot;,&quot;container-title-short&quot;:&quot;&quot;},&quot;uris&quot;:[&quot;http://www.mendeley.com/documents/?uuid=8807654b-b7ba-3f70-862a-1ce462d16a3f&quot;],&quot;isTemporary&quot;:false,&quot;legacyDesktopId&quot;:&quot;8807654b-b7ba-3f70-862a-1ce462d16a3f&quot;},{&quot;id&quot;:&quot;573f93b5-939a-3a50-88f7-9cb8be2445d9&quot;,&quot;itemData&quot;:{&quot;URL&quot;:&quot;https://store.unity.com/compare-plans?currency=USD&quot;,&quot;accessed&quot;:{&quot;date-parts&quot;:[[&quot;2021&quot;,&quot;6&quot;,&quot;23&quot;]]},&quot;author&quot;:[{&quot;dropping-particle&quot;:&quot;&quot;,&quot;family&quot;:&quot;Unity Technologie&quot;,&quot;given&quot;:&quot;&quot;,&quot;non-dropping-particle&quot;:&quot;&quot;,&quot;parse-names&quot;:false,&quot;suffix&quot;:&quot;&quot;}],&quot;id&quot;:&quot;573f93b5-939a-3a50-88f7-9cb8be2445d9&quot;,&quot;issued&quot;:{&quot;date-parts&quot;:[[&quot;0&quot;]]},&quot;title&quot;:&quot;Compare Unity plans: Pro vs Plus vs Free. Choose the best 2D - 3D engine for your project! - Unity Store&quot;,&quot;type&quot;:&quot;webpage&quot;,&quot;container-title-short&quot;:&quot;&quot;},&quot;uris&quot;:[&quot;http://www.mendeley.com/documents/?uuid=573f93b5-939a-3a50-88f7-9cb8be2445d9&quot;],&quot;isTemporary&quot;:false,&quot;legacyDesktopId&quot;:&quot;573f93b5-939a-3a50-88f7-9cb8be2445d9&quot;}]},{&quot;citationID&quot;:&quot;MENDELEY_CITATION_14b12b1b-977e-4bc6-8f16-50b2c17200f6&quot;,&quot;properties&quot;:{&quot;noteIndex&quot;:0},&quot;isEdited&quot;:false,&quot;manualOverride&quot;:{&quot;citeprocText&quot;:&quot;[118]&quot;,&quot;isManuallyOverridden&quot;:false,&quot;manualOverrideText&quot;:&quot;&quot;},&quot;citationTag&quot;:&quot;MENDELEY_CITATION_v3_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&quot;,&quot;citationItems&quot;:[{&quot;id&quot;:&quot;e41f482e-c35c-3dcb-ab52-22cb5edf3a99&quot;,&quot;itemData&quot;:{&quot;URL&quot;:&quot;https://www.cryengine.com/support/view/licensing&quot;,&quot;accessed&quot;:{&quot;date-parts&quot;:[[&quot;2021&quot;,&quot;6&quot;,&quot;24&quot;]]},&quot;id&quot;:&quot;e41f482e-c35c-3dcb-ab52-22cb5edf3a99&quot;,&quot;issued&quot;:{&quot;date-parts&quot;:[[&quot;0&quot;]]},&quot;title&quot;:&quot;CRYENGINE | Support: Licensing&quot;,&quot;type&quot;:&quot;webpage&quot;,&quot;container-title-short&quot;:&quot;&quot;},&quot;uris&quot;:[&quot;http://www.mendeley.com/documents/?uuid=e41f482e-c35c-3dcb-ab52-22cb5edf3a99&quot;],&quot;isTemporary&quot;:false,&quot;legacyDesktopId&quot;:&quot;e41f482e-c35c-3dcb-ab52-22cb5edf3a99&quot;}]},{&quot;citationID&quot;:&quot;MENDELEY_CITATION_2a0593f9-fcab-496d-84a1-3599534373fb&quot;,&quot;properties&quot;:{&quot;noteIndex&quot;:0},&quot;isEdited&quot;:false,&quot;manualOverride&quot;:{&quot;citeprocText&quot;:&quot;[103]&quot;,&quot;isManuallyOverridden&quot;:false,&quot;manualOverrideText&quot;:&quot;&quot;},&quot;citationTag&quot;:&quot;MENDELEY_CITATION_v3_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&quot;,&quot;citationItems&quot;:[{&quot;id&quot;:&quot;573f93b5-939a-3a50-88f7-9cb8be2445d9&quot;,&quot;itemData&quot;:{&quot;URL&quot;:&quot;https://store.unity.com/compare-plans?currency=USD&quot;,&quot;accessed&quot;:{&quot;date-parts&quot;:[[&quot;2021&quot;,&quot;6&quot;,&quot;23&quot;]]},&quot;author&quot;:[{&quot;dropping-particle&quot;:&quot;&quot;,&quot;family&quot;:&quot;Unity Technologie&quot;,&quot;given&quot;:&quot;&quot;,&quot;non-dropping-particle&quot;:&quot;&quot;,&quot;parse-names&quot;:false,&quot;suffix&quot;:&quot;&quot;}],&quot;id&quot;:&quot;573f93b5-939a-3a50-88f7-9cb8be2445d9&quot;,&quot;issued&quot;:{&quot;date-parts&quot;:[[&quot;0&quot;]]},&quot;title&quot;:&quot;Compare Unity plans: Pro vs Plus vs Free. Choose the best 2D - 3D engine for your project! - Unity Store&quot;,&quot;type&quot;:&quot;webpage&quot;,&quot;container-title-short&quot;:&quot;&quot;},&quot;uris&quot;:[&quot;http://www.mendeley.com/documents/?uuid=573f93b5-939a-3a50-88f7-9cb8be2445d9&quot;],&quot;isTemporary&quot;:false,&quot;legacyDesktopId&quot;:&quot;573f93b5-939a-3a50-88f7-9cb8be2445d9&quot;}]},{&quot;citationID&quot;:&quot;MENDELEY_CITATION_25c66187-7702-41e7-a180-792a3e1c26a9&quot;,&quot;properties&quot;:{&quot;noteIndex&quot;:0},&quot;isEdited&quot;:false,&quot;manualOverride&quot;:{&quot;citeprocText&quot;:&quot;[122]&quot;,&quot;isManuallyOverridden&quot;:false,&quot;manualOverrideText&quot;:&quot;&quot;},&quot;citationTag&quot;:&quot;MENDELEY_CITATION_v3_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&quot;,&quot;citationItems&quot;:[{&quot;id&quot;:&quot;0f7196f5-5857-357e-a354-5bba658a4c3e&quot;,&quot;itemData&quot;:{&quot;URL&quot;:&quot;https://www.cryengine.com/support/view/general#platform-support&quot;,&quot;accessed&quot;:{&quot;date-parts&quot;:[[&quot;2021&quot;,&quot;6&quot;,&quot;24&quot;]]},&quot;id&quot;:&quot;0f7196f5-5857-357e-a354-5bba658a4c3e&quot;,&quot;issued&quot;:{&quot;date-parts&quot;:[[&quot;0&quot;]]},&quot;title&quot;:&quot;CRYENGINE | Support: General&quot;,&quot;type&quot;:&quot;webpage&quot;,&quot;container-title-short&quot;:&quot;&quot;},&quot;uris&quot;:[&quot;http://www.mendeley.com/documents/?uuid=0f7196f5-5857-357e-a354-5bba658a4c3e&quot;],&quot;isTemporary&quot;:false,&quot;legacyDesktopId&quot;:&quot;0f7196f5-5857-357e-a354-5bba658a4c3e&quot;}]},{&quot;citationID&quot;:&quot;MENDELEY_CITATION_ccd65012-f0fd-4499-8db1-f7e677d7b50e&quot;,&quot;properties&quot;:{&quot;noteIndex&quot;:0},&quot;isEdited&quot;:false,&quot;manualOverride&quot;:{&quot;citeprocText&quot;:&quot;[117]&quot;,&quot;isManuallyOverridden&quot;:false,&quot;manualOverrideText&quot;:&quot;&quot;},&quot;citationTag&quot;:&quot;MENDELEY_CITATION_v3_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&quot;,&quot;citationItems&quot;:[{&quot;id&quot;:&quot;f9d68e3f-60fe-3a1e-9cbd-c22990a5aa18&quot;,&quot;itemData&quot;:{&quot;URL&quot;:&quot;https://www.unrealengine.com/en-US/blog/borderlands&quot;,&quot;accessed&quot;:{&quot;date-parts&quot;:[[&quot;2021&quot;,&quot;7&quot;,&quot;1&quot;]]},&quot;id&quot;:&quot;f9d68e3f-60fe-3a1e-9cbd-c22990a5aa18&quot;,&quot;issued&quot;:{&quot;date-parts&quot;:[[&quot;0&quot;]]},&quot;title&quot;:&quot;Gearbox Software’s Borderlands More Awesome Than Ever with Unreal Engine 3&quot;,&quot;type&quot;:&quot;webpage&quot;,&quot;container-title-short&quot;:&quot;&quot;},&quot;uris&quot;:[&quot;http://www.mendeley.com/documents/?uuid=f9d68e3f-60fe-3a1e-9cbd-c22990a5aa18&quot;],&quot;isTemporary&quot;:false,&quot;legacyDesktopId&quot;:&quot;f9d68e3f-60fe-3a1e-9cbd-c22990a5aa18&quot;}]}]"/>
+    <we:property name="MENDELEY_CITATIONS_STYLE" value="{&quot;id&quot;:&quot;https://www.zotero.org/styles/iso690-numeric-brackets-cs&quot;,&quot;title&quot;:&quot;ISO-690 (numeric, brackets, Čeština)&quot;,&quot;format&quot;:&quot;numeric&quot;}"/>
   </we:properties>
   <we:bindings/>
   <we:snapshot xmlns:r="http://schemas.openxmlformats.org/officeDocument/2006/relationships"/>

</xml_diff>

<commit_message>
oprava crash GM mapa
</commit_message>
<xml_diff>
--- a/resersni cast/bakalarka.docx
+++ b/resersni cast/bakalarka.docx
@@ -7602,7 +7602,6 @@
         </w:rPr>
         <w:t xml:space="preserve">Java má pro GUI 2 </w:t>
       </w:r>
-      <w:proofErr w:type="gramStart"/>
       <w:r>
         <w:rPr>
           <w:rFonts w:cstheme="minorHAnsi"/>
@@ -7612,7 +7611,6 @@
         </w:rPr>
         <w:t>namespace</w:t>
       </w:r>
-      <w:proofErr w:type="gramEnd"/>
       <w:r>
         <w:rPr>
           <w:rFonts w:cstheme="minorHAnsi"/>
@@ -9452,21 +9450,7 @@
         <w:rPr>
           <w:rFonts w:cstheme="minorHAnsi"/>
         </w:rPr>
-        <w:t xml:space="preserve">, ale zajišťuje že program nebude v paměti nechávat data bez reference a spotřebovávat tak zbytečně více </w:t>
-      </w:r>
-      <w:proofErr w:type="gramStart"/>
-      <w:r>
-        <w:rPr>
-          <w:rFonts w:cstheme="minorHAnsi"/>
-        </w:rPr>
-        <w:t>paměti,</w:t>
-      </w:r>
-      <w:proofErr w:type="gramEnd"/>
-      <w:r>
-        <w:rPr>
-          <w:rFonts w:cstheme="minorHAnsi"/>
-        </w:rPr>
-        <w:t xml:space="preserve"> než potřebuje. Z porovnání je vidět, že C# umožňuje snazší implementaci knihovny, jelikož není potřeba importovat </w:t>
+        <w:t xml:space="preserve">, ale zajišťuje že program nebude v paměti nechávat data bez reference a spotřebovávat tak zbytečně více paměti, než potřebuje. Z porovnání je vidět, že C# umožňuje snazší implementaci knihovny, jelikož není potřeba importovat </w:t>
       </w:r>
       <w:r>
         <w:rPr>
@@ -15194,21 +15178,7 @@
         <w:rPr>
           <w:rFonts w:cstheme="minorHAnsi"/>
         </w:rPr>
-        <w:t xml:space="preserve"> pro </w:t>
-      </w:r>
-      <w:proofErr w:type="gramStart"/>
-      <w:r>
-        <w:rPr>
-          <w:rFonts w:cstheme="minorHAnsi"/>
-        </w:rPr>
-        <w:t>2D</w:t>
-      </w:r>
-      <w:proofErr w:type="gramEnd"/>
-      <w:r>
-        <w:rPr>
-          <w:rFonts w:cstheme="minorHAnsi"/>
-        </w:rPr>
-        <w:t xml:space="preserve"> grafiku nebo herní </w:t>
+        <w:t xml:space="preserve"> pro 2D grafiku nebo herní </w:t>
       </w:r>
       <w:proofErr w:type="spellStart"/>
       <w:r>
@@ -16245,21 +16215,7 @@
         <w:rPr>
           <w:shd w:val="clear" w:color="auto" w:fill="FFFFFF"/>
         </w:rPr>
-        <w:t xml:space="preserve">Unity </w:t>
-      </w:r>
-      <w:proofErr w:type="gramStart"/>
-      <w:r>
-        <w:rPr>
-          <w:shd w:val="clear" w:color="auto" w:fill="FFFFFF"/>
-        </w:rPr>
-        <w:t>3D</w:t>
-      </w:r>
-      <w:proofErr w:type="gramEnd"/>
-      <w:r>
-        <w:rPr>
-          <w:shd w:val="clear" w:color="auto" w:fill="FFFFFF"/>
-        </w:rPr>
-        <w:t xml:space="preserve"> později přejmenováno jen na Unity od společnosti Unity Technologies je jedním ze dvou největších herních </w:t>
+        <w:t xml:space="preserve">Unity 3D později přejmenováno jen na Unity od společnosti Unity Technologies je jedním ze dvou největších herních </w:t>
       </w:r>
       <w:proofErr w:type="spellStart"/>
       <w:r>
@@ -17577,12 +17533,10 @@
         <w:t xml:space="preserve">, kterou proslavila herní série </w:t>
       </w:r>
       <w:proofErr w:type="spellStart"/>
-      <w:proofErr w:type="gramStart"/>
       <w:r>
         <w:t>Crysis</w:t>
       </w:r>
       <w:proofErr w:type="spellEnd"/>
-      <w:proofErr w:type="gramEnd"/>
       <w:r>
         <w:t xml:space="preserve"> na níž předvádí schopnosti svého </w:t>
       </w:r>
@@ -18488,19 +18442,11 @@
                 <w:rFonts w:cstheme="minorHAnsi"/>
               </w:rPr>
             </w:pPr>
-            <w:proofErr w:type="gramStart"/>
-            <w:r>
-              <w:rPr>
-                <w:rFonts w:cstheme="minorHAnsi"/>
-              </w:rPr>
-              <w:t>5%</w:t>
-            </w:r>
-            <w:proofErr w:type="gramEnd"/>
-            <w:r>
-              <w:rPr>
-                <w:rFonts w:cstheme="minorHAnsi"/>
-              </w:rPr>
-              <w:t xml:space="preserve"> ze zisku</w:t>
+            <w:r>
+              <w:rPr>
+                <w:rFonts w:cstheme="minorHAnsi"/>
+              </w:rPr>
+              <w:t>5% ze zisku</w:t>
             </w:r>
           </w:p>
         </w:tc>
@@ -18514,19 +18460,11 @@
                 <w:rFonts w:cstheme="minorHAnsi"/>
               </w:rPr>
             </w:pPr>
-            <w:proofErr w:type="gramStart"/>
-            <w:r>
-              <w:rPr>
-                <w:rFonts w:cstheme="minorHAnsi"/>
-              </w:rPr>
-              <w:t>5%</w:t>
-            </w:r>
-            <w:proofErr w:type="gramEnd"/>
-            <w:r>
-              <w:rPr>
-                <w:rFonts w:cstheme="minorHAnsi"/>
-              </w:rPr>
-              <w:t xml:space="preserve"> ze zisku</w:t>
+            <w:r>
+              <w:rPr>
+                <w:rFonts w:cstheme="minorHAnsi"/>
+              </w:rPr>
+              <w:t>5% ze zisku</w:t>
             </w:r>
           </w:p>
         </w:tc>
@@ -20114,21 +20052,7 @@
         <w:rPr>
           <w:highlight w:val="yellow"/>
         </w:rPr>
-        <w:t xml:space="preserve"> má jako parametry atribut postavy, který bude měněn a znaménko (1 pro aktivaci efektu </w:t>
-      </w:r>
-      <w:proofErr w:type="gramStart"/>
-      <w:r>
-        <w:rPr>
-          <w:highlight w:val="yellow"/>
-        </w:rPr>
-        <w:t>a -1</w:t>
-      </w:r>
-      <w:proofErr w:type="gramEnd"/>
-      <w:r>
-        <w:rPr>
-          <w:highlight w:val="yellow"/>
-        </w:rPr>
-        <w:t xml:space="preserve"> pro jeho zrušení). </w:t>
+        <w:t xml:space="preserve"> má jako parametry atribut postavy, který bude měněn a znaménko (1 pro aktivaci efektu a -1 pro jeho zrušení). </w:t>
       </w:r>
       <w:proofErr w:type="spellStart"/>
       <w:r>
@@ -20932,13 +20856,92 @@
         <w:rPr>
           <w:highlight w:val="yellow"/>
         </w:rPr>
-        <w:t xml:space="preserve"> vkládat jak instance tříd knihovny z této skupiny, tak jejich </w:t>
+        <w:t xml:space="preserve"> vkládat jak instance</w:t>
       </w:r>
       <w:r>
         <w:rPr>
           <w:highlight w:val="yellow"/>
         </w:rPr>
-        <w:t>grafické verze z implementace. Každý objekt</w:t>
+        <w:t xml:space="preserve"> a potomky</w:t>
+      </w:r>
+      <w:r>
+        <w:rPr>
+          <w:highlight w:val="yellow"/>
+        </w:rPr>
+        <w:t xml:space="preserve"> tříd knihovny</w:t>
+      </w:r>
+      <w:r>
+        <w:rPr>
+          <w:highlight w:val="yellow"/>
+        </w:rPr>
+        <w:t xml:space="preserve"> (implementace typu </w:t>
+      </w:r>
+      <w:r>
+        <w:rPr>
+          <w:highlight w:val="yellow"/>
+        </w:rPr>
+        <w:t>je=</w:t>
+      </w:r>
+      <w:r>
+        <w:rPr>
+          <w:highlight w:val="yellow"/>
+          <w:lang w:val="en-US"/>
+        </w:rPr>
+        <w:t>is</w:t>
+      </w:r>
+      <w:r>
+        <w:rPr>
+          <w:highlight w:val="yellow"/>
+        </w:rPr>
+        <w:t>)</w:t>
+      </w:r>
+      <w:r>
+        <w:rPr>
+          <w:highlight w:val="yellow"/>
+        </w:rPr>
+        <w:t xml:space="preserve"> z této skupiny, tak jejich </w:t>
+      </w:r>
+      <w:r>
+        <w:rPr>
+          <w:highlight w:val="yellow"/>
+        </w:rPr>
+        <w:t>grafické verze</w:t>
+      </w:r>
+      <w:r>
+        <w:rPr>
+          <w:highlight w:val="yellow"/>
+        </w:rPr>
+        <w:t xml:space="preserve"> (</w:t>
+      </w:r>
+      <w:r>
+        <w:rPr>
+          <w:highlight w:val="yellow"/>
+        </w:rPr>
+        <w:t>implementace</w:t>
+      </w:r>
+      <w:r>
+        <w:rPr>
+          <w:highlight w:val="yellow"/>
+        </w:rPr>
+        <w:t xml:space="preserve"> typu </w:t>
+      </w:r>
+      <w:r>
+        <w:rPr>
+          <w:highlight w:val="yellow"/>
+        </w:rPr>
+        <w:t>má=</w:t>
+      </w:r>
+      <w:r>
+        <w:rPr>
+          <w:highlight w:val="yellow"/>
+        </w:rPr>
+        <w:t>has)</w:t>
+      </w:r>
+      <w:r>
+        <w:rPr>
+          <w:highlight w:val="yellow"/>
+        </w:rPr>
+        <w:t>. Každý objekt</w:t>
       </w:r>
       <w:r>
         <w:rPr>
@@ -21143,7 +21146,84 @@
         <w:t>6.1.5 inventáře</w:t>
       </w:r>
     </w:p>
-    <w:p/>
+    <w:p>
+      <w:pPr>
+        <w:jc w:val="both"/>
+        <w:rPr>
+          <w:highlight w:val="yellow"/>
+        </w:rPr>
+      </w:pPr>
+      <w:r>
+        <w:rPr>
+          <w:highlight w:val="yellow"/>
+        </w:rPr>
+        <w:t xml:space="preserve">Logiku inventářů mají na starosti třída </w:t>
+      </w:r>
+      <w:proofErr w:type="spellStart"/>
+      <w:r>
+        <w:rPr>
+          <w:i/>
+          <w:iCs/>
+          <w:highlight w:val="yellow"/>
+        </w:rPr>
+        <w:t>Inventar</w:t>
+      </w:r>
+      <w:proofErr w:type="spellEnd"/>
+      <w:r>
+        <w:rPr>
+          <w:highlight w:val="yellow"/>
+        </w:rPr>
+        <w:t xml:space="preserve"> a její potomci </w:t>
+      </w:r>
+      <w:proofErr w:type="spellStart"/>
+      <w:r>
+        <w:rPr>
+          <w:i/>
+          <w:iCs/>
+          <w:highlight w:val="yellow"/>
+        </w:rPr>
+        <w:t>InventarHmotnost</w:t>
+      </w:r>
+      <w:proofErr w:type="spellEnd"/>
+      <w:r>
+        <w:rPr>
+          <w:highlight w:val="yellow"/>
+        </w:rPr>
+        <w:t xml:space="preserve"> a </w:t>
+      </w:r>
+      <w:proofErr w:type="spellStart"/>
+      <w:r>
+        <w:rPr>
+          <w:i/>
+          <w:iCs/>
+          <w:highlight w:val="yellow"/>
+        </w:rPr>
+        <w:t>InventarPocet</w:t>
+      </w:r>
+      <w:proofErr w:type="spellEnd"/>
+      <w:r>
+        <w:rPr>
+          <w:highlight w:val="yellow"/>
+        </w:rPr>
+        <w:t xml:space="preserve">. </w:t>
+      </w:r>
+      <w:proofErr w:type="spellStart"/>
+      <w:r>
+        <w:rPr>
+          <w:i/>
+          <w:iCs/>
+          <w:highlight w:val="yellow"/>
+        </w:rPr>
+        <w:t>Inventar</w:t>
+      </w:r>
+      <w:proofErr w:type="spellEnd"/>
+      <w:r>
+        <w:rPr>
+          <w:highlight w:val="yellow"/>
+        </w:rPr>
+        <w:t xml:space="preserve"> slouží jako neomezený inventář</w:t>
+      </w:r>
+    </w:p>
     <w:p>
       <w:pPr>
         <w:keepNext/>
@@ -21535,7 +21615,6 @@
             <w:t xml:space="preserve"> </w:t>
           </w:r>
           <w:proofErr w:type="spellStart"/>
-          <w:proofErr w:type="gramStart"/>
           <w:r>
             <w:rPr>
               <w:rFonts w:eastAsia="Times New Roman"/>
@@ -21563,7 +21642,6 @@
             <w:t>Computerphile</w:t>
           </w:r>
           <w:proofErr w:type="spellEnd"/>
-          <w:proofErr w:type="gramEnd"/>
           <w:r>
             <w:rPr>
               <w:rFonts w:eastAsia="Times New Roman"/>
@@ -21803,7 +21881,6 @@
             <w:t xml:space="preserve"> </w:t>
           </w:r>
           <w:proofErr w:type="spellStart"/>
-          <w:proofErr w:type="gramStart"/>
           <w:r>
             <w:rPr>
               <w:rFonts w:eastAsia="Times New Roman"/>
@@ -21831,7 +21908,6 @@
             <w:t>Crash</w:t>
           </w:r>
           <w:proofErr w:type="spellEnd"/>
-          <w:proofErr w:type="gramEnd"/>
           <w:r>
             <w:rPr>
               <w:rFonts w:eastAsia="Times New Roman"/>
@@ -24088,25 +24164,7 @@
               <w:i/>
               <w:iCs/>
             </w:rPr>
-            <w:t xml:space="preserve"> to Java </w:t>
-          </w:r>
-          <w:proofErr w:type="gramStart"/>
-          <w:r>
-            <w:rPr>
-              <w:rFonts w:eastAsia="Times New Roman"/>
-              <w:i/>
-              <w:iCs/>
-            </w:rPr>
-            <w:t>performance - IBM</w:t>
-          </w:r>
-          <w:proofErr w:type="gramEnd"/>
-          <w:r>
-            <w:rPr>
-              <w:rFonts w:eastAsia="Times New Roman"/>
-              <w:i/>
-              <w:iCs/>
-            </w:rPr>
-            <w:t xml:space="preserve"> </w:t>
+            <w:t xml:space="preserve"> to Java performance - IBM </w:t>
           </w:r>
           <w:proofErr w:type="spellStart"/>
           <w:r>
@@ -24394,18 +24452,8 @@
               <w:i/>
               <w:iCs/>
             </w:rPr>
-            <w:t xml:space="preserve"> SE </w:t>
-          </w:r>
-          <w:proofErr w:type="gramStart"/>
-          <w:r>
-            <w:rPr>
-              <w:rFonts w:eastAsia="Times New Roman"/>
-              <w:i/>
-              <w:iCs/>
-            </w:rPr>
-            <w:t>7 )</w:t>
-          </w:r>
-          <w:proofErr w:type="gramEnd"/>
+            <w:t xml:space="preserve"> SE 7 )</w:t>
+          </w:r>
           <w:r>
             <w:rPr>
               <w:rFonts w:eastAsia="Times New Roman"/>
@@ -24465,7 +24513,6 @@
             <w:t xml:space="preserve">DOCS.ORACLE.COM. </w:t>
           </w:r>
           <w:proofErr w:type="spellStart"/>
-          <w:proofErr w:type="gramStart"/>
           <w:r>
             <w:rPr>
               <w:rFonts w:eastAsia="Times New Roman"/>
@@ -24475,7 +24522,6 @@
             <w:t>javax.swing</w:t>
           </w:r>
           <w:proofErr w:type="spellEnd"/>
-          <w:proofErr w:type="gramEnd"/>
           <w:r>
             <w:rPr>
               <w:rFonts w:eastAsia="Times New Roman"/>
@@ -24629,16 +24675,7 @@
               <w:i/>
               <w:iCs/>
             </w:rPr>
-            <w:t xml:space="preserve"> in </w:t>
-          </w:r>
-          <w:proofErr w:type="gramStart"/>
-          <w:r>
-            <w:rPr>
-              <w:rFonts w:eastAsia="Times New Roman"/>
-              <w:i/>
-              <w:iCs/>
-            </w:rPr>
-            <w:t xml:space="preserve">JavaScript - </w:t>
+            <w:t xml:space="preserve"> in JavaScript - </w:t>
           </w:r>
           <w:proofErr w:type="spellStart"/>
           <w:r>
@@ -24650,7 +24687,6 @@
             <w:t>GeeksforGeeks</w:t>
           </w:r>
           <w:proofErr w:type="spellEnd"/>
-          <w:proofErr w:type="gramEnd"/>
           <w:r>
             <w:rPr>
               <w:rFonts w:eastAsia="Times New Roman"/>
@@ -24799,25 +24835,7 @@
               <w:i/>
               <w:iCs/>
             </w:rPr>
-            <w:t xml:space="preserve"> </w:t>
-          </w:r>
-          <w:proofErr w:type="gramStart"/>
-          <w:r>
-            <w:rPr>
-              <w:rFonts w:eastAsia="Times New Roman"/>
-              <w:i/>
-              <w:iCs/>
-            </w:rPr>
-            <w:t>C# - C#</w:t>
-          </w:r>
-          <w:proofErr w:type="gramEnd"/>
-          <w:r>
-            <w:rPr>
-              <w:rFonts w:eastAsia="Times New Roman"/>
-              <w:i/>
-              <w:iCs/>
-            </w:rPr>
-            <w:t xml:space="preserve"> </w:t>
+            <w:t xml:space="preserve"> C# - C# </w:t>
           </w:r>
           <w:proofErr w:type="spellStart"/>
           <w:r>
@@ -25025,7 +25043,6 @@
             <w:t xml:space="preserve"> </w:t>
           </w:r>
           <w:proofErr w:type="spellStart"/>
-          <w:proofErr w:type="gramStart"/>
           <w:r>
             <w:rPr>
               <w:rFonts w:eastAsia="Times New Roman"/>
@@ -25053,7 +25070,6 @@
             <w:t>GeeksforGeeks</w:t>
           </w:r>
           <w:proofErr w:type="spellEnd"/>
-          <w:proofErr w:type="gramEnd"/>
           <w:r>
             <w:rPr>
               <w:rFonts w:eastAsia="Times New Roman"/>
@@ -25284,7 +25300,6 @@
             <w:tab/>
           </w:r>
           <w:proofErr w:type="spellStart"/>
-          <w:proofErr w:type="gramStart"/>
           <w:r>
             <w:rPr>
               <w:rFonts w:eastAsia="Times New Roman"/>
@@ -25312,7 +25327,6 @@
             <w:t>Arduino</w:t>
           </w:r>
           <w:proofErr w:type="spellEnd"/>
-          <w:proofErr w:type="gramEnd"/>
           <w:r>
             <w:rPr>
               <w:rFonts w:eastAsia="Times New Roman"/>
@@ -25420,16 +25434,8 @@
             <w:rPr>
               <w:rFonts w:eastAsia="Times New Roman"/>
             </w:rPr>
-            <w:t>[33</w:t>
-          </w:r>
-          <w:proofErr w:type="gramStart"/>
-          <w:r>
-            <w:rPr>
-              <w:rFonts w:eastAsia="Times New Roman"/>
-            </w:rPr>
-            <w:t>] .</w:t>
-          </w:r>
-          <w:proofErr w:type="gramEnd"/>
+            <w:t>[33] .</w:t>
+          </w:r>
           <w:r>
             <w:rPr>
               <w:rFonts w:eastAsia="Times New Roman"/>
@@ -25463,7 +25469,6 @@
             <w:t xml:space="preserve"> VS2019 </w:t>
           </w:r>
           <w:proofErr w:type="spellStart"/>
-          <w:proofErr w:type="gramStart"/>
           <w:r>
             <w:rPr>
               <w:rFonts w:eastAsia="Times New Roman"/>
@@ -25491,7 +25496,6 @@
             <w:t>Visual</w:t>
           </w:r>
           <w:proofErr w:type="spellEnd"/>
-          <w:proofErr w:type="gramEnd"/>
           <w:r>
             <w:rPr>
               <w:rFonts w:eastAsia="Times New Roman"/>
@@ -26216,7 +26220,6 @@
             <w:t xml:space="preserve">DOCS.MICROSOFT.COM. </w:t>
           </w:r>
           <w:proofErr w:type="spellStart"/>
-          <w:proofErr w:type="gramStart"/>
           <w:r>
             <w:rPr>
               <w:rFonts w:eastAsia="Times New Roman"/>
@@ -26232,16 +26235,7 @@
               <w:i/>
               <w:iCs/>
             </w:rPr>
-            <w:t xml:space="preserve"> - C#</w:t>
-          </w:r>
-          <w:proofErr w:type="gramEnd"/>
-          <w:r>
-            <w:rPr>
-              <w:rFonts w:eastAsia="Times New Roman"/>
-              <w:i/>
-              <w:iCs/>
-            </w:rPr>
-            <w:t xml:space="preserve"> </w:t>
+            <w:t xml:space="preserve"> - C# </w:t>
           </w:r>
           <w:proofErr w:type="spellStart"/>
           <w:r>
@@ -26632,7 +26626,6 @@
             <w:t xml:space="preserve"> </w:t>
           </w:r>
           <w:proofErr w:type="spellStart"/>
-          <w:proofErr w:type="gramStart"/>
           <w:r>
             <w:rPr>
               <w:rFonts w:eastAsia="Times New Roman"/>
@@ -26648,16 +26641,7 @@
               <w:i/>
               <w:iCs/>
             </w:rPr>
-            <w:t xml:space="preserve"> - C#</w:t>
-          </w:r>
-          <w:proofErr w:type="gramEnd"/>
-          <w:r>
-            <w:rPr>
-              <w:rFonts w:eastAsia="Times New Roman"/>
-              <w:i/>
-              <w:iCs/>
-            </w:rPr>
-            <w:t xml:space="preserve"> Reference | Microsoft </w:t>
+            <w:t xml:space="preserve"> - C# Reference | Microsoft </w:t>
           </w:r>
           <w:proofErr w:type="spellStart"/>
           <w:r>
@@ -26728,7 +26712,6 @@
             <w:t xml:space="preserve">DOCS.MICROSOFT.COM. </w:t>
           </w:r>
           <w:proofErr w:type="spellStart"/>
-          <w:proofErr w:type="gramStart"/>
           <w:r>
             <w:rPr>
               <w:rFonts w:eastAsia="Times New Roman"/>
@@ -26744,16 +26727,7 @@
               <w:i/>
               <w:iCs/>
             </w:rPr>
-            <w:t xml:space="preserve"> - C#</w:t>
-          </w:r>
-          <w:proofErr w:type="gramEnd"/>
-          <w:r>
-            <w:rPr>
-              <w:rFonts w:eastAsia="Times New Roman"/>
-              <w:i/>
-              <w:iCs/>
-            </w:rPr>
-            <w:t xml:space="preserve"> </w:t>
+            <w:t xml:space="preserve"> - C# </w:t>
           </w:r>
           <w:proofErr w:type="spellStart"/>
           <w:r>
@@ -26896,7 +26870,6 @@
             <w:t xml:space="preserve"> and </w:t>
           </w:r>
           <w:proofErr w:type="spellStart"/>
-          <w:proofErr w:type="gramStart"/>
           <w:r>
             <w:rPr>
               <w:rFonts w:eastAsia="Times New Roman"/>
@@ -26912,16 +26885,7 @@
               <w:i/>
               <w:iCs/>
             </w:rPr>
-            <w:t xml:space="preserve"> - C#</w:t>
-          </w:r>
-          <w:proofErr w:type="gramEnd"/>
-          <w:r>
-            <w:rPr>
-              <w:rFonts w:eastAsia="Times New Roman"/>
-              <w:i/>
-              <w:iCs/>
-            </w:rPr>
-            <w:t xml:space="preserve"> </w:t>
+            <w:t xml:space="preserve"> - C# </w:t>
           </w:r>
           <w:proofErr w:type="spellStart"/>
           <w:r>
@@ -27243,21 +27207,7 @@
             <w:rPr>
               <w:rFonts w:eastAsia="Times New Roman"/>
             </w:rPr>
-            <w:t xml:space="preserve"> C%2B%2</w:t>
-          </w:r>
-          <w:proofErr w:type="gramStart"/>
-          <w:r>
-            <w:rPr>
-              <w:rFonts w:eastAsia="Times New Roman"/>
-            </w:rPr>
-            <w:t>B  1</w:t>
-          </w:r>
-          <w:proofErr w:type="gramEnd"/>
-          <w:r>
-            <w:rPr>
-              <w:rFonts w:eastAsia="Times New Roman"/>
-            </w:rPr>
-            <w:t xml:space="preserve">,you use </w:t>
+            <w:t xml:space="preserve"> C%2B%2B  1,you use </w:t>
           </w:r>
           <w:proofErr w:type="spellStart"/>
           <w:r>
@@ -27549,25 +27499,7 @@
               <w:i/>
               <w:iCs/>
             </w:rPr>
-            <w:t xml:space="preserve"> </w:t>
-          </w:r>
-          <w:proofErr w:type="gramStart"/>
-          <w:r>
-            <w:rPr>
-              <w:rFonts w:eastAsia="Times New Roman"/>
-              <w:i/>
-              <w:iCs/>
-            </w:rPr>
-            <w:t>Odyssey - PC</w:t>
-          </w:r>
-          <w:proofErr w:type="gramEnd"/>
-          <w:r>
-            <w:rPr>
-              <w:rFonts w:eastAsia="Times New Roman"/>
-              <w:i/>
-              <w:iCs/>
-            </w:rPr>
-            <w:t xml:space="preserve"> DIGITAL | Hra na PC na Alza.cz</w:t>
+            <w:t xml:space="preserve"> Odyssey - PC DIGITAL | Hra na PC na Alza.cz</w:t>
           </w:r>
           <w:r>
             <w:rPr>
@@ -27632,25 +27564,7 @@
               <w:i/>
               <w:iCs/>
             </w:rPr>
-            <w:t xml:space="preserve">Ušetřete </w:t>
-          </w:r>
-          <w:proofErr w:type="gramStart"/>
-          <w:r>
-            <w:rPr>
-              <w:rFonts w:eastAsia="Times New Roman"/>
-              <w:i/>
-              <w:iCs/>
-            </w:rPr>
-            <w:t>75%</w:t>
-          </w:r>
-          <w:proofErr w:type="gramEnd"/>
-          <w:r>
-            <w:rPr>
-              <w:rFonts w:eastAsia="Times New Roman"/>
-              <w:i/>
-              <w:iCs/>
-            </w:rPr>
-            <w:t xml:space="preserve"> na produktu </w:t>
+            <w:t xml:space="preserve">Ušetřete 75% na produktu </w:t>
           </w:r>
           <w:proofErr w:type="spellStart"/>
           <w:r>
@@ -27810,7 +27724,6 @@
             <w:t xml:space="preserve"> and Buy </w:t>
           </w:r>
           <w:proofErr w:type="spellStart"/>
-          <w:proofErr w:type="gramStart"/>
           <w:r>
             <w:rPr>
               <w:rFonts w:eastAsia="Times New Roman"/>
@@ -27838,7 +27751,6 @@
             <w:t>Epic</w:t>
           </w:r>
           <w:proofErr w:type="spellEnd"/>
-          <w:proofErr w:type="gramEnd"/>
           <w:r>
             <w:rPr>
               <w:rFonts w:eastAsia="Times New Roman"/>
@@ -28277,7 +28189,6 @@
             <w:t xml:space="preserve"> </w:t>
           </w:r>
           <w:proofErr w:type="spellStart"/>
-          <w:proofErr w:type="gramStart"/>
           <w:r>
             <w:rPr>
               <w:rFonts w:eastAsia="Times New Roman"/>
@@ -28293,16 +28204,7 @@
               <w:i/>
               <w:iCs/>
             </w:rPr>
-            <w:t xml:space="preserve"> - PC</w:t>
-          </w:r>
-          <w:proofErr w:type="gramEnd"/>
-          <w:r>
-            <w:rPr>
-              <w:rFonts w:eastAsia="Times New Roman"/>
-              <w:i/>
-              <w:iCs/>
-            </w:rPr>
-            <w:t xml:space="preserve"> DIGITAL | Hra na PC na Alza.cz</w:t>
+            <w:t xml:space="preserve"> - PC DIGITAL | Hra na PC na Alza.cz</w:t>
           </w:r>
           <w:r>
             <w:rPr>
@@ -28439,25 +28341,7 @@
               <w:i/>
               <w:iCs/>
             </w:rPr>
-            <w:t xml:space="preserve"> </w:t>
-          </w:r>
-          <w:proofErr w:type="gramStart"/>
-          <w:r>
-            <w:rPr>
-              <w:rFonts w:eastAsia="Times New Roman"/>
-              <w:i/>
-              <w:iCs/>
-            </w:rPr>
-            <w:t>III - HD</w:t>
-          </w:r>
-          <w:proofErr w:type="gramEnd"/>
-          <w:r>
-            <w:rPr>
-              <w:rFonts w:eastAsia="Times New Roman"/>
-              <w:i/>
-              <w:iCs/>
-            </w:rPr>
-            <w:t xml:space="preserve"> </w:t>
+            <w:t xml:space="preserve"> III - HD </w:t>
           </w:r>
           <w:proofErr w:type="spellStart"/>
           <w:r>
@@ -28607,7 +28491,6 @@
             <w:t xml:space="preserve"> and Buy </w:t>
           </w:r>
           <w:proofErr w:type="spellStart"/>
-          <w:proofErr w:type="gramStart"/>
           <w:r>
             <w:rPr>
               <w:rFonts w:eastAsia="Times New Roman"/>
@@ -28635,7 +28518,6 @@
             <w:t>Epic</w:t>
           </w:r>
           <w:proofErr w:type="spellEnd"/>
-          <w:proofErr w:type="gramEnd"/>
           <w:r>
             <w:rPr>
               <w:rFonts w:eastAsia="Times New Roman"/>
@@ -28799,25 +28681,7 @@
               <w:i/>
               <w:iCs/>
             </w:rPr>
-            <w:t xml:space="preserve">® </w:t>
-          </w:r>
-          <w:proofErr w:type="gramStart"/>
-          <w:r>
-            <w:rPr>
-              <w:rFonts w:eastAsia="Times New Roman"/>
-              <w:i/>
-              <w:iCs/>
-            </w:rPr>
-            <w:t>III - HD</w:t>
-          </w:r>
-          <w:proofErr w:type="gramEnd"/>
-          <w:r>
-            <w:rPr>
-              <w:rFonts w:eastAsia="Times New Roman"/>
-              <w:i/>
-              <w:iCs/>
-            </w:rPr>
-            <w:t xml:space="preserve"> </w:t>
+            <w:t xml:space="preserve">® III - HD </w:t>
           </w:r>
           <w:proofErr w:type="spellStart"/>
           <w:r>
@@ -30490,7 +30354,6 @@
             <w:t xml:space="preserve"> </w:t>
           </w:r>
           <w:proofErr w:type="spellStart"/>
-          <w:proofErr w:type="gramStart"/>
           <w:r>
             <w:rPr>
               <w:rFonts w:eastAsia="Times New Roman"/>
@@ -30506,16 +30369,7 @@
               <w:i/>
               <w:iCs/>
             </w:rPr>
-            <w:t xml:space="preserve"> - Free</w:t>
-          </w:r>
-          <w:proofErr w:type="gramEnd"/>
-          <w:r>
-            <w:rPr>
-              <w:rFonts w:eastAsia="Times New Roman"/>
-              <w:i/>
-              <w:iCs/>
-            </w:rPr>
-            <w:t xml:space="preserve"> Mobile Game - EA </w:t>
+            <w:t xml:space="preserve"> - Free Mobile Game - EA </w:t>
           </w:r>
           <w:proofErr w:type="spellStart"/>
           <w:r>
@@ -30990,7 +30844,6 @@
             <w:t xml:space="preserve">Mafia: </w:t>
           </w:r>
           <w:proofErr w:type="spellStart"/>
-          <w:proofErr w:type="gramStart"/>
           <w:r>
             <w:rPr>
               <w:rFonts w:eastAsia="Times New Roman"/>
@@ -31018,7 +30871,6 @@
             <w:t>Home</w:t>
           </w:r>
           <w:proofErr w:type="spellEnd"/>
-          <w:proofErr w:type="gramEnd"/>
           <w:r>
             <w:rPr>
               <w:rFonts w:eastAsia="Times New Roman"/>
@@ -31997,21 +31849,7 @@
               <w:rFonts w:eastAsia="Times New Roman"/>
             </w:rPr>
             <w:tab/>
-            <w:t xml:space="preserve">KOŠŤÁL, Filip. Průvodce herními </w:t>
-          </w:r>
-          <w:proofErr w:type="gramStart"/>
-          <w:r>
-            <w:rPr>
-              <w:rFonts w:eastAsia="Times New Roman"/>
-            </w:rPr>
-            <w:t>žánry - válečné</w:t>
-          </w:r>
-          <w:proofErr w:type="gramEnd"/>
-          <w:r>
-            <w:rPr>
-              <w:rFonts w:eastAsia="Times New Roman"/>
-            </w:rPr>
-            <w:t xml:space="preserve"> strategie – Doupě.cz. </w:t>
+            <w:t xml:space="preserve">KOŠŤÁL, Filip. Průvodce herními žánry - válečné strategie – Doupě.cz. </w:t>
           </w:r>
           <w:proofErr w:type="spellStart"/>
           <w:r>
@@ -32114,25 +31952,7 @@
               <w:i/>
               <w:iCs/>
             </w:rPr>
-            <w:t xml:space="preserve">O HŘE | </w:t>
-          </w:r>
-          <w:proofErr w:type="gramStart"/>
-          <w:r>
-            <w:rPr>
-              <w:rFonts w:eastAsia="Times New Roman"/>
-              <w:i/>
-              <w:iCs/>
-            </w:rPr>
-            <w:t>BLACKHOLE :</w:t>
-          </w:r>
-          <w:proofErr w:type="gramEnd"/>
-          <w:r>
-            <w:rPr>
-              <w:rFonts w:eastAsia="Times New Roman"/>
-              <w:i/>
-              <w:iCs/>
-            </w:rPr>
-            <w:t xml:space="preserve">: PC, MAC, LINUX :: 2D </w:t>
+            <w:t xml:space="preserve">O HŘE | BLACKHOLE :: PC, MAC, LINUX :: 2D </w:t>
           </w:r>
           <w:proofErr w:type="spellStart"/>
           <w:r>
@@ -32225,7 +32045,6 @@
             <w:t xml:space="preserve">WinForm vs WPF vs UWP vs </w:t>
           </w:r>
           <w:proofErr w:type="spellStart"/>
-          <w:proofErr w:type="gramStart"/>
           <w:r>
             <w:rPr>
               <w:rFonts w:eastAsia="Times New Roman"/>
@@ -32253,7 +32072,6 @@
             <w:t>The</w:t>
           </w:r>
           <w:proofErr w:type="spellEnd"/>
-          <w:proofErr w:type="gramEnd"/>
           <w:r>
             <w:rPr>
               <w:rFonts w:eastAsia="Times New Roman"/>
@@ -32429,25 +32247,7 @@
               <w:i/>
               <w:iCs/>
             </w:rPr>
-            <w:t xml:space="preserve"> and </w:t>
-          </w:r>
-          <w:proofErr w:type="gramStart"/>
-          <w:r>
-            <w:rPr>
-              <w:rFonts w:eastAsia="Times New Roman"/>
-              <w:i/>
-              <w:iCs/>
-            </w:rPr>
-            <w:t>gaming - Win32</w:t>
-          </w:r>
-          <w:proofErr w:type="gramEnd"/>
-          <w:r>
-            <w:rPr>
-              <w:rFonts w:eastAsia="Times New Roman"/>
-              <w:i/>
-              <w:iCs/>
-            </w:rPr>
-            <w:t xml:space="preserve"> </w:t>
+            <w:t xml:space="preserve"> and gaming - Win32 </w:t>
           </w:r>
           <w:proofErr w:type="spellStart"/>
           <w:r>
@@ -32955,16 +32755,7 @@
               <w:i/>
               <w:iCs/>
             </w:rPr>
-            <w:t>Xamarin.</w:t>
-          </w:r>
-          <w:proofErr w:type="gramStart"/>
-          <w:r>
-            <w:rPr>
-              <w:rFonts w:eastAsia="Times New Roman"/>
-              <w:i/>
-              <w:iCs/>
-            </w:rPr>
-            <w:t>Essentials</w:t>
+            <w:t>Xamarin.Essentials</w:t>
           </w:r>
           <w:proofErr w:type="spellEnd"/>
           <w:r>
@@ -32985,7 +32776,6 @@
             <w:t>Xamarin</w:t>
           </w:r>
           <w:proofErr w:type="spellEnd"/>
-          <w:proofErr w:type="gramEnd"/>
           <w:r>
             <w:rPr>
               <w:rFonts w:eastAsia="Times New Roman"/>
@@ -33081,7 +32871,6 @@
             <w:t xml:space="preserve"> </w:t>
           </w:r>
           <w:proofErr w:type="spellStart"/>
-          <w:proofErr w:type="gramStart"/>
           <w:r>
             <w:rPr>
               <w:rFonts w:eastAsia="Times New Roman"/>
@@ -33109,7 +32898,6 @@
             <w:t>Xamarin</w:t>
           </w:r>
           <w:proofErr w:type="spellEnd"/>
-          <w:proofErr w:type="gramEnd"/>
           <w:r>
             <w:rPr>
               <w:rFonts w:eastAsia="Times New Roman"/>
@@ -33671,25 +33459,7 @@
               <w:i/>
               <w:iCs/>
             </w:rPr>
-            <w:t xml:space="preserve">Meet Android </w:t>
-          </w:r>
-          <w:proofErr w:type="gramStart"/>
-          <w:r>
-            <w:rPr>
-              <w:rFonts w:eastAsia="Times New Roman"/>
-              <w:i/>
-              <w:iCs/>
-            </w:rPr>
-            <w:t>Studio  |</w:t>
-          </w:r>
-          <w:proofErr w:type="gramEnd"/>
-          <w:r>
-            <w:rPr>
-              <w:rFonts w:eastAsia="Times New Roman"/>
-              <w:i/>
-              <w:iCs/>
-            </w:rPr>
-            <w:t xml:space="preserve">  Android </w:t>
+            <w:t xml:space="preserve">Meet Android Studio  |  Android </w:t>
           </w:r>
           <w:proofErr w:type="spellStart"/>
           <w:r>
@@ -33810,7 +33580,6 @@
             <w:t xml:space="preserve"> Android </w:t>
           </w:r>
           <w:proofErr w:type="spellStart"/>
-          <w:proofErr w:type="gramStart"/>
           <w:r>
             <w:rPr>
               <w:rFonts w:eastAsia="Times New Roman"/>
@@ -33826,16 +33595,7 @@
               <w:i/>
               <w:iCs/>
             </w:rPr>
-            <w:t>  |</w:t>
-          </w:r>
-          <w:proofErr w:type="gramEnd"/>
-          <w:r>
-            <w:rPr>
-              <w:rFonts w:eastAsia="Times New Roman"/>
-              <w:i/>
-              <w:iCs/>
-            </w:rPr>
-            <w:t xml:space="preserve">  Android </w:t>
+            <w:t xml:space="preserve">  |  Android </w:t>
           </w:r>
           <w:proofErr w:type="spellStart"/>
           <w:r>
@@ -33951,7 +33711,6 @@
             <w:t xml:space="preserve"> Android </w:t>
           </w:r>
           <w:proofErr w:type="spellStart"/>
-          <w:proofErr w:type="gramStart"/>
           <w:r>
             <w:rPr>
               <w:rFonts w:eastAsia="Times New Roman"/>
@@ -33967,16 +33726,7 @@
               <w:i/>
               <w:iCs/>
             </w:rPr>
-            <w:t>  |</w:t>
-          </w:r>
-          <w:proofErr w:type="gramEnd"/>
-          <w:r>
-            <w:rPr>
-              <w:rFonts w:eastAsia="Times New Roman"/>
-              <w:i/>
-              <w:iCs/>
-            </w:rPr>
-            <w:t xml:space="preserve">  Android </w:t>
+            <w:t xml:space="preserve">  |  Android </w:t>
           </w:r>
           <w:proofErr w:type="spellStart"/>
           <w:r>
@@ -34512,18 +34262,8 @@
               <w:i/>
               <w:iCs/>
             </w:rPr>
-            <w:t xml:space="preserve"> design and </w:t>
-          </w:r>
-          <w:proofErr w:type="gramStart"/>
-          <w:r>
-            <w:rPr>
-              <w:rFonts w:eastAsia="Times New Roman"/>
-              <w:i/>
-              <w:iCs/>
-            </w:rPr>
-            <w:t>development - YouTube</w:t>
-          </w:r>
-          <w:proofErr w:type="gramEnd"/>
+            <w:t xml:space="preserve"> design and development - YouTube</w:t>
+          </w:r>
           <w:r>
             <w:rPr>
               <w:rFonts w:eastAsia="Times New Roman"/>
@@ -34738,18 +34478,8 @@
               <w:i/>
               <w:iCs/>
             </w:rPr>
-            <w:t xml:space="preserve"> | </w:t>
-          </w:r>
-          <w:proofErr w:type="gramStart"/>
-          <w:r>
-            <w:rPr>
-              <w:rFonts w:eastAsia="Times New Roman"/>
-              <w:i/>
-              <w:iCs/>
-            </w:rPr>
-            <w:t>Unity - YouTube</w:t>
-          </w:r>
-          <w:proofErr w:type="gramEnd"/>
+            <w:t xml:space="preserve"> | Unity - YouTube</w:t>
+          </w:r>
           <w:r>
             <w:rPr>
               <w:rFonts w:eastAsia="Times New Roman"/>
@@ -34882,18 +34612,8 @@
               <w:i/>
               <w:iCs/>
             </w:rPr>
-            <w:t xml:space="preserve"> </w:t>
-          </w:r>
-          <w:proofErr w:type="gramStart"/>
-          <w:r>
-            <w:rPr>
-              <w:rFonts w:eastAsia="Times New Roman"/>
-              <w:i/>
-              <w:iCs/>
-            </w:rPr>
-            <w:t>Development - YouTube</w:t>
-          </w:r>
-          <w:proofErr w:type="gramEnd"/>
+            <w:t xml:space="preserve"> Development - YouTube</w:t>
+          </w:r>
           <w:r>
             <w:rPr>
               <w:rFonts w:eastAsia="Times New Roman"/>
@@ -35054,25 +34774,7 @@
               <w:i/>
               <w:iCs/>
             </w:rPr>
-            <w:t xml:space="preserve"> </w:t>
-          </w:r>
-          <w:proofErr w:type="gramStart"/>
-          <w:r>
-            <w:rPr>
-              <w:rFonts w:eastAsia="Times New Roman"/>
-              <w:i/>
-              <w:iCs/>
-            </w:rPr>
-            <w:t>2D - 3D</w:t>
-          </w:r>
-          <w:proofErr w:type="gramEnd"/>
-          <w:r>
-            <w:rPr>
-              <w:rFonts w:eastAsia="Times New Roman"/>
-              <w:i/>
-              <w:iCs/>
-            </w:rPr>
-            <w:t xml:space="preserve"> </w:t>
+            <w:t xml:space="preserve"> 2D - 3D </w:t>
           </w:r>
           <w:proofErr w:type="spellStart"/>
           <w:r>
@@ -35463,18 +35165,8 @@
               <w:i/>
               <w:iCs/>
             </w:rPr>
-            <w:t xml:space="preserve"> to make a CUSTOM INSPECTOR in </w:t>
-          </w:r>
-          <w:proofErr w:type="gramStart"/>
-          <w:r>
-            <w:rPr>
-              <w:rFonts w:eastAsia="Times New Roman"/>
-              <w:i/>
-              <w:iCs/>
-            </w:rPr>
-            <w:t>Unity - YouTube</w:t>
-          </w:r>
-          <w:proofErr w:type="gramEnd"/>
+            <w:t xml:space="preserve"> to make a CUSTOM INSPECTOR in Unity - YouTube</w:t>
+          </w:r>
           <w:r>
             <w:rPr>
               <w:rFonts w:eastAsia="Times New Roman"/>
@@ -35851,7 +35543,6 @@
             <w:tab/>
             <w:t xml:space="preserve">DOCS.UNITY3D.COM. </w:t>
           </w:r>
-          <w:proofErr w:type="gramStart"/>
           <w:r>
             <w:rPr>
               <w:rFonts w:eastAsia="Times New Roman"/>
@@ -35870,7 +35561,6 @@
             <w:t>Scripting</w:t>
           </w:r>
           <w:proofErr w:type="spellEnd"/>
-          <w:proofErr w:type="gramEnd"/>
           <w:r>
             <w:rPr>
               <w:rFonts w:eastAsia="Times New Roman"/>
@@ -35955,7 +35645,6 @@
             <w:tab/>
             <w:t xml:space="preserve">DOCS.UNITY3D.COM. </w:t>
           </w:r>
-          <w:proofErr w:type="gramStart"/>
           <w:r>
             <w:rPr>
               <w:rFonts w:eastAsia="Times New Roman"/>
@@ -35974,7 +35663,6 @@
             <w:t>Scripting</w:t>
           </w:r>
           <w:proofErr w:type="spellEnd"/>
-          <w:proofErr w:type="gramEnd"/>
           <w:r>
             <w:rPr>
               <w:rFonts w:eastAsia="Times New Roman"/>
@@ -36065,7 +35753,6 @@
             <w:tab/>
             <w:t xml:space="preserve">DOCS.UNITY3D.COM. </w:t>
           </w:r>
-          <w:proofErr w:type="gramStart"/>
           <w:r>
             <w:rPr>
               <w:rFonts w:eastAsia="Times New Roman"/>
@@ -36084,7 +35771,6 @@
             <w:t>Manual</w:t>
           </w:r>
           <w:proofErr w:type="spellEnd"/>
-          <w:proofErr w:type="gramEnd"/>
           <w:r>
             <w:rPr>
               <w:rFonts w:eastAsia="Times New Roman"/>
@@ -36220,7 +35906,6 @@
             <w:t xml:space="preserve"> </w:t>
           </w:r>
           <w:proofErr w:type="spellStart"/>
-          <w:proofErr w:type="gramStart"/>
           <w:r>
             <w:rPr>
               <w:rFonts w:eastAsia="Times New Roman"/>
@@ -36248,7 +35933,6 @@
             <w:t>Quaternions</w:t>
           </w:r>
           <w:proofErr w:type="spellEnd"/>
-          <w:proofErr w:type="gramEnd"/>
           <w:r>
             <w:rPr>
               <w:rFonts w:eastAsia="Times New Roman"/>
@@ -36345,25 +36029,7 @@
               <w:i/>
               <w:iCs/>
             </w:rPr>
-            <w:t xml:space="preserve"> and </w:t>
-          </w:r>
-          <w:proofErr w:type="gramStart"/>
-          <w:r>
-            <w:rPr>
-              <w:rFonts w:eastAsia="Times New Roman"/>
-              <w:i/>
-              <w:iCs/>
-            </w:rPr>
-            <w:t>3d</w:t>
-          </w:r>
-          <w:proofErr w:type="gramEnd"/>
-          <w:r>
-            <w:rPr>
-              <w:rFonts w:eastAsia="Times New Roman"/>
-              <w:i/>
-              <w:iCs/>
-            </w:rPr>
-            <w:t xml:space="preserve"> </w:t>
+            <w:t xml:space="preserve"> and 3d </w:t>
           </w:r>
           <w:proofErr w:type="spellStart"/>
           <w:r>
@@ -36566,18 +36232,8 @@
               <w:i/>
               <w:iCs/>
             </w:rPr>
-            <w:t xml:space="preserve"> Unity </w:t>
-          </w:r>
-          <w:proofErr w:type="gramStart"/>
-          <w:r>
-            <w:rPr>
-              <w:rFonts w:eastAsia="Times New Roman"/>
-              <w:i/>
-              <w:iCs/>
-            </w:rPr>
-            <w:t>3D</w:t>
-          </w:r>
-          <w:proofErr w:type="gramEnd"/>
+            <w:t xml:space="preserve"> Unity 3D</w:t>
+          </w:r>
           <w:r>
             <w:rPr>
               <w:rFonts w:eastAsia="Times New Roman"/>
@@ -36926,18 +36582,8 @@
               <w:i/>
               <w:iCs/>
             </w:rPr>
-            <w:t xml:space="preserve"> </w:t>
-          </w:r>
-          <w:proofErr w:type="gramStart"/>
-          <w:r>
-            <w:rPr>
-              <w:rFonts w:eastAsia="Times New Roman"/>
-              <w:i/>
-              <w:iCs/>
-            </w:rPr>
-            <w:t>Insider - YouTube</w:t>
-          </w:r>
-          <w:proofErr w:type="gramEnd"/>
+            <w:t xml:space="preserve"> Insider - YouTube</w:t>
+          </w:r>
           <w:r>
             <w:rPr>
               <w:rFonts w:eastAsia="Times New Roman"/>
@@ -37127,7 +36773,6 @@
             <w:t xml:space="preserve"> </w:t>
           </w:r>
           <w:proofErr w:type="spellStart"/>
-          <w:proofErr w:type="gramStart"/>
           <w:r>
             <w:rPr>
               <w:rFonts w:eastAsia="Times New Roman"/>
@@ -37145,7 +36790,6 @@
             </w:rPr>
             <w:t xml:space="preserve"> - YouTube</w:t>
           </w:r>
-          <w:proofErr w:type="gramEnd"/>
           <w:r>
             <w:rPr>
               <w:rFonts w:eastAsia="Times New Roman"/>
@@ -37729,7 +37373,6 @@
             <w:t xml:space="preserve">EPIC GAMES. </w:t>
           </w:r>
           <w:proofErr w:type="spellStart"/>
-          <w:proofErr w:type="gramStart"/>
           <w:r>
             <w:rPr>
               <w:rFonts w:eastAsia="Times New Roman"/>
@@ -37757,7 +37400,6 @@
             <w:t>Unreal</w:t>
           </w:r>
           <w:proofErr w:type="spellEnd"/>
-          <w:proofErr w:type="gramEnd"/>
           <w:r>
             <w:rPr>
               <w:rFonts w:eastAsia="Times New Roman"/>
@@ -39652,7 +39294,6 @@
     <w:rsid w:val="00101307"/>
     <w:rsid w:val="00136C14"/>
     <w:rsid w:val="001603DE"/>
-    <w:rsid w:val="00177E04"/>
     <w:rsid w:val="00190747"/>
     <w:rsid w:val="00200610"/>
     <w:rsid w:val="002237F3"/>
@@ -39690,6 +39331,7 @@
     <w:rsid w:val="00A658F8"/>
     <w:rsid w:val="00A83128"/>
     <w:rsid w:val="00A95E69"/>
+    <w:rsid w:val="00BC3D4D"/>
     <w:rsid w:val="00BE7F0E"/>
     <w:rsid w:val="00C47988"/>
     <w:rsid w:val="00C77AA4"/>

</xml_diff>

<commit_message>
označení nové necitovane věty
</commit_message>
<xml_diff>
--- a/resersni cast/bakalarka.docx
+++ b/resersni cast/bakalarka.docx
@@ -10502,12 +10502,21 @@
           <w:rFonts w:cstheme="minorHAnsi"/>
           <w:highlight w:val="yellow"/>
         </w:rPr>
-        <w:t xml:space="preserve"> Ačkoliv vznikl původně pro Windows v posledních letech s přibývajícími frameworky postupně nahrazuje Javu ve vývoji mobilních aplikací (</w:t>
+        <w:t xml:space="preserve"> </w:t>
+      </w:r>
+      <w:r>
+        <w:rPr>
+          <w:rFonts w:cstheme="minorHAnsi"/>
+          <w:color w:val="FF0000"/>
+          <w:highlight w:val="yellow"/>
+        </w:rPr>
+        <w:t>Ačkoliv vznikl původně pro Windows v posledních letech s přibývajícími frameworky postupně nahrazuje Javu ve vývoji mobilních aplikací (</w:t>
       </w:r>
       <w:proofErr w:type="spellStart"/>
       <w:r>
         <w:rPr>
           <w:rFonts w:cstheme="minorHAnsi"/>
+          <w:color w:val="FF0000"/>
           <w:highlight w:val="yellow"/>
         </w:rPr>
         <w:t>Xamarin</w:t>
@@ -10516,6 +10525,7 @@
       <w:r>
         <w:rPr>
           <w:rFonts w:cstheme="minorHAnsi"/>
+          <w:color w:val="FF0000"/>
           <w:highlight w:val="yellow"/>
         </w:rPr>
         <w:t xml:space="preserve"> a MAUI), PHP v </w:t>
@@ -10524,6 +10534,7 @@
       <w:r>
         <w:rPr>
           <w:rFonts w:cstheme="minorHAnsi"/>
+          <w:color w:val="FF0000"/>
           <w:highlight w:val="yellow"/>
         </w:rPr>
         <w:t>back</w:t>
@@ -10532,6 +10543,7 @@
       <w:r>
         <w:rPr>
           <w:rFonts w:cstheme="minorHAnsi"/>
+          <w:color w:val="FF0000"/>
           <w:highlight w:val="yellow"/>
         </w:rPr>
         <w:t>-endu (ASP .NET) a JavaScript na front-endu (</w:t>
@@ -10540,6 +10552,7 @@
       <w:r>
         <w:rPr>
           <w:rFonts w:cstheme="minorHAnsi"/>
+          <w:color w:val="FF0000"/>
           <w:highlight w:val="yellow"/>
         </w:rPr>
         <w:t>Blaz</w:t>
@@ -10547,6 +10560,7 @@
       <w:r>
         <w:rPr>
           <w:rFonts w:cstheme="minorHAnsi"/>
+          <w:color w:val="FF0000"/>
           <w:highlight w:val="yellow"/>
         </w:rPr>
         <w:t>o</w:t>
@@ -10554,6 +10568,7 @@
       <w:r>
         <w:rPr>
           <w:rFonts w:cstheme="minorHAnsi"/>
+          <w:color w:val="FF0000"/>
           <w:highlight w:val="yellow"/>
         </w:rPr>
         <w:t>r</w:t>
@@ -10562,6 +10577,7 @@
       <w:r>
         <w:rPr>
           <w:rFonts w:cstheme="minorHAnsi"/>
+          <w:color w:val="FF0000"/>
           <w:highlight w:val="yellow"/>
         </w:rPr>
         <w:t>) webových aplikací.</w:t>
@@ -41511,6 +41527,7 @@
     <w:rsid w:val="008D3E28"/>
     <w:rsid w:val="008F0E53"/>
     <w:rsid w:val="00911039"/>
+    <w:rsid w:val="00917FF6"/>
     <w:rsid w:val="009A3064"/>
     <w:rsid w:val="009D161B"/>
     <w:rsid w:val="009E7DC5"/>
@@ -41520,6 +41537,7 @@
     <w:rsid w:val="00A658F8"/>
     <w:rsid w:val="00A83128"/>
     <w:rsid w:val="00A95E69"/>
+    <w:rsid w:val="00B94A4C"/>
     <w:rsid w:val="00BB6061"/>
     <w:rsid w:val="00BD45FD"/>
     <w:rsid w:val="00BE7F0E"/>
@@ -42010,10 +42028,6 @@
     <w:name w:val="426D2C4FB0F34E8A8B51FEACB70B6536"/>
     <w:rsid w:val="00ED1393"/>
   </w:style>
-  <w:style w:type="paragraph" w:customStyle="1" w:styleId="8B1FBC89BD35431183D547994BF0BFF5">
-    <w:name w:val="8B1FBC89BD35431183D547994BF0BFF5"/>
-    <w:rsid w:val="00ED1393"/>
-  </w:style>
   <w:style w:type="paragraph" w:customStyle="1" w:styleId="970A96CF103B4FC086E5080C8F84E91E">
     <w:name w:val="970A96CF103B4FC086E5080C8F84E91E"/>
     <w:rsid w:val="00603E63"/>
@@ -42040,10 +42054,6 @@
   </w:style>
   <w:style w:type="paragraph" w:customStyle="1" w:styleId="2ED041843E7040679DF7608BD96AE0E1">
     <w:name w:val="2ED041843E7040679DF7608BD96AE0E1"/>
-    <w:rsid w:val="00621E86"/>
-  </w:style>
-  <w:style w:type="paragraph" w:customStyle="1" w:styleId="49E02D6CC4B84E919EACD01F9F56C40D">
-    <w:name w:val="49E02D6CC4B84E919EACD01F9F56C40D"/>
     <w:rsid w:val="00621E86"/>
   </w:style>
   <w:style w:type="paragraph" w:customStyle="1" w:styleId="7E5915B5C5BD49DAB7B962D86EAAE837">
@@ -42085,10 +42095,6 @@
   <w:style w:type="paragraph" w:customStyle="1" w:styleId="E75302B4D766481AB749282E187C1CCC">
     <w:name w:val="E75302B4D766481AB749282E187C1CCC"/>
     <w:rsid w:val="00485404"/>
-  </w:style>
-  <w:style w:type="paragraph" w:customStyle="1" w:styleId="1DB58646EA264180A94DCF6569555C54">
-    <w:name w:val="1DB58646EA264180A94DCF6569555C54"/>
-    <w:rsid w:val="00603E63"/>
   </w:style>
   <w:style w:type="paragraph" w:customStyle="1" w:styleId="58A0ED90BD344B1F8A67C105FF821157">
     <w:name w:val="58A0ED90BD344B1F8A67C105FF821157"/>

</xml_diff>

<commit_message>
jakasi zmena po ulozeni pdf
</commit_message>
<xml_diff>
--- a/resersni cast/bakalarka.docx
+++ b/resersni cast/bakalarka.docx
@@ -5278,7 +5278,7 @@
                 <w:noProof/>
                 <w:webHidden/>
               </w:rPr>
-              <w:t>10</w:t>
+              <w:t>11</w:t>
             </w:r>
             <w:r>
               <w:rPr>
@@ -5716,7 +5716,7 @@
                 <w:noProof/>
                 <w:webHidden/>
               </w:rPr>
-              <w:t>12</w:t>
+              <w:t>13</w:t>
             </w:r>
             <w:r>
               <w:rPr>
@@ -5798,7 +5798,7 @@
                 <w:noProof/>
                 <w:webHidden/>
               </w:rPr>
-              <w:t>13</w:t>
+              <w:t>14</w:t>
             </w:r>
             <w:r>
               <w:rPr>
@@ -6011,7 +6011,7 @@
                 <w:noProof/>
                 <w:webHidden/>
               </w:rPr>
-              <w:t>14</w:t>
+              <w:t>15</w:t>
             </w:r>
             <w:r>
               <w:rPr>
@@ -33676,7 +33676,6 @@
     <w:rsid w:val="00353C4B"/>
     <w:rsid w:val="00375B91"/>
     <w:rsid w:val="00391B84"/>
-    <w:rsid w:val="003A5136"/>
     <w:rsid w:val="003B337D"/>
     <w:rsid w:val="003C1BF3"/>
     <w:rsid w:val="003F5194"/>
@@ -33745,6 +33744,7 @@
     <w:rsid w:val="00F15378"/>
     <w:rsid w:val="00F374CC"/>
     <w:rsid w:val="00F50691"/>
+    <w:rsid w:val="00F81DB8"/>
     <w:rsid w:val="00F8796A"/>
     <w:rsid w:val="00FB7E68"/>
     <w:rsid w:val="00FF3C10"/>

</xml_diff>